<commit_message>
Deploying to gh-pages from @ YoungJIn94/YoungJIn94.github.io@a99074d2b260c2a4225f17c447972ff660aec3ad 🚀
</commit_message>
<xml_diff>
--- a/assets/pdf/YJKim_CV.docx
+++ b/assets/pdf/YJKim_CV.docx
@@ -143,7 +143,7 @@
     </w:p>
     <w:tbl>
       <w:tblPr>
-        <w:tblStyle w:val="TableGrid"/>
+        <w:tblStyle w:val="ab"/>
         <w:tblW w:w="0" w:type="auto"/>
         <w:jc w:val="center"/>
         <w:tblBorders>
@@ -284,6 +284,7 @@
                 <w:szCs w:val="20"/>
               </w:rPr>
             </w:pPr>
+            <w:proofErr w:type="spellStart"/>
             <w:r>
               <w:rPr>
                 <w:rFonts w:ascii="Linux Libertine Display" w:hAnsi="Linux Libertine Display" w:cs="Linux Libertine Display"/>
@@ -302,6 +303,7 @@
               </w:rPr>
               <w:t>inkedin</w:t>
             </w:r>
+            <w:proofErr w:type="spellEnd"/>
           </w:p>
         </w:tc>
       </w:tr>
@@ -329,7 +331,7 @@
             <w:hyperlink r:id="rId8" w:history="1">
               <w:r>
                 <w:rPr>
-                  <w:rStyle w:val="Hyperlink"/>
+                  <w:rStyle w:val="a3"/>
                   <w:rFonts w:ascii="Linux Libertine Display" w:hAnsi="Linux Libertine Display" w:cs="Linux Libertine Display"/>
                   <w:bCs/>
                   <w:color w:val="1F497D" w:themeColor="text2"/>
@@ -363,7 +365,7 @@
             <w:hyperlink r:id="rId9" w:history="1">
               <w:r>
                 <w:rPr>
-                  <w:rStyle w:val="Hyperlink"/>
+                  <w:rStyle w:val="a3"/>
                   <w:rFonts w:ascii="Linux Libertine Display" w:hAnsi="Linux Libertine Display" w:cs="Linux Libertine Display" w:hint="eastAsia"/>
                   <w:bCs/>
                   <w:color w:val="244061" w:themeColor="accent1" w:themeShade="80"/>
@@ -374,7 +376,7 @@
               </w:r>
               <w:r>
                 <w:rPr>
-                  <w:rStyle w:val="Hyperlink"/>
+                  <w:rStyle w:val="a3"/>
                   <w:rFonts w:ascii="Linux Libertine Display" w:hAnsi="Linux Libertine Display" w:cs="Linux Libertine Display"/>
                   <w:bCs/>
                   <w:color w:val="244061" w:themeColor="accent1" w:themeShade="80"/>
@@ -405,7 +407,7 @@
             <w:hyperlink r:id="rId10" w:history="1">
               <w:r>
                 <w:rPr>
-                  <w:rStyle w:val="Hyperlink"/>
+                  <w:rStyle w:val="a3"/>
                   <w:rFonts w:ascii="Linux Libertine Display" w:hAnsi="Linux Libertine Display" w:cs="Linux Libertine Display" w:hint="eastAsia"/>
                   <w:color w:val="1F497D" w:themeColor="text2"/>
                   <w:szCs w:val="20"/>
@@ -414,7 +416,7 @@
               </w:r>
               <w:r>
                 <w:rPr>
-                  <w:rStyle w:val="Hyperlink"/>
+                  <w:rStyle w:val="a3"/>
                   <w:rFonts w:ascii="Linux Libertine Display" w:hAnsi="Linux Libertine Display" w:cs="Linux Libertine Display"/>
                   <w:color w:val="1F497D" w:themeColor="text2"/>
                   <w:szCs w:val="20"/>
@@ -439,7 +441,7 @@
             <w:hyperlink r:id="rId11" w:history="1">
               <w:r>
                 <w:rPr>
-                  <w:rStyle w:val="Hyperlink"/>
+                  <w:rStyle w:val="a3"/>
                   <w:rFonts w:ascii="Linux Libertine Display" w:hAnsi="Linux Libertine Display" w:cs="Linux Libertine Display" w:hint="eastAsia"/>
                   <w:bCs/>
                   <w:color w:val="1F497D" w:themeColor="text2"/>
@@ -450,7 +452,7 @@
               </w:r>
               <w:r>
                 <w:rPr>
-                  <w:rStyle w:val="Hyperlink"/>
+                  <w:rStyle w:val="a3"/>
                   <w:rFonts w:ascii="Linux Libertine Display" w:hAnsi="Linux Libertine Display" w:cs="Linux Libertine Display"/>
                   <w:bCs/>
                   <w:color w:val="1F497D" w:themeColor="text2"/>
@@ -1278,7 +1280,27 @@
           <w:kern w:val="0"/>
           <w:sz w:val="22"/>
         </w:rPr>
-        <w:t>dvisor: Byoungho Lee</w:t>
+        <w:t xml:space="preserve">dvisor: </w:t>
+      </w:r>
+      <w:proofErr w:type="spellStart"/>
+      <w:r>
+        <w:rPr>
+          <w:rFonts w:ascii="Linux Libertine Display" w:hAnsi="Linux Libertine Display" w:cs="Linux Libertine Display"/>
+          <w:bCs/>
+          <w:kern w:val="0"/>
+          <w:sz w:val="22"/>
+        </w:rPr>
+        <w:t>Byoungho</w:t>
+      </w:r>
+      <w:proofErr w:type="spellEnd"/>
+      <w:r>
+        <w:rPr>
+          <w:rFonts w:ascii="Linux Libertine Display" w:hAnsi="Linux Libertine Display" w:cs="Linux Libertine Display"/>
+          <w:bCs/>
+          <w:kern w:val="0"/>
+          <w:sz w:val="22"/>
+        </w:rPr>
+        <w:t xml:space="preserve"> Lee</w:t>
       </w:r>
       <w:r>
         <w:rPr>
@@ -1384,7 +1406,27 @@
           <w:kern w:val="0"/>
           <w:sz w:val="22"/>
         </w:rPr>
-        <w:t xml:space="preserve"> Yoonchan Jeong</w:t>
+        <w:t xml:space="preserve"> </w:t>
+      </w:r>
+      <w:proofErr w:type="spellStart"/>
+      <w:r>
+        <w:rPr>
+          <w:rFonts w:ascii="Linux Libertine Display" w:hAnsi="Linux Libertine Display" w:cs="Linux Libertine Display"/>
+          <w:iCs/>
+          <w:kern w:val="0"/>
+          <w:sz w:val="22"/>
+        </w:rPr>
+        <w:t>Yoonchan</w:t>
+      </w:r>
+      <w:proofErr w:type="spellEnd"/>
+      <w:r>
+        <w:rPr>
+          <w:rFonts w:ascii="Linux Libertine Display" w:hAnsi="Linux Libertine Display" w:cs="Linux Libertine Display"/>
+          <w:iCs/>
+          <w:kern w:val="0"/>
+          <w:sz w:val="22"/>
+        </w:rPr>
+        <w:t xml:space="preserve"> Jeong</w:t>
       </w:r>
       <w:r>
         <w:rPr>
@@ -1398,7 +1440,7 @@
       <w:hyperlink r:id="rId12" w:history="1">
         <w:r>
           <w:rPr>
-            <w:rStyle w:val="Hyperlink"/>
+            <w:rStyle w:val="a3"/>
             <w:rFonts w:ascii="Linux Libertine Display" w:hAnsi="Linux Libertine Display" w:cs="Linux Libertine Display"/>
             <w:iCs/>
             <w:color w:val="1F497D" w:themeColor="text2"/>
@@ -1552,7 +1594,18 @@
           <w:kern w:val="0"/>
           <w:sz w:val="22"/>
         </w:rPr>
-        <w:t>Visiting Researcher</w:t>
+        <w:t xml:space="preserve">Visiting </w:t>
+      </w:r>
+      <w:proofErr w:type="gramStart"/>
+      <w:r>
+        <w:rPr>
+          <w:rFonts w:ascii="Linux Libertine Display" w:hAnsi="Linux Libertine Display" w:cs="Linux Libertine Display"/>
+          <w:b/>
+          <w:bCs/>
+          <w:kern w:val="0"/>
+          <w:sz w:val="22"/>
+        </w:rPr>
+        <w:t>Researcher</w:t>
       </w:r>
       <w:r>
         <w:rPr>
@@ -1570,7 +1623,17 @@
           <w:kern w:val="0"/>
           <w:sz w:val="22"/>
         </w:rPr>
-        <w:t>Stanford University</w:t>
+        <w:t>Stanford</w:t>
+      </w:r>
+      <w:proofErr w:type="gramEnd"/>
+      <w:r>
+        <w:rPr>
+          <w:rFonts w:ascii="Linux Libertine Display" w:hAnsi="Linux Libertine Display" w:cs="Linux Libertine Display"/>
+          <w:bCs/>
+          <w:kern w:val="0"/>
+          <w:sz w:val="22"/>
+        </w:rPr>
+        <w:t xml:space="preserve"> University</w:t>
       </w:r>
       <w:r>
         <w:rPr>
@@ -1748,8 +1811,19 @@
           <w:kern w:val="0"/>
           <w:sz w:val="22"/>
         </w:rPr>
-        <w:t>Mark Brongersma</w:t>
-      </w:r>
+        <w:t xml:space="preserve">Mark </w:t>
+      </w:r>
+      <w:proofErr w:type="spellStart"/>
+      <w:r>
+        <w:rPr>
+          <w:rFonts w:ascii="Linux Libertine Display" w:hAnsi="Linux Libertine Display" w:cs="Linux Libertine Display"/>
+          <w:bCs/>
+          <w:kern w:val="0"/>
+          <w:sz w:val="22"/>
+        </w:rPr>
+        <w:t>Brongersma</w:t>
+      </w:r>
+      <w:proofErr w:type="spellEnd"/>
       <w:r>
         <w:rPr>
           <w:rFonts w:ascii="Linux Libertine Display" w:hAnsi="Linux Libertine Display" w:cs="Linux Libertine Display"/>
@@ -1791,7 +1865,18 @@
           <w:kern w:val="0"/>
           <w:sz w:val="22"/>
         </w:rPr>
-        <w:t>Research Scientist Intern</w:t>
+        <w:t xml:space="preserve">Research Scientist </w:t>
+      </w:r>
+      <w:proofErr w:type="gramStart"/>
+      <w:r>
+        <w:rPr>
+          <w:rFonts w:ascii="Linux Libertine Display" w:hAnsi="Linux Libertine Display" w:cs="Linux Libertine Display"/>
+          <w:b/>
+          <w:bCs/>
+          <w:kern w:val="0"/>
+          <w:sz w:val="22"/>
+        </w:rPr>
+        <w:t>Intern</w:t>
       </w:r>
       <w:r>
         <w:rPr>
@@ -1809,7 +1894,17 @@
           <w:kern w:val="0"/>
           <w:sz w:val="22"/>
         </w:rPr>
-        <w:t>Meta Reality Labs</w:t>
+        <w:t>Meta</w:t>
+      </w:r>
+      <w:proofErr w:type="gramEnd"/>
+      <w:r>
+        <w:rPr>
+          <w:rFonts w:ascii="Linux Libertine Display" w:hAnsi="Linux Libertine Display" w:cs="Linux Libertine Display"/>
+          <w:bCs/>
+          <w:kern w:val="0"/>
+          <w:sz w:val="22"/>
+        </w:rPr>
+        <w:t xml:space="preserve"> Reality Labs</w:t>
       </w:r>
       <w:r>
         <w:rPr>
@@ -1966,7 +2061,7 @@
           <w:kern w:val="0"/>
           <w:sz w:val="22"/>
         </w:rPr>
-        <w:t>Display &amp; Optics</w:t>
+        <w:t>Optics &amp; Display Research</w:t>
       </w:r>
     </w:p>
     <w:p>
@@ -2083,7 +2178,7 @@
     </w:p>
     <w:p>
       <w:pPr>
-        <w:pStyle w:val="ListParagraph"/>
+        <w:pStyle w:val="a6"/>
         <w:numPr>
           <w:ilvl w:val="0"/>
           <w:numId w:val="3"/>
@@ -2101,6 +2196,7 @@
           <w:szCs w:val="20"/>
         </w:rPr>
       </w:pPr>
+      <w:proofErr w:type="spellStart"/>
       <w:r>
         <w:rPr>
           <w:rFonts w:ascii="Linux Libertine Display" w:hAnsi="Linux Libertine Display" w:cs="Linux Libertine Display"/>
@@ -2121,6 +2217,7 @@
         </w:rPr>
         <w:t>etasurfaces</w:t>
       </w:r>
+      <w:proofErr w:type="spellEnd"/>
       <w:r>
         <w:rPr>
           <w:rFonts w:ascii="Linux Libertine Display" w:hAnsi="Linux Libertine Display" w:cs="Linux Libertine Display"/>
@@ -2144,7 +2241,7 @@
     </w:p>
     <w:p>
       <w:pPr>
-        <w:pStyle w:val="ListParagraph"/>
+        <w:pStyle w:val="a6"/>
         <w:numPr>
           <w:ilvl w:val="0"/>
           <w:numId w:val="13"/>
@@ -2192,7 +2289,7 @@
     </w:p>
     <w:p>
       <w:pPr>
-        <w:pStyle w:val="ListParagraph"/>
+        <w:pStyle w:val="a6"/>
         <w:numPr>
           <w:ilvl w:val="0"/>
           <w:numId w:val="13"/>
@@ -2210,6 +2307,7 @@
           <w:szCs w:val="20"/>
         </w:rPr>
       </w:pPr>
+      <w:proofErr w:type="spellStart"/>
       <w:r>
         <w:rPr>
           <w:rFonts w:ascii="Linux Libertine Display" w:hAnsi="Linux Libertine Display" w:cs="Linux Libertine Display"/>
@@ -2228,6 +2326,7 @@
         </w:rPr>
         <w:t>s</w:t>
       </w:r>
+      <w:proofErr w:type="spellEnd"/>
       <w:r>
         <w:rPr>
           <w:rFonts w:ascii="Linux Libertine Display" w:hAnsi="Linux Libertine Display" w:cs="Linux Libertine Display"/>
@@ -2249,7 +2348,7 @@
     </w:p>
     <w:p>
       <w:pPr>
-        <w:pStyle w:val="ListParagraph"/>
+        <w:pStyle w:val="a6"/>
         <w:numPr>
           <w:ilvl w:val="0"/>
           <w:numId w:val="13"/>
@@ -2303,7 +2402,7 @@
     </w:p>
     <w:p>
       <w:pPr>
-        <w:pStyle w:val="ListParagraph"/>
+        <w:pStyle w:val="a6"/>
         <w:numPr>
           <w:ilvl w:val="0"/>
           <w:numId w:val="3"/>
@@ -2334,7 +2433,7 @@
     </w:p>
     <w:p>
       <w:pPr>
-        <w:pStyle w:val="ListParagraph"/>
+        <w:pStyle w:val="a6"/>
         <w:numPr>
           <w:ilvl w:val="0"/>
           <w:numId w:val="13"/>
@@ -2359,8 +2458,39 @@
           <w:kern w:val="0"/>
           <w:szCs w:val="20"/>
         </w:rPr>
-        <w:t>Waveguide-type folded metasurface system design using ray-tracing</w:t>
-      </w:r>
+        <w:t xml:space="preserve">Waveguide-type folded </w:t>
+      </w:r>
+      <w:proofErr w:type="spellStart"/>
+      <w:r>
+        <w:rPr>
+          <w:rFonts w:ascii="Linux Libertine Display" w:hAnsi="Linux Libertine Display" w:cs="Linux Libertine Display"/>
+          <w:bCs/>
+          <w:kern w:val="0"/>
+          <w:szCs w:val="20"/>
+        </w:rPr>
+        <w:t>metasurface</w:t>
+      </w:r>
+      <w:proofErr w:type="spellEnd"/>
+      <w:r>
+        <w:rPr>
+          <w:rFonts w:ascii="Linux Libertine Display" w:hAnsi="Linux Libertine Display" w:cs="Linux Libertine Display"/>
+          <w:bCs/>
+          <w:kern w:val="0"/>
+          <w:szCs w:val="20"/>
+        </w:rPr>
+        <w:t xml:space="preserve"> system design using </w:t>
+      </w:r>
+      <w:proofErr w:type="gramStart"/>
+      <w:r>
+        <w:rPr>
+          <w:rFonts w:ascii="Linux Libertine Display" w:hAnsi="Linux Libertine Display" w:cs="Linux Libertine Display"/>
+          <w:bCs/>
+          <w:kern w:val="0"/>
+          <w:szCs w:val="20"/>
+        </w:rPr>
+        <w:t>ray-tracing</w:t>
+      </w:r>
+      <w:proofErr w:type="gramEnd"/>
       <w:r>
         <w:rPr>
           <w:rFonts w:ascii="Linux Libertine Display" w:hAnsi="Linux Libertine Display" w:cs="Linux Libertine Display"/>
@@ -2382,7 +2512,7 @@
     </w:p>
     <w:p>
       <w:pPr>
-        <w:pStyle w:val="ListParagraph"/>
+        <w:pStyle w:val="a6"/>
         <w:numPr>
           <w:ilvl w:val="0"/>
           <w:numId w:val="13"/>
@@ -2427,7 +2557,7 @@
     </w:p>
     <w:p>
       <w:pPr>
-        <w:pStyle w:val="ListParagraph"/>
+        <w:pStyle w:val="a6"/>
         <w:numPr>
           <w:ilvl w:val="0"/>
           <w:numId w:val="3"/>
@@ -2478,7 +2608,7 @@
     </w:p>
     <w:p>
       <w:pPr>
-        <w:pStyle w:val="ListParagraph"/>
+        <w:pStyle w:val="a6"/>
         <w:numPr>
           <w:ilvl w:val="0"/>
           <w:numId w:val="14"/>
@@ -2503,7 +2633,27 @@
           <w:kern w:val="0"/>
           <w:szCs w:val="20"/>
         </w:rPr>
-        <w:t xml:space="preserve">Joint optimization of metasurface and </w:t>
+        <w:t xml:space="preserve">Joint optimization of </w:t>
+      </w:r>
+      <w:proofErr w:type="spellStart"/>
+      <w:r>
+        <w:rPr>
+          <w:rFonts w:ascii="Linux Libertine Display" w:hAnsi="Linux Libertine Display" w:cs="Linux Libertine Display"/>
+          <w:bCs/>
+          <w:kern w:val="0"/>
+          <w:szCs w:val="20"/>
+        </w:rPr>
+        <w:t>metasurface</w:t>
+      </w:r>
+      <w:proofErr w:type="spellEnd"/>
+      <w:r>
+        <w:rPr>
+          <w:rFonts w:ascii="Linux Libertine Display" w:hAnsi="Linux Libertine Display" w:cs="Linux Libertine Display"/>
+          <w:bCs/>
+          <w:kern w:val="0"/>
+          <w:szCs w:val="20"/>
+        </w:rPr>
+        <w:t xml:space="preserve"> and </w:t>
       </w:r>
       <w:r>
         <w:rPr>
@@ -2517,7 +2667,7 @@
     </w:p>
     <w:p>
       <w:pPr>
-        <w:pStyle w:val="ListParagraph"/>
+        <w:pStyle w:val="a6"/>
         <w:numPr>
           <w:ilvl w:val="0"/>
           <w:numId w:val="14"/>
@@ -2542,7 +2692,27 @@
           <w:kern w:val="0"/>
           <w:szCs w:val="20"/>
         </w:rPr>
-        <w:t>End-to-end optimization of metalens imaging system</w:t>
+        <w:t xml:space="preserve">End-to-end optimization of </w:t>
+      </w:r>
+      <w:proofErr w:type="spellStart"/>
+      <w:r>
+        <w:rPr>
+          <w:rFonts w:ascii="Linux Libertine Display" w:hAnsi="Linux Libertine Display" w:cs="Linux Libertine Display"/>
+          <w:bCs/>
+          <w:kern w:val="0"/>
+          <w:szCs w:val="20"/>
+        </w:rPr>
+        <w:t>metalens</w:t>
+      </w:r>
+      <w:proofErr w:type="spellEnd"/>
+      <w:r>
+        <w:rPr>
+          <w:rFonts w:ascii="Linux Libertine Display" w:hAnsi="Linux Libertine Display" w:cs="Linux Libertine Display"/>
+          <w:bCs/>
+          <w:kern w:val="0"/>
+          <w:szCs w:val="20"/>
+        </w:rPr>
+        <w:t xml:space="preserve"> imaging system</w:t>
       </w:r>
       <w:r>
         <w:rPr>
@@ -2574,7 +2744,7 @@
     </w:p>
     <w:p>
       <w:pPr>
-        <w:pStyle w:val="ListParagraph"/>
+        <w:pStyle w:val="a6"/>
         <w:numPr>
           <w:ilvl w:val="0"/>
           <w:numId w:val="14"/>
@@ -2592,19 +2762,30 @@
           <w:szCs w:val="20"/>
         </w:rPr>
       </w:pPr>
-      <w:r>
-        <w:rPr>
-          <w:rFonts w:ascii="Linux Libertine Display" w:hAnsi="Linux Libertine Display" w:cs="Linux Libertine Display"/>
-          <w:bCs/>
-          <w:kern w:val="0"/>
-          <w:szCs w:val="20"/>
-        </w:rPr>
-        <w:t>Metasurface proxy model design for fully differentiable optimization framework</w:t>
+      <w:proofErr w:type="spellStart"/>
+      <w:r>
+        <w:rPr>
+          <w:rFonts w:ascii="Linux Libertine Display" w:hAnsi="Linux Libertine Display" w:cs="Linux Libertine Display"/>
+          <w:bCs/>
+          <w:kern w:val="0"/>
+          <w:szCs w:val="20"/>
+        </w:rPr>
+        <w:t>Metasurface</w:t>
+      </w:r>
+      <w:proofErr w:type="spellEnd"/>
+      <w:r>
+        <w:rPr>
+          <w:rFonts w:ascii="Linux Libertine Display" w:hAnsi="Linux Libertine Display" w:cs="Linux Libertine Display"/>
+          <w:bCs/>
+          <w:kern w:val="0"/>
+          <w:szCs w:val="20"/>
+        </w:rPr>
+        <w:t xml:space="preserve"> proxy model design for fully differentiable optimization framework</w:t>
       </w:r>
     </w:p>
     <w:p>
       <w:pPr>
-        <w:pStyle w:val="ListParagraph"/>
+        <w:pStyle w:val="a6"/>
         <w:wordWrap/>
         <w:adjustRightInd w:val="0"/>
         <w:spacing w:after="0"/>
@@ -2621,7 +2802,7 @@
     </w:p>
     <w:p>
       <w:pPr>
-        <w:pStyle w:val="ListParagraph"/>
+        <w:pStyle w:val="a6"/>
         <w:numPr>
           <w:ilvl w:val="0"/>
           <w:numId w:val="3"/>
@@ -2667,8 +2848,20 @@
           <w:kern w:val="0"/>
           <w:sz w:val="22"/>
         </w:rPr>
-        <w:t xml:space="preserve"> of metasurface</w:t>
-      </w:r>
+        <w:t xml:space="preserve"> of </w:t>
+      </w:r>
+      <w:proofErr w:type="spellStart"/>
+      <w:r>
+        <w:rPr>
+          <w:rFonts w:ascii="Linux Libertine Display" w:hAnsi="Linux Libertine Display" w:cs="Linux Libertine Display"/>
+          <w:b/>
+          <w:bCs/>
+          <w:kern w:val="0"/>
+          <w:sz w:val="22"/>
+        </w:rPr>
+        <w:t>metasurface</w:t>
+      </w:r>
+      <w:proofErr w:type="spellEnd"/>
       <w:r>
         <w:rPr>
           <w:rFonts w:ascii="Linux Libertine Display" w:hAnsi="Linux Libertine Display" w:cs="Linux Libertine Display"/>
@@ -2682,7 +2875,7 @@
     </w:p>
     <w:p>
       <w:pPr>
-        <w:pStyle w:val="ListParagraph"/>
+        <w:pStyle w:val="a6"/>
         <w:numPr>
           <w:ilvl w:val="0"/>
           <w:numId w:val="15"/>
@@ -2700,14 +2893,25 @@
           <w:szCs w:val="20"/>
         </w:rPr>
       </w:pPr>
-      <w:r>
-        <w:rPr>
-          <w:rFonts w:ascii="Linux Libertine Display" w:hAnsi="Linux Libertine Display" w:cs="Linux Libertine Display"/>
-          <w:bCs/>
-          <w:kern w:val="0"/>
-          <w:szCs w:val="20"/>
-        </w:rPr>
-        <w:t>Metasurface blazed grating optimization through rigorous coupled-wave analysis</w:t>
+      <w:proofErr w:type="spellStart"/>
+      <w:r>
+        <w:rPr>
+          <w:rFonts w:ascii="Linux Libertine Display" w:hAnsi="Linux Libertine Display" w:cs="Linux Libertine Display"/>
+          <w:bCs/>
+          <w:kern w:val="0"/>
+          <w:szCs w:val="20"/>
+        </w:rPr>
+        <w:t>Metasurface</w:t>
+      </w:r>
+      <w:proofErr w:type="spellEnd"/>
+      <w:r>
+        <w:rPr>
+          <w:rFonts w:ascii="Linux Libertine Display" w:hAnsi="Linux Libertine Display" w:cs="Linux Libertine Display"/>
+          <w:bCs/>
+          <w:kern w:val="0"/>
+          <w:szCs w:val="20"/>
+        </w:rPr>
+        <w:t xml:space="preserve"> blazed grating optimization through rigorous coupled-wave analysis</w:t>
       </w:r>
       <w:r>
         <w:rPr>
@@ -2745,7 +2949,7 @@
     </w:p>
     <w:p>
       <w:pPr>
-        <w:pStyle w:val="ListParagraph"/>
+        <w:pStyle w:val="a6"/>
         <w:numPr>
           <w:ilvl w:val="0"/>
           <w:numId w:val="3"/>
@@ -2919,7 +3123,7 @@
     </w:p>
     <w:tbl>
       <w:tblPr>
-        <w:tblStyle w:val="TableGrid"/>
+        <w:tblStyle w:val="ab"/>
         <w:tblW w:w="0" w:type="auto"/>
         <w:tblInd w:w="200" w:type="dxa"/>
         <w:tblBorders>
@@ -3062,8 +3266,19 @@
                 <w:kern w:val="0"/>
                 <w:szCs w:val="20"/>
               </w:rPr>
-              <w:t>, Pytorch</w:t>
+              <w:t xml:space="preserve">, </w:t>
             </w:r>
+            <w:proofErr w:type="spellStart"/>
+            <w:r>
+              <w:rPr>
+                <w:rFonts w:ascii="Linux Libertine Display" w:hAnsi="Linux Libertine Display" w:cs="Linux Libertine Display"/>
+                <w:bCs/>
+                <w:kern w:val="0"/>
+                <w:szCs w:val="20"/>
+              </w:rPr>
+              <w:t>Pytorch</w:t>
+            </w:r>
+            <w:proofErr w:type="spellEnd"/>
             <w:r>
               <w:rPr>
                 <w:rFonts w:ascii="Linux Libertine Display" w:hAnsi="Linux Libertine Display" w:cs="Linux Libertine Display"/>
@@ -3080,7 +3295,27 @@
                 <w:kern w:val="0"/>
                 <w:szCs w:val="20"/>
               </w:rPr>
-              <w:t>FEM (COMSOL Multiphysics), FDTD (Lumerical)</w:t>
+              <w:t>FEM (COMSOL Multiphysics), FDTD (</w:t>
+            </w:r>
+            <w:proofErr w:type="spellStart"/>
+            <w:r>
+              <w:rPr>
+                <w:rFonts w:ascii="Linux Libertine Display" w:hAnsi="Linux Libertine Display" w:cs="Linux Libertine Display"/>
+                <w:bCs/>
+                <w:kern w:val="0"/>
+                <w:szCs w:val="20"/>
+              </w:rPr>
+              <w:t>Lumerical</w:t>
+            </w:r>
+            <w:proofErr w:type="spellEnd"/>
+            <w:r>
+              <w:rPr>
+                <w:rFonts w:ascii="Linux Libertine Display" w:hAnsi="Linux Libertine Display" w:cs="Linux Libertine Display"/>
+                <w:bCs/>
+                <w:kern w:val="0"/>
+                <w:szCs w:val="20"/>
+              </w:rPr>
+              <w:t>)</w:t>
             </w:r>
           </w:p>
           <w:p>
@@ -3157,7 +3392,27 @@
                 <w:kern w:val="0"/>
                 <w:szCs w:val="20"/>
               </w:rPr>
-              <w:t>Ray-optic simulation (Zemax), Wave-optic simulation (MATLAB</w:t>
+              <w:t>Ray-optic simulation (</w:t>
+            </w:r>
+            <w:proofErr w:type="spellStart"/>
+            <w:r>
+              <w:rPr>
+                <w:rFonts w:ascii="Linux Libertine Display" w:hAnsi="Linux Libertine Display" w:cs="Linux Libertine Display"/>
+                <w:bCs/>
+                <w:kern w:val="0"/>
+                <w:szCs w:val="20"/>
+              </w:rPr>
+              <w:t>Zemax</w:t>
+            </w:r>
+            <w:proofErr w:type="spellEnd"/>
+            <w:r>
+              <w:rPr>
+                <w:rFonts w:ascii="Linux Libertine Display" w:hAnsi="Linux Libertine Display" w:cs="Linux Libertine Display"/>
+                <w:bCs/>
+                <w:kern w:val="0"/>
+                <w:szCs w:val="20"/>
+              </w:rPr>
+              <w:t>), Wave-optic simulation (MATLAB</w:t>
             </w:r>
             <w:r>
               <w:rPr>
@@ -3184,8 +3439,19 @@
                 <w:kern w:val="0"/>
                 <w:szCs w:val="20"/>
               </w:rPr>
-              <w:t>, Pytorch</w:t>
+              <w:t xml:space="preserve">, </w:t>
             </w:r>
+            <w:proofErr w:type="spellStart"/>
+            <w:r>
+              <w:rPr>
+                <w:rFonts w:ascii="Linux Libertine Display" w:hAnsi="Linux Libertine Display" w:cs="Linux Libertine Display"/>
+                <w:bCs/>
+                <w:kern w:val="0"/>
+                <w:szCs w:val="20"/>
+              </w:rPr>
+              <w:t>Pytorch</w:t>
+            </w:r>
+            <w:proofErr w:type="spellEnd"/>
             <w:r>
               <w:rPr>
                 <w:rFonts w:ascii="Linux Libertine Display" w:hAnsi="Linux Libertine Display" w:cs="Linux Libertine Display"/>
@@ -3278,7 +3544,27 @@
                 <w:kern w:val="0"/>
                 <w:szCs w:val="20"/>
               </w:rPr>
-              <w:t xml:space="preserve"> machine-learning framework (Pytorch)</w:t>
+              <w:t xml:space="preserve"> machine-learning framework (</w:t>
+            </w:r>
+            <w:proofErr w:type="spellStart"/>
+            <w:r>
+              <w:rPr>
+                <w:rFonts w:ascii="Linux Libertine Display" w:hAnsi="Linux Libertine Display" w:cs="Linux Libertine Display"/>
+                <w:bCs/>
+                <w:kern w:val="0"/>
+                <w:szCs w:val="20"/>
+              </w:rPr>
+              <w:t>Pytorch</w:t>
+            </w:r>
+            <w:proofErr w:type="spellEnd"/>
+            <w:r>
+              <w:rPr>
+                <w:rFonts w:ascii="Linux Libertine Display" w:hAnsi="Linux Libertine Display" w:cs="Linux Libertine Display"/>
+                <w:bCs/>
+                <w:kern w:val="0"/>
+                <w:szCs w:val="20"/>
+              </w:rPr>
+              <w:t>)</w:t>
             </w:r>
             <w:r>
               <w:rPr>
@@ -3332,7 +3618,27 @@
                 <w:kern w:val="0"/>
                 <w:szCs w:val="20"/>
               </w:rPr>
-              <w:t>using automatic-differentiation (Pytorch)</w:t>
+              <w:t>using automatic-differentiation (</w:t>
+            </w:r>
+            <w:proofErr w:type="spellStart"/>
+            <w:r>
+              <w:rPr>
+                <w:rFonts w:ascii="Linux Libertine Display" w:hAnsi="Linux Libertine Display" w:cs="Linux Libertine Display"/>
+                <w:bCs/>
+                <w:kern w:val="0"/>
+                <w:szCs w:val="20"/>
+              </w:rPr>
+              <w:t>Pytorch</w:t>
+            </w:r>
+            <w:proofErr w:type="spellEnd"/>
+            <w:r>
+              <w:rPr>
+                <w:rFonts w:ascii="Linux Libertine Display" w:hAnsi="Linux Libertine Display" w:cs="Linux Libertine Display"/>
+                <w:bCs/>
+                <w:kern w:val="0"/>
+                <w:szCs w:val="20"/>
+              </w:rPr>
+              <w:t>)</w:t>
             </w:r>
           </w:p>
           <w:p>
@@ -3399,7 +3705,27 @@
                 <w:kern w:val="0"/>
                 <w:sz w:val="22"/>
               </w:rPr>
-              <w:t>MATLAB, Python (Pytorch)</w:t>
+              <w:t>MATLAB, Python (</w:t>
+            </w:r>
+            <w:proofErr w:type="spellStart"/>
+            <w:r>
+              <w:rPr>
+                <w:rFonts w:ascii="Linux Libertine Display" w:hAnsi="Linux Libertine Display" w:cs="Linux Libertine Display"/>
+                <w:bCs/>
+                <w:kern w:val="0"/>
+                <w:sz w:val="22"/>
+              </w:rPr>
+              <w:t>Pytorch</w:t>
+            </w:r>
+            <w:proofErr w:type="spellEnd"/>
+            <w:r>
+              <w:rPr>
+                <w:rFonts w:ascii="Linux Libertine Display" w:hAnsi="Linux Libertine Display" w:cs="Linux Libertine Display"/>
+                <w:bCs/>
+                <w:kern w:val="0"/>
+                <w:sz w:val="22"/>
+              </w:rPr>
+              <w:t>)</w:t>
             </w:r>
             <w:r>
               <w:rPr>
@@ -3419,6 +3745,7 @@
               </w:rPr>
               <w:t xml:space="preserve">for </w:t>
             </w:r>
+            <w:proofErr w:type="spellStart"/>
             <w:r>
               <w:rPr>
                 <w:rFonts w:ascii="Linux Libertine Display" w:hAnsi="Linux Libertine Display" w:cs="Linux Libertine Display"/>
@@ -3428,6 +3755,7 @@
               </w:rPr>
               <w:t>Zemax</w:t>
             </w:r>
+            <w:proofErr w:type="spellEnd"/>
             <w:r>
               <w:rPr>
                 <w:rFonts w:ascii="Linux Libertine Display" w:hAnsi="Linux Libertine Display" w:cs="Linux Libertine Display"/>
@@ -3934,7 +4262,7 @@
     </w:p>
     <w:p>
       <w:pPr>
-        <w:pStyle w:val="ListParagraph"/>
+        <w:pStyle w:val="a6"/>
         <w:numPr>
           <w:ilvl w:val="0"/>
           <w:numId w:val="11"/>
@@ -3950,15 +4278,27 @@
           <w:szCs w:val="20"/>
         </w:rPr>
       </w:pPr>
-      <w:r>
-        <w:rPr>
-          <w:rFonts w:ascii="Linux Libertine Display" w:hAnsi="Linux Libertine Display" w:cs="Linux Libertine Display"/>
-          <w:b/>
-          <w:bCs/>
-          <w:kern w:val="0"/>
-          <w:sz w:val="22"/>
-        </w:rPr>
-        <w:t xml:space="preserve">Metalens planar optic system for </w:t>
+      <w:proofErr w:type="spellStart"/>
+      <w:r>
+        <w:rPr>
+          <w:rFonts w:ascii="Linux Libertine Display" w:hAnsi="Linux Libertine Display" w:cs="Linux Libertine Display"/>
+          <w:b/>
+          <w:bCs/>
+          <w:kern w:val="0"/>
+          <w:sz w:val="22"/>
+        </w:rPr>
+        <w:t>Metalens</w:t>
+      </w:r>
+      <w:proofErr w:type="spellEnd"/>
+      <w:r>
+        <w:rPr>
+          <w:rFonts w:ascii="Linux Libertine Display" w:hAnsi="Linux Libertine Display" w:cs="Linux Libertine Display"/>
+          <w:b/>
+          <w:bCs/>
+          <w:kern w:val="0"/>
+          <w:sz w:val="22"/>
+        </w:rPr>
+        <w:t xml:space="preserve"> planar optic system for </w:t>
       </w:r>
       <w:r>
         <w:rPr>
@@ -3973,7 +4313,7 @@
     </w:p>
     <w:p>
       <w:pPr>
-        <w:pStyle w:val="ListParagraph"/>
+        <w:pStyle w:val="a6"/>
         <w:wordWrap/>
         <w:adjustRightInd w:val="0"/>
         <w:spacing w:after="0" w:line="240" w:lineRule="auto"/>
@@ -4024,7 +4364,7 @@
     </w:p>
     <w:p>
       <w:pPr>
-        <w:pStyle w:val="ListParagraph"/>
+        <w:pStyle w:val="a6"/>
         <w:wordWrap/>
         <w:adjustRightInd w:val="0"/>
         <w:spacing w:after="0" w:line="240" w:lineRule="auto"/>
@@ -4073,7 +4413,7 @@
     </w:p>
     <w:p>
       <w:pPr>
-        <w:pStyle w:val="ListParagraph"/>
+        <w:pStyle w:val="a6"/>
         <w:numPr>
           <w:ilvl w:val="0"/>
           <w:numId w:val="11"/>
@@ -4097,12 +4437,56 @@
           <w:kern w:val="0"/>
           <w:sz w:val="22"/>
         </w:rPr>
-        <w:t>Improvement of μLED optical characteristics using metasurface technology.</w:t>
+        <w:t xml:space="preserve">Improvement of </w:t>
+      </w:r>
+      <w:proofErr w:type="spellStart"/>
+      <w:r>
+        <w:rPr>
+          <w:rFonts w:ascii="Linux Libertine Display" w:hAnsi="Linux Libertine Display" w:cs="Linux Libertine Display"/>
+          <w:b/>
+          <w:bCs/>
+          <w:kern w:val="0"/>
+          <w:sz w:val="22"/>
+        </w:rPr>
+        <w:t>μLED</w:t>
+      </w:r>
+      <w:proofErr w:type="spellEnd"/>
+      <w:r>
+        <w:rPr>
+          <w:rFonts w:ascii="Linux Libertine Display" w:hAnsi="Linux Libertine Display" w:cs="Linux Libertine Display"/>
+          <w:b/>
+          <w:bCs/>
+          <w:kern w:val="0"/>
+          <w:sz w:val="22"/>
+        </w:rPr>
+        <w:t xml:space="preserve"> optical characteristics using </w:t>
+      </w:r>
+      <w:proofErr w:type="spellStart"/>
+      <w:r>
+        <w:rPr>
+          <w:rFonts w:ascii="Linux Libertine Display" w:hAnsi="Linux Libertine Display" w:cs="Linux Libertine Display"/>
+          <w:b/>
+          <w:bCs/>
+          <w:kern w:val="0"/>
+          <w:sz w:val="22"/>
+        </w:rPr>
+        <w:t>metasurface</w:t>
+      </w:r>
+      <w:proofErr w:type="spellEnd"/>
+      <w:r>
+        <w:rPr>
+          <w:rFonts w:ascii="Linux Libertine Display" w:hAnsi="Linux Libertine Display" w:cs="Linux Libertine Display"/>
+          <w:b/>
+          <w:bCs/>
+          <w:kern w:val="0"/>
+          <w:sz w:val="22"/>
+        </w:rPr>
+        <w:t xml:space="preserve"> technology.</w:t>
       </w:r>
     </w:p>
     <w:p>
       <w:pPr>
-        <w:pStyle w:val="ListParagraph"/>
+        <w:pStyle w:val="a6"/>
         <w:wordWrap/>
         <w:adjustRightInd w:val="0"/>
         <w:spacing w:after="0" w:line="240" w:lineRule="auto"/>
@@ -4135,7 +4519,7 @@
     </w:p>
     <w:p>
       <w:pPr>
-        <w:pStyle w:val="ListParagraph"/>
+        <w:pStyle w:val="a6"/>
         <w:wordWrap/>
         <w:adjustRightInd w:val="0"/>
         <w:spacing w:after="0" w:line="240" w:lineRule="auto"/>
@@ -4176,7 +4560,7 @@
     </w:p>
     <w:p>
       <w:pPr>
-        <w:pStyle w:val="ListParagraph"/>
+        <w:pStyle w:val="a6"/>
         <w:numPr>
           <w:ilvl w:val="0"/>
           <w:numId w:val="11"/>
@@ -4205,7 +4589,7 @@
     </w:p>
     <w:p>
       <w:pPr>
-        <w:pStyle w:val="ListParagraph"/>
+        <w:pStyle w:val="a6"/>
         <w:wordWrap/>
         <w:adjustRightInd w:val="0"/>
         <w:spacing w:after="0" w:line="240" w:lineRule="auto"/>
@@ -4238,7 +4622,7 @@
     </w:p>
     <w:p>
       <w:pPr>
-        <w:pStyle w:val="ListParagraph"/>
+        <w:pStyle w:val="a6"/>
         <w:wordWrap/>
         <w:adjustRightInd w:val="0"/>
         <w:spacing w:after="0" w:line="240" w:lineRule="auto"/>
@@ -4278,7 +4662,7 @@
     </w:p>
     <w:p>
       <w:pPr>
-        <w:pStyle w:val="ListParagraph"/>
+        <w:pStyle w:val="a6"/>
         <w:numPr>
           <w:ilvl w:val="0"/>
           <w:numId w:val="11"/>
@@ -4302,12 +4686,34 @@
           <w:kern w:val="0"/>
           <w:sz w:val="22"/>
         </w:rPr>
-        <w:t>Development of virtual reality technology using metasurface optics</w:t>
+        <w:t xml:space="preserve">Development of virtual reality technology using </w:t>
+      </w:r>
+      <w:proofErr w:type="spellStart"/>
+      <w:r>
+        <w:rPr>
+          <w:rFonts w:ascii="Linux Libertine Display" w:hAnsi="Linux Libertine Display" w:cs="Linux Libertine Display"/>
+          <w:b/>
+          <w:bCs/>
+          <w:kern w:val="0"/>
+          <w:sz w:val="22"/>
+        </w:rPr>
+        <w:t>metasurface</w:t>
+      </w:r>
+      <w:proofErr w:type="spellEnd"/>
+      <w:r>
+        <w:rPr>
+          <w:rFonts w:ascii="Linux Libertine Display" w:hAnsi="Linux Libertine Display" w:cs="Linux Libertine Display"/>
+          <w:b/>
+          <w:bCs/>
+          <w:kern w:val="0"/>
+          <w:sz w:val="22"/>
+        </w:rPr>
+        <w:t xml:space="preserve"> optics</w:t>
       </w:r>
     </w:p>
     <w:p>
       <w:pPr>
-        <w:pStyle w:val="ListParagraph"/>
+        <w:pStyle w:val="a6"/>
         <w:wordWrap/>
         <w:adjustRightInd w:val="0"/>
         <w:spacing w:after="0" w:line="240" w:lineRule="auto"/>
@@ -4349,7 +4755,7 @@
     </w:p>
     <w:p>
       <w:pPr>
-        <w:pStyle w:val="ListParagraph"/>
+        <w:pStyle w:val="a6"/>
         <w:wordWrap/>
         <w:adjustRightInd w:val="0"/>
         <w:spacing w:after="0" w:line="240" w:lineRule="auto"/>
@@ -4487,7 +4893,7 @@
     </w:p>
     <w:p>
       <w:pPr>
-        <w:pStyle w:val="ListParagraph"/>
+        <w:pStyle w:val="a6"/>
         <w:numPr>
           <w:ilvl w:val="0"/>
           <w:numId w:val="9"/>
@@ -4572,7 +4978,7 @@
     </w:p>
     <w:p>
       <w:pPr>
-        <w:pStyle w:val="ListParagraph"/>
+        <w:pStyle w:val="a6"/>
         <w:numPr>
           <w:ilvl w:val="0"/>
           <w:numId w:val="9"/>
@@ -4599,6 +5005,7 @@
           <w:kern w:val="0"/>
           <w:szCs w:val="20"/>
         </w:rPr>
+        <w:lastRenderedPageBreak/>
         <w:t>Silver Prize</w:t>
       </w:r>
       <w:r>
@@ -4674,13 +5081,12 @@
           <w:kern w:val="0"/>
           <w:szCs w:val="20"/>
         </w:rPr>
-        <w:lastRenderedPageBreak/>
         <w:t>Samsung Display, 2023.</w:t>
       </w:r>
     </w:p>
     <w:p>
       <w:pPr>
-        <w:pStyle w:val="ListParagraph"/>
+        <w:pStyle w:val="a6"/>
         <w:numPr>
           <w:ilvl w:val="0"/>
           <w:numId w:val="9"/>
@@ -4707,7 +5113,29 @@
           <w:kern w:val="0"/>
           <w:szCs w:val="20"/>
         </w:rPr>
-        <w:t>Scholarship of Foundation for SNU ECE - Kim Jung Sik Fund</w:t>
+        <w:t xml:space="preserve">Scholarship of Foundation for SNU ECE - Kim Jung </w:t>
+      </w:r>
+      <w:proofErr w:type="spellStart"/>
+      <w:r>
+        <w:rPr>
+          <w:rFonts w:ascii="Linux Libertine Display" w:hAnsi="Linux Libertine Display" w:cs="Linux Libertine Display"/>
+          <w:b/>
+          <w:color w:val="262626"/>
+          <w:kern w:val="0"/>
+          <w:szCs w:val="20"/>
+        </w:rPr>
+        <w:t>Sik</w:t>
+      </w:r>
+      <w:proofErr w:type="spellEnd"/>
+      <w:r>
+        <w:rPr>
+          <w:rFonts w:ascii="Linux Libertine Display" w:hAnsi="Linux Libertine Display" w:cs="Linux Libertine Display"/>
+          <w:b/>
+          <w:color w:val="262626"/>
+          <w:kern w:val="0"/>
+          <w:szCs w:val="20"/>
+        </w:rPr>
+        <w:t xml:space="preserve"> Fund</w:t>
       </w:r>
     </w:p>
     <w:p>
@@ -4737,7 +5165,7 @@
     </w:p>
     <w:p>
       <w:pPr>
-        <w:pStyle w:val="ListParagraph"/>
+        <w:pStyle w:val="a6"/>
         <w:numPr>
           <w:ilvl w:val="0"/>
           <w:numId w:val="9"/>
@@ -4990,6 +5418,7 @@
         </w:rPr>
         <w:tab/>
       </w:r>
+      <w:proofErr w:type="gramStart"/>
       <w:r>
         <w:rPr>
           <w:rFonts w:ascii="Linux Libertine Display" w:hAnsi="Linux Libertine Display" w:cs="Linux Libertine Display"/>
@@ -5012,6 +5441,17 @@
           <w:szCs w:val="28"/>
         </w:rPr>
         <w:tab/>
+      </w:r>
+      <w:proofErr w:type="gramEnd"/>
+      <w:r>
+        <w:rPr>
+          <w:rFonts w:ascii="Linux Libertine Display" w:hAnsi="Linux Libertine Display" w:cs="Linux Libertine Display"/>
+          <w:b/>
+          <w:bCs/>
+          <w:kern w:val="0"/>
+          <w:sz w:val="28"/>
+          <w:szCs w:val="28"/>
+        </w:rPr>
         <w:t xml:space="preserve">   </w:t>
       </w:r>
       <w:r>
@@ -5060,6 +5500,7 @@
           <w:szCs w:val="24"/>
         </w:rPr>
       </w:pPr>
+      <w:proofErr w:type="gramStart"/>
       <w:r>
         <w:rPr>
           <w:rFonts w:ascii="Linux Libertine Display" w:hAnsi="Linux Libertine Display" w:cs="Linux Libertine Display"/>
@@ -5067,12 +5508,22 @@
           <w:szCs w:val="20"/>
           <w:shd w:val="clear" w:color="auto" w:fill="FFFFFF"/>
         </w:rPr>
-        <w:t>† : equal contribution</w:t>
+        <w:t>† :</w:t>
+      </w:r>
+      <w:proofErr w:type="gramEnd"/>
+      <w:r>
+        <w:rPr>
+          <w:rFonts w:ascii="Linux Libertine Display" w:hAnsi="Linux Libertine Display" w:cs="Linux Libertine Display"/>
+          <w:color w:val="000000"/>
+          <w:szCs w:val="20"/>
+          <w:shd w:val="clear" w:color="auto" w:fill="FFFFFF"/>
+        </w:rPr>
+        <w:t xml:space="preserve"> equal contribution</w:t>
       </w:r>
     </w:p>
     <w:p>
       <w:pPr>
-        <w:pStyle w:val="ListParagraph"/>
+        <w:pStyle w:val="a6"/>
         <w:numPr>
           <w:ilvl w:val="0"/>
           <w:numId w:val="16"/>
@@ -5167,7 +5618,7 @@
       <w:hyperlink r:id="rId13" w:history="1">
         <w:r>
           <w:rPr>
-            <w:rStyle w:val="Hyperlink"/>
+            <w:rStyle w:val="a3"/>
             <w:rFonts w:ascii="Linux Libertine Display" w:hAnsi="Linux Libertine Display" w:cs="Linux Libertine Display"/>
             <w:color w:val="1F497D" w:themeColor="text2"/>
             <w:szCs w:val="20"/>
@@ -5207,7 +5658,7 @@
     </w:p>
     <w:p>
       <w:pPr>
-        <w:pStyle w:val="ListParagraph"/>
+        <w:pStyle w:val="a6"/>
         <w:numPr>
           <w:ilvl w:val="0"/>
           <w:numId w:val="16"/>
@@ -5311,7 +5762,7 @@
       <w:hyperlink r:id="rId14" w:history="1">
         <w:r>
           <w:rPr>
-            <w:rStyle w:val="Hyperlink"/>
+            <w:rStyle w:val="a3"/>
             <w:rFonts w:ascii="Linux Libertine Display" w:hAnsi="Linux Libertine Display" w:cs="Linux Libertine Display"/>
             <w:bCs/>
             <w:color w:val="1F497D" w:themeColor="text2"/>
@@ -5408,7 +5859,7 @@
     </w:p>
     <w:p>
       <w:pPr>
-        <w:pStyle w:val="ListParagraph"/>
+        <w:pStyle w:val="a6"/>
         <w:wordWrap/>
         <w:adjustRightInd w:val="0"/>
         <w:spacing w:after="0" w:line="360" w:lineRule="auto"/>
@@ -5641,7 +6092,7 @@
     </w:p>
     <w:p>
       <w:pPr>
-        <w:pStyle w:val="ListParagraph"/>
+        <w:pStyle w:val="a6"/>
         <w:numPr>
           <w:ilvl w:val="0"/>
           <w:numId w:val="6"/>
@@ -5803,7 +6254,7 @@
       <w:hyperlink r:id="rId15" w:history="1">
         <w:r>
           <w:rPr>
-            <w:rStyle w:val="Hyperlink"/>
+            <w:rStyle w:val="a3"/>
             <w:rFonts w:ascii="Linux Libertine Display" w:hAnsi="Linux Libertine Display" w:cs="Linux Libertine Display"/>
             <w:bCs/>
             <w:color w:val="1F497D" w:themeColor="text2"/>
@@ -5898,7 +6349,7 @@
     </w:p>
     <w:p>
       <w:pPr>
-        <w:pStyle w:val="ListParagraph"/>
+        <w:pStyle w:val="a6"/>
         <w:numPr>
           <w:ilvl w:val="0"/>
           <w:numId w:val="6"/>
@@ -5953,7 +6404,7 @@
       <w:hyperlink r:id="rId16" w:history="1">
         <w:r>
           <w:rPr>
-            <w:rStyle w:val="Hyperlink"/>
+            <w:rStyle w:val="a3"/>
             <w:rFonts w:ascii="Linux Libertine Display" w:hAnsi="Linux Libertine Display" w:cs="Linux Libertine Display"/>
             <w:color w:val="1F497D" w:themeColor="text2"/>
           </w:rPr>
@@ -6006,7 +6457,7 @@
     </w:p>
     <w:p>
       <w:pPr>
-        <w:pStyle w:val="ListParagraph"/>
+        <w:pStyle w:val="a6"/>
         <w:numPr>
           <w:ilvl w:val="0"/>
           <w:numId w:val="6"/>
@@ -6091,31 +6542,57 @@
           <w:kern w:val="0"/>
           <w:szCs w:val="28"/>
         </w:rPr>
-        <w:t>, and B. Lee, “</w:t>
-      </w:r>
-      <w:r>
-        <w:rPr>
-          <w:rFonts w:ascii="Linux Libertine Display" w:hAnsi="Linux Libertine Display" w:cs="Linux Libertine Display"/>
-        </w:rPr>
-        <w:t>Fr</w:t>
-      </w:r>
-      <w:r>
-        <w:rPr>
-          <w:rFonts w:ascii="Linux Libertine Display" w:hAnsi="Linux Libertine Display" w:cs="Linux Libertine Display"/>
-          <w:bCs/>
+        <w:t xml:space="preserve">, and B. Lee, </w:t>
+      </w:r>
+      <w:r>
+        <w:rPr>
+          <w:rFonts w:ascii="Linux Libertine Display" w:hAnsi="Linux Libertine Display" w:cs="Linux Libertine Display"/>
+          <w:bCs/>
+          <w:color w:val="1F497D" w:themeColor="text2"/>
           <w:kern w:val="0"/>
           <w:szCs w:val="28"/>
         </w:rPr>
-        <w:t>eeform Metasurface Color Router for Deep Sub-micron Pixel Image Sensors</w:t>
-      </w:r>
-      <w:r>
-        <w:rPr>
-          <w:rFonts w:ascii="Linux Libertine Display" w:hAnsi="Linux Libertine Display" w:cs="Linux Libertine Display"/>
-          <w:bCs/>
+        <w:t>“</w:t>
+      </w:r>
+      <w:hyperlink r:id="rId17" w:history="1">
+        <w:r>
+          <w:rPr>
+            <w:rStyle w:val="a3"/>
+            <w:rFonts w:ascii="Linux Libertine Display" w:hAnsi="Linux Libertine Display" w:cs="Linux Libertine Display"/>
+            <w:color w:val="1F497D" w:themeColor="text2"/>
+          </w:rPr>
+          <w:t>Fr</w:t>
+        </w:r>
+        <w:r>
+          <w:rPr>
+            <w:rStyle w:val="a3"/>
+            <w:rFonts w:ascii="Linux Libertine Display" w:hAnsi="Linux Libertine Display" w:cs="Linux Libertine Display"/>
+            <w:bCs/>
+            <w:color w:val="1F497D" w:themeColor="text2"/>
+            <w:kern w:val="0"/>
+            <w:szCs w:val="28"/>
+          </w:rPr>
+          <w:t>eeform Metasurface Color Router for Deep Sub-micron Pixel Image Sensors</w:t>
+        </w:r>
+      </w:hyperlink>
+      <w:r>
+        <w:rPr>
+          <w:rFonts w:ascii="Linux Libertine Display" w:hAnsi="Linux Libertine Display" w:cs="Linux Libertine Display"/>
+          <w:bCs/>
+          <w:color w:val="1F497D" w:themeColor="text2"/>
           <w:kern w:val="0"/>
           <w:szCs w:val="28"/>
         </w:rPr>
-        <w:t xml:space="preserve">,” </w:t>
+        <w:t>,”</w:t>
+      </w:r>
+      <w:r>
+        <w:rPr>
+          <w:rFonts w:ascii="Linux Libertine Display" w:hAnsi="Linux Libertine Display" w:cs="Linux Libertine Display"/>
+          <w:bCs/>
+          <w:kern w:val="0"/>
+          <w:szCs w:val="28"/>
+        </w:rPr>
+        <w:t xml:space="preserve"> </w:t>
       </w:r>
       <w:r>
         <w:rPr>
@@ -6175,7 +6652,7 @@
     </w:p>
     <w:p>
       <w:pPr>
-        <w:pStyle w:val="ListParagraph"/>
+        <w:pStyle w:val="a6"/>
         <w:numPr>
           <w:ilvl w:val="0"/>
           <w:numId w:val="6"/>
@@ -6193,7 +6670,21 @@
         <w:rPr>
           <w:rFonts w:ascii="Linux Libertine Display" w:hAnsi="Linux Libertine Display" w:cs="Linux Libertine Display"/>
         </w:rPr>
-        <w:t xml:space="preserve">H. Son, T. Choi, K. Kim, Y. Kim, J. Bang, S.-J. Kim, B. Lee, </w:t>
+        <w:t xml:space="preserve">H. Son, T. Choi, K. Kim, </w:t>
+      </w:r>
+      <w:r>
+        <w:rPr>
+          <w:rFonts w:ascii="Linux Libertine Display" w:hAnsi="Linux Libertine Display" w:cs="Linux Libertine Display"/>
+          <w:b/>
+          <w:bCs/>
+        </w:rPr>
+        <w:t>Y. Kim</w:t>
+      </w:r>
+      <w:r>
+        <w:rPr>
+          <w:rFonts w:ascii="Linux Libertine Display" w:hAnsi="Linux Libertine Display" w:cs="Linux Libertine Display"/>
+        </w:rPr>
+        <w:t xml:space="preserve">, J. Bang, S.-J. Kim, B. Lee, </w:t>
       </w:r>
       <w:r>
         <w:rPr>
@@ -6210,20 +6701,25 @@
       <w:r>
         <w:rPr>
           <w:rFonts w:ascii="Linux Libertine Display" w:hAnsi="Linux Libertine Display" w:cs="Linux Libertine Display"/>
+          <w:color w:val="1F497D" w:themeColor="text2"/>
         </w:rPr>
         <w:t>“</w:t>
       </w:r>
-      <w:r>
-        <w:rPr>
-          <w:rFonts w:ascii="Linux Libertine Display" w:hAnsi="Linux Libertine Display" w:cs="Linux Libertine Display"/>
-        </w:rPr>
-        <w:t>Strong Coupling Induced Bound States in the Continuum in a Hybrid Metal–Dielectric Bilayer Nanograting Resonator</w:t>
-      </w:r>
-      <w:r>
-        <w:rPr>
-          <w:rFonts w:ascii="Linux Libertine Display" w:hAnsi="Linux Libertine Display" w:cs="Linux Libertine Display"/>
-        </w:rPr>
-        <w:t>,”</w:t>
+      <w:hyperlink r:id="rId18" w:history="1">
+        <w:r>
+          <w:rPr>
+            <w:rStyle w:val="a3"/>
+            <w:rFonts w:ascii="Linux Libertine Display" w:hAnsi="Linux Libertine Display" w:cs="Linux Libertine Display"/>
+            <w:color w:val="1F497D" w:themeColor="text2"/>
+          </w:rPr>
+          <w:t>Strong Coupling Induced Bound States in the Continuum in a Hybrid Metal–Dielectric Bilayer Nanograting Resonator,</w:t>
+        </w:r>
+      </w:hyperlink>
+      <w:r>
+        <w:rPr>
+          <w:rFonts w:ascii="Linux Libertine Display" w:hAnsi="Linux Libertine Display" w:cs="Linux Libertine Display"/>
+        </w:rPr>
+        <w:t>”</w:t>
       </w:r>
       <w:r>
         <w:rPr>
@@ -6253,7 +6749,7 @@
     </w:p>
     <w:p>
       <w:pPr>
-        <w:pStyle w:val="ListParagraph"/>
+        <w:pStyle w:val="a6"/>
         <w:numPr>
           <w:ilvl w:val="0"/>
           <w:numId w:val="6"/>
@@ -6307,19 +6803,37 @@
         <w:rPr>
           <w:rFonts w:ascii="Linux Libertine Display" w:hAnsi="Linux Libertine Display" w:cs="Linux Libertine Display"/>
         </w:rPr>
-        <w:t xml:space="preserve"> Bang, Y</w:t>
-      </w:r>
-      <w:r>
-        <w:rPr>
-          <w:rFonts w:ascii="Linux Libertine Display" w:hAnsi="Linux Libertine Display" w:cs="Linux Libertine Display"/>
+        <w:t xml:space="preserve"> Bang, </w:t>
+      </w:r>
+      <w:r>
+        <w:rPr>
+          <w:rFonts w:ascii="Linux Libertine Display" w:hAnsi="Linux Libertine Display" w:cs="Linux Libertine Display"/>
+          <w:b/>
+          <w:bCs/>
+        </w:rPr>
+        <w:t>Y</w:t>
+      </w:r>
+      <w:r>
+        <w:rPr>
+          <w:rFonts w:ascii="Linux Libertine Display" w:hAnsi="Linux Libertine Display" w:cs="Linux Libertine Display"/>
+          <w:b/>
+          <w:bCs/>
         </w:rPr>
         <w:t>.</w:t>
       </w:r>
       <w:r>
         <w:rPr>
           <w:rFonts w:ascii="Linux Libertine Display" w:hAnsi="Linux Libertine Display" w:cs="Linux Libertine Display"/>
-        </w:rPr>
-        <w:t xml:space="preserve"> Kim, H</w:t>
+          <w:b/>
+          <w:bCs/>
+        </w:rPr>
+        <w:t xml:space="preserve"> Kim</w:t>
+      </w:r>
+      <w:r>
+        <w:rPr>
+          <w:rFonts w:ascii="Linux Libertine Display" w:hAnsi="Linux Libertine Display" w:cs="Linux Libertine Display"/>
+        </w:rPr>
+        <w:t>, H</w:t>
       </w:r>
       <w:r>
         <w:rPr>
@@ -6363,10 +6877,10 @@
         </w:rPr>
         <w:t>, Y. Jeong, and B. Lee, “</w:t>
       </w:r>
-      <w:hyperlink r:id="rId17" w:tgtFrame="_blank" w:history="1">
+      <w:hyperlink r:id="rId19" w:tgtFrame="_blank" w:history="1">
         <w:r>
           <w:rPr>
-            <w:rStyle w:val="Hyperlink"/>
+            <w:rStyle w:val="a3"/>
             <w:rFonts w:ascii="Linux Libertine Display" w:hAnsi="Linux Libertine Display" w:cs="Linux Libertine Display"/>
             <w:color w:val="1F497D" w:themeColor="text2"/>
           </w:rPr>
@@ -6743,7 +7257,23 @@
           <w:rFonts w:ascii="Linux Libertine Display" w:hAnsi="Linux Libertine Display" w:cs="Linux Libertine Display"/>
           <w:bCs/>
         </w:rPr>
-        <w:t>High Contrast Metastructures XII,</w:t>
+        <w:t xml:space="preserve">High Contrast </w:t>
+      </w:r>
+      <w:proofErr w:type="spellStart"/>
+      <w:r>
+        <w:rPr>
+          <w:rFonts w:ascii="Linux Libertine Display" w:hAnsi="Linux Libertine Display" w:cs="Linux Libertine Display"/>
+          <w:bCs/>
+        </w:rPr>
+        <w:t>Metastructures</w:t>
+      </w:r>
+      <w:proofErr w:type="spellEnd"/>
+      <w:r>
+        <w:rPr>
+          <w:rFonts w:ascii="Linux Libertine Display" w:hAnsi="Linux Libertine Display" w:cs="Linux Libertine Display"/>
+          <w:bCs/>
+        </w:rPr>
+        <w:t xml:space="preserve"> XII,</w:t>
       </w:r>
       <w:r>
         <w:rPr>
@@ -6873,7 +7403,21 @@
         <w:rPr>
           <w:rFonts w:ascii="Linux Libertine Display" w:hAnsi="Linux Libertine Display" w:cs="Linux Libertine Display"/>
         </w:rPr>
-        <w:t>Phase contrast imaging with multiwavelength achromatic spiral metalens,</w:t>
+        <w:t xml:space="preserve">Phase contrast imaging with multiwavelength achromatic spiral </w:t>
+      </w:r>
+      <w:proofErr w:type="spellStart"/>
+      <w:r>
+        <w:rPr>
+          <w:rFonts w:ascii="Linux Libertine Display" w:hAnsi="Linux Libertine Display" w:cs="Linux Libertine Display"/>
+        </w:rPr>
+        <w:t>metalens</w:t>
+      </w:r>
+      <w:proofErr w:type="spellEnd"/>
+      <w:r>
+        <w:rPr>
+          <w:rFonts w:ascii="Linux Libertine Display" w:hAnsi="Linux Libertine Display" w:cs="Linux Libertine Display"/>
+        </w:rPr>
+        <w:t>,</w:t>
       </w:r>
       <w:r>
         <w:rPr>
@@ -6936,7 +7480,21 @@
         <w:rPr>
           <w:rFonts w:ascii="Linux Libertine Display" w:hAnsi="Linux Libertine Display" w:cs="Linux Libertine Display"/>
         </w:rPr>
-        <w:t>Edge detection metalens with additional spiral phase profiles,</w:t>
+        <w:t xml:space="preserve">Edge detection </w:t>
+      </w:r>
+      <w:proofErr w:type="spellStart"/>
+      <w:r>
+        <w:rPr>
+          <w:rFonts w:ascii="Linux Libertine Display" w:hAnsi="Linux Libertine Display" w:cs="Linux Libertine Display"/>
+        </w:rPr>
+        <w:t>metalens</w:t>
+      </w:r>
+      <w:proofErr w:type="spellEnd"/>
+      <w:r>
+        <w:rPr>
+          <w:rFonts w:ascii="Linux Libertine Display" w:hAnsi="Linux Libertine Display" w:cs="Linux Libertine Display"/>
+        </w:rPr>
+        <w:t xml:space="preserve"> with additional spiral phase profiles,</w:t>
       </w:r>
       <w:r>
         <w:rPr>
@@ -6948,7 +7506,14 @@
         <w:rPr>
           <w:rFonts w:ascii="Linux Libertine Display" w:hAnsi="Linux Libertine Display" w:cs="Linux Libertine Display"/>
         </w:rPr>
-        <w:t xml:space="preserve"> The 20th International Meeting on Information Display (IMID 2020), Virtual Conference, paper 04-10-1232, Aug. 2020. </w:t>
+        <w:t xml:space="preserve"> The 20th International Meeting on Information Display (IMID 2020), Virtual Conference, paper 04-10-1232, Aug. </w:t>
+      </w:r>
+      <w:r>
+        <w:rPr>
+          <w:rFonts w:ascii="Linux Libertine Display" w:hAnsi="Linux Libertine Display" w:cs="Linux Libertine Display"/>
+        </w:rPr>
+        <w:lastRenderedPageBreak/>
+        <w:t xml:space="preserve">2020. </w:t>
       </w:r>
       <w:r>
         <w:rPr>
@@ -6993,7 +7558,21 @@
         <w:rPr>
           <w:rFonts w:ascii="Linux Libertine Display" w:hAnsi="Linux Libertine Display" w:cs="Linux Libertine Display"/>
         </w:rPr>
-        <w:t>Single-layer edge detecting metalens with combining hyperbolic and spiral phase profiles,</w:t>
+        <w:t xml:space="preserve">Single-layer edge detecting </w:t>
+      </w:r>
+      <w:proofErr w:type="spellStart"/>
+      <w:r>
+        <w:rPr>
+          <w:rFonts w:ascii="Linux Libertine Display" w:hAnsi="Linux Libertine Display" w:cs="Linux Libertine Display"/>
+        </w:rPr>
+        <w:t>metalens</w:t>
+      </w:r>
+      <w:proofErr w:type="spellEnd"/>
+      <w:r>
+        <w:rPr>
+          <w:rFonts w:ascii="Linux Libertine Display" w:hAnsi="Linux Libertine Display" w:cs="Linux Libertine Display"/>
+        </w:rPr>
+        <w:t xml:space="preserve"> with combining hyperbolic and spiral phase profiles,</w:t>
       </w:r>
       <w:r>
         <w:rPr>
@@ -7045,7 +7624,6 @@
           <w:rFonts w:ascii="Linux Libertine Display" w:hAnsi="Linux Libertine Display" w:cs="Linux Libertine Display"/>
           <w:b/>
         </w:rPr>
-        <w:lastRenderedPageBreak/>
         <w:t>Y. J. Kim</w:t>
       </w:r>
       <w:r>
@@ -7193,10 +7771,10 @@
       </w:r>
     </w:p>
     <w:sectPr>
-      <w:headerReference w:type="default" r:id="rId18"/>
-      <w:footerReference w:type="default" r:id="rId19"/>
-      <w:headerReference w:type="first" r:id="rId20"/>
-      <w:footerReference w:type="first" r:id="rId21"/>
+      <w:headerReference w:type="default" r:id="rId20"/>
+      <w:footerReference w:type="default" r:id="rId21"/>
+      <w:headerReference w:type="first" r:id="rId22"/>
+      <w:footerReference w:type="first" r:id="rId23"/>
       <w:type w:val="continuous"/>
       <w:pgSz w:w="11906" w:h="16838"/>
       <w:pgMar w:top="1701" w:right="1440" w:bottom="1440" w:left="1440" w:header="964" w:footer="907" w:gutter="0"/>
@@ -7257,7 +7835,7 @@
     <w:sdtContent>
       <w:p>
         <w:pPr>
-          <w:pStyle w:val="Footer"/>
+          <w:pStyle w:val="a5"/>
           <w:jc w:val="center"/>
           <w:rPr>
             <w:rFonts w:ascii="Times New Roman" w:hAnsi="Times New Roman" w:cs="Times New Roman"/>
@@ -7385,7 +7963,7 @@
     <w:sdtContent>
       <w:p>
         <w:pPr>
-          <w:pStyle w:val="Footer"/>
+          <w:pStyle w:val="a5"/>
           <w:jc w:val="center"/>
           <w:rPr>
             <w:rFonts w:ascii="Times New Roman" w:hAnsi="Times New Roman" w:cs="Times New Roman"/>
@@ -7517,7 +8095,7 @@
 <w:hdr xmlns:wpc="http://schemas.microsoft.com/office/word/2010/wordprocessingCanvas" xmlns:cx="http://schemas.microsoft.com/office/drawing/2014/chartex" xmlns:cx1="http://schemas.microsoft.com/office/drawing/2015/9/8/chartex" xmlns:cx2="http://schemas.microsoft.com/office/drawing/2015/10/21/chartex" xmlns:cx3="http://schemas.microsoft.com/office/drawing/2016/5/9/chartex" xmlns:cx4="http://schemas.microsoft.com/office/drawing/2016/5/10/chartex" xmlns:cx5="http://schemas.microsoft.com/office/drawing/2016/5/11/chartex" xmlns:cx6="http://schemas.microsoft.com/office/drawing/2016/5/12/chartex" xmlns:cx7="http://schemas.microsoft.com/office/drawing/2016/5/13/chartex" xmlns:cx8="http://schemas.microsoft.com/office/drawing/2016/5/14/chartex" xmlns:mc="http://schemas.openxmlformats.org/markup-compatibility/2006" xmlns:aink="http://schemas.microsoft.com/office/drawing/2016/ink" xmlns:am3d="http://schemas.microsoft.com/office/drawing/2017/model3d" xmlns:o="urn:schemas-microsoft-com:office:office" xmlns:oel="http://schemas.microsoft.com/office/2019/extlst" xmlns:r="http://schemas.openxmlformats.org/officeDocument/2006/relationships" xmlns:m="http://schemas.openxmlformats.org/officeDocument/2006/math" xmlns:v="urn:schemas-microsoft-com:vml" xmlns:wp14="http://schemas.microsoft.com/office/word/2010/wordprocessingDrawing" xmlns:wp="http://schemas.openxmlformats.org/drawingml/2006/wordprocessingDrawing" xmlns:w10="urn:schemas-microsoft-com:office:word" xmlns:w="http://schemas.openxmlformats.org/wordprocessingml/2006/main" xmlns:w14="http://schemas.microsoft.com/office/word/2010/wordml" xmlns:w15="http://schemas.microsoft.com/office/word/2012/wordml" xmlns:w16cex="http://schemas.microsoft.com/office/word/2018/wordml/cex" xmlns:w16cid="http://schemas.microsoft.com/office/word/2016/wordml/cid" xmlns:w16="http://schemas.microsoft.com/office/word/2018/wordml" xmlns:w16du="http://schemas.microsoft.com/office/word/2023/wordml/word16du" xmlns:w16sdtdh="http://schemas.microsoft.com/office/word/2020/wordml/sdtdatahash" xmlns:w16se="http://schemas.microsoft.com/office/word/2015/wordml/symex" xmlns:wpg="http://schemas.microsoft.com/office/word/2010/wordprocessingGroup" xmlns:wpi="http://schemas.microsoft.com/office/word/2010/wordprocessingInk" xmlns:wne="http://schemas.microsoft.com/office/word/2006/wordml" xmlns:wps="http://schemas.microsoft.com/office/word/2010/wordprocessingShape" mc:Ignorable="w14 w15 w16se w16cid w16 w16cex w16sdtdh w16du wp14">
   <w:p>
     <w:pPr>
-      <w:pStyle w:val="Header"/>
+      <w:pStyle w:val="a4"/>
       <w:spacing w:after="0" w:line="240" w:lineRule="auto"/>
       <w:jc w:val="right"/>
       <w:rPr>
@@ -7549,7 +8127,7 @@
 <w:hdr xmlns:wpc="http://schemas.microsoft.com/office/word/2010/wordprocessingCanvas" xmlns:cx="http://schemas.microsoft.com/office/drawing/2014/chartex" xmlns:cx1="http://schemas.microsoft.com/office/drawing/2015/9/8/chartex" xmlns:cx2="http://schemas.microsoft.com/office/drawing/2015/10/21/chartex" xmlns:cx3="http://schemas.microsoft.com/office/drawing/2016/5/9/chartex" xmlns:cx4="http://schemas.microsoft.com/office/drawing/2016/5/10/chartex" xmlns:cx5="http://schemas.microsoft.com/office/drawing/2016/5/11/chartex" xmlns:cx6="http://schemas.microsoft.com/office/drawing/2016/5/12/chartex" xmlns:cx7="http://schemas.microsoft.com/office/drawing/2016/5/13/chartex" xmlns:cx8="http://schemas.microsoft.com/office/drawing/2016/5/14/chartex" xmlns:mc="http://schemas.openxmlformats.org/markup-compatibility/2006" xmlns:aink="http://schemas.microsoft.com/office/drawing/2016/ink" xmlns:am3d="http://schemas.microsoft.com/office/drawing/2017/model3d" xmlns:o="urn:schemas-microsoft-com:office:office" xmlns:oel="http://schemas.microsoft.com/office/2019/extlst" xmlns:r="http://schemas.openxmlformats.org/officeDocument/2006/relationships" xmlns:m="http://schemas.openxmlformats.org/officeDocument/2006/math" xmlns:v="urn:schemas-microsoft-com:vml" xmlns:wp14="http://schemas.microsoft.com/office/word/2010/wordprocessingDrawing" xmlns:wp="http://schemas.openxmlformats.org/drawingml/2006/wordprocessingDrawing" xmlns:w10="urn:schemas-microsoft-com:office:word" xmlns:w="http://schemas.openxmlformats.org/wordprocessingml/2006/main" xmlns:w14="http://schemas.microsoft.com/office/word/2010/wordml" xmlns:w15="http://schemas.microsoft.com/office/word/2012/wordml" xmlns:w16cex="http://schemas.microsoft.com/office/word/2018/wordml/cex" xmlns:w16cid="http://schemas.microsoft.com/office/word/2016/wordml/cid" xmlns:w16="http://schemas.microsoft.com/office/word/2018/wordml" xmlns:w16du="http://schemas.microsoft.com/office/word/2023/wordml/word16du" xmlns:w16sdtdh="http://schemas.microsoft.com/office/word/2020/wordml/sdtdatahash" xmlns:w16se="http://schemas.microsoft.com/office/word/2015/wordml/symex" xmlns:wpg="http://schemas.microsoft.com/office/word/2010/wordprocessingGroup" xmlns:wpi="http://schemas.microsoft.com/office/word/2010/wordprocessingInk" xmlns:wne="http://schemas.microsoft.com/office/word/2006/wordml" xmlns:wps="http://schemas.microsoft.com/office/word/2010/wordprocessingShape" mc:Ignorable="w14 w15 w16se w16cid w16 w16cex w16sdtdh w16du wp14">
   <w:p>
     <w:pPr>
-      <w:pStyle w:val="Header"/>
+      <w:pStyle w:val="a4"/>
       <w:spacing w:after="0" w:line="240" w:lineRule="auto"/>
       <w:jc w:val="right"/>
       <w:rPr>
@@ -7561,6 +8139,7 @@
         <w:szCs w:val="24"/>
       </w:rPr>
     </w:pPr>
+    <w:proofErr w:type="spellStart"/>
     <w:r>
       <w:rPr>
         <w:rFonts w:ascii="Times New Roman" w:hAnsi="Times New Roman" w:cs="Times New Roman" w:hint="eastAsia"/>
@@ -7570,12 +8149,24 @@
         <w:sz w:val="44"/>
         <w:szCs w:val="36"/>
       </w:rPr>
-      <w:t>Keehoon Hong</w:t>
+      <w:t>Keehoon</w:t>
+    </w:r>
+    <w:proofErr w:type="spellEnd"/>
+    <w:r>
+      <w:rPr>
+        <w:rFonts w:ascii="Times New Roman" w:hAnsi="Times New Roman" w:cs="Times New Roman" w:hint="eastAsia"/>
+        <w:b/>
+        <w:bCs/>
+        <w:kern w:val="0"/>
+        <w:sz w:val="44"/>
+        <w:szCs w:val="36"/>
+      </w:rPr>
+      <w:t xml:space="preserve"> Hong</w:t>
     </w:r>
   </w:p>
   <w:p>
     <w:pPr>
-      <w:pStyle w:val="Header"/>
+      <w:pStyle w:val="a4"/>
       <w:spacing w:after="0" w:line="240" w:lineRule="auto"/>
       <w:jc w:val="right"/>
       <w:rPr>
@@ -7603,7 +8194,7 @@
   </w:p>
   <w:p>
     <w:pPr>
-      <w:pStyle w:val="Header"/>
+      <w:pStyle w:val="a4"/>
       <w:spacing w:line="120" w:lineRule="auto"/>
       <w:jc w:val="center"/>
     </w:pPr>
@@ -7699,14 +8290,14 @@
         <v:path o:extrusionok="f" gradientshapeok="t" o:connecttype="rect"/>
         <o:lock v:ext="edit" aspectratio="t"/>
       </v:shapetype>
-      <v:shape id="_x0000_i1026" type="#_x0000_t75" style="width:540.5pt;height:540.5pt;visibility:visible;mso-wrap-style:square" o:bullet="t">
+      <v:shape id="_x0000_i1060" type="#_x0000_t75" style="width:540.35pt;height:540.35pt;visibility:visible;mso-wrap-style:square" o:bullet="t">
         <v:imagedata r:id="rId1" o:title="" croptop="3115f" cropbottom="3115f" cropleft="3115f" cropright="3115f"/>
       </v:shape>
     </w:pict>
   </w:numPicBullet>
   <w:numPicBullet w:numPicBulletId="1">
     <w:pict>
-      <v:shape id="_x0000_i1027" type="#_x0000_t75" style="width:14pt;height:14pt;visibility:visible" o:gfxdata="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" o:bullet="t">
+      <v:shape id="_x0000_i1061" type="#_x0000_t75" style="width:14.1pt;height:14.1pt;visibility:visible" o:gfxdata="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" o:bullet="t">
         <v:imagedata r:id="rId2" o:title="" cropbottom="-1179f" cropright="-1179f"/>
       </v:shape>
     </w:pict>
@@ -7724,7 +8315,7 @@
         <w:ind w:left="1400" w:hanging="400"/>
       </w:pPr>
       <w:rPr>
-        <w:rFonts w:ascii="Malgun Gothic" w:eastAsia="Malgun Gothic" w:hAnsi="Malgun Gothic" w:hint="eastAsia"/>
+        <w:rFonts w:ascii="맑은 고딕" w:eastAsia="맑은 고딕" w:hAnsi="맑은 고딕" w:hint="eastAsia"/>
       </w:rPr>
     </w:lvl>
     <w:lvl w:ilvl="1" w:tplc="04090003" w:tentative="1">
@@ -8226,7 +8817,7 @@
         <w:ind w:left="8200" w:hanging="400"/>
       </w:pPr>
       <w:rPr>
-        <w:rFonts w:ascii="Malgun Gothic" w:eastAsia="Malgun Gothic" w:hAnsi="Malgun Gothic" w:hint="eastAsia"/>
+        <w:rFonts w:ascii="맑은 고딕" w:eastAsia="맑은 고딕" w:hAnsi="맑은 고딕" w:hint="eastAsia"/>
       </w:rPr>
     </w:lvl>
     <w:lvl w:ilvl="1" w:tplc="04090003" w:tentative="1">
@@ -8685,7 +9276,7 @@
         <w:ind w:left="1200" w:hanging="400"/>
       </w:pPr>
       <w:rPr>
-        <w:rFonts w:ascii="GulimChe" w:eastAsia="GulimChe" w:hAnsi="GulimChe" w:cs="GulimChe" w:hint="eastAsia"/>
+        <w:rFonts w:ascii="굴림체" w:eastAsia="굴림체" w:hAnsi="굴림체" w:cs="굴림체" w:hint="eastAsia"/>
       </w:rPr>
     </w:lvl>
     <w:lvl w:ilvl="1" w:tplc="04090003" w:tentative="1">
@@ -8798,7 +9389,7 @@
         <w:ind w:left="1400" w:hanging="400"/>
       </w:pPr>
       <w:rPr>
-        <w:rFonts w:ascii="Malgun Gothic" w:eastAsia="Malgun Gothic" w:hAnsi="Malgun Gothic" w:hint="eastAsia"/>
+        <w:rFonts w:ascii="맑은 고딕" w:eastAsia="맑은 고딕" w:hAnsi="맑은 고딕" w:hint="eastAsia"/>
       </w:rPr>
     </w:lvl>
     <w:lvl w:ilvl="1" w:tplc="04090003" w:tentative="1">
@@ -9036,7 +9627,7 @@
         <w:ind w:left="1600" w:hanging="400"/>
       </w:pPr>
       <w:rPr>
-        <w:rFonts w:ascii="GulimChe" w:eastAsia="GulimChe" w:hAnsi="GulimChe" w:cs="GulimChe" w:hint="eastAsia"/>
+        <w:rFonts w:ascii="굴림체" w:eastAsia="굴림체" w:hAnsi="굴림체" w:cs="굴림체" w:hint="eastAsia"/>
       </w:rPr>
     </w:lvl>
     <w:lvl w:ilvl="2" w:tplc="04090005" w:tentative="1">
@@ -9801,7 +10392,7 @@
     <w:lsdException w:name="Unresolved Mention" w:semiHidden="1" w:unhideWhenUsed="1"/>
     <w:lsdException w:name="Smart Link" w:semiHidden="1" w:unhideWhenUsed="1"/>
   </w:latentStyles>
-  <w:style w:type="paragraph" w:default="1" w:styleId="Normal">
+  <w:style w:type="paragraph" w:default="1" w:styleId="a">
     <w:name w:val="Normal"/>
     <w:qFormat/>
     <w:rsid w:val="001E0799"/>
@@ -9812,12 +10403,13 @@
       <w:autoSpaceDN w:val="0"/>
     </w:pPr>
   </w:style>
-  <w:style w:type="character" w:default="1" w:styleId="DefaultParagraphFont">
+  <w:style w:type="character" w:default="1" w:styleId="a0">
     <w:name w:val="Default Paragraph Font"/>
     <w:uiPriority w:val="1"/>
+    <w:semiHidden/>
     <w:unhideWhenUsed/>
   </w:style>
-  <w:style w:type="table" w:default="1" w:styleId="TableNormal">
+  <w:style w:type="table" w:default="1" w:styleId="a1">
     <w:name w:val="Normal Table"/>
     <w:uiPriority w:val="99"/>
     <w:semiHidden/>
@@ -9832,15 +10424,15 @@
       </w:tblCellMar>
     </w:tblPr>
   </w:style>
-  <w:style w:type="numbering" w:default="1" w:styleId="NoList">
+  <w:style w:type="numbering" w:default="1" w:styleId="a2">
     <w:name w:val="No List"/>
     <w:uiPriority w:val="99"/>
     <w:semiHidden/>
     <w:unhideWhenUsed/>
   </w:style>
-  <w:style w:type="character" w:styleId="Hyperlink">
+  <w:style w:type="character" w:styleId="a3">
     <w:name w:val="Hyperlink"/>
-    <w:basedOn w:val="DefaultParagraphFont"/>
+    <w:basedOn w:val="a0"/>
     <w:uiPriority w:val="99"/>
     <w:unhideWhenUsed/>
     <w:rsid w:val="006E118D"/>
@@ -9849,10 +10441,10 @@
       <w:u w:val="single"/>
     </w:rPr>
   </w:style>
-  <w:style w:type="paragraph" w:styleId="Header">
+  <w:style w:type="paragraph" w:styleId="a4">
     <w:name w:val="header"/>
-    <w:basedOn w:val="Normal"/>
-    <w:link w:val="HeaderChar"/>
+    <w:basedOn w:val="a"/>
+    <w:link w:val="Char"/>
     <w:uiPriority w:val="99"/>
     <w:unhideWhenUsed/>
     <w:rsid w:val="004D4333"/>
@@ -9864,17 +10456,17 @@
       <w:snapToGrid w:val="0"/>
     </w:pPr>
   </w:style>
-  <w:style w:type="character" w:customStyle="1" w:styleId="HeaderChar">
-    <w:name w:val="Header Char"/>
-    <w:basedOn w:val="DefaultParagraphFont"/>
-    <w:link w:val="Header"/>
+  <w:style w:type="character" w:customStyle="1" w:styleId="Char">
+    <w:name w:val="머리글 Char"/>
+    <w:basedOn w:val="a0"/>
+    <w:link w:val="a4"/>
     <w:uiPriority w:val="99"/>
     <w:rsid w:val="004D4333"/>
   </w:style>
-  <w:style w:type="paragraph" w:styleId="Footer">
+  <w:style w:type="paragraph" w:styleId="a5">
     <w:name w:val="footer"/>
-    <w:basedOn w:val="Normal"/>
-    <w:link w:val="FooterChar"/>
+    <w:basedOn w:val="a"/>
+    <w:link w:val="Char0"/>
     <w:uiPriority w:val="99"/>
     <w:unhideWhenUsed/>
     <w:rsid w:val="004D4333"/>
@@ -9886,17 +10478,17 @@
       <w:snapToGrid w:val="0"/>
     </w:pPr>
   </w:style>
-  <w:style w:type="character" w:customStyle="1" w:styleId="FooterChar">
-    <w:name w:val="Footer Char"/>
-    <w:basedOn w:val="DefaultParagraphFont"/>
-    <w:link w:val="Footer"/>
+  <w:style w:type="character" w:customStyle="1" w:styleId="Char0">
+    <w:name w:val="바닥글 Char"/>
+    <w:basedOn w:val="a0"/>
+    <w:link w:val="a5"/>
     <w:uiPriority w:val="99"/>
     <w:rsid w:val="004D4333"/>
   </w:style>
-  <w:style w:type="paragraph" w:styleId="ListParagraph">
+  <w:style w:type="paragraph" w:styleId="a6">
     <w:name w:val="List Paragraph"/>
-    <w:basedOn w:val="Normal"/>
-    <w:link w:val="ListParagraphChar"/>
+    <w:basedOn w:val="a"/>
+    <w:link w:val="Char1"/>
     <w:uiPriority w:val="34"/>
     <w:qFormat/>
     <w:rsid w:val="00853B3B"/>
@@ -9904,9 +10496,9 @@
       <w:ind w:leftChars="400" w:left="800"/>
     </w:pPr>
   </w:style>
-  <w:style w:type="character" w:styleId="FollowedHyperlink">
+  <w:style w:type="character" w:styleId="a7">
     <w:name w:val="FollowedHyperlink"/>
-    <w:basedOn w:val="DefaultParagraphFont"/>
+    <w:basedOn w:val="a0"/>
     <w:uiPriority w:val="99"/>
     <w:semiHidden/>
     <w:unhideWhenUsed/>
@@ -9916,10 +10508,10 @@
       <w:u w:val="single"/>
     </w:rPr>
   </w:style>
-  <w:style w:type="paragraph" w:styleId="BalloonText">
+  <w:style w:type="paragraph" w:styleId="a8">
     <w:name w:val="Balloon Text"/>
-    <w:basedOn w:val="Normal"/>
-    <w:link w:val="BalloonTextChar"/>
+    <w:basedOn w:val="a"/>
+    <w:link w:val="Char2"/>
     <w:uiPriority w:val="99"/>
     <w:semiHidden/>
     <w:unhideWhenUsed/>
@@ -9933,10 +10525,10 @@
       <w:szCs w:val="18"/>
     </w:rPr>
   </w:style>
-  <w:style w:type="character" w:customStyle="1" w:styleId="BalloonTextChar">
-    <w:name w:val="Balloon Text Char"/>
-    <w:basedOn w:val="DefaultParagraphFont"/>
-    <w:link w:val="BalloonText"/>
+  <w:style w:type="character" w:customStyle="1" w:styleId="Char2">
+    <w:name w:val="풍선 도움말 텍스트 Char"/>
+    <w:basedOn w:val="a0"/>
+    <w:link w:val="a8"/>
     <w:uiPriority w:val="99"/>
     <w:semiHidden/>
     <w:rsid w:val="001629F8"/>
@@ -9948,7 +10540,7 @@
   </w:style>
   <w:style w:type="paragraph" w:customStyle="1" w:styleId="051">
     <w:name w:val="단락0.51"/>
-    <w:basedOn w:val="Normal"/>
+    <w:basedOn w:val="a"/>
     <w:link w:val="051Char"/>
     <w:rsid w:val="00FC1AA3"/>
     <w:pPr>
@@ -9964,16 +10556,16 @@
       <w:szCs w:val="20"/>
     </w:rPr>
   </w:style>
-  <w:style w:type="character" w:customStyle="1" w:styleId="ListParagraphChar">
-    <w:name w:val="List Paragraph Char"/>
-    <w:basedOn w:val="DefaultParagraphFont"/>
-    <w:link w:val="ListParagraph"/>
+  <w:style w:type="character" w:customStyle="1" w:styleId="Char1">
+    <w:name w:val="목록 단락 Char"/>
+    <w:basedOn w:val="a0"/>
+    <w:link w:val="a6"/>
     <w:uiPriority w:val="34"/>
     <w:rsid w:val="00FC1AA3"/>
   </w:style>
   <w:style w:type="character" w:customStyle="1" w:styleId="051Char">
     <w:name w:val="단락0.51 Char"/>
-    <w:basedOn w:val="ListParagraphChar"/>
+    <w:basedOn w:val="Char1"/>
     <w:link w:val="051"/>
     <w:rsid w:val="00761EAA"/>
     <w:rPr>
@@ -9983,7 +10575,7 @@
   </w:style>
   <w:style w:type="paragraph" w:customStyle="1" w:styleId="05">
     <w:name w:val="단락0.5"/>
-    <w:basedOn w:val="Normal"/>
+    <w:basedOn w:val="a"/>
     <w:link w:val="05Char"/>
     <w:rsid w:val="00761EAA"/>
     <w:pPr>
@@ -10001,7 +10593,7 @@
   </w:style>
   <w:style w:type="character" w:customStyle="1" w:styleId="05Char">
     <w:name w:val="단락0.5 Char"/>
-    <w:basedOn w:val="DefaultParagraphFont"/>
+    <w:basedOn w:val="a0"/>
     <w:link w:val="05"/>
     <w:rsid w:val="00761EAA"/>
     <w:rPr>
@@ -10054,10 +10646,10 @@
       <w:szCs w:val="20"/>
     </w:rPr>
   </w:style>
-  <w:style w:type="paragraph" w:styleId="DocumentMap">
+  <w:style w:type="paragraph" w:styleId="a9">
     <w:name w:val="Document Map"/>
-    <w:basedOn w:val="Normal"/>
-    <w:link w:val="DocumentMapChar"/>
+    <w:basedOn w:val="a"/>
+    <w:link w:val="Char3"/>
     <w:uiPriority w:val="99"/>
     <w:semiHidden/>
     <w:unhideWhenUsed/>
@@ -10068,10 +10660,10 @@
       <w:szCs w:val="18"/>
     </w:rPr>
   </w:style>
-  <w:style w:type="character" w:customStyle="1" w:styleId="DocumentMapChar">
-    <w:name w:val="Document Map Char"/>
-    <w:basedOn w:val="DefaultParagraphFont"/>
-    <w:link w:val="DocumentMap"/>
+  <w:style w:type="character" w:customStyle="1" w:styleId="Char3">
+    <w:name w:val="문서 구조 Char"/>
+    <w:basedOn w:val="a0"/>
+    <w:link w:val="a9"/>
     <w:uiPriority w:val="99"/>
     <w:semiHidden/>
     <w:rsid w:val="008C5C7B"/>
@@ -10081,17 +10673,17 @@
       <w:szCs w:val="18"/>
     </w:rPr>
   </w:style>
-  <w:style w:type="character" w:styleId="LineNumber">
+  <w:style w:type="character" w:styleId="aa">
     <w:name w:val="line number"/>
-    <w:basedOn w:val="DefaultParagraphFont"/>
+    <w:basedOn w:val="a0"/>
     <w:uiPriority w:val="99"/>
     <w:semiHidden/>
     <w:unhideWhenUsed/>
     <w:rsid w:val="00490285"/>
   </w:style>
-  <w:style w:type="table" w:styleId="TableGrid">
+  <w:style w:type="table" w:styleId="ab">
     <w:name w:val="Table Grid"/>
-    <w:basedOn w:val="TableNormal"/>
+    <w:basedOn w:val="a1"/>
     <w:uiPriority w:val="59"/>
     <w:rsid w:val="001E0EF0"/>
     <w:pPr>
@@ -10108,9 +10700,9 @@
       </w:tblBorders>
     </w:tblPr>
   </w:style>
-  <w:style w:type="character" w:styleId="UnresolvedMention">
+  <w:style w:type="character" w:styleId="ac">
     <w:name w:val="Unresolved Mention"/>
-    <w:basedOn w:val="DefaultParagraphFont"/>
+    <w:basedOn w:val="a0"/>
     <w:uiPriority w:val="99"/>
     <w:semiHidden/>
     <w:unhideWhenUsed/>

</xml_diff>

<commit_message>
Deploying to gh-pages from @ YoungJIn94/YoungJIn94.github.io@19e1298dba77699ed889eca584ddc25ca0c57b97 🚀
</commit_message>
<xml_diff>
--- a/assets/pdf/YJKim_CV.docx
+++ b/assets/pdf/YJKim_CV.docx
@@ -5434,36 +5434,14 @@
       <w:r>
         <w:rPr>
           <w:rFonts w:ascii="Linux Libertine Display" w:hAnsi="Linux Libertine Display" w:cs="Linux Libertine Display"/>
-          <w:b/>
-          <w:bCs/>
-          <w:kern w:val="0"/>
-          <w:sz w:val="28"/>
-          <w:szCs w:val="28"/>
-        </w:rPr>
-        <w:tab/>
-      </w:r>
-      <w:proofErr w:type="gramEnd"/>
-      <w:r>
-        <w:rPr>
-          <w:rFonts w:ascii="Linux Libertine Display" w:hAnsi="Linux Libertine Display" w:cs="Linux Libertine Display"/>
-          <w:b/>
-          <w:bCs/>
-          <w:kern w:val="0"/>
-          <w:sz w:val="28"/>
-          <w:szCs w:val="28"/>
-        </w:rPr>
-        <w:t xml:space="preserve">   </w:t>
-      </w:r>
-      <w:r>
-        <w:rPr>
-          <w:rFonts w:ascii="Linux Libertine Display" w:hAnsi="Linux Libertine Display" w:cs="Linux Libertine Display"/>
           <w:bCs/>
           <w:kern w:val="0"/>
           <w:sz w:val="24"/>
           <w:szCs w:val="24"/>
         </w:rPr>
-        <w:t>First Author (</w:t>
-      </w:r>
+        <w:t>First</w:t>
+      </w:r>
+      <w:proofErr w:type="gramEnd"/>
       <w:r>
         <w:rPr>
           <w:rFonts w:ascii="Linux Libertine Display" w:hAnsi="Linux Libertine Display" w:cs="Linux Libertine Display"/>
@@ -5472,7 +5450,17 @@
           <w:sz w:val="24"/>
           <w:szCs w:val="24"/>
         </w:rPr>
-        <w:t>2</w:t>
+        <w:t xml:space="preserve"> Author (</w:t>
+      </w:r>
+      <w:r>
+        <w:rPr>
+          <w:rFonts w:ascii="Linux Libertine Display" w:hAnsi="Linux Libertine Display" w:cs="Linux Libertine Display"/>
+          <w:bCs/>
+          <w:kern w:val="0"/>
+          <w:sz w:val="24"/>
+          <w:szCs w:val="24"/>
+        </w:rPr>
+        <w:t>3</w:t>
       </w:r>
       <w:r>
         <w:rPr>
@@ -5855,6 +5843,121 @@
           <w:szCs w:val="20"/>
         </w:rPr>
         <w:t>2023.</w:t>
+      </w:r>
+    </w:p>
+    <w:p>
+      <w:pPr>
+        <w:pStyle w:val="a6"/>
+        <w:numPr>
+          <w:ilvl w:val="0"/>
+          <w:numId w:val="16"/>
+        </w:numPr>
+        <w:wordWrap/>
+        <w:adjustRightInd w:val="0"/>
+        <w:spacing w:after="0" w:line="360" w:lineRule="auto"/>
+        <w:ind w:leftChars="0"/>
+        <w:rPr>
+          <w:rFonts w:ascii="Linux Libertine Display" w:hAnsi="Linux Libertine Display" w:cs="Linux Libertine Display"/>
+          <w:bCs/>
+          <w:kern w:val="0"/>
+          <w:szCs w:val="20"/>
+        </w:rPr>
+      </w:pPr>
+      <w:r>
+        <w:rPr>
+          <w:rFonts w:ascii="Linux Libertine Display" w:hAnsi="Linux Libertine Display" w:cs="Linux Libertine Display"/>
+          <w:b/>
+          <w:kern w:val="0"/>
+          <w:szCs w:val="20"/>
+        </w:rPr>
+        <w:t>Y. Kim</w:t>
+      </w:r>
+      <w:r>
+        <w:rPr>
+          <w:rFonts w:ascii="Linux Libertine Display" w:hAnsi="Linux Libertine Display" w:cs="Linux Libertine Display"/>
+          <w:b/>
+          <w:color w:val="000000"/>
+          <w:szCs w:val="20"/>
+          <w:shd w:val="clear" w:color="auto" w:fill="FFFFFF"/>
+          <w:vertAlign w:val="superscript"/>
+        </w:rPr>
+        <w:t>†</w:t>
+      </w:r>
+      <w:r>
+        <w:rPr>
+          <w:rFonts w:ascii="Linux Libertine Display" w:hAnsi="Linux Libertine Display" w:cs="Linux Libertine Display"/>
+          <w:bCs/>
+          <w:kern w:val="0"/>
+          <w:szCs w:val="20"/>
+        </w:rPr>
+        <w:t>, T. Choi</w:t>
+      </w:r>
+      <w:r>
+        <w:rPr>
+          <w:rFonts w:ascii="Linux Libertine Display" w:hAnsi="Linux Libertine Display" w:cs="Linux Libertine Display"/>
+          <w:bCs/>
+          <w:color w:val="000000"/>
+          <w:szCs w:val="20"/>
+          <w:shd w:val="clear" w:color="auto" w:fill="FFFFFF"/>
+          <w:vertAlign w:val="superscript"/>
+        </w:rPr>
+        <w:t>†</w:t>
+      </w:r>
+      <w:r>
+        <w:rPr>
+          <w:rFonts w:ascii="Linux Libertine Display" w:hAnsi="Linux Libertine Display" w:cs="Linux Libertine Display"/>
+          <w:bCs/>
+          <w:kern w:val="0"/>
+          <w:szCs w:val="20"/>
+        </w:rPr>
+        <w:t xml:space="preserve">, </w:t>
+      </w:r>
+      <w:r>
+        <w:rPr>
+          <w:rFonts w:ascii="Linux Libertine Display" w:hAnsi="Linux Libertine Display" w:cs="Linux Libertine Display"/>
+          <w:bCs/>
+          <w:kern w:val="0"/>
+          <w:szCs w:val="20"/>
+        </w:rPr>
+        <w:t>G.-Y. Lee, C. Kim, J. Bang, J. Jang, Y. Jeong, and B. Lee, “</w:t>
+      </w:r>
+      <w:proofErr w:type="spellStart"/>
+      <w:r>
+        <w:rPr>
+          <w:rFonts w:ascii="Linux Libertine Display" w:hAnsi="Linux Libertine Display" w:cs="Linux Libertine Display"/>
+          <w:bCs/>
+          <w:kern w:val="0"/>
+          <w:szCs w:val="20"/>
+        </w:rPr>
+        <w:t>Metasurface</w:t>
+      </w:r>
+      <w:proofErr w:type="spellEnd"/>
+      <w:r>
+        <w:rPr>
+          <w:rFonts w:ascii="Linux Libertine Display" w:hAnsi="Linux Libertine Display" w:cs="Linux Libertine Display"/>
+          <w:bCs/>
+          <w:kern w:val="0"/>
+          <w:szCs w:val="20"/>
+        </w:rPr>
+        <w:t xml:space="preserve"> Folded Lens System for Ultrathin Cameras,” </w:t>
+      </w:r>
+      <w:r>
+        <w:rPr>
+          <w:rFonts w:ascii="Linux Libertine Display" w:hAnsi="Linux Libertine Display" w:cs="Linux Libertine Display"/>
+          <w:b/>
+          <w:kern w:val="0"/>
+          <w:szCs w:val="20"/>
+        </w:rPr>
+        <w:t>Science Advances</w:t>
+      </w:r>
+      <w:r>
+        <w:rPr>
+          <w:rFonts w:ascii="Linux Libertine Display" w:hAnsi="Linux Libertine Display" w:cs="Linux Libertine Display"/>
+          <w:bCs/>
+          <w:kern w:val="0"/>
+          <w:szCs w:val="20"/>
+        </w:rPr>
+        <w:t>, 2024. (Accepted)</w:t>
       </w:r>
     </w:p>
     <w:p>
@@ -6050,18 +6153,6 @@
       <w:r>
         <w:rPr>
           <w:rFonts w:ascii="Linux Libertine Display" w:hAnsi="Linux Libertine Display" w:cs="Linux Libertine Display"/>
-          <w:b/>
-          <w:bCs/>
-          <w:kern w:val="0"/>
-          <w:sz w:val="27"/>
-          <w:szCs w:val="27"/>
-        </w:rPr>
-        <w:tab/>
-        <w:t xml:space="preserve">   </w:t>
-      </w:r>
-      <w:r>
-        <w:rPr>
-          <w:rFonts w:ascii="Linux Libertine Display" w:hAnsi="Linux Libertine Display" w:cs="Linux Libertine Display"/>
           <w:bCs/>
           <w:kern w:val="0"/>
           <w:sz w:val="24"/>
@@ -6077,7 +6168,7 @@
           <w:sz w:val="24"/>
           <w:szCs w:val="24"/>
         </w:rPr>
-        <w:t>5</w:t>
+        <w:t>6</w:t>
       </w:r>
       <w:r>
         <w:rPr>
@@ -6919,6 +7010,119 @@
           <w:rFonts w:ascii="Linux Libertine Display" w:hAnsi="Linux Libertine Display" w:cs="Linux Libertine Display"/>
         </w:rPr>
         <w:t>, 2024.</w:t>
+      </w:r>
+    </w:p>
+    <w:p>
+      <w:pPr>
+        <w:pStyle w:val="a6"/>
+        <w:numPr>
+          <w:ilvl w:val="0"/>
+          <w:numId w:val="6"/>
+        </w:numPr>
+        <w:wordWrap/>
+        <w:adjustRightInd w:val="0"/>
+        <w:spacing w:after="0" w:line="360" w:lineRule="auto"/>
+        <w:ind w:leftChars="0"/>
+        <w:outlineLvl w:val="0"/>
+        <w:rPr>
+          <w:rFonts w:ascii="Linux Libertine Display" w:hAnsi="Linux Libertine Display" w:cs="Linux Libertine Display"/>
+        </w:rPr>
+      </w:pPr>
+      <w:r>
+        <w:rPr>
+          <w:rFonts w:ascii="Linux Libertine Display" w:hAnsi="Linux Libertine Display" w:cs="Linux Libertine Display"/>
+        </w:rPr>
+        <w:t>E. Lee</w:t>
+      </w:r>
+      <w:r>
+        <w:rPr>
+          <w:rFonts w:ascii="Linux Libertine Display" w:hAnsi="Linux Libertine Display" w:cs="Linux Libertine Display"/>
+        </w:rPr>
+        <w:t xml:space="preserve">, </w:t>
+      </w:r>
+      <w:r>
+        <w:rPr>
+          <w:rFonts w:ascii="Linux Libertine Display" w:hAnsi="Linux Libertine Display" w:cs="Linux Libertine Display"/>
+        </w:rPr>
+        <w:t>Y. Jo</w:t>
+      </w:r>
+      <w:r>
+        <w:rPr>
+          <w:rFonts w:ascii="Linux Libertine Display" w:hAnsi="Linux Libertine Display" w:cs="Linux Libertine Display"/>
+        </w:rPr>
+        <w:t xml:space="preserve">, </w:t>
+      </w:r>
+      <w:r>
+        <w:rPr>
+          <w:rFonts w:ascii="Linux Libertine Display" w:hAnsi="Linux Libertine Display" w:cs="Linux Libertine Display"/>
+        </w:rPr>
+        <w:t>S.-W. Nam</w:t>
+      </w:r>
+      <w:r>
+        <w:rPr>
+          <w:rFonts w:ascii="Linux Libertine Display" w:hAnsi="Linux Libertine Display" w:cs="Linux Libertine Display"/>
+        </w:rPr>
+        <w:t xml:space="preserve">, </w:t>
+      </w:r>
+      <w:r>
+        <w:rPr>
+          <w:rFonts w:ascii="Linux Libertine Display" w:hAnsi="Linux Libertine Display" w:cs="Linux Libertine Display"/>
+        </w:rPr>
+        <w:t xml:space="preserve">M. Chae, C. Chun, </w:t>
+      </w:r>
+      <w:r>
+        <w:rPr>
+          <w:rFonts w:ascii="Linux Libertine Display" w:hAnsi="Linux Libertine Display" w:cs="Linux Libertine Display"/>
+          <w:b/>
+          <w:bCs/>
+        </w:rPr>
+        <w:t>Y. Kim</w:t>
+      </w:r>
+      <w:r>
+        <w:rPr>
+          <w:rFonts w:ascii="Linux Libertine Display" w:hAnsi="Linux Libertine Display" w:cs="Linux Libertine Display"/>
+        </w:rPr>
+        <w:t xml:space="preserve">, </w:t>
+      </w:r>
+      <w:r>
+        <w:rPr>
+          <w:rFonts w:ascii="Linux Libertine Display" w:hAnsi="Linux Libertine Display" w:cs="Linux Libertine Display"/>
+        </w:rPr>
+        <w:t xml:space="preserve">Y. Jeong, and B. Lee, </w:t>
+      </w:r>
+      <w:r>
+        <w:rPr>
+          <w:rFonts w:ascii="Linux Libertine Display" w:hAnsi="Linux Libertine Display" w:cs="Linux Libertine Display"/>
+        </w:rPr>
+        <w:t xml:space="preserve">“Speckle Reduced Holographic Display System with a Jointly Optimized Rotating Phase Mask,” </w:t>
+      </w:r>
+      <w:r>
+        <w:rPr>
+          <w:rFonts w:ascii="Linux Libertine Display" w:hAnsi="Linux Libertine Display" w:cs="Linux Libertine Display"/>
+          <w:b/>
+          <w:bCs/>
+        </w:rPr>
+        <w:t>Optics</w:t>
+      </w:r>
+      <w:r>
+        <w:rPr>
+          <w:rFonts w:ascii="Linux Libertine Display" w:hAnsi="Linux Libertine Display" w:cs="Linux Libertine Display"/>
+          <w:b/>
+          <w:bCs/>
+        </w:rPr>
+        <w:t xml:space="preserve"> Letters</w:t>
+      </w:r>
+      <w:r>
+        <w:rPr>
+          <w:rFonts w:ascii="Linux Libertine Display" w:hAnsi="Linux Libertine Display" w:cs="Linux Libertine Display"/>
+        </w:rPr>
+        <w:t>, 2024.</w:t>
+      </w:r>
+      <w:r>
+        <w:rPr>
+          <w:rFonts w:ascii="Linux Libertine Display" w:hAnsi="Linux Libertine Display" w:cs="Linux Libertine Display"/>
+        </w:rPr>
+        <w:t xml:space="preserve"> (Accepted)</w:t>
       </w:r>
     </w:p>
     <w:p>
@@ -7462,6 +7666,7 @@
           <w:rFonts w:ascii="Linux Libertine Display" w:hAnsi="Linux Libertine Display" w:cs="Linux Libertine Display"/>
           <w:b/>
         </w:rPr>
+        <w:lastRenderedPageBreak/>
         <w:t>Y. Kim</w:t>
       </w:r>
       <w:r>
@@ -7506,14 +7711,7 @@
         <w:rPr>
           <w:rFonts w:ascii="Linux Libertine Display" w:hAnsi="Linux Libertine Display" w:cs="Linux Libertine Display"/>
         </w:rPr>
-        <w:t xml:space="preserve"> The 20th International Meeting on Information Display (IMID 2020), Virtual Conference, paper 04-10-1232, Aug. </w:t>
-      </w:r>
-      <w:r>
-        <w:rPr>
-          <w:rFonts w:ascii="Linux Libertine Display" w:hAnsi="Linux Libertine Display" w:cs="Linux Libertine Display"/>
-        </w:rPr>
-        <w:lastRenderedPageBreak/>
-        <w:t xml:space="preserve">2020. </w:t>
+        <w:t xml:space="preserve"> The 20th International Meeting on Information Display (IMID 2020), Virtual Conference, paper 04-10-1232, Aug. 2020. </w:t>
       </w:r>
       <w:r>
         <w:rPr>
@@ -8290,14 +8488,14 @@
         <v:path o:extrusionok="f" gradientshapeok="t" o:connecttype="rect"/>
         <o:lock v:ext="edit" aspectratio="t"/>
       </v:shapetype>
-      <v:shape id="_x0000_i1060" type="#_x0000_t75" style="width:540.35pt;height:540.35pt;visibility:visible;mso-wrap-style:square" o:bullet="t">
+      <v:shape id="_x0000_i1072" type="#_x0000_t75" style="width:540pt;height:540pt;visibility:visible;mso-wrap-style:square" o:bullet="t">
         <v:imagedata r:id="rId1" o:title="" croptop="3115f" cropbottom="3115f" cropleft="3115f" cropright="3115f"/>
       </v:shape>
     </w:pict>
   </w:numPicBullet>
   <w:numPicBullet w:numPicBulletId="1">
     <w:pict>
-      <v:shape id="_x0000_i1061" type="#_x0000_t75" style="width:14.1pt;height:14.1pt;visibility:visible" o:gfxdata="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" o:bullet="t">
+      <v:shape id="_x0000_i1073" type="#_x0000_t75" style="width:14.25pt;height:14.25pt;visibility:visible" o:gfxdata="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" o:bullet="t">
         <v:imagedata r:id="rId2" o:title="" cropbottom="-1179f" cropright="-1179f"/>
       </v:shape>
     </w:pict>

</xml_diff>

<commit_message>
Deploying to gh-pages from @ YoungJIn94/YoungJIn94.github.io@6fd9dd30476123b29c0ba6318075df72e1e338f2 🚀
</commit_message>
<xml_diff>
--- a/assets/pdf/YJKim_CV.docx
+++ b/assets/pdf/YJKim_CV.docx
@@ -6792,7 +6792,7 @@
       <w:r>
         <w:rPr>
           <w:rFonts w:ascii="Linux Libertine Display" w:hAnsi="Linux Libertine Display" w:cs="Linux Libertine Display"/>
-          <w:color w:val="1F497D" w:themeColor="text2"/>
+          <w:color w:val="1F497D"/>
         </w:rPr>
         <w:t>“</w:t>
       </w:r>
@@ -6801,7 +6801,7 @@
           <w:rPr>
             <w:rStyle w:val="a3"/>
             <w:rFonts w:ascii="Linux Libertine Display" w:hAnsi="Linux Libertine Display" w:cs="Linux Libertine Display"/>
-            <w:color w:val="1F497D" w:themeColor="text2"/>
+            <w:color w:val="1F497D"/>
           </w:rPr>
           <w:t>Strong Coupling Induced Bound States in the Continuum in a Hybrid Metal–Dielectric Bilayer Nanograting Resonator,</w:t>
         </w:r>
@@ -6809,8 +6809,22 @@
       <w:r>
         <w:rPr>
           <w:rFonts w:ascii="Linux Libertine Display" w:hAnsi="Linux Libertine Display" w:cs="Linux Libertine Display"/>
-        </w:rPr>
-        <w:t>”</w:t>
+          <w:color w:val="1F497D"/>
+        </w:rPr>
+        <w:t xml:space="preserve">” </w:t>
+      </w:r>
+      <w:r>
+        <w:rPr>
+          <w:rFonts w:ascii="Linux Libertine Display" w:hAnsi="Linux Libertine Display" w:cs="Linux Libertine Display"/>
+          <w:b/>
+        </w:rPr>
+        <w:t>ACS Photonics</w:t>
+      </w:r>
+      <w:r>
+        <w:rPr>
+          <w:rFonts w:ascii="Linux Libertine Display" w:hAnsi="Linux Libertine Display" w:cs="Linux Libertine Display"/>
+        </w:rPr>
+        <w:t>,</w:t>
       </w:r>
       <w:r>
         <w:rPr>
@@ -6821,21 +6835,15 @@
       <w:r>
         <w:rPr>
           <w:rFonts w:ascii="Linux Libertine Display" w:hAnsi="Linux Libertine Display" w:cs="Linux Libertine Display"/>
-          <w:b/>
-        </w:rPr>
-        <w:t>ACS Photonics</w:t>
-      </w:r>
-      <w:r>
-        <w:rPr>
-          <w:rFonts w:ascii="Linux Libertine Display" w:hAnsi="Linux Libertine Display" w:cs="Linux Libertine Display"/>
-        </w:rPr>
-        <w:t>,</w:t>
-      </w:r>
-      <w:r>
-        <w:rPr>
-          <w:rFonts w:ascii="Linux Libertine Display" w:hAnsi="Linux Libertine Display" w:cs="Linux Libertine Display"/>
-        </w:rPr>
-        <w:t xml:space="preserve"> 2024.</w:t>
+          <w:color w:val="000000" w:themeColor="text1"/>
+        </w:rPr>
+        <w:t xml:space="preserve">vol. 11, no. 8, pp. 3221-3232, </w:t>
+      </w:r>
+      <w:r>
+        <w:rPr>
+          <w:rFonts w:ascii="Linux Libertine Display" w:hAnsi="Linux Libertine Display" w:cs="Linux Libertine Display"/>
+        </w:rPr>
+        <w:t>2024.</w:t>
       </w:r>
     </w:p>
     <w:p>
@@ -7009,7 +7017,19 @@
         <w:rPr>
           <w:rFonts w:ascii="Linux Libertine Display" w:hAnsi="Linux Libertine Display" w:cs="Linux Libertine Display"/>
         </w:rPr>
-        <w:t>, 2024.</w:t>
+        <w:t xml:space="preserve">, </w:t>
+      </w:r>
+      <w:r>
+        <w:rPr>
+          <w:rFonts w:ascii="Linux Libertine Display" w:hAnsi="Linux Libertine Display" w:cs="Linux Libertine Display"/>
+        </w:rPr>
+        <w:t xml:space="preserve">vol. 24, no. 35, pp. 10980-10986, </w:t>
+      </w:r>
+      <w:r>
+        <w:rPr>
+          <w:rFonts w:ascii="Linux Libertine Display" w:hAnsi="Linux Libertine Display" w:cs="Linux Libertine Display"/>
+        </w:rPr>
+        <w:t>2024.</w:t>
       </w:r>
     </w:p>
     <w:p>
@@ -7093,8 +7113,26 @@
       <w:r>
         <w:rPr>
           <w:rFonts w:ascii="Linux Libertine Display" w:hAnsi="Linux Libertine Display" w:cs="Linux Libertine Display"/>
-        </w:rPr>
-        <w:t xml:space="preserve">“Speckle Reduced Holographic Display System with a Jointly Optimized Rotating Phase Mask,” </w:t>
+          <w:color w:val="1F497D"/>
+        </w:rPr>
+        <w:t>“</w:t>
+      </w:r>
+      <w:hyperlink r:id="rId20" w:history="1">
+        <w:r>
+          <w:rPr>
+            <w:rStyle w:val="a3"/>
+            <w:rFonts w:ascii="Linux Libertine Display" w:hAnsi="Linux Libertine Display" w:cs="Linux Libertine Display"/>
+            <w:color w:val="1F497D"/>
+          </w:rPr>
+          <w:t>Speckle Reduced Holographic Display System with a Jointly Optimized Rotating Phase Mask</w:t>
+        </w:r>
+      </w:hyperlink>
+      <w:r>
+        <w:rPr>
+          <w:rFonts w:ascii="Linux Libertine Display" w:hAnsi="Linux Libertine Display" w:cs="Linux Libertine Display"/>
+          <w:color w:val="1F497D"/>
+        </w:rPr>
+        <w:t xml:space="preserve">,” </w:t>
       </w:r>
       <w:r>
         <w:rPr>
@@ -7116,13 +7154,19 @@
         <w:rPr>
           <w:rFonts w:ascii="Linux Libertine Display" w:hAnsi="Linux Libertine Display" w:cs="Linux Libertine Display"/>
         </w:rPr>
-        <w:t>, 2024.</w:t>
-      </w:r>
-      <w:r>
-        <w:rPr>
-          <w:rFonts w:ascii="Linux Libertine Display" w:hAnsi="Linux Libertine Display" w:cs="Linux Libertine Display"/>
-        </w:rPr>
-        <w:t xml:space="preserve"> (Accepted)</w:t>
+        <w:t xml:space="preserve">, </w:t>
+      </w:r>
+      <w:r>
+        <w:rPr>
+          <w:rFonts w:ascii="Linux Libertine Display" w:hAnsi="Linux Libertine Display" w:cs="Linux Libertine Display"/>
+        </w:rPr>
+        <w:t xml:space="preserve">vol. 49, no. 19, pp. 5659-5662, </w:t>
+      </w:r>
+      <w:r>
+        <w:rPr>
+          <w:rFonts w:ascii="Linux Libertine Display" w:hAnsi="Linux Libertine Display" w:cs="Linux Libertine Display"/>
+        </w:rPr>
+        <w:t>2024.</w:t>
       </w:r>
     </w:p>
     <w:p>
@@ -7589,6 +7633,7 @@
           <w:rFonts w:ascii="Linux Libertine Display" w:hAnsi="Linux Libertine Display" w:cs="Linux Libertine Display"/>
           <w:b/>
         </w:rPr>
+        <w:lastRenderedPageBreak/>
         <w:t xml:space="preserve">Y. Kim, </w:t>
       </w:r>
       <w:r>
@@ -7666,7 +7711,6 @@
           <w:rFonts w:ascii="Linux Libertine Display" w:hAnsi="Linux Libertine Display" w:cs="Linux Libertine Display"/>
           <w:b/>
         </w:rPr>
-        <w:lastRenderedPageBreak/>
         <w:t>Y. Kim</w:t>
       </w:r>
       <w:r>
@@ -7969,10 +8013,10 @@
       </w:r>
     </w:p>
     <w:sectPr>
-      <w:headerReference w:type="default" r:id="rId20"/>
-      <w:footerReference w:type="default" r:id="rId21"/>
-      <w:headerReference w:type="first" r:id="rId22"/>
-      <w:footerReference w:type="first" r:id="rId23"/>
+      <w:headerReference w:type="default" r:id="rId21"/>
+      <w:footerReference w:type="default" r:id="rId22"/>
+      <w:headerReference w:type="first" r:id="rId23"/>
+      <w:footerReference w:type="first" r:id="rId24"/>
       <w:type w:val="continuous"/>
       <w:pgSz w:w="11906" w:h="16838"/>
       <w:pgMar w:top="1701" w:right="1440" w:bottom="1440" w:left="1440" w:header="964" w:footer="907" w:gutter="0"/>
@@ -8488,14 +8532,14 @@
         <v:path o:extrusionok="f" gradientshapeok="t" o:connecttype="rect"/>
         <o:lock v:ext="edit" aspectratio="t"/>
       </v:shapetype>
-      <v:shape id="_x0000_i1072" type="#_x0000_t75" style="width:540pt;height:540pt;visibility:visible;mso-wrap-style:square" o:bullet="t">
+      <v:shape id="_x0000_i1066" type="#_x0000_t75" style="width:540pt;height:540pt;visibility:visible;mso-wrap-style:square" o:bullet="t">
         <v:imagedata r:id="rId1" o:title="" croptop="3115f" cropbottom="3115f" cropleft="3115f" cropright="3115f"/>
       </v:shape>
     </w:pict>
   </w:numPicBullet>
   <w:numPicBullet w:numPicBulletId="1">
     <w:pict>
-      <v:shape id="_x0000_i1073" type="#_x0000_t75" style="width:14.25pt;height:14.25pt;visibility:visible" o:gfxdata="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" o:bullet="t">
+      <v:shape id="_x0000_i1067" type="#_x0000_t75" style="width:14.1pt;height:14.1pt;visibility:visible" o:gfxdata="" o:bullet="t">
         <v:imagedata r:id="rId2" o:title="" cropbottom="-1179f" cropright="-1179f"/>
       </v:shape>
     </w:pict>

</xml_diff>

<commit_message>
Deploying to gh-pages from @ YoungJIn94/YoungJIn94.github.io@7a1497cc40d2e4ff2cb5a5638343a3e24f7cdcfe 🚀
</commit_message>
<xml_diff>
--- a/assets/pdf/YJKim_CV.docx
+++ b/assets/pdf/YJKim_CV.docx
@@ -1,6 +1,6 @@
 
 <file path=word/document.xml><?xml version="1.0" encoding="utf-8"?>
-<w:document xmlns:wpc="http://schemas.microsoft.com/office/word/2010/wordprocessingCanvas" xmlns:cx="http://schemas.microsoft.com/office/drawing/2014/chartex" xmlns:cx1="http://schemas.microsoft.com/office/drawing/2015/9/8/chartex" xmlns:cx2="http://schemas.microsoft.com/office/drawing/2015/10/21/chartex" xmlns:cx3="http://schemas.microsoft.com/office/drawing/2016/5/9/chartex" xmlns:cx4="http://schemas.microsoft.com/office/drawing/2016/5/10/chartex" xmlns:cx5="http://schemas.microsoft.com/office/drawing/2016/5/11/chartex" xmlns:cx6="http://schemas.microsoft.com/office/drawing/2016/5/12/chartex" xmlns:cx7="http://schemas.microsoft.com/office/drawing/2016/5/13/chartex" xmlns:cx8="http://schemas.microsoft.com/office/drawing/2016/5/14/chartex" xmlns:mc="http://schemas.openxmlformats.org/markup-compatibility/2006" xmlns:aink="http://schemas.microsoft.com/office/drawing/2016/ink" xmlns:am3d="http://schemas.microsoft.com/office/drawing/2017/model3d" xmlns:o="urn:schemas-microsoft-com:office:office" xmlns:oel="http://schemas.microsoft.com/office/2019/extlst" xmlns:r="http://schemas.openxmlformats.org/officeDocument/2006/relationships" xmlns:m="http://schemas.openxmlformats.org/officeDocument/2006/math" xmlns:v="urn:schemas-microsoft-com:vml" xmlns:wp14="http://schemas.microsoft.com/office/word/2010/wordprocessingDrawing" xmlns:wp="http://schemas.openxmlformats.org/drawingml/2006/wordprocessingDrawing" xmlns:w10="urn:schemas-microsoft-com:office:word" xmlns:w="http://schemas.openxmlformats.org/wordprocessingml/2006/main" xmlns:w14="http://schemas.microsoft.com/office/word/2010/wordml" xmlns:w15="http://schemas.microsoft.com/office/word/2012/wordml" xmlns:w16cex="http://schemas.microsoft.com/office/word/2018/wordml/cex" xmlns:w16cid="http://schemas.microsoft.com/office/word/2016/wordml/cid" xmlns:w16="http://schemas.microsoft.com/office/word/2018/wordml" xmlns:w16du="http://schemas.microsoft.com/office/word/2023/wordml/word16du" xmlns:w16sdtdh="http://schemas.microsoft.com/office/word/2020/wordml/sdtdatahash" xmlns:w16se="http://schemas.microsoft.com/office/word/2015/wordml/symex" xmlns:wpg="http://schemas.microsoft.com/office/word/2010/wordprocessingGroup" xmlns:wpi="http://schemas.microsoft.com/office/word/2010/wordprocessingInk" xmlns:wne="http://schemas.microsoft.com/office/word/2006/wordml" xmlns:wps="http://schemas.microsoft.com/office/word/2010/wordprocessingShape" mc:Ignorable="w14 w15 w16se w16cid w16 w16cex w16sdtdh w16du wp14">
+<w:document xmlns:wpc="http://schemas.microsoft.com/office/word/2010/wordprocessingCanvas" xmlns:cx="http://schemas.microsoft.com/office/drawing/2014/chartex" xmlns:cx1="http://schemas.microsoft.com/office/drawing/2015/9/8/chartex" xmlns:cx2="http://schemas.microsoft.com/office/drawing/2015/10/21/chartex" xmlns:cx3="http://schemas.microsoft.com/office/drawing/2016/5/9/chartex" xmlns:cx4="http://schemas.microsoft.com/office/drawing/2016/5/10/chartex" xmlns:cx5="http://schemas.microsoft.com/office/drawing/2016/5/11/chartex" xmlns:cx6="http://schemas.microsoft.com/office/drawing/2016/5/12/chartex" xmlns:cx7="http://schemas.microsoft.com/office/drawing/2016/5/13/chartex" xmlns:cx8="http://schemas.microsoft.com/office/drawing/2016/5/14/chartex" xmlns:mc="http://schemas.openxmlformats.org/markup-compatibility/2006" xmlns:aink="http://schemas.microsoft.com/office/drawing/2016/ink" xmlns:am3d="http://schemas.microsoft.com/office/drawing/2017/model3d" xmlns:o="urn:schemas-microsoft-com:office:office" xmlns:r="http://schemas.openxmlformats.org/officeDocument/2006/relationships" xmlns:m="http://schemas.openxmlformats.org/officeDocument/2006/math" xmlns:v="urn:schemas-microsoft-com:vml" xmlns:wp14="http://schemas.microsoft.com/office/word/2010/wordprocessingDrawing" xmlns:wp="http://schemas.openxmlformats.org/drawingml/2006/wordprocessingDrawing" xmlns:w10="urn:schemas-microsoft-com:office:word" xmlns:w="http://schemas.openxmlformats.org/wordprocessingml/2006/main" xmlns:w14="http://schemas.microsoft.com/office/word/2010/wordml" xmlns:w15="http://schemas.microsoft.com/office/word/2012/wordml" xmlns:w16cid="http://schemas.microsoft.com/office/word/2016/wordml/cid" xmlns:w16se="http://schemas.microsoft.com/office/word/2015/wordml/symex" xmlns:wpg="http://schemas.microsoft.com/office/word/2010/wordprocessingGroup" xmlns:wpi="http://schemas.microsoft.com/office/word/2010/wordprocessingInk" xmlns:wne="http://schemas.microsoft.com/office/word/2006/wordml" xmlns:wps="http://schemas.microsoft.com/office/word/2010/wordprocessingShape" mc:Ignorable="w14 w15 w16se w16cid wp14">
   <w:body>
     <w:p>
       <w:pPr>
@@ -719,7 +719,18 @@
           <w:kern w:val="0"/>
           <w:sz w:val="22"/>
         </w:rPr>
-        <w:t xml:space="preserve">               </w:t>
+        <w:t xml:space="preserve">     </w:t>
+      </w:r>
+      <w:bookmarkStart w:id="0" w:name="_GoBack"/>
+      <w:bookmarkEnd w:id="0"/>
+      <w:r>
+        <w:rPr>
+          <w:rFonts w:ascii="Linux Libertine Display" w:hAnsi="Linux Libertine Display" w:cs="Linux Libertine Display"/>
+          <w:bCs/>
+          <w:kern w:val="0"/>
+          <w:sz w:val="22"/>
+        </w:rPr>
+        <w:t xml:space="preserve">          </w:t>
       </w:r>
       <w:r>
         <w:rPr>
@@ -1426,8 +1437,19 @@
           <w:kern w:val="0"/>
           <w:sz w:val="22"/>
         </w:rPr>
-        <w:t xml:space="preserve"> Jeong</w:t>
-      </w:r>
+        <w:t xml:space="preserve"> </w:t>
+      </w:r>
+      <w:proofErr w:type="spellStart"/>
+      <w:r>
+        <w:rPr>
+          <w:rFonts w:ascii="Linux Libertine Display" w:hAnsi="Linux Libertine Display" w:cs="Linux Libertine Display"/>
+          <w:iCs/>
+          <w:kern w:val="0"/>
+          <w:sz w:val="22"/>
+        </w:rPr>
+        <w:t>Jeong</w:t>
+      </w:r>
+      <w:proofErr w:type="spellEnd"/>
       <w:r>
         <w:rPr>
           <w:rFonts w:ascii="Linux Libertine Display" w:hAnsi="Linux Libertine Display" w:cs="Linux Libertine Display"/>
@@ -2061,7 +2083,7 @@
           <w:kern w:val="0"/>
           <w:sz w:val="22"/>
         </w:rPr>
-        <w:t>Optics &amp; Display Research</w:t>
+        <w:t>Display &amp; Optics</w:t>
       </w:r>
     </w:p>
     <w:p>
@@ -2478,19 +2500,8 @@
           <w:kern w:val="0"/>
           <w:szCs w:val="20"/>
         </w:rPr>
-        <w:t xml:space="preserve"> system design using </w:t>
-      </w:r>
-      <w:proofErr w:type="gramStart"/>
-      <w:r>
-        <w:rPr>
-          <w:rFonts w:ascii="Linux Libertine Display" w:hAnsi="Linux Libertine Display" w:cs="Linux Libertine Display"/>
-          <w:bCs/>
-          <w:kern w:val="0"/>
-          <w:szCs w:val="20"/>
-        </w:rPr>
-        <w:t>ray-tracing</w:t>
-      </w:r>
-      <w:proofErr w:type="gramEnd"/>
+        <w:t xml:space="preserve"> system design using ray-tracing</w:t>
+      </w:r>
       <w:r>
         <w:rPr>
           <w:rFonts w:ascii="Linux Libertine Display" w:hAnsi="Linux Libertine Display" w:cs="Linux Libertine Display"/>
@@ -3994,7 +4005,27 @@
                 <w:kern w:val="0"/>
                 <w:szCs w:val="20"/>
               </w:rPr>
-              <w:t>eam (FIB) milling, Electron beam lithography, Photolithography (Aligner, Maskless lithography), Electron beam evaporator, Plasma-enhanced chemical vapor deposition (PECVD), Reactive ion etching (RIE)</w:t>
+              <w:t xml:space="preserve">eam (FIB) milling, Electron beam lithography, Photolithography (Aligner, </w:t>
+            </w:r>
+            <w:proofErr w:type="spellStart"/>
+            <w:r>
+              <w:rPr>
+                <w:rFonts w:ascii="Linux Libertine Display" w:hAnsi="Linux Libertine Display" w:cs="Linux Libertine Display"/>
+                <w:bCs/>
+                <w:kern w:val="0"/>
+                <w:szCs w:val="20"/>
+              </w:rPr>
+              <w:t>Maskless</w:t>
+            </w:r>
+            <w:proofErr w:type="spellEnd"/>
+            <w:r>
+              <w:rPr>
+                <w:rFonts w:ascii="Linux Libertine Display" w:hAnsi="Linux Libertine Display" w:cs="Linux Libertine Display"/>
+                <w:bCs/>
+                <w:kern w:val="0"/>
+                <w:szCs w:val="20"/>
+              </w:rPr>
+              <w:t xml:space="preserve"> lithography), Electron beam evaporator, Plasma-enhanced chemical vapor deposition (PECVD), Reactive ion etching (RIE)</w:t>
             </w:r>
           </w:p>
           <w:p>
@@ -5005,7 +5036,6 @@
           <w:kern w:val="0"/>
           <w:szCs w:val="20"/>
         </w:rPr>
-        <w:lastRenderedPageBreak/>
         <w:t>Silver Prize</w:t>
       </w:r>
       <w:r>
@@ -5081,6 +5111,7 @@
           <w:kern w:val="0"/>
           <w:szCs w:val="20"/>
         </w:rPr>
+        <w:lastRenderedPageBreak/>
         <w:t>Samsung Display, 2023.</w:t>
       </w:r>
     </w:p>
@@ -5248,6 +5279,7 @@
         </w:rPr>
         <w:t xml:space="preserve">, </w:t>
       </w:r>
+      <w:proofErr w:type="spellStart"/>
       <w:r>
         <w:rPr>
           <w:rFonts w:ascii="Linux Libertine Display" w:hAnsi="Linux Libertine Display" w:cs="Linux Libertine Display"/>
@@ -5257,6 +5289,7 @@
         </w:rPr>
         <w:t>Jeju</w:t>
       </w:r>
+      <w:proofErr w:type="spellEnd"/>
       <w:r>
         <w:rPr>
           <w:rFonts w:ascii="Linux Libertine Display" w:hAnsi="Linux Libertine Display" w:cs="Linux Libertine Display"/>
@@ -5434,14 +5467,36 @@
       <w:r>
         <w:rPr>
           <w:rFonts w:ascii="Linux Libertine Display" w:hAnsi="Linux Libertine Display" w:cs="Linux Libertine Display"/>
+          <w:b/>
+          <w:bCs/>
+          <w:kern w:val="0"/>
+          <w:sz w:val="28"/>
+          <w:szCs w:val="28"/>
+        </w:rPr>
+        <w:tab/>
+      </w:r>
+      <w:proofErr w:type="gramEnd"/>
+      <w:r>
+        <w:rPr>
+          <w:rFonts w:ascii="Linux Libertine Display" w:hAnsi="Linux Libertine Display" w:cs="Linux Libertine Display"/>
+          <w:b/>
+          <w:bCs/>
+          <w:kern w:val="0"/>
+          <w:sz w:val="28"/>
+          <w:szCs w:val="28"/>
+        </w:rPr>
+        <w:t xml:space="preserve">   </w:t>
+      </w:r>
+      <w:r>
+        <w:rPr>
+          <w:rFonts w:ascii="Linux Libertine Display" w:hAnsi="Linux Libertine Display" w:cs="Linux Libertine Display"/>
           <w:bCs/>
           <w:kern w:val="0"/>
           <w:sz w:val="24"/>
           <w:szCs w:val="24"/>
         </w:rPr>
-        <w:t>First</w:t>
-      </w:r>
-      <w:proofErr w:type="gramEnd"/>
+        <w:t>First Author (</w:t>
+      </w:r>
       <w:r>
         <w:rPr>
           <w:rFonts w:ascii="Linux Libertine Display" w:hAnsi="Linux Libertine Display" w:cs="Linux Libertine Display"/>
@@ -5450,17 +5505,7 @@
           <w:sz w:val="24"/>
           <w:szCs w:val="24"/>
         </w:rPr>
-        <w:t xml:space="preserve"> Author (</w:t>
-      </w:r>
-      <w:r>
-        <w:rPr>
-          <w:rFonts w:ascii="Linux Libertine Display" w:hAnsi="Linux Libertine Display" w:cs="Linux Libertine Display"/>
-          <w:bCs/>
-          <w:kern w:val="0"/>
-          <w:sz w:val="24"/>
-          <w:szCs w:val="24"/>
-        </w:rPr>
-        <w:t>3</w:t>
+        <w:t>2</w:t>
       </w:r>
       <w:r>
         <w:rPr>
@@ -5736,8 +5781,19 @@
           <w:kern w:val="0"/>
           <w:szCs w:val="20"/>
         </w:rPr>
-        <w:t>, D. Kim, and Y. Jeong</w:t>
-      </w:r>
+        <w:t xml:space="preserve">, D. Kim, and Y. </w:t>
+      </w:r>
+      <w:proofErr w:type="spellStart"/>
+      <w:r>
+        <w:rPr>
+          <w:rFonts w:ascii="Linux Libertine Display" w:hAnsi="Linux Libertine Display" w:cs="Linux Libertine Display"/>
+          <w:bCs/>
+          <w:kern w:val="0"/>
+          <w:szCs w:val="20"/>
+        </w:rPr>
+        <w:t>Jeong</w:t>
+      </w:r>
+      <w:proofErr w:type="spellEnd"/>
       <w:r>
         <w:rPr>
           <w:rFonts w:ascii="Linux Libertine Display" w:hAnsi="Linux Libertine Display" w:cs="Linux Libertine Display"/>
@@ -5843,121 +5899,6 @@
           <w:szCs w:val="20"/>
         </w:rPr>
         <w:t>2023.</w:t>
-      </w:r>
-    </w:p>
-    <w:p>
-      <w:pPr>
-        <w:pStyle w:val="a6"/>
-        <w:numPr>
-          <w:ilvl w:val="0"/>
-          <w:numId w:val="16"/>
-        </w:numPr>
-        <w:wordWrap/>
-        <w:adjustRightInd w:val="0"/>
-        <w:spacing w:after="0" w:line="360" w:lineRule="auto"/>
-        <w:ind w:leftChars="0"/>
-        <w:rPr>
-          <w:rFonts w:ascii="Linux Libertine Display" w:hAnsi="Linux Libertine Display" w:cs="Linux Libertine Display"/>
-          <w:bCs/>
-          <w:kern w:val="0"/>
-          <w:szCs w:val="20"/>
-        </w:rPr>
-      </w:pPr>
-      <w:r>
-        <w:rPr>
-          <w:rFonts w:ascii="Linux Libertine Display" w:hAnsi="Linux Libertine Display" w:cs="Linux Libertine Display"/>
-          <w:b/>
-          <w:kern w:val="0"/>
-          <w:szCs w:val="20"/>
-        </w:rPr>
-        <w:t>Y. Kim</w:t>
-      </w:r>
-      <w:r>
-        <w:rPr>
-          <w:rFonts w:ascii="Linux Libertine Display" w:hAnsi="Linux Libertine Display" w:cs="Linux Libertine Display"/>
-          <w:b/>
-          <w:color w:val="000000"/>
-          <w:szCs w:val="20"/>
-          <w:shd w:val="clear" w:color="auto" w:fill="FFFFFF"/>
-          <w:vertAlign w:val="superscript"/>
-        </w:rPr>
-        <w:t>†</w:t>
-      </w:r>
-      <w:r>
-        <w:rPr>
-          <w:rFonts w:ascii="Linux Libertine Display" w:hAnsi="Linux Libertine Display" w:cs="Linux Libertine Display"/>
-          <w:bCs/>
-          <w:kern w:val="0"/>
-          <w:szCs w:val="20"/>
-        </w:rPr>
-        <w:t>, T. Choi</w:t>
-      </w:r>
-      <w:r>
-        <w:rPr>
-          <w:rFonts w:ascii="Linux Libertine Display" w:hAnsi="Linux Libertine Display" w:cs="Linux Libertine Display"/>
-          <w:bCs/>
-          <w:color w:val="000000"/>
-          <w:szCs w:val="20"/>
-          <w:shd w:val="clear" w:color="auto" w:fill="FFFFFF"/>
-          <w:vertAlign w:val="superscript"/>
-        </w:rPr>
-        <w:t>†</w:t>
-      </w:r>
-      <w:r>
-        <w:rPr>
-          <w:rFonts w:ascii="Linux Libertine Display" w:hAnsi="Linux Libertine Display" w:cs="Linux Libertine Display"/>
-          <w:bCs/>
-          <w:kern w:val="0"/>
-          <w:szCs w:val="20"/>
-        </w:rPr>
-        <w:t xml:space="preserve">, </w:t>
-      </w:r>
-      <w:r>
-        <w:rPr>
-          <w:rFonts w:ascii="Linux Libertine Display" w:hAnsi="Linux Libertine Display" w:cs="Linux Libertine Display"/>
-          <w:bCs/>
-          <w:kern w:val="0"/>
-          <w:szCs w:val="20"/>
-        </w:rPr>
-        <w:t>G.-Y. Lee, C. Kim, J. Bang, J. Jang, Y. Jeong, and B. Lee, “</w:t>
-      </w:r>
-      <w:proofErr w:type="spellStart"/>
-      <w:r>
-        <w:rPr>
-          <w:rFonts w:ascii="Linux Libertine Display" w:hAnsi="Linux Libertine Display" w:cs="Linux Libertine Display"/>
-          <w:bCs/>
-          <w:kern w:val="0"/>
-          <w:szCs w:val="20"/>
-        </w:rPr>
-        <w:t>Metasurface</w:t>
-      </w:r>
-      <w:proofErr w:type="spellEnd"/>
-      <w:r>
-        <w:rPr>
-          <w:rFonts w:ascii="Linux Libertine Display" w:hAnsi="Linux Libertine Display" w:cs="Linux Libertine Display"/>
-          <w:bCs/>
-          <w:kern w:val="0"/>
-          <w:szCs w:val="20"/>
-        </w:rPr>
-        <w:t xml:space="preserve"> Folded Lens System for Ultrathin Cameras,” </w:t>
-      </w:r>
-      <w:r>
-        <w:rPr>
-          <w:rFonts w:ascii="Linux Libertine Display" w:hAnsi="Linux Libertine Display" w:cs="Linux Libertine Display"/>
-          <w:b/>
-          <w:kern w:val="0"/>
-          <w:szCs w:val="20"/>
-        </w:rPr>
-        <w:t>Science Advances</w:t>
-      </w:r>
-      <w:r>
-        <w:rPr>
-          <w:rFonts w:ascii="Linux Libertine Display" w:hAnsi="Linux Libertine Display" w:cs="Linux Libertine Display"/>
-          <w:bCs/>
-          <w:kern w:val="0"/>
-          <w:szCs w:val="20"/>
-        </w:rPr>
-        <w:t>, 2024. (Accepted)</w:t>
       </w:r>
     </w:p>
     <w:p>
@@ -6153,6 +6094,18 @@
       <w:r>
         <w:rPr>
           <w:rFonts w:ascii="Linux Libertine Display" w:hAnsi="Linux Libertine Display" w:cs="Linux Libertine Display"/>
+          <w:b/>
+          <w:bCs/>
+          <w:kern w:val="0"/>
+          <w:sz w:val="27"/>
+          <w:szCs w:val="27"/>
+        </w:rPr>
+        <w:tab/>
+        <w:t xml:space="preserve">   </w:t>
+      </w:r>
+      <w:r>
+        <w:rPr>
+          <w:rFonts w:ascii="Linux Libertine Display" w:hAnsi="Linux Libertine Display" w:cs="Linux Libertine Display"/>
           <w:bCs/>
           <w:kern w:val="0"/>
           <w:sz w:val="24"/>
@@ -6168,7 +6121,7 @@
           <w:sz w:val="24"/>
           <w:szCs w:val="24"/>
         </w:rPr>
-        <w:t>6</w:t>
+        <w:t>3</w:t>
       </w:r>
       <w:r>
         <w:rPr>
@@ -6241,7 +6194,27 @@
           <w:kern w:val="0"/>
           <w:szCs w:val="28"/>
         </w:rPr>
-        <w:t xml:space="preserve"> Jeong, S</w:t>
+        <w:t xml:space="preserve"> </w:t>
+      </w:r>
+      <w:proofErr w:type="spellStart"/>
+      <w:r>
+        <w:rPr>
+          <w:rFonts w:ascii="Linux Libertine Display" w:hAnsi="Linux Libertine Display" w:cs="Linux Libertine Display"/>
+          <w:bCs/>
+          <w:kern w:val="0"/>
+          <w:szCs w:val="28"/>
+        </w:rPr>
+        <w:t>Jeong</w:t>
+      </w:r>
+      <w:proofErr w:type="spellEnd"/>
+      <w:r>
+        <w:rPr>
+          <w:rFonts w:ascii="Linux Libertine Display" w:hAnsi="Linux Libertine Display" w:cs="Linux Libertine Display"/>
+          <w:bCs/>
+          <w:kern w:val="0"/>
+          <w:szCs w:val="28"/>
+        </w:rPr>
+        <w:t>, S</w:t>
       </w:r>
       <w:r>
         <w:rPr>
@@ -6471,8 +6444,16 @@
         <w:rPr>
           <w:rFonts w:ascii="Linux Libertine Display" w:hAnsi="Linux Libertine Display" w:cs="Linux Libertine Display"/>
         </w:rPr>
-        <w:t>, C. Kim, Y. Jeong</w:t>
-      </w:r>
+        <w:t xml:space="preserve">, C. Kim, Y. </w:t>
+      </w:r>
+      <w:proofErr w:type="spellStart"/>
+      <w:r>
+        <w:rPr>
+          <w:rFonts w:ascii="Linux Libertine Display" w:hAnsi="Linux Libertine Display" w:cs="Linux Libertine Display"/>
+        </w:rPr>
+        <w:t>Jeong</w:t>
+      </w:r>
+      <w:proofErr w:type="spellEnd"/>
       <w:r>
         <w:rPr>
           <w:rFonts w:ascii="Linux Libertine Display" w:hAnsi="Linux Libertine Display" w:cs="Linux Libertine Display"/>
@@ -6624,8 +6605,9 @@
           <w:kern w:val="0"/>
           <w:szCs w:val="28"/>
         </w:rPr>
-        <w:t>Y. Jeong</w:t>
-      </w:r>
+        <w:t xml:space="preserve">Y. </w:t>
+      </w:r>
+      <w:proofErr w:type="spellStart"/>
       <w:r>
         <w:rPr>
           <w:rFonts w:ascii="Linux Libertine Display" w:hAnsi="Linux Libertine Display" w:cs="Linux Libertine Display"/>
@@ -6633,49 +6615,34 @@
           <w:kern w:val="0"/>
           <w:szCs w:val="28"/>
         </w:rPr>
-        <w:t xml:space="preserve">, and B. Lee, </w:t>
-      </w:r>
-      <w:r>
-        <w:rPr>
-          <w:rFonts w:ascii="Linux Libertine Display" w:hAnsi="Linux Libertine Display" w:cs="Linux Libertine Display"/>
-          <w:bCs/>
-          <w:color w:val="1F497D" w:themeColor="text2"/>
+        <w:t>Jeong</w:t>
+      </w:r>
+      <w:proofErr w:type="spellEnd"/>
+      <w:r>
+        <w:rPr>
+          <w:rFonts w:ascii="Linux Libertine Display" w:hAnsi="Linux Libertine Display" w:cs="Linux Libertine Display"/>
+          <w:bCs/>
           <w:kern w:val="0"/>
           <w:szCs w:val="28"/>
         </w:rPr>
-        <w:t>“</w:t>
-      </w:r>
-      <w:hyperlink r:id="rId17" w:history="1">
-        <w:r>
-          <w:rPr>
-            <w:rStyle w:val="a3"/>
-            <w:rFonts w:ascii="Linux Libertine Display" w:hAnsi="Linux Libertine Display" w:cs="Linux Libertine Display"/>
-            <w:color w:val="1F497D" w:themeColor="text2"/>
-          </w:rPr>
-          <w:t>Fr</w:t>
-        </w:r>
-        <w:r>
-          <w:rPr>
-            <w:rStyle w:val="a3"/>
-            <w:rFonts w:ascii="Linux Libertine Display" w:hAnsi="Linux Libertine Display" w:cs="Linux Libertine Display"/>
-            <w:bCs/>
-            <w:color w:val="1F497D" w:themeColor="text2"/>
-            <w:kern w:val="0"/>
-            <w:szCs w:val="28"/>
-          </w:rPr>
-          <w:t>eeform Metasurface Color Router for Deep Sub-micron Pixel Image Sensors</w:t>
-        </w:r>
-      </w:hyperlink>
-      <w:r>
-        <w:rPr>
-          <w:rFonts w:ascii="Linux Libertine Display" w:hAnsi="Linux Libertine Display" w:cs="Linux Libertine Display"/>
-          <w:bCs/>
-          <w:color w:val="1F497D" w:themeColor="text2"/>
+        <w:t>, and B. Lee, “</w:t>
+      </w:r>
+      <w:r>
+        <w:rPr>
+          <w:rFonts w:ascii="Linux Libertine Display" w:hAnsi="Linux Libertine Display" w:cs="Linux Libertine Display"/>
+        </w:rPr>
+        <w:t>Fr</w:t>
+      </w:r>
+      <w:r>
+        <w:rPr>
+          <w:rFonts w:ascii="Linux Libertine Display" w:hAnsi="Linux Libertine Display" w:cs="Linux Libertine Display"/>
+          <w:bCs/>
           <w:kern w:val="0"/>
           <w:szCs w:val="28"/>
         </w:rPr>
-        <w:t>,”</w:t>
-      </w:r>
+        <w:t xml:space="preserve">eeform </w:t>
+      </w:r>
+      <w:proofErr w:type="spellStart"/>
       <w:r>
         <w:rPr>
           <w:rFonts w:ascii="Linux Libertine Display" w:hAnsi="Linux Libertine Display" w:cs="Linux Libertine Display"/>
@@ -6683,7 +6650,26 @@
           <w:kern w:val="0"/>
           <w:szCs w:val="28"/>
         </w:rPr>
-        <w:t xml:space="preserve"> </w:t>
+        <w:t>Metasurface</w:t>
+      </w:r>
+      <w:proofErr w:type="spellEnd"/>
+      <w:r>
+        <w:rPr>
+          <w:rFonts w:ascii="Linux Libertine Display" w:hAnsi="Linux Libertine Display" w:cs="Linux Libertine Display"/>
+          <w:bCs/>
+          <w:kern w:val="0"/>
+          <w:szCs w:val="28"/>
+        </w:rPr>
+        <w:t xml:space="preserve"> Color Router for Deep Sub-micron Pixel Image Sensors</w:t>
+      </w:r>
+      <w:r>
+        <w:rPr>
+          <w:rFonts w:ascii="Linux Libertine Display" w:hAnsi="Linux Libertine Display" w:cs="Linux Libertine Display"/>
+          <w:bCs/>
+          <w:kern w:val="0"/>
+          <w:szCs w:val="28"/>
+        </w:rPr>
+        <w:t xml:space="preserve">,” </w:t>
       </w:r>
       <w:r>
         <w:rPr>
@@ -6761,21 +6747,7 @@
         <w:rPr>
           <w:rFonts w:ascii="Linux Libertine Display" w:hAnsi="Linux Libertine Display" w:cs="Linux Libertine Display"/>
         </w:rPr>
-        <w:t xml:space="preserve">H. Son, T. Choi, K. Kim, </w:t>
-      </w:r>
-      <w:r>
-        <w:rPr>
-          <w:rFonts w:ascii="Linux Libertine Display" w:hAnsi="Linux Libertine Display" w:cs="Linux Libertine Display"/>
-          <w:b/>
-          <w:bCs/>
-        </w:rPr>
-        <w:t>Y. Kim</w:t>
-      </w:r>
-      <w:r>
-        <w:rPr>
-          <w:rFonts w:ascii="Linux Libertine Display" w:hAnsi="Linux Libertine Display" w:cs="Linux Libertine Display"/>
-        </w:rPr>
-        <w:t xml:space="preserve">, J. Bang, S.-J. Kim, B. Lee, </w:t>
+        <w:t xml:space="preserve">H. Son, T. Choi, K. Kim, Y. Kim, J. Bang, S.-J. Kim, B. Lee, </w:t>
       </w:r>
       <w:r>
         <w:rPr>
@@ -6787,31 +6759,45 @@
         <w:rPr>
           <w:rFonts w:ascii="Linux Libertine Display" w:hAnsi="Linux Libertine Display" w:cs="Linux Libertine Display"/>
         </w:rPr>
-        <w:t xml:space="preserve">Y. Jeong, </w:t>
-      </w:r>
-      <w:r>
-        <w:rPr>
-          <w:rFonts w:ascii="Linux Libertine Display" w:hAnsi="Linux Libertine Display" w:cs="Linux Libertine Display"/>
-          <w:color w:val="1F497D"/>
+        <w:t xml:space="preserve">Y. </w:t>
+      </w:r>
+      <w:proofErr w:type="spellStart"/>
+      <w:r>
+        <w:rPr>
+          <w:rFonts w:ascii="Linux Libertine Display" w:hAnsi="Linux Libertine Display" w:cs="Linux Libertine Display"/>
+        </w:rPr>
+        <w:t>Jeong</w:t>
+      </w:r>
+      <w:proofErr w:type="spellEnd"/>
+      <w:r>
+        <w:rPr>
+          <w:rFonts w:ascii="Linux Libertine Display" w:hAnsi="Linux Libertine Display" w:cs="Linux Libertine Display"/>
+        </w:rPr>
+        <w:t xml:space="preserve">, </w:t>
+      </w:r>
+      <w:r>
+        <w:rPr>
+          <w:rFonts w:ascii="Linux Libertine Display" w:hAnsi="Linux Libertine Display" w:cs="Linux Libertine Display"/>
         </w:rPr>
         <w:t>“</w:t>
       </w:r>
-      <w:hyperlink r:id="rId18" w:history="1">
-        <w:r>
-          <w:rPr>
-            <w:rStyle w:val="a3"/>
-            <w:rFonts w:ascii="Linux Libertine Display" w:hAnsi="Linux Libertine Display" w:cs="Linux Libertine Display"/>
-            <w:color w:val="1F497D"/>
-          </w:rPr>
-          <w:t>Strong Coupling Induced Bound States in the Continuum in a Hybrid Metal–Dielectric Bilayer Nanograting Resonator,</w:t>
-        </w:r>
-      </w:hyperlink>
-      <w:r>
-        <w:rPr>
-          <w:rFonts w:ascii="Linux Libertine Display" w:hAnsi="Linux Libertine Display" w:cs="Linux Libertine Display"/>
-          <w:color w:val="1F497D"/>
-        </w:rPr>
-        <w:t xml:space="preserve">” </w:t>
+      <w:r>
+        <w:rPr>
+          <w:rFonts w:ascii="Linux Libertine Display" w:hAnsi="Linux Libertine Display" w:cs="Linux Libertine Display"/>
+        </w:rPr>
+        <w:t>Strong Coupling Induced Bound States in the Continuum in a Hybrid Metal–Dielectric Bilayer Nanograting Resonator</w:t>
+      </w:r>
+      <w:r>
+        <w:rPr>
+          <w:rFonts w:ascii="Linux Libertine Display" w:hAnsi="Linux Libertine Display" w:cs="Linux Libertine Display"/>
+        </w:rPr>
+        <w:t>,”</w:t>
+      </w:r>
+      <w:r>
+        <w:rPr>
+          <w:rFonts w:ascii="Linux Libertine Display" w:hAnsi="Linux Libertine Display" w:cs="Linux Libertine Display"/>
+        </w:rPr>
+        <w:t xml:space="preserve"> </w:t>
       </w:r>
       <w:r>
         <w:rPr>
@@ -6830,343 +6816,7 @@
         <w:rPr>
           <w:rFonts w:ascii="Linux Libertine Display" w:hAnsi="Linux Libertine Display" w:cs="Linux Libertine Display"/>
         </w:rPr>
-        <w:t xml:space="preserve"> </w:t>
-      </w:r>
-      <w:r>
-        <w:rPr>
-          <w:rFonts w:ascii="Linux Libertine Display" w:hAnsi="Linux Libertine Display" w:cs="Linux Libertine Display"/>
-          <w:color w:val="000000" w:themeColor="text1"/>
-        </w:rPr>
-        <w:t xml:space="preserve">vol. 11, no. 8, pp. 3221-3232, </w:t>
-      </w:r>
-      <w:r>
-        <w:rPr>
-          <w:rFonts w:ascii="Linux Libertine Display" w:hAnsi="Linux Libertine Display" w:cs="Linux Libertine Display"/>
-        </w:rPr>
-        <w:t>2024.</w:t>
-      </w:r>
-    </w:p>
-    <w:p>
-      <w:pPr>
-        <w:pStyle w:val="a6"/>
-        <w:numPr>
-          <w:ilvl w:val="0"/>
-          <w:numId w:val="6"/>
-        </w:numPr>
-        <w:wordWrap/>
-        <w:adjustRightInd w:val="0"/>
-        <w:spacing w:after="0" w:line="360" w:lineRule="auto"/>
-        <w:ind w:leftChars="0"/>
-        <w:outlineLvl w:val="0"/>
-        <w:rPr>
-          <w:rFonts w:ascii="Linux Libertine Display" w:hAnsi="Linux Libertine Display" w:cs="Linux Libertine Display"/>
-        </w:rPr>
-      </w:pPr>
-      <w:r>
-        <w:rPr>
-          <w:rFonts w:ascii="Linux Libertine Display" w:hAnsi="Linux Libertine Display" w:cs="Linux Libertine Display"/>
-        </w:rPr>
-        <w:t>T</w:t>
-      </w:r>
-      <w:r>
-        <w:rPr>
-          <w:rFonts w:ascii="Linux Libertine Display" w:hAnsi="Linux Libertine Display" w:cs="Linux Libertine Display"/>
-        </w:rPr>
-        <w:t>.</w:t>
-      </w:r>
-      <w:r>
-        <w:rPr>
-          <w:rFonts w:ascii="Linux Libertine Display" w:hAnsi="Linux Libertine Display" w:cs="Linux Libertine Display"/>
-        </w:rPr>
-        <w:t xml:space="preserve"> Choi, C</w:t>
-      </w:r>
-      <w:r>
-        <w:rPr>
-          <w:rFonts w:ascii="Linux Libertine Display" w:hAnsi="Linux Libertine Display" w:cs="Linux Libertine Display"/>
-        </w:rPr>
-        <w:t>.</w:t>
-      </w:r>
-      <w:r>
-        <w:rPr>
-          <w:rFonts w:ascii="Linux Libertine Display" w:hAnsi="Linux Libertine Display" w:cs="Linux Libertine Display"/>
-        </w:rPr>
-        <w:t xml:space="preserve"> Choi, J</w:t>
-      </w:r>
-      <w:r>
-        <w:rPr>
-          <w:rFonts w:ascii="Linux Libertine Display" w:hAnsi="Linux Libertine Display" w:cs="Linux Libertine Display"/>
-        </w:rPr>
-        <w:t>.</w:t>
-      </w:r>
-      <w:r>
-        <w:rPr>
-          <w:rFonts w:ascii="Linux Libertine Display" w:hAnsi="Linux Libertine Display" w:cs="Linux Libertine Display"/>
-        </w:rPr>
-        <w:t xml:space="preserve"> Bang, </w:t>
-      </w:r>
-      <w:r>
-        <w:rPr>
-          <w:rFonts w:ascii="Linux Libertine Display" w:hAnsi="Linux Libertine Display" w:cs="Linux Libertine Display"/>
-          <w:b/>
-          <w:bCs/>
-        </w:rPr>
-        <w:t>Y</w:t>
-      </w:r>
-      <w:r>
-        <w:rPr>
-          <w:rFonts w:ascii="Linux Libertine Display" w:hAnsi="Linux Libertine Display" w:cs="Linux Libertine Display"/>
-          <w:b/>
-          <w:bCs/>
-        </w:rPr>
-        <w:t>.</w:t>
-      </w:r>
-      <w:r>
-        <w:rPr>
-          <w:rFonts w:ascii="Linux Libertine Display" w:hAnsi="Linux Libertine Display" w:cs="Linux Libertine Display"/>
-          <w:b/>
-          <w:bCs/>
-        </w:rPr>
-        <w:t xml:space="preserve"> Kim</w:t>
-      </w:r>
-      <w:r>
-        <w:rPr>
-          <w:rFonts w:ascii="Linux Libertine Display" w:hAnsi="Linux Libertine Display" w:cs="Linux Libertine Display"/>
-        </w:rPr>
-        <w:t>, H</w:t>
-      </w:r>
-      <w:r>
-        <w:rPr>
-          <w:rFonts w:ascii="Linux Libertine Display" w:hAnsi="Linux Libertine Display" w:cs="Linux Libertine Display"/>
-        </w:rPr>
-        <w:t>.</w:t>
-      </w:r>
-      <w:r>
-        <w:rPr>
-          <w:rFonts w:ascii="Linux Libertine Display" w:hAnsi="Linux Libertine Display" w:cs="Linux Libertine Display"/>
-        </w:rPr>
-        <w:t xml:space="preserve"> Son, C</w:t>
-      </w:r>
-      <w:r>
-        <w:rPr>
-          <w:rFonts w:ascii="Linux Libertine Display" w:hAnsi="Linux Libertine Display" w:cs="Linux Libertine Display"/>
-        </w:rPr>
-        <w:t>.</w:t>
-      </w:r>
-      <w:r>
-        <w:rPr>
-          <w:rFonts w:ascii="Linux Libertine Display" w:hAnsi="Linux Libertine Display" w:cs="Linux Libertine Display"/>
-        </w:rPr>
-        <w:t xml:space="preserve"> Kim, J</w:t>
-      </w:r>
-      <w:r>
-        <w:rPr>
-          <w:rFonts w:ascii="Linux Libertine Display" w:hAnsi="Linux Libertine Display" w:cs="Linux Libertine Display"/>
-        </w:rPr>
-        <w:t>.</w:t>
-      </w:r>
-      <w:r>
-        <w:rPr>
-          <w:rFonts w:ascii="Linux Libertine Display" w:hAnsi="Linux Libertine Display" w:cs="Linux Libertine Display"/>
-        </w:rPr>
-        <w:t xml:space="preserve"> Jang</w:t>
-      </w:r>
-      <w:r>
-        <w:rPr>
-          <w:rFonts w:ascii="Linux Libertine Display" w:hAnsi="Linux Libertine Display" w:cs="Linux Libertine Display"/>
-        </w:rPr>
-        <w:t>, Y. Jeong, and B. Lee, “</w:t>
-      </w:r>
-      <w:hyperlink r:id="rId19" w:tgtFrame="_blank" w:history="1">
-        <w:r>
-          <w:rPr>
-            <w:rStyle w:val="a3"/>
-            <w:rFonts w:ascii="Linux Libertine Display" w:hAnsi="Linux Libertine Display" w:cs="Linux Libertine Display"/>
-            <w:color w:val="1F497D" w:themeColor="text2"/>
-          </w:rPr>
-          <w:t>Multiwavelength Achromatic Deflector in the Visible Using a Single-Layer Freeform Metasurface</w:t>
-        </w:r>
-      </w:hyperlink>
-      <w:r>
-        <w:rPr>
-          <w:rFonts w:ascii="Linux Libertine Display" w:hAnsi="Linux Libertine Display" w:cs="Linux Libertine Display"/>
-          <w:color w:val="1F497D" w:themeColor="text2"/>
-        </w:rPr>
-        <w:t>,</w:t>
-      </w:r>
-      <w:r>
-        <w:rPr>
-          <w:rFonts w:ascii="Linux Libertine Display" w:hAnsi="Linux Libertine Display" w:cs="Linux Libertine Display"/>
-        </w:rPr>
-        <w:t>”</w:t>
-      </w:r>
-      <w:r>
-        <w:rPr>
-          <w:rFonts w:ascii="Linux Libertine Display" w:hAnsi="Linux Libertine Display" w:cs="Linux Libertine Display"/>
-        </w:rPr>
-        <w:t xml:space="preserve"> </w:t>
-      </w:r>
-      <w:r>
-        <w:rPr>
-          <w:rFonts w:ascii="Linux Libertine Display" w:hAnsi="Linux Libertine Display" w:cs="Linux Libertine Display"/>
-          <w:b/>
-          <w:bCs/>
-        </w:rPr>
-        <w:t>Nano Letters</w:t>
-      </w:r>
-      <w:r>
-        <w:rPr>
-          <w:rFonts w:ascii="Linux Libertine Display" w:hAnsi="Linux Libertine Display" w:cs="Linux Libertine Display"/>
-        </w:rPr>
-        <w:t xml:space="preserve">, </w:t>
-      </w:r>
-      <w:r>
-        <w:rPr>
-          <w:rFonts w:ascii="Linux Libertine Display" w:hAnsi="Linux Libertine Display" w:cs="Linux Libertine Display"/>
-        </w:rPr>
-        <w:t xml:space="preserve">vol. 24, no. 35, pp. 10980-10986, </w:t>
-      </w:r>
-      <w:r>
-        <w:rPr>
-          <w:rFonts w:ascii="Linux Libertine Display" w:hAnsi="Linux Libertine Display" w:cs="Linux Libertine Display"/>
-        </w:rPr>
-        <w:t>2024.</w:t>
-      </w:r>
-    </w:p>
-    <w:p>
-      <w:pPr>
-        <w:pStyle w:val="a6"/>
-        <w:numPr>
-          <w:ilvl w:val="0"/>
-          <w:numId w:val="6"/>
-        </w:numPr>
-        <w:wordWrap/>
-        <w:adjustRightInd w:val="0"/>
-        <w:spacing w:after="0" w:line="360" w:lineRule="auto"/>
-        <w:ind w:leftChars="0"/>
-        <w:outlineLvl w:val="0"/>
-        <w:rPr>
-          <w:rFonts w:ascii="Linux Libertine Display" w:hAnsi="Linux Libertine Display" w:cs="Linux Libertine Display"/>
-        </w:rPr>
-      </w:pPr>
-      <w:r>
-        <w:rPr>
-          <w:rFonts w:ascii="Linux Libertine Display" w:hAnsi="Linux Libertine Display" w:cs="Linux Libertine Display"/>
-        </w:rPr>
-        <w:t>E. Lee</w:t>
-      </w:r>
-      <w:r>
-        <w:rPr>
-          <w:rFonts w:ascii="Linux Libertine Display" w:hAnsi="Linux Libertine Display" w:cs="Linux Libertine Display"/>
-        </w:rPr>
-        <w:t xml:space="preserve">, </w:t>
-      </w:r>
-      <w:r>
-        <w:rPr>
-          <w:rFonts w:ascii="Linux Libertine Display" w:hAnsi="Linux Libertine Display" w:cs="Linux Libertine Display"/>
-        </w:rPr>
-        <w:t>Y. Jo</w:t>
-      </w:r>
-      <w:r>
-        <w:rPr>
-          <w:rFonts w:ascii="Linux Libertine Display" w:hAnsi="Linux Libertine Display" w:cs="Linux Libertine Display"/>
-        </w:rPr>
-        <w:t xml:space="preserve">, </w:t>
-      </w:r>
-      <w:r>
-        <w:rPr>
-          <w:rFonts w:ascii="Linux Libertine Display" w:hAnsi="Linux Libertine Display" w:cs="Linux Libertine Display"/>
-        </w:rPr>
-        <w:t>S.-W. Nam</w:t>
-      </w:r>
-      <w:r>
-        <w:rPr>
-          <w:rFonts w:ascii="Linux Libertine Display" w:hAnsi="Linux Libertine Display" w:cs="Linux Libertine Display"/>
-        </w:rPr>
-        <w:t xml:space="preserve">, </w:t>
-      </w:r>
-      <w:r>
-        <w:rPr>
-          <w:rFonts w:ascii="Linux Libertine Display" w:hAnsi="Linux Libertine Display" w:cs="Linux Libertine Display"/>
-        </w:rPr>
-        <w:t xml:space="preserve">M. Chae, C. Chun, </w:t>
-      </w:r>
-      <w:r>
-        <w:rPr>
-          <w:rFonts w:ascii="Linux Libertine Display" w:hAnsi="Linux Libertine Display" w:cs="Linux Libertine Display"/>
-          <w:b/>
-          <w:bCs/>
-        </w:rPr>
-        <w:t>Y. Kim</w:t>
-      </w:r>
-      <w:r>
-        <w:rPr>
-          <w:rFonts w:ascii="Linux Libertine Display" w:hAnsi="Linux Libertine Display" w:cs="Linux Libertine Display"/>
-        </w:rPr>
-        <w:t xml:space="preserve">, </w:t>
-      </w:r>
-      <w:r>
-        <w:rPr>
-          <w:rFonts w:ascii="Linux Libertine Display" w:hAnsi="Linux Libertine Display" w:cs="Linux Libertine Display"/>
-        </w:rPr>
-        <w:t xml:space="preserve">Y. Jeong, and B. Lee, </w:t>
-      </w:r>
-      <w:r>
-        <w:rPr>
-          <w:rFonts w:ascii="Linux Libertine Display" w:hAnsi="Linux Libertine Display" w:cs="Linux Libertine Display"/>
-          <w:color w:val="1F497D"/>
-        </w:rPr>
-        <w:t>“</w:t>
-      </w:r>
-      <w:hyperlink r:id="rId20" w:history="1">
-        <w:r>
-          <w:rPr>
-            <w:rStyle w:val="a3"/>
-            <w:rFonts w:ascii="Linux Libertine Display" w:hAnsi="Linux Libertine Display" w:cs="Linux Libertine Display"/>
-            <w:color w:val="1F497D"/>
-          </w:rPr>
-          <w:t>Speckle Reduced Holographic Display System with a Jointly Optimized Rotating Phase Mask</w:t>
-        </w:r>
-      </w:hyperlink>
-      <w:r>
-        <w:rPr>
-          <w:rFonts w:ascii="Linux Libertine Display" w:hAnsi="Linux Libertine Display" w:cs="Linux Libertine Display"/>
-          <w:color w:val="1F497D"/>
-        </w:rPr>
-        <w:t xml:space="preserve">,” </w:t>
-      </w:r>
-      <w:r>
-        <w:rPr>
-          <w:rFonts w:ascii="Linux Libertine Display" w:hAnsi="Linux Libertine Display" w:cs="Linux Libertine Display"/>
-          <w:b/>
-          <w:bCs/>
-        </w:rPr>
-        <w:t>Optics</w:t>
-      </w:r>
-      <w:r>
-        <w:rPr>
-          <w:rFonts w:ascii="Linux Libertine Display" w:hAnsi="Linux Libertine Display" w:cs="Linux Libertine Display"/>
-          <w:b/>
-          <w:bCs/>
-        </w:rPr>
-        <w:t xml:space="preserve"> Letters</w:t>
-      </w:r>
-      <w:r>
-        <w:rPr>
-          <w:rFonts w:ascii="Linux Libertine Display" w:hAnsi="Linux Libertine Display" w:cs="Linux Libertine Display"/>
-        </w:rPr>
-        <w:t xml:space="preserve">, </w:t>
-      </w:r>
-      <w:r>
-        <w:rPr>
-          <w:rFonts w:ascii="Linux Libertine Display" w:hAnsi="Linux Libertine Display" w:cs="Linux Libertine Display"/>
-        </w:rPr>
-        <w:t xml:space="preserve">vol. 49, no. 19, pp. 5659-5662, </w:t>
-      </w:r>
-      <w:r>
-        <w:rPr>
-          <w:rFonts w:ascii="Linux Libertine Display" w:hAnsi="Linux Libertine Display" w:cs="Linux Libertine Display"/>
-        </w:rPr>
-        <w:t>2024.</w:t>
+        <w:t xml:space="preserve"> 2024.</w:t>
       </w:r>
     </w:p>
     <w:p>
@@ -7444,6 +7094,7 @@
         </w:rPr>
         <w:t xml:space="preserve">. </w:t>
       </w:r>
+      <w:proofErr w:type="spellStart"/>
       <w:r>
         <w:rPr>
           <w:rFonts w:ascii="Linux Libertine Display" w:hAnsi="Linux Libertine Display" w:cs="Linux Libertine Display"/>
@@ -7451,6 +7102,7 @@
         </w:rPr>
         <w:t>Jeong</w:t>
       </w:r>
+      <w:proofErr w:type="spellEnd"/>
       <w:r>
         <w:rPr>
           <w:rFonts w:ascii="Linux Libertine Display" w:hAnsi="Linux Libertine Display" w:cs="Linux Libertine Display"/>
@@ -7633,7 +7285,6 @@
           <w:rFonts w:ascii="Linux Libertine Display" w:hAnsi="Linux Libertine Display" w:cs="Linux Libertine Display"/>
           <w:b/>
         </w:rPr>
-        <w:lastRenderedPageBreak/>
         <w:t xml:space="preserve">Y. Kim, </w:t>
       </w:r>
       <w:r>
@@ -7926,7 +7577,14 @@
         <w:rPr>
           <w:rFonts w:ascii="Linux Libertine Display" w:hAnsi="Linux Libertine Display" w:cs="Linux Libertine Display"/>
         </w:rPr>
-        <w:t xml:space="preserve"> USA,</w:t>
+        <w:t xml:space="preserve"> </w:t>
+      </w:r>
+      <w:r>
+        <w:rPr>
+          <w:rFonts w:ascii="Linux Libertine Display" w:hAnsi="Linux Libertine Display" w:cs="Linux Libertine Display"/>
+        </w:rPr>
+        <w:lastRenderedPageBreak/>
+        <w:t>USA,</w:t>
       </w:r>
       <w:r>
         <w:rPr>
@@ -8013,10 +7671,10 @@
       </w:r>
     </w:p>
     <w:sectPr>
-      <w:headerReference w:type="default" r:id="rId21"/>
-      <w:footerReference w:type="default" r:id="rId22"/>
-      <w:headerReference w:type="first" r:id="rId23"/>
-      <w:footerReference w:type="first" r:id="rId24"/>
+      <w:headerReference w:type="default" r:id="rId17"/>
+      <w:footerReference w:type="default" r:id="rId18"/>
+      <w:headerReference w:type="first" r:id="rId19"/>
+      <w:footerReference w:type="first" r:id="rId20"/>
       <w:type w:val="continuous"/>
       <w:pgSz w:w="11906" w:h="16838"/>
       <w:pgMar w:top="1701" w:right="1440" w:bottom="1440" w:left="1440" w:header="964" w:footer="907" w:gutter="0"/>
@@ -8028,7 +7686,7 @@
 </file>
 
 <file path=word/endnotes.xml><?xml version="1.0" encoding="utf-8"?>
-<w:endnotes xmlns:wpc="http://schemas.microsoft.com/office/word/2010/wordprocessingCanvas" xmlns:cx="http://schemas.microsoft.com/office/drawing/2014/chartex" xmlns:cx1="http://schemas.microsoft.com/office/drawing/2015/9/8/chartex" xmlns:cx2="http://schemas.microsoft.com/office/drawing/2015/10/21/chartex" xmlns:cx3="http://schemas.microsoft.com/office/drawing/2016/5/9/chartex" xmlns:cx4="http://schemas.microsoft.com/office/drawing/2016/5/10/chartex" xmlns:cx5="http://schemas.microsoft.com/office/drawing/2016/5/11/chartex" xmlns:cx6="http://schemas.microsoft.com/office/drawing/2016/5/12/chartex" xmlns:cx7="http://schemas.microsoft.com/office/drawing/2016/5/13/chartex" xmlns:cx8="http://schemas.microsoft.com/office/drawing/2016/5/14/chartex" xmlns:mc="http://schemas.openxmlformats.org/markup-compatibility/2006" xmlns:aink="http://schemas.microsoft.com/office/drawing/2016/ink" xmlns:am3d="http://schemas.microsoft.com/office/drawing/2017/model3d" xmlns:o="urn:schemas-microsoft-com:office:office" xmlns:oel="http://schemas.microsoft.com/office/2019/extlst" xmlns:r="http://schemas.openxmlformats.org/officeDocument/2006/relationships" xmlns:m="http://schemas.openxmlformats.org/officeDocument/2006/math" xmlns:v="urn:schemas-microsoft-com:vml" xmlns:wp14="http://schemas.microsoft.com/office/word/2010/wordprocessingDrawing" xmlns:wp="http://schemas.openxmlformats.org/drawingml/2006/wordprocessingDrawing" xmlns:w10="urn:schemas-microsoft-com:office:word" xmlns:w="http://schemas.openxmlformats.org/wordprocessingml/2006/main" xmlns:w14="http://schemas.microsoft.com/office/word/2010/wordml" xmlns:w15="http://schemas.microsoft.com/office/word/2012/wordml" xmlns:w16cex="http://schemas.microsoft.com/office/word/2018/wordml/cex" xmlns:w16cid="http://schemas.microsoft.com/office/word/2016/wordml/cid" xmlns:w16="http://schemas.microsoft.com/office/word/2018/wordml" xmlns:w16du="http://schemas.microsoft.com/office/word/2023/wordml/word16du" xmlns:w16sdtdh="http://schemas.microsoft.com/office/word/2020/wordml/sdtdatahash" xmlns:w16se="http://schemas.microsoft.com/office/word/2015/wordml/symex" xmlns:wpg="http://schemas.microsoft.com/office/word/2010/wordprocessingGroup" xmlns:wpi="http://schemas.microsoft.com/office/word/2010/wordprocessingInk" xmlns:wne="http://schemas.microsoft.com/office/word/2006/wordml" xmlns:wps="http://schemas.microsoft.com/office/word/2010/wordprocessingShape" mc:Ignorable="w14 w15 w16se w16cid w16 w16cex w16sdtdh w16du wp14">
+<w:endnotes xmlns:wpc="http://schemas.microsoft.com/office/word/2010/wordprocessingCanvas" xmlns:cx="http://schemas.microsoft.com/office/drawing/2014/chartex" xmlns:cx1="http://schemas.microsoft.com/office/drawing/2015/9/8/chartex" xmlns:cx2="http://schemas.microsoft.com/office/drawing/2015/10/21/chartex" xmlns:cx3="http://schemas.microsoft.com/office/drawing/2016/5/9/chartex" xmlns:cx4="http://schemas.microsoft.com/office/drawing/2016/5/10/chartex" xmlns:cx5="http://schemas.microsoft.com/office/drawing/2016/5/11/chartex" xmlns:cx6="http://schemas.microsoft.com/office/drawing/2016/5/12/chartex" xmlns:cx7="http://schemas.microsoft.com/office/drawing/2016/5/13/chartex" xmlns:cx8="http://schemas.microsoft.com/office/drawing/2016/5/14/chartex" xmlns:mc="http://schemas.openxmlformats.org/markup-compatibility/2006" xmlns:aink="http://schemas.microsoft.com/office/drawing/2016/ink" xmlns:am3d="http://schemas.microsoft.com/office/drawing/2017/model3d" xmlns:o="urn:schemas-microsoft-com:office:office" xmlns:r="http://schemas.openxmlformats.org/officeDocument/2006/relationships" xmlns:m="http://schemas.openxmlformats.org/officeDocument/2006/math" xmlns:v="urn:schemas-microsoft-com:vml" xmlns:wp14="http://schemas.microsoft.com/office/word/2010/wordprocessingDrawing" xmlns:wp="http://schemas.openxmlformats.org/drawingml/2006/wordprocessingDrawing" xmlns:w10="urn:schemas-microsoft-com:office:word" xmlns:w="http://schemas.openxmlformats.org/wordprocessingml/2006/main" xmlns:w14="http://schemas.microsoft.com/office/word/2010/wordml" xmlns:w15="http://schemas.microsoft.com/office/word/2012/wordml" xmlns:w16cid="http://schemas.microsoft.com/office/word/2016/wordml/cid" xmlns:w16se="http://schemas.microsoft.com/office/word/2015/wordml/symex" xmlns:wpg="http://schemas.microsoft.com/office/word/2010/wordprocessingGroup" xmlns:wpi="http://schemas.microsoft.com/office/word/2010/wordprocessingInk" xmlns:wne="http://schemas.microsoft.com/office/word/2006/wordml" xmlns:wps="http://schemas.microsoft.com/office/word/2010/wordprocessingShape" mc:Ignorable="w14 w15 w16se w16cid wp14">
   <w:endnote w:type="separator" w:id="-1">
     <w:p>
       <w:pPr>
@@ -8053,7 +7711,7 @@
 </file>
 
 <file path=word/footer1.xml><?xml version="1.0" encoding="utf-8"?>
-<w:ftr xmlns:wpc="http://schemas.microsoft.com/office/word/2010/wordprocessingCanvas" xmlns:cx="http://schemas.microsoft.com/office/drawing/2014/chartex" xmlns:cx1="http://schemas.microsoft.com/office/drawing/2015/9/8/chartex" xmlns:cx2="http://schemas.microsoft.com/office/drawing/2015/10/21/chartex" xmlns:cx3="http://schemas.microsoft.com/office/drawing/2016/5/9/chartex" xmlns:cx4="http://schemas.microsoft.com/office/drawing/2016/5/10/chartex" xmlns:cx5="http://schemas.microsoft.com/office/drawing/2016/5/11/chartex" xmlns:cx6="http://schemas.microsoft.com/office/drawing/2016/5/12/chartex" xmlns:cx7="http://schemas.microsoft.com/office/drawing/2016/5/13/chartex" xmlns:cx8="http://schemas.microsoft.com/office/drawing/2016/5/14/chartex" xmlns:mc="http://schemas.openxmlformats.org/markup-compatibility/2006" xmlns:aink="http://schemas.microsoft.com/office/drawing/2016/ink" xmlns:am3d="http://schemas.microsoft.com/office/drawing/2017/model3d" xmlns:o="urn:schemas-microsoft-com:office:office" xmlns:oel="http://schemas.microsoft.com/office/2019/extlst" xmlns:r="http://schemas.openxmlformats.org/officeDocument/2006/relationships" xmlns:m="http://schemas.openxmlformats.org/officeDocument/2006/math" xmlns:v="urn:schemas-microsoft-com:vml" xmlns:wp14="http://schemas.microsoft.com/office/word/2010/wordprocessingDrawing" xmlns:wp="http://schemas.openxmlformats.org/drawingml/2006/wordprocessingDrawing" xmlns:w10="urn:schemas-microsoft-com:office:word" xmlns:w="http://schemas.openxmlformats.org/wordprocessingml/2006/main" xmlns:w14="http://schemas.microsoft.com/office/word/2010/wordml" xmlns:w15="http://schemas.microsoft.com/office/word/2012/wordml" xmlns:w16cex="http://schemas.microsoft.com/office/word/2018/wordml/cex" xmlns:w16cid="http://schemas.microsoft.com/office/word/2016/wordml/cid" xmlns:w16="http://schemas.microsoft.com/office/word/2018/wordml" xmlns:w16du="http://schemas.microsoft.com/office/word/2023/wordml/word16du" xmlns:w16sdtdh="http://schemas.microsoft.com/office/word/2020/wordml/sdtdatahash" xmlns:w16se="http://schemas.microsoft.com/office/word/2015/wordml/symex" xmlns:wpg="http://schemas.microsoft.com/office/word/2010/wordprocessingGroup" xmlns:wpi="http://schemas.microsoft.com/office/word/2010/wordprocessingInk" xmlns:wne="http://schemas.microsoft.com/office/word/2006/wordml" xmlns:wps="http://schemas.microsoft.com/office/word/2010/wordprocessingShape" mc:Ignorable="w14 w15 w16se w16cid w16 w16cex w16sdtdh w16du wp14">
+<w:ftr xmlns:wpc="http://schemas.microsoft.com/office/word/2010/wordprocessingCanvas" xmlns:cx="http://schemas.microsoft.com/office/drawing/2014/chartex" xmlns:cx1="http://schemas.microsoft.com/office/drawing/2015/9/8/chartex" xmlns:cx2="http://schemas.microsoft.com/office/drawing/2015/10/21/chartex" xmlns:cx3="http://schemas.microsoft.com/office/drawing/2016/5/9/chartex" xmlns:cx4="http://schemas.microsoft.com/office/drawing/2016/5/10/chartex" xmlns:cx5="http://schemas.microsoft.com/office/drawing/2016/5/11/chartex" xmlns:cx6="http://schemas.microsoft.com/office/drawing/2016/5/12/chartex" xmlns:cx7="http://schemas.microsoft.com/office/drawing/2016/5/13/chartex" xmlns:cx8="http://schemas.microsoft.com/office/drawing/2016/5/14/chartex" xmlns:mc="http://schemas.openxmlformats.org/markup-compatibility/2006" xmlns:aink="http://schemas.microsoft.com/office/drawing/2016/ink" xmlns:am3d="http://schemas.microsoft.com/office/drawing/2017/model3d" xmlns:o="urn:schemas-microsoft-com:office:office" xmlns:r="http://schemas.openxmlformats.org/officeDocument/2006/relationships" xmlns:m="http://schemas.openxmlformats.org/officeDocument/2006/math" xmlns:v="urn:schemas-microsoft-com:vml" xmlns:wp14="http://schemas.microsoft.com/office/word/2010/wordprocessingDrawing" xmlns:wp="http://schemas.openxmlformats.org/drawingml/2006/wordprocessingDrawing" xmlns:w10="urn:schemas-microsoft-com:office:word" xmlns:w="http://schemas.openxmlformats.org/wordprocessingml/2006/main" xmlns:w14="http://schemas.microsoft.com/office/word/2010/wordml" xmlns:w15="http://schemas.microsoft.com/office/word/2012/wordml" xmlns:w16cid="http://schemas.microsoft.com/office/word/2016/wordml/cid" xmlns:w16se="http://schemas.microsoft.com/office/word/2015/wordml/symex" xmlns:wpg="http://schemas.microsoft.com/office/word/2010/wordprocessingGroup" xmlns:wpi="http://schemas.microsoft.com/office/word/2010/wordprocessingInk" xmlns:wne="http://schemas.microsoft.com/office/word/2006/wordml" xmlns:wps="http://schemas.microsoft.com/office/word/2010/wordprocessingShape" mc:Ignorable="w14 w15 w16se w16cid wp14">
   <w:sdt>
     <w:sdtPr>
       <w:rPr>
@@ -8181,7 +7839,7 @@
 </file>
 
 <file path=word/footer2.xml><?xml version="1.0" encoding="utf-8"?>
-<w:ftr xmlns:wpc="http://schemas.microsoft.com/office/word/2010/wordprocessingCanvas" xmlns:cx="http://schemas.microsoft.com/office/drawing/2014/chartex" xmlns:cx1="http://schemas.microsoft.com/office/drawing/2015/9/8/chartex" xmlns:cx2="http://schemas.microsoft.com/office/drawing/2015/10/21/chartex" xmlns:cx3="http://schemas.microsoft.com/office/drawing/2016/5/9/chartex" xmlns:cx4="http://schemas.microsoft.com/office/drawing/2016/5/10/chartex" xmlns:cx5="http://schemas.microsoft.com/office/drawing/2016/5/11/chartex" xmlns:cx6="http://schemas.microsoft.com/office/drawing/2016/5/12/chartex" xmlns:cx7="http://schemas.microsoft.com/office/drawing/2016/5/13/chartex" xmlns:cx8="http://schemas.microsoft.com/office/drawing/2016/5/14/chartex" xmlns:mc="http://schemas.openxmlformats.org/markup-compatibility/2006" xmlns:aink="http://schemas.microsoft.com/office/drawing/2016/ink" xmlns:am3d="http://schemas.microsoft.com/office/drawing/2017/model3d" xmlns:o="urn:schemas-microsoft-com:office:office" xmlns:oel="http://schemas.microsoft.com/office/2019/extlst" xmlns:r="http://schemas.openxmlformats.org/officeDocument/2006/relationships" xmlns:m="http://schemas.openxmlformats.org/officeDocument/2006/math" xmlns:v="urn:schemas-microsoft-com:vml" xmlns:wp14="http://schemas.microsoft.com/office/word/2010/wordprocessingDrawing" xmlns:wp="http://schemas.openxmlformats.org/drawingml/2006/wordprocessingDrawing" xmlns:w10="urn:schemas-microsoft-com:office:word" xmlns:w="http://schemas.openxmlformats.org/wordprocessingml/2006/main" xmlns:w14="http://schemas.microsoft.com/office/word/2010/wordml" xmlns:w15="http://schemas.microsoft.com/office/word/2012/wordml" xmlns:w16cex="http://schemas.microsoft.com/office/word/2018/wordml/cex" xmlns:w16cid="http://schemas.microsoft.com/office/word/2016/wordml/cid" xmlns:w16="http://schemas.microsoft.com/office/word/2018/wordml" xmlns:w16du="http://schemas.microsoft.com/office/word/2023/wordml/word16du" xmlns:w16sdtdh="http://schemas.microsoft.com/office/word/2020/wordml/sdtdatahash" xmlns:w16se="http://schemas.microsoft.com/office/word/2015/wordml/symex" xmlns:wpg="http://schemas.microsoft.com/office/word/2010/wordprocessingGroup" xmlns:wpi="http://schemas.microsoft.com/office/word/2010/wordprocessingInk" xmlns:wne="http://schemas.microsoft.com/office/word/2006/wordml" xmlns:wps="http://schemas.microsoft.com/office/word/2010/wordprocessingShape" mc:Ignorable="w14 w15 w16se w16cid w16 w16cex w16sdtdh w16du wp14">
+<w:ftr xmlns:wpc="http://schemas.microsoft.com/office/word/2010/wordprocessingCanvas" xmlns:cx="http://schemas.microsoft.com/office/drawing/2014/chartex" xmlns:cx1="http://schemas.microsoft.com/office/drawing/2015/9/8/chartex" xmlns:cx2="http://schemas.microsoft.com/office/drawing/2015/10/21/chartex" xmlns:cx3="http://schemas.microsoft.com/office/drawing/2016/5/9/chartex" xmlns:cx4="http://schemas.microsoft.com/office/drawing/2016/5/10/chartex" xmlns:cx5="http://schemas.microsoft.com/office/drawing/2016/5/11/chartex" xmlns:cx6="http://schemas.microsoft.com/office/drawing/2016/5/12/chartex" xmlns:cx7="http://schemas.microsoft.com/office/drawing/2016/5/13/chartex" xmlns:cx8="http://schemas.microsoft.com/office/drawing/2016/5/14/chartex" xmlns:mc="http://schemas.openxmlformats.org/markup-compatibility/2006" xmlns:aink="http://schemas.microsoft.com/office/drawing/2016/ink" xmlns:am3d="http://schemas.microsoft.com/office/drawing/2017/model3d" xmlns:o="urn:schemas-microsoft-com:office:office" xmlns:r="http://schemas.openxmlformats.org/officeDocument/2006/relationships" xmlns:m="http://schemas.openxmlformats.org/officeDocument/2006/math" xmlns:v="urn:schemas-microsoft-com:vml" xmlns:wp14="http://schemas.microsoft.com/office/word/2010/wordprocessingDrawing" xmlns:wp="http://schemas.openxmlformats.org/drawingml/2006/wordprocessingDrawing" xmlns:w10="urn:schemas-microsoft-com:office:word" xmlns:w="http://schemas.openxmlformats.org/wordprocessingml/2006/main" xmlns:w14="http://schemas.microsoft.com/office/word/2010/wordml" xmlns:w15="http://schemas.microsoft.com/office/word/2012/wordml" xmlns:w16cid="http://schemas.microsoft.com/office/word/2016/wordml/cid" xmlns:w16se="http://schemas.microsoft.com/office/word/2015/wordml/symex" xmlns:wpg="http://schemas.microsoft.com/office/word/2010/wordprocessingGroup" xmlns:wpi="http://schemas.microsoft.com/office/word/2010/wordprocessingInk" xmlns:wne="http://schemas.microsoft.com/office/word/2006/wordml" xmlns:wps="http://schemas.microsoft.com/office/word/2010/wordprocessingShape" mc:Ignorable="w14 w15 w16se w16cid wp14">
   <w:sdt>
     <w:sdtPr>
       <w:rPr>
@@ -8309,7 +7967,7 @@
 </file>
 
 <file path=word/footnotes.xml><?xml version="1.0" encoding="utf-8"?>
-<w:footnotes xmlns:wpc="http://schemas.microsoft.com/office/word/2010/wordprocessingCanvas" xmlns:cx="http://schemas.microsoft.com/office/drawing/2014/chartex" xmlns:cx1="http://schemas.microsoft.com/office/drawing/2015/9/8/chartex" xmlns:cx2="http://schemas.microsoft.com/office/drawing/2015/10/21/chartex" xmlns:cx3="http://schemas.microsoft.com/office/drawing/2016/5/9/chartex" xmlns:cx4="http://schemas.microsoft.com/office/drawing/2016/5/10/chartex" xmlns:cx5="http://schemas.microsoft.com/office/drawing/2016/5/11/chartex" xmlns:cx6="http://schemas.microsoft.com/office/drawing/2016/5/12/chartex" xmlns:cx7="http://schemas.microsoft.com/office/drawing/2016/5/13/chartex" xmlns:cx8="http://schemas.microsoft.com/office/drawing/2016/5/14/chartex" xmlns:mc="http://schemas.openxmlformats.org/markup-compatibility/2006" xmlns:aink="http://schemas.microsoft.com/office/drawing/2016/ink" xmlns:am3d="http://schemas.microsoft.com/office/drawing/2017/model3d" xmlns:o="urn:schemas-microsoft-com:office:office" xmlns:oel="http://schemas.microsoft.com/office/2019/extlst" xmlns:r="http://schemas.openxmlformats.org/officeDocument/2006/relationships" xmlns:m="http://schemas.openxmlformats.org/officeDocument/2006/math" xmlns:v="urn:schemas-microsoft-com:vml" xmlns:wp14="http://schemas.microsoft.com/office/word/2010/wordprocessingDrawing" xmlns:wp="http://schemas.openxmlformats.org/drawingml/2006/wordprocessingDrawing" xmlns:w10="urn:schemas-microsoft-com:office:word" xmlns:w="http://schemas.openxmlformats.org/wordprocessingml/2006/main" xmlns:w14="http://schemas.microsoft.com/office/word/2010/wordml" xmlns:w15="http://schemas.microsoft.com/office/word/2012/wordml" xmlns:w16cex="http://schemas.microsoft.com/office/word/2018/wordml/cex" xmlns:w16cid="http://schemas.microsoft.com/office/word/2016/wordml/cid" xmlns:w16="http://schemas.microsoft.com/office/word/2018/wordml" xmlns:w16du="http://schemas.microsoft.com/office/word/2023/wordml/word16du" xmlns:w16sdtdh="http://schemas.microsoft.com/office/word/2020/wordml/sdtdatahash" xmlns:w16se="http://schemas.microsoft.com/office/word/2015/wordml/symex" xmlns:wpg="http://schemas.microsoft.com/office/word/2010/wordprocessingGroup" xmlns:wpi="http://schemas.microsoft.com/office/word/2010/wordprocessingInk" xmlns:wne="http://schemas.microsoft.com/office/word/2006/wordml" xmlns:wps="http://schemas.microsoft.com/office/word/2010/wordprocessingShape" mc:Ignorable="w14 w15 w16se w16cid w16 w16cex w16sdtdh w16du wp14">
+<w:footnotes xmlns:wpc="http://schemas.microsoft.com/office/word/2010/wordprocessingCanvas" xmlns:cx="http://schemas.microsoft.com/office/drawing/2014/chartex" xmlns:cx1="http://schemas.microsoft.com/office/drawing/2015/9/8/chartex" xmlns:cx2="http://schemas.microsoft.com/office/drawing/2015/10/21/chartex" xmlns:cx3="http://schemas.microsoft.com/office/drawing/2016/5/9/chartex" xmlns:cx4="http://schemas.microsoft.com/office/drawing/2016/5/10/chartex" xmlns:cx5="http://schemas.microsoft.com/office/drawing/2016/5/11/chartex" xmlns:cx6="http://schemas.microsoft.com/office/drawing/2016/5/12/chartex" xmlns:cx7="http://schemas.microsoft.com/office/drawing/2016/5/13/chartex" xmlns:cx8="http://schemas.microsoft.com/office/drawing/2016/5/14/chartex" xmlns:mc="http://schemas.openxmlformats.org/markup-compatibility/2006" xmlns:aink="http://schemas.microsoft.com/office/drawing/2016/ink" xmlns:am3d="http://schemas.microsoft.com/office/drawing/2017/model3d" xmlns:o="urn:schemas-microsoft-com:office:office" xmlns:r="http://schemas.openxmlformats.org/officeDocument/2006/relationships" xmlns:m="http://schemas.openxmlformats.org/officeDocument/2006/math" xmlns:v="urn:schemas-microsoft-com:vml" xmlns:wp14="http://schemas.microsoft.com/office/word/2010/wordprocessingDrawing" xmlns:wp="http://schemas.openxmlformats.org/drawingml/2006/wordprocessingDrawing" xmlns:w10="urn:schemas-microsoft-com:office:word" xmlns:w="http://schemas.openxmlformats.org/wordprocessingml/2006/main" xmlns:w14="http://schemas.microsoft.com/office/word/2010/wordml" xmlns:w15="http://schemas.microsoft.com/office/word/2012/wordml" xmlns:w16cid="http://schemas.microsoft.com/office/word/2016/wordml/cid" xmlns:w16se="http://schemas.microsoft.com/office/word/2015/wordml/symex" xmlns:wpg="http://schemas.microsoft.com/office/word/2010/wordprocessingGroup" xmlns:wpi="http://schemas.microsoft.com/office/word/2010/wordprocessingInk" xmlns:wne="http://schemas.microsoft.com/office/word/2006/wordml" xmlns:wps="http://schemas.microsoft.com/office/word/2010/wordprocessingShape" mc:Ignorable="w14 w15 w16se w16cid wp14">
   <w:footnote w:type="separator" w:id="-1">
     <w:p>
       <w:pPr>
@@ -8334,7 +7992,7 @@
 </file>
 
 <file path=word/header1.xml><?xml version="1.0" encoding="utf-8"?>
-<w:hdr xmlns:wpc="http://schemas.microsoft.com/office/word/2010/wordprocessingCanvas" xmlns:cx="http://schemas.microsoft.com/office/drawing/2014/chartex" xmlns:cx1="http://schemas.microsoft.com/office/drawing/2015/9/8/chartex" xmlns:cx2="http://schemas.microsoft.com/office/drawing/2015/10/21/chartex" xmlns:cx3="http://schemas.microsoft.com/office/drawing/2016/5/9/chartex" xmlns:cx4="http://schemas.microsoft.com/office/drawing/2016/5/10/chartex" xmlns:cx5="http://schemas.microsoft.com/office/drawing/2016/5/11/chartex" xmlns:cx6="http://schemas.microsoft.com/office/drawing/2016/5/12/chartex" xmlns:cx7="http://schemas.microsoft.com/office/drawing/2016/5/13/chartex" xmlns:cx8="http://schemas.microsoft.com/office/drawing/2016/5/14/chartex" xmlns:mc="http://schemas.openxmlformats.org/markup-compatibility/2006" xmlns:aink="http://schemas.microsoft.com/office/drawing/2016/ink" xmlns:am3d="http://schemas.microsoft.com/office/drawing/2017/model3d" xmlns:o="urn:schemas-microsoft-com:office:office" xmlns:oel="http://schemas.microsoft.com/office/2019/extlst" xmlns:r="http://schemas.openxmlformats.org/officeDocument/2006/relationships" xmlns:m="http://schemas.openxmlformats.org/officeDocument/2006/math" xmlns:v="urn:schemas-microsoft-com:vml" xmlns:wp14="http://schemas.microsoft.com/office/word/2010/wordprocessingDrawing" xmlns:wp="http://schemas.openxmlformats.org/drawingml/2006/wordprocessingDrawing" xmlns:w10="urn:schemas-microsoft-com:office:word" xmlns:w="http://schemas.openxmlformats.org/wordprocessingml/2006/main" xmlns:w14="http://schemas.microsoft.com/office/word/2010/wordml" xmlns:w15="http://schemas.microsoft.com/office/word/2012/wordml" xmlns:w16cex="http://schemas.microsoft.com/office/word/2018/wordml/cex" xmlns:w16cid="http://schemas.microsoft.com/office/word/2016/wordml/cid" xmlns:w16="http://schemas.microsoft.com/office/word/2018/wordml" xmlns:w16du="http://schemas.microsoft.com/office/word/2023/wordml/word16du" xmlns:w16sdtdh="http://schemas.microsoft.com/office/word/2020/wordml/sdtdatahash" xmlns:w16se="http://schemas.microsoft.com/office/word/2015/wordml/symex" xmlns:wpg="http://schemas.microsoft.com/office/word/2010/wordprocessingGroup" xmlns:wpi="http://schemas.microsoft.com/office/word/2010/wordprocessingInk" xmlns:wne="http://schemas.microsoft.com/office/word/2006/wordml" xmlns:wps="http://schemas.microsoft.com/office/word/2010/wordprocessingShape" mc:Ignorable="w14 w15 w16se w16cid w16 w16cex w16sdtdh w16du wp14">
+<w:hdr xmlns:wpc="http://schemas.microsoft.com/office/word/2010/wordprocessingCanvas" xmlns:cx="http://schemas.microsoft.com/office/drawing/2014/chartex" xmlns:cx1="http://schemas.microsoft.com/office/drawing/2015/9/8/chartex" xmlns:cx2="http://schemas.microsoft.com/office/drawing/2015/10/21/chartex" xmlns:cx3="http://schemas.microsoft.com/office/drawing/2016/5/9/chartex" xmlns:cx4="http://schemas.microsoft.com/office/drawing/2016/5/10/chartex" xmlns:cx5="http://schemas.microsoft.com/office/drawing/2016/5/11/chartex" xmlns:cx6="http://schemas.microsoft.com/office/drawing/2016/5/12/chartex" xmlns:cx7="http://schemas.microsoft.com/office/drawing/2016/5/13/chartex" xmlns:cx8="http://schemas.microsoft.com/office/drawing/2016/5/14/chartex" xmlns:mc="http://schemas.openxmlformats.org/markup-compatibility/2006" xmlns:aink="http://schemas.microsoft.com/office/drawing/2016/ink" xmlns:am3d="http://schemas.microsoft.com/office/drawing/2017/model3d" xmlns:o="urn:schemas-microsoft-com:office:office" xmlns:r="http://schemas.openxmlformats.org/officeDocument/2006/relationships" xmlns:m="http://schemas.openxmlformats.org/officeDocument/2006/math" xmlns:v="urn:schemas-microsoft-com:vml" xmlns:wp14="http://schemas.microsoft.com/office/word/2010/wordprocessingDrawing" xmlns:wp="http://schemas.openxmlformats.org/drawingml/2006/wordprocessingDrawing" xmlns:w10="urn:schemas-microsoft-com:office:word" xmlns:w="http://schemas.openxmlformats.org/wordprocessingml/2006/main" xmlns:w14="http://schemas.microsoft.com/office/word/2010/wordml" xmlns:w15="http://schemas.microsoft.com/office/word/2012/wordml" xmlns:w16cid="http://schemas.microsoft.com/office/word/2016/wordml/cid" xmlns:w16se="http://schemas.microsoft.com/office/word/2015/wordml/symex" xmlns:wpg="http://schemas.microsoft.com/office/word/2010/wordprocessingGroup" xmlns:wpi="http://schemas.microsoft.com/office/word/2010/wordprocessingInk" xmlns:wne="http://schemas.microsoft.com/office/word/2006/wordml" xmlns:wps="http://schemas.microsoft.com/office/word/2010/wordprocessingShape" mc:Ignorable="w14 w15 w16se w16cid wp14">
   <w:p>
     <w:pPr>
       <w:pStyle w:val="a4"/>
@@ -8366,7 +8024,7 @@
 </file>
 
 <file path=word/header2.xml><?xml version="1.0" encoding="utf-8"?>
-<w:hdr xmlns:wpc="http://schemas.microsoft.com/office/word/2010/wordprocessingCanvas" xmlns:cx="http://schemas.microsoft.com/office/drawing/2014/chartex" xmlns:cx1="http://schemas.microsoft.com/office/drawing/2015/9/8/chartex" xmlns:cx2="http://schemas.microsoft.com/office/drawing/2015/10/21/chartex" xmlns:cx3="http://schemas.microsoft.com/office/drawing/2016/5/9/chartex" xmlns:cx4="http://schemas.microsoft.com/office/drawing/2016/5/10/chartex" xmlns:cx5="http://schemas.microsoft.com/office/drawing/2016/5/11/chartex" xmlns:cx6="http://schemas.microsoft.com/office/drawing/2016/5/12/chartex" xmlns:cx7="http://schemas.microsoft.com/office/drawing/2016/5/13/chartex" xmlns:cx8="http://schemas.microsoft.com/office/drawing/2016/5/14/chartex" xmlns:mc="http://schemas.openxmlformats.org/markup-compatibility/2006" xmlns:aink="http://schemas.microsoft.com/office/drawing/2016/ink" xmlns:am3d="http://schemas.microsoft.com/office/drawing/2017/model3d" xmlns:o="urn:schemas-microsoft-com:office:office" xmlns:oel="http://schemas.microsoft.com/office/2019/extlst" xmlns:r="http://schemas.openxmlformats.org/officeDocument/2006/relationships" xmlns:m="http://schemas.openxmlformats.org/officeDocument/2006/math" xmlns:v="urn:schemas-microsoft-com:vml" xmlns:wp14="http://schemas.microsoft.com/office/word/2010/wordprocessingDrawing" xmlns:wp="http://schemas.openxmlformats.org/drawingml/2006/wordprocessingDrawing" xmlns:w10="urn:schemas-microsoft-com:office:word" xmlns:w="http://schemas.openxmlformats.org/wordprocessingml/2006/main" xmlns:w14="http://schemas.microsoft.com/office/word/2010/wordml" xmlns:w15="http://schemas.microsoft.com/office/word/2012/wordml" xmlns:w16cex="http://schemas.microsoft.com/office/word/2018/wordml/cex" xmlns:w16cid="http://schemas.microsoft.com/office/word/2016/wordml/cid" xmlns:w16="http://schemas.microsoft.com/office/word/2018/wordml" xmlns:w16du="http://schemas.microsoft.com/office/word/2023/wordml/word16du" xmlns:w16sdtdh="http://schemas.microsoft.com/office/word/2020/wordml/sdtdatahash" xmlns:w16se="http://schemas.microsoft.com/office/word/2015/wordml/symex" xmlns:wpg="http://schemas.microsoft.com/office/word/2010/wordprocessingGroup" xmlns:wpi="http://schemas.microsoft.com/office/word/2010/wordprocessingInk" xmlns:wne="http://schemas.microsoft.com/office/word/2006/wordml" xmlns:wps="http://schemas.microsoft.com/office/word/2010/wordprocessingShape" mc:Ignorable="w14 w15 w16se w16cid w16 w16cex w16sdtdh w16du wp14">
+<w:hdr xmlns:wpc="http://schemas.microsoft.com/office/word/2010/wordprocessingCanvas" xmlns:cx="http://schemas.microsoft.com/office/drawing/2014/chartex" xmlns:cx1="http://schemas.microsoft.com/office/drawing/2015/9/8/chartex" xmlns:cx2="http://schemas.microsoft.com/office/drawing/2015/10/21/chartex" xmlns:cx3="http://schemas.microsoft.com/office/drawing/2016/5/9/chartex" xmlns:cx4="http://schemas.microsoft.com/office/drawing/2016/5/10/chartex" xmlns:cx5="http://schemas.microsoft.com/office/drawing/2016/5/11/chartex" xmlns:cx6="http://schemas.microsoft.com/office/drawing/2016/5/12/chartex" xmlns:cx7="http://schemas.microsoft.com/office/drawing/2016/5/13/chartex" xmlns:cx8="http://schemas.microsoft.com/office/drawing/2016/5/14/chartex" xmlns:mc="http://schemas.openxmlformats.org/markup-compatibility/2006" xmlns:aink="http://schemas.microsoft.com/office/drawing/2016/ink" xmlns:am3d="http://schemas.microsoft.com/office/drawing/2017/model3d" xmlns:o="urn:schemas-microsoft-com:office:office" xmlns:r="http://schemas.openxmlformats.org/officeDocument/2006/relationships" xmlns:m="http://schemas.openxmlformats.org/officeDocument/2006/math" xmlns:v="urn:schemas-microsoft-com:vml" xmlns:wp14="http://schemas.microsoft.com/office/word/2010/wordprocessingDrawing" xmlns:wp="http://schemas.openxmlformats.org/drawingml/2006/wordprocessingDrawing" xmlns:w10="urn:schemas-microsoft-com:office:word" xmlns:w="http://schemas.openxmlformats.org/wordprocessingml/2006/main" xmlns:w14="http://schemas.microsoft.com/office/word/2010/wordml" xmlns:w15="http://schemas.microsoft.com/office/word/2012/wordml" xmlns:w16cid="http://schemas.microsoft.com/office/word/2016/wordml/cid" xmlns:w16se="http://schemas.microsoft.com/office/word/2015/wordml/symex" xmlns:wpg="http://schemas.microsoft.com/office/word/2010/wordprocessingGroup" xmlns:wpi="http://schemas.microsoft.com/office/word/2010/wordprocessingInk" xmlns:wne="http://schemas.microsoft.com/office/word/2006/wordml" xmlns:wps="http://schemas.microsoft.com/office/word/2010/wordprocessingShape" mc:Ignorable="w14 w15 w16se w16cid wp14">
   <w:p>
     <w:pPr>
       <w:pStyle w:val="a4"/>
@@ -8510,7 +8168,7 @@
 </file>
 
 <file path=word/numbering.xml><?xml version="1.0" encoding="utf-8"?>
-<w:numbering xmlns:wpc="http://schemas.microsoft.com/office/word/2010/wordprocessingCanvas" xmlns:cx="http://schemas.microsoft.com/office/drawing/2014/chartex" xmlns:cx1="http://schemas.microsoft.com/office/drawing/2015/9/8/chartex" xmlns:cx2="http://schemas.microsoft.com/office/drawing/2015/10/21/chartex" xmlns:cx3="http://schemas.microsoft.com/office/drawing/2016/5/9/chartex" xmlns:cx4="http://schemas.microsoft.com/office/drawing/2016/5/10/chartex" xmlns:cx5="http://schemas.microsoft.com/office/drawing/2016/5/11/chartex" xmlns:cx6="http://schemas.microsoft.com/office/drawing/2016/5/12/chartex" xmlns:cx7="http://schemas.microsoft.com/office/drawing/2016/5/13/chartex" xmlns:cx8="http://schemas.microsoft.com/office/drawing/2016/5/14/chartex" xmlns:mc="http://schemas.openxmlformats.org/markup-compatibility/2006" xmlns:aink="http://schemas.microsoft.com/office/drawing/2016/ink" xmlns:am3d="http://schemas.microsoft.com/office/drawing/2017/model3d" xmlns:o="urn:schemas-microsoft-com:office:office" xmlns:oel="http://schemas.microsoft.com/office/2019/extlst" xmlns:r="http://schemas.openxmlformats.org/officeDocument/2006/relationships" xmlns:m="http://schemas.openxmlformats.org/officeDocument/2006/math" xmlns:v="urn:schemas-microsoft-com:vml" xmlns:wp14="http://schemas.microsoft.com/office/word/2010/wordprocessingDrawing" xmlns:wp="http://schemas.openxmlformats.org/drawingml/2006/wordprocessingDrawing" xmlns:w10="urn:schemas-microsoft-com:office:word" xmlns:w="http://schemas.openxmlformats.org/wordprocessingml/2006/main" xmlns:w14="http://schemas.microsoft.com/office/word/2010/wordml" xmlns:w15="http://schemas.microsoft.com/office/word/2012/wordml" xmlns:w16cex="http://schemas.microsoft.com/office/word/2018/wordml/cex" xmlns:w16cid="http://schemas.microsoft.com/office/word/2016/wordml/cid" xmlns:w16="http://schemas.microsoft.com/office/word/2018/wordml" xmlns:w16du="http://schemas.microsoft.com/office/word/2023/wordml/word16du" xmlns:w16sdtdh="http://schemas.microsoft.com/office/word/2020/wordml/sdtdatahash" xmlns:w16se="http://schemas.microsoft.com/office/word/2015/wordml/symex" xmlns:wpg="http://schemas.microsoft.com/office/word/2010/wordprocessingGroup" xmlns:wpi="http://schemas.microsoft.com/office/word/2010/wordprocessingInk" xmlns:wne="http://schemas.microsoft.com/office/word/2006/wordml" xmlns:wps="http://schemas.microsoft.com/office/word/2010/wordprocessingShape" mc:Ignorable="w14 w15 w16se w16cid w16 w16cex w16sdtdh w16du wp14">
+<w:numbering xmlns:wpc="http://schemas.microsoft.com/office/word/2010/wordprocessingCanvas" xmlns:cx="http://schemas.microsoft.com/office/drawing/2014/chartex" xmlns:cx1="http://schemas.microsoft.com/office/drawing/2015/9/8/chartex" xmlns:cx2="http://schemas.microsoft.com/office/drawing/2015/10/21/chartex" xmlns:cx3="http://schemas.microsoft.com/office/drawing/2016/5/9/chartex" xmlns:cx4="http://schemas.microsoft.com/office/drawing/2016/5/10/chartex" xmlns:cx5="http://schemas.microsoft.com/office/drawing/2016/5/11/chartex" xmlns:cx6="http://schemas.microsoft.com/office/drawing/2016/5/12/chartex" xmlns:cx7="http://schemas.microsoft.com/office/drawing/2016/5/13/chartex" xmlns:cx8="http://schemas.microsoft.com/office/drawing/2016/5/14/chartex" xmlns:mc="http://schemas.openxmlformats.org/markup-compatibility/2006" xmlns:aink="http://schemas.microsoft.com/office/drawing/2016/ink" xmlns:am3d="http://schemas.microsoft.com/office/drawing/2017/model3d" xmlns:o="urn:schemas-microsoft-com:office:office" xmlns:r="http://schemas.openxmlformats.org/officeDocument/2006/relationships" xmlns:m="http://schemas.openxmlformats.org/officeDocument/2006/math" xmlns:v="urn:schemas-microsoft-com:vml" xmlns:wp14="http://schemas.microsoft.com/office/word/2010/wordprocessingDrawing" xmlns:wp="http://schemas.openxmlformats.org/drawingml/2006/wordprocessingDrawing" xmlns:w10="urn:schemas-microsoft-com:office:word" xmlns:w="http://schemas.openxmlformats.org/wordprocessingml/2006/main" xmlns:w14="http://schemas.microsoft.com/office/word/2010/wordml" xmlns:w15="http://schemas.microsoft.com/office/word/2012/wordml" xmlns:w16cid="http://schemas.microsoft.com/office/word/2016/wordml/cid" xmlns:w16se="http://schemas.microsoft.com/office/word/2015/wordml/symex" xmlns:wpg="http://schemas.microsoft.com/office/word/2010/wordprocessingGroup" xmlns:wpi="http://schemas.microsoft.com/office/word/2010/wordprocessingInk" xmlns:wne="http://schemas.microsoft.com/office/word/2006/wordml" xmlns:wps="http://schemas.microsoft.com/office/word/2010/wordprocessingShape" mc:Ignorable="w14 w15 w16se w16cid wp14">
   <w:numPicBullet w:numPicBulletId="0">
     <w:pict>
       <v:shapetype id="_x0000_t75" coordsize="21600,21600" o:spt="75" o:preferrelative="t" path="m@4@5l@4@11@9@11@9@5xe" filled="f" stroked="f">
@@ -8532,14 +8190,14 @@
         <v:path o:extrusionok="f" gradientshapeok="t" o:connecttype="rect"/>
         <o:lock v:ext="edit" aspectratio="t"/>
       </v:shapetype>
-      <v:shape id="_x0000_i1066" type="#_x0000_t75" style="width:540pt;height:540pt;visibility:visible;mso-wrap-style:square" o:bullet="t">
+      <v:shape id="_x0000_i1030" type="#_x0000_t75" style="width:540.75pt;height:540.75pt;visibility:visible;mso-wrap-style:square" o:bullet="t">
         <v:imagedata r:id="rId1" o:title="" croptop="3115f" cropbottom="3115f" cropleft="3115f" cropright="3115f"/>
       </v:shape>
     </w:pict>
   </w:numPicBullet>
   <w:numPicBullet w:numPicBulletId="1">
     <w:pict>
-      <v:shape id="_x0000_i1067" type="#_x0000_t75" style="width:14.1pt;height:14.1pt;visibility:visible" o:gfxdata="" o:bullet="t">
+      <v:shape id="_x0000_i1031" type="#_x0000_t75" style="width:14.25pt;height:14.25pt;visibility:visible" o:gfxdata="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" o:bullet="t">
         <v:imagedata r:id="rId2" o:title="" cropbottom="-1179f" cropright="-1179f"/>
       </v:shape>
     </w:pict>
@@ -10183,55 +9841,55 @@
       </w:rPr>
     </w:lvl>
   </w:abstractNum>
-  <w:num w:numId="1" w16cid:durableId="1070420232">
+  <w:num w:numId="1">
     <w:abstractNumId w:val="4"/>
   </w:num>
-  <w:num w:numId="2" w16cid:durableId="1518076777">
+  <w:num w:numId="2">
     <w:abstractNumId w:val="8"/>
   </w:num>
-  <w:num w:numId="3" w16cid:durableId="1563520173">
+  <w:num w:numId="3">
     <w:abstractNumId w:val="2"/>
   </w:num>
-  <w:num w:numId="4" w16cid:durableId="1378043657">
+  <w:num w:numId="4">
     <w:abstractNumId w:val="4"/>
     <w:lvlOverride w:ilvl="0">
       <w:startOverride w:val="1"/>
     </w:lvlOverride>
   </w:num>
-  <w:num w:numId="5" w16cid:durableId="2103181951">
+  <w:num w:numId="5">
     <w:abstractNumId w:val="1"/>
   </w:num>
-  <w:num w:numId="6" w16cid:durableId="1609309881">
+  <w:num w:numId="6">
     <w:abstractNumId w:val="3"/>
   </w:num>
-  <w:num w:numId="7" w16cid:durableId="441270222">
+  <w:num w:numId="7">
     <w:abstractNumId w:val="13"/>
   </w:num>
-  <w:num w:numId="8" w16cid:durableId="1857887288">
+  <w:num w:numId="8">
     <w:abstractNumId w:val="9"/>
   </w:num>
-  <w:num w:numId="9" w16cid:durableId="336541271">
+  <w:num w:numId="9">
     <w:abstractNumId w:val="12"/>
   </w:num>
-  <w:num w:numId="10" w16cid:durableId="1675255399">
+  <w:num w:numId="10">
     <w:abstractNumId w:val="7"/>
   </w:num>
-  <w:num w:numId="11" w16cid:durableId="736821440">
+  <w:num w:numId="11">
     <w:abstractNumId w:val="14"/>
   </w:num>
-  <w:num w:numId="12" w16cid:durableId="698287103">
+  <w:num w:numId="12">
     <w:abstractNumId w:val="11"/>
   </w:num>
-  <w:num w:numId="13" w16cid:durableId="121658649">
+  <w:num w:numId="13">
     <w:abstractNumId w:val="5"/>
   </w:num>
-  <w:num w:numId="14" w16cid:durableId="595671226">
+  <w:num w:numId="14">
     <w:abstractNumId w:val="10"/>
   </w:num>
-  <w:num w:numId="15" w16cid:durableId="918295978">
+  <w:num w:numId="15">
     <w:abstractNumId w:val="0"/>
   </w:num>
-  <w:num w:numId="16" w16cid:durableId="633483399">
+  <w:num w:numId="16">
     <w:abstractNumId w:val="6"/>
   </w:num>
   <w:numIdMacAtCleanup w:val="9"/>
@@ -10239,7 +9897,7 @@
 </file>
 
 <file path=word/styles.xml><?xml version="1.0" encoding="utf-8"?>
-<w:styles xmlns:mc="http://schemas.openxmlformats.org/markup-compatibility/2006" xmlns:r="http://schemas.openxmlformats.org/officeDocument/2006/relationships" xmlns:w="http://schemas.openxmlformats.org/wordprocessingml/2006/main" xmlns:w14="http://schemas.microsoft.com/office/word/2010/wordml" xmlns:w15="http://schemas.microsoft.com/office/word/2012/wordml" xmlns:w16cex="http://schemas.microsoft.com/office/word/2018/wordml/cex" xmlns:w16cid="http://schemas.microsoft.com/office/word/2016/wordml/cid" xmlns:w16="http://schemas.microsoft.com/office/word/2018/wordml" xmlns:w16du="http://schemas.microsoft.com/office/word/2023/wordml/word16du" xmlns:w16sdtdh="http://schemas.microsoft.com/office/word/2020/wordml/sdtdatahash" xmlns:w16se="http://schemas.microsoft.com/office/word/2015/wordml/symex" mc:Ignorable="w14 w15 w16se w16cid w16 w16cex w16sdtdh w16du">
+<w:styles xmlns:mc="http://schemas.openxmlformats.org/markup-compatibility/2006" xmlns:r="http://schemas.openxmlformats.org/officeDocument/2006/relationships" xmlns:w="http://schemas.openxmlformats.org/wordprocessingml/2006/main" xmlns:w14="http://schemas.microsoft.com/office/word/2010/wordml" xmlns:w15="http://schemas.microsoft.com/office/word/2012/wordml" xmlns:w16cid="http://schemas.microsoft.com/office/word/2016/wordml/cid" xmlns:w16se="http://schemas.microsoft.com/office/word/2015/wordml/symex" mc:Ignorable="w14 w15 w16se w16cid">
   <w:docDefaults>
     <w:rPrDefault>
       <w:rPr>
@@ -10256,7 +9914,7 @@
       </w:pPr>
     </w:pPrDefault>
   </w:docDefaults>
-  <w:latentStyles w:defLockedState="0" w:defUIPriority="99" w:defSemiHidden="0" w:defUnhideWhenUsed="0" w:defQFormat="0" w:count="376">
+  <w:latentStyles w:defLockedState="0" w:defUIPriority="99" w:defSemiHidden="0" w:defUnhideWhenUsed="0" w:defQFormat="0" w:count="375">
     <w:lsdException w:name="Normal" w:uiPriority="0" w:qFormat="1"/>
     <w:lsdException w:name="heading 1" w:uiPriority="9" w:qFormat="1"/>
     <w:lsdException w:name="heading 2" w:semiHidden="1" w:uiPriority="9" w:unhideWhenUsed="1" w:qFormat="1"/>
@@ -10632,7 +10290,6 @@
     <w:lsdException w:name="Smart Hyperlink" w:semiHidden="1" w:unhideWhenUsed="1"/>
     <w:lsdException w:name="Hashtag" w:semiHidden="1" w:unhideWhenUsed="1"/>
     <w:lsdException w:name="Unresolved Mention" w:semiHidden="1" w:unhideWhenUsed="1"/>
-    <w:lsdException w:name="Smart Link" w:semiHidden="1" w:unhideWhenUsed="1"/>
   </w:latentStyles>
   <w:style w:type="paragraph" w:default="1" w:styleId="a">
     <w:name w:val="Normal"/>
@@ -10897,7 +10554,7 @@
     <w:unhideWhenUsed/>
     <w:rsid w:val="008C5C7B"/>
     <w:rPr>
-      <w:rFonts w:ascii="Gulim" w:eastAsia="Gulim"/>
+      <w:rFonts w:ascii="굴림" w:eastAsia="굴림"/>
       <w:sz w:val="18"/>
       <w:szCs w:val="18"/>
     </w:rPr>
@@ -10910,7 +10567,7 @@
     <w:semiHidden/>
     <w:rsid w:val="008C5C7B"/>
     <w:rPr>
-      <w:rFonts w:ascii="Gulim" w:eastAsia="Gulim"/>
+      <w:rFonts w:ascii="굴림" w:eastAsia="굴림"/>
       <w:sz w:val="18"/>
       <w:szCs w:val="18"/>
     </w:rPr>

</xml_diff>

<commit_message>
Deploying to gh-pages from @ YoungJIn94/YoungJIn94.github.io@53ed0ae5c1a9b5caf5a83ad681b62cc40bd2418c 🚀
</commit_message>
<xml_diff>
--- a/assets/pdf/YJKim_CV.docx
+++ b/assets/pdf/YJKim_CV.docx
@@ -719,18 +719,7 @@
           <w:kern w:val="0"/>
           <w:sz w:val="22"/>
         </w:rPr>
-        <w:t xml:space="preserve">     </w:t>
-      </w:r>
-      <w:bookmarkStart w:id="0" w:name="_GoBack"/>
-      <w:bookmarkEnd w:id="0"/>
-      <w:r>
-        <w:rPr>
-          <w:rFonts w:ascii="Linux Libertine Display" w:hAnsi="Linux Libertine Display" w:cs="Linux Libertine Display"/>
-          <w:bCs/>
-          <w:kern w:val="0"/>
-          <w:sz w:val="22"/>
-        </w:rPr>
-        <w:t xml:space="preserve">          </w:t>
+        <w:t xml:space="preserve">               </w:t>
       </w:r>
       <w:r>
         <w:rPr>
@@ -2083,7 +2072,7 @@
           <w:kern w:val="0"/>
           <w:sz w:val="22"/>
         </w:rPr>
-        <w:t>Display &amp; Optics</w:t>
+        <w:t>Optics &amp; Display Research</w:t>
       </w:r>
     </w:p>
     <w:p>
@@ -5505,7 +5494,7 @@
           <w:sz w:val="24"/>
           <w:szCs w:val="24"/>
         </w:rPr>
-        <w:t>2</w:t>
+        <w:t>4</w:t>
       </w:r>
       <w:r>
         <w:rPr>
@@ -5899,6 +5888,290 @@
           <w:szCs w:val="20"/>
         </w:rPr>
         <w:t>2023.</w:t>
+      </w:r>
+    </w:p>
+    <w:p>
+      <w:pPr>
+        <w:pStyle w:val="a6"/>
+        <w:numPr>
+          <w:ilvl w:val="0"/>
+          <w:numId w:val="16"/>
+        </w:numPr>
+        <w:wordWrap/>
+        <w:adjustRightInd w:val="0"/>
+        <w:spacing w:after="0" w:line="360" w:lineRule="auto"/>
+        <w:ind w:leftChars="0"/>
+        <w:rPr>
+          <w:rFonts w:ascii="Linux Libertine Display" w:hAnsi="Linux Libertine Display" w:cs="Linux Libertine Display"/>
+          <w:bCs/>
+          <w:kern w:val="0"/>
+          <w:szCs w:val="20"/>
+        </w:rPr>
+      </w:pPr>
+      <w:r>
+        <w:rPr>
+          <w:rFonts w:ascii="Linux Libertine Display" w:hAnsi="Linux Libertine Display" w:cs="Linux Libertine Display" w:hint="eastAsia"/>
+          <w:b/>
+          <w:bCs/>
+          <w:kern w:val="0"/>
+          <w:szCs w:val="20"/>
+        </w:rPr>
+        <w:t>Y</w:t>
+      </w:r>
+      <w:r>
+        <w:rPr>
+          <w:rFonts w:ascii="Linux Libertine Display" w:hAnsi="Linux Libertine Display" w:cs="Linux Libertine Display"/>
+          <w:b/>
+          <w:bCs/>
+          <w:kern w:val="0"/>
+          <w:szCs w:val="20"/>
+        </w:rPr>
+        <w:t>. Kim</w:t>
+      </w:r>
+      <w:r>
+        <w:rPr>
+          <w:rFonts w:ascii="Linux Libertine Display" w:hAnsi="Linux Libertine Display" w:cs="Linux Libertine Display"/>
+          <w:b/>
+          <w:color w:val="000000"/>
+          <w:szCs w:val="20"/>
+          <w:shd w:val="clear" w:color="auto" w:fill="FFFFFF"/>
+          <w:vertAlign w:val="superscript"/>
+        </w:rPr>
+        <w:t>†</w:t>
+      </w:r>
+      <w:r>
+        <w:rPr>
+          <w:rFonts w:ascii="Linux Libertine Display" w:hAnsi="Linux Libertine Display" w:cs="Linux Libertine Display"/>
+          <w:bCs/>
+          <w:kern w:val="0"/>
+          <w:szCs w:val="20"/>
+        </w:rPr>
+        <w:t>, T. Choi</w:t>
+      </w:r>
+      <w:r>
+        <w:rPr>
+          <w:rFonts w:ascii="Linux Libertine Display" w:hAnsi="Linux Libertine Display" w:cs="Linux Libertine Display"/>
+          <w:color w:val="000000"/>
+          <w:szCs w:val="20"/>
+          <w:shd w:val="clear" w:color="auto" w:fill="FFFFFF"/>
+          <w:vertAlign w:val="superscript"/>
+        </w:rPr>
+        <w:t>†</w:t>
+      </w:r>
+      <w:r>
+        <w:rPr>
+          <w:rFonts w:ascii="Linux Libertine Display" w:hAnsi="Linux Libertine Display" w:cs="Linux Libertine Display"/>
+          <w:bCs/>
+          <w:kern w:val="0"/>
+          <w:szCs w:val="20"/>
+        </w:rPr>
+        <w:t xml:space="preserve">, G. -Y. Lee, C. Kim, J. Bang, J. Jang, Y. </w:t>
+      </w:r>
+      <w:proofErr w:type="spellStart"/>
+      <w:r>
+        <w:rPr>
+          <w:rFonts w:ascii="Linux Libertine Display" w:hAnsi="Linux Libertine Display" w:cs="Linux Libertine Display"/>
+          <w:bCs/>
+          <w:kern w:val="0"/>
+          <w:szCs w:val="20"/>
+        </w:rPr>
+        <w:t>Jeong</w:t>
+      </w:r>
+      <w:proofErr w:type="spellEnd"/>
+      <w:r>
+        <w:rPr>
+          <w:rFonts w:ascii="Linux Libertine Display" w:hAnsi="Linux Libertine Display" w:cs="Linux Libertine Display"/>
+          <w:bCs/>
+          <w:kern w:val="0"/>
+          <w:szCs w:val="20"/>
+        </w:rPr>
+        <w:t>, and B. Lee, “</w:t>
+      </w:r>
+      <w:proofErr w:type="spellStart"/>
+      <w:r>
+        <w:rPr>
+          <w:rFonts w:ascii="Linux Libertine Display" w:hAnsi="Linux Libertine Display" w:cs="Linux Libertine Display"/>
+          <w:bCs/>
+          <w:kern w:val="0"/>
+          <w:szCs w:val="20"/>
+        </w:rPr>
+        <w:t>Metasurface</w:t>
+      </w:r>
+      <w:proofErr w:type="spellEnd"/>
+      <w:r>
+        <w:rPr>
+          <w:rFonts w:ascii="Linux Libertine Display" w:hAnsi="Linux Libertine Display" w:cs="Linux Libertine Display"/>
+          <w:bCs/>
+          <w:kern w:val="0"/>
+          <w:szCs w:val="20"/>
+        </w:rPr>
+        <w:t xml:space="preserve"> Folded Lens System for Ultrathin Cameras,” </w:t>
+      </w:r>
+      <w:r>
+        <w:rPr>
+          <w:rFonts w:ascii="Linux Libertine Display" w:hAnsi="Linux Libertine Display" w:cs="Linux Libertine Display"/>
+          <w:b/>
+          <w:bCs/>
+          <w:kern w:val="0"/>
+          <w:szCs w:val="20"/>
+        </w:rPr>
+        <w:t>Science Advances</w:t>
+      </w:r>
+      <w:r>
+        <w:rPr>
+          <w:rFonts w:ascii="Linux Libertine Display" w:hAnsi="Linux Libertine Display" w:cs="Linux Libertine Display"/>
+          <w:bCs/>
+          <w:kern w:val="0"/>
+          <w:szCs w:val="20"/>
+        </w:rPr>
+        <w:t>, 2024</w:t>
+      </w:r>
+      <w:r>
+        <w:rPr>
+          <w:rFonts w:ascii="Linux Libertine Display" w:hAnsi="Linux Libertine Display" w:cs="Linux Libertine Display"/>
+          <w:bCs/>
+          <w:kern w:val="0"/>
+          <w:szCs w:val="20"/>
+        </w:rPr>
+        <w:t xml:space="preserve"> (Accepted)</w:t>
+      </w:r>
+      <w:r>
+        <w:rPr>
+          <w:rFonts w:ascii="Linux Libertine Display" w:hAnsi="Linux Libertine Display" w:cs="Linux Libertine Display"/>
+          <w:bCs/>
+          <w:kern w:val="0"/>
+          <w:szCs w:val="20"/>
+        </w:rPr>
+        <w:t>.</w:t>
+      </w:r>
+      <w:bookmarkStart w:id="0" w:name="_GoBack"/>
+      <w:bookmarkEnd w:id="0"/>
+    </w:p>
+    <w:p>
+      <w:pPr>
+        <w:pStyle w:val="a6"/>
+        <w:numPr>
+          <w:ilvl w:val="0"/>
+          <w:numId w:val="16"/>
+        </w:numPr>
+        <w:wordWrap/>
+        <w:adjustRightInd w:val="0"/>
+        <w:spacing w:after="0" w:line="360" w:lineRule="auto"/>
+        <w:ind w:leftChars="0"/>
+        <w:rPr>
+          <w:rFonts w:ascii="Linux Libertine Display" w:hAnsi="Linux Libertine Display" w:cs="Linux Libertine Display"/>
+          <w:bCs/>
+          <w:kern w:val="0"/>
+          <w:szCs w:val="20"/>
+        </w:rPr>
+      </w:pPr>
+      <w:r>
+        <w:rPr>
+          <w:rFonts w:ascii="Linux Libertine Display" w:hAnsi="Linux Libertine Display" w:cs="Linux Libertine Display"/>
+          <w:bCs/>
+          <w:kern w:val="0"/>
+          <w:szCs w:val="20"/>
+        </w:rPr>
+        <w:t>Y. Park</w:t>
+      </w:r>
+      <w:r>
+        <w:rPr>
+          <w:rFonts w:ascii="Linux Libertine Display" w:hAnsi="Linux Libertine Display" w:cs="Linux Libertine Display"/>
+          <w:color w:val="000000"/>
+          <w:szCs w:val="20"/>
+          <w:shd w:val="clear" w:color="auto" w:fill="FFFFFF"/>
+          <w:vertAlign w:val="superscript"/>
+        </w:rPr>
+        <w:t>†</w:t>
+      </w:r>
+      <w:r>
+        <w:rPr>
+          <w:rFonts w:ascii="Linux Libertine Display" w:hAnsi="Linux Libertine Display" w:cs="Linux Libertine Display"/>
+          <w:bCs/>
+          <w:kern w:val="0"/>
+          <w:szCs w:val="20"/>
+        </w:rPr>
+        <w:t>,</w:t>
+      </w:r>
+      <w:r>
+        <w:rPr>
+          <w:rFonts w:ascii="Linux Libertine Display" w:hAnsi="Linux Libertine Display" w:cs="Linux Libertine Display"/>
+          <w:b/>
+          <w:bCs/>
+          <w:kern w:val="0"/>
+          <w:szCs w:val="20"/>
+        </w:rPr>
+        <w:t xml:space="preserve"> Y. Kim</w:t>
+      </w:r>
+      <w:r>
+        <w:rPr>
+          <w:rFonts w:ascii="Linux Libertine Display" w:hAnsi="Linux Libertine Display" w:cs="Linux Libertine Display"/>
+          <w:b/>
+          <w:color w:val="000000"/>
+          <w:szCs w:val="20"/>
+          <w:shd w:val="clear" w:color="auto" w:fill="FFFFFF"/>
+          <w:vertAlign w:val="superscript"/>
+        </w:rPr>
+        <w:t>†</w:t>
+      </w:r>
+      <w:r>
+        <w:rPr>
+          <w:rFonts w:ascii="Linux Libertine Display" w:hAnsi="Linux Libertine Display" w:cs="Linux Libertine Display"/>
+          <w:b/>
+          <w:bCs/>
+          <w:kern w:val="0"/>
+          <w:szCs w:val="20"/>
+        </w:rPr>
+        <w:t xml:space="preserve">, </w:t>
+      </w:r>
+      <w:r>
+        <w:rPr>
+          <w:rFonts w:ascii="Linux Libertine Display" w:hAnsi="Linux Libertine Display" w:cs="Linux Libertine Display"/>
+          <w:bCs/>
+          <w:kern w:val="0"/>
+          <w:szCs w:val="20"/>
+        </w:rPr>
+        <w:t xml:space="preserve">C. Kim, G. -Y. Lee, H. Choi, T. Choi, Y. </w:t>
+      </w:r>
+      <w:proofErr w:type="spellStart"/>
+      <w:r>
+        <w:rPr>
+          <w:rFonts w:ascii="Linux Libertine Display" w:hAnsi="Linux Libertine Display" w:cs="Linux Libertine Display"/>
+          <w:bCs/>
+          <w:kern w:val="0"/>
+          <w:szCs w:val="20"/>
+        </w:rPr>
+        <w:t>Jeong</w:t>
+      </w:r>
+      <w:proofErr w:type="spellEnd"/>
+      <w:r>
+        <w:rPr>
+          <w:rFonts w:ascii="Linux Libertine Display" w:hAnsi="Linux Libertine Display" w:cs="Linux Libertine Display"/>
+          <w:bCs/>
+          <w:kern w:val="0"/>
+          <w:szCs w:val="20"/>
+        </w:rPr>
+        <w:t xml:space="preserve">, and B. Lee, “Neural </w:t>
+      </w:r>
+      <w:proofErr w:type="spellStart"/>
+      <w:r>
+        <w:rPr>
+          <w:rFonts w:ascii="Linux Libertine Display" w:hAnsi="Linux Libertine Display" w:cs="Linux Libertine Display"/>
+          <w:bCs/>
+          <w:kern w:val="0"/>
+          <w:szCs w:val="20"/>
+        </w:rPr>
+        <w:t>Metalens</w:t>
+      </w:r>
+      <w:proofErr w:type="spellEnd"/>
+      <w:r>
+        <w:rPr>
+          <w:rFonts w:ascii="Linux Libertine Display" w:hAnsi="Linux Libertine Display" w:cs="Linux Libertine Display"/>
+          <w:bCs/>
+          <w:kern w:val="0"/>
+          <w:szCs w:val="20"/>
+        </w:rPr>
+        <w:t xml:space="preserve"> for Broadband and Wide-angle Imaging,” 2024 (Submitted).</w:t>
       </w:r>
     </w:p>
     <w:p>
@@ -6121,7 +6394,7 @@
           <w:sz w:val="24"/>
           <w:szCs w:val="24"/>
         </w:rPr>
-        <w:t>3</w:t>
+        <w:t>6</w:t>
       </w:r>
       <w:r>
         <w:rPr>
@@ -6747,7 +7020,20 @@
         <w:rPr>
           <w:rFonts w:ascii="Linux Libertine Display" w:hAnsi="Linux Libertine Display" w:cs="Linux Libertine Display"/>
         </w:rPr>
-        <w:t xml:space="preserve">H. Son, T. Choi, K. Kim, Y. Kim, J. Bang, S.-J. Kim, B. Lee, </w:t>
+        <w:t xml:space="preserve">H. Son, T. Choi, K. Kim, </w:t>
+      </w:r>
+      <w:r>
+        <w:rPr>
+          <w:rFonts w:ascii="Linux Libertine Display" w:hAnsi="Linux Libertine Display" w:cs="Linux Libertine Display"/>
+          <w:b/>
+        </w:rPr>
+        <w:t>Y. Kim</w:t>
+      </w:r>
+      <w:r>
+        <w:rPr>
+          <w:rFonts w:ascii="Linux Libertine Display" w:hAnsi="Linux Libertine Display" w:cs="Linux Libertine Display"/>
+        </w:rPr>
+        <w:t xml:space="preserve">, J. Bang, S.-J. Kim, B. Lee, </w:t>
       </w:r>
       <w:r>
         <w:rPr>
@@ -6816,7 +7102,281 @@
         <w:rPr>
           <w:rFonts w:ascii="Linux Libertine Display" w:hAnsi="Linux Libertine Display" w:cs="Linux Libertine Display"/>
         </w:rPr>
-        <w:t xml:space="preserve"> 2024.</w:t>
+        <w:t xml:space="preserve"> </w:t>
+      </w:r>
+      <w:r>
+        <w:rPr>
+          <w:rFonts w:ascii="Linux Libertine Display" w:hAnsi="Linux Libertine Display" w:cs="Linux Libertine Display"/>
+        </w:rPr>
+        <w:t xml:space="preserve">vol. 11, no. 8, pp. 3221-3231, </w:t>
+      </w:r>
+      <w:r>
+        <w:rPr>
+          <w:rFonts w:ascii="Linux Libertine Display" w:hAnsi="Linux Libertine Display" w:cs="Linux Libertine Display"/>
+        </w:rPr>
+        <w:t>2024.</w:t>
+      </w:r>
+    </w:p>
+    <w:p>
+      <w:pPr>
+        <w:pStyle w:val="a6"/>
+        <w:numPr>
+          <w:ilvl w:val="0"/>
+          <w:numId w:val="6"/>
+        </w:numPr>
+        <w:wordWrap/>
+        <w:adjustRightInd w:val="0"/>
+        <w:spacing w:after="0" w:line="360" w:lineRule="auto"/>
+        <w:ind w:leftChars="0"/>
+        <w:outlineLvl w:val="0"/>
+        <w:rPr>
+          <w:rFonts w:ascii="Linux Libertine Display" w:hAnsi="Linux Libertine Display" w:cs="Linux Libertine Display"/>
+        </w:rPr>
+      </w:pPr>
+      <w:r>
+        <w:rPr>
+          <w:rFonts w:ascii="Linux Libertine Display" w:hAnsi="Linux Libertine Display" w:cs="Linux Libertine Display"/>
+        </w:rPr>
+        <w:t xml:space="preserve">T. Choi, C. Choi, J. Bang, </w:t>
+      </w:r>
+      <w:r>
+        <w:rPr>
+          <w:rFonts w:ascii="Linux Libertine Display" w:hAnsi="Linux Libertine Display" w:cs="Linux Libertine Display"/>
+          <w:b/>
+        </w:rPr>
+        <w:t>Y. Kim</w:t>
+      </w:r>
+      <w:r>
+        <w:rPr>
+          <w:rFonts w:ascii="Linux Libertine Display" w:hAnsi="Linux Libertine Display" w:cs="Linux Libertine Display"/>
+        </w:rPr>
+        <w:t xml:space="preserve">, H. Son, C. Kim, J. Jang, Y. </w:t>
+      </w:r>
+      <w:proofErr w:type="spellStart"/>
+      <w:r>
+        <w:rPr>
+          <w:rFonts w:ascii="Linux Libertine Display" w:hAnsi="Linux Libertine Display" w:cs="Linux Libertine Display"/>
+        </w:rPr>
+        <w:t>Jeong</w:t>
+      </w:r>
+      <w:proofErr w:type="spellEnd"/>
+      <w:r>
+        <w:rPr>
+          <w:rFonts w:ascii="Linux Libertine Display" w:hAnsi="Linux Libertine Display" w:cs="Linux Libertine Display"/>
+        </w:rPr>
+        <w:t xml:space="preserve">, and B. Lee, “Multiwavelength Achromatic Deflector in the Visible using a Single-layer Freeform </w:t>
+      </w:r>
+      <w:proofErr w:type="spellStart"/>
+      <w:r>
+        <w:rPr>
+          <w:rFonts w:ascii="Linux Libertine Display" w:hAnsi="Linux Libertine Display" w:cs="Linux Libertine Display"/>
+        </w:rPr>
+        <w:t>Metasurface</w:t>
+      </w:r>
+      <w:proofErr w:type="spellEnd"/>
+      <w:r>
+        <w:rPr>
+          <w:rFonts w:ascii="Linux Libertine Display" w:hAnsi="Linux Libertine Display" w:cs="Linux Libertine Display"/>
+        </w:rPr>
+        <w:t xml:space="preserve">,” </w:t>
+      </w:r>
+      <w:r>
+        <w:rPr>
+          <w:rFonts w:ascii="Linux Libertine Display" w:hAnsi="Linux Libertine Display" w:cs="Linux Libertine Display"/>
+          <w:b/>
+        </w:rPr>
+        <w:t>Nano Letters</w:t>
+      </w:r>
+      <w:r>
+        <w:rPr>
+          <w:rFonts w:ascii="Linux Libertine Display" w:hAnsi="Linux Libertine Display" w:cs="Linux Libertine Display"/>
+        </w:rPr>
+        <w:t>, vol. 24, no. 35, pp. 10980-10986, 2024.</w:t>
+      </w:r>
+    </w:p>
+    <w:p>
+      <w:pPr>
+        <w:pStyle w:val="a6"/>
+        <w:numPr>
+          <w:ilvl w:val="0"/>
+          <w:numId w:val="6"/>
+        </w:numPr>
+        <w:wordWrap/>
+        <w:adjustRightInd w:val="0"/>
+        <w:spacing w:after="0" w:line="360" w:lineRule="auto"/>
+        <w:ind w:leftChars="0"/>
+        <w:outlineLvl w:val="0"/>
+        <w:rPr>
+          <w:rFonts w:ascii="Linux Libertine Display" w:hAnsi="Linux Libertine Display" w:cs="Linux Libertine Display"/>
+        </w:rPr>
+      </w:pPr>
+      <w:r>
+        <w:rPr>
+          <w:rFonts w:ascii="Linux Libertine Display" w:hAnsi="Linux Libertine Display" w:cs="Linux Libertine Display"/>
+        </w:rPr>
+        <w:t xml:space="preserve">E. Lee, Y. Jo, S. -W. Nam, M. </w:t>
+      </w:r>
+      <w:proofErr w:type="spellStart"/>
+      <w:r>
+        <w:rPr>
+          <w:rFonts w:ascii="Linux Libertine Display" w:hAnsi="Linux Libertine Display" w:cs="Linux Libertine Display"/>
+        </w:rPr>
+        <w:t>Chae</w:t>
+      </w:r>
+      <w:proofErr w:type="spellEnd"/>
+      <w:r>
+        <w:rPr>
+          <w:rFonts w:ascii="Linux Libertine Display" w:hAnsi="Linux Libertine Display" w:cs="Linux Libertine Display"/>
+        </w:rPr>
+        <w:t xml:space="preserve">, C. Chun, </w:t>
+      </w:r>
+      <w:r>
+        <w:rPr>
+          <w:rFonts w:ascii="Linux Libertine Display" w:hAnsi="Linux Libertine Display" w:cs="Linux Libertine Display"/>
+          <w:b/>
+        </w:rPr>
+        <w:t>Y. Kim</w:t>
+      </w:r>
+      <w:r>
+        <w:rPr>
+          <w:rFonts w:ascii="Linux Libertine Display" w:hAnsi="Linux Libertine Display" w:cs="Linux Libertine Display"/>
+        </w:rPr>
+        <w:t xml:space="preserve">, Y. </w:t>
+      </w:r>
+      <w:proofErr w:type="spellStart"/>
+      <w:r>
+        <w:rPr>
+          <w:rFonts w:ascii="Linux Libertine Display" w:hAnsi="Linux Libertine Display" w:cs="Linux Libertine Display"/>
+        </w:rPr>
+        <w:t>Jeong</w:t>
+      </w:r>
+      <w:proofErr w:type="spellEnd"/>
+      <w:r>
+        <w:rPr>
+          <w:rFonts w:ascii="Linux Libertine Display" w:hAnsi="Linux Libertine Display" w:cs="Linux Libertine Display"/>
+        </w:rPr>
+        <w:t xml:space="preserve">, and B. Lee, “Speckle </w:t>
+      </w:r>
+      <w:r>
+        <w:rPr>
+          <w:rFonts w:ascii="Linux Libertine Display" w:hAnsi="Linux Libertine Display" w:cs="Linux Libertine Display"/>
+        </w:rPr>
+        <w:t>R</w:t>
+      </w:r>
+      <w:r>
+        <w:rPr>
+          <w:rFonts w:ascii="Linux Libertine Display" w:hAnsi="Linux Libertine Display" w:cs="Linux Libertine Display"/>
+        </w:rPr>
+        <w:t xml:space="preserve">educed </w:t>
+      </w:r>
+      <w:r>
+        <w:rPr>
+          <w:rFonts w:ascii="Linux Libertine Display" w:hAnsi="Linux Libertine Display" w:cs="Linux Libertine Display"/>
+        </w:rPr>
+        <w:t>H</w:t>
+      </w:r>
+      <w:r>
+        <w:rPr>
+          <w:rFonts w:ascii="Linux Libertine Display" w:hAnsi="Linux Libertine Display" w:cs="Linux Libertine Display"/>
+        </w:rPr>
+        <w:t xml:space="preserve">olographic </w:t>
+      </w:r>
+      <w:r>
+        <w:rPr>
+          <w:rFonts w:ascii="Linux Libertine Display" w:hAnsi="Linux Libertine Display" w:cs="Linux Libertine Display"/>
+        </w:rPr>
+        <w:t>D</w:t>
+      </w:r>
+      <w:r>
+        <w:rPr>
+          <w:rFonts w:ascii="Linux Libertine Display" w:hAnsi="Linux Libertine Display" w:cs="Linux Libertine Display"/>
+        </w:rPr>
+        <w:t xml:space="preserve">isplay </w:t>
+      </w:r>
+      <w:r>
+        <w:rPr>
+          <w:rFonts w:ascii="Linux Libertine Display" w:hAnsi="Linux Libertine Display" w:cs="Linux Libertine Display"/>
+        </w:rPr>
+        <w:t>S</w:t>
+      </w:r>
+      <w:r>
+        <w:rPr>
+          <w:rFonts w:ascii="Linux Libertine Display" w:hAnsi="Linux Libertine Display" w:cs="Linux Libertine Display"/>
+        </w:rPr>
+        <w:t xml:space="preserve">ystem with a </w:t>
+      </w:r>
+      <w:r>
+        <w:rPr>
+          <w:rFonts w:ascii="Linux Libertine Display" w:hAnsi="Linux Libertine Display" w:cs="Linux Libertine Display"/>
+        </w:rPr>
+        <w:t>J</w:t>
+      </w:r>
+      <w:r>
+        <w:rPr>
+          <w:rFonts w:ascii="Linux Libertine Display" w:hAnsi="Linux Libertine Display" w:cs="Linux Libertine Display"/>
+        </w:rPr>
+        <w:t xml:space="preserve">ointly </w:t>
+      </w:r>
+      <w:r>
+        <w:rPr>
+          <w:rFonts w:ascii="Linux Libertine Display" w:hAnsi="Linux Libertine Display" w:cs="Linux Libertine Display"/>
+        </w:rPr>
+        <w:t>O</w:t>
+      </w:r>
+      <w:r>
+        <w:rPr>
+          <w:rFonts w:ascii="Linux Libertine Display" w:hAnsi="Linux Libertine Display" w:cs="Linux Libertine Display"/>
+        </w:rPr>
+        <w:t xml:space="preserve">ptimized </w:t>
+      </w:r>
+      <w:r>
+        <w:rPr>
+          <w:rFonts w:ascii="Linux Libertine Display" w:hAnsi="Linux Libertine Display" w:cs="Linux Libertine Display"/>
+        </w:rPr>
+        <w:t>R</w:t>
+      </w:r>
+      <w:r>
+        <w:rPr>
+          <w:rFonts w:ascii="Linux Libertine Display" w:hAnsi="Linux Libertine Display" w:cs="Linux Libertine Display"/>
+        </w:rPr>
+        <w:t xml:space="preserve">otating </w:t>
+      </w:r>
+      <w:r>
+        <w:rPr>
+          <w:rFonts w:ascii="Linux Libertine Display" w:hAnsi="Linux Libertine Display" w:cs="Linux Libertine Display"/>
+        </w:rPr>
+        <w:t>P</w:t>
+      </w:r>
+      <w:r>
+        <w:rPr>
+          <w:rFonts w:ascii="Linux Libertine Display" w:hAnsi="Linux Libertine Display" w:cs="Linux Libertine Display"/>
+        </w:rPr>
+        <w:t xml:space="preserve">hase </w:t>
+      </w:r>
+      <w:r>
+        <w:rPr>
+          <w:rFonts w:ascii="Linux Libertine Display" w:hAnsi="Linux Libertine Display" w:cs="Linux Libertine Display"/>
+        </w:rPr>
+        <w:t>M</w:t>
+      </w:r>
+      <w:r>
+        <w:rPr>
+          <w:rFonts w:ascii="Linux Libertine Display" w:hAnsi="Linux Libertine Display" w:cs="Linux Libertine Display"/>
+        </w:rPr>
+        <w:t xml:space="preserve">ask,” </w:t>
+      </w:r>
+      <w:r>
+        <w:rPr>
+          <w:rFonts w:ascii="Linux Libertine Display" w:hAnsi="Linux Libertine Display" w:cs="Linux Libertine Display"/>
+          <w:b/>
+        </w:rPr>
+        <w:t>Optics Letters</w:t>
+      </w:r>
+      <w:r>
+        <w:rPr>
+          <w:rFonts w:ascii="Linux Libertine Display" w:hAnsi="Linux Libertine Display" w:cs="Linux Libertine Display"/>
+        </w:rPr>
+        <w:t>, vol. 49, no. 19, pp. 5659-5662, 2024.</w:t>
       </w:r>
     </w:p>
     <w:p>
@@ -6830,12 +7390,6 @@
           <w:rFonts w:ascii="Linux Libertine Display" w:hAnsi="Linux Libertine Display" w:cs="Linux Libertine Display"/>
         </w:rPr>
       </w:pPr>
-      <w:r>
-        <w:rPr>
-          <w:rFonts w:ascii="Linux Libertine Display" w:hAnsi="Linux Libertine Display" w:cs="Linux Libertine Display"/>
-        </w:rPr>
-        <w:t xml:space="preserve">  </w:t>
-      </w:r>
       <w:r>
         <w:rPr>
           <w:rFonts w:ascii="Linux Libertine Display" w:hAnsi="Linux Libertine Display" w:cs="Linux Libertine Display"/>
@@ -7285,6 +7839,7 @@
           <w:rFonts w:ascii="Linux Libertine Display" w:hAnsi="Linux Libertine Display" w:cs="Linux Libertine Display"/>
           <w:b/>
         </w:rPr>
+        <w:lastRenderedPageBreak/>
         <w:t xml:space="preserve">Y. Kim, </w:t>
       </w:r>
       <w:r>
@@ -7577,14 +8132,7 @@
         <w:rPr>
           <w:rFonts w:ascii="Linux Libertine Display" w:hAnsi="Linux Libertine Display" w:cs="Linux Libertine Display"/>
         </w:rPr>
-        <w:t xml:space="preserve"> </w:t>
-      </w:r>
-      <w:r>
-        <w:rPr>
-          <w:rFonts w:ascii="Linux Libertine Display" w:hAnsi="Linux Libertine Display" w:cs="Linux Libertine Display"/>
-        </w:rPr>
-        <w:lastRenderedPageBreak/>
-        <w:t>USA,</w:t>
+        <w:t xml:space="preserve"> USA,</w:t>
       </w:r>
       <w:r>
         <w:rPr>
@@ -8190,14 +8738,14 @@
         <v:path o:extrusionok="f" gradientshapeok="t" o:connecttype="rect"/>
         <o:lock v:ext="edit" aspectratio="t"/>
       </v:shapetype>
-      <v:shape id="_x0000_i1030" type="#_x0000_t75" style="width:540.75pt;height:540.75pt;visibility:visible;mso-wrap-style:square" o:bullet="t">
+      <v:shape id="_x0000_i1077" type="#_x0000_t75" style="width:540.5pt;height:540.5pt;visibility:visible;mso-wrap-style:square" o:bullet="t">
         <v:imagedata r:id="rId1" o:title="" croptop="3115f" cropbottom="3115f" cropleft="3115f" cropright="3115f"/>
       </v:shape>
     </w:pict>
   </w:numPicBullet>
   <w:numPicBullet w:numPicBulletId="1">
     <w:pict>
-      <v:shape id="_x0000_i1031" type="#_x0000_t75" style="width:14.25pt;height:14.25pt;visibility:visible" o:gfxdata="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" o:bullet="t">
+      <v:shape id="_x0000_i1078" type="#_x0000_t75" style="width:14pt;height:14pt;visibility:visible" o:gfxdata="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" o:bullet="t">
         <v:imagedata r:id="rId2" o:title="" cropbottom="-1179f" cropright="-1179f"/>
       </v:shape>
     </w:pict>
@@ -10904,7 +11452,7 @@
 </file>
 
 <file path=customXml/itemProps1.xml><?xml version="1.0" encoding="utf-8"?>
-<ds:datastoreItem xmlns:ds="http://schemas.openxmlformats.org/officeDocument/2006/customXml" ds:itemID="{488DB3DE-F265-4757-98AD-7C9B59A82E00}">
+<ds:datastoreItem xmlns:ds="http://schemas.openxmlformats.org/officeDocument/2006/customXml" ds:itemID="{E6E29CBA-46D2-40DB-8960-71397B49D3F9}">
   <ds:schemaRefs>
     <ds:schemaRef ds:uri="http://schemas.openxmlformats.org/officeDocument/2006/bibliography"/>
   </ds:schemaRefs>

</xml_diff>

<commit_message>
Deploying to gh-pages from @ YoungJIn94/YoungJIn94.github.io@1806afc6a9ff7bb7dafa0f5423233983877a559c 🚀
</commit_message>
<xml_diff>
--- a/assets/pdf/YJKim_CV.docx
+++ b/assets/pdf/YJKim_CV.docx
@@ -18,6 +18,8 @@
           <w:szCs w:val="40"/>
         </w:rPr>
       </w:pPr>
+      <w:bookmarkStart w:id="0" w:name="_GoBack"/>
+      <w:bookmarkEnd w:id="0"/>
       <w:r>
         <w:rPr>
           <w:rFonts w:ascii="Linux Libertine Display" w:hAnsi="Linux Libertine Display" w:cs="Linux Libertine Display"/>
@@ -542,7 +544,7 @@
               </wp:inline>
             </w:drawing>
           </mc:Choice>
-          <mc:Fallback>
+          <mc:Fallback xmlns:oel="http://schemas.microsoft.com/office/2019/extlst" xmlns:w16cex="http://schemas.microsoft.com/office/word/2018/wordml/cex" xmlns:w16="http://schemas.microsoft.com/office/word/2018/wordml" xmlns:w16du="http://schemas.microsoft.com/office/word/2023/wordml/word16du" xmlns:w16sdtdh="http://schemas.microsoft.com/office/word/2020/wordml/sdtdatahash">
             <w:pict>
               <v:line w14:anchorId="11BCC3A6" id="직선 연결선 2" o:spid="_x0000_s1026" style="visibility:visible;mso-wrap-style:square;mso-left-percent:-10001;mso-top-percent:-10001;mso-position-horizontal:absolute;mso-position-horizontal-relative:char;mso-position-vertical:absolute;mso-position-vertical-relative:line;mso-left-percent:-10001;mso-top-percent:-10001" from="0,0" to="447.85pt,0" o:gfxdata="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" strokecolor="windowText">
                 <o:lock v:ext="edit" shapetype="f"/>
@@ -1544,7 +1546,7 @@
               </wp:inline>
             </w:drawing>
           </mc:Choice>
-          <mc:Fallback>
+          <mc:Fallback xmlns:oel="http://schemas.microsoft.com/office/2019/extlst" xmlns:w16cex="http://schemas.microsoft.com/office/word/2018/wordml/cex" xmlns:w16="http://schemas.microsoft.com/office/word/2018/wordml" xmlns:w16du="http://schemas.microsoft.com/office/word/2023/wordml/word16du" xmlns:w16sdtdh="http://schemas.microsoft.com/office/word/2020/wordml/sdtdatahash">
             <w:pict>
               <v:line w14:anchorId="3F6884F7" id="직선 연결선 2" o:spid="_x0000_s1026" style="visibility:visible;mso-wrap-style:square;mso-left-percent:-10001;mso-top-percent:-10001;mso-position-horizontal:absolute;mso-position-horizontal-relative:char;mso-position-vertical:absolute;mso-position-vertical-relative:line;mso-left-percent:-10001;mso-top-percent:-10001" from="0,0" to="447.85pt,0" o:gfxdata="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" strokecolor="black [3213]">
                 <o:lock v:ext="edit" shapetype="f"/>
@@ -2148,7 +2150,7 @@
               </wp:inline>
             </w:drawing>
           </mc:Choice>
-          <mc:Fallback>
+          <mc:Fallback xmlns:oel="http://schemas.microsoft.com/office/2019/extlst" xmlns:w16cex="http://schemas.microsoft.com/office/word/2018/wordml/cex" xmlns:w16="http://schemas.microsoft.com/office/word/2018/wordml" xmlns:w16du="http://schemas.microsoft.com/office/word/2023/wordml/word16du" xmlns:w16sdtdh="http://schemas.microsoft.com/office/word/2020/wordml/sdtdatahash">
             <w:pict>
               <v:line w14:anchorId="22FE2562" id="직선 연결선 2" o:spid="_x0000_s1026" style="visibility:visible;mso-wrap-style:square;mso-left-percent:-10001;mso-top-percent:-10001;mso-position-horizontal:absolute;mso-position-horizontal-relative:char;mso-position-vertical:absolute;mso-position-vertical-relative:line;mso-left-percent:-10001;mso-top-percent:-10001" from="0,0" to="447.85pt,0" o:gfxdata="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" strokecolor="black [3213]">
                 <o:lock v:ext="edit" shapetype="f"/>
@@ -2431,15 +2433,27 @@
           <w:szCs w:val="20"/>
         </w:rPr>
       </w:pPr>
-      <w:r>
-        <w:rPr>
-          <w:rFonts w:ascii="Linux Libertine Display" w:hAnsi="Linux Libertine Display" w:cs="Linux Libertine Display"/>
-          <w:b/>
-          <w:bCs/>
-          <w:kern w:val="0"/>
-          <w:sz w:val="22"/>
-        </w:rPr>
-        <w:t>Waveguide system design</w:t>
+      <w:proofErr w:type="spellStart"/>
+      <w:r>
+        <w:rPr>
+          <w:rFonts w:ascii="Linux Libertine Display" w:hAnsi="Linux Libertine Display" w:cs="Linux Libertine Display"/>
+          <w:b/>
+          <w:bCs/>
+          <w:kern w:val="0"/>
+          <w:sz w:val="22"/>
+        </w:rPr>
+        <w:t>Metasurface</w:t>
+      </w:r>
+      <w:proofErr w:type="spellEnd"/>
+      <w:r>
+        <w:rPr>
+          <w:rFonts w:ascii="Linux Libertine Display" w:hAnsi="Linux Libertine Display" w:cs="Linux Libertine Display"/>
+          <w:b/>
+          <w:bCs/>
+          <w:kern w:val="0"/>
+          <w:sz w:val="22"/>
+        </w:rPr>
+        <w:t xml:space="preserve"> folded optics</w:t>
       </w:r>
     </w:p>
     <w:p>
@@ -2583,27 +2597,90 @@
           <w:kern w:val="0"/>
           <w:sz w:val="22"/>
         </w:rPr>
-        <w:t>Data-driven optimization of optical systems through machine</w:t>
-      </w:r>
-      <w:r>
-        <w:rPr>
-          <w:rFonts w:ascii="Linux Libertine Display" w:hAnsi="Linux Libertine Display" w:cs="Linux Libertine Display"/>
-          <w:b/>
-          <w:bCs/>
-          <w:kern w:val="0"/>
-          <w:sz w:val="22"/>
-        </w:rPr>
-        <w:t>-</w:t>
-      </w:r>
-      <w:r>
-        <w:rPr>
-          <w:rFonts w:ascii="Linux Libertine Display" w:hAnsi="Linux Libertine Display" w:cs="Linux Libertine Display"/>
-          <w:b/>
-          <w:bCs/>
-          <w:kern w:val="0"/>
-          <w:sz w:val="22"/>
-        </w:rPr>
-        <w:t>learning framework</w:t>
+        <w:t xml:space="preserve">Computational design of optical </w:t>
+      </w:r>
+      <w:r>
+        <w:rPr>
+          <w:rFonts w:ascii="Linux Libertine Display" w:hAnsi="Linux Libertine Display" w:cs="Linux Libertine Display"/>
+          <w:b/>
+          <w:bCs/>
+          <w:kern w:val="0"/>
+          <w:sz w:val="22"/>
+        </w:rPr>
+        <w:t xml:space="preserve">systems </w:t>
+      </w:r>
+      <w:r>
+        <w:rPr>
+          <w:rFonts w:ascii="Linux Libertine Display" w:hAnsi="Linux Libertine Display" w:cs="Linux Libertine Display"/>
+          <w:b/>
+          <w:bCs/>
+          <w:kern w:val="0"/>
+          <w:sz w:val="22"/>
+        </w:rPr>
+        <w:t xml:space="preserve">leveraging </w:t>
+      </w:r>
+      <w:proofErr w:type="spellStart"/>
+      <w:r>
+        <w:rPr>
+          <w:rFonts w:ascii="Linux Libertine Display" w:hAnsi="Linux Libertine Display" w:cs="Linux Libertine Display"/>
+          <w:b/>
+          <w:bCs/>
+          <w:kern w:val="0"/>
+          <w:sz w:val="22"/>
+        </w:rPr>
+        <w:t>metasurface</w:t>
+      </w:r>
+      <w:proofErr w:type="spellEnd"/>
+      <w:r>
+        <w:rPr>
+          <w:rFonts w:ascii="Linux Libertine Display" w:hAnsi="Linux Libertine Display" w:cs="Linux Libertine Display"/>
+          <w:b/>
+          <w:bCs/>
+          <w:kern w:val="0"/>
+          <w:sz w:val="22"/>
+        </w:rPr>
+        <w:t xml:space="preserve"> optics</w:t>
+      </w:r>
+    </w:p>
+    <w:p>
+      <w:pPr>
+        <w:pStyle w:val="a6"/>
+        <w:numPr>
+          <w:ilvl w:val="0"/>
+          <w:numId w:val="15"/>
+        </w:numPr>
+        <w:wordWrap/>
+        <w:adjustRightInd w:val="0"/>
+        <w:spacing w:after="0"/>
+        <w:ind w:leftChars="0" w:left="970" w:hanging="403"/>
+        <w:jc w:val="left"/>
+        <w:outlineLvl w:val="0"/>
+        <w:rPr>
+          <w:rFonts w:ascii="Linux Libertine Display" w:hAnsi="Linux Libertine Display" w:cs="Linux Libertine Display"/>
+          <w:bCs/>
+          <w:kern w:val="0"/>
+          <w:szCs w:val="20"/>
+        </w:rPr>
+      </w:pPr>
+      <w:proofErr w:type="spellStart"/>
+      <w:r>
+        <w:rPr>
+          <w:rFonts w:ascii="Linux Libertine Display" w:hAnsi="Linux Libertine Display" w:cs="Linux Libertine Display"/>
+          <w:bCs/>
+          <w:kern w:val="0"/>
+          <w:szCs w:val="20"/>
+        </w:rPr>
+        <w:t>Metagrating</w:t>
+      </w:r>
+      <w:proofErr w:type="spellEnd"/>
+      <w:r>
+        <w:rPr>
+          <w:rFonts w:ascii="Linux Libertine Display" w:hAnsi="Linux Libertine Display" w:cs="Linux Libertine Display"/>
+          <w:bCs/>
+          <w:kern w:val="0"/>
+          <w:szCs w:val="20"/>
+        </w:rPr>
+        <w:t xml:space="preserve"> optimization through rigorous coupled-wave analysis using automatic differentiation</w:t>
       </w:r>
     </w:p>
     <w:p>
@@ -2633,7 +2710,16 @@
           <w:kern w:val="0"/>
           <w:szCs w:val="20"/>
         </w:rPr>
-        <w:t xml:space="preserve">Joint optimization of </w:t>
+        <w:t>J</w:t>
+      </w:r>
+      <w:r>
+        <w:rPr>
+          <w:rFonts w:ascii="Linux Libertine Display" w:hAnsi="Linux Libertine Display" w:cs="Linux Libertine Display"/>
+          <w:bCs/>
+          <w:kern w:val="0"/>
+          <w:szCs w:val="20"/>
+        </w:rPr>
+        <w:t xml:space="preserve">oint optimization of </w:t>
       </w:r>
       <w:proofErr w:type="spellStart"/>
       <w:r>
@@ -2785,11 +2871,9 @@
     </w:p>
     <w:p>
       <w:pPr>
-        <w:pStyle w:val="a6"/>
         <w:wordWrap/>
         <w:adjustRightInd w:val="0"/>
-        <w:spacing w:after="0"/>
-        <w:ind w:leftChars="0" w:left="600"/>
+        <w:spacing w:after="0" w:line="240" w:lineRule="auto"/>
         <w:jc w:val="left"/>
         <w:rPr>
           <w:rFonts w:ascii="Linux Libertine Display" w:hAnsi="Linux Libertine Display" w:cs="Linux Libertine Display"/>
@@ -2828,154 +2912,6 @@
           <w:kern w:val="0"/>
           <w:sz w:val="22"/>
         </w:rPr>
-        <w:t>I</w:t>
-      </w:r>
-      <w:r>
-        <w:rPr>
-          <w:rFonts w:ascii="Linux Libertine Display" w:hAnsi="Linux Libertine Display" w:cs="Linux Libertine Display"/>
-          <w:b/>
-          <w:bCs/>
-          <w:kern w:val="0"/>
-          <w:sz w:val="22"/>
-        </w:rPr>
-        <w:t>nverse design</w:t>
-      </w:r>
-      <w:r>
-        <w:rPr>
-          <w:rFonts w:ascii="Linux Libertine Display" w:hAnsi="Linux Libertine Display" w:cs="Linux Libertine Display"/>
-          <w:b/>
-          <w:bCs/>
-          <w:kern w:val="0"/>
-          <w:sz w:val="22"/>
-        </w:rPr>
-        <w:t xml:space="preserve"> of </w:t>
-      </w:r>
-      <w:proofErr w:type="spellStart"/>
-      <w:r>
-        <w:rPr>
-          <w:rFonts w:ascii="Linux Libertine Display" w:hAnsi="Linux Libertine Display" w:cs="Linux Libertine Display"/>
-          <w:b/>
-          <w:bCs/>
-          <w:kern w:val="0"/>
-          <w:sz w:val="22"/>
-        </w:rPr>
-        <w:t>metasurface</w:t>
-      </w:r>
-      <w:proofErr w:type="spellEnd"/>
-      <w:r>
-        <w:rPr>
-          <w:rFonts w:ascii="Linux Libertine Display" w:hAnsi="Linux Libertine Display" w:cs="Linux Libertine Display"/>
-          <w:b/>
-          <w:bCs/>
-          <w:kern w:val="0"/>
-          <w:sz w:val="22"/>
-        </w:rPr>
-        <w:t xml:space="preserve"> through optical simulation algorithms</w:t>
-      </w:r>
-    </w:p>
-    <w:p>
-      <w:pPr>
-        <w:pStyle w:val="a6"/>
-        <w:numPr>
-          <w:ilvl w:val="0"/>
-          <w:numId w:val="15"/>
-        </w:numPr>
-        <w:wordWrap/>
-        <w:adjustRightInd w:val="0"/>
-        <w:spacing w:after="0"/>
-        <w:ind w:leftChars="0" w:left="970" w:hanging="403"/>
-        <w:jc w:val="left"/>
-        <w:outlineLvl w:val="0"/>
-        <w:rPr>
-          <w:rFonts w:ascii="Linux Libertine Display" w:hAnsi="Linux Libertine Display" w:cs="Linux Libertine Display"/>
-          <w:bCs/>
-          <w:kern w:val="0"/>
-          <w:szCs w:val="20"/>
-        </w:rPr>
-      </w:pPr>
-      <w:proofErr w:type="spellStart"/>
-      <w:r>
-        <w:rPr>
-          <w:rFonts w:ascii="Linux Libertine Display" w:hAnsi="Linux Libertine Display" w:cs="Linux Libertine Display"/>
-          <w:bCs/>
-          <w:kern w:val="0"/>
-          <w:szCs w:val="20"/>
-        </w:rPr>
-        <w:t>Metasurface</w:t>
-      </w:r>
-      <w:proofErr w:type="spellEnd"/>
-      <w:r>
-        <w:rPr>
-          <w:rFonts w:ascii="Linux Libertine Display" w:hAnsi="Linux Libertine Display" w:cs="Linux Libertine Display"/>
-          <w:bCs/>
-          <w:kern w:val="0"/>
-          <w:szCs w:val="20"/>
-        </w:rPr>
-        <w:t xml:space="preserve"> blazed grating optimization through rigorous coupled-wave analysis</w:t>
-      </w:r>
-      <w:r>
-        <w:rPr>
-          <w:rFonts w:ascii="Linux Libertine Display" w:hAnsi="Linux Libertine Display" w:cs="Linux Libertine Display"/>
-          <w:bCs/>
-          <w:kern w:val="0"/>
-          <w:szCs w:val="20"/>
-        </w:rPr>
-        <w:t xml:space="preserve"> </w:t>
-      </w:r>
-      <w:r>
-        <w:rPr>
-          <w:rFonts w:ascii="Linux Libertine Display" w:hAnsi="Linux Libertine Display" w:cs="Linux Libertine Display"/>
-          <w:bCs/>
-          <w:kern w:val="0"/>
-          <w:szCs w:val="20"/>
-        </w:rPr>
-        <w:t>using automatic differentiation</w:t>
-      </w:r>
-    </w:p>
-    <w:p>
-      <w:pPr>
-        <w:wordWrap/>
-        <w:adjustRightInd w:val="0"/>
-        <w:spacing w:after="0" w:line="240" w:lineRule="auto"/>
-        <w:jc w:val="left"/>
-        <w:rPr>
-          <w:rFonts w:ascii="Linux Libertine Display" w:hAnsi="Linux Libertine Display" w:cs="Linux Libertine Display"/>
-          <w:bCs/>
-          <w:kern w:val="0"/>
-          <w:sz w:val="10"/>
-          <w:szCs w:val="10"/>
-        </w:rPr>
-      </w:pPr>
-    </w:p>
-    <w:p>
-      <w:pPr>
-        <w:pStyle w:val="a6"/>
-        <w:numPr>
-          <w:ilvl w:val="0"/>
-          <w:numId w:val="3"/>
-        </w:numPr>
-        <w:wordWrap/>
-        <w:adjustRightInd w:val="0"/>
-        <w:spacing w:after="0"/>
-        <w:ind w:leftChars="100" w:left="600"/>
-        <w:jc w:val="left"/>
-        <w:outlineLvl w:val="0"/>
-        <w:rPr>
-          <w:rFonts w:ascii="Linux Libertine Display" w:hAnsi="Linux Libertine Display" w:cs="Linux Libertine Display"/>
-          <w:bCs/>
-          <w:kern w:val="0"/>
-          <w:szCs w:val="20"/>
-        </w:rPr>
-      </w:pPr>
-      <w:r>
-        <w:rPr>
-          <w:rFonts w:ascii="Linux Libertine Display" w:hAnsi="Linux Libertine Display" w:cs="Linux Libertine Display"/>
-          <w:b/>
-          <w:bCs/>
-          <w:kern w:val="0"/>
-          <w:sz w:val="22"/>
-        </w:rPr>
-        <w:lastRenderedPageBreak/>
         <w:t xml:space="preserve">Application to imaging system </w:t>
       </w:r>
       <w:r>
@@ -3082,7 +3018,7 @@
               </wp:inline>
             </w:drawing>
           </mc:Choice>
-          <mc:Fallback>
+          <mc:Fallback xmlns:oel="http://schemas.microsoft.com/office/2019/extlst" xmlns:w16cex="http://schemas.microsoft.com/office/word/2018/wordml/cex" xmlns:w16="http://schemas.microsoft.com/office/word/2018/wordml" xmlns:w16du="http://schemas.microsoft.com/office/word/2023/wordml/word16du" xmlns:w16sdtdh="http://schemas.microsoft.com/office/word/2020/wordml/sdtdatahash">
             <w:pict>
               <v:line w14:anchorId="3AFA4388" id="직선 연결선 2" o:spid="_x0000_s1026" style="visibility:visible;mso-wrap-style:square;mso-left-percent:-10001;mso-top-percent:-10001;mso-position-horizontal:absolute;mso-position-horizontal-relative:char;mso-position-vertical:absolute;mso-position-vertical-relative:line;mso-left-percent:-10001;mso-top-percent:-10001" from="0,0" to="447.85pt,0" o:gfxdata="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" strokecolor="black [3213]">
                 <o:lock v:ext="edit" shapetype="f"/>
@@ -3118,6 +3054,7 @@
           <w:sz w:val="28"/>
           <w:szCs w:val="28"/>
         </w:rPr>
+        <w:lastRenderedPageBreak/>
         <w:t>SKILLS</w:t>
       </w:r>
     </w:p>
@@ -3994,27 +3931,7 @@
                 <w:kern w:val="0"/>
                 <w:szCs w:val="20"/>
               </w:rPr>
-              <w:t xml:space="preserve">eam (FIB) milling, Electron beam lithography, Photolithography (Aligner, </w:t>
-            </w:r>
-            <w:proofErr w:type="spellStart"/>
-            <w:r>
-              <w:rPr>
-                <w:rFonts w:ascii="Linux Libertine Display" w:hAnsi="Linux Libertine Display" w:cs="Linux Libertine Display"/>
-                <w:bCs/>
-                <w:kern w:val="0"/>
-                <w:szCs w:val="20"/>
-              </w:rPr>
-              <w:t>Maskless</w:t>
-            </w:r>
-            <w:proofErr w:type="spellEnd"/>
-            <w:r>
-              <w:rPr>
-                <w:rFonts w:ascii="Linux Libertine Display" w:hAnsi="Linux Libertine Display" w:cs="Linux Libertine Display"/>
-                <w:bCs/>
-                <w:kern w:val="0"/>
-                <w:szCs w:val="20"/>
-              </w:rPr>
-              <w:t xml:space="preserve"> lithography), Electron beam evaporator, Plasma-enhanced chemical vapor deposition (PECVD), Reactive ion etching (RIE)</w:t>
+              <w:t>eam (FIB) milling, Electron beam lithography, Photolithography (Aligner, Maskless lithography), Electron beam evaporator, Plasma-enhanced chemical vapor deposition (PECVD), Reactive ion etching (RIE)</w:t>
             </w:r>
           </w:p>
           <w:p>
@@ -4229,7 +4146,7 @@
               </wp:inline>
             </w:drawing>
           </mc:Choice>
-          <mc:Fallback>
+          <mc:Fallback xmlns:oel="http://schemas.microsoft.com/office/2019/extlst" xmlns:w16cex="http://schemas.microsoft.com/office/word/2018/wordml/cex" xmlns:w16="http://schemas.microsoft.com/office/word/2018/wordml" xmlns:w16du="http://schemas.microsoft.com/office/word/2023/wordml/word16du" xmlns:w16sdtdh="http://schemas.microsoft.com/office/word/2020/wordml/sdtdatahash">
             <w:pict>
               <v:line w14:anchorId="69247AFB" id="직선 연결선 2" o:spid="_x0000_s1026" style="visibility:visible;mso-wrap-style:square;mso-left-percent:-10001;mso-top-percent:-10001;mso-position-horizontal:absolute;mso-position-horizontal-relative:char;mso-position-vertical:absolute;mso-position-vertical-relative:line;mso-left-percent:-10001;mso-top-percent:-10001" from="0,0" to="447.85pt,0" o:gfxdata="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" strokecolor="black [3213]">
                 <o:lock v:ext="edit" shapetype="f"/>
@@ -4872,7 +4789,7 @@
               </wp:inline>
             </w:drawing>
           </mc:Choice>
-          <mc:Fallback>
+          <mc:Fallback xmlns:oel="http://schemas.microsoft.com/office/2019/extlst" xmlns:w16cex="http://schemas.microsoft.com/office/word/2018/wordml/cex" xmlns:w16="http://schemas.microsoft.com/office/word/2018/wordml" xmlns:w16du="http://schemas.microsoft.com/office/word/2023/wordml/word16du" xmlns:w16sdtdh="http://schemas.microsoft.com/office/word/2020/wordml/sdtdatahash">
             <w:pict>
               <v:line w14:anchorId="7C032A83" id="직선 연결선 2" o:spid="_x0000_s1026" style="visibility:visible;mso-wrap-style:square;mso-left-percent:-10001;mso-top-percent:-10001;mso-position-horizontal:absolute;mso-position-horizontal-relative:char;mso-position-vertical:absolute;mso-position-vertical-relative:line;mso-left-percent:-10001;mso-top-percent:-10001" from="0,0" to="447.85pt,0" o:gfxdata="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" strokecolor="windowText">
                 <o:lock v:ext="edit" shapetype="f"/>
@@ -5100,7 +5017,6 @@
           <w:kern w:val="0"/>
           <w:szCs w:val="20"/>
         </w:rPr>
-        <w:lastRenderedPageBreak/>
         <w:t>Samsung Display, 2023.</w:t>
       </w:r>
     </w:p>
@@ -5180,6 +5096,7 @@
           <w:kern w:val="0"/>
           <w:szCs w:val="20"/>
         </w:rPr>
+        <w:lastRenderedPageBreak/>
         <w:t>Seoul National University, 2021.</w:t>
       </w:r>
     </w:p>
@@ -5268,7 +5185,6 @@
         </w:rPr>
         <w:t xml:space="preserve">, </w:t>
       </w:r>
-      <w:proofErr w:type="spellStart"/>
       <w:r>
         <w:rPr>
           <w:rFonts w:ascii="Linux Libertine Display" w:hAnsi="Linux Libertine Display" w:cs="Linux Libertine Display"/>
@@ -5278,7 +5194,6 @@
         </w:rPr>
         <w:t>Jeju</w:t>
       </w:r>
-      <w:proofErr w:type="spellEnd"/>
       <w:r>
         <w:rPr>
           <w:rFonts w:ascii="Linux Libertine Display" w:hAnsi="Linux Libertine Display" w:cs="Linux Libertine Display"/>
@@ -5359,7 +5274,7 @@
               </wp:inline>
             </w:drawing>
           </mc:Choice>
-          <mc:Fallback>
+          <mc:Fallback xmlns:oel="http://schemas.microsoft.com/office/2019/extlst" xmlns:w16cex="http://schemas.microsoft.com/office/word/2018/wordml/cex" xmlns:w16="http://schemas.microsoft.com/office/word/2018/wordml" xmlns:w16du="http://schemas.microsoft.com/office/word/2023/wordml/word16du" xmlns:w16sdtdh="http://schemas.microsoft.com/office/word/2020/wordml/sdtdatahash">
             <w:pict>
               <v:line w14:anchorId="6A60165C" id="직선 연결선 2" o:spid="_x0000_s1026" style="visibility:visible;mso-wrap-style:square;mso-left-percent:-10001;mso-top-percent:-10001;mso-position-horizontal:absolute;mso-position-horizontal-relative:char;mso-position-vertical:absolute;mso-position-vertical-relative:line;mso-left-percent:-10001;mso-top-percent:-10001" from="0,0" to="447.85pt,0" o:gfxdata="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" strokecolor="windowText">
                 <o:lock v:ext="edit" shapetype="f"/>
@@ -5456,36 +5371,14 @@
       <w:r>
         <w:rPr>
           <w:rFonts w:ascii="Linux Libertine Display" w:hAnsi="Linux Libertine Display" w:cs="Linux Libertine Display"/>
-          <w:b/>
-          <w:bCs/>
-          <w:kern w:val="0"/>
-          <w:sz w:val="28"/>
-          <w:szCs w:val="28"/>
-        </w:rPr>
-        <w:tab/>
-      </w:r>
-      <w:proofErr w:type="gramEnd"/>
-      <w:r>
-        <w:rPr>
-          <w:rFonts w:ascii="Linux Libertine Display" w:hAnsi="Linux Libertine Display" w:cs="Linux Libertine Display"/>
-          <w:b/>
-          <w:bCs/>
-          <w:kern w:val="0"/>
-          <w:sz w:val="28"/>
-          <w:szCs w:val="28"/>
-        </w:rPr>
-        <w:t xml:space="preserve">   </w:t>
-      </w:r>
-      <w:r>
-        <w:rPr>
-          <w:rFonts w:ascii="Linux Libertine Display" w:hAnsi="Linux Libertine Display" w:cs="Linux Libertine Display"/>
           <w:bCs/>
           <w:kern w:val="0"/>
           <w:sz w:val="24"/>
           <w:szCs w:val="24"/>
         </w:rPr>
-        <w:t>First Author (</w:t>
-      </w:r>
+        <w:t>First</w:t>
+      </w:r>
+      <w:proofErr w:type="gramEnd"/>
       <w:r>
         <w:rPr>
           <w:rFonts w:ascii="Linux Libertine Display" w:hAnsi="Linux Libertine Display" w:cs="Linux Libertine Display"/>
@@ -5494,7 +5387,17 @@
           <w:sz w:val="24"/>
           <w:szCs w:val="24"/>
         </w:rPr>
-        <w:t>4</w:t>
+        <w:t xml:space="preserve"> Author (</w:t>
+      </w:r>
+      <w:r>
+        <w:rPr>
+          <w:rFonts w:ascii="Linux Libertine Display" w:hAnsi="Linux Libertine Display" w:cs="Linux Libertine Display"/>
+          <w:bCs/>
+          <w:kern w:val="0"/>
+          <w:sz w:val="24"/>
+          <w:szCs w:val="24"/>
+        </w:rPr>
+        <w:t>3</w:t>
       </w:r>
       <w:r>
         <w:rPr>
@@ -5770,19 +5673,8 @@
           <w:kern w:val="0"/>
           <w:szCs w:val="20"/>
         </w:rPr>
-        <w:t xml:space="preserve">, D. Kim, and Y. </w:t>
-      </w:r>
-      <w:proofErr w:type="spellStart"/>
-      <w:r>
-        <w:rPr>
-          <w:rFonts w:ascii="Linux Libertine Display" w:hAnsi="Linux Libertine Display" w:cs="Linux Libertine Display"/>
-          <w:bCs/>
-          <w:kern w:val="0"/>
-          <w:szCs w:val="20"/>
-        </w:rPr>
-        <w:t>Jeong</w:t>
-      </w:r>
-      <w:proofErr w:type="spellEnd"/>
+        <w:t>, D. Kim, and Y. Jeong</w:t>
+      </w:r>
       <w:r>
         <w:rPr>
           <w:rFonts w:ascii="Linux Libertine Display" w:hAnsi="Linux Libertine Display" w:cs="Linux Libertine Display"/>
@@ -5910,23 +5802,12 @@
       </w:pPr>
       <w:r>
         <w:rPr>
-          <w:rFonts w:ascii="Linux Libertine Display" w:hAnsi="Linux Libertine Display" w:cs="Linux Libertine Display" w:hint="eastAsia"/>
-          <w:b/>
-          <w:bCs/>
-          <w:kern w:val="0"/>
-          <w:szCs w:val="20"/>
-        </w:rPr>
-        <w:t>Y</w:t>
-      </w:r>
-      <w:r>
-        <w:rPr>
-          <w:rFonts w:ascii="Linux Libertine Display" w:hAnsi="Linux Libertine Display" w:cs="Linux Libertine Display"/>
-          <w:b/>
-          <w:bCs/>
-          <w:kern w:val="0"/>
-          <w:szCs w:val="20"/>
-        </w:rPr>
-        <w:t>. Kim</w:t>
+          <w:rFonts w:ascii="Linux Libertine Display" w:hAnsi="Linux Libertine Display" w:cs="Linux Libertine Display"/>
+          <w:b/>
+          <w:kern w:val="0"/>
+          <w:szCs w:val="20"/>
+        </w:rPr>
+        <w:t>Y. Kim</w:t>
       </w:r>
       <w:r>
         <w:rPr>
@@ -5951,6 +5832,7 @@
       <w:r>
         <w:rPr>
           <w:rFonts w:ascii="Linux Libertine Display" w:hAnsi="Linux Libertine Display" w:cs="Linux Libertine Display"/>
+          <w:bCs/>
           <w:color w:val="000000"/>
           <w:szCs w:val="20"/>
           <w:shd w:val="clear" w:color="auto" w:fill="FFFFFF"/>
@@ -5965,7 +5847,16 @@
           <w:kern w:val="0"/>
           <w:szCs w:val="20"/>
         </w:rPr>
-        <w:t xml:space="preserve">, G. -Y. Lee, C. Kim, J. Bang, J. Jang, Y. </w:t>
+        <w:t xml:space="preserve">, </w:t>
+      </w:r>
+      <w:r>
+        <w:rPr>
+          <w:rFonts w:ascii="Linux Libertine Display" w:hAnsi="Linux Libertine Display" w:cs="Linux Libertine Display"/>
+          <w:bCs/>
+          <w:kern w:val="0"/>
+          <w:szCs w:val="20"/>
+        </w:rPr>
+        <w:t>G.-Y. Lee, C. Kim, J. Bang, J. Jang, Y. Jeong, and B. Lee, “</w:t>
       </w:r>
       <w:proofErr w:type="spellStart"/>
       <w:r>
@@ -5975,7 +5866,7 @@
           <w:kern w:val="0"/>
           <w:szCs w:val="20"/>
         </w:rPr>
-        <w:t>Jeong</w:t>
+        <w:t>Metasurface</w:t>
       </w:r>
       <w:proofErr w:type="spellEnd"/>
       <w:r>
@@ -5985,33 +5876,12 @@
           <w:kern w:val="0"/>
           <w:szCs w:val="20"/>
         </w:rPr>
-        <w:t>, and B. Lee, “</w:t>
-      </w:r>
-      <w:proofErr w:type="spellStart"/>
-      <w:r>
-        <w:rPr>
-          <w:rFonts w:ascii="Linux Libertine Display" w:hAnsi="Linux Libertine Display" w:cs="Linux Libertine Display"/>
-          <w:bCs/>
-          <w:kern w:val="0"/>
-          <w:szCs w:val="20"/>
-        </w:rPr>
-        <w:t>Metasurface</w:t>
-      </w:r>
-      <w:proofErr w:type="spellEnd"/>
-      <w:r>
-        <w:rPr>
-          <w:rFonts w:ascii="Linux Libertine Display" w:hAnsi="Linux Libertine Display" w:cs="Linux Libertine Display"/>
-          <w:bCs/>
-          <w:kern w:val="0"/>
-          <w:szCs w:val="20"/>
-        </w:rPr>
         <w:t xml:space="preserve"> Folded Lens System for Ultrathin Cameras,” </w:t>
       </w:r>
       <w:r>
         <w:rPr>
           <w:rFonts w:ascii="Linux Libertine Display" w:hAnsi="Linux Libertine Display" w:cs="Linux Libertine Display"/>
           <w:b/>
-          <w:bCs/>
           <w:kern w:val="0"/>
           <w:szCs w:val="20"/>
         </w:rPr>
@@ -6024,28 +5894,8 @@
           <w:kern w:val="0"/>
           <w:szCs w:val="20"/>
         </w:rPr>
-        <w:t>, 2024</w:t>
-      </w:r>
-      <w:r>
-        <w:rPr>
-          <w:rFonts w:ascii="Linux Libertine Display" w:hAnsi="Linux Libertine Display" w:cs="Linux Libertine Display"/>
-          <w:bCs/>
-          <w:kern w:val="0"/>
-          <w:szCs w:val="20"/>
-        </w:rPr>
-        <w:t xml:space="preserve"> (Accepted)</w:t>
-      </w:r>
-      <w:r>
-        <w:rPr>
-          <w:rFonts w:ascii="Linux Libertine Display" w:hAnsi="Linux Libertine Display" w:cs="Linux Libertine Display"/>
-          <w:bCs/>
-          <w:kern w:val="0"/>
-          <w:szCs w:val="20"/>
-        </w:rPr>
-        <w:t>.</w:t>
-      </w:r>
-      <w:bookmarkStart w:id="0" w:name="_GoBack"/>
-      <w:bookmarkEnd w:id="0"/>
+        <w:t>, 2024. (Accepted)</w:t>
+      </w:r>
     </w:p>
     <w:p>
       <w:pPr>
@@ -6171,7 +6021,7 @@
           <w:kern w:val="0"/>
           <w:szCs w:val="20"/>
         </w:rPr>
-        <w:t xml:space="preserve"> for Broadband and Wide-angle Imaging,” 2024 (Submitted).</w:t>
+        <w:t xml:space="preserve"> for Broadband and Wide-angle Imaging,” 2024. (Submitted)</w:t>
       </w:r>
     </w:p>
     <w:p>
@@ -6247,7 +6097,7 @@
               </wp:inline>
             </w:drawing>
           </mc:Choice>
-          <mc:Fallback>
+          <mc:Fallback xmlns:oel="http://schemas.microsoft.com/office/2019/extlst" xmlns:w16cex="http://schemas.microsoft.com/office/word/2018/wordml/cex" xmlns:w16="http://schemas.microsoft.com/office/word/2018/wordml" xmlns:w16du="http://schemas.microsoft.com/office/word/2023/wordml/word16du" xmlns:w16sdtdh="http://schemas.microsoft.com/office/word/2020/wordml/sdtdatahash">
             <w:pict>
               <v:line w14:anchorId="23BF7A76" id="직선 연결선 2" o:spid="_x0000_s1026" style="visibility:visible;mso-wrap-style:square;mso-left-percent:-10001;mso-top-percent:-10001;mso-position-horizontal:absolute;mso-position-horizontal-relative:char;mso-position-vertical:absolute;mso-position-vertical-relative:line;mso-left-percent:-10001;mso-top-percent:-10001" from="0,0" to="447.85pt,0" o:gfxdata="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" strokecolor="black [3213]">
                 <o:lock v:ext="edit" shapetype="f"/>
@@ -6351,18 +6201,6 @@
           <w:szCs w:val="27"/>
         </w:rPr>
         <w:tab/>
-      </w:r>
-      <w:r>
-        <w:rPr>
-          <w:rFonts w:ascii="Linux Libertine Display" w:hAnsi="Linux Libertine Display" w:cs="Linux Libertine Display"/>
-          <w:b/>
-          <w:bCs/>
-          <w:kern w:val="0"/>
-          <w:sz w:val="27"/>
-          <w:szCs w:val="27"/>
-        </w:rPr>
-        <w:tab/>
-        <w:t xml:space="preserve">   </w:t>
       </w:r>
       <w:r>
         <w:rPr>
@@ -6467,27 +6305,7 @@
           <w:kern w:val="0"/>
           <w:szCs w:val="28"/>
         </w:rPr>
-        <w:t xml:space="preserve"> </w:t>
-      </w:r>
-      <w:proofErr w:type="spellStart"/>
-      <w:r>
-        <w:rPr>
-          <w:rFonts w:ascii="Linux Libertine Display" w:hAnsi="Linux Libertine Display" w:cs="Linux Libertine Display"/>
-          <w:bCs/>
-          <w:kern w:val="0"/>
-          <w:szCs w:val="28"/>
-        </w:rPr>
-        <w:t>Jeong</w:t>
-      </w:r>
-      <w:proofErr w:type="spellEnd"/>
-      <w:r>
-        <w:rPr>
-          <w:rFonts w:ascii="Linux Libertine Display" w:hAnsi="Linux Libertine Display" w:cs="Linux Libertine Display"/>
-          <w:bCs/>
-          <w:kern w:val="0"/>
-          <w:szCs w:val="28"/>
-        </w:rPr>
-        <w:t>, S</w:t>
+        <w:t xml:space="preserve"> Jeong, S</w:t>
       </w:r>
       <w:r>
         <w:rPr>
@@ -6717,16 +6535,8 @@
         <w:rPr>
           <w:rFonts w:ascii="Linux Libertine Display" w:hAnsi="Linux Libertine Display" w:cs="Linux Libertine Display"/>
         </w:rPr>
-        <w:t xml:space="preserve">, C. Kim, Y. </w:t>
-      </w:r>
-      <w:proofErr w:type="spellStart"/>
-      <w:r>
-        <w:rPr>
-          <w:rFonts w:ascii="Linux Libertine Display" w:hAnsi="Linux Libertine Display" w:cs="Linux Libertine Display"/>
-        </w:rPr>
-        <w:t>Jeong</w:t>
-      </w:r>
-      <w:proofErr w:type="spellEnd"/>
+        <w:t>, C. Kim, Y. Jeong</w:t>
+      </w:r>
       <w:r>
         <w:rPr>
           <w:rFonts w:ascii="Linux Libertine Display" w:hAnsi="Linux Libertine Display" w:cs="Linux Libertine Display"/>
@@ -6878,9 +6688,8 @@
           <w:kern w:val="0"/>
           <w:szCs w:val="28"/>
         </w:rPr>
-        <w:t xml:space="preserve">Y. </w:t>
-      </w:r>
-      <w:proofErr w:type="spellStart"/>
+        <w:t>Y. Jeong</w:t>
+      </w:r>
       <w:r>
         <w:rPr>
           <w:rFonts w:ascii="Linux Libertine Display" w:hAnsi="Linux Libertine Display" w:cs="Linux Libertine Display"/>
@@ -6888,34 +6697,49 @@
           <w:kern w:val="0"/>
           <w:szCs w:val="28"/>
         </w:rPr>
-        <w:t>Jeong</w:t>
-      </w:r>
-      <w:proofErr w:type="spellEnd"/>
-      <w:r>
-        <w:rPr>
-          <w:rFonts w:ascii="Linux Libertine Display" w:hAnsi="Linux Libertine Display" w:cs="Linux Libertine Display"/>
-          <w:bCs/>
+        <w:t xml:space="preserve">, and B. Lee, </w:t>
+      </w:r>
+      <w:r>
+        <w:rPr>
+          <w:rFonts w:ascii="Linux Libertine Display" w:hAnsi="Linux Libertine Display" w:cs="Linux Libertine Display"/>
+          <w:bCs/>
+          <w:color w:val="1F497D" w:themeColor="text2"/>
           <w:kern w:val="0"/>
           <w:szCs w:val="28"/>
         </w:rPr>
-        <w:t>, and B. Lee, “</w:t>
-      </w:r>
-      <w:r>
-        <w:rPr>
-          <w:rFonts w:ascii="Linux Libertine Display" w:hAnsi="Linux Libertine Display" w:cs="Linux Libertine Display"/>
-        </w:rPr>
-        <w:t>Fr</w:t>
-      </w:r>
-      <w:r>
-        <w:rPr>
-          <w:rFonts w:ascii="Linux Libertine Display" w:hAnsi="Linux Libertine Display" w:cs="Linux Libertine Display"/>
-          <w:bCs/>
+        <w:t>“</w:t>
+      </w:r>
+      <w:hyperlink r:id="rId17" w:history="1">
+        <w:r>
+          <w:rPr>
+            <w:rStyle w:val="a3"/>
+            <w:rFonts w:ascii="Linux Libertine Display" w:hAnsi="Linux Libertine Display" w:cs="Linux Libertine Display"/>
+            <w:color w:val="1F497D" w:themeColor="text2"/>
+          </w:rPr>
+          <w:t>Fr</w:t>
+        </w:r>
+        <w:r>
+          <w:rPr>
+            <w:rStyle w:val="a3"/>
+            <w:rFonts w:ascii="Linux Libertine Display" w:hAnsi="Linux Libertine Display" w:cs="Linux Libertine Display"/>
+            <w:bCs/>
+            <w:color w:val="1F497D" w:themeColor="text2"/>
+            <w:kern w:val="0"/>
+            <w:szCs w:val="28"/>
+          </w:rPr>
+          <w:t>eeform Metasurface Color Router for Deep Sub-micron Pixel Image Sensors</w:t>
+        </w:r>
+      </w:hyperlink>
+      <w:r>
+        <w:rPr>
+          <w:rFonts w:ascii="Linux Libertine Display" w:hAnsi="Linux Libertine Display" w:cs="Linux Libertine Display"/>
+          <w:bCs/>
+          <w:color w:val="1F497D" w:themeColor="text2"/>
           <w:kern w:val="0"/>
           <w:szCs w:val="28"/>
         </w:rPr>
-        <w:t xml:space="preserve">eeform </w:t>
-      </w:r>
-      <w:proofErr w:type="spellStart"/>
+        <w:t>,”</w:t>
+      </w:r>
       <w:r>
         <w:rPr>
           <w:rFonts w:ascii="Linux Libertine Display" w:hAnsi="Linux Libertine Display" w:cs="Linux Libertine Display"/>
@@ -6923,26 +6747,7 @@
           <w:kern w:val="0"/>
           <w:szCs w:val="28"/>
         </w:rPr>
-        <w:t>Metasurface</w:t>
-      </w:r>
-      <w:proofErr w:type="spellEnd"/>
-      <w:r>
-        <w:rPr>
-          <w:rFonts w:ascii="Linux Libertine Display" w:hAnsi="Linux Libertine Display" w:cs="Linux Libertine Display"/>
-          <w:bCs/>
-          <w:kern w:val="0"/>
-          <w:szCs w:val="28"/>
-        </w:rPr>
-        <w:t xml:space="preserve"> Color Router for Deep Sub-micron Pixel Image Sensors</w:t>
-      </w:r>
-      <w:r>
-        <w:rPr>
-          <w:rFonts w:ascii="Linux Libertine Display" w:hAnsi="Linux Libertine Display" w:cs="Linux Libertine Display"/>
-          <w:bCs/>
-          <w:kern w:val="0"/>
-          <w:szCs w:val="28"/>
-        </w:rPr>
-        <w:t xml:space="preserve">,” </w:t>
+        <w:t xml:space="preserve"> </w:t>
       </w:r>
       <w:r>
         <w:rPr>
@@ -7026,6 +6831,7 @@
         <w:rPr>
           <w:rFonts w:ascii="Linux Libertine Display" w:hAnsi="Linux Libertine Display" w:cs="Linux Libertine Display"/>
           <w:b/>
+          <w:bCs/>
         </w:rPr>
         <w:t>Y. Kim</w:t>
       </w:r>
@@ -7045,39 +6851,44 @@
         <w:rPr>
           <w:rFonts w:ascii="Linux Libertine Display" w:hAnsi="Linux Libertine Display" w:cs="Linux Libertine Display"/>
         </w:rPr>
-        <w:t xml:space="preserve">Y. </w:t>
-      </w:r>
-      <w:proofErr w:type="spellStart"/>
-      <w:r>
-        <w:rPr>
-          <w:rFonts w:ascii="Linux Libertine Display" w:hAnsi="Linux Libertine Display" w:cs="Linux Libertine Display"/>
-        </w:rPr>
-        <w:t>Jeong</w:t>
-      </w:r>
-      <w:proofErr w:type="spellEnd"/>
-      <w:r>
-        <w:rPr>
-          <w:rFonts w:ascii="Linux Libertine Display" w:hAnsi="Linux Libertine Display" w:cs="Linux Libertine Display"/>
-        </w:rPr>
-        <w:t xml:space="preserve">, </w:t>
-      </w:r>
-      <w:r>
-        <w:rPr>
-          <w:rFonts w:ascii="Linux Libertine Display" w:hAnsi="Linux Libertine Display" w:cs="Linux Libertine Display"/>
+        <w:t xml:space="preserve">Y. Jeong, </w:t>
+      </w:r>
+      <w:r>
+        <w:rPr>
+          <w:rFonts w:ascii="Linux Libertine Display" w:hAnsi="Linux Libertine Display" w:cs="Linux Libertine Display"/>
+          <w:color w:val="1F497D"/>
         </w:rPr>
         <w:t>“</w:t>
       </w:r>
-      <w:r>
-        <w:rPr>
-          <w:rFonts w:ascii="Linux Libertine Display" w:hAnsi="Linux Libertine Display" w:cs="Linux Libertine Display"/>
-        </w:rPr>
-        <w:t>Strong Coupling Induced Bound States in the Continuum in a Hybrid Metal–Dielectric Bilayer Nanograting Resonator</w:t>
-      </w:r>
-      <w:r>
-        <w:rPr>
-          <w:rFonts w:ascii="Linux Libertine Display" w:hAnsi="Linux Libertine Display" w:cs="Linux Libertine Display"/>
-        </w:rPr>
-        <w:t>,”</w:t>
+      <w:hyperlink r:id="rId18" w:history="1">
+        <w:r>
+          <w:rPr>
+            <w:rStyle w:val="a3"/>
+            <w:rFonts w:ascii="Linux Libertine Display" w:hAnsi="Linux Libertine Display" w:cs="Linux Libertine Display"/>
+            <w:color w:val="1F497D"/>
+          </w:rPr>
+          <w:t>Strong Coupling Induced Bound States in the Continuum in a Hybrid Metal–Dielectric Bilayer Nanograting Resonator,</w:t>
+        </w:r>
+      </w:hyperlink>
+      <w:r>
+        <w:rPr>
+          <w:rFonts w:ascii="Linux Libertine Display" w:hAnsi="Linux Libertine Display" w:cs="Linux Libertine Display"/>
+          <w:color w:val="1F497D"/>
+        </w:rPr>
+        <w:t xml:space="preserve">” </w:t>
+      </w:r>
+      <w:r>
+        <w:rPr>
+          <w:rFonts w:ascii="Linux Libertine Display" w:hAnsi="Linux Libertine Display" w:cs="Linux Libertine Display"/>
+          <w:b/>
+        </w:rPr>
+        <w:t>ACS Photonics</w:t>
+      </w:r>
+      <w:r>
+        <w:rPr>
+          <w:rFonts w:ascii="Linux Libertine Display" w:hAnsi="Linux Libertine Display" w:cs="Linux Libertine Display"/>
+        </w:rPr>
+        <w:t>,</w:t>
       </w:r>
       <w:r>
         <w:rPr>
@@ -7088,27 +6899,9 @@
       <w:r>
         <w:rPr>
           <w:rFonts w:ascii="Linux Libertine Display" w:hAnsi="Linux Libertine Display" w:cs="Linux Libertine Display"/>
-          <w:b/>
-        </w:rPr>
-        <w:t>ACS Photonics</w:t>
-      </w:r>
-      <w:r>
-        <w:rPr>
-          <w:rFonts w:ascii="Linux Libertine Display" w:hAnsi="Linux Libertine Display" w:cs="Linux Libertine Display"/>
-        </w:rPr>
-        <w:t>,</w:t>
-      </w:r>
-      <w:r>
-        <w:rPr>
-          <w:rFonts w:ascii="Linux Libertine Display" w:hAnsi="Linux Libertine Display" w:cs="Linux Libertine Display"/>
-        </w:rPr>
-        <w:t xml:space="preserve"> </w:t>
-      </w:r>
-      <w:r>
-        <w:rPr>
-          <w:rFonts w:ascii="Linux Libertine Display" w:hAnsi="Linux Libertine Display" w:cs="Linux Libertine Display"/>
-        </w:rPr>
-        <w:t xml:space="preserve">vol. 11, no. 8, pp. 3221-3231, </w:t>
+          <w:color w:val="000000" w:themeColor="text1"/>
+        </w:rPr>
+        <w:t xml:space="preserve">vol. 11, no. 8, pp. 3221-3232, </w:t>
       </w:r>
       <w:r>
         <w:rPr>
@@ -7137,53 +6930,150 @@
         <w:rPr>
           <w:rFonts w:ascii="Linux Libertine Display" w:hAnsi="Linux Libertine Display" w:cs="Linux Libertine Display"/>
         </w:rPr>
-        <w:t xml:space="preserve">T. Choi, C. Choi, J. Bang, </w:t>
-      </w:r>
-      <w:r>
-        <w:rPr>
-          <w:rFonts w:ascii="Linux Libertine Display" w:hAnsi="Linux Libertine Display" w:cs="Linux Libertine Display"/>
-          <w:b/>
-        </w:rPr>
-        <w:t>Y. Kim</w:t>
-      </w:r>
-      <w:r>
-        <w:rPr>
-          <w:rFonts w:ascii="Linux Libertine Display" w:hAnsi="Linux Libertine Display" w:cs="Linux Libertine Display"/>
-        </w:rPr>
-        <w:t xml:space="preserve">, H. Son, C. Kim, J. Jang, Y. </w:t>
-      </w:r>
-      <w:proofErr w:type="spellStart"/>
-      <w:r>
-        <w:rPr>
-          <w:rFonts w:ascii="Linux Libertine Display" w:hAnsi="Linux Libertine Display" w:cs="Linux Libertine Display"/>
-        </w:rPr>
-        <w:t>Jeong</w:t>
-      </w:r>
-      <w:proofErr w:type="spellEnd"/>
-      <w:r>
-        <w:rPr>
-          <w:rFonts w:ascii="Linux Libertine Display" w:hAnsi="Linux Libertine Display" w:cs="Linux Libertine Display"/>
-        </w:rPr>
-        <w:t xml:space="preserve">, and B. Lee, “Multiwavelength Achromatic Deflector in the Visible using a Single-layer Freeform </w:t>
-      </w:r>
-      <w:proofErr w:type="spellStart"/>
-      <w:r>
-        <w:rPr>
-          <w:rFonts w:ascii="Linux Libertine Display" w:hAnsi="Linux Libertine Display" w:cs="Linux Libertine Display"/>
-        </w:rPr>
-        <w:t>Metasurface</w:t>
-      </w:r>
-      <w:proofErr w:type="spellEnd"/>
-      <w:r>
-        <w:rPr>
-          <w:rFonts w:ascii="Linux Libertine Display" w:hAnsi="Linux Libertine Display" w:cs="Linux Libertine Display"/>
-        </w:rPr>
-        <w:t xml:space="preserve">,” </w:t>
-      </w:r>
-      <w:r>
-        <w:rPr>
-          <w:rFonts w:ascii="Linux Libertine Display" w:hAnsi="Linux Libertine Display" w:cs="Linux Libertine Display"/>
-          <w:b/>
+        <w:t>T</w:t>
+      </w:r>
+      <w:r>
+        <w:rPr>
+          <w:rFonts w:ascii="Linux Libertine Display" w:hAnsi="Linux Libertine Display" w:cs="Linux Libertine Display"/>
+        </w:rPr>
+        <w:t>.</w:t>
+      </w:r>
+      <w:r>
+        <w:rPr>
+          <w:rFonts w:ascii="Linux Libertine Display" w:hAnsi="Linux Libertine Display" w:cs="Linux Libertine Display"/>
+        </w:rPr>
+        <w:t xml:space="preserve"> Choi, C</w:t>
+      </w:r>
+      <w:r>
+        <w:rPr>
+          <w:rFonts w:ascii="Linux Libertine Display" w:hAnsi="Linux Libertine Display" w:cs="Linux Libertine Display"/>
+        </w:rPr>
+        <w:t>.</w:t>
+      </w:r>
+      <w:r>
+        <w:rPr>
+          <w:rFonts w:ascii="Linux Libertine Display" w:hAnsi="Linux Libertine Display" w:cs="Linux Libertine Display"/>
+        </w:rPr>
+        <w:t xml:space="preserve"> Choi, J</w:t>
+      </w:r>
+      <w:r>
+        <w:rPr>
+          <w:rFonts w:ascii="Linux Libertine Display" w:hAnsi="Linux Libertine Display" w:cs="Linux Libertine Display"/>
+        </w:rPr>
+        <w:t>.</w:t>
+      </w:r>
+      <w:r>
+        <w:rPr>
+          <w:rFonts w:ascii="Linux Libertine Display" w:hAnsi="Linux Libertine Display" w:cs="Linux Libertine Display"/>
+        </w:rPr>
+        <w:t xml:space="preserve"> Bang, </w:t>
+      </w:r>
+      <w:r>
+        <w:rPr>
+          <w:rFonts w:ascii="Linux Libertine Display" w:hAnsi="Linux Libertine Display" w:cs="Linux Libertine Display"/>
+          <w:b/>
+          <w:bCs/>
+        </w:rPr>
+        <w:t>Y</w:t>
+      </w:r>
+      <w:r>
+        <w:rPr>
+          <w:rFonts w:ascii="Linux Libertine Display" w:hAnsi="Linux Libertine Display" w:cs="Linux Libertine Display"/>
+          <w:b/>
+          <w:bCs/>
+        </w:rPr>
+        <w:t>.</w:t>
+      </w:r>
+      <w:r>
+        <w:rPr>
+          <w:rFonts w:ascii="Linux Libertine Display" w:hAnsi="Linux Libertine Display" w:cs="Linux Libertine Display"/>
+          <w:b/>
+          <w:bCs/>
+        </w:rPr>
+        <w:t xml:space="preserve"> Kim</w:t>
+      </w:r>
+      <w:r>
+        <w:rPr>
+          <w:rFonts w:ascii="Linux Libertine Display" w:hAnsi="Linux Libertine Display" w:cs="Linux Libertine Display"/>
+        </w:rPr>
+        <w:t>, H</w:t>
+      </w:r>
+      <w:r>
+        <w:rPr>
+          <w:rFonts w:ascii="Linux Libertine Display" w:hAnsi="Linux Libertine Display" w:cs="Linux Libertine Display"/>
+        </w:rPr>
+        <w:t>.</w:t>
+      </w:r>
+      <w:r>
+        <w:rPr>
+          <w:rFonts w:ascii="Linux Libertine Display" w:hAnsi="Linux Libertine Display" w:cs="Linux Libertine Display"/>
+        </w:rPr>
+        <w:t xml:space="preserve"> Son, C</w:t>
+      </w:r>
+      <w:r>
+        <w:rPr>
+          <w:rFonts w:ascii="Linux Libertine Display" w:hAnsi="Linux Libertine Display" w:cs="Linux Libertine Display"/>
+        </w:rPr>
+        <w:t>.</w:t>
+      </w:r>
+      <w:r>
+        <w:rPr>
+          <w:rFonts w:ascii="Linux Libertine Display" w:hAnsi="Linux Libertine Display" w:cs="Linux Libertine Display"/>
+        </w:rPr>
+        <w:t xml:space="preserve"> Kim, J</w:t>
+      </w:r>
+      <w:r>
+        <w:rPr>
+          <w:rFonts w:ascii="Linux Libertine Display" w:hAnsi="Linux Libertine Display" w:cs="Linux Libertine Display"/>
+        </w:rPr>
+        <w:t>.</w:t>
+      </w:r>
+      <w:r>
+        <w:rPr>
+          <w:rFonts w:ascii="Linux Libertine Display" w:hAnsi="Linux Libertine Display" w:cs="Linux Libertine Display"/>
+        </w:rPr>
+        <w:t xml:space="preserve"> Jang</w:t>
+      </w:r>
+      <w:r>
+        <w:rPr>
+          <w:rFonts w:ascii="Linux Libertine Display" w:hAnsi="Linux Libertine Display" w:cs="Linux Libertine Display"/>
+        </w:rPr>
+        <w:t>, Y. Jeong, and B. Lee, “</w:t>
+      </w:r>
+      <w:hyperlink r:id="rId19" w:tgtFrame="_blank" w:history="1">
+        <w:r>
+          <w:rPr>
+            <w:rStyle w:val="a3"/>
+            <w:rFonts w:ascii="Linux Libertine Display" w:hAnsi="Linux Libertine Display" w:cs="Linux Libertine Display"/>
+            <w:color w:val="1F497D" w:themeColor="text2"/>
+          </w:rPr>
+          <w:t>Multiwavelength Achromatic Deflector in the Visible Using a Single-Layer Freeform Metasurface</w:t>
+        </w:r>
+      </w:hyperlink>
+      <w:r>
+        <w:rPr>
+          <w:rFonts w:ascii="Linux Libertine Display" w:hAnsi="Linux Libertine Display" w:cs="Linux Libertine Display"/>
+          <w:color w:val="1F497D" w:themeColor="text2"/>
+        </w:rPr>
+        <w:t>,</w:t>
+      </w:r>
+      <w:r>
+        <w:rPr>
+          <w:rFonts w:ascii="Linux Libertine Display" w:hAnsi="Linux Libertine Display" w:cs="Linux Libertine Display"/>
+        </w:rPr>
+        <w:t>”</w:t>
+      </w:r>
+      <w:r>
+        <w:rPr>
+          <w:rFonts w:ascii="Linux Libertine Display" w:hAnsi="Linux Libertine Display" w:cs="Linux Libertine Display"/>
+        </w:rPr>
+        <w:t xml:space="preserve"> </w:t>
+      </w:r>
+      <w:r>
+        <w:rPr>
+          <w:rFonts w:ascii="Linux Libertine Display" w:hAnsi="Linux Libertine Display" w:cs="Linux Libertine Display"/>
+          <w:b/>
+          <w:bCs/>
         </w:rPr>
         <w:t>Nano Letters</w:t>
       </w:r>
@@ -7191,7 +7081,19 @@
         <w:rPr>
           <w:rFonts w:ascii="Linux Libertine Display" w:hAnsi="Linux Libertine Display" w:cs="Linux Libertine Display"/>
         </w:rPr>
-        <w:t>, vol. 24, no. 35, pp. 10980-10986, 2024.</w:t>
+        <w:t xml:space="preserve">, </w:t>
+      </w:r>
+      <w:r>
+        <w:rPr>
+          <w:rFonts w:ascii="Linux Libertine Display" w:hAnsi="Linux Libertine Display" w:cs="Linux Libertine Display"/>
+        </w:rPr>
+        <w:t xml:space="preserve">vol. 24, no. 35, pp. 10980-10986, </w:t>
+      </w:r>
+      <w:r>
+        <w:rPr>
+          <w:rFonts w:ascii="Linux Libertine Display" w:hAnsi="Linux Libertine Display" w:cs="Linux Libertine Display"/>
+        </w:rPr>
+        <w:t>2024.</w:t>
       </w:r>
     </w:p>
     <w:p>
@@ -7214,26 +7116,49 @@
         <w:rPr>
           <w:rFonts w:ascii="Linux Libertine Display" w:hAnsi="Linux Libertine Display" w:cs="Linux Libertine Display"/>
         </w:rPr>
-        <w:t xml:space="preserve">E. Lee, Y. Jo, S. -W. Nam, M. </w:t>
-      </w:r>
-      <w:proofErr w:type="spellStart"/>
-      <w:r>
-        <w:rPr>
-          <w:rFonts w:ascii="Linux Libertine Display" w:hAnsi="Linux Libertine Display" w:cs="Linux Libertine Display"/>
-        </w:rPr>
-        <w:t>Chae</w:t>
-      </w:r>
-      <w:proofErr w:type="spellEnd"/>
-      <w:r>
-        <w:rPr>
-          <w:rFonts w:ascii="Linux Libertine Display" w:hAnsi="Linux Libertine Display" w:cs="Linux Libertine Display"/>
-        </w:rPr>
-        <w:t xml:space="preserve">, C. Chun, </w:t>
-      </w:r>
-      <w:r>
-        <w:rPr>
-          <w:rFonts w:ascii="Linux Libertine Display" w:hAnsi="Linux Libertine Display" w:cs="Linux Libertine Display"/>
-          <w:b/>
+        <w:t>E. Lee</w:t>
+      </w:r>
+      <w:r>
+        <w:rPr>
+          <w:rFonts w:ascii="Linux Libertine Display" w:hAnsi="Linux Libertine Display" w:cs="Linux Libertine Display"/>
+        </w:rPr>
+        <w:t xml:space="preserve">, </w:t>
+      </w:r>
+      <w:r>
+        <w:rPr>
+          <w:rFonts w:ascii="Linux Libertine Display" w:hAnsi="Linux Libertine Display" w:cs="Linux Libertine Display"/>
+        </w:rPr>
+        <w:t>Y. Jo</w:t>
+      </w:r>
+      <w:r>
+        <w:rPr>
+          <w:rFonts w:ascii="Linux Libertine Display" w:hAnsi="Linux Libertine Display" w:cs="Linux Libertine Display"/>
+        </w:rPr>
+        <w:t xml:space="preserve">, </w:t>
+      </w:r>
+      <w:r>
+        <w:rPr>
+          <w:rFonts w:ascii="Linux Libertine Display" w:hAnsi="Linux Libertine Display" w:cs="Linux Libertine Display"/>
+        </w:rPr>
+        <w:t>S.-W. Nam</w:t>
+      </w:r>
+      <w:r>
+        <w:rPr>
+          <w:rFonts w:ascii="Linux Libertine Display" w:hAnsi="Linux Libertine Display" w:cs="Linux Libertine Display"/>
+        </w:rPr>
+        <w:t xml:space="preserve">, </w:t>
+      </w:r>
+      <w:r>
+        <w:rPr>
+          <w:rFonts w:ascii="Linux Libertine Display" w:hAnsi="Linux Libertine Display" w:cs="Linux Libertine Display"/>
+        </w:rPr>
+        <w:t xml:space="preserve">M. Chae, C. Chun, </w:t>
+      </w:r>
+      <w:r>
+        <w:rPr>
+          <w:rFonts w:ascii="Linux Libertine Display" w:hAnsi="Linux Libertine Display" w:cs="Linux Libertine Display"/>
+          <w:b/>
+          <w:bCs/>
         </w:rPr>
         <w:t>Y. Kim</w:t>
       </w:r>
@@ -7241,142 +7166,71 @@
         <w:rPr>
           <w:rFonts w:ascii="Linux Libertine Display" w:hAnsi="Linux Libertine Display" w:cs="Linux Libertine Display"/>
         </w:rPr>
-        <w:t xml:space="preserve">, Y. </w:t>
-      </w:r>
-      <w:proofErr w:type="spellStart"/>
-      <w:r>
-        <w:rPr>
-          <w:rFonts w:ascii="Linux Libertine Display" w:hAnsi="Linux Libertine Display" w:cs="Linux Libertine Display"/>
-        </w:rPr>
-        <w:t>Jeong</w:t>
-      </w:r>
-      <w:proofErr w:type="spellEnd"/>
-      <w:r>
-        <w:rPr>
-          <w:rFonts w:ascii="Linux Libertine Display" w:hAnsi="Linux Libertine Display" w:cs="Linux Libertine Display"/>
-        </w:rPr>
-        <w:t xml:space="preserve">, and B. Lee, “Speckle </w:t>
-      </w:r>
-      <w:r>
-        <w:rPr>
-          <w:rFonts w:ascii="Linux Libertine Display" w:hAnsi="Linux Libertine Display" w:cs="Linux Libertine Display"/>
-        </w:rPr>
-        <w:t>R</w:t>
-      </w:r>
-      <w:r>
-        <w:rPr>
-          <w:rFonts w:ascii="Linux Libertine Display" w:hAnsi="Linux Libertine Display" w:cs="Linux Libertine Display"/>
-        </w:rPr>
-        <w:t xml:space="preserve">educed </w:t>
-      </w:r>
-      <w:r>
-        <w:rPr>
-          <w:rFonts w:ascii="Linux Libertine Display" w:hAnsi="Linux Libertine Display" w:cs="Linux Libertine Display"/>
-        </w:rPr>
-        <w:t>H</w:t>
-      </w:r>
-      <w:r>
-        <w:rPr>
-          <w:rFonts w:ascii="Linux Libertine Display" w:hAnsi="Linux Libertine Display" w:cs="Linux Libertine Display"/>
-        </w:rPr>
-        <w:t xml:space="preserve">olographic </w:t>
-      </w:r>
-      <w:r>
-        <w:rPr>
-          <w:rFonts w:ascii="Linux Libertine Display" w:hAnsi="Linux Libertine Display" w:cs="Linux Libertine Display"/>
-        </w:rPr>
-        <w:t>D</w:t>
-      </w:r>
-      <w:r>
-        <w:rPr>
-          <w:rFonts w:ascii="Linux Libertine Display" w:hAnsi="Linux Libertine Display" w:cs="Linux Libertine Display"/>
-        </w:rPr>
-        <w:t xml:space="preserve">isplay </w:t>
-      </w:r>
-      <w:r>
-        <w:rPr>
-          <w:rFonts w:ascii="Linux Libertine Display" w:hAnsi="Linux Libertine Display" w:cs="Linux Libertine Display"/>
-        </w:rPr>
-        <w:t>S</w:t>
-      </w:r>
-      <w:r>
-        <w:rPr>
-          <w:rFonts w:ascii="Linux Libertine Display" w:hAnsi="Linux Libertine Display" w:cs="Linux Libertine Display"/>
-        </w:rPr>
-        <w:t xml:space="preserve">ystem with a </w:t>
-      </w:r>
-      <w:r>
-        <w:rPr>
-          <w:rFonts w:ascii="Linux Libertine Display" w:hAnsi="Linux Libertine Display" w:cs="Linux Libertine Display"/>
-        </w:rPr>
-        <w:t>J</w:t>
-      </w:r>
-      <w:r>
-        <w:rPr>
-          <w:rFonts w:ascii="Linux Libertine Display" w:hAnsi="Linux Libertine Display" w:cs="Linux Libertine Display"/>
-        </w:rPr>
-        <w:t xml:space="preserve">ointly </w:t>
-      </w:r>
-      <w:r>
-        <w:rPr>
-          <w:rFonts w:ascii="Linux Libertine Display" w:hAnsi="Linux Libertine Display" w:cs="Linux Libertine Display"/>
-        </w:rPr>
-        <w:t>O</w:t>
-      </w:r>
-      <w:r>
-        <w:rPr>
-          <w:rFonts w:ascii="Linux Libertine Display" w:hAnsi="Linux Libertine Display" w:cs="Linux Libertine Display"/>
-        </w:rPr>
-        <w:t xml:space="preserve">ptimized </w:t>
-      </w:r>
-      <w:r>
-        <w:rPr>
-          <w:rFonts w:ascii="Linux Libertine Display" w:hAnsi="Linux Libertine Display" w:cs="Linux Libertine Display"/>
-        </w:rPr>
-        <w:t>R</w:t>
-      </w:r>
-      <w:r>
-        <w:rPr>
-          <w:rFonts w:ascii="Linux Libertine Display" w:hAnsi="Linux Libertine Display" w:cs="Linux Libertine Display"/>
-        </w:rPr>
-        <w:t xml:space="preserve">otating </w:t>
-      </w:r>
-      <w:r>
-        <w:rPr>
-          <w:rFonts w:ascii="Linux Libertine Display" w:hAnsi="Linux Libertine Display" w:cs="Linux Libertine Display"/>
-        </w:rPr>
-        <w:t>P</w:t>
-      </w:r>
-      <w:r>
-        <w:rPr>
-          <w:rFonts w:ascii="Linux Libertine Display" w:hAnsi="Linux Libertine Display" w:cs="Linux Libertine Display"/>
-        </w:rPr>
-        <w:t xml:space="preserve">hase </w:t>
-      </w:r>
-      <w:r>
-        <w:rPr>
-          <w:rFonts w:ascii="Linux Libertine Display" w:hAnsi="Linux Libertine Display" w:cs="Linux Libertine Display"/>
-        </w:rPr>
-        <w:t>M</w:t>
-      </w:r>
-      <w:r>
-        <w:rPr>
-          <w:rFonts w:ascii="Linux Libertine Display" w:hAnsi="Linux Libertine Display" w:cs="Linux Libertine Display"/>
-        </w:rPr>
-        <w:t xml:space="preserve">ask,” </w:t>
-      </w:r>
-      <w:r>
-        <w:rPr>
-          <w:rFonts w:ascii="Linux Libertine Display" w:hAnsi="Linux Libertine Display" w:cs="Linux Libertine Display"/>
-          <w:b/>
-        </w:rPr>
-        <w:t>Optics Letters</w:t>
-      </w:r>
-      <w:r>
-        <w:rPr>
-          <w:rFonts w:ascii="Linux Libertine Display" w:hAnsi="Linux Libertine Display" w:cs="Linux Libertine Display"/>
-        </w:rPr>
-        <w:t>, vol. 49, no. 19, pp. 5659-5662, 2024.</w:t>
+        <w:t xml:space="preserve">, </w:t>
+      </w:r>
+      <w:r>
+        <w:rPr>
+          <w:rFonts w:ascii="Linux Libertine Display" w:hAnsi="Linux Libertine Display" w:cs="Linux Libertine Display"/>
+        </w:rPr>
+        <w:t xml:space="preserve">Y. Jeong, and B. Lee, </w:t>
+      </w:r>
+      <w:r>
+        <w:rPr>
+          <w:rFonts w:ascii="Linux Libertine Display" w:hAnsi="Linux Libertine Display" w:cs="Linux Libertine Display"/>
+          <w:color w:val="1F497D"/>
+        </w:rPr>
+        <w:t>“</w:t>
+      </w:r>
+      <w:hyperlink r:id="rId20" w:history="1">
+        <w:r>
+          <w:rPr>
+            <w:rStyle w:val="a3"/>
+            <w:rFonts w:ascii="Linux Libertine Display" w:hAnsi="Linux Libertine Display" w:cs="Linux Libertine Display"/>
+            <w:color w:val="1F497D"/>
+          </w:rPr>
+          <w:t>Speckle Reduced Holographic Display System with a Jointly Optimized Rotating Phase Mask</w:t>
+        </w:r>
+      </w:hyperlink>
+      <w:r>
+        <w:rPr>
+          <w:rFonts w:ascii="Linux Libertine Display" w:hAnsi="Linux Libertine Display" w:cs="Linux Libertine Display"/>
+          <w:color w:val="1F497D"/>
+        </w:rPr>
+        <w:t xml:space="preserve">,” </w:t>
+      </w:r>
+      <w:r>
+        <w:rPr>
+          <w:rFonts w:ascii="Linux Libertine Display" w:hAnsi="Linux Libertine Display" w:cs="Linux Libertine Display"/>
+          <w:b/>
+          <w:bCs/>
+        </w:rPr>
+        <w:t>Optics</w:t>
+      </w:r>
+      <w:r>
+        <w:rPr>
+          <w:rFonts w:ascii="Linux Libertine Display" w:hAnsi="Linux Libertine Display" w:cs="Linux Libertine Display"/>
+          <w:b/>
+          <w:bCs/>
+        </w:rPr>
+        <w:t xml:space="preserve"> Letters</w:t>
+      </w:r>
+      <w:r>
+        <w:rPr>
+          <w:rFonts w:ascii="Linux Libertine Display" w:hAnsi="Linux Libertine Display" w:cs="Linux Libertine Display"/>
+        </w:rPr>
+        <w:t xml:space="preserve">, </w:t>
+      </w:r>
+      <w:r>
+        <w:rPr>
+          <w:rFonts w:ascii="Linux Libertine Display" w:hAnsi="Linux Libertine Display" w:cs="Linux Libertine Display"/>
+        </w:rPr>
+        <w:t xml:space="preserve">vol. 49, no. 19, pp. 5659-5662, </w:t>
+      </w:r>
+      <w:r>
+        <w:rPr>
+          <w:rFonts w:ascii="Linux Libertine Display" w:hAnsi="Linux Libertine Display" w:cs="Linux Libertine Display"/>
+        </w:rPr>
+        <w:t>2024.</w:t>
       </w:r>
     </w:p>
     <w:p>
@@ -7390,6 +7244,12 @@
           <w:rFonts w:ascii="Linux Libertine Display" w:hAnsi="Linux Libertine Display" w:cs="Linux Libertine Display"/>
         </w:rPr>
       </w:pPr>
+      <w:r>
+        <w:rPr>
+          <w:rFonts w:ascii="Linux Libertine Display" w:hAnsi="Linux Libertine Display" w:cs="Linux Libertine Display"/>
+        </w:rPr>
+        <w:t xml:space="preserve">  </w:t>
+      </w:r>
       <w:r>
         <w:rPr>
           <w:rFonts w:ascii="Linux Libertine Display" w:hAnsi="Linux Libertine Display" w:cs="Linux Libertine Display"/>
@@ -7446,7 +7306,7 @@
               </wp:inline>
             </w:drawing>
           </mc:Choice>
-          <mc:Fallback>
+          <mc:Fallback xmlns:oel="http://schemas.microsoft.com/office/2019/extlst" xmlns:w16cex="http://schemas.microsoft.com/office/word/2018/wordml/cex" xmlns:w16="http://schemas.microsoft.com/office/word/2018/wordml" xmlns:w16du="http://schemas.microsoft.com/office/word/2023/wordml/word16du" xmlns:w16sdtdh="http://schemas.microsoft.com/office/word/2020/wordml/sdtdatahash">
             <w:pict>
               <v:line w14:anchorId="1366E60E" id="직선 연결선 2" o:spid="_x0000_s1026" style="visibility:visible;mso-wrap-style:square;mso-left-percent:-10001;mso-top-percent:-10001;mso-position-horizontal:absolute;mso-position-horizontal-relative:char;mso-position-vertical:absolute;mso-position-vertical-relative:line;mso-left-percent:-10001;mso-top-percent:-10001" from="0,0" to="447.85pt,0" o:gfxdata="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" strokecolor="black [3213]">
                 <o:lock v:ext="edit" shapetype="f"/>
@@ -7648,7 +7508,6 @@
         </w:rPr>
         <w:t xml:space="preserve">. </w:t>
       </w:r>
-      <w:proofErr w:type="spellStart"/>
       <w:r>
         <w:rPr>
           <w:rFonts w:ascii="Linux Libertine Display" w:hAnsi="Linux Libertine Display" w:cs="Linux Libertine Display"/>
@@ -7656,7 +7515,6 @@
         </w:rPr>
         <w:t>Jeong</w:t>
       </w:r>
-      <w:proofErr w:type="spellEnd"/>
       <w:r>
         <w:rPr>
           <w:rFonts w:ascii="Linux Libertine Display" w:hAnsi="Linux Libertine Display" w:cs="Linux Libertine Display"/>
@@ -7839,65 +7697,72 @@
           <w:rFonts w:ascii="Linux Libertine Display" w:hAnsi="Linux Libertine Display" w:cs="Linux Libertine Display"/>
           <w:b/>
         </w:rPr>
+        <w:t xml:space="preserve">Y. Kim, </w:t>
+      </w:r>
+      <w:r>
+        <w:rPr>
+          <w:rFonts w:ascii="Linux Libertine Display" w:hAnsi="Linux Libertine Display" w:cs="Linux Libertine Display"/>
+        </w:rPr>
+        <w:t xml:space="preserve">C. Kim, and B. Lee, </w:t>
+      </w:r>
+      <w:r>
+        <w:rPr>
+          <w:rFonts w:ascii="Linux Libertine Display" w:hAnsi="Linux Libertine Display" w:cs="Linux Libertine Display"/>
+        </w:rPr>
+        <w:t>“</w:t>
+      </w:r>
+      <w:r>
+        <w:rPr>
+          <w:rFonts w:ascii="Linux Libertine Display" w:hAnsi="Linux Libertine Display" w:cs="Linux Libertine Display"/>
+        </w:rPr>
+        <w:t xml:space="preserve">Phase contrast imaging with multiwavelength achromatic spiral </w:t>
+      </w:r>
+      <w:proofErr w:type="spellStart"/>
+      <w:r>
+        <w:rPr>
+          <w:rFonts w:ascii="Linux Libertine Display" w:hAnsi="Linux Libertine Display" w:cs="Linux Libertine Display"/>
+        </w:rPr>
+        <w:t>metalens</w:t>
+      </w:r>
+      <w:proofErr w:type="spellEnd"/>
+      <w:r>
+        <w:rPr>
+          <w:rFonts w:ascii="Linux Libertine Display" w:hAnsi="Linux Libertine Display" w:cs="Linux Libertine Display"/>
+        </w:rPr>
+        <w:t>,</w:t>
+      </w:r>
+      <w:r>
+        <w:rPr>
+          <w:rFonts w:ascii="Linux Libertine Display" w:hAnsi="Linux Libertine Display" w:cs="Linux Libertine Display"/>
+        </w:rPr>
+        <w:t>”</w:t>
+      </w:r>
+      <w:r>
+        <w:rPr>
+          <w:rFonts w:ascii="Linux Libertine Display" w:hAnsi="Linux Libertine Display" w:cs="Linux Libertine Display"/>
+        </w:rPr>
+        <w:t xml:space="preserve"> OSA Optical Design and Fabrication Congress, Virtual Conference, paper FW4C.3, Jun. 2021.</w:t>
+      </w:r>
+      <w:r>
+        <w:rPr>
+          <w:rFonts w:ascii="Linux Libertine Display" w:hAnsi="Linux Libertine Display" w:cs="Linux Libertine Display"/>
+        </w:rPr>
+        <w:t xml:space="preserve"> </w:t>
+      </w:r>
+      <w:r>
+        <w:rPr>
+          <w:rFonts w:ascii="Linux Libertine Display" w:hAnsi="Linux Libertine Display" w:cs="Linux Libertine Display"/>
+          <w:b/>
+        </w:rPr>
+        <w:t xml:space="preserve">(Oral </w:t>
+      </w:r>
+      <w:r>
+        <w:rPr>
+          <w:rFonts w:ascii="Linux Libertine Display" w:hAnsi="Linux Libertine Display" w:cs="Linux Libertine Display"/>
+          <w:b/>
+        </w:rPr>
         <w:lastRenderedPageBreak/>
-        <w:t xml:space="preserve">Y. Kim, </w:t>
-      </w:r>
-      <w:r>
-        <w:rPr>
-          <w:rFonts w:ascii="Linux Libertine Display" w:hAnsi="Linux Libertine Display" w:cs="Linux Libertine Display"/>
-        </w:rPr>
-        <w:t xml:space="preserve">C. Kim, and B. Lee, </w:t>
-      </w:r>
-      <w:r>
-        <w:rPr>
-          <w:rFonts w:ascii="Linux Libertine Display" w:hAnsi="Linux Libertine Display" w:cs="Linux Libertine Display"/>
-        </w:rPr>
-        <w:t>“</w:t>
-      </w:r>
-      <w:r>
-        <w:rPr>
-          <w:rFonts w:ascii="Linux Libertine Display" w:hAnsi="Linux Libertine Display" w:cs="Linux Libertine Display"/>
-        </w:rPr>
-        <w:t xml:space="preserve">Phase contrast imaging with multiwavelength achromatic spiral </w:t>
-      </w:r>
-      <w:proofErr w:type="spellStart"/>
-      <w:r>
-        <w:rPr>
-          <w:rFonts w:ascii="Linux Libertine Display" w:hAnsi="Linux Libertine Display" w:cs="Linux Libertine Display"/>
-        </w:rPr>
-        <w:t>metalens</w:t>
-      </w:r>
-      <w:proofErr w:type="spellEnd"/>
-      <w:r>
-        <w:rPr>
-          <w:rFonts w:ascii="Linux Libertine Display" w:hAnsi="Linux Libertine Display" w:cs="Linux Libertine Display"/>
-        </w:rPr>
-        <w:t>,</w:t>
-      </w:r>
-      <w:r>
-        <w:rPr>
-          <w:rFonts w:ascii="Linux Libertine Display" w:hAnsi="Linux Libertine Display" w:cs="Linux Libertine Display"/>
-        </w:rPr>
-        <w:t>”</w:t>
-      </w:r>
-      <w:r>
-        <w:rPr>
-          <w:rFonts w:ascii="Linux Libertine Display" w:hAnsi="Linux Libertine Display" w:cs="Linux Libertine Display"/>
-        </w:rPr>
-        <w:t xml:space="preserve"> OSA Optical Design and Fabrication Congress, Virtual Conference, paper FW4C.3, Jun. 2021.</w:t>
-      </w:r>
-      <w:r>
-        <w:rPr>
-          <w:rFonts w:ascii="Linux Libertine Display" w:hAnsi="Linux Libertine Display" w:cs="Linux Libertine Display"/>
-        </w:rPr>
-        <w:t xml:space="preserve"> </w:t>
-      </w:r>
-      <w:r>
-        <w:rPr>
-          <w:rFonts w:ascii="Linux Libertine Display" w:hAnsi="Linux Libertine Display" w:cs="Linux Libertine Display"/>
-          <w:b/>
-        </w:rPr>
-        <w:t>(Oral presentation)</w:t>
+        <w:t>presentation)</w:t>
       </w:r>
     </w:p>
     <w:p>
@@ -8207,7 +8072,7 @@
               </wp:inline>
             </w:drawing>
           </mc:Choice>
-          <mc:Fallback>
+          <mc:Fallback xmlns:oel="http://schemas.microsoft.com/office/2019/extlst" xmlns:w16cex="http://schemas.microsoft.com/office/word/2018/wordml/cex" xmlns:w16="http://schemas.microsoft.com/office/word/2018/wordml" xmlns:w16du="http://schemas.microsoft.com/office/word/2023/wordml/word16du" xmlns:w16sdtdh="http://schemas.microsoft.com/office/word/2020/wordml/sdtdatahash">
             <w:pict>
               <v:line w14:anchorId="541D2091" id="직선 연결선 2" o:spid="_x0000_s1026" style="visibility:visible;mso-wrap-style:square;mso-left-percent:-10001;mso-top-percent:-10001;mso-position-horizontal:absolute;mso-position-horizontal-relative:char;mso-position-vertical:absolute;mso-position-vertical-relative:line;mso-left-percent:-10001;mso-top-percent:-10001" from="0,0" to="444.9pt,0" o:gfxdata="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" strokecolor="windowText">
                 <o:lock v:ext="edit" shapetype="f"/>
@@ -8219,10 +8084,10 @@
       </w:r>
     </w:p>
     <w:sectPr>
-      <w:headerReference w:type="default" r:id="rId17"/>
-      <w:footerReference w:type="default" r:id="rId18"/>
-      <w:headerReference w:type="first" r:id="rId19"/>
-      <w:footerReference w:type="first" r:id="rId20"/>
+      <w:headerReference w:type="default" r:id="rId21"/>
+      <w:footerReference w:type="default" r:id="rId22"/>
+      <w:headerReference w:type="first" r:id="rId23"/>
+      <w:footerReference w:type="first" r:id="rId24"/>
       <w:type w:val="continuous"/>
       <w:pgSz w:w="11906" w:h="16838"/>
       <w:pgMar w:top="1701" w:right="1440" w:bottom="1440" w:left="1440" w:header="964" w:footer="907" w:gutter="0"/>
@@ -8701,7 +8566,7 @@
             </wp:inline>
           </w:drawing>
         </mc:Choice>
-        <mc:Fallback>
+        <mc:Fallback xmlns:oel="http://schemas.microsoft.com/office/2019/extlst" xmlns:w16cex="http://schemas.microsoft.com/office/word/2018/wordml/cex" xmlns:w16="http://schemas.microsoft.com/office/word/2018/wordml" xmlns:w16du="http://schemas.microsoft.com/office/word/2023/wordml/word16du" xmlns:w16sdtdh="http://schemas.microsoft.com/office/word/2020/wordml/sdtdatahash">
           <w:pict>
             <v:line w14:anchorId="33EE1EC9" id="직선 연결선 2" o:spid="_x0000_s1026" style="visibility:visible;mso-wrap-style:square;mso-left-percent:-10001;mso-top-percent:-10001;mso-position-horizontal:absolute;mso-position-horizontal-relative:char;mso-position-vertical:absolute;mso-position-vertical-relative:line;mso-left-percent:-10001;mso-top-percent:-10001" from="0,0" to="447.85pt,0" o:gfxdata="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" strokecolor="black [3213]">
               <o:lock v:ext="edit" shapetype="f"/>
@@ -8738,14 +8603,14 @@
         <v:path o:extrusionok="f" gradientshapeok="t" o:connecttype="rect"/>
         <o:lock v:ext="edit" aspectratio="t"/>
       </v:shapetype>
-      <v:shape id="_x0000_i1077" type="#_x0000_t75" style="width:540.5pt;height:540.5pt;visibility:visible;mso-wrap-style:square" o:bullet="t">
+      <v:shape id="_x0000_i1028" type="#_x0000_t75" style="width:540pt;height:540pt;visibility:visible;mso-wrap-style:square" o:bullet="t">
         <v:imagedata r:id="rId1" o:title="" croptop="3115f" cropbottom="3115f" cropleft="3115f" cropright="3115f"/>
       </v:shape>
     </w:pict>
   </w:numPicBullet>
   <w:numPicBullet w:numPicBulletId="1">
     <w:pict>
-      <v:shape id="_x0000_i1078" type="#_x0000_t75" style="width:14pt;height:14pt;visibility:visible" o:gfxdata="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" o:bullet="t">
+      <v:shape id="_x0000_i1029" type="#_x0000_t75" style="width:14pt;height:14pt;visibility:visible" o:bullet="t">
         <v:imagedata r:id="rId2" o:title="" cropbottom="-1179f" cropright="-1179f"/>
       </v:shape>
     </w:pict>
@@ -11452,7 +11317,7 @@
 </file>
 
 <file path=customXml/itemProps1.xml><?xml version="1.0" encoding="utf-8"?>
-<ds:datastoreItem xmlns:ds="http://schemas.openxmlformats.org/officeDocument/2006/customXml" ds:itemID="{E6E29CBA-46D2-40DB-8960-71397B49D3F9}">
+<ds:datastoreItem xmlns:ds="http://schemas.openxmlformats.org/officeDocument/2006/customXml" ds:itemID="{D215FA51-2DB3-4E9E-A0DA-BDA76FF966F4}">
   <ds:schemaRefs>
     <ds:schemaRef ds:uri="http://schemas.openxmlformats.org/officeDocument/2006/bibliography"/>
   </ds:schemaRefs>

</xml_diff>

<commit_message>
Deploying to gh-pages from @ YoungJIn94/YoungJIn94.github.io@f4f16f0d21943515a1cc70ad7d52f89f281b6251 🚀
</commit_message>
<xml_diff>
--- a/assets/pdf/YJKim_CV.docx
+++ b/assets/pdf/YJKim_CV.docx
@@ -18,8 +18,6 @@
           <w:szCs w:val="40"/>
         </w:rPr>
       </w:pPr>
-      <w:bookmarkStart w:id="0" w:name="_GoBack"/>
-      <w:bookmarkEnd w:id="0"/>
       <w:r>
         <w:rPr>
           <w:rFonts w:ascii="Linux Libertine Display" w:hAnsi="Linux Libertine Display" w:cs="Linux Libertine Display"/>
@@ -544,7 +542,7 @@
               </wp:inline>
             </w:drawing>
           </mc:Choice>
-          <mc:Fallback xmlns:oel="http://schemas.microsoft.com/office/2019/extlst" xmlns:w16cex="http://schemas.microsoft.com/office/word/2018/wordml/cex" xmlns:w16="http://schemas.microsoft.com/office/word/2018/wordml" xmlns:w16du="http://schemas.microsoft.com/office/word/2023/wordml/word16du" xmlns:w16sdtdh="http://schemas.microsoft.com/office/word/2020/wordml/sdtdatahash">
+          <mc:Fallback xmlns:w16sdtdh="http://schemas.microsoft.com/office/word/2020/wordml/sdtdatahash" xmlns:w16du="http://schemas.microsoft.com/office/word/2023/wordml/word16du" xmlns:w16="http://schemas.microsoft.com/office/word/2018/wordml" xmlns:w16cex="http://schemas.microsoft.com/office/word/2018/wordml/cex" xmlns:oel="http://schemas.microsoft.com/office/2019/extlst">
             <w:pict>
               <v:line w14:anchorId="11BCC3A6" id="직선 연결선 2" o:spid="_x0000_s1026" style="visibility:visible;mso-wrap-style:square;mso-left-percent:-10001;mso-top-percent:-10001;mso-position-horizontal:absolute;mso-position-horizontal-relative:char;mso-position-vertical:absolute;mso-position-vertical-relative:line;mso-left-percent:-10001;mso-top-percent:-10001" from="0,0" to="447.85pt,0" o:gfxdata="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" strokecolor="windowText">
                 <o:lock v:ext="edit" shapetype="f"/>
@@ -1546,7 +1544,7 @@
               </wp:inline>
             </w:drawing>
           </mc:Choice>
-          <mc:Fallback xmlns:oel="http://schemas.microsoft.com/office/2019/extlst" xmlns:w16cex="http://schemas.microsoft.com/office/word/2018/wordml/cex" xmlns:w16="http://schemas.microsoft.com/office/word/2018/wordml" xmlns:w16du="http://schemas.microsoft.com/office/word/2023/wordml/word16du" xmlns:w16sdtdh="http://schemas.microsoft.com/office/word/2020/wordml/sdtdatahash">
+          <mc:Fallback xmlns:w16sdtdh="http://schemas.microsoft.com/office/word/2020/wordml/sdtdatahash" xmlns:w16du="http://schemas.microsoft.com/office/word/2023/wordml/word16du" xmlns:w16="http://schemas.microsoft.com/office/word/2018/wordml" xmlns:w16cex="http://schemas.microsoft.com/office/word/2018/wordml/cex" xmlns:oel="http://schemas.microsoft.com/office/2019/extlst">
             <w:pict>
               <v:line w14:anchorId="3F6884F7" id="직선 연결선 2" o:spid="_x0000_s1026" style="visibility:visible;mso-wrap-style:square;mso-left-percent:-10001;mso-top-percent:-10001;mso-position-horizontal:absolute;mso-position-horizontal-relative:char;mso-position-vertical:absolute;mso-position-vertical-relative:line;mso-left-percent:-10001;mso-top-percent:-10001" from="0,0" to="447.85pt,0" o:gfxdata="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" strokecolor="black [3213]">
                 <o:lock v:ext="edit" shapetype="f"/>
@@ -2150,7 +2148,7 @@
               </wp:inline>
             </w:drawing>
           </mc:Choice>
-          <mc:Fallback xmlns:oel="http://schemas.microsoft.com/office/2019/extlst" xmlns:w16cex="http://schemas.microsoft.com/office/word/2018/wordml/cex" xmlns:w16="http://schemas.microsoft.com/office/word/2018/wordml" xmlns:w16du="http://schemas.microsoft.com/office/word/2023/wordml/word16du" xmlns:w16sdtdh="http://schemas.microsoft.com/office/word/2020/wordml/sdtdatahash">
+          <mc:Fallback xmlns:w16sdtdh="http://schemas.microsoft.com/office/word/2020/wordml/sdtdatahash" xmlns:w16du="http://schemas.microsoft.com/office/word/2023/wordml/word16du" xmlns:w16="http://schemas.microsoft.com/office/word/2018/wordml" xmlns:w16cex="http://schemas.microsoft.com/office/word/2018/wordml/cex" xmlns:oel="http://schemas.microsoft.com/office/2019/extlst">
             <w:pict>
               <v:line w14:anchorId="22FE2562" id="직선 연결선 2" o:spid="_x0000_s1026" style="visibility:visible;mso-wrap-style:square;mso-left-percent:-10001;mso-top-percent:-10001;mso-position-horizontal:absolute;mso-position-horizontal-relative:char;mso-position-vertical:absolute;mso-position-vertical-relative:line;mso-left-percent:-10001;mso-top-percent:-10001" from="0,0" to="447.85pt,0" o:gfxdata="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" strokecolor="black [3213]">
                 <o:lock v:ext="edit" shapetype="f"/>
@@ -3018,7 +3016,7 @@
               </wp:inline>
             </w:drawing>
           </mc:Choice>
-          <mc:Fallback xmlns:oel="http://schemas.microsoft.com/office/2019/extlst" xmlns:w16cex="http://schemas.microsoft.com/office/word/2018/wordml/cex" xmlns:w16="http://schemas.microsoft.com/office/word/2018/wordml" xmlns:w16du="http://schemas.microsoft.com/office/word/2023/wordml/word16du" xmlns:w16sdtdh="http://schemas.microsoft.com/office/word/2020/wordml/sdtdatahash">
+          <mc:Fallback xmlns:w16sdtdh="http://schemas.microsoft.com/office/word/2020/wordml/sdtdatahash" xmlns:w16du="http://schemas.microsoft.com/office/word/2023/wordml/word16du" xmlns:w16="http://schemas.microsoft.com/office/word/2018/wordml" xmlns:w16cex="http://schemas.microsoft.com/office/word/2018/wordml/cex" xmlns:oel="http://schemas.microsoft.com/office/2019/extlst">
             <w:pict>
               <v:line w14:anchorId="3AFA4388" id="직선 연결선 2" o:spid="_x0000_s1026" style="visibility:visible;mso-wrap-style:square;mso-left-percent:-10001;mso-top-percent:-10001;mso-position-horizontal:absolute;mso-position-horizontal-relative:char;mso-position-vertical:absolute;mso-position-vertical-relative:line;mso-left-percent:-10001;mso-top-percent:-10001" from="0,0" to="447.85pt,0" o:gfxdata="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" strokecolor="black [3213]">
                 <o:lock v:ext="edit" shapetype="f"/>
@@ -4146,7 +4144,7 @@
               </wp:inline>
             </w:drawing>
           </mc:Choice>
-          <mc:Fallback xmlns:oel="http://schemas.microsoft.com/office/2019/extlst" xmlns:w16cex="http://schemas.microsoft.com/office/word/2018/wordml/cex" xmlns:w16="http://schemas.microsoft.com/office/word/2018/wordml" xmlns:w16du="http://schemas.microsoft.com/office/word/2023/wordml/word16du" xmlns:w16sdtdh="http://schemas.microsoft.com/office/word/2020/wordml/sdtdatahash">
+          <mc:Fallback xmlns:w16sdtdh="http://schemas.microsoft.com/office/word/2020/wordml/sdtdatahash" xmlns:w16du="http://schemas.microsoft.com/office/word/2023/wordml/word16du" xmlns:w16="http://schemas.microsoft.com/office/word/2018/wordml" xmlns:w16cex="http://schemas.microsoft.com/office/word/2018/wordml/cex" xmlns:oel="http://schemas.microsoft.com/office/2019/extlst">
             <w:pict>
               <v:line w14:anchorId="69247AFB" id="직선 연결선 2" o:spid="_x0000_s1026" style="visibility:visible;mso-wrap-style:square;mso-left-percent:-10001;mso-top-percent:-10001;mso-position-horizontal:absolute;mso-position-horizontal-relative:char;mso-position-vertical:absolute;mso-position-vertical-relative:line;mso-left-percent:-10001;mso-top-percent:-10001" from="0,0" to="447.85pt,0" o:gfxdata="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" strokecolor="black [3213]">
                 <o:lock v:ext="edit" shapetype="f"/>
@@ -4789,7 +4787,7 @@
               </wp:inline>
             </w:drawing>
           </mc:Choice>
-          <mc:Fallback xmlns:oel="http://schemas.microsoft.com/office/2019/extlst" xmlns:w16cex="http://schemas.microsoft.com/office/word/2018/wordml/cex" xmlns:w16="http://schemas.microsoft.com/office/word/2018/wordml" xmlns:w16du="http://schemas.microsoft.com/office/word/2023/wordml/word16du" xmlns:w16sdtdh="http://schemas.microsoft.com/office/word/2020/wordml/sdtdatahash">
+          <mc:Fallback xmlns:w16sdtdh="http://schemas.microsoft.com/office/word/2020/wordml/sdtdatahash" xmlns:w16du="http://schemas.microsoft.com/office/word/2023/wordml/word16du" xmlns:w16="http://schemas.microsoft.com/office/word/2018/wordml" xmlns:w16cex="http://schemas.microsoft.com/office/word/2018/wordml/cex" xmlns:oel="http://schemas.microsoft.com/office/2019/extlst">
             <w:pict>
               <v:line w14:anchorId="7C032A83" id="직선 연결선 2" o:spid="_x0000_s1026" style="visibility:visible;mso-wrap-style:square;mso-left-percent:-10001;mso-top-percent:-10001;mso-position-horizontal:absolute;mso-position-horizontal-relative:char;mso-position-vertical:absolute;mso-position-vertical-relative:line;mso-left-percent:-10001;mso-top-percent:-10001" from="0,0" to="447.85pt,0" o:gfxdata="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" strokecolor="windowText">
                 <o:lock v:ext="edit" shapetype="f"/>
@@ -5274,7 +5272,7 @@
               </wp:inline>
             </w:drawing>
           </mc:Choice>
-          <mc:Fallback xmlns:oel="http://schemas.microsoft.com/office/2019/extlst" xmlns:w16cex="http://schemas.microsoft.com/office/word/2018/wordml/cex" xmlns:w16="http://schemas.microsoft.com/office/word/2018/wordml" xmlns:w16du="http://schemas.microsoft.com/office/word/2023/wordml/word16du" xmlns:w16sdtdh="http://schemas.microsoft.com/office/word/2020/wordml/sdtdatahash">
+          <mc:Fallback xmlns:w16sdtdh="http://schemas.microsoft.com/office/word/2020/wordml/sdtdatahash" xmlns:w16du="http://schemas.microsoft.com/office/word/2023/wordml/word16du" xmlns:w16="http://schemas.microsoft.com/office/word/2018/wordml" xmlns:w16cex="http://schemas.microsoft.com/office/word/2018/wordml/cex" xmlns:oel="http://schemas.microsoft.com/office/2019/extlst">
             <w:pict>
               <v:line w14:anchorId="6A60165C" id="직선 연결선 2" o:spid="_x0000_s1026" style="visibility:visible;mso-wrap-style:square;mso-left-percent:-10001;mso-top-percent:-10001;mso-position-horizontal:absolute;mso-position-horizontal-relative:char;mso-position-vertical:absolute;mso-position-vertical-relative:line;mso-left-percent:-10001;mso-top-percent:-10001" from="0,0" to="447.85pt,0" o:gfxdata="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" strokecolor="windowText">
                 <o:lock v:ext="edit" shapetype="f"/>
@@ -5355,7 +5353,6 @@
         </w:rPr>
         <w:tab/>
       </w:r>
-      <w:proofErr w:type="gramStart"/>
       <w:r>
         <w:rPr>
           <w:rFonts w:ascii="Linux Libertine Display" w:hAnsi="Linux Libertine Display" w:cs="Linux Libertine Display"/>
@@ -5371,14 +5368,24 @@
       <w:r>
         <w:rPr>
           <w:rFonts w:ascii="Linux Libertine Display" w:hAnsi="Linux Libertine Display" w:cs="Linux Libertine Display"/>
+          <w:b/>
+          <w:bCs/>
+          <w:kern w:val="0"/>
+          <w:sz w:val="28"/>
+          <w:szCs w:val="28"/>
+        </w:rPr>
+        <w:t xml:space="preserve">      </w:t>
+      </w:r>
+      <w:r>
+        <w:rPr>
+          <w:rFonts w:ascii="Linux Libertine Display" w:hAnsi="Linux Libertine Display" w:cs="Linux Libertine Display"/>
           <w:bCs/>
           <w:kern w:val="0"/>
           <w:sz w:val="24"/>
           <w:szCs w:val="24"/>
         </w:rPr>
-        <w:t>First</w:t>
-      </w:r>
-      <w:proofErr w:type="gramEnd"/>
+        <w:t>First Author (</w:t>
+      </w:r>
       <w:r>
         <w:rPr>
           <w:rFonts w:ascii="Linux Libertine Display" w:hAnsi="Linux Libertine Display" w:cs="Linux Libertine Display"/>
@@ -5387,17 +5394,7 @@
           <w:sz w:val="24"/>
           <w:szCs w:val="24"/>
         </w:rPr>
-        <w:t xml:space="preserve"> Author (</w:t>
-      </w:r>
-      <w:r>
-        <w:rPr>
-          <w:rFonts w:ascii="Linux Libertine Display" w:hAnsi="Linux Libertine Display" w:cs="Linux Libertine Display"/>
-          <w:bCs/>
-          <w:kern w:val="0"/>
-          <w:sz w:val="24"/>
-          <w:szCs w:val="24"/>
-        </w:rPr>
-        <w:t>3</w:t>
+        <w:t>4</w:t>
       </w:r>
       <w:r>
         <w:rPr>
@@ -5896,6 +5893,8 @@
         </w:rPr>
         <w:t>, 2024. (Accepted)</w:t>
       </w:r>
+      <w:bookmarkStart w:id="0" w:name="_GoBack"/>
+      <w:bookmarkEnd w:id="0"/>
     </w:p>
     <w:p>
       <w:pPr>
@@ -6097,7 +6096,7 @@
               </wp:inline>
             </w:drawing>
           </mc:Choice>
-          <mc:Fallback xmlns:oel="http://schemas.microsoft.com/office/2019/extlst" xmlns:w16cex="http://schemas.microsoft.com/office/word/2018/wordml/cex" xmlns:w16="http://schemas.microsoft.com/office/word/2018/wordml" xmlns:w16du="http://schemas.microsoft.com/office/word/2023/wordml/word16du" xmlns:w16sdtdh="http://schemas.microsoft.com/office/word/2020/wordml/sdtdatahash">
+          <mc:Fallback xmlns:w16sdtdh="http://schemas.microsoft.com/office/word/2020/wordml/sdtdatahash" xmlns:w16du="http://schemas.microsoft.com/office/word/2023/wordml/word16du" xmlns:w16="http://schemas.microsoft.com/office/word/2018/wordml" xmlns:w16cex="http://schemas.microsoft.com/office/word/2018/wordml/cex" xmlns:oel="http://schemas.microsoft.com/office/2019/extlst">
             <w:pict>
               <v:line w14:anchorId="23BF7A76" id="직선 연결선 2" o:spid="_x0000_s1026" style="visibility:visible;mso-wrap-style:square;mso-left-percent:-10001;mso-top-percent:-10001;mso-position-horizontal:absolute;mso-position-horizontal-relative:char;mso-position-vertical:absolute;mso-position-vertical-relative:line;mso-left-percent:-10001;mso-top-percent:-10001" from="0,0" to="447.85pt,0" o:gfxdata="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" strokecolor="black [3213]">
                 <o:lock v:ext="edit" shapetype="f"/>
@@ -6213,6 +6212,17 @@
         </w:rPr>
         <w:tab/>
         <w:t xml:space="preserve">   </w:t>
+      </w:r>
+      <w:r>
+        <w:rPr>
+          <w:rFonts w:ascii="Linux Libertine Display" w:hAnsi="Linux Libertine Display" w:cs="Linux Libertine Display"/>
+          <w:b/>
+          <w:bCs/>
+          <w:kern w:val="0"/>
+          <w:sz w:val="27"/>
+          <w:szCs w:val="27"/>
+        </w:rPr>
+        <w:t xml:space="preserve">      </w:t>
       </w:r>
       <w:r>
         <w:rPr>
@@ -7306,7 +7316,7 @@
               </wp:inline>
             </w:drawing>
           </mc:Choice>
-          <mc:Fallback xmlns:oel="http://schemas.microsoft.com/office/2019/extlst" xmlns:w16cex="http://schemas.microsoft.com/office/word/2018/wordml/cex" xmlns:w16="http://schemas.microsoft.com/office/word/2018/wordml" xmlns:w16du="http://schemas.microsoft.com/office/word/2023/wordml/word16du" xmlns:w16sdtdh="http://schemas.microsoft.com/office/word/2020/wordml/sdtdatahash">
+          <mc:Fallback xmlns:w16sdtdh="http://schemas.microsoft.com/office/word/2020/wordml/sdtdatahash" xmlns:w16du="http://schemas.microsoft.com/office/word/2023/wordml/word16du" xmlns:w16="http://schemas.microsoft.com/office/word/2018/wordml" xmlns:w16cex="http://schemas.microsoft.com/office/word/2018/wordml/cex" xmlns:oel="http://schemas.microsoft.com/office/2019/extlst">
             <w:pict>
               <v:line w14:anchorId="1366E60E" id="직선 연결선 2" o:spid="_x0000_s1026" style="visibility:visible;mso-wrap-style:square;mso-left-percent:-10001;mso-top-percent:-10001;mso-position-horizontal:absolute;mso-position-horizontal-relative:char;mso-position-vertical:absolute;mso-position-vertical-relative:line;mso-left-percent:-10001;mso-top-percent:-10001" from="0,0" to="447.85pt,0" o:gfxdata="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" strokecolor="black [3213]">
                 <o:lock v:ext="edit" shapetype="f"/>
@@ -8072,7 +8082,7 @@
               </wp:inline>
             </w:drawing>
           </mc:Choice>
-          <mc:Fallback xmlns:oel="http://schemas.microsoft.com/office/2019/extlst" xmlns:w16cex="http://schemas.microsoft.com/office/word/2018/wordml/cex" xmlns:w16="http://schemas.microsoft.com/office/word/2018/wordml" xmlns:w16du="http://schemas.microsoft.com/office/word/2023/wordml/word16du" xmlns:w16sdtdh="http://schemas.microsoft.com/office/word/2020/wordml/sdtdatahash">
+          <mc:Fallback xmlns:w16sdtdh="http://schemas.microsoft.com/office/word/2020/wordml/sdtdatahash" xmlns:w16du="http://schemas.microsoft.com/office/word/2023/wordml/word16du" xmlns:w16="http://schemas.microsoft.com/office/word/2018/wordml" xmlns:w16cex="http://schemas.microsoft.com/office/word/2018/wordml/cex" xmlns:oel="http://schemas.microsoft.com/office/2019/extlst">
             <w:pict>
               <v:line w14:anchorId="541D2091" id="직선 연결선 2" o:spid="_x0000_s1026" style="visibility:visible;mso-wrap-style:square;mso-left-percent:-10001;mso-top-percent:-10001;mso-position-horizontal:absolute;mso-position-horizontal-relative:char;mso-position-vertical:absolute;mso-position-vertical-relative:line;mso-left-percent:-10001;mso-top-percent:-10001" from="0,0" to="444.9pt,0" o:gfxdata="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" strokecolor="windowText">
                 <o:lock v:ext="edit" shapetype="f"/>
@@ -8566,7 +8576,7 @@
             </wp:inline>
           </w:drawing>
         </mc:Choice>
-        <mc:Fallback xmlns:oel="http://schemas.microsoft.com/office/2019/extlst" xmlns:w16cex="http://schemas.microsoft.com/office/word/2018/wordml/cex" xmlns:w16="http://schemas.microsoft.com/office/word/2018/wordml" xmlns:w16du="http://schemas.microsoft.com/office/word/2023/wordml/word16du" xmlns:w16sdtdh="http://schemas.microsoft.com/office/word/2020/wordml/sdtdatahash">
+        <mc:Fallback xmlns:w16sdtdh="http://schemas.microsoft.com/office/word/2020/wordml/sdtdatahash" xmlns:w16du="http://schemas.microsoft.com/office/word/2023/wordml/word16du" xmlns:w16="http://schemas.microsoft.com/office/word/2018/wordml" xmlns:w16cex="http://schemas.microsoft.com/office/word/2018/wordml/cex" xmlns:oel="http://schemas.microsoft.com/office/2019/extlst">
           <w:pict>
             <v:line w14:anchorId="33EE1EC9" id="직선 연결선 2" o:spid="_x0000_s1026" style="visibility:visible;mso-wrap-style:square;mso-left-percent:-10001;mso-top-percent:-10001;mso-position-horizontal:absolute;mso-position-horizontal-relative:char;mso-position-vertical:absolute;mso-position-vertical-relative:line;mso-left-percent:-10001;mso-top-percent:-10001" from="0,0" to="447.85pt,0" o:gfxdata="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" strokecolor="black [3213]">
               <o:lock v:ext="edit" shapetype="f"/>
@@ -8603,14 +8613,14 @@
         <v:path o:extrusionok="f" gradientshapeok="t" o:connecttype="rect"/>
         <o:lock v:ext="edit" aspectratio="t"/>
       </v:shapetype>
-      <v:shape id="_x0000_i1028" type="#_x0000_t75" style="width:540pt;height:540pt;visibility:visible;mso-wrap-style:square" o:bullet="t">
+      <v:shape id="_x0000_i1030" type="#_x0000_t75" style="width:540pt;height:540pt;visibility:visible;mso-wrap-style:square" o:bullet="t">
         <v:imagedata r:id="rId1" o:title="" croptop="3115f" cropbottom="3115f" cropleft="3115f" cropright="3115f"/>
       </v:shape>
     </w:pict>
   </w:numPicBullet>
   <w:numPicBullet w:numPicBulletId="1">
     <w:pict>
-      <v:shape id="_x0000_i1029" type="#_x0000_t75" style="width:14pt;height:14pt;visibility:visible" o:bullet="t">
+      <v:shape id="_x0000_i1031" type="#_x0000_t75" style="width:14pt;height:14pt;visibility:visible" o:bullet="t">
         <v:imagedata r:id="rId2" o:title="" cropbottom="-1179f" cropright="-1179f"/>
       </v:shape>
     </w:pict>
@@ -11317,7 +11327,7 @@
 </file>
 
 <file path=customXml/itemProps1.xml><?xml version="1.0" encoding="utf-8"?>
-<ds:datastoreItem xmlns:ds="http://schemas.openxmlformats.org/officeDocument/2006/customXml" ds:itemID="{D215FA51-2DB3-4E9E-A0DA-BDA76FF966F4}">
+<ds:datastoreItem xmlns:ds="http://schemas.openxmlformats.org/officeDocument/2006/customXml" ds:itemID="{EF55ABC4-235E-49CC-B7E6-F309B8E496C8}">
   <ds:schemaRefs>
     <ds:schemaRef ds:uri="http://schemas.openxmlformats.org/officeDocument/2006/bibliography"/>
   </ds:schemaRefs>

</xml_diff>

<commit_message>
Deploying to gh-pages from @ YoungJIn94/YoungJIn94.github.io@e1455b8215cfc596e33fd357ace1b38b429ba915 🚀
</commit_message>
<xml_diff>
--- a/assets/pdf/YJKim_CV.docx
+++ b/assets/pdf/YJKim_CV.docx
@@ -542,7 +542,7 @@
               </wp:inline>
             </w:drawing>
           </mc:Choice>
-          <mc:Fallback xmlns:w16sdtdh="http://schemas.microsoft.com/office/word/2020/wordml/sdtdatahash" xmlns:w16du="http://schemas.microsoft.com/office/word/2023/wordml/word16du" xmlns:w16="http://schemas.microsoft.com/office/word/2018/wordml" xmlns:w16cex="http://schemas.microsoft.com/office/word/2018/wordml/cex" xmlns:oel="http://schemas.microsoft.com/office/2019/extlst">
+          <mc:Fallback xmlns:oel="http://schemas.microsoft.com/office/2019/extlst" xmlns:w16cex="http://schemas.microsoft.com/office/word/2018/wordml/cex" xmlns:w16="http://schemas.microsoft.com/office/word/2018/wordml" xmlns:w16du="http://schemas.microsoft.com/office/word/2023/wordml/word16du" xmlns:w16sdtdh="http://schemas.microsoft.com/office/word/2020/wordml/sdtdatahash">
             <w:pict>
               <v:line w14:anchorId="11BCC3A6" id="직선 연결선 2" o:spid="_x0000_s1026" style="visibility:visible;mso-wrap-style:square;mso-left-percent:-10001;mso-top-percent:-10001;mso-position-horizontal:absolute;mso-position-horizontal-relative:char;mso-position-vertical:absolute;mso-position-vertical-relative:line;mso-left-percent:-10001;mso-top-percent:-10001" from="0,0" to="447.85pt,0" o:gfxdata="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" strokecolor="windowText">
                 <o:lock v:ext="edit" shapetype="f"/>
@@ -1544,7 +1544,7 @@
               </wp:inline>
             </w:drawing>
           </mc:Choice>
-          <mc:Fallback xmlns:w16sdtdh="http://schemas.microsoft.com/office/word/2020/wordml/sdtdatahash" xmlns:w16du="http://schemas.microsoft.com/office/word/2023/wordml/word16du" xmlns:w16="http://schemas.microsoft.com/office/word/2018/wordml" xmlns:w16cex="http://schemas.microsoft.com/office/word/2018/wordml/cex" xmlns:oel="http://schemas.microsoft.com/office/2019/extlst">
+          <mc:Fallback xmlns:oel="http://schemas.microsoft.com/office/2019/extlst" xmlns:w16cex="http://schemas.microsoft.com/office/word/2018/wordml/cex" xmlns:w16="http://schemas.microsoft.com/office/word/2018/wordml" xmlns:w16du="http://schemas.microsoft.com/office/word/2023/wordml/word16du" xmlns:w16sdtdh="http://schemas.microsoft.com/office/word/2020/wordml/sdtdatahash">
             <w:pict>
               <v:line w14:anchorId="3F6884F7" id="직선 연결선 2" o:spid="_x0000_s1026" style="visibility:visible;mso-wrap-style:square;mso-left-percent:-10001;mso-top-percent:-10001;mso-position-horizontal:absolute;mso-position-horizontal-relative:char;mso-position-vertical:absolute;mso-position-vertical-relative:line;mso-left-percent:-10001;mso-top-percent:-10001" from="0,0" to="447.85pt,0" o:gfxdata="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" strokecolor="black [3213]">
                 <o:lock v:ext="edit" shapetype="f"/>
@@ -2148,7 +2148,7 @@
               </wp:inline>
             </w:drawing>
           </mc:Choice>
-          <mc:Fallback xmlns:w16sdtdh="http://schemas.microsoft.com/office/word/2020/wordml/sdtdatahash" xmlns:w16du="http://schemas.microsoft.com/office/word/2023/wordml/word16du" xmlns:w16="http://schemas.microsoft.com/office/word/2018/wordml" xmlns:w16cex="http://schemas.microsoft.com/office/word/2018/wordml/cex" xmlns:oel="http://schemas.microsoft.com/office/2019/extlst">
+          <mc:Fallback xmlns:oel="http://schemas.microsoft.com/office/2019/extlst" xmlns:w16cex="http://schemas.microsoft.com/office/word/2018/wordml/cex" xmlns:w16="http://schemas.microsoft.com/office/word/2018/wordml" xmlns:w16du="http://schemas.microsoft.com/office/word/2023/wordml/word16du" xmlns:w16sdtdh="http://schemas.microsoft.com/office/word/2020/wordml/sdtdatahash">
             <w:pict>
               <v:line w14:anchorId="22FE2562" id="직선 연결선 2" o:spid="_x0000_s1026" style="visibility:visible;mso-wrap-style:square;mso-left-percent:-10001;mso-top-percent:-10001;mso-position-horizontal:absolute;mso-position-horizontal-relative:char;mso-position-vertical:absolute;mso-position-vertical-relative:line;mso-left-percent:-10001;mso-top-percent:-10001" from="0,0" to="447.85pt,0" o:gfxdata="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" strokecolor="black [3213]">
                 <o:lock v:ext="edit" shapetype="f"/>
@@ -3016,7 +3016,7 @@
               </wp:inline>
             </w:drawing>
           </mc:Choice>
-          <mc:Fallback xmlns:w16sdtdh="http://schemas.microsoft.com/office/word/2020/wordml/sdtdatahash" xmlns:w16du="http://schemas.microsoft.com/office/word/2023/wordml/word16du" xmlns:w16="http://schemas.microsoft.com/office/word/2018/wordml" xmlns:w16cex="http://schemas.microsoft.com/office/word/2018/wordml/cex" xmlns:oel="http://schemas.microsoft.com/office/2019/extlst">
+          <mc:Fallback xmlns:oel="http://schemas.microsoft.com/office/2019/extlst" xmlns:w16cex="http://schemas.microsoft.com/office/word/2018/wordml/cex" xmlns:w16="http://schemas.microsoft.com/office/word/2018/wordml" xmlns:w16du="http://schemas.microsoft.com/office/word/2023/wordml/word16du" xmlns:w16sdtdh="http://schemas.microsoft.com/office/word/2020/wordml/sdtdatahash">
             <w:pict>
               <v:line w14:anchorId="3AFA4388" id="직선 연결선 2" o:spid="_x0000_s1026" style="visibility:visible;mso-wrap-style:square;mso-left-percent:-10001;mso-top-percent:-10001;mso-position-horizontal:absolute;mso-position-horizontal-relative:char;mso-position-vertical:absolute;mso-position-vertical-relative:line;mso-left-percent:-10001;mso-top-percent:-10001" from="0,0" to="447.85pt,0" o:gfxdata="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" strokecolor="black [3213]">
                 <o:lock v:ext="edit" shapetype="f"/>
@@ -4144,7 +4144,7 @@
               </wp:inline>
             </w:drawing>
           </mc:Choice>
-          <mc:Fallback xmlns:w16sdtdh="http://schemas.microsoft.com/office/word/2020/wordml/sdtdatahash" xmlns:w16du="http://schemas.microsoft.com/office/word/2023/wordml/word16du" xmlns:w16="http://schemas.microsoft.com/office/word/2018/wordml" xmlns:w16cex="http://schemas.microsoft.com/office/word/2018/wordml/cex" xmlns:oel="http://schemas.microsoft.com/office/2019/extlst">
+          <mc:Fallback xmlns:oel="http://schemas.microsoft.com/office/2019/extlst" xmlns:w16cex="http://schemas.microsoft.com/office/word/2018/wordml/cex" xmlns:w16="http://schemas.microsoft.com/office/word/2018/wordml" xmlns:w16du="http://schemas.microsoft.com/office/word/2023/wordml/word16du" xmlns:w16sdtdh="http://schemas.microsoft.com/office/word/2020/wordml/sdtdatahash">
             <w:pict>
               <v:line w14:anchorId="69247AFB" id="직선 연결선 2" o:spid="_x0000_s1026" style="visibility:visible;mso-wrap-style:square;mso-left-percent:-10001;mso-top-percent:-10001;mso-position-horizontal:absolute;mso-position-horizontal-relative:char;mso-position-vertical:absolute;mso-position-vertical-relative:line;mso-left-percent:-10001;mso-top-percent:-10001" from="0,0" to="447.85pt,0" o:gfxdata="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" strokecolor="black [3213]">
                 <o:lock v:ext="edit" shapetype="f"/>
@@ -4787,7 +4787,7 @@
               </wp:inline>
             </w:drawing>
           </mc:Choice>
-          <mc:Fallback xmlns:w16sdtdh="http://schemas.microsoft.com/office/word/2020/wordml/sdtdatahash" xmlns:w16du="http://schemas.microsoft.com/office/word/2023/wordml/word16du" xmlns:w16="http://schemas.microsoft.com/office/word/2018/wordml" xmlns:w16cex="http://schemas.microsoft.com/office/word/2018/wordml/cex" xmlns:oel="http://schemas.microsoft.com/office/2019/extlst">
+          <mc:Fallback xmlns:oel="http://schemas.microsoft.com/office/2019/extlst" xmlns:w16cex="http://schemas.microsoft.com/office/word/2018/wordml/cex" xmlns:w16="http://schemas.microsoft.com/office/word/2018/wordml" xmlns:w16du="http://schemas.microsoft.com/office/word/2023/wordml/word16du" xmlns:w16sdtdh="http://schemas.microsoft.com/office/word/2020/wordml/sdtdatahash">
             <w:pict>
               <v:line w14:anchorId="7C032A83" id="직선 연결선 2" o:spid="_x0000_s1026" style="visibility:visible;mso-wrap-style:square;mso-left-percent:-10001;mso-top-percent:-10001;mso-position-horizontal:absolute;mso-position-horizontal-relative:char;mso-position-vertical:absolute;mso-position-vertical-relative:line;mso-left-percent:-10001;mso-top-percent:-10001" from="0,0" to="447.85pt,0" o:gfxdata="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" strokecolor="windowText">
                 <o:lock v:ext="edit" shapetype="f"/>
@@ -5272,7 +5272,7 @@
               </wp:inline>
             </w:drawing>
           </mc:Choice>
-          <mc:Fallback xmlns:w16sdtdh="http://schemas.microsoft.com/office/word/2020/wordml/sdtdatahash" xmlns:w16du="http://schemas.microsoft.com/office/word/2023/wordml/word16du" xmlns:w16="http://schemas.microsoft.com/office/word/2018/wordml" xmlns:w16cex="http://schemas.microsoft.com/office/word/2018/wordml/cex" xmlns:oel="http://schemas.microsoft.com/office/2019/extlst">
+          <mc:Fallback xmlns:oel="http://schemas.microsoft.com/office/2019/extlst" xmlns:w16cex="http://schemas.microsoft.com/office/word/2018/wordml/cex" xmlns:w16="http://schemas.microsoft.com/office/word/2018/wordml" xmlns:w16du="http://schemas.microsoft.com/office/word/2023/wordml/word16du" xmlns:w16sdtdh="http://schemas.microsoft.com/office/word/2020/wordml/sdtdatahash">
             <w:pict>
               <v:line w14:anchorId="6A60165C" id="직선 연결선 2" o:spid="_x0000_s1026" style="visibility:visible;mso-wrap-style:square;mso-left-percent:-10001;mso-top-percent:-10001;mso-position-horizontal:absolute;mso-position-horizontal-relative:char;mso-position-vertical:absolute;mso-position-vertical-relative:line;mso-left-percent:-10001;mso-top-percent:-10001" from="0,0" to="447.85pt,0" o:gfxdata="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" strokecolor="windowText">
                 <o:lock v:ext="edit" shapetype="f"/>
@@ -5797,6 +5797,7 @@
           <w:szCs w:val="20"/>
         </w:rPr>
       </w:pPr>
+      <w:bookmarkStart w:id="0" w:name="_GoBack"/>
       <w:r>
         <w:rPr>
           <w:rFonts w:ascii="Linux Libertine Display" w:hAnsi="Linux Libertine Display" w:cs="Linux Libertine Display"/>
@@ -5860,6 +5861,47 @@
         <w:rPr>
           <w:rFonts w:ascii="Linux Libertine Display" w:hAnsi="Linux Libertine Display" w:cs="Linux Libertine Display"/>
           <w:bCs/>
+          <w:color w:val="1F497D" w:themeColor="text2"/>
+          <w:kern w:val="0"/>
+          <w:szCs w:val="20"/>
+        </w:rPr>
+        <w:fldChar w:fldCharType="begin"/>
+      </w:r>
+      <w:r>
+        <w:rPr>
+          <w:rFonts w:ascii="Linux Libertine Display" w:hAnsi="Linux Libertine Display" w:cs="Linux Libertine Display"/>
+          <w:bCs/>
+          <w:color w:val="1F497D" w:themeColor="text2"/>
+          <w:kern w:val="0"/>
+          <w:szCs w:val="20"/>
+        </w:rPr>
+        <w:instrText xml:space="preserve"> HYPERLINK "https://www.science.org/doi/10.1126/sciadv.adr2319" </w:instrText>
+      </w:r>
+      <w:r>
+        <w:rPr>
+          <w:rFonts w:ascii="Linux Libertine Display" w:hAnsi="Linux Libertine Display" w:cs="Linux Libertine Display"/>
+          <w:bCs/>
+          <w:color w:val="1F497D" w:themeColor="text2"/>
+          <w:kern w:val="0"/>
+          <w:szCs w:val="20"/>
+        </w:rPr>
+      </w:r>
+      <w:r>
+        <w:rPr>
+          <w:rFonts w:ascii="Linux Libertine Display" w:hAnsi="Linux Libertine Display" w:cs="Linux Libertine Display"/>
+          <w:bCs/>
+          <w:color w:val="1F497D" w:themeColor="text2"/>
+          <w:kern w:val="0"/>
+          <w:szCs w:val="20"/>
+        </w:rPr>
+        <w:fldChar w:fldCharType="separate"/>
+      </w:r>
+      <w:r>
+        <w:rPr>
+          <w:rStyle w:val="a3"/>
+          <w:rFonts w:ascii="Linux Libertine Display" w:hAnsi="Linux Libertine Display" w:cs="Linux Libertine Display"/>
+          <w:bCs/>
+          <w:color w:val="1F497D" w:themeColor="text2"/>
           <w:kern w:val="0"/>
           <w:szCs w:val="20"/>
         </w:rPr>
@@ -5868,12 +5910,33 @@
       <w:proofErr w:type="spellEnd"/>
       <w:r>
         <w:rPr>
-          <w:rFonts w:ascii="Linux Libertine Display" w:hAnsi="Linux Libertine Display" w:cs="Linux Libertine Display"/>
-          <w:bCs/>
-          <w:kern w:val="0"/>
-          <w:szCs w:val="20"/>
-        </w:rPr>
-        <w:t xml:space="preserve"> Folded Lens System for Ultrathin Cameras,” </w:t>
+          <w:rStyle w:val="a3"/>
+          <w:rFonts w:ascii="Linux Libertine Display" w:hAnsi="Linux Libertine Display" w:cs="Linux Libertine Display"/>
+          <w:bCs/>
+          <w:color w:val="1F497D" w:themeColor="text2"/>
+          <w:kern w:val="0"/>
+          <w:szCs w:val="20"/>
+        </w:rPr>
+        <w:t xml:space="preserve"> Folded Lens System for Ultrathin Cameras</w:t>
+      </w:r>
+      <w:r>
+        <w:rPr>
+          <w:rFonts w:ascii="Linux Libertine Display" w:hAnsi="Linux Libertine Display" w:cs="Linux Libertine Display"/>
+          <w:bCs/>
+          <w:color w:val="1F497D" w:themeColor="text2"/>
+          <w:kern w:val="0"/>
+          <w:szCs w:val="20"/>
+        </w:rPr>
+        <w:fldChar w:fldCharType="end"/>
+      </w:r>
+      <w:r>
+        <w:rPr>
+          <w:rFonts w:ascii="Linux Libertine Display" w:hAnsi="Linux Libertine Display" w:cs="Linux Libertine Display"/>
+          <w:bCs/>
+          <w:kern w:val="0"/>
+          <w:szCs w:val="20"/>
+        </w:rPr>
+        <w:t xml:space="preserve">,” </w:t>
       </w:r>
       <w:r>
         <w:rPr>
@@ -5891,11 +5954,37 @@
           <w:kern w:val="0"/>
           <w:szCs w:val="20"/>
         </w:rPr>
-        <w:t>, 2024. (Accepted)</w:t>
-      </w:r>
-      <w:bookmarkStart w:id="0" w:name="_GoBack"/>
-      <w:bookmarkEnd w:id="0"/>
+        <w:t xml:space="preserve">, </w:t>
+      </w:r>
+      <w:r>
+        <w:rPr>
+          <w:rFonts w:ascii="Linux Libertine Display" w:hAnsi="Linux Libertine Display" w:cs="Linux Libertine Display"/>
+          <w:bCs/>
+          <w:kern w:val="0"/>
+          <w:szCs w:val="20"/>
+        </w:rPr>
+        <w:t xml:space="preserve">vol. 10, no. 44, pp. eadr2319, </w:t>
+      </w:r>
+      <w:r>
+        <w:rPr>
+          <w:rFonts w:ascii="Linux Libertine Display" w:hAnsi="Linux Libertine Display" w:cs="Linux Libertine Display"/>
+          <w:bCs/>
+          <w:kern w:val="0"/>
+          <w:szCs w:val="20"/>
+        </w:rPr>
+        <w:t>2024</w:t>
+      </w:r>
+      <w:r>
+        <w:rPr>
+          <w:rFonts w:ascii="Linux Libertine Display" w:hAnsi="Linux Libertine Display" w:cs="Linux Libertine Display"/>
+          <w:bCs/>
+          <w:kern w:val="0"/>
+          <w:szCs w:val="20"/>
+        </w:rPr>
+        <w:t>.</w:t>
+      </w:r>
     </w:p>
+    <w:bookmarkEnd w:id="0"/>
     <w:p>
       <w:pPr>
         <w:pStyle w:val="a6"/>
@@ -6096,7 +6185,7 @@
               </wp:inline>
             </w:drawing>
           </mc:Choice>
-          <mc:Fallback xmlns:w16sdtdh="http://schemas.microsoft.com/office/word/2020/wordml/sdtdatahash" xmlns:w16du="http://schemas.microsoft.com/office/word/2023/wordml/word16du" xmlns:w16="http://schemas.microsoft.com/office/word/2018/wordml" xmlns:w16cex="http://schemas.microsoft.com/office/word/2018/wordml/cex" xmlns:oel="http://schemas.microsoft.com/office/2019/extlst">
+          <mc:Fallback xmlns:oel="http://schemas.microsoft.com/office/2019/extlst" xmlns:w16cex="http://schemas.microsoft.com/office/word/2018/wordml/cex" xmlns:w16="http://schemas.microsoft.com/office/word/2018/wordml" xmlns:w16du="http://schemas.microsoft.com/office/word/2023/wordml/word16du" xmlns:w16sdtdh="http://schemas.microsoft.com/office/word/2020/wordml/sdtdatahash">
             <w:pict>
               <v:line w14:anchorId="23BF7A76" id="직선 연결선 2" o:spid="_x0000_s1026" style="visibility:visible;mso-wrap-style:square;mso-left-percent:-10001;mso-top-percent:-10001;mso-position-horizontal:absolute;mso-position-horizontal-relative:char;mso-position-vertical:absolute;mso-position-vertical-relative:line;mso-left-percent:-10001;mso-top-percent:-10001" from="0,0" to="447.85pt,0" o:gfxdata="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" strokecolor="black [3213]">
                 <o:lock v:ext="edit" shapetype="f"/>
@@ -7254,12 +7343,6 @@
           <w:rFonts w:ascii="Linux Libertine Display" w:hAnsi="Linux Libertine Display" w:cs="Linux Libertine Display"/>
         </w:rPr>
       </w:pPr>
-      <w:r>
-        <w:rPr>
-          <w:rFonts w:ascii="Linux Libertine Display" w:hAnsi="Linux Libertine Display" w:cs="Linux Libertine Display"/>
-        </w:rPr>
-        <w:t xml:space="preserve">  </w:t>
-      </w:r>
       <w:r>
         <w:rPr>
           <w:rFonts w:ascii="Linux Libertine Display" w:hAnsi="Linux Libertine Display" w:cs="Linux Libertine Display"/>
@@ -7316,7 +7399,7 @@
               </wp:inline>
             </w:drawing>
           </mc:Choice>
-          <mc:Fallback xmlns:w16sdtdh="http://schemas.microsoft.com/office/word/2020/wordml/sdtdatahash" xmlns:w16du="http://schemas.microsoft.com/office/word/2023/wordml/word16du" xmlns:w16="http://schemas.microsoft.com/office/word/2018/wordml" xmlns:w16cex="http://schemas.microsoft.com/office/word/2018/wordml/cex" xmlns:oel="http://schemas.microsoft.com/office/2019/extlst">
+          <mc:Fallback xmlns:oel="http://schemas.microsoft.com/office/2019/extlst" xmlns:w16cex="http://schemas.microsoft.com/office/word/2018/wordml/cex" xmlns:w16="http://schemas.microsoft.com/office/word/2018/wordml" xmlns:w16du="http://schemas.microsoft.com/office/word/2023/wordml/word16du" xmlns:w16sdtdh="http://schemas.microsoft.com/office/word/2020/wordml/sdtdatahash">
             <w:pict>
               <v:line w14:anchorId="1366E60E" id="직선 연결선 2" o:spid="_x0000_s1026" style="visibility:visible;mso-wrap-style:square;mso-left-percent:-10001;mso-top-percent:-10001;mso-position-horizontal:absolute;mso-position-horizontal-relative:char;mso-position-vertical:absolute;mso-position-vertical-relative:line;mso-left-percent:-10001;mso-top-percent:-10001" from="0,0" to="447.85pt,0" o:gfxdata="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" strokecolor="black [3213]">
                 <o:lock v:ext="edit" shapetype="f"/>
@@ -7764,15 +7847,7 @@
           <w:rFonts w:ascii="Linux Libertine Display" w:hAnsi="Linux Libertine Display" w:cs="Linux Libertine Display"/>
           <w:b/>
         </w:rPr>
-        <w:t xml:space="preserve">(Oral </w:t>
-      </w:r>
-      <w:r>
-        <w:rPr>
-          <w:rFonts w:ascii="Linux Libertine Display" w:hAnsi="Linux Libertine Display" w:cs="Linux Libertine Display"/>
-          <w:b/>
-        </w:rPr>
-        <w:lastRenderedPageBreak/>
-        <w:t>presentation)</w:t>
+        <w:t>(Oral presentation)</w:t>
       </w:r>
     </w:p>
     <w:p>
@@ -7792,6 +7867,7 @@
           <w:rFonts w:ascii="Linux Libertine Display" w:hAnsi="Linux Libertine Display" w:cs="Linux Libertine Display"/>
           <w:b/>
         </w:rPr>
+        <w:lastRenderedPageBreak/>
         <w:t>Y. Kim</w:t>
       </w:r>
       <w:r>
@@ -8082,7 +8158,7 @@
               </wp:inline>
             </w:drawing>
           </mc:Choice>
-          <mc:Fallback xmlns:w16sdtdh="http://schemas.microsoft.com/office/word/2020/wordml/sdtdatahash" xmlns:w16du="http://schemas.microsoft.com/office/word/2023/wordml/word16du" xmlns:w16="http://schemas.microsoft.com/office/word/2018/wordml" xmlns:w16cex="http://schemas.microsoft.com/office/word/2018/wordml/cex" xmlns:oel="http://schemas.microsoft.com/office/2019/extlst">
+          <mc:Fallback xmlns:oel="http://schemas.microsoft.com/office/2019/extlst" xmlns:w16cex="http://schemas.microsoft.com/office/word/2018/wordml/cex" xmlns:w16="http://schemas.microsoft.com/office/word/2018/wordml" xmlns:w16du="http://schemas.microsoft.com/office/word/2023/wordml/word16du" xmlns:w16sdtdh="http://schemas.microsoft.com/office/word/2020/wordml/sdtdatahash">
             <w:pict>
               <v:line w14:anchorId="541D2091" id="직선 연결선 2" o:spid="_x0000_s1026" style="visibility:visible;mso-wrap-style:square;mso-left-percent:-10001;mso-top-percent:-10001;mso-position-horizontal:absolute;mso-position-horizontal-relative:char;mso-position-vertical:absolute;mso-position-vertical-relative:line;mso-left-percent:-10001;mso-top-percent:-10001" from="0,0" to="444.9pt,0" o:gfxdata="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" strokecolor="windowText">
                 <o:lock v:ext="edit" shapetype="f"/>
@@ -8576,7 +8652,7 @@
             </wp:inline>
           </w:drawing>
         </mc:Choice>
-        <mc:Fallback xmlns:w16sdtdh="http://schemas.microsoft.com/office/word/2020/wordml/sdtdatahash" xmlns:w16du="http://schemas.microsoft.com/office/word/2023/wordml/word16du" xmlns:w16="http://schemas.microsoft.com/office/word/2018/wordml" xmlns:w16cex="http://schemas.microsoft.com/office/word/2018/wordml/cex" xmlns:oel="http://schemas.microsoft.com/office/2019/extlst">
+        <mc:Fallback xmlns:oel="http://schemas.microsoft.com/office/2019/extlst" xmlns:w16cex="http://schemas.microsoft.com/office/word/2018/wordml/cex" xmlns:w16="http://schemas.microsoft.com/office/word/2018/wordml" xmlns:w16du="http://schemas.microsoft.com/office/word/2023/wordml/word16du" xmlns:w16sdtdh="http://schemas.microsoft.com/office/word/2020/wordml/sdtdatahash">
           <w:pict>
             <v:line w14:anchorId="33EE1EC9" id="직선 연결선 2" o:spid="_x0000_s1026" style="visibility:visible;mso-wrap-style:square;mso-left-percent:-10001;mso-top-percent:-10001;mso-position-horizontal:absolute;mso-position-horizontal-relative:char;mso-position-vertical:absolute;mso-position-vertical-relative:line;mso-left-percent:-10001;mso-top-percent:-10001" from="0,0" to="447.85pt,0" o:gfxdata="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" strokecolor="black [3213]">
               <o:lock v:ext="edit" shapetype="f"/>
@@ -8613,14 +8689,14 @@
         <v:path o:extrusionok="f" gradientshapeok="t" o:connecttype="rect"/>
         <o:lock v:ext="edit" aspectratio="t"/>
       </v:shapetype>
-      <v:shape id="_x0000_i1030" type="#_x0000_t75" style="width:540pt;height:540pt;visibility:visible;mso-wrap-style:square" o:bullet="t">
+      <v:shape id="_x0000_i1040" type="#_x0000_t75" style="width:540pt;height:540pt;visibility:visible;mso-wrap-style:square" o:bullet="t">
         <v:imagedata r:id="rId1" o:title="" croptop="3115f" cropbottom="3115f" cropleft="3115f" cropright="3115f"/>
       </v:shape>
     </w:pict>
   </w:numPicBullet>
   <w:numPicBullet w:numPicBulletId="1">
     <w:pict>
-      <v:shape id="_x0000_i1031" type="#_x0000_t75" style="width:14pt;height:14pt;visibility:visible" o:bullet="t">
+      <v:shape id="_x0000_i1041" type="#_x0000_t75" style="width:14pt;height:14pt;visibility:visible" o:bullet="t">
         <v:imagedata r:id="rId2" o:title="" cropbottom="-1179f" cropright="-1179f"/>
       </v:shape>
     </w:pict>
@@ -11327,7 +11403,7 @@
 </file>
 
 <file path=customXml/itemProps1.xml><?xml version="1.0" encoding="utf-8"?>
-<ds:datastoreItem xmlns:ds="http://schemas.openxmlformats.org/officeDocument/2006/customXml" ds:itemID="{EF55ABC4-235E-49CC-B7E6-F309B8E496C8}">
+<ds:datastoreItem xmlns:ds="http://schemas.openxmlformats.org/officeDocument/2006/customXml" ds:itemID="{5AE46261-374E-45B4-86C8-D94DB454808D}">
   <ds:schemaRefs>
     <ds:schemaRef ds:uri="http://schemas.openxmlformats.org/officeDocument/2006/bibliography"/>
   </ds:schemaRefs>

</xml_diff>

<commit_message>
Deploying to gh-pages from @ YoungJIn94/YoungJIn94.github.io@1149361eddaf1c3d8f4b96e213d8400e3e789f49 🚀
</commit_message>
<xml_diff>
--- a/assets/pdf/YJKim_CV.docx
+++ b/assets/pdf/YJKim_CV.docx
@@ -542,7 +542,7 @@
               </wp:inline>
             </w:drawing>
           </mc:Choice>
-          <mc:Fallback xmlns:oel="http://schemas.microsoft.com/office/2019/extlst" xmlns:w16cex="http://schemas.microsoft.com/office/word/2018/wordml/cex" xmlns:w16="http://schemas.microsoft.com/office/word/2018/wordml" xmlns:w16du="http://schemas.microsoft.com/office/word/2023/wordml/word16du" xmlns:w16sdtdh="http://schemas.microsoft.com/office/word/2020/wordml/sdtdatahash">
+          <mc:Fallback xmlns:w16sdtdh="http://schemas.microsoft.com/office/word/2020/wordml/sdtdatahash" xmlns:w16du="http://schemas.microsoft.com/office/word/2023/wordml/word16du" xmlns:w16="http://schemas.microsoft.com/office/word/2018/wordml" xmlns:w16cex="http://schemas.microsoft.com/office/word/2018/wordml/cex" xmlns:oel="http://schemas.microsoft.com/office/2019/extlst">
             <w:pict>
               <v:line w14:anchorId="11BCC3A6" id="직선 연결선 2" o:spid="_x0000_s1026" style="visibility:visible;mso-wrap-style:square;mso-left-percent:-10001;mso-top-percent:-10001;mso-position-horizontal:absolute;mso-position-horizontal-relative:char;mso-position-vertical:absolute;mso-position-vertical-relative:line;mso-left-percent:-10001;mso-top-percent:-10001" from="0,0" to="447.85pt,0" o:gfxdata="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" strokecolor="windowText">
                 <o:lock v:ext="edit" shapetype="f"/>
@@ -1544,7 +1544,7 @@
               </wp:inline>
             </w:drawing>
           </mc:Choice>
-          <mc:Fallback xmlns:oel="http://schemas.microsoft.com/office/2019/extlst" xmlns:w16cex="http://schemas.microsoft.com/office/word/2018/wordml/cex" xmlns:w16="http://schemas.microsoft.com/office/word/2018/wordml" xmlns:w16du="http://schemas.microsoft.com/office/word/2023/wordml/word16du" xmlns:w16sdtdh="http://schemas.microsoft.com/office/word/2020/wordml/sdtdatahash">
+          <mc:Fallback xmlns:w16sdtdh="http://schemas.microsoft.com/office/word/2020/wordml/sdtdatahash" xmlns:w16du="http://schemas.microsoft.com/office/word/2023/wordml/word16du" xmlns:w16="http://schemas.microsoft.com/office/word/2018/wordml" xmlns:w16cex="http://schemas.microsoft.com/office/word/2018/wordml/cex" xmlns:oel="http://schemas.microsoft.com/office/2019/extlst">
             <w:pict>
               <v:line w14:anchorId="3F6884F7" id="직선 연결선 2" o:spid="_x0000_s1026" style="visibility:visible;mso-wrap-style:square;mso-left-percent:-10001;mso-top-percent:-10001;mso-position-horizontal:absolute;mso-position-horizontal-relative:char;mso-position-vertical:absolute;mso-position-vertical-relative:line;mso-left-percent:-10001;mso-top-percent:-10001" from="0,0" to="447.85pt,0" o:gfxdata="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" strokecolor="black [3213]">
                 <o:lock v:ext="edit" shapetype="f"/>
@@ -2148,7 +2148,7 @@
               </wp:inline>
             </w:drawing>
           </mc:Choice>
-          <mc:Fallback xmlns:oel="http://schemas.microsoft.com/office/2019/extlst" xmlns:w16cex="http://schemas.microsoft.com/office/word/2018/wordml/cex" xmlns:w16="http://schemas.microsoft.com/office/word/2018/wordml" xmlns:w16du="http://schemas.microsoft.com/office/word/2023/wordml/word16du" xmlns:w16sdtdh="http://schemas.microsoft.com/office/word/2020/wordml/sdtdatahash">
+          <mc:Fallback xmlns:w16sdtdh="http://schemas.microsoft.com/office/word/2020/wordml/sdtdatahash" xmlns:w16du="http://schemas.microsoft.com/office/word/2023/wordml/word16du" xmlns:w16="http://schemas.microsoft.com/office/word/2018/wordml" xmlns:w16cex="http://schemas.microsoft.com/office/word/2018/wordml/cex" xmlns:oel="http://schemas.microsoft.com/office/2019/extlst">
             <w:pict>
               <v:line w14:anchorId="22FE2562" id="직선 연결선 2" o:spid="_x0000_s1026" style="visibility:visible;mso-wrap-style:square;mso-left-percent:-10001;mso-top-percent:-10001;mso-position-horizontal:absolute;mso-position-horizontal-relative:char;mso-position-vertical:absolute;mso-position-vertical-relative:line;mso-left-percent:-10001;mso-top-percent:-10001" from="0,0" to="447.85pt,0" o:gfxdata="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" strokecolor="black [3213]">
                 <o:lock v:ext="edit" shapetype="f"/>
@@ -3016,7 +3016,7 @@
               </wp:inline>
             </w:drawing>
           </mc:Choice>
-          <mc:Fallback xmlns:oel="http://schemas.microsoft.com/office/2019/extlst" xmlns:w16cex="http://schemas.microsoft.com/office/word/2018/wordml/cex" xmlns:w16="http://schemas.microsoft.com/office/word/2018/wordml" xmlns:w16du="http://schemas.microsoft.com/office/word/2023/wordml/word16du" xmlns:w16sdtdh="http://schemas.microsoft.com/office/word/2020/wordml/sdtdatahash">
+          <mc:Fallback xmlns:w16sdtdh="http://schemas.microsoft.com/office/word/2020/wordml/sdtdatahash" xmlns:w16du="http://schemas.microsoft.com/office/word/2023/wordml/word16du" xmlns:w16="http://schemas.microsoft.com/office/word/2018/wordml" xmlns:w16cex="http://schemas.microsoft.com/office/word/2018/wordml/cex" xmlns:oel="http://schemas.microsoft.com/office/2019/extlst">
             <w:pict>
               <v:line w14:anchorId="3AFA4388" id="직선 연결선 2" o:spid="_x0000_s1026" style="visibility:visible;mso-wrap-style:square;mso-left-percent:-10001;mso-top-percent:-10001;mso-position-horizontal:absolute;mso-position-horizontal-relative:char;mso-position-vertical:absolute;mso-position-vertical-relative:line;mso-left-percent:-10001;mso-top-percent:-10001" from="0,0" to="447.85pt,0" o:gfxdata="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" strokecolor="black [3213]">
                 <o:lock v:ext="edit" shapetype="f"/>
@@ -4144,7 +4144,7 @@
               </wp:inline>
             </w:drawing>
           </mc:Choice>
-          <mc:Fallback xmlns:oel="http://schemas.microsoft.com/office/2019/extlst" xmlns:w16cex="http://schemas.microsoft.com/office/word/2018/wordml/cex" xmlns:w16="http://schemas.microsoft.com/office/word/2018/wordml" xmlns:w16du="http://schemas.microsoft.com/office/word/2023/wordml/word16du" xmlns:w16sdtdh="http://schemas.microsoft.com/office/word/2020/wordml/sdtdatahash">
+          <mc:Fallback xmlns:w16sdtdh="http://schemas.microsoft.com/office/word/2020/wordml/sdtdatahash" xmlns:w16du="http://schemas.microsoft.com/office/word/2023/wordml/word16du" xmlns:w16="http://schemas.microsoft.com/office/word/2018/wordml" xmlns:w16cex="http://schemas.microsoft.com/office/word/2018/wordml/cex" xmlns:oel="http://schemas.microsoft.com/office/2019/extlst">
             <w:pict>
               <v:line w14:anchorId="69247AFB" id="직선 연결선 2" o:spid="_x0000_s1026" style="visibility:visible;mso-wrap-style:square;mso-left-percent:-10001;mso-top-percent:-10001;mso-position-horizontal:absolute;mso-position-horizontal-relative:char;mso-position-vertical:absolute;mso-position-vertical-relative:line;mso-left-percent:-10001;mso-top-percent:-10001" from="0,0" to="447.85pt,0" o:gfxdata="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" strokecolor="black [3213]">
                 <o:lock v:ext="edit" shapetype="f"/>
@@ -4787,7 +4787,7 @@
               </wp:inline>
             </w:drawing>
           </mc:Choice>
-          <mc:Fallback xmlns:oel="http://schemas.microsoft.com/office/2019/extlst" xmlns:w16cex="http://schemas.microsoft.com/office/word/2018/wordml/cex" xmlns:w16="http://schemas.microsoft.com/office/word/2018/wordml" xmlns:w16du="http://schemas.microsoft.com/office/word/2023/wordml/word16du" xmlns:w16sdtdh="http://schemas.microsoft.com/office/word/2020/wordml/sdtdatahash">
+          <mc:Fallback xmlns:w16sdtdh="http://schemas.microsoft.com/office/word/2020/wordml/sdtdatahash" xmlns:w16du="http://schemas.microsoft.com/office/word/2023/wordml/word16du" xmlns:w16="http://schemas.microsoft.com/office/word/2018/wordml" xmlns:w16cex="http://schemas.microsoft.com/office/word/2018/wordml/cex" xmlns:oel="http://schemas.microsoft.com/office/2019/extlst">
             <w:pict>
               <v:line w14:anchorId="7C032A83" id="직선 연결선 2" o:spid="_x0000_s1026" style="visibility:visible;mso-wrap-style:square;mso-left-percent:-10001;mso-top-percent:-10001;mso-position-horizontal:absolute;mso-position-horizontal-relative:char;mso-position-vertical:absolute;mso-position-vertical-relative:line;mso-left-percent:-10001;mso-top-percent:-10001" from="0,0" to="447.85pt,0" o:gfxdata="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" strokecolor="windowText">
                 <o:lock v:ext="edit" shapetype="f"/>
@@ -5272,7 +5272,7 @@
               </wp:inline>
             </w:drawing>
           </mc:Choice>
-          <mc:Fallback xmlns:oel="http://schemas.microsoft.com/office/2019/extlst" xmlns:w16cex="http://schemas.microsoft.com/office/word/2018/wordml/cex" xmlns:w16="http://schemas.microsoft.com/office/word/2018/wordml" xmlns:w16du="http://schemas.microsoft.com/office/word/2023/wordml/word16du" xmlns:w16sdtdh="http://schemas.microsoft.com/office/word/2020/wordml/sdtdatahash">
+          <mc:Fallback xmlns:w16sdtdh="http://schemas.microsoft.com/office/word/2020/wordml/sdtdatahash" xmlns:w16du="http://schemas.microsoft.com/office/word/2023/wordml/word16du" xmlns:w16="http://schemas.microsoft.com/office/word/2018/wordml" xmlns:w16cex="http://schemas.microsoft.com/office/word/2018/wordml/cex" xmlns:oel="http://schemas.microsoft.com/office/2019/extlst">
             <w:pict>
               <v:line w14:anchorId="6A60165C" id="직선 연결선 2" o:spid="_x0000_s1026" style="visibility:visible;mso-wrap-style:square;mso-left-percent:-10001;mso-top-percent:-10001;mso-position-horizontal:absolute;mso-position-horizontal-relative:char;mso-position-vertical:absolute;mso-position-vertical-relative:line;mso-left-percent:-10001;mso-top-percent:-10001" from="0,0" to="447.85pt,0" o:gfxdata="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" strokecolor="windowText">
                 <o:lock v:ext="edit" shapetype="f"/>
@@ -5711,72 +5711,112 @@
           <w:kern w:val="0"/>
           <w:szCs w:val="20"/>
         </w:rPr>
-        <w:t>ACM Transactions on Graphics (SIGGRAPH A</w:t>
-      </w:r>
-      <w:r>
-        <w:rPr>
-          <w:rFonts w:ascii="Linux Libertine Display" w:hAnsi="Linux Libertine Display" w:cs="Linux Libertine Display"/>
-          <w:b/>
-          <w:bCs/>
-          <w:kern w:val="0"/>
-          <w:szCs w:val="20"/>
-        </w:rPr>
-        <w:t>sia</w:t>
-      </w:r>
-      <w:r>
-        <w:rPr>
-          <w:rFonts w:ascii="Linux Libertine Display" w:hAnsi="Linux Libertine Display" w:cs="Linux Libertine Display"/>
-          <w:b/>
+        <w:t>ACM Transactions on Graphics</w:t>
+      </w:r>
+      <w:r>
+        <w:rPr>
+          <w:rFonts w:ascii="Linux Libertine Display" w:hAnsi="Linux Libertine Display" w:cs="Linux Libertine Display"/>
+          <w:b/>
+          <w:bCs/>
+          <w:kern w:val="0"/>
+          <w:szCs w:val="20"/>
+        </w:rPr>
+        <w:t>,</w:t>
+      </w:r>
+      <w:r>
+        <w:rPr>
+          <w:rFonts w:ascii="Linux Libertine Display" w:hAnsi="Linux Libertine Display" w:cs="Linux Libertine Display"/>
+          <w:b/>
+          <w:bCs/>
+          <w:kern w:val="0"/>
+          <w:szCs w:val="20"/>
+        </w:rPr>
+        <w:t xml:space="preserve"> </w:t>
+      </w:r>
+      <w:r>
+        <w:rPr>
+          <w:rFonts w:ascii="Linux Libertine Display" w:hAnsi="Linux Libertine Display" w:cs="Linux Libertine Display"/>
+          <w:bCs/>
+          <w:kern w:val="0"/>
+          <w:szCs w:val="20"/>
+        </w:rPr>
+        <w:t xml:space="preserve">vol. 42, no. 6, </w:t>
+      </w:r>
+      <w:r>
+        <w:rPr>
+          <w:rFonts w:ascii="Linux Libertine Display" w:hAnsi="Linux Libertine Display" w:cs="Linux Libertine Display"/>
+          <w:bCs/>
+          <w:kern w:val="0"/>
+          <w:szCs w:val="20"/>
+        </w:rPr>
+        <w:t>article 200,</w:t>
+      </w:r>
+      <w:r>
+        <w:rPr>
+          <w:rFonts w:ascii="Linux Libertine Display" w:hAnsi="Linux Libertine Display" w:cs="Linux Libertine Display"/>
+          <w:bCs/>
+          <w:kern w:val="0"/>
+          <w:szCs w:val="20"/>
+        </w:rPr>
+        <w:t xml:space="preserve"> </w:t>
+      </w:r>
+      <w:r>
+        <w:rPr>
+          <w:rFonts w:ascii="Linux Libertine Display" w:hAnsi="Linux Libertine Display" w:cs="Linux Libertine Display"/>
+          <w:bCs/>
+          <w:kern w:val="0"/>
+          <w:szCs w:val="20"/>
+        </w:rPr>
+        <w:t>2023.</w:t>
+      </w:r>
+      <w:r>
+        <w:rPr>
+          <w:rFonts w:ascii="Linux Libertine Display" w:hAnsi="Linux Libertine Display" w:cs="Linux Libertine Display"/>
+          <w:bCs/>
+          <w:kern w:val="0"/>
+          <w:szCs w:val="20"/>
+        </w:rPr>
+        <w:t xml:space="preserve"> </w:t>
+      </w:r>
+      <w:r>
+        <w:rPr>
+          <w:rFonts w:ascii="Linux Libertine Display" w:hAnsi="Linux Libertine Display" w:cs="Linux Libertine Display"/>
+          <w:bCs/>
+          <w:kern w:val="0"/>
+          <w:szCs w:val="20"/>
+        </w:rPr>
+        <w:t>(</w:t>
+      </w:r>
+      <w:r>
+        <w:rPr>
+          <w:rFonts w:ascii="Linux Libertine Display" w:hAnsi="Linux Libertine Display" w:cs="Linux Libertine Display"/>
+          <w:bCs/>
+          <w:color w:val="FF0000"/>
+          <w:kern w:val="0"/>
+          <w:szCs w:val="20"/>
+        </w:rPr>
+        <w:t xml:space="preserve">Top 5% in Computer </w:t>
+      </w:r>
+      <w:proofErr w:type="spellStart"/>
+      <w:r>
+        <w:rPr>
+          <w:rFonts w:ascii="Linux Libertine Display" w:hAnsi="Linux Libertine Display" w:cs="Linux Libertine Display"/>
+          <w:bCs/>
+          <w:color w:val="FF0000"/>
+          <w:kern w:val="0"/>
+          <w:szCs w:val="20"/>
+        </w:rPr>
+        <w:t>Gprahics</w:t>
+      </w:r>
+      <w:proofErr w:type="spellEnd"/>
+      <w:r>
+        <w:rPr>
+          <w:rFonts w:ascii="Linux Libertine Display" w:hAnsi="Linux Libertine Display" w:cs="Linux Libertine Display"/>
           <w:bCs/>
           <w:kern w:val="0"/>
           <w:szCs w:val="20"/>
         </w:rPr>
         <w:t>)</w:t>
-      </w:r>
-      <w:r>
-        <w:rPr>
-          <w:rFonts w:ascii="Linux Libertine Display" w:hAnsi="Linux Libertine Display" w:cs="Linux Libertine Display"/>
-          <w:bCs/>
-          <w:kern w:val="0"/>
-          <w:szCs w:val="20"/>
-        </w:rPr>
-        <w:t xml:space="preserve">, </w:t>
-      </w:r>
-      <w:r>
-        <w:rPr>
-          <w:rFonts w:ascii="Linux Libertine Display" w:hAnsi="Linux Libertine Display" w:cs="Linux Libertine Display"/>
-          <w:bCs/>
-          <w:kern w:val="0"/>
-          <w:szCs w:val="20"/>
-        </w:rPr>
-        <w:t xml:space="preserve">vol. 42, no. 6, </w:t>
-      </w:r>
-      <w:r>
-        <w:rPr>
-          <w:rFonts w:ascii="Linux Libertine Display" w:hAnsi="Linux Libertine Display" w:cs="Linux Libertine Display"/>
-          <w:bCs/>
-          <w:kern w:val="0"/>
-          <w:szCs w:val="20"/>
-        </w:rPr>
-        <w:t>article 200,</w:t>
-      </w:r>
-      <w:r>
-        <w:rPr>
-          <w:rFonts w:ascii="Linux Libertine Display" w:hAnsi="Linux Libertine Display" w:cs="Linux Libertine Display"/>
-          <w:bCs/>
-          <w:kern w:val="0"/>
-          <w:szCs w:val="20"/>
-        </w:rPr>
-        <w:t xml:space="preserve"> </w:t>
-      </w:r>
-      <w:r>
-        <w:rPr>
-          <w:rFonts w:ascii="Linux Libertine Display" w:hAnsi="Linux Libertine Display" w:cs="Linux Libertine Display"/>
-          <w:bCs/>
-          <w:kern w:val="0"/>
-          <w:szCs w:val="20"/>
-        </w:rPr>
-        <w:t>2023.</w:t>
       </w:r>
     </w:p>
     <w:p>
@@ -5797,7 +5837,6 @@
           <w:szCs w:val="20"/>
         </w:rPr>
       </w:pPr>
-      <w:bookmarkStart w:id="0" w:name="_GoBack"/>
       <w:r>
         <w:rPr>
           <w:rFonts w:ascii="Linux Libertine Display" w:hAnsi="Linux Libertine Display" w:cs="Linux Libertine Display"/>
@@ -5885,17 +5924,20 @@
           <w:kern w:val="0"/>
           <w:szCs w:val="20"/>
         </w:rPr>
-      </w:r>
-      <w:r>
-        <w:rPr>
+        <w:fldChar w:fldCharType="separate"/>
+      </w:r>
+      <w:r>
+        <w:rPr>
+          <w:rStyle w:val="a3"/>
           <w:rFonts w:ascii="Linux Libertine Display" w:hAnsi="Linux Libertine Display" w:cs="Linux Libertine Display"/>
           <w:bCs/>
           <w:color w:val="1F497D" w:themeColor="text2"/>
           <w:kern w:val="0"/>
           <w:szCs w:val="20"/>
         </w:rPr>
-        <w:fldChar w:fldCharType="separate"/>
-      </w:r>
+        <w:t>Metasurface</w:t>
+      </w:r>
+      <w:proofErr w:type="spellEnd"/>
       <w:r>
         <w:rPr>
           <w:rStyle w:val="a3"/>
@@ -5905,28 +5947,16 @@
           <w:kern w:val="0"/>
           <w:szCs w:val="20"/>
         </w:rPr>
-        <w:t>Metasurface</w:t>
-      </w:r>
-      <w:proofErr w:type="spellEnd"/>
-      <w:r>
-        <w:rPr>
-          <w:rStyle w:val="a3"/>
+        <w:t xml:space="preserve"> Folded Lens System for Ultrathin Cameras</w:t>
+      </w:r>
+      <w:r>
+        <w:rPr>
           <w:rFonts w:ascii="Linux Libertine Display" w:hAnsi="Linux Libertine Display" w:cs="Linux Libertine Display"/>
           <w:bCs/>
           <w:color w:val="1F497D" w:themeColor="text2"/>
           <w:kern w:val="0"/>
           <w:szCs w:val="20"/>
         </w:rPr>
-        <w:t xml:space="preserve"> Folded Lens System for Ultrathin Cameras</w:t>
-      </w:r>
-      <w:r>
-        <w:rPr>
-          <w:rFonts w:ascii="Linux Libertine Display" w:hAnsi="Linux Libertine Display" w:cs="Linux Libertine Display"/>
-          <w:bCs/>
-          <w:color w:val="1F497D" w:themeColor="text2"/>
-          <w:kern w:val="0"/>
-          <w:szCs w:val="20"/>
-        </w:rPr>
         <w:fldChar w:fldCharType="end"/>
       </w:r>
       <w:r>
@@ -5963,7 +5993,18 @@
           <w:kern w:val="0"/>
           <w:szCs w:val="20"/>
         </w:rPr>
-        <w:t xml:space="preserve">vol. 10, no. 44, pp. eadr2319, </w:t>
+        <w:t>vol. 10, no. 44, p</w:t>
+      </w:r>
+      <w:bookmarkStart w:id="0" w:name="_GoBack"/>
+      <w:bookmarkEnd w:id="0"/>
+      <w:r>
+        <w:rPr>
+          <w:rFonts w:ascii="Linux Libertine Display" w:hAnsi="Linux Libertine Display" w:cs="Linux Libertine Display"/>
+          <w:bCs/>
+          <w:kern w:val="0"/>
+          <w:szCs w:val="20"/>
+        </w:rPr>
+        <w:t xml:space="preserve">p. eadr2319, </w:t>
       </w:r>
       <w:r>
         <w:rPr>
@@ -5984,7 +6025,6 @@
         <w:t>.</w:t>
       </w:r>
     </w:p>
-    <w:bookmarkEnd w:id="0"/>
     <w:p>
       <w:pPr>
         <w:pStyle w:val="a6"/>
@@ -6185,7 +6225,7 @@
               </wp:inline>
             </w:drawing>
           </mc:Choice>
-          <mc:Fallback xmlns:oel="http://schemas.microsoft.com/office/2019/extlst" xmlns:w16cex="http://schemas.microsoft.com/office/word/2018/wordml/cex" xmlns:w16="http://schemas.microsoft.com/office/word/2018/wordml" xmlns:w16du="http://schemas.microsoft.com/office/word/2023/wordml/word16du" xmlns:w16sdtdh="http://schemas.microsoft.com/office/word/2020/wordml/sdtdatahash">
+          <mc:Fallback xmlns:w16sdtdh="http://schemas.microsoft.com/office/word/2020/wordml/sdtdatahash" xmlns:w16du="http://schemas.microsoft.com/office/word/2023/wordml/word16du" xmlns:w16="http://schemas.microsoft.com/office/word/2018/wordml" xmlns:w16cex="http://schemas.microsoft.com/office/word/2018/wordml/cex" xmlns:oel="http://schemas.microsoft.com/office/2019/extlst">
             <w:pict>
               <v:line w14:anchorId="23BF7A76" id="직선 연결선 2" o:spid="_x0000_s1026" style="visibility:visible;mso-wrap-style:square;mso-left-percent:-10001;mso-top-percent:-10001;mso-position-horizontal:absolute;mso-position-horizontal-relative:char;mso-position-vertical:absolute;mso-position-vertical-relative:line;mso-left-percent:-10001;mso-top-percent:-10001" from="0,0" to="447.85pt,0" o:gfxdata="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" strokecolor="black [3213]">
                 <o:lock v:ext="edit" shapetype="f"/>
@@ -7399,7 +7439,7 @@
               </wp:inline>
             </w:drawing>
           </mc:Choice>
-          <mc:Fallback xmlns:oel="http://schemas.microsoft.com/office/2019/extlst" xmlns:w16cex="http://schemas.microsoft.com/office/word/2018/wordml/cex" xmlns:w16="http://schemas.microsoft.com/office/word/2018/wordml" xmlns:w16du="http://schemas.microsoft.com/office/word/2023/wordml/word16du" xmlns:w16sdtdh="http://schemas.microsoft.com/office/word/2020/wordml/sdtdatahash">
+          <mc:Fallback xmlns:w16sdtdh="http://schemas.microsoft.com/office/word/2020/wordml/sdtdatahash" xmlns:w16du="http://schemas.microsoft.com/office/word/2023/wordml/word16du" xmlns:w16="http://schemas.microsoft.com/office/word/2018/wordml" xmlns:w16cex="http://schemas.microsoft.com/office/word/2018/wordml/cex" xmlns:oel="http://schemas.microsoft.com/office/2019/extlst">
             <w:pict>
               <v:line w14:anchorId="1366E60E" id="직선 연결선 2" o:spid="_x0000_s1026" style="visibility:visible;mso-wrap-style:square;mso-left-percent:-10001;mso-top-percent:-10001;mso-position-horizontal:absolute;mso-position-horizontal-relative:char;mso-position-vertical:absolute;mso-position-vertical-relative:line;mso-left-percent:-10001;mso-top-percent:-10001" from="0,0" to="447.85pt,0" o:gfxdata="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" strokecolor="black [3213]">
                 <o:lock v:ext="edit" shapetype="f"/>
@@ -8158,7 +8198,7 @@
               </wp:inline>
             </w:drawing>
           </mc:Choice>
-          <mc:Fallback xmlns:oel="http://schemas.microsoft.com/office/2019/extlst" xmlns:w16cex="http://schemas.microsoft.com/office/word/2018/wordml/cex" xmlns:w16="http://schemas.microsoft.com/office/word/2018/wordml" xmlns:w16du="http://schemas.microsoft.com/office/word/2023/wordml/word16du" xmlns:w16sdtdh="http://schemas.microsoft.com/office/word/2020/wordml/sdtdatahash">
+          <mc:Fallback xmlns:w16sdtdh="http://schemas.microsoft.com/office/word/2020/wordml/sdtdatahash" xmlns:w16du="http://schemas.microsoft.com/office/word/2023/wordml/word16du" xmlns:w16="http://schemas.microsoft.com/office/word/2018/wordml" xmlns:w16cex="http://schemas.microsoft.com/office/word/2018/wordml/cex" xmlns:oel="http://schemas.microsoft.com/office/2019/extlst">
             <w:pict>
               <v:line w14:anchorId="541D2091" id="직선 연결선 2" o:spid="_x0000_s1026" style="visibility:visible;mso-wrap-style:square;mso-left-percent:-10001;mso-top-percent:-10001;mso-position-horizontal:absolute;mso-position-horizontal-relative:char;mso-position-vertical:absolute;mso-position-vertical-relative:line;mso-left-percent:-10001;mso-top-percent:-10001" from="0,0" to="444.9pt,0" o:gfxdata="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" strokecolor="windowText">
                 <o:lock v:ext="edit" shapetype="f"/>
@@ -8652,7 +8692,7 @@
             </wp:inline>
           </w:drawing>
         </mc:Choice>
-        <mc:Fallback xmlns:oel="http://schemas.microsoft.com/office/2019/extlst" xmlns:w16cex="http://schemas.microsoft.com/office/word/2018/wordml/cex" xmlns:w16="http://schemas.microsoft.com/office/word/2018/wordml" xmlns:w16du="http://schemas.microsoft.com/office/word/2023/wordml/word16du" xmlns:w16sdtdh="http://schemas.microsoft.com/office/word/2020/wordml/sdtdatahash">
+        <mc:Fallback xmlns:w16sdtdh="http://schemas.microsoft.com/office/word/2020/wordml/sdtdatahash" xmlns:w16du="http://schemas.microsoft.com/office/word/2023/wordml/word16du" xmlns:w16="http://schemas.microsoft.com/office/word/2018/wordml" xmlns:w16cex="http://schemas.microsoft.com/office/word/2018/wordml/cex" xmlns:oel="http://schemas.microsoft.com/office/2019/extlst">
           <w:pict>
             <v:line w14:anchorId="33EE1EC9" id="직선 연결선 2" o:spid="_x0000_s1026" style="visibility:visible;mso-wrap-style:square;mso-left-percent:-10001;mso-top-percent:-10001;mso-position-horizontal:absolute;mso-position-horizontal-relative:char;mso-position-vertical:absolute;mso-position-vertical-relative:line;mso-left-percent:-10001;mso-top-percent:-10001" from="0,0" to="447.85pt,0" o:gfxdata="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" strokecolor="black [3213]">
               <o:lock v:ext="edit" shapetype="f"/>
@@ -8689,14 +8729,14 @@
         <v:path o:extrusionok="f" gradientshapeok="t" o:connecttype="rect"/>
         <o:lock v:ext="edit" aspectratio="t"/>
       </v:shapetype>
-      <v:shape id="_x0000_i1040" type="#_x0000_t75" style="width:540pt;height:540pt;visibility:visible;mso-wrap-style:square" o:bullet="t">
+      <v:shape id="_x0000_i1056" type="#_x0000_t75" style="width:540.2pt;height:540.2pt;visibility:visible;mso-wrap-style:square" o:bullet="t">
         <v:imagedata r:id="rId1" o:title="" croptop="3115f" cropbottom="3115f" cropleft="3115f" cropright="3115f"/>
       </v:shape>
     </w:pict>
   </w:numPicBullet>
   <w:numPicBullet w:numPicBulletId="1">
     <w:pict>
-      <v:shape id="_x0000_i1041" type="#_x0000_t75" style="width:14pt;height:14pt;visibility:visible" o:bullet="t">
+      <v:shape id="_x0000_i1057" type="#_x0000_t75" style="width:14.15pt;height:14.15pt;visibility:visible" o:bullet="t">
         <v:imagedata r:id="rId2" o:title="" cropbottom="-1179f" cropright="-1179f"/>
       </v:shape>
     </w:pict>
@@ -9027,7 +9067,7 @@
       <w:lvlText w:val="%1."/>
       <w:lvlJc w:val="left"/>
       <w:pPr>
-        <w:ind w:left="800" w:hanging="400"/>
+        <w:ind w:left="400" w:hanging="400"/>
       </w:pPr>
       <w:rPr>
         <w:rFonts w:hint="eastAsia"/>
@@ -9042,7 +9082,7 @@
       <w:lvlText w:val="%2."/>
       <w:lvlJc w:val="left"/>
       <w:pPr>
-        <w:ind w:left="1200" w:hanging="400"/>
+        <w:ind w:left="800" w:hanging="400"/>
       </w:pPr>
     </w:lvl>
     <w:lvl w:ilvl="2" w:tplc="0409001B" w:tentative="1">
@@ -9051,7 +9091,7 @@
       <w:lvlText w:val="%3."/>
       <w:lvlJc w:val="right"/>
       <w:pPr>
-        <w:ind w:left="1600" w:hanging="400"/>
+        <w:ind w:left="1200" w:hanging="400"/>
       </w:pPr>
     </w:lvl>
     <w:lvl w:ilvl="3" w:tplc="0409000F" w:tentative="1">
@@ -9060,7 +9100,7 @@
       <w:lvlText w:val="%4."/>
       <w:lvlJc w:val="left"/>
       <w:pPr>
-        <w:ind w:left="2000" w:hanging="400"/>
+        <w:ind w:left="1600" w:hanging="400"/>
       </w:pPr>
     </w:lvl>
     <w:lvl w:ilvl="4" w:tplc="04090019" w:tentative="1">
@@ -9069,7 +9109,7 @@
       <w:lvlText w:val="%5."/>
       <w:lvlJc w:val="left"/>
       <w:pPr>
-        <w:ind w:left="2400" w:hanging="400"/>
+        <w:ind w:left="2000" w:hanging="400"/>
       </w:pPr>
     </w:lvl>
     <w:lvl w:ilvl="5" w:tplc="0409001B" w:tentative="1">
@@ -9078,7 +9118,7 @@
       <w:lvlText w:val="%6."/>
       <w:lvlJc w:val="right"/>
       <w:pPr>
-        <w:ind w:left="2800" w:hanging="400"/>
+        <w:ind w:left="2400" w:hanging="400"/>
       </w:pPr>
     </w:lvl>
     <w:lvl w:ilvl="6" w:tplc="0409000F" w:tentative="1">
@@ -9087,7 +9127,7 @@
       <w:lvlText w:val="%7."/>
       <w:lvlJc w:val="left"/>
       <w:pPr>
-        <w:ind w:left="3200" w:hanging="400"/>
+        <w:ind w:left="2800" w:hanging="400"/>
       </w:pPr>
     </w:lvl>
     <w:lvl w:ilvl="7" w:tplc="04090019" w:tentative="1">
@@ -9096,7 +9136,7 @@
       <w:lvlText w:val="%8."/>
       <w:lvlJc w:val="left"/>
       <w:pPr>
-        <w:ind w:left="3600" w:hanging="400"/>
+        <w:ind w:left="3200" w:hanging="400"/>
       </w:pPr>
     </w:lvl>
     <w:lvl w:ilvl="8" w:tplc="0409001B" w:tentative="1">
@@ -9105,7 +9145,7 @@
       <w:lvlText w:val="%9."/>
       <w:lvlJc w:val="right"/>
       <w:pPr>
-        <w:ind w:left="4000" w:hanging="400"/>
+        <w:ind w:left="3600" w:hanging="400"/>
       </w:pPr>
     </w:lvl>
   </w:abstractNum>
@@ -9120,7 +9160,7 @@
       <w:lvlText w:val="%1."/>
       <w:lvlJc w:val="left"/>
       <w:pPr>
-        <w:ind w:left="786" w:hanging="360"/>
+        <w:ind w:left="360" w:hanging="360"/>
       </w:pPr>
       <w:rPr>
         <w:rFonts w:hint="eastAsia"/>
@@ -9136,7 +9176,7 @@
       <w:lvlText w:val="%2."/>
       <w:lvlJc w:val="left"/>
       <w:pPr>
-        <w:ind w:left="1226" w:hanging="400"/>
+        <w:ind w:left="800" w:hanging="400"/>
       </w:pPr>
     </w:lvl>
     <w:lvl w:ilvl="2" w:tplc="0409001B" w:tentative="1">
@@ -9145,7 +9185,7 @@
       <w:lvlText w:val="%3."/>
       <w:lvlJc w:val="right"/>
       <w:pPr>
-        <w:ind w:left="1626" w:hanging="400"/>
+        <w:ind w:left="1200" w:hanging="400"/>
       </w:pPr>
     </w:lvl>
     <w:lvl w:ilvl="3" w:tplc="0409000F" w:tentative="1">
@@ -9154,7 +9194,7 @@
       <w:lvlText w:val="%4."/>
       <w:lvlJc w:val="left"/>
       <w:pPr>
-        <w:ind w:left="2026" w:hanging="400"/>
+        <w:ind w:left="1600" w:hanging="400"/>
       </w:pPr>
     </w:lvl>
     <w:lvl w:ilvl="4" w:tplc="04090019" w:tentative="1">
@@ -9163,7 +9203,7 @@
       <w:lvlText w:val="%5."/>
       <w:lvlJc w:val="left"/>
       <w:pPr>
-        <w:ind w:left="2426" w:hanging="400"/>
+        <w:ind w:left="2000" w:hanging="400"/>
       </w:pPr>
     </w:lvl>
     <w:lvl w:ilvl="5" w:tplc="0409001B" w:tentative="1">
@@ -9172,7 +9212,7 @@
       <w:lvlText w:val="%6."/>
       <w:lvlJc w:val="right"/>
       <w:pPr>
-        <w:ind w:left="2826" w:hanging="400"/>
+        <w:ind w:left="2400" w:hanging="400"/>
       </w:pPr>
     </w:lvl>
     <w:lvl w:ilvl="6" w:tplc="0409000F" w:tentative="1">
@@ -9181,7 +9221,7 @@
       <w:lvlText w:val="%7."/>
       <w:lvlJc w:val="left"/>
       <w:pPr>
-        <w:ind w:left="3226" w:hanging="400"/>
+        <w:ind w:left="2800" w:hanging="400"/>
       </w:pPr>
     </w:lvl>
     <w:lvl w:ilvl="7" w:tplc="04090019" w:tentative="1">
@@ -9190,7 +9230,7 @@
       <w:lvlText w:val="%8."/>
       <w:lvlJc w:val="left"/>
       <w:pPr>
-        <w:ind w:left="3626" w:hanging="400"/>
+        <w:ind w:left="3200" w:hanging="400"/>
       </w:pPr>
     </w:lvl>
     <w:lvl w:ilvl="8" w:tplc="0409001B" w:tentative="1">
@@ -9199,7 +9239,7 @@
       <w:lvlText w:val="%9."/>
       <w:lvlJc w:val="right"/>
       <w:pPr>
-        <w:ind w:left="4026" w:hanging="400"/>
+        <w:ind w:left="3600" w:hanging="400"/>
       </w:pPr>
     </w:lvl>
   </w:abstractNum>
@@ -9326,7 +9366,7 @@
       <w:lvlText w:val="%1."/>
       <w:lvlJc w:val="left"/>
       <w:pPr>
-        <w:ind w:left="760" w:hanging="360"/>
+        <w:ind w:left="360" w:hanging="360"/>
       </w:pPr>
       <w:rPr>
         <w:rFonts w:hint="eastAsia"/>
@@ -9341,7 +9381,7 @@
       <w:lvlText w:val="%2."/>
       <w:lvlJc w:val="left"/>
       <w:pPr>
-        <w:ind w:left="1200" w:hanging="400"/>
+        <w:ind w:left="800" w:hanging="400"/>
       </w:pPr>
     </w:lvl>
     <w:lvl w:ilvl="2" w:tplc="0409001B" w:tentative="1">
@@ -9350,7 +9390,7 @@
       <w:lvlText w:val="%3."/>
       <w:lvlJc w:val="right"/>
       <w:pPr>
-        <w:ind w:left="1600" w:hanging="400"/>
+        <w:ind w:left="1200" w:hanging="400"/>
       </w:pPr>
     </w:lvl>
     <w:lvl w:ilvl="3" w:tplc="0409000F" w:tentative="1">
@@ -9359,7 +9399,7 @@
       <w:lvlText w:val="%4."/>
       <w:lvlJc w:val="left"/>
       <w:pPr>
-        <w:ind w:left="2000" w:hanging="400"/>
+        <w:ind w:left="1600" w:hanging="400"/>
       </w:pPr>
     </w:lvl>
     <w:lvl w:ilvl="4" w:tplc="04090019" w:tentative="1">
@@ -9368,7 +9408,7 @@
       <w:lvlText w:val="%5."/>
       <w:lvlJc w:val="left"/>
       <w:pPr>
-        <w:ind w:left="2400" w:hanging="400"/>
+        <w:ind w:left="2000" w:hanging="400"/>
       </w:pPr>
     </w:lvl>
     <w:lvl w:ilvl="5" w:tplc="0409001B" w:tentative="1">
@@ -9377,7 +9417,7 @@
       <w:lvlText w:val="%6."/>
       <w:lvlJc w:val="right"/>
       <w:pPr>
-        <w:ind w:left="2800" w:hanging="400"/>
+        <w:ind w:left="2400" w:hanging="400"/>
       </w:pPr>
     </w:lvl>
     <w:lvl w:ilvl="6" w:tplc="0409000F" w:tentative="1">
@@ -9386,7 +9426,7 @@
       <w:lvlText w:val="%7."/>
       <w:lvlJc w:val="left"/>
       <w:pPr>
-        <w:ind w:left="3200" w:hanging="400"/>
+        <w:ind w:left="2800" w:hanging="400"/>
       </w:pPr>
     </w:lvl>
     <w:lvl w:ilvl="7" w:tplc="04090019" w:tentative="1">
@@ -9395,7 +9435,7 @@
       <w:lvlText w:val="%8."/>
       <w:lvlJc w:val="left"/>
       <w:pPr>
-        <w:ind w:left="3600" w:hanging="400"/>
+        <w:ind w:left="3200" w:hanging="400"/>
       </w:pPr>
     </w:lvl>
     <w:lvl w:ilvl="8" w:tplc="0409001B" w:tentative="1">
@@ -9404,7 +9444,7 @@
       <w:lvlText w:val="%9."/>
       <w:lvlJc w:val="right"/>
       <w:pPr>
-        <w:ind w:left="4000" w:hanging="400"/>
+        <w:ind w:left="3600" w:hanging="400"/>
       </w:pPr>
     </w:lvl>
   </w:abstractNum>
@@ -11403,7 +11443,7 @@
 </file>
 
 <file path=customXml/itemProps1.xml><?xml version="1.0" encoding="utf-8"?>
-<ds:datastoreItem xmlns:ds="http://schemas.openxmlformats.org/officeDocument/2006/customXml" ds:itemID="{5AE46261-374E-45B4-86C8-D94DB454808D}">
+<ds:datastoreItem xmlns:ds="http://schemas.openxmlformats.org/officeDocument/2006/customXml" ds:itemID="{E64F1FC0-E2B3-467E-9E1D-1BD2FE09681E}">
   <ds:schemaRefs>
     <ds:schemaRef ds:uri="http://schemas.openxmlformats.org/officeDocument/2006/bibliography"/>
   </ds:schemaRefs>

</xml_diff>

<commit_message>
Deploying to gh-pages from @ YoungJIn94/YoungJIn94.github.io@b9996bd69580125027179f36c4e64f9be3d0dd3d 🚀
</commit_message>
<xml_diff>
--- a/assets/pdf/YJKim_CV.docx
+++ b/assets/pdf/YJKim_CV.docx
@@ -542,7 +542,7 @@
               </wp:inline>
             </w:drawing>
           </mc:Choice>
-          <mc:Fallback xmlns:w16sdtdh="http://schemas.microsoft.com/office/word/2020/wordml/sdtdatahash" xmlns:w16du="http://schemas.microsoft.com/office/word/2023/wordml/word16du" xmlns:w16="http://schemas.microsoft.com/office/word/2018/wordml" xmlns:w16cex="http://schemas.microsoft.com/office/word/2018/wordml/cex" xmlns:oel="http://schemas.microsoft.com/office/2019/extlst">
+          <mc:Fallback xmlns:oel="http://schemas.microsoft.com/office/2019/extlst" xmlns:w16cex="http://schemas.microsoft.com/office/word/2018/wordml/cex" xmlns:w16="http://schemas.microsoft.com/office/word/2018/wordml" xmlns:w16du="http://schemas.microsoft.com/office/word/2023/wordml/word16du" xmlns:w16sdtdh="http://schemas.microsoft.com/office/word/2020/wordml/sdtdatahash">
             <w:pict>
               <v:line w14:anchorId="11BCC3A6" id="직선 연결선 2" o:spid="_x0000_s1026" style="visibility:visible;mso-wrap-style:square;mso-left-percent:-10001;mso-top-percent:-10001;mso-position-horizontal:absolute;mso-position-horizontal-relative:char;mso-position-vertical:absolute;mso-position-vertical-relative:line;mso-left-percent:-10001;mso-top-percent:-10001" from="0,0" to="447.85pt,0" o:gfxdata="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" strokecolor="windowText">
                 <o:lock v:ext="edit" shapetype="f"/>
@@ -1544,7 +1544,7 @@
               </wp:inline>
             </w:drawing>
           </mc:Choice>
-          <mc:Fallback xmlns:w16sdtdh="http://schemas.microsoft.com/office/word/2020/wordml/sdtdatahash" xmlns:w16du="http://schemas.microsoft.com/office/word/2023/wordml/word16du" xmlns:w16="http://schemas.microsoft.com/office/word/2018/wordml" xmlns:w16cex="http://schemas.microsoft.com/office/word/2018/wordml/cex" xmlns:oel="http://schemas.microsoft.com/office/2019/extlst">
+          <mc:Fallback xmlns:oel="http://schemas.microsoft.com/office/2019/extlst" xmlns:w16cex="http://schemas.microsoft.com/office/word/2018/wordml/cex" xmlns:w16="http://schemas.microsoft.com/office/word/2018/wordml" xmlns:w16du="http://schemas.microsoft.com/office/word/2023/wordml/word16du" xmlns:w16sdtdh="http://schemas.microsoft.com/office/word/2020/wordml/sdtdatahash">
             <w:pict>
               <v:line w14:anchorId="3F6884F7" id="직선 연결선 2" o:spid="_x0000_s1026" style="visibility:visible;mso-wrap-style:square;mso-left-percent:-10001;mso-top-percent:-10001;mso-position-horizontal:absolute;mso-position-horizontal-relative:char;mso-position-vertical:absolute;mso-position-vertical-relative:line;mso-left-percent:-10001;mso-top-percent:-10001" from="0,0" to="447.85pt,0" o:gfxdata="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" strokecolor="black [3213]">
                 <o:lock v:ext="edit" shapetype="f"/>
@@ -1853,6 +1853,15 @@
         </w:rPr>
         <w:t xml:space="preserve"> Materials Science and Engineering</w:t>
       </w:r>
+      <w:r>
+        <w:rPr>
+          <w:rFonts w:ascii="Linux Libertine Display" w:hAnsi="Linux Libertine Display" w:cs="Linux Libertine Display"/>
+          <w:bCs/>
+          <w:kern w:val="0"/>
+          <w:sz w:val="22"/>
+        </w:rPr>
+        <w:br/>
+      </w:r>
     </w:p>
     <w:p>
       <w:pPr>
@@ -2074,6 +2083,69 @@
         </w:rPr>
         <w:t>Optics &amp; Display Research</w:t>
       </w:r>
+    </w:p>
+    <w:p>
+      <w:pPr>
+        <w:wordWrap/>
+        <w:adjustRightInd w:val="0"/>
+        <w:spacing w:after="0" w:line="360" w:lineRule="auto"/>
+        <w:ind w:firstLineChars="50" w:firstLine="110"/>
+        <w:jc w:val="left"/>
+        <w:rPr>
+          <w:rFonts w:ascii="Linux Libertine Display" w:hAnsi="Linux Libertine Display" w:cs="Linux Libertine Display" w:hint="eastAsia"/>
+          <w:bCs/>
+          <w:kern w:val="0"/>
+          <w:sz w:val="22"/>
+        </w:rPr>
+      </w:pPr>
+      <w:r>
+        <w:rPr>
+          <w:rFonts w:ascii="Linux Libertine Display" w:hAnsi="Linux Libertine Display" w:cs="Linux Libertine Display"/>
+          <w:bCs/>
+          <w:kern w:val="0"/>
+          <w:sz w:val="22"/>
+        </w:rPr>
+        <w:tab/>
+        <w:t xml:space="preserve">- </w:t>
+      </w:r>
+      <w:r>
+        <w:rPr>
+          <w:rFonts w:ascii="Linux Libertine Display" w:hAnsi="Linux Libertine Display" w:cs="Linux Libertine Display" w:hint="eastAsia"/>
+          <w:bCs/>
+          <w:kern w:val="0"/>
+          <w:sz w:val="22"/>
+        </w:rPr>
+        <w:t>R</w:t>
+      </w:r>
+      <w:r>
+        <w:rPr>
+          <w:rFonts w:ascii="Linux Libertine Display" w:hAnsi="Linux Libertine Display" w:cs="Linux Libertine Display"/>
+          <w:bCs/>
+          <w:kern w:val="0"/>
+          <w:sz w:val="22"/>
+        </w:rPr>
+        <w:t>esearch subject</w:t>
+      </w:r>
+      <w:r>
+        <w:rPr>
+          <w:rFonts w:ascii="Linux Libertine Display" w:hAnsi="Linux Libertine Display" w:cs="Linux Libertine Display"/>
+          <w:bCs/>
+          <w:kern w:val="0"/>
+          <w:sz w:val="22"/>
+        </w:rPr>
+        <w:t xml:space="preserve">: </w:t>
+      </w:r>
+      <w:r>
+        <w:rPr>
+          <w:rFonts w:ascii="Linux Libertine Display" w:hAnsi="Linux Libertine Display" w:cs="Linux Libertine Display"/>
+          <w:bCs/>
+          <w:kern w:val="0"/>
+          <w:sz w:val="22"/>
+        </w:rPr>
+        <w:t>New waveguide architecture development</w:t>
+      </w:r>
+      <w:bookmarkStart w:id="0" w:name="_GoBack"/>
+      <w:bookmarkEnd w:id="0"/>
     </w:p>
     <w:p>
       <w:pPr>
@@ -2148,7 +2220,7 @@
               </wp:inline>
             </w:drawing>
           </mc:Choice>
-          <mc:Fallback xmlns:w16sdtdh="http://schemas.microsoft.com/office/word/2020/wordml/sdtdatahash" xmlns:w16du="http://schemas.microsoft.com/office/word/2023/wordml/word16du" xmlns:w16="http://schemas.microsoft.com/office/word/2018/wordml" xmlns:w16cex="http://schemas.microsoft.com/office/word/2018/wordml/cex" xmlns:oel="http://schemas.microsoft.com/office/2019/extlst">
+          <mc:Fallback xmlns:oel="http://schemas.microsoft.com/office/2019/extlst" xmlns:w16cex="http://schemas.microsoft.com/office/word/2018/wordml/cex" xmlns:w16="http://schemas.microsoft.com/office/word/2018/wordml" xmlns:w16du="http://schemas.microsoft.com/office/word/2023/wordml/word16du" xmlns:w16sdtdh="http://schemas.microsoft.com/office/word/2020/wordml/sdtdatahash">
             <w:pict>
               <v:line w14:anchorId="22FE2562" id="직선 연결선 2" o:spid="_x0000_s1026" style="visibility:visible;mso-wrap-style:square;mso-left-percent:-10001;mso-top-percent:-10001;mso-position-horizontal:absolute;mso-position-horizontal-relative:char;mso-position-vertical:absolute;mso-position-vertical-relative:line;mso-left-percent:-10001;mso-top-percent:-10001" from="0,0" to="447.85pt,0" o:gfxdata="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" strokecolor="black [3213]">
                 <o:lock v:ext="edit" shapetype="f"/>
@@ -2910,6 +2982,7 @@
           <w:kern w:val="0"/>
           <w:sz w:val="22"/>
         </w:rPr>
+        <w:lastRenderedPageBreak/>
         <w:t xml:space="preserve">Application to imaging system </w:t>
       </w:r>
       <w:r>
@@ -3016,7 +3089,7 @@
               </wp:inline>
             </w:drawing>
           </mc:Choice>
-          <mc:Fallback xmlns:w16sdtdh="http://schemas.microsoft.com/office/word/2020/wordml/sdtdatahash" xmlns:w16du="http://schemas.microsoft.com/office/word/2023/wordml/word16du" xmlns:w16="http://schemas.microsoft.com/office/word/2018/wordml" xmlns:w16cex="http://schemas.microsoft.com/office/word/2018/wordml/cex" xmlns:oel="http://schemas.microsoft.com/office/2019/extlst">
+          <mc:Fallback xmlns:oel="http://schemas.microsoft.com/office/2019/extlst" xmlns:w16cex="http://schemas.microsoft.com/office/word/2018/wordml/cex" xmlns:w16="http://schemas.microsoft.com/office/word/2018/wordml" xmlns:w16du="http://schemas.microsoft.com/office/word/2023/wordml/word16du" xmlns:w16sdtdh="http://schemas.microsoft.com/office/word/2020/wordml/sdtdatahash">
             <w:pict>
               <v:line w14:anchorId="3AFA4388" id="직선 연결선 2" o:spid="_x0000_s1026" style="visibility:visible;mso-wrap-style:square;mso-left-percent:-10001;mso-top-percent:-10001;mso-position-horizontal:absolute;mso-position-horizontal-relative:char;mso-position-vertical:absolute;mso-position-vertical-relative:line;mso-left-percent:-10001;mso-top-percent:-10001" from="0,0" to="447.85pt,0" o:gfxdata="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" strokecolor="black [3213]">
                 <o:lock v:ext="edit" shapetype="f"/>
@@ -3052,7 +3125,6 @@
           <w:sz w:val="28"/>
           <w:szCs w:val="28"/>
         </w:rPr>
-        <w:lastRenderedPageBreak/>
         <w:t>SKILLS</w:t>
       </w:r>
     </w:p>
@@ -4144,7 +4216,7 @@
               </wp:inline>
             </w:drawing>
           </mc:Choice>
-          <mc:Fallback xmlns:w16sdtdh="http://schemas.microsoft.com/office/word/2020/wordml/sdtdatahash" xmlns:w16du="http://schemas.microsoft.com/office/word/2023/wordml/word16du" xmlns:w16="http://schemas.microsoft.com/office/word/2018/wordml" xmlns:w16cex="http://schemas.microsoft.com/office/word/2018/wordml/cex" xmlns:oel="http://schemas.microsoft.com/office/2019/extlst">
+          <mc:Fallback xmlns:oel="http://schemas.microsoft.com/office/2019/extlst" xmlns:w16cex="http://schemas.microsoft.com/office/word/2018/wordml/cex" xmlns:w16="http://schemas.microsoft.com/office/word/2018/wordml" xmlns:w16du="http://schemas.microsoft.com/office/word/2023/wordml/word16du" xmlns:w16sdtdh="http://schemas.microsoft.com/office/word/2020/wordml/sdtdatahash">
             <w:pict>
               <v:line w14:anchorId="69247AFB" id="직선 연결선 2" o:spid="_x0000_s1026" style="visibility:visible;mso-wrap-style:square;mso-left-percent:-10001;mso-top-percent:-10001;mso-position-horizontal:absolute;mso-position-horizontal-relative:char;mso-position-vertical:absolute;mso-position-vertical-relative:line;mso-left-percent:-10001;mso-top-percent:-10001" from="0,0" to="447.85pt,0" o:gfxdata="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" strokecolor="black [3213]">
                 <o:lock v:ext="edit" shapetype="f"/>
@@ -4787,7 +4859,7 @@
               </wp:inline>
             </w:drawing>
           </mc:Choice>
-          <mc:Fallback xmlns:w16sdtdh="http://schemas.microsoft.com/office/word/2020/wordml/sdtdatahash" xmlns:w16du="http://schemas.microsoft.com/office/word/2023/wordml/word16du" xmlns:w16="http://schemas.microsoft.com/office/word/2018/wordml" xmlns:w16cex="http://schemas.microsoft.com/office/word/2018/wordml/cex" xmlns:oel="http://schemas.microsoft.com/office/2019/extlst">
+          <mc:Fallback xmlns:oel="http://schemas.microsoft.com/office/2019/extlst" xmlns:w16cex="http://schemas.microsoft.com/office/word/2018/wordml/cex" xmlns:w16="http://schemas.microsoft.com/office/word/2018/wordml" xmlns:w16du="http://schemas.microsoft.com/office/word/2023/wordml/word16du" xmlns:w16sdtdh="http://schemas.microsoft.com/office/word/2020/wordml/sdtdatahash">
             <w:pict>
               <v:line w14:anchorId="7C032A83" id="직선 연결선 2" o:spid="_x0000_s1026" style="visibility:visible;mso-wrap-style:square;mso-left-percent:-10001;mso-top-percent:-10001;mso-position-horizontal:absolute;mso-position-horizontal-relative:char;mso-position-vertical:absolute;mso-position-vertical-relative:line;mso-left-percent:-10001;mso-top-percent:-10001" from="0,0" to="447.85pt,0" o:gfxdata="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" strokecolor="windowText">
                 <o:lock v:ext="edit" shapetype="f"/>
@@ -5015,6 +5087,7 @@
           <w:kern w:val="0"/>
           <w:szCs w:val="20"/>
         </w:rPr>
+        <w:lastRenderedPageBreak/>
         <w:t>Samsung Display, 2023.</w:t>
       </w:r>
     </w:p>
@@ -5094,7 +5167,6 @@
           <w:kern w:val="0"/>
           <w:szCs w:val="20"/>
         </w:rPr>
-        <w:lastRenderedPageBreak/>
         <w:t>Seoul National University, 2021.</w:t>
       </w:r>
     </w:p>
@@ -5272,7 +5344,7 @@
               </wp:inline>
             </w:drawing>
           </mc:Choice>
-          <mc:Fallback xmlns:w16sdtdh="http://schemas.microsoft.com/office/word/2020/wordml/sdtdatahash" xmlns:w16du="http://schemas.microsoft.com/office/word/2023/wordml/word16du" xmlns:w16="http://schemas.microsoft.com/office/word/2018/wordml" xmlns:w16cex="http://schemas.microsoft.com/office/word/2018/wordml/cex" xmlns:oel="http://schemas.microsoft.com/office/2019/extlst">
+          <mc:Fallback xmlns:oel="http://schemas.microsoft.com/office/2019/extlst" xmlns:w16cex="http://schemas.microsoft.com/office/word/2018/wordml/cex" xmlns:w16="http://schemas.microsoft.com/office/word/2018/wordml" xmlns:w16du="http://schemas.microsoft.com/office/word/2023/wordml/word16du" xmlns:w16sdtdh="http://schemas.microsoft.com/office/word/2020/wordml/sdtdatahash">
             <w:pict>
               <v:line w14:anchorId="6A60165C" id="직선 연결선 2" o:spid="_x0000_s1026" style="visibility:visible;mso-wrap-style:square;mso-left-percent:-10001;mso-top-percent:-10001;mso-position-horizontal:absolute;mso-position-horizontal-relative:char;mso-position-vertical:absolute;mso-position-vertical-relative:line;mso-left-percent:-10001;mso-top-percent:-10001" from="0,0" to="447.85pt,0" o:gfxdata="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" strokecolor="windowText">
                 <o:lock v:ext="edit" shapetype="f"/>
@@ -5993,18 +6065,7 @@
           <w:kern w:val="0"/>
           <w:szCs w:val="20"/>
         </w:rPr>
-        <w:t>vol. 10, no. 44, p</w:t>
-      </w:r>
-      <w:bookmarkStart w:id="0" w:name="_GoBack"/>
-      <w:bookmarkEnd w:id="0"/>
-      <w:r>
-        <w:rPr>
-          <w:rFonts w:ascii="Linux Libertine Display" w:hAnsi="Linux Libertine Display" w:cs="Linux Libertine Display"/>
-          <w:bCs/>
-          <w:kern w:val="0"/>
-          <w:szCs w:val="20"/>
-        </w:rPr>
-        <w:t xml:space="preserve">p. eadr2319, </w:t>
+        <w:t xml:space="preserve">vol. 10, no. 44, pp. eadr2319, </w:t>
       </w:r>
       <w:r>
         <w:rPr>
@@ -6225,7 +6286,7 @@
               </wp:inline>
             </w:drawing>
           </mc:Choice>
-          <mc:Fallback xmlns:w16sdtdh="http://schemas.microsoft.com/office/word/2020/wordml/sdtdatahash" xmlns:w16du="http://schemas.microsoft.com/office/word/2023/wordml/word16du" xmlns:w16="http://schemas.microsoft.com/office/word/2018/wordml" xmlns:w16cex="http://schemas.microsoft.com/office/word/2018/wordml/cex" xmlns:oel="http://schemas.microsoft.com/office/2019/extlst">
+          <mc:Fallback xmlns:oel="http://schemas.microsoft.com/office/2019/extlst" xmlns:w16cex="http://schemas.microsoft.com/office/word/2018/wordml/cex" xmlns:w16="http://schemas.microsoft.com/office/word/2018/wordml" xmlns:w16du="http://schemas.microsoft.com/office/word/2023/wordml/word16du" xmlns:w16sdtdh="http://schemas.microsoft.com/office/word/2020/wordml/sdtdatahash">
             <w:pict>
               <v:line w14:anchorId="23BF7A76" id="직선 연결선 2" o:spid="_x0000_s1026" style="visibility:visible;mso-wrap-style:square;mso-left-percent:-10001;mso-top-percent:-10001;mso-position-horizontal:absolute;mso-position-horizontal-relative:char;mso-position-vertical:absolute;mso-position-vertical-relative:line;mso-left-percent:-10001;mso-top-percent:-10001" from="0,0" to="447.85pt,0" o:gfxdata="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" strokecolor="black [3213]">
                 <o:lock v:ext="edit" shapetype="f"/>
@@ -7439,7 +7500,7 @@
               </wp:inline>
             </w:drawing>
           </mc:Choice>
-          <mc:Fallback xmlns:w16sdtdh="http://schemas.microsoft.com/office/word/2020/wordml/sdtdatahash" xmlns:w16du="http://schemas.microsoft.com/office/word/2023/wordml/word16du" xmlns:w16="http://schemas.microsoft.com/office/word/2018/wordml" xmlns:w16cex="http://schemas.microsoft.com/office/word/2018/wordml/cex" xmlns:oel="http://schemas.microsoft.com/office/2019/extlst">
+          <mc:Fallback xmlns:oel="http://schemas.microsoft.com/office/2019/extlst" xmlns:w16cex="http://schemas.microsoft.com/office/word/2018/wordml/cex" xmlns:w16="http://schemas.microsoft.com/office/word/2018/wordml" xmlns:w16du="http://schemas.microsoft.com/office/word/2023/wordml/word16du" xmlns:w16sdtdh="http://schemas.microsoft.com/office/word/2020/wordml/sdtdatahash">
             <w:pict>
               <v:line w14:anchorId="1366E60E" id="직선 연결선 2" o:spid="_x0000_s1026" style="visibility:visible;mso-wrap-style:square;mso-left-percent:-10001;mso-top-percent:-10001;mso-position-horizontal:absolute;mso-position-horizontal-relative:char;mso-position-vertical:absolute;mso-position-vertical-relative:line;mso-left-percent:-10001;mso-top-percent:-10001" from="0,0" to="447.85pt,0" o:gfxdata="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" strokecolor="black [3213]">
                 <o:lock v:ext="edit" shapetype="f"/>
@@ -7830,6 +7891,7 @@
           <w:rFonts w:ascii="Linux Libertine Display" w:hAnsi="Linux Libertine Display" w:cs="Linux Libertine Display"/>
           <w:b/>
         </w:rPr>
+        <w:lastRenderedPageBreak/>
         <w:t xml:space="preserve">Y. Kim, </w:t>
       </w:r>
       <w:r>
@@ -7907,7 +7969,6 @@
           <w:rFonts w:ascii="Linux Libertine Display" w:hAnsi="Linux Libertine Display" w:cs="Linux Libertine Display"/>
           <w:b/>
         </w:rPr>
-        <w:lastRenderedPageBreak/>
         <w:t>Y. Kim</w:t>
       </w:r>
       <w:r>
@@ -8198,7 +8259,7 @@
               </wp:inline>
             </w:drawing>
           </mc:Choice>
-          <mc:Fallback xmlns:w16sdtdh="http://schemas.microsoft.com/office/word/2020/wordml/sdtdatahash" xmlns:w16du="http://schemas.microsoft.com/office/word/2023/wordml/word16du" xmlns:w16="http://schemas.microsoft.com/office/word/2018/wordml" xmlns:w16cex="http://schemas.microsoft.com/office/word/2018/wordml/cex" xmlns:oel="http://schemas.microsoft.com/office/2019/extlst">
+          <mc:Fallback xmlns:oel="http://schemas.microsoft.com/office/2019/extlst" xmlns:w16cex="http://schemas.microsoft.com/office/word/2018/wordml/cex" xmlns:w16="http://schemas.microsoft.com/office/word/2018/wordml" xmlns:w16du="http://schemas.microsoft.com/office/word/2023/wordml/word16du" xmlns:w16sdtdh="http://schemas.microsoft.com/office/word/2020/wordml/sdtdatahash">
             <w:pict>
               <v:line w14:anchorId="541D2091" id="직선 연결선 2" o:spid="_x0000_s1026" style="visibility:visible;mso-wrap-style:square;mso-left-percent:-10001;mso-top-percent:-10001;mso-position-horizontal:absolute;mso-position-horizontal-relative:char;mso-position-vertical:absolute;mso-position-vertical-relative:line;mso-left-percent:-10001;mso-top-percent:-10001" from="0,0" to="444.9pt,0" o:gfxdata="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" strokecolor="windowText">
                 <o:lock v:ext="edit" shapetype="f"/>
@@ -8692,7 +8753,7 @@
             </wp:inline>
           </w:drawing>
         </mc:Choice>
-        <mc:Fallback xmlns:w16sdtdh="http://schemas.microsoft.com/office/word/2020/wordml/sdtdatahash" xmlns:w16du="http://schemas.microsoft.com/office/word/2023/wordml/word16du" xmlns:w16="http://schemas.microsoft.com/office/word/2018/wordml" xmlns:w16cex="http://schemas.microsoft.com/office/word/2018/wordml/cex" xmlns:oel="http://schemas.microsoft.com/office/2019/extlst">
+        <mc:Fallback xmlns:oel="http://schemas.microsoft.com/office/2019/extlst" xmlns:w16cex="http://schemas.microsoft.com/office/word/2018/wordml/cex" xmlns:w16="http://schemas.microsoft.com/office/word/2018/wordml" xmlns:w16du="http://schemas.microsoft.com/office/word/2023/wordml/word16du" xmlns:w16sdtdh="http://schemas.microsoft.com/office/word/2020/wordml/sdtdatahash">
           <w:pict>
             <v:line w14:anchorId="33EE1EC9" id="직선 연결선 2" o:spid="_x0000_s1026" style="visibility:visible;mso-wrap-style:square;mso-left-percent:-10001;mso-top-percent:-10001;mso-position-horizontal:absolute;mso-position-horizontal-relative:char;mso-position-vertical:absolute;mso-position-vertical-relative:line;mso-left-percent:-10001;mso-top-percent:-10001" from="0,0" to="447.85pt,0" o:gfxdata="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" strokecolor="black [3213]">
               <o:lock v:ext="edit" shapetype="f"/>
@@ -8729,14 +8790,14 @@
         <v:path o:extrusionok="f" gradientshapeok="t" o:connecttype="rect"/>
         <o:lock v:ext="edit" aspectratio="t"/>
       </v:shapetype>
-      <v:shape id="_x0000_i1056" type="#_x0000_t75" style="width:540.2pt;height:540.2pt;visibility:visible;mso-wrap-style:square" o:bullet="t">
+      <v:shape id="_x0000_i1030" type="#_x0000_t75" style="width:540.2pt;height:540.2pt;visibility:visible;mso-wrap-style:square" o:bullet="t">
         <v:imagedata r:id="rId1" o:title="" croptop="3115f" cropbottom="3115f" cropleft="3115f" cropright="3115f"/>
       </v:shape>
     </w:pict>
   </w:numPicBullet>
   <w:numPicBullet w:numPicBulletId="1">
     <w:pict>
-      <v:shape id="_x0000_i1057" type="#_x0000_t75" style="width:14.15pt;height:14.15pt;visibility:visible" o:bullet="t">
+      <v:shape id="_x0000_i1031" type="#_x0000_t75" style="width:14.15pt;height:14.15pt;visibility:visible" o:bullet="t">
         <v:imagedata r:id="rId2" o:title="" cropbottom="-1179f" cropright="-1179f"/>
       </v:shape>
     </w:pict>
@@ -11443,7 +11504,7 @@
 </file>
 
 <file path=customXml/itemProps1.xml><?xml version="1.0" encoding="utf-8"?>
-<ds:datastoreItem xmlns:ds="http://schemas.openxmlformats.org/officeDocument/2006/customXml" ds:itemID="{E64F1FC0-E2B3-467E-9E1D-1BD2FE09681E}">
+<ds:datastoreItem xmlns:ds="http://schemas.openxmlformats.org/officeDocument/2006/customXml" ds:itemID="{E2422C45-EFAB-4C8C-842A-52E4F15CBD7E}">
   <ds:schemaRefs>
     <ds:schemaRef ds:uri="http://schemas.openxmlformats.org/officeDocument/2006/bibliography"/>
   </ds:schemaRefs>

</xml_diff>

<commit_message>
Deploying to gh-pages from @ YoungJIn94/YoungJIn94.github.io@1eaa7aeb30eaa869a6ed336b4314480b325ec2ba 🚀
</commit_message>
<xml_diff>
--- a/assets/pdf/YJKim_CV.docx
+++ b/assets/pdf/YJKim_CV.docx
@@ -542,7 +542,7 @@
               </wp:inline>
             </w:drawing>
           </mc:Choice>
-          <mc:Fallback xmlns:oel="http://schemas.microsoft.com/office/2019/extlst" xmlns:w16cex="http://schemas.microsoft.com/office/word/2018/wordml/cex" xmlns:w16="http://schemas.microsoft.com/office/word/2018/wordml" xmlns:w16du="http://schemas.microsoft.com/office/word/2023/wordml/word16du" xmlns:w16sdtdh="http://schemas.microsoft.com/office/word/2020/wordml/sdtdatahash">
+          <mc:Fallback xmlns:w16sdtdh="http://schemas.microsoft.com/office/word/2020/wordml/sdtdatahash" xmlns:w16du="http://schemas.microsoft.com/office/word/2023/wordml/word16du" xmlns:w16="http://schemas.microsoft.com/office/word/2018/wordml" xmlns:w16cex="http://schemas.microsoft.com/office/word/2018/wordml/cex" xmlns:oel="http://schemas.microsoft.com/office/2019/extlst">
             <w:pict>
               <v:line w14:anchorId="11BCC3A6" id="직선 연결선 2" o:spid="_x0000_s1026" style="visibility:visible;mso-wrap-style:square;mso-left-percent:-10001;mso-top-percent:-10001;mso-position-horizontal:absolute;mso-position-horizontal-relative:char;mso-position-vertical:absolute;mso-position-vertical-relative:line;mso-left-percent:-10001;mso-top-percent:-10001" from="0,0" to="447.85pt,0" o:gfxdata="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" strokecolor="windowText">
                 <o:lock v:ext="edit" shapetype="f"/>
@@ -1544,7 +1544,7 @@
               </wp:inline>
             </w:drawing>
           </mc:Choice>
-          <mc:Fallback xmlns:oel="http://schemas.microsoft.com/office/2019/extlst" xmlns:w16cex="http://schemas.microsoft.com/office/word/2018/wordml/cex" xmlns:w16="http://schemas.microsoft.com/office/word/2018/wordml" xmlns:w16du="http://schemas.microsoft.com/office/word/2023/wordml/word16du" xmlns:w16sdtdh="http://schemas.microsoft.com/office/word/2020/wordml/sdtdatahash">
+          <mc:Fallback xmlns:w16sdtdh="http://schemas.microsoft.com/office/word/2020/wordml/sdtdatahash" xmlns:w16du="http://schemas.microsoft.com/office/word/2023/wordml/word16du" xmlns:w16="http://schemas.microsoft.com/office/word/2018/wordml" xmlns:w16cex="http://schemas.microsoft.com/office/word/2018/wordml/cex" xmlns:oel="http://schemas.microsoft.com/office/2019/extlst">
             <w:pict>
               <v:line w14:anchorId="3F6884F7" id="직선 연결선 2" o:spid="_x0000_s1026" style="visibility:visible;mso-wrap-style:square;mso-left-percent:-10001;mso-top-percent:-10001;mso-position-horizontal:absolute;mso-position-horizontal-relative:char;mso-position-vertical:absolute;mso-position-vertical-relative:line;mso-left-percent:-10001;mso-top-percent:-10001" from="0,0" to="447.85pt,0" o:gfxdata="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" strokecolor="black [3213]">
                 <o:lock v:ext="edit" shapetype="f"/>
@@ -2092,7 +2092,7 @@
         <w:ind w:firstLineChars="50" w:firstLine="110"/>
         <w:jc w:val="left"/>
         <w:rPr>
-          <w:rFonts w:ascii="Linux Libertine Display" w:hAnsi="Linux Libertine Display" w:cs="Linux Libertine Display" w:hint="eastAsia"/>
+          <w:rFonts w:ascii="Linux Libertine Display" w:hAnsi="Linux Libertine Display" w:cs="Linux Libertine Display"/>
           <w:bCs/>
           <w:kern w:val="0"/>
           <w:sz w:val="22"/>
@@ -2144,8 +2144,6 @@
         </w:rPr>
         <w:t>New waveguide architecture development</w:t>
       </w:r>
-      <w:bookmarkStart w:id="0" w:name="_GoBack"/>
-      <w:bookmarkEnd w:id="0"/>
     </w:p>
     <w:p>
       <w:pPr>
@@ -2220,7 +2218,7 @@
               </wp:inline>
             </w:drawing>
           </mc:Choice>
-          <mc:Fallback xmlns:oel="http://schemas.microsoft.com/office/2019/extlst" xmlns:w16cex="http://schemas.microsoft.com/office/word/2018/wordml/cex" xmlns:w16="http://schemas.microsoft.com/office/word/2018/wordml" xmlns:w16du="http://schemas.microsoft.com/office/word/2023/wordml/word16du" xmlns:w16sdtdh="http://schemas.microsoft.com/office/word/2020/wordml/sdtdatahash">
+          <mc:Fallback xmlns:w16sdtdh="http://schemas.microsoft.com/office/word/2020/wordml/sdtdatahash" xmlns:w16du="http://schemas.microsoft.com/office/word/2023/wordml/word16du" xmlns:w16="http://schemas.microsoft.com/office/word/2018/wordml" xmlns:w16cex="http://schemas.microsoft.com/office/word/2018/wordml/cex" xmlns:oel="http://schemas.microsoft.com/office/2019/extlst">
             <w:pict>
               <v:line w14:anchorId="22FE2562" id="직선 연결선 2" o:spid="_x0000_s1026" style="visibility:visible;mso-wrap-style:square;mso-left-percent:-10001;mso-top-percent:-10001;mso-position-horizontal:absolute;mso-position-horizontal-relative:char;mso-position-vertical:absolute;mso-position-vertical-relative:line;mso-left-percent:-10001;mso-top-percent:-10001" from="0,0" to="447.85pt,0" o:gfxdata="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" strokecolor="black [3213]">
                 <o:lock v:ext="edit" shapetype="f"/>
@@ -2983,7 +2981,17 @@
           <w:sz w:val="22"/>
         </w:rPr>
         <w:lastRenderedPageBreak/>
-        <w:t xml:space="preserve">Application to imaging system </w:t>
+        <w:t xml:space="preserve">Application to </w:t>
+      </w:r>
+      <w:r>
+        <w:rPr>
+          <w:rFonts w:ascii="Linux Libertine Display" w:hAnsi="Linux Libertine Display" w:cs="Linux Libertine Display"/>
+          <w:b/>
+          <w:bCs/>
+          <w:kern w:val="0"/>
+          <w:sz w:val="22"/>
+        </w:rPr>
+        <w:t xml:space="preserve">Cameras </w:t>
       </w:r>
       <w:r>
         <w:rPr>
@@ -3013,7 +3021,29 @@
           <w:kern w:val="0"/>
           <w:sz w:val="22"/>
         </w:rPr>
-        <w:t xml:space="preserve"> / optical neural network</w:t>
+        <w:t xml:space="preserve"> / </w:t>
+      </w:r>
+      <w:proofErr w:type="gramStart"/>
+      <w:r>
+        <w:rPr>
+          <w:rFonts w:ascii="Linux Libertine Display" w:hAnsi="Linux Libertine Display" w:cs="Linux Libertine Display"/>
+          <w:b/>
+          <w:bCs/>
+          <w:kern w:val="0"/>
+          <w:sz w:val="22"/>
+        </w:rPr>
+        <w:t>AR,VR</w:t>
+      </w:r>
+      <w:proofErr w:type="gramEnd"/>
+      <w:r>
+        <w:rPr>
+          <w:rFonts w:ascii="Linux Libertine Display" w:hAnsi="Linux Libertine Display" w:cs="Linux Libertine Display"/>
+          <w:b/>
+          <w:bCs/>
+          <w:kern w:val="0"/>
+          <w:sz w:val="22"/>
+        </w:rPr>
+        <w:t xml:space="preserve"> systems / Microscopy</w:t>
       </w:r>
     </w:p>
     <w:p>
@@ -3089,7 +3119,7 @@
               </wp:inline>
             </w:drawing>
           </mc:Choice>
-          <mc:Fallback xmlns:oel="http://schemas.microsoft.com/office/2019/extlst" xmlns:w16cex="http://schemas.microsoft.com/office/word/2018/wordml/cex" xmlns:w16="http://schemas.microsoft.com/office/word/2018/wordml" xmlns:w16du="http://schemas.microsoft.com/office/word/2023/wordml/word16du" xmlns:w16sdtdh="http://schemas.microsoft.com/office/word/2020/wordml/sdtdatahash">
+          <mc:Fallback xmlns:w16sdtdh="http://schemas.microsoft.com/office/word/2020/wordml/sdtdatahash" xmlns:w16du="http://schemas.microsoft.com/office/word/2023/wordml/word16du" xmlns:w16="http://schemas.microsoft.com/office/word/2018/wordml" xmlns:w16cex="http://schemas.microsoft.com/office/word/2018/wordml/cex" xmlns:oel="http://schemas.microsoft.com/office/2019/extlst">
             <w:pict>
               <v:line w14:anchorId="3AFA4388" id="직선 연결선 2" o:spid="_x0000_s1026" style="visibility:visible;mso-wrap-style:square;mso-left-percent:-10001;mso-top-percent:-10001;mso-position-horizontal:absolute;mso-position-horizontal-relative:char;mso-position-vertical:absolute;mso-position-vertical-relative:line;mso-left-percent:-10001;mso-top-percent:-10001" from="0,0" to="447.85pt,0" o:gfxdata="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" strokecolor="black [3213]">
                 <o:lock v:ext="edit" shapetype="f"/>
@@ -4216,7 +4246,7 @@
               </wp:inline>
             </w:drawing>
           </mc:Choice>
-          <mc:Fallback xmlns:oel="http://schemas.microsoft.com/office/2019/extlst" xmlns:w16cex="http://schemas.microsoft.com/office/word/2018/wordml/cex" xmlns:w16="http://schemas.microsoft.com/office/word/2018/wordml" xmlns:w16du="http://schemas.microsoft.com/office/word/2023/wordml/word16du" xmlns:w16sdtdh="http://schemas.microsoft.com/office/word/2020/wordml/sdtdatahash">
+          <mc:Fallback xmlns:w16sdtdh="http://schemas.microsoft.com/office/word/2020/wordml/sdtdatahash" xmlns:w16du="http://schemas.microsoft.com/office/word/2023/wordml/word16du" xmlns:w16="http://schemas.microsoft.com/office/word/2018/wordml" xmlns:w16cex="http://schemas.microsoft.com/office/word/2018/wordml/cex" xmlns:oel="http://schemas.microsoft.com/office/2019/extlst">
             <w:pict>
               <v:line w14:anchorId="69247AFB" id="직선 연결선 2" o:spid="_x0000_s1026" style="visibility:visible;mso-wrap-style:square;mso-left-percent:-10001;mso-top-percent:-10001;mso-position-horizontal:absolute;mso-position-horizontal-relative:char;mso-position-vertical:absolute;mso-position-vertical-relative:line;mso-left-percent:-10001;mso-top-percent:-10001" from="0,0" to="447.85pt,0" o:gfxdata="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" strokecolor="black [3213]">
                 <o:lock v:ext="edit" shapetype="f"/>
@@ -4859,7 +4889,7 @@
               </wp:inline>
             </w:drawing>
           </mc:Choice>
-          <mc:Fallback xmlns:oel="http://schemas.microsoft.com/office/2019/extlst" xmlns:w16cex="http://schemas.microsoft.com/office/word/2018/wordml/cex" xmlns:w16="http://schemas.microsoft.com/office/word/2018/wordml" xmlns:w16du="http://schemas.microsoft.com/office/word/2023/wordml/word16du" xmlns:w16sdtdh="http://schemas.microsoft.com/office/word/2020/wordml/sdtdatahash">
+          <mc:Fallback xmlns:w16sdtdh="http://schemas.microsoft.com/office/word/2020/wordml/sdtdatahash" xmlns:w16du="http://schemas.microsoft.com/office/word/2023/wordml/word16du" xmlns:w16="http://schemas.microsoft.com/office/word/2018/wordml" xmlns:w16cex="http://schemas.microsoft.com/office/word/2018/wordml/cex" xmlns:oel="http://schemas.microsoft.com/office/2019/extlst">
             <w:pict>
               <v:line w14:anchorId="7C032A83" id="직선 연결선 2" o:spid="_x0000_s1026" style="visibility:visible;mso-wrap-style:square;mso-left-percent:-10001;mso-top-percent:-10001;mso-position-horizontal:absolute;mso-position-horizontal-relative:char;mso-position-vertical:absolute;mso-position-vertical-relative:line;mso-left-percent:-10001;mso-top-percent:-10001" from="0,0" to="447.85pt,0" o:gfxdata="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" strokecolor="windowText">
                 <o:lock v:ext="edit" shapetype="f"/>
@@ -5344,7 +5374,7 @@
               </wp:inline>
             </w:drawing>
           </mc:Choice>
-          <mc:Fallback xmlns:oel="http://schemas.microsoft.com/office/2019/extlst" xmlns:w16cex="http://schemas.microsoft.com/office/word/2018/wordml/cex" xmlns:w16="http://schemas.microsoft.com/office/word/2018/wordml" xmlns:w16du="http://schemas.microsoft.com/office/word/2023/wordml/word16du" xmlns:w16sdtdh="http://schemas.microsoft.com/office/word/2020/wordml/sdtdatahash">
+          <mc:Fallback xmlns:w16sdtdh="http://schemas.microsoft.com/office/word/2020/wordml/sdtdatahash" xmlns:w16du="http://schemas.microsoft.com/office/word/2023/wordml/word16du" xmlns:w16="http://schemas.microsoft.com/office/word/2018/wordml" xmlns:w16cex="http://schemas.microsoft.com/office/word/2018/wordml/cex" xmlns:oel="http://schemas.microsoft.com/office/2019/extlst">
             <w:pict>
               <v:line w14:anchorId="6A60165C" id="직선 연결선 2" o:spid="_x0000_s1026" style="visibility:visible;mso-wrap-style:square;mso-left-percent:-10001;mso-top-percent:-10001;mso-position-horizontal:absolute;mso-position-horizontal-relative:char;mso-position-vertical:absolute;mso-position-vertical-relative:line;mso-left-percent:-10001;mso-top-percent:-10001" from="0,0" to="447.85pt,0" o:gfxdata="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" strokecolor="windowText">
                 <o:lock v:ext="edit" shapetype="f"/>
@@ -5867,9 +5897,8 @@
           <w:kern w:val="0"/>
           <w:szCs w:val="20"/>
         </w:rPr>
-        <w:t xml:space="preserve">Top 5% in Computer </w:t>
-      </w:r>
-      <w:proofErr w:type="spellStart"/>
+        <w:t>Top 5% in Computer Gra</w:t>
+      </w:r>
       <w:r>
         <w:rPr>
           <w:rFonts w:ascii="Linux Libertine Display" w:hAnsi="Linux Libertine Display" w:cs="Linux Libertine Display"/>
@@ -5878,9 +5907,18 @@
           <w:kern w:val="0"/>
           <w:szCs w:val="20"/>
         </w:rPr>
-        <w:t>Gprahics</w:t>
-      </w:r>
-      <w:proofErr w:type="spellEnd"/>
+        <w:t>p</w:t>
+      </w:r>
+      <w:r>
+        <w:rPr>
+          <w:rFonts w:ascii="Linux Libertine Display" w:hAnsi="Linux Libertine Display" w:cs="Linux Libertine Display"/>
+          <w:bCs/>
+          <w:color w:val="FF0000"/>
+          <w:kern w:val="0"/>
+          <w:szCs w:val="20"/>
+        </w:rPr>
+        <w:t>hics</w:t>
+      </w:r>
       <w:r>
         <w:rPr>
           <w:rFonts w:ascii="Linux Libertine Display" w:hAnsi="Linux Libertine Display" w:cs="Linux Libertine Display"/>
@@ -6210,8 +6248,56 @@
           <w:kern w:val="0"/>
           <w:szCs w:val="20"/>
         </w:rPr>
-        <w:t xml:space="preserve"> for Broadband and Wide-angle Imaging,” 2024. (Submitted)</w:t>
-      </w:r>
+        <w:t xml:space="preserve"> for Broadband and Wide-angle Imaging,” </w:t>
+      </w:r>
+      <w:r>
+        <w:rPr>
+          <w:rFonts w:ascii="Linux Libertine Display" w:hAnsi="Linux Libertine Display" w:cs="Linux Libertine Display"/>
+          <w:b/>
+          <w:bCs/>
+          <w:kern w:val="0"/>
+          <w:szCs w:val="20"/>
+        </w:rPr>
+        <w:t>Advanced Optical Materials</w:t>
+      </w:r>
+      <w:r>
+        <w:rPr>
+          <w:rFonts w:ascii="Linux Libertine Display" w:hAnsi="Linux Libertine Display" w:cs="Linux Libertine Display"/>
+          <w:bCs/>
+          <w:kern w:val="0"/>
+          <w:szCs w:val="20"/>
+        </w:rPr>
+        <w:t xml:space="preserve">, </w:t>
+      </w:r>
+      <w:r>
+        <w:rPr>
+          <w:rFonts w:ascii="Linux Libertine Display" w:hAnsi="Linux Libertine Display" w:cs="Linux Libertine Display"/>
+          <w:bCs/>
+          <w:kern w:val="0"/>
+          <w:szCs w:val="20"/>
+        </w:rPr>
+        <w:t>2024. (</w:t>
+      </w:r>
+      <w:r>
+        <w:rPr>
+          <w:rFonts w:ascii="Linux Libertine Display" w:hAnsi="Linux Libertine Display" w:cs="Linux Libertine Display"/>
+          <w:bCs/>
+          <w:kern w:val="0"/>
+          <w:szCs w:val="20"/>
+        </w:rPr>
+        <w:t>Under revision</w:t>
+      </w:r>
+      <w:r>
+        <w:rPr>
+          <w:rFonts w:ascii="Linux Libertine Display" w:hAnsi="Linux Libertine Display" w:cs="Linux Libertine Display"/>
+          <w:bCs/>
+          <w:kern w:val="0"/>
+          <w:szCs w:val="20"/>
+        </w:rPr>
+        <w:t>)</w:t>
+      </w:r>
+      <w:bookmarkStart w:id="0" w:name="_GoBack"/>
+      <w:bookmarkEnd w:id="0"/>
     </w:p>
     <w:p>
       <w:pPr>
@@ -6286,7 +6372,7 @@
               </wp:inline>
             </w:drawing>
           </mc:Choice>
-          <mc:Fallback xmlns:oel="http://schemas.microsoft.com/office/2019/extlst" xmlns:w16cex="http://schemas.microsoft.com/office/word/2018/wordml/cex" xmlns:w16="http://schemas.microsoft.com/office/word/2018/wordml" xmlns:w16du="http://schemas.microsoft.com/office/word/2023/wordml/word16du" xmlns:w16sdtdh="http://schemas.microsoft.com/office/word/2020/wordml/sdtdatahash">
+          <mc:Fallback xmlns:w16sdtdh="http://schemas.microsoft.com/office/word/2020/wordml/sdtdatahash" xmlns:w16du="http://schemas.microsoft.com/office/word/2023/wordml/word16du" xmlns:w16="http://schemas.microsoft.com/office/word/2018/wordml" xmlns:w16cex="http://schemas.microsoft.com/office/word/2018/wordml/cex" xmlns:oel="http://schemas.microsoft.com/office/2019/extlst">
             <w:pict>
               <v:line w14:anchorId="23BF7A76" id="직선 연결선 2" o:spid="_x0000_s1026" style="visibility:visible;mso-wrap-style:square;mso-left-percent:-10001;mso-top-percent:-10001;mso-position-horizontal:absolute;mso-position-horizontal-relative:char;mso-position-vertical:absolute;mso-position-vertical-relative:line;mso-left-percent:-10001;mso-top-percent:-10001" from="0,0" to="447.85pt,0" o:gfxdata="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" strokecolor="black [3213]">
                 <o:lock v:ext="edit" shapetype="f"/>
@@ -7500,7 +7586,7 @@
               </wp:inline>
             </w:drawing>
           </mc:Choice>
-          <mc:Fallback xmlns:oel="http://schemas.microsoft.com/office/2019/extlst" xmlns:w16cex="http://schemas.microsoft.com/office/word/2018/wordml/cex" xmlns:w16="http://schemas.microsoft.com/office/word/2018/wordml" xmlns:w16du="http://schemas.microsoft.com/office/word/2023/wordml/word16du" xmlns:w16sdtdh="http://schemas.microsoft.com/office/word/2020/wordml/sdtdatahash">
+          <mc:Fallback xmlns:w16sdtdh="http://schemas.microsoft.com/office/word/2020/wordml/sdtdatahash" xmlns:w16du="http://schemas.microsoft.com/office/word/2023/wordml/word16du" xmlns:w16="http://schemas.microsoft.com/office/word/2018/wordml" xmlns:w16cex="http://schemas.microsoft.com/office/word/2018/wordml/cex" xmlns:oel="http://schemas.microsoft.com/office/2019/extlst">
             <w:pict>
               <v:line w14:anchorId="1366E60E" id="직선 연결선 2" o:spid="_x0000_s1026" style="visibility:visible;mso-wrap-style:square;mso-left-percent:-10001;mso-top-percent:-10001;mso-position-horizontal:absolute;mso-position-horizontal-relative:char;mso-position-vertical:absolute;mso-position-vertical-relative:line;mso-left-percent:-10001;mso-top-percent:-10001" from="0,0" to="447.85pt,0" o:gfxdata="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" strokecolor="black [3213]">
                 <o:lock v:ext="edit" shapetype="f"/>
@@ -8259,7 +8345,7 @@
               </wp:inline>
             </w:drawing>
           </mc:Choice>
-          <mc:Fallback xmlns:oel="http://schemas.microsoft.com/office/2019/extlst" xmlns:w16cex="http://schemas.microsoft.com/office/word/2018/wordml/cex" xmlns:w16="http://schemas.microsoft.com/office/word/2018/wordml" xmlns:w16du="http://schemas.microsoft.com/office/word/2023/wordml/word16du" xmlns:w16sdtdh="http://schemas.microsoft.com/office/word/2020/wordml/sdtdatahash">
+          <mc:Fallback xmlns:w16sdtdh="http://schemas.microsoft.com/office/word/2020/wordml/sdtdatahash" xmlns:w16du="http://schemas.microsoft.com/office/word/2023/wordml/word16du" xmlns:w16="http://schemas.microsoft.com/office/word/2018/wordml" xmlns:w16cex="http://schemas.microsoft.com/office/word/2018/wordml/cex" xmlns:oel="http://schemas.microsoft.com/office/2019/extlst">
             <w:pict>
               <v:line w14:anchorId="541D2091" id="직선 연결선 2" o:spid="_x0000_s1026" style="visibility:visible;mso-wrap-style:square;mso-left-percent:-10001;mso-top-percent:-10001;mso-position-horizontal:absolute;mso-position-horizontal-relative:char;mso-position-vertical:absolute;mso-position-vertical-relative:line;mso-left-percent:-10001;mso-top-percent:-10001" from="0,0" to="444.9pt,0" o:gfxdata="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" strokecolor="windowText">
                 <o:lock v:ext="edit" shapetype="f"/>
@@ -8753,7 +8839,7 @@
             </wp:inline>
           </w:drawing>
         </mc:Choice>
-        <mc:Fallback xmlns:oel="http://schemas.microsoft.com/office/2019/extlst" xmlns:w16cex="http://schemas.microsoft.com/office/word/2018/wordml/cex" xmlns:w16="http://schemas.microsoft.com/office/word/2018/wordml" xmlns:w16du="http://schemas.microsoft.com/office/word/2023/wordml/word16du" xmlns:w16sdtdh="http://schemas.microsoft.com/office/word/2020/wordml/sdtdatahash">
+        <mc:Fallback xmlns:w16sdtdh="http://schemas.microsoft.com/office/word/2020/wordml/sdtdatahash" xmlns:w16du="http://schemas.microsoft.com/office/word/2023/wordml/word16du" xmlns:w16="http://schemas.microsoft.com/office/word/2018/wordml" xmlns:w16cex="http://schemas.microsoft.com/office/word/2018/wordml/cex" xmlns:oel="http://schemas.microsoft.com/office/2019/extlst">
           <w:pict>
             <v:line w14:anchorId="33EE1EC9" id="직선 연결선 2" o:spid="_x0000_s1026" style="visibility:visible;mso-wrap-style:square;mso-left-percent:-10001;mso-top-percent:-10001;mso-position-horizontal:absolute;mso-position-horizontal-relative:char;mso-position-vertical:absolute;mso-position-vertical-relative:line;mso-left-percent:-10001;mso-top-percent:-10001" from="0,0" to="447.85pt,0" o:gfxdata="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" strokecolor="black [3213]">
               <o:lock v:ext="edit" shapetype="f"/>
@@ -8790,14 +8876,14 @@
         <v:path o:extrusionok="f" gradientshapeok="t" o:connecttype="rect"/>
         <o:lock v:ext="edit" aspectratio="t"/>
       </v:shapetype>
-      <v:shape id="_x0000_i1030" type="#_x0000_t75" style="width:540.2pt;height:540.2pt;visibility:visible;mso-wrap-style:square" o:bullet="t">
+      <v:shape id="_x0000_i1036" type="#_x0000_t75" style="width:540pt;height:540pt;visibility:visible;mso-wrap-style:square" o:bullet="t">
         <v:imagedata r:id="rId1" o:title="" croptop="3115f" cropbottom="3115f" cropleft="3115f" cropright="3115f"/>
       </v:shape>
     </w:pict>
   </w:numPicBullet>
   <w:numPicBullet w:numPicBulletId="1">
     <w:pict>
-      <v:shape id="_x0000_i1031" type="#_x0000_t75" style="width:14.15pt;height:14.15pt;visibility:visible" o:bullet="t">
+      <v:shape id="_x0000_i1037" type="#_x0000_t75" style="width:14.25pt;height:14.25pt;visibility:visible" o:bullet="t">
         <v:imagedata r:id="rId2" o:title="" cropbottom="-1179f" cropright="-1179f"/>
       </v:shape>
     </w:pict>
@@ -11504,7 +11590,7 @@
 </file>
 
 <file path=customXml/itemProps1.xml><?xml version="1.0" encoding="utf-8"?>
-<ds:datastoreItem xmlns:ds="http://schemas.openxmlformats.org/officeDocument/2006/customXml" ds:itemID="{E2422C45-EFAB-4C8C-842A-52E4F15CBD7E}">
+<ds:datastoreItem xmlns:ds="http://schemas.openxmlformats.org/officeDocument/2006/customXml" ds:itemID="{E9D77D2B-EA8C-451D-88EF-8E93440F6B66}">
   <ds:schemaRefs>
     <ds:schemaRef ds:uri="http://schemas.openxmlformats.org/officeDocument/2006/bibliography"/>
   </ds:schemaRefs>

</xml_diff>

<commit_message>
Deploying to gh-pages from @ YoungJIn94/YoungJIn94.github.io@be1d45a844bcd403915daed5d8e4d4071529480f 🚀
</commit_message>
<xml_diff>
--- a/assets/pdf/YJKim_CV.docx
+++ b/assets/pdf/YJKim_CV.docx
@@ -18,6 +18,8 @@
           <w:szCs w:val="40"/>
         </w:rPr>
       </w:pPr>
+      <w:bookmarkStart w:id="0" w:name="_GoBack"/>
+      <w:bookmarkEnd w:id="0"/>
       <w:r>
         <w:rPr>
           <w:rFonts w:ascii="Linux Libertine Display" w:hAnsi="Linux Libertine Display" w:cs="Linux Libertine Display"/>
@@ -1853,15 +1855,6 @@
         </w:rPr>
         <w:t xml:space="preserve"> Materials Science and Engineering</w:t>
       </w:r>
-      <w:r>
-        <w:rPr>
-          <w:rFonts w:ascii="Linux Libertine Display" w:hAnsi="Linux Libertine Display" w:cs="Linux Libertine Display"/>
-          <w:bCs/>
-          <w:kern w:val="0"/>
-          <w:sz w:val="22"/>
-        </w:rPr>
-        <w:br/>
-      </w:r>
     </w:p>
     <w:p>
       <w:pPr>
@@ -2715,7 +2708,7 @@
         <w:pStyle w:val="a6"/>
         <w:numPr>
           <w:ilvl w:val="0"/>
-          <w:numId w:val="15"/>
+          <w:numId w:val="14"/>
         </w:numPr>
         <w:wordWrap/>
         <w:adjustRightInd w:val="0"/>
@@ -2730,6 +2723,24 @@
           <w:szCs w:val="20"/>
         </w:rPr>
       </w:pPr>
+      <w:r>
+        <w:rPr>
+          <w:rFonts w:ascii="Linux Libertine Display" w:hAnsi="Linux Libertine Display" w:cs="Linux Libertine Display"/>
+          <w:bCs/>
+          <w:kern w:val="0"/>
+          <w:szCs w:val="20"/>
+        </w:rPr>
+        <w:t>J</w:t>
+      </w:r>
+      <w:r>
+        <w:rPr>
+          <w:rFonts w:ascii="Linux Libertine Display" w:hAnsi="Linux Libertine Display" w:cs="Linux Libertine Display"/>
+          <w:bCs/>
+          <w:kern w:val="0"/>
+          <w:szCs w:val="20"/>
+        </w:rPr>
+        <w:t xml:space="preserve">oint optimization of </w:t>
+      </w:r>
       <w:proofErr w:type="spellStart"/>
       <w:r>
         <w:rPr>
@@ -2738,7 +2749,7 @@
           <w:kern w:val="0"/>
           <w:szCs w:val="20"/>
         </w:rPr>
-        <w:t>Metagrating</w:t>
+        <w:t>metasurface</w:t>
       </w:r>
       <w:proofErr w:type="spellEnd"/>
       <w:r>
@@ -2748,7 +2759,16 @@
           <w:kern w:val="0"/>
           <w:szCs w:val="20"/>
         </w:rPr>
-        <w:t xml:space="preserve"> optimization through rigorous coupled-wave analysis using automatic differentiation</w:t>
+        <w:t xml:space="preserve"> and </w:t>
+      </w:r>
+      <w:r>
+        <w:rPr>
+          <w:rFonts w:ascii="Linux Libertine Display" w:hAnsi="Linux Libertine Display" w:cs="Linux Libertine Display"/>
+          <w:bCs/>
+          <w:kern w:val="0"/>
+          <w:szCs w:val="20"/>
+        </w:rPr>
+        <w:t>spatial light modulator (SLM) phase profiles</w:t>
       </w:r>
     </w:p>
     <w:p>
@@ -2778,16 +2798,7 @@
           <w:kern w:val="0"/>
           <w:szCs w:val="20"/>
         </w:rPr>
-        <w:t>J</w:t>
-      </w:r>
-      <w:r>
-        <w:rPr>
-          <w:rFonts w:ascii="Linux Libertine Display" w:hAnsi="Linux Libertine Display" w:cs="Linux Libertine Display"/>
-          <w:bCs/>
-          <w:kern w:val="0"/>
-          <w:szCs w:val="20"/>
-        </w:rPr>
-        <w:t xml:space="preserve">oint optimization of </w:t>
+        <w:t xml:space="preserve">End-to-end optimization of </w:t>
       </w:r>
       <w:proofErr w:type="spellStart"/>
       <w:r>
@@ -2797,7 +2808,7 @@
           <w:kern w:val="0"/>
           <w:szCs w:val="20"/>
         </w:rPr>
-        <w:t>metasurface</w:t>
+        <w:t>metalens</w:t>
       </w:r>
       <w:proofErr w:type="spellEnd"/>
       <w:r>
@@ -2807,16 +2818,34 @@
           <w:kern w:val="0"/>
           <w:szCs w:val="20"/>
         </w:rPr>
-        <w:t xml:space="preserve"> and </w:t>
-      </w:r>
-      <w:r>
-        <w:rPr>
-          <w:rFonts w:ascii="Linux Libertine Display" w:hAnsi="Linux Libertine Display" w:cs="Linux Libertine Display"/>
-          <w:bCs/>
-          <w:kern w:val="0"/>
-          <w:szCs w:val="20"/>
-        </w:rPr>
-        <w:t>spatial light modulator (SLM) phase profiles</w:t>
+        <w:t xml:space="preserve"> imaging system</w:t>
+      </w:r>
+      <w:r>
+        <w:rPr>
+          <w:rFonts w:ascii="Linux Libertine Display" w:hAnsi="Linux Libertine Display" w:cs="Linux Libertine Display"/>
+          <w:bCs/>
+          <w:kern w:val="0"/>
+          <w:szCs w:val="20"/>
+        </w:rPr>
+        <w:t xml:space="preserve"> (Hardware + Software</w:t>
+      </w:r>
+      <w:r>
+        <w:rPr>
+          <w:rFonts w:ascii="Linux Libertine Display" w:hAnsi="Linux Libertine Display" w:cs="Linux Libertine Display"/>
+          <w:bCs/>
+          <w:kern w:val="0"/>
+          <w:szCs w:val="20"/>
+        </w:rPr>
+        <w:t xml:space="preserve"> co-design</w:t>
+      </w:r>
+      <w:r>
+        <w:rPr>
+          <w:rFonts w:ascii="Linux Libertine Display" w:hAnsi="Linux Libertine Display" w:cs="Linux Libertine Display"/>
+          <w:bCs/>
+          <w:kern w:val="0"/>
+          <w:szCs w:val="20"/>
+        </w:rPr>
+        <w:t>)</w:t>
       </w:r>
     </w:p>
     <w:p>
@@ -2839,15 +2868,6 @@
           <w:szCs w:val="20"/>
         </w:rPr>
       </w:pPr>
-      <w:r>
-        <w:rPr>
-          <w:rFonts w:ascii="Linux Libertine Display" w:hAnsi="Linux Libertine Display" w:cs="Linux Libertine Display"/>
-          <w:bCs/>
-          <w:kern w:val="0"/>
-          <w:szCs w:val="20"/>
-        </w:rPr>
-        <w:t xml:space="preserve">End-to-end optimization of </w:t>
-      </w:r>
       <w:proofErr w:type="spellStart"/>
       <w:r>
         <w:rPr>
@@ -2856,7 +2876,7 @@
           <w:kern w:val="0"/>
           <w:szCs w:val="20"/>
         </w:rPr>
-        <w:t>metalens</w:t>
+        <w:t>Metasurface</w:t>
       </w:r>
       <w:proofErr w:type="spellEnd"/>
       <w:r>
@@ -2866,34 +2886,7 @@
           <w:kern w:val="0"/>
           <w:szCs w:val="20"/>
         </w:rPr>
-        <w:t xml:space="preserve"> imaging system</w:t>
-      </w:r>
-      <w:r>
-        <w:rPr>
-          <w:rFonts w:ascii="Linux Libertine Display" w:hAnsi="Linux Libertine Display" w:cs="Linux Libertine Display"/>
-          <w:bCs/>
-          <w:kern w:val="0"/>
-          <w:szCs w:val="20"/>
-        </w:rPr>
-        <w:t xml:space="preserve"> (Hardware + Software</w:t>
-      </w:r>
-      <w:r>
-        <w:rPr>
-          <w:rFonts w:ascii="Linux Libertine Display" w:hAnsi="Linux Libertine Display" w:cs="Linux Libertine Display"/>
-          <w:bCs/>
-          <w:kern w:val="0"/>
-          <w:szCs w:val="20"/>
-        </w:rPr>
-        <w:t xml:space="preserve"> co-design</w:t>
-      </w:r>
-      <w:r>
-        <w:rPr>
-          <w:rFonts w:ascii="Linux Libertine Display" w:hAnsi="Linux Libertine Display" w:cs="Linux Libertine Display"/>
-          <w:bCs/>
-          <w:kern w:val="0"/>
-          <w:szCs w:val="20"/>
-        </w:rPr>
-        <w:t>)</w:t>
+        <w:t xml:space="preserve"> proxy model design for fully differentiable optimization framework</w:t>
       </w:r>
     </w:p>
     <w:p>
@@ -2924,7 +2917,7 @@
           <w:kern w:val="0"/>
           <w:szCs w:val="20"/>
         </w:rPr>
-        <w:t>Metasurface</w:t>
+        <w:t>Metagrating</w:t>
       </w:r>
       <w:proofErr w:type="spellEnd"/>
       <w:r>
@@ -2934,7 +2927,7 @@
           <w:kern w:val="0"/>
           <w:szCs w:val="20"/>
         </w:rPr>
-        <w:t xml:space="preserve"> proxy model design for fully differentiable optimization framework</w:t>
+        <w:t xml:space="preserve"> optimization through rigorous coupled-wave analysis using automatic differentiation</w:t>
       </w:r>
     </w:p>
     <w:p>
@@ -2980,7 +2973,6 @@
           <w:kern w:val="0"/>
           <w:sz w:val="22"/>
         </w:rPr>
-        <w:lastRenderedPageBreak/>
         <w:t xml:space="preserve">Application to </w:t>
       </w:r>
       <w:r>
@@ -3068,6 +3060,7 @@
           <w:kern w:val="0"/>
           <w:szCs w:val="20"/>
         </w:rPr>
+        <w:lastRenderedPageBreak/>
         <mc:AlternateContent>
           <mc:Choice Requires="wps">
             <w:drawing>
@@ -5117,7 +5110,6 @@
           <w:kern w:val="0"/>
           <w:szCs w:val="20"/>
         </w:rPr>
-        <w:lastRenderedPageBreak/>
         <w:t>Samsung Display, 2023.</w:t>
       </w:r>
     </w:p>
@@ -5150,6 +5142,7 @@
           <w:kern w:val="0"/>
           <w:szCs w:val="20"/>
         </w:rPr>
+        <w:lastRenderedPageBreak/>
         <w:t xml:space="preserve">Scholarship of Foundation for SNU ECE - Kim Jung </w:t>
       </w:r>
       <w:proofErr w:type="spellStart"/>
@@ -6296,8 +6289,6 @@
         </w:rPr>
         <w:t>)</w:t>
       </w:r>
-      <w:bookmarkStart w:id="0" w:name="_GoBack"/>
-      <w:bookmarkEnd w:id="0"/>
     </w:p>
     <w:p>
       <w:pPr>
@@ -7977,7 +7968,6 @@
           <w:rFonts w:ascii="Linux Libertine Display" w:hAnsi="Linux Libertine Display" w:cs="Linux Libertine Display"/>
           <w:b/>
         </w:rPr>
-        <w:lastRenderedPageBreak/>
         <w:t xml:space="preserve">Y. Kim, </w:t>
       </w:r>
       <w:r>
@@ -8055,6 +8045,7 @@
           <w:rFonts w:ascii="Linux Libertine Display" w:hAnsi="Linux Libertine Display" w:cs="Linux Libertine Display"/>
           <w:b/>
         </w:rPr>
+        <w:lastRenderedPageBreak/>
         <w:t>Y. Kim</w:t>
       </w:r>
       <w:r>
@@ -8876,14 +8867,14 @@
         <v:path o:extrusionok="f" gradientshapeok="t" o:connecttype="rect"/>
         <o:lock v:ext="edit" aspectratio="t"/>
       </v:shapetype>
-      <v:shape id="_x0000_i1036" type="#_x0000_t75" style="width:540pt;height:540pt;visibility:visible;mso-wrap-style:square" o:bullet="t">
+      <v:shape id="_x0000_i1030" type="#_x0000_t75" style="width:540pt;height:540pt;visibility:visible;mso-wrap-style:square" o:bullet="t">
         <v:imagedata r:id="rId1" o:title="" croptop="3115f" cropbottom="3115f" cropleft="3115f" cropright="3115f"/>
       </v:shape>
     </w:pict>
   </w:numPicBullet>
   <w:numPicBullet w:numPicBulletId="1">
     <w:pict>
-      <v:shape id="_x0000_i1037" type="#_x0000_t75" style="width:14.25pt;height:14.25pt;visibility:visible" o:bullet="t">
+      <v:shape id="_x0000_i1031" type="#_x0000_t75" style="width:14.25pt;height:14.25pt;visibility:visible" o:bullet="t">
         <v:imagedata r:id="rId2" o:title="" cropbottom="-1179f" cropright="-1179f"/>
       </v:shape>
     </w:pict>
@@ -11590,7 +11581,7 @@
 </file>
 
 <file path=customXml/itemProps1.xml><?xml version="1.0" encoding="utf-8"?>
-<ds:datastoreItem xmlns:ds="http://schemas.openxmlformats.org/officeDocument/2006/customXml" ds:itemID="{E9D77D2B-EA8C-451D-88EF-8E93440F6B66}">
+<ds:datastoreItem xmlns:ds="http://schemas.openxmlformats.org/officeDocument/2006/customXml" ds:itemID="{62F00780-52D4-4AAB-81B9-52A7A322144E}">
   <ds:schemaRefs>
     <ds:schemaRef ds:uri="http://schemas.openxmlformats.org/officeDocument/2006/bibliography"/>
   </ds:schemaRefs>

</xml_diff>

<commit_message>
Deploying to gh-pages from @ YoungJIn94/YoungJIn94.github.io@5c3e0a90de55bfa86ecc911532b746a34ed890f0 🚀
</commit_message>
<xml_diff>
--- a/assets/pdf/YJKim_CV.docx
+++ b/assets/pdf/YJKim_CV.docx
@@ -18,8 +18,6 @@
           <w:szCs w:val="40"/>
         </w:rPr>
       </w:pPr>
-      <w:bookmarkStart w:id="0" w:name="_GoBack"/>
-      <w:bookmarkEnd w:id="0"/>
       <w:r>
         <w:rPr>
           <w:rFonts w:ascii="Linux Libertine Display" w:hAnsi="Linux Libertine Display" w:cs="Linux Libertine Display"/>
@@ -544,7 +542,7 @@
               </wp:inline>
             </w:drawing>
           </mc:Choice>
-          <mc:Fallback xmlns:w16sdtdh="http://schemas.microsoft.com/office/word/2020/wordml/sdtdatahash" xmlns:w16du="http://schemas.microsoft.com/office/word/2023/wordml/word16du" xmlns:w16="http://schemas.microsoft.com/office/word/2018/wordml" xmlns:w16cex="http://schemas.microsoft.com/office/word/2018/wordml/cex" xmlns:oel="http://schemas.microsoft.com/office/2019/extlst">
+          <mc:Fallback xmlns:oel="http://schemas.microsoft.com/office/2019/extlst" xmlns:w16cex="http://schemas.microsoft.com/office/word/2018/wordml/cex" xmlns:w16="http://schemas.microsoft.com/office/word/2018/wordml" xmlns:w16du="http://schemas.microsoft.com/office/word/2023/wordml/word16du" xmlns:w16sdtdh="http://schemas.microsoft.com/office/word/2020/wordml/sdtdatahash">
             <w:pict>
               <v:line w14:anchorId="11BCC3A6" id="직선 연결선 2" o:spid="_x0000_s1026" style="visibility:visible;mso-wrap-style:square;mso-left-percent:-10001;mso-top-percent:-10001;mso-position-horizontal:absolute;mso-position-horizontal-relative:char;mso-position-vertical:absolute;mso-position-vertical-relative:line;mso-left-percent:-10001;mso-top-percent:-10001" from="0,0" to="447.85pt,0" o:gfxdata="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" strokecolor="windowText">
                 <o:lock v:ext="edit" shapetype="f"/>
@@ -1546,7 +1544,7 @@
               </wp:inline>
             </w:drawing>
           </mc:Choice>
-          <mc:Fallback xmlns:w16sdtdh="http://schemas.microsoft.com/office/word/2020/wordml/sdtdatahash" xmlns:w16du="http://schemas.microsoft.com/office/word/2023/wordml/word16du" xmlns:w16="http://schemas.microsoft.com/office/word/2018/wordml" xmlns:w16cex="http://schemas.microsoft.com/office/word/2018/wordml/cex" xmlns:oel="http://schemas.microsoft.com/office/2019/extlst">
+          <mc:Fallback xmlns:oel="http://schemas.microsoft.com/office/2019/extlst" xmlns:w16cex="http://schemas.microsoft.com/office/word/2018/wordml/cex" xmlns:w16="http://schemas.microsoft.com/office/word/2018/wordml" xmlns:w16du="http://schemas.microsoft.com/office/word/2023/wordml/word16du" xmlns:w16sdtdh="http://schemas.microsoft.com/office/word/2020/wordml/sdtdatahash">
             <w:pict>
               <v:line w14:anchorId="3F6884F7" id="직선 연결선 2" o:spid="_x0000_s1026" style="visibility:visible;mso-wrap-style:square;mso-left-percent:-10001;mso-top-percent:-10001;mso-position-horizontal:absolute;mso-position-horizontal-relative:char;mso-position-vertical:absolute;mso-position-vertical-relative:line;mso-left-percent:-10001;mso-top-percent:-10001" from="0,0" to="447.85pt,0" o:gfxdata="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" strokecolor="black [3213]">
                 <o:lock v:ext="edit" shapetype="f"/>
@@ -1878,18 +1876,7 @@
           <w:kern w:val="0"/>
           <w:sz w:val="22"/>
         </w:rPr>
-        <w:t xml:space="preserve">Research Scientist </w:t>
-      </w:r>
-      <w:proofErr w:type="gramStart"/>
-      <w:r>
-        <w:rPr>
-          <w:rFonts w:ascii="Linux Libertine Display" w:hAnsi="Linux Libertine Display" w:cs="Linux Libertine Display"/>
-          <w:b/>
-          <w:bCs/>
-          <w:kern w:val="0"/>
-          <w:sz w:val="22"/>
-        </w:rPr>
-        <w:t>Intern</w:t>
+        <w:t>Research Scientist Intern</w:t>
       </w:r>
       <w:r>
         <w:rPr>
@@ -1907,17 +1894,7 @@
           <w:kern w:val="0"/>
           <w:sz w:val="22"/>
         </w:rPr>
-        <w:t>Meta</w:t>
-      </w:r>
-      <w:proofErr w:type="gramEnd"/>
-      <w:r>
-        <w:rPr>
-          <w:rFonts w:ascii="Linux Libertine Display" w:hAnsi="Linux Libertine Display" w:cs="Linux Libertine Display"/>
-          <w:bCs/>
-          <w:kern w:val="0"/>
-          <w:sz w:val="22"/>
-        </w:rPr>
-        <w:t xml:space="preserve"> Reality Labs</w:t>
+        <w:t>Meta Reality Labs</w:t>
       </w:r>
       <w:r>
         <w:rPr>
@@ -1930,12 +1907,21 @@
       </w:r>
       <w:r>
         <w:rPr>
-          <w:rFonts w:ascii="Linux Libertine Display" w:hAnsi="Linux Libertine Display" w:cs="Linux Libertine Display"/>
-          <w:bCs/>
-          <w:kern w:val="0"/>
-          <w:sz w:val="22"/>
-        </w:rPr>
-        <w:t>Washington</w:t>
+          <w:rFonts w:ascii="Linux Libertine Display" w:hAnsi="Linux Libertine Display" w:cs="Linux Libertine Display" w:hint="eastAsia"/>
+          <w:bCs/>
+          <w:kern w:val="0"/>
+          <w:sz w:val="22"/>
+        </w:rPr>
+        <w:t>W</w:t>
+      </w:r>
+      <w:r>
+        <w:rPr>
+          <w:rFonts w:ascii="Linux Libertine Display" w:hAnsi="Linux Libertine Display" w:cs="Linux Libertine Display"/>
+          <w:bCs/>
+          <w:kern w:val="0"/>
+          <w:sz w:val="22"/>
+        </w:rPr>
+        <w:t>A</w:t>
       </w:r>
       <w:r>
         <w:rPr>
@@ -1961,6 +1947,16 @@
         <w:rPr>
           <w:rFonts w:ascii="Linux Libertine Display" w:hAnsi="Linux Libertine Display" w:cs="Linux Libertine Display"/>
           <w:bCs/>
+          <w:i/>
+          <w:kern w:val="0"/>
+          <w:sz w:val="22"/>
+        </w:rPr>
+        <w:t xml:space="preserve">       </w:t>
+      </w:r>
+      <w:r>
+        <w:rPr>
+          <w:rFonts w:ascii="Linux Libertine Display" w:hAnsi="Linux Libertine Display" w:cs="Linux Libertine Display"/>
+          <w:bCs/>
           <w:kern w:val="0"/>
           <w:sz w:val="22"/>
         </w:rPr>
@@ -2076,6 +2072,8 @@
         </w:rPr>
         <w:t>Optics &amp; Display Research</w:t>
       </w:r>
+      <w:bookmarkStart w:id="0" w:name="_GoBack"/>
+      <w:bookmarkEnd w:id="0"/>
     </w:p>
     <w:p>
       <w:pPr>
@@ -2211,7 +2209,7 @@
               </wp:inline>
             </w:drawing>
           </mc:Choice>
-          <mc:Fallback xmlns:w16sdtdh="http://schemas.microsoft.com/office/word/2020/wordml/sdtdatahash" xmlns:w16du="http://schemas.microsoft.com/office/word/2023/wordml/word16du" xmlns:w16="http://schemas.microsoft.com/office/word/2018/wordml" xmlns:w16cex="http://schemas.microsoft.com/office/word/2018/wordml/cex" xmlns:oel="http://schemas.microsoft.com/office/2019/extlst">
+          <mc:Fallback xmlns:oel="http://schemas.microsoft.com/office/2019/extlst" xmlns:w16cex="http://schemas.microsoft.com/office/word/2018/wordml/cex" xmlns:w16="http://schemas.microsoft.com/office/word/2018/wordml" xmlns:w16du="http://schemas.microsoft.com/office/word/2023/wordml/word16du" xmlns:w16sdtdh="http://schemas.microsoft.com/office/word/2020/wordml/sdtdatahash">
             <w:pict>
               <v:line w14:anchorId="22FE2562" id="직선 연결선 2" o:spid="_x0000_s1026" style="visibility:visible;mso-wrap-style:square;mso-left-percent:-10001;mso-top-percent:-10001;mso-position-horizontal:absolute;mso-position-horizontal-relative:char;mso-position-vertical:absolute;mso-position-vertical-relative:line;mso-left-percent:-10001;mso-top-percent:-10001" from="0,0" to="447.85pt,0" o:gfxdata="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" strokecolor="black [3213]">
                 <o:lock v:ext="edit" shapetype="f"/>
@@ -3112,7 +3110,7 @@
               </wp:inline>
             </w:drawing>
           </mc:Choice>
-          <mc:Fallback xmlns:w16sdtdh="http://schemas.microsoft.com/office/word/2020/wordml/sdtdatahash" xmlns:w16du="http://schemas.microsoft.com/office/word/2023/wordml/word16du" xmlns:w16="http://schemas.microsoft.com/office/word/2018/wordml" xmlns:w16cex="http://schemas.microsoft.com/office/word/2018/wordml/cex" xmlns:oel="http://schemas.microsoft.com/office/2019/extlst">
+          <mc:Fallback xmlns:oel="http://schemas.microsoft.com/office/2019/extlst" xmlns:w16cex="http://schemas.microsoft.com/office/word/2018/wordml/cex" xmlns:w16="http://schemas.microsoft.com/office/word/2018/wordml" xmlns:w16du="http://schemas.microsoft.com/office/word/2023/wordml/word16du" xmlns:w16sdtdh="http://schemas.microsoft.com/office/word/2020/wordml/sdtdatahash">
             <w:pict>
               <v:line w14:anchorId="3AFA4388" id="직선 연결선 2" o:spid="_x0000_s1026" style="visibility:visible;mso-wrap-style:square;mso-left-percent:-10001;mso-top-percent:-10001;mso-position-horizontal:absolute;mso-position-horizontal-relative:char;mso-position-vertical:absolute;mso-position-vertical-relative:line;mso-left-percent:-10001;mso-top-percent:-10001" from="0,0" to="447.85pt,0" o:gfxdata="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" strokecolor="black [3213]">
                 <o:lock v:ext="edit" shapetype="f"/>
@@ -4239,7 +4237,7 @@
               </wp:inline>
             </w:drawing>
           </mc:Choice>
-          <mc:Fallback xmlns:w16sdtdh="http://schemas.microsoft.com/office/word/2020/wordml/sdtdatahash" xmlns:w16du="http://schemas.microsoft.com/office/word/2023/wordml/word16du" xmlns:w16="http://schemas.microsoft.com/office/word/2018/wordml" xmlns:w16cex="http://schemas.microsoft.com/office/word/2018/wordml/cex" xmlns:oel="http://schemas.microsoft.com/office/2019/extlst">
+          <mc:Fallback xmlns:oel="http://schemas.microsoft.com/office/2019/extlst" xmlns:w16cex="http://schemas.microsoft.com/office/word/2018/wordml/cex" xmlns:w16="http://schemas.microsoft.com/office/word/2018/wordml" xmlns:w16du="http://schemas.microsoft.com/office/word/2023/wordml/word16du" xmlns:w16sdtdh="http://schemas.microsoft.com/office/word/2020/wordml/sdtdatahash">
             <w:pict>
               <v:line w14:anchorId="69247AFB" id="직선 연결선 2" o:spid="_x0000_s1026" style="visibility:visible;mso-wrap-style:square;mso-left-percent:-10001;mso-top-percent:-10001;mso-position-horizontal:absolute;mso-position-horizontal-relative:char;mso-position-vertical:absolute;mso-position-vertical-relative:line;mso-left-percent:-10001;mso-top-percent:-10001" from="0,0" to="447.85pt,0" o:gfxdata="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" strokecolor="black [3213]">
                 <o:lock v:ext="edit" shapetype="f"/>
@@ -4882,7 +4880,7 @@
               </wp:inline>
             </w:drawing>
           </mc:Choice>
-          <mc:Fallback xmlns:w16sdtdh="http://schemas.microsoft.com/office/word/2020/wordml/sdtdatahash" xmlns:w16du="http://schemas.microsoft.com/office/word/2023/wordml/word16du" xmlns:w16="http://schemas.microsoft.com/office/word/2018/wordml" xmlns:w16cex="http://schemas.microsoft.com/office/word/2018/wordml/cex" xmlns:oel="http://schemas.microsoft.com/office/2019/extlst">
+          <mc:Fallback xmlns:oel="http://schemas.microsoft.com/office/2019/extlst" xmlns:w16cex="http://schemas.microsoft.com/office/word/2018/wordml/cex" xmlns:w16="http://schemas.microsoft.com/office/word/2018/wordml" xmlns:w16du="http://schemas.microsoft.com/office/word/2023/wordml/word16du" xmlns:w16sdtdh="http://schemas.microsoft.com/office/word/2020/wordml/sdtdatahash">
             <w:pict>
               <v:line w14:anchorId="7C032A83" id="직선 연결선 2" o:spid="_x0000_s1026" style="visibility:visible;mso-wrap-style:square;mso-left-percent:-10001;mso-top-percent:-10001;mso-position-horizontal:absolute;mso-position-horizontal-relative:char;mso-position-vertical:absolute;mso-position-vertical-relative:line;mso-left-percent:-10001;mso-top-percent:-10001" from="0,0" to="447.85pt,0" o:gfxdata="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" strokecolor="windowText">
                 <o:lock v:ext="edit" shapetype="f"/>
@@ -5367,7 +5365,7 @@
               </wp:inline>
             </w:drawing>
           </mc:Choice>
-          <mc:Fallback xmlns:w16sdtdh="http://schemas.microsoft.com/office/word/2020/wordml/sdtdatahash" xmlns:w16du="http://schemas.microsoft.com/office/word/2023/wordml/word16du" xmlns:w16="http://schemas.microsoft.com/office/word/2018/wordml" xmlns:w16cex="http://schemas.microsoft.com/office/word/2018/wordml/cex" xmlns:oel="http://schemas.microsoft.com/office/2019/extlst">
+          <mc:Fallback xmlns:oel="http://schemas.microsoft.com/office/2019/extlst" xmlns:w16cex="http://schemas.microsoft.com/office/word/2018/wordml/cex" xmlns:w16="http://schemas.microsoft.com/office/word/2018/wordml" xmlns:w16du="http://schemas.microsoft.com/office/word/2023/wordml/word16du" xmlns:w16sdtdh="http://schemas.microsoft.com/office/word/2020/wordml/sdtdatahash">
             <w:pict>
               <v:line w14:anchorId="6A60165C" id="직선 연결선 2" o:spid="_x0000_s1026" style="visibility:visible;mso-wrap-style:square;mso-left-percent:-10001;mso-top-percent:-10001;mso-position-horizontal:absolute;mso-position-horizontal-relative:char;mso-position-vertical:absolute;mso-position-vertical-relative:line;mso-left-percent:-10001;mso-top-percent:-10001" from="0,0" to="447.85pt,0" o:gfxdata="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" strokecolor="windowText">
                 <o:lock v:ext="edit" shapetype="f"/>
@@ -6363,7 +6361,7 @@
               </wp:inline>
             </w:drawing>
           </mc:Choice>
-          <mc:Fallback xmlns:w16sdtdh="http://schemas.microsoft.com/office/word/2020/wordml/sdtdatahash" xmlns:w16du="http://schemas.microsoft.com/office/word/2023/wordml/word16du" xmlns:w16="http://schemas.microsoft.com/office/word/2018/wordml" xmlns:w16cex="http://schemas.microsoft.com/office/word/2018/wordml/cex" xmlns:oel="http://schemas.microsoft.com/office/2019/extlst">
+          <mc:Fallback xmlns:oel="http://schemas.microsoft.com/office/2019/extlst" xmlns:w16cex="http://schemas.microsoft.com/office/word/2018/wordml/cex" xmlns:w16="http://schemas.microsoft.com/office/word/2018/wordml" xmlns:w16du="http://schemas.microsoft.com/office/word/2023/wordml/word16du" xmlns:w16sdtdh="http://schemas.microsoft.com/office/word/2020/wordml/sdtdatahash">
             <w:pict>
               <v:line w14:anchorId="23BF7A76" id="직선 연결선 2" o:spid="_x0000_s1026" style="visibility:visible;mso-wrap-style:square;mso-left-percent:-10001;mso-top-percent:-10001;mso-position-horizontal:absolute;mso-position-horizontal-relative:char;mso-position-vertical:absolute;mso-position-vertical-relative:line;mso-left-percent:-10001;mso-top-percent:-10001" from="0,0" to="447.85pt,0" o:gfxdata="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" strokecolor="black [3213]">
                 <o:lock v:ext="edit" shapetype="f"/>
@@ -7577,7 +7575,7 @@
               </wp:inline>
             </w:drawing>
           </mc:Choice>
-          <mc:Fallback xmlns:w16sdtdh="http://schemas.microsoft.com/office/word/2020/wordml/sdtdatahash" xmlns:w16du="http://schemas.microsoft.com/office/word/2023/wordml/word16du" xmlns:w16="http://schemas.microsoft.com/office/word/2018/wordml" xmlns:w16cex="http://schemas.microsoft.com/office/word/2018/wordml/cex" xmlns:oel="http://schemas.microsoft.com/office/2019/extlst">
+          <mc:Fallback xmlns:oel="http://schemas.microsoft.com/office/2019/extlst" xmlns:w16cex="http://schemas.microsoft.com/office/word/2018/wordml/cex" xmlns:w16="http://schemas.microsoft.com/office/word/2018/wordml" xmlns:w16du="http://schemas.microsoft.com/office/word/2023/wordml/word16du" xmlns:w16sdtdh="http://schemas.microsoft.com/office/word/2020/wordml/sdtdatahash">
             <w:pict>
               <v:line w14:anchorId="1366E60E" id="직선 연결선 2" o:spid="_x0000_s1026" style="visibility:visible;mso-wrap-style:square;mso-left-percent:-10001;mso-top-percent:-10001;mso-position-horizontal:absolute;mso-position-horizontal-relative:char;mso-position-vertical:absolute;mso-position-vertical-relative:line;mso-left-percent:-10001;mso-top-percent:-10001" from="0,0" to="447.85pt,0" o:gfxdata="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" strokecolor="black [3213]">
                 <o:lock v:ext="edit" shapetype="f"/>
@@ -8336,7 +8334,7 @@
               </wp:inline>
             </w:drawing>
           </mc:Choice>
-          <mc:Fallback xmlns:w16sdtdh="http://schemas.microsoft.com/office/word/2020/wordml/sdtdatahash" xmlns:w16du="http://schemas.microsoft.com/office/word/2023/wordml/word16du" xmlns:w16="http://schemas.microsoft.com/office/word/2018/wordml" xmlns:w16cex="http://schemas.microsoft.com/office/word/2018/wordml/cex" xmlns:oel="http://schemas.microsoft.com/office/2019/extlst">
+          <mc:Fallback xmlns:oel="http://schemas.microsoft.com/office/2019/extlst" xmlns:w16cex="http://schemas.microsoft.com/office/word/2018/wordml/cex" xmlns:w16="http://schemas.microsoft.com/office/word/2018/wordml" xmlns:w16du="http://schemas.microsoft.com/office/word/2023/wordml/word16du" xmlns:w16sdtdh="http://schemas.microsoft.com/office/word/2020/wordml/sdtdatahash">
             <w:pict>
               <v:line w14:anchorId="541D2091" id="직선 연결선 2" o:spid="_x0000_s1026" style="visibility:visible;mso-wrap-style:square;mso-left-percent:-10001;mso-top-percent:-10001;mso-position-horizontal:absolute;mso-position-horizontal-relative:char;mso-position-vertical:absolute;mso-position-vertical-relative:line;mso-left-percent:-10001;mso-top-percent:-10001" from="0,0" to="444.9pt,0" o:gfxdata="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" strokecolor="windowText">
                 <o:lock v:ext="edit" shapetype="f"/>
@@ -8830,7 +8828,7 @@
             </wp:inline>
           </w:drawing>
         </mc:Choice>
-        <mc:Fallback xmlns:w16sdtdh="http://schemas.microsoft.com/office/word/2020/wordml/sdtdatahash" xmlns:w16du="http://schemas.microsoft.com/office/word/2023/wordml/word16du" xmlns:w16="http://schemas.microsoft.com/office/word/2018/wordml" xmlns:w16cex="http://schemas.microsoft.com/office/word/2018/wordml/cex" xmlns:oel="http://schemas.microsoft.com/office/2019/extlst">
+        <mc:Fallback xmlns:oel="http://schemas.microsoft.com/office/2019/extlst" xmlns:w16cex="http://schemas.microsoft.com/office/word/2018/wordml/cex" xmlns:w16="http://schemas.microsoft.com/office/word/2018/wordml" xmlns:w16du="http://schemas.microsoft.com/office/word/2023/wordml/word16du" xmlns:w16sdtdh="http://schemas.microsoft.com/office/word/2020/wordml/sdtdatahash">
           <w:pict>
             <v:line w14:anchorId="33EE1EC9" id="직선 연결선 2" o:spid="_x0000_s1026" style="visibility:visible;mso-wrap-style:square;mso-left-percent:-10001;mso-top-percent:-10001;mso-position-horizontal:absolute;mso-position-horizontal-relative:char;mso-position-vertical:absolute;mso-position-vertical-relative:line;mso-left-percent:-10001;mso-top-percent:-10001" from="0,0" to="447.85pt,0" o:gfxdata="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" strokecolor="black [3213]">
               <o:lock v:ext="edit" shapetype="f"/>
@@ -8867,14 +8865,14 @@
         <v:path o:extrusionok="f" gradientshapeok="t" o:connecttype="rect"/>
         <o:lock v:ext="edit" aspectratio="t"/>
       </v:shapetype>
-      <v:shape id="_x0000_i1030" type="#_x0000_t75" style="width:540pt;height:540pt;visibility:visible;mso-wrap-style:square" o:bullet="t">
+      <v:shape id="_x0000_i1034" type="#_x0000_t75" style="width:540pt;height:540pt;visibility:visible;mso-wrap-style:square" o:bullet="t">
         <v:imagedata r:id="rId1" o:title="" croptop="3115f" cropbottom="3115f" cropleft="3115f" cropright="3115f"/>
       </v:shape>
     </w:pict>
   </w:numPicBullet>
   <w:numPicBullet w:numPicBulletId="1">
     <w:pict>
-      <v:shape id="_x0000_i1031" type="#_x0000_t75" style="width:14.25pt;height:14.25pt;visibility:visible" o:bullet="t">
+      <v:shape id="_x0000_i1035" type="#_x0000_t75" style="width:14.25pt;height:14.25pt;visibility:visible" o:bullet="t">
         <v:imagedata r:id="rId2" o:title="" cropbottom="-1179f" cropright="-1179f"/>
       </v:shape>
     </w:pict>
@@ -11581,7 +11579,7 @@
 </file>
 
 <file path=customXml/itemProps1.xml><?xml version="1.0" encoding="utf-8"?>
-<ds:datastoreItem xmlns:ds="http://schemas.openxmlformats.org/officeDocument/2006/customXml" ds:itemID="{62F00780-52D4-4AAB-81B9-52A7A322144E}">
+<ds:datastoreItem xmlns:ds="http://schemas.openxmlformats.org/officeDocument/2006/customXml" ds:itemID="{1EAD22B7-9966-4D45-B96C-70EB54D876BB}">
   <ds:schemaRefs>
     <ds:schemaRef ds:uri="http://schemas.openxmlformats.org/officeDocument/2006/bibliography"/>
   </ds:schemaRefs>

</xml_diff>

<commit_message>
Deploying to gh-pages from @ YoungJIn94/YoungJIn94.github.io@187bf71dc3cd4eda8f02ede2dbf338214af751e2 🚀
</commit_message>
<xml_diff>
--- a/assets/pdf/YJKim_CV.docx
+++ b/assets/pdf/YJKim_CV.docx
@@ -1876,7 +1876,18 @@
           <w:kern w:val="0"/>
           <w:sz w:val="22"/>
         </w:rPr>
-        <w:t>Research Scientist Intern</w:t>
+        <w:t xml:space="preserve">Research Scientist </w:t>
+      </w:r>
+      <w:proofErr w:type="gramStart"/>
+      <w:r>
+        <w:rPr>
+          <w:rFonts w:ascii="Linux Libertine Display" w:hAnsi="Linux Libertine Display" w:cs="Linux Libertine Display"/>
+          <w:b/>
+          <w:bCs/>
+          <w:kern w:val="0"/>
+          <w:sz w:val="22"/>
+        </w:rPr>
+        <w:t>Intern</w:t>
       </w:r>
       <w:r>
         <w:rPr>
@@ -1894,7 +1905,17 @@
           <w:kern w:val="0"/>
           <w:sz w:val="22"/>
         </w:rPr>
-        <w:t>Meta Reality Labs</w:t>
+        <w:t>Meta</w:t>
+      </w:r>
+      <w:proofErr w:type="gramEnd"/>
+      <w:r>
+        <w:rPr>
+          <w:rFonts w:ascii="Linux Libertine Display" w:hAnsi="Linux Libertine Display" w:cs="Linux Libertine Display"/>
+          <w:bCs/>
+          <w:kern w:val="0"/>
+          <w:sz w:val="22"/>
+        </w:rPr>
+        <w:t xml:space="preserve"> Reality Labs</w:t>
       </w:r>
       <w:r>
         <w:rPr>
@@ -8865,14 +8886,14 @@
         <v:path o:extrusionok="f" gradientshapeok="t" o:connecttype="rect"/>
         <o:lock v:ext="edit" aspectratio="t"/>
       </v:shapetype>
-      <v:shape id="_x0000_i1034" type="#_x0000_t75" style="width:540pt;height:540pt;visibility:visible;mso-wrap-style:square" o:bullet="t">
+      <v:shape id="_x0000_i1040" type="#_x0000_t75" style="width:540pt;height:540pt;visibility:visible;mso-wrap-style:square" o:bullet="t">
         <v:imagedata r:id="rId1" o:title="" croptop="3115f" cropbottom="3115f" cropleft="3115f" cropright="3115f"/>
       </v:shape>
     </w:pict>
   </w:numPicBullet>
   <w:numPicBullet w:numPicBulletId="1">
     <w:pict>
-      <v:shape id="_x0000_i1035" type="#_x0000_t75" style="width:14.25pt;height:14.25pt;visibility:visible" o:bullet="t">
+      <v:shape id="_x0000_i1041" type="#_x0000_t75" style="width:14.25pt;height:14.25pt;visibility:visible" o:bullet="t">
         <v:imagedata r:id="rId2" o:title="" cropbottom="-1179f" cropright="-1179f"/>
       </v:shape>
     </w:pict>
@@ -11579,7 +11600,7 @@
 </file>
 
 <file path=customXml/itemProps1.xml><?xml version="1.0" encoding="utf-8"?>
-<ds:datastoreItem xmlns:ds="http://schemas.openxmlformats.org/officeDocument/2006/customXml" ds:itemID="{1EAD22B7-9966-4D45-B96C-70EB54D876BB}">
+<ds:datastoreItem xmlns:ds="http://schemas.openxmlformats.org/officeDocument/2006/customXml" ds:itemID="{8386508D-0E34-4C83-9C5C-043D8FD7D8F9}">
   <ds:schemaRefs>
     <ds:schemaRef ds:uri="http://schemas.openxmlformats.org/officeDocument/2006/bibliography"/>
   </ds:schemaRefs>

</xml_diff>

<commit_message>
Deploying to gh-pages from @ YoungJIn94/YoungJIn94.github.io@8baf7e6e64adeed59ed21c6ff758c0fd5d7909ba 🚀
</commit_message>
<xml_diff>
--- a/assets/pdf/YJKim_CV.docx
+++ b/assets/pdf/YJKim_CV.docx
@@ -542,7 +542,7 @@
               </wp:inline>
             </w:drawing>
           </mc:Choice>
-          <mc:Fallback xmlns:oel="http://schemas.microsoft.com/office/2019/extlst" xmlns:w16cex="http://schemas.microsoft.com/office/word/2018/wordml/cex" xmlns:w16="http://schemas.microsoft.com/office/word/2018/wordml" xmlns:w16du="http://schemas.microsoft.com/office/word/2023/wordml/word16du" xmlns:w16sdtdh="http://schemas.microsoft.com/office/word/2020/wordml/sdtdatahash">
+          <mc:Fallback xmlns:w16sdtdh="http://schemas.microsoft.com/office/word/2020/wordml/sdtdatahash" xmlns:w16du="http://schemas.microsoft.com/office/word/2023/wordml/word16du" xmlns:w16="http://schemas.microsoft.com/office/word/2018/wordml" xmlns:w16cex="http://schemas.microsoft.com/office/word/2018/wordml/cex" xmlns:oel="http://schemas.microsoft.com/office/2019/extlst">
             <w:pict>
               <v:line w14:anchorId="11BCC3A6" id="직선 연결선 2" o:spid="_x0000_s1026" style="visibility:visible;mso-wrap-style:square;mso-left-percent:-10001;mso-top-percent:-10001;mso-position-horizontal:absolute;mso-position-horizontal-relative:char;mso-position-vertical:absolute;mso-position-vertical-relative:line;mso-left-percent:-10001;mso-top-percent:-10001" from="0,0" to="447.85pt,0" o:gfxdata="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" strokecolor="windowText">
                 <o:lock v:ext="edit" shapetype="f"/>
@@ -1092,6 +1092,17 @@
         <w:rPr>
           <w:rFonts w:ascii="Linux Libertine Display" w:hAnsi="Linux Libertine Display" w:cs="Linux Libertine Display"/>
           <w:bCs/>
+          <w:i/>
+          <w:kern w:val="0"/>
+          <w:sz w:val="22"/>
+        </w:rPr>
+        <w:tab/>
+        <w:t xml:space="preserve">   </w:t>
+      </w:r>
+      <w:r>
+        <w:rPr>
+          <w:rFonts w:ascii="Linux Libertine Display" w:hAnsi="Linux Libertine Display" w:cs="Linux Libertine Display"/>
+          <w:bCs/>
           <w:kern w:val="0"/>
           <w:sz w:val="22"/>
         </w:rPr>
@@ -1168,15 +1179,6 @@
           <w:sz w:val="22"/>
         </w:rPr>
         <w:t>2</w:t>
-      </w:r>
-      <w:r>
-        <w:rPr>
-          <w:rFonts w:ascii="Linux Libertine Display" w:hAnsi="Linux Libertine Display" w:cs="Linux Libertine Display"/>
-          <w:bCs/>
-          <w:kern w:val="0"/>
-          <w:sz w:val="22"/>
-        </w:rPr>
-        <w:t xml:space="preserve"> (expected)</w:t>
       </w:r>
     </w:p>
     <w:p>
@@ -1230,6 +1232,8 @@
         </w:rPr>
         <w:t>Republic of Korea</w:t>
       </w:r>
+      <w:bookmarkStart w:id="0" w:name="_GoBack"/>
+      <w:bookmarkEnd w:id="0"/>
     </w:p>
     <w:p>
       <w:pPr>
@@ -1469,6 +1473,15 @@
           <w:sz w:val="22"/>
         </w:rPr>
         <w:t>)</w:t>
+      </w:r>
+      <w:r>
+        <w:rPr>
+          <w:rFonts w:ascii="Linux Libertine Display" w:hAnsi="Linux Libertine Display" w:cs="Linux Libertine Display"/>
+          <w:iCs/>
+          <w:kern w:val="0"/>
+          <w:sz w:val="22"/>
+        </w:rPr>
+        <w:br/>
       </w:r>
     </w:p>
     <w:p>
@@ -1544,7 +1557,7 @@
               </wp:inline>
             </w:drawing>
           </mc:Choice>
-          <mc:Fallback xmlns:oel="http://schemas.microsoft.com/office/2019/extlst" xmlns:w16cex="http://schemas.microsoft.com/office/word/2018/wordml/cex" xmlns:w16="http://schemas.microsoft.com/office/word/2018/wordml" xmlns:w16du="http://schemas.microsoft.com/office/word/2023/wordml/word16du" xmlns:w16sdtdh="http://schemas.microsoft.com/office/word/2020/wordml/sdtdatahash">
+          <mc:Fallback xmlns:w16sdtdh="http://schemas.microsoft.com/office/word/2020/wordml/sdtdatahash" xmlns:w16du="http://schemas.microsoft.com/office/word/2023/wordml/word16du" xmlns:w16="http://schemas.microsoft.com/office/word/2018/wordml" xmlns:w16cex="http://schemas.microsoft.com/office/word/2018/wordml/cex" xmlns:oel="http://schemas.microsoft.com/office/2019/extlst">
             <w:pict>
               <v:line w14:anchorId="3F6884F7" id="직선 연결선 2" o:spid="_x0000_s1026" style="visibility:visible;mso-wrap-style:square;mso-left-percent:-10001;mso-top-percent:-10001;mso-position-horizontal:absolute;mso-position-horizontal-relative:char;mso-position-vertical:absolute;mso-position-vertical-relative:line;mso-left-percent:-10001;mso-top-percent:-10001" from="0,0" to="447.85pt,0" o:gfxdata="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" strokecolor="black [3213]">
                 <o:lock v:ext="edit" shapetype="f"/>
@@ -2093,8 +2106,6 @@
         </w:rPr>
         <w:t>Optics &amp; Display Research</w:t>
       </w:r>
-      <w:bookmarkStart w:id="0" w:name="_GoBack"/>
-      <w:bookmarkEnd w:id="0"/>
     </w:p>
     <w:p>
       <w:pPr>
@@ -2155,6 +2166,15 @@
           <w:sz w:val="22"/>
         </w:rPr>
         <w:t>New waveguide architecture development</w:t>
+      </w:r>
+      <w:r>
+        <w:rPr>
+          <w:rFonts w:ascii="Linux Libertine Display" w:hAnsi="Linux Libertine Display" w:cs="Linux Libertine Display"/>
+          <w:bCs/>
+          <w:kern w:val="0"/>
+          <w:sz w:val="22"/>
+        </w:rPr>
+        <w:br/>
       </w:r>
     </w:p>
     <w:p>
@@ -2230,7 +2250,7 @@
               </wp:inline>
             </w:drawing>
           </mc:Choice>
-          <mc:Fallback xmlns:oel="http://schemas.microsoft.com/office/2019/extlst" xmlns:w16cex="http://schemas.microsoft.com/office/word/2018/wordml/cex" xmlns:w16="http://schemas.microsoft.com/office/word/2018/wordml" xmlns:w16du="http://schemas.microsoft.com/office/word/2023/wordml/word16du" xmlns:w16sdtdh="http://schemas.microsoft.com/office/word/2020/wordml/sdtdatahash">
+          <mc:Fallback xmlns:w16sdtdh="http://schemas.microsoft.com/office/word/2020/wordml/sdtdatahash" xmlns:w16du="http://schemas.microsoft.com/office/word/2023/wordml/word16du" xmlns:w16="http://schemas.microsoft.com/office/word/2018/wordml" xmlns:w16cex="http://schemas.microsoft.com/office/word/2018/wordml/cex" xmlns:oel="http://schemas.microsoft.com/office/2019/extlst">
             <w:pict>
               <v:line w14:anchorId="22FE2562" id="직선 연결선 2" o:spid="_x0000_s1026" style="visibility:visible;mso-wrap-style:square;mso-left-percent:-10001;mso-top-percent:-10001;mso-position-horizontal:absolute;mso-position-horizontal-relative:char;mso-position-vertical:absolute;mso-position-vertical-relative:line;mso-left-percent:-10001;mso-top-percent:-10001" from="0,0" to="447.85pt,0" o:gfxdata="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" strokecolor="black [3213]">
                 <o:lock v:ext="edit" shapetype="f"/>
@@ -2535,6 +2555,16 @@
         </w:rPr>
         <w:t xml:space="preserve"> folded optics</w:t>
       </w:r>
+      <w:r>
+        <w:rPr>
+          <w:rFonts w:ascii="Linux Libertine Display" w:hAnsi="Linux Libertine Display" w:cs="Linux Libertine Display"/>
+          <w:b/>
+          <w:bCs/>
+          <w:kern w:val="0"/>
+          <w:sz w:val="22"/>
+        </w:rPr>
+        <w:t xml:space="preserve"> (Waveguide)</w:t>
+      </w:r>
     </w:p>
     <w:p>
       <w:pPr>
@@ -2603,6 +2633,35 @@
         </w:rPr>
         <w:t>or wave-optics simulations</w:t>
       </w:r>
+      <w:r>
+        <w:rPr>
+          <w:rFonts w:ascii="Linux Libertine Display" w:hAnsi="Linux Libertine Display" w:cs="Linux Libertine Display"/>
+          <w:bCs/>
+          <w:kern w:val="0"/>
+          <w:szCs w:val="20"/>
+        </w:rPr>
+        <w:t xml:space="preserve"> for </w:t>
+      </w:r>
+      <w:proofErr w:type="spellStart"/>
+      <w:r>
+        <w:rPr>
+          <w:rFonts w:ascii="Linux Libertine Display" w:hAnsi="Linux Libertine Display" w:cs="Linux Libertine Display"/>
+          <w:bCs/>
+          <w:kern w:val="0"/>
+          <w:szCs w:val="20"/>
+        </w:rPr>
+        <w:t>ultraslim</w:t>
+      </w:r>
+      <w:proofErr w:type="spellEnd"/>
+      <w:r>
+        <w:rPr>
+          <w:rFonts w:ascii="Linux Libertine Display" w:hAnsi="Linux Libertine Display" w:cs="Linux Libertine Display"/>
+          <w:bCs/>
+          <w:kern w:val="0"/>
+          <w:szCs w:val="20"/>
+        </w:rPr>
+        <w:t xml:space="preserve"> and integrated imaging system</w:t>
+      </w:r>
     </w:p>
     <w:p>
       <w:pPr>
@@ -2895,6 +2954,7 @@
           <w:kern w:val="0"/>
           <w:szCs w:val="20"/>
         </w:rPr>
+        <w:lastRenderedPageBreak/>
         <w:t>Metasurface</w:t>
       </w:r>
       <w:proofErr w:type="spellEnd"/>
@@ -3022,17 +3082,7 @@
           <w:kern w:val="0"/>
           <w:sz w:val="22"/>
         </w:rPr>
-        <w:t xml:space="preserve"> 3D holographic display</w:t>
-      </w:r>
-      <w:r>
-        <w:rPr>
-          <w:rFonts w:ascii="Linux Libertine Display" w:hAnsi="Linux Libertine Display" w:cs="Linux Libertine Display"/>
-          <w:b/>
-          <w:bCs/>
-          <w:kern w:val="0"/>
-          <w:sz w:val="22"/>
-        </w:rPr>
-        <w:t xml:space="preserve"> / </w:t>
+        <w:t xml:space="preserve"> </w:t>
       </w:r>
       <w:proofErr w:type="gramStart"/>
       <w:r>
@@ -3054,7 +3104,37 @@
           <w:kern w:val="0"/>
           <w:sz w:val="22"/>
         </w:rPr>
-        <w:t xml:space="preserve"> systems / Microscopy</w:t>
+        <w:t xml:space="preserve"> systems / </w:t>
+      </w:r>
+      <w:r>
+        <w:rPr>
+          <w:rFonts w:ascii="Linux Libertine Display" w:hAnsi="Linux Libertine Display" w:cs="Linux Libertine Display"/>
+          <w:b/>
+          <w:bCs/>
+          <w:kern w:val="0"/>
+          <w:sz w:val="22"/>
+        </w:rPr>
+        <w:t xml:space="preserve">Holographic display / </w:t>
+      </w:r>
+      <w:r>
+        <w:rPr>
+          <w:rFonts w:ascii="Linux Libertine Display" w:hAnsi="Linux Libertine Display" w:cs="Linux Libertine Display"/>
+          <w:b/>
+          <w:bCs/>
+          <w:kern w:val="0"/>
+          <w:sz w:val="22"/>
+        </w:rPr>
+        <w:t>Microscopy</w:t>
+      </w:r>
+      <w:r>
+        <w:rPr>
+          <w:rFonts w:ascii="Linux Libertine Display" w:hAnsi="Linux Libertine Display" w:cs="Linux Libertine Display"/>
+          <w:b/>
+          <w:bCs/>
+          <w:kern w:val="0"/>
+          <w:sz w:val="22"/>
+        </w:rPr>
+        <w:br/>
       </w:r>
     </w:p>
     <w:p>
@@ -3079,7 +3159,6 @@
           <w:kern w:val="0"/>
           <w:szCs w:val="20"/>
         </w:rPr>
-        <w:lastRenderedPageBreak/>
         <mc:AlternateContent>
           <mc:Choice Requires="wps">
             <w:drawing>
@@ -3131,7 +3210,7 @@
               </wp:inline>
             </w:drawing>
           </mc:Choice>
-          <mc:Fallback xmlns:oel="http://schemas.microsoft.com/office/2019/extlst" xmlns:w16cex="http://schemas.microsoft.com/office/word/2018/wordml/cex" xmlns:w16="http://schemas.microsoft.com/office/word/2018/wordml" xmlns:w16du="http://schemas.microsoft.com/office/word/2023/wordml/word16du" xmlns:w16sdtdh="http://schemas.microsoft.com/office/word/2020/wordml/sdtdatahash">
+          <mc:Fallback xmlns:w16sdtdh="http://schemas.microsoft.com/office/word/2020/wordml/sdtdatahash" xmlns:w16du="http://schemas.microsoft.com/office/word/2023/wordml/word16du" xmlns:w16="http://schemas.microsoft.com/office/word/2018/wordml" xmlns:w16cex="http://schemas.microsoft.com/office/word/2018/wordml/cex" xmlns:oel="http://schemas.microsoft.com/office/2019/extlst">
             <w:pict>
               <v:line w14:anchorId="3AFA4388" id="직선 연결선 2" o:spid="_x0000_s1026" style="visibility:visible;mso-wrap-style:square;mso-left-percent:-10001;mso-top-percent:-10001;mso-position-horizontal:absolute;mso-position-horizontal-relative:char;mso-position-vertical:absolute;mso-position-vertical-relative:line;mso-left-percent:-10001;mso-top-percent:-10001" from="0,0" to="447.85pt,0" o:gfxdata="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" strokecolor="black [3213]">
                 <o:lock v:ext="edit" shapetype="f"/>
@@ -4171,6 +4250,15 @@
               </w:rPr>
               <w:t>Korean (Native) / English (Fluent)</w:t>
             </w:r>
+            <w:r>
+              <w:rPr>
+                <w:rFonts w:ascii="Linux Libertine Display" w:hAnsi="Linux Libertine Display" w:cs="Linux Libertine Display"/>
+                <w:bCs/>
+                <w:kern w:val="0"/>
+                <w:szCs w:val="20"/>
+              </w:rPr>
+              <w:br/>
+            </w:r>
           </w:p>
           <w:p>
             <w:pPr>
@@ -4258,7 +4346,7 @@
               </wp:inline>
             </w:drawing>
           </mc:Choice>
-          <mc:Fallback xmlns:oel="http://schemas.microsoft.com/office/2019/extlst" xmlns:w16cex="http://schemas.microsoft.com/office/word/2018/wordml/cex" xmlns:w16="http://schemas.microsoft.com/office/word/2018/wordml" xmlns:w16du="http://schemas.microsoft.com/office/word/2023/wordml/word16du" xmlns:w16sdtdh="http://schemas.microsoft.com/office/word/2020/wordml/sdtdatahash">
+          <mc:Fallback xmlns:w16sdtdh="http://schemas.microsoft.com/office/word/2020/wordml/sdtdatahash" xmlns:w16du="http://schemas.microsoft.com/office/word/2023/wordml/word16du" xmlns:w16="http://schemas.microsoft.com/office/word/2018/wordml" xmlns:w16cex="http://schemas.microsoft.com/office/word/2018/wordml/cex" xmlns:oel="http://schemas.microsoft.com/office/2019/extlst">
             <w:pict>
               <v:line w14:anchorId="69247AFB" id="직선 연결선 2" o:spid="_x0000_s1026" style="visibility:visible;mso-wrap-style:square;mso-left-percent:-10001;mso-top-percent:-10001;mso-position-horizontal:absolute;mso-position-horizontal-relative:char;mso-position-vertical:absolute;mso-position-vertical-relative:line;mso-left-percent:-10001;mso-top-percent:-10001" from="0,0" to="447.85pt,0" o:gfxdata="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" strokecolor="black [3213]">
                 <o:lock v:ext="edit" shapetype="f"/>
@@ -4834,11 +4922,19 @@
         <w:spacing w:after="0" w:line="240" w:lineRule="auto"/>
         <w:ind w:leftChars="100" w:left="200"/>
         <w:rPr>
-          <w:rFonts w:ascii="Linux Libertine Display" w:hAnsi="Linux Libertine Display" w:cs="Linux Libertine Display"/>
-          <w:kern w:val="0"/>
-          <w:szCs w:val="20"/>
-        </w:rPr>
-      </w:pPr>
+          <w:rFonts w:ascii="Linux Libertine Display" w:hAnsi="Linux Libertine Display" w:cs="Linux Libertine Display" w:hint="eastAsia"/>
+          <w:kern w:val="0"/>
+          <w:szCs w:val="20"/>
+        </w:rPr>
+      </w:pPr>
+      <w:r>
+        <w:rPr>
+          <w:rFonts w:ascii="Linux Libertine Display" w:hAnsi="Linux Libertine Display" w:cs="Linux Libertine Display"/>
+          <w:kern w:val="0"/>
+          <w:szCs w:val="20"/>
+        </w:rPr>
+        <w:br/>
+      </w:r>
     </w:p>
     <w:p>
       <w:pPr>
@@ -4901,7 +4997,7 @@
               </wp:inline>
             </w:drawing>
           </mc:Choice>
-          <mc:Fallback xmlns:oel="http://schemas.microsoft.com/office/2019/extlst" xmlns:w16cex="http://schemas.microsoft.com/office/word/2018/wordml/cex" xmlns:w16="http://schemas.microsoft.com/office/word/2018/wordml" xmlns:w16du="http://schemas.microsoft.com/office/word/2023/wordml/word16du" xmlns:w16sdtdh="http://schemas.microsoft.com/office/word/2020/wordml/sdtdatahash">
+          <mc:Fallback xmlns:w16sdtdh="http://schemas.microsoft.com/office/word/2020/wordml/sdtdatahash" xmlns:w16du="http://schemas.microsoft.com/office/word/2023/wordml/word16du" xmlns:w16="http://schemas.microsoft.com/office/word/2018/wordml" xmlns:w16cex="http://schemas.microsoft.com/office/word/2018/wordml/cex" xmlns:oel="http://schemas.microsoft.com/office/2019/extlst">
             <w:pict>
               <v:line w14:anchorId="7C032A83" id="직선 연결선 2" o:spid="_x0000_s1026" style="visibility:visible;mso-wrap-style:square;mso-left-percent:-10001;mso-top-percent:-10001;mso-position-horizontal:absolute;mso-position-horizontal-relative:char;mso-position-vertical:absolute;mso-position-vertical-relative:line;mso-left-percent:-10001;mso-top-percent:-10001" from="0,0" to="447.85pt,0" o:gfxdata="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" strokecolor="windowText">
                 <o:lock v:ext="edit" shapetype="f"/>
@@ -4937,6 +5033,7 @@
           <w:sz w:val="28"/>
           <w:szCs w:val="28"/>
         </w:rPr>
+        <w:lastRenderedPageBreak/>
         <w:t>HONOR AND AWARDS</w:t>
       </w:r>
     </w:p>
@@ -4969,60 +5066,35 @@
           <w:kern w:val="0"/>
           <w:szCs w:val="20"/>
         </w:rPr>
-        <w:t>Seoul National University Joint International Research Gran</w:t>
-      </w:r>
-      <w:r>
-        <w:rPr>
-          <w:rFonts w:ascii="Linux Libertine Display" w:hAnsi="Linux Libertine Display" w:cs="Linux Libertine Display"/>
-          <w:b/>
-          <w:bCs/>
-          <w:kern w:val="0"/>
-          <w:szCs w:val="20"/>
-        </w:rPr>
-        <w:t>t</w:t>
-      </w:r>
-    </w:p>
-    <w:p>
-      <w:pPr>
-        <w:wordWrap/>
-        <w:adjustRightInd w:val="0"/>
-        <w:spacing w:after="0" w:line="360" w:lineRule="auto"/>
-        <w:ind w:left="600"/>
-        <w:jc w:val="left"/>
-        <w:outlineLvl w:val="0"/>
-        <w:rPr>
-          <w:rFonts w:ascii="Linux Libertine Display" w:hAnsi="Linux Libertine Display" w:cs="Linux Libertine Display"/>
-          <w:bCs/>
-          <w:kern w:val="0"/>
-          <w:szCs w:val="20"/>
-        </w:rPr>
-      </w:pPr>
-      <w:r>
-        <w:rPr>
-          <w:rFonts w:ascii="Linux Libertine Display" w:hAnsi="Linux Libertine Display" w:cs="Linux Libertine Display"/>
-          <w:bCs/>
-          <w:kern w:val="0"/>
-          <w:szCs w:val="20"/>
-        </w:rPr>
-        <w:t>S</w:t>
-      </w:r>
-      <w:r>
-        <w:rPr>
-          <w:rFonts w:ascii="Linux Libertine Display" w:hAnsi="Linux Libertine Display" w:cs="Linux Libertine Display"/>
-          <w:bCs/>
-          <w:kern w:val="0"/>
-          <w:szCs w:val="20"/>
-        </w:rPr>
-        <w:t>eoul National University</w:t>
-      </w:r>
-      <w:r>
-        <w:rPr>
-          <w:rFonts w:ascii="Linux Libertine Display" w:hAnsi="Linux Libertine Display" w:cs="Linux Libertine Display"/>
-          <w:bCs/>
-          <w:kern w:val="0"/>
-          <w:szCs w:val="20"/>
-        </w:rPr>
-        <w:t>, 2023.</w:t>
+        <w:t>Distinguished Dissertation Award</w:t>
+      </w:r>
+      <w:r>
+        <w:rPr>
+          <w:rFonts w:ascii="Linux Libertine Display" w:hAnsi="Linux Libertine Display" w:cs="Linux Libertine Display"/>
+          <w:b/>
+          <w:bCs/>
+          <w:kern w:val="0"/>
+          <w:szCs w:val="20"/>
+        </w:rPr>
+        <w:br/>
+      </w:r>
+      <w:r>
+        <w:rPr>
+          <w:rFonts w:ascii="Linux Libertine Display" w:hAnsi="Linux Libertine Display" w:cs="Linux Libertine Display"/>
+          <w:bCs/>
+          <w:kern w:val="0"/>
+          <w:szCs w:val="20"/>
+        </w:rPr>
+        <w:t xml:space="preserve">Seoul </w:t>
+      </w:r>
+      <w:r>
+        <w:rPr>
+          <w:rFonts w:ascii="Linux Libertine Display" w:hAnsi="Linux Libertine Display" w:cs="Linux Libertine Display"/>
+          <w:bCs/>
+          <w:kern w:val="0"/>
+          <w:szCs w:val="20"/>
+        </w:rPr>
+        <w:t>National University, 2025.</w:t>
       </w:r>
     </w:p>
     <w:p>
@@ -5054,57 +5126,17 @@
           <w:kern w:val="0"/>
           <w:szCs w:val="20"/>
         </w:rPr>
-        <w:t>Silver Prize</w:t>
-      </w:r>
-      <w:r>
-        <w:rPr>
-          <w:rFonts w:ascii="Linux Libertine Display" w:hAnsi="Linux Libertine Display" w:cs="Linux Libertine Display"/>
-          <w:b/>
-          <w:bCs/>
-          <w:kern w:val="0"/>
-          <w:szCs w:val="20"/>
-        </w:rPr>
-        <w:t>, Samsung Display Industry-</w:t>
-      </w:r>
-      <w:r>
-        <w:rPr>
-          <w:rFonts w:ascii="Linux Libertine Display" w:hAnsi="Linux Libertine Display" w:cs="Linux Libertine Display"/>
-          <w:b/>
-          <w:bCs/>
-          <w:kern w:val="0"/>
-          <w:szCs w:val="20"/>
-        </w:rPr>
-        <w:t>Academia</w:t>
-      </w:r>
-      <w:r>
-        <w:rPr>
-          <w:rFonts w:ascii="Linux Libertine Display" w:hAnsi="Linux Libertine Display" w:cs="Linux Libertine Display"/>
-          <w:b/>
-          <w:bCs/>
-          <w:kern w:val="0"/>
-          <w:szCs w:val="20"/>
-        </w:rPr>
-        <w:t xml:space="preserve"> </w:t>
-      </w:r>
-      <w:r>
-        <w:rPr>
-          <w:rFonts w:ascii="Linux Libertine Display" w:hAnsi="Linux Libertine Display" w:cs="Linux Libertine Display"/>
-          <w:b/>
-          <w:bCs/>
-          <w:kern w:val="0"/>
-          <w:szCs w:val="20"/>
-        </w:rPr>
-        <w:t>Technical</w:t>
-      </w:r>
-      <w:r>
-        <w:rPr>
-          <w:rFonts w:ascii="Linux Libertine Display" w:hAnsi="Linux Libertine Display" w:cs="Linux Libertine Display"/>
-          <w:b/>
-          <w:bCs/>
-          <w:kern w:val="0"/>
-          <w:szCs w:val="20"/>
-        </w:rPr>
-        <w:t xml:space="preserve"> Paper Awards</w:t>
+        <w:t>Seoul National University Joint International Research Gran</w:t>
+      </w:r>
+      <w:r>
+        <w:rPr>
+          <w:rFonts w:ascii="Linux Libertine Display" w:hAnsi="Linux Libertine Display" w:cs="Linux Libertine Display"/>
+          <w:b/>
+          <w:bCs/>
+          <w:kern w:val="0"/>
+          <w:szCs w:val="20"/>
+        </w:rPr>
+        <w:t>t</w:t>
       </w:r>
     </w:p>
     <w:p>
@@ -5129,7 +5161,25 @@
           <w:kern w:val="0"/>
           <w:szCs w:val="20"/>
         </w:rPr>
-        <w:t>Samsung Display, 2023.</w:t>
+        <w:t>S</w:t>
+      </w:r>
+      <w:r>
+        <w:rPr>
+          <w:rFonts w:ascii="Linux Libertine Display" w:hAnsi="Linux Libertine Display" w:cs="Linux Libertine Display"/>
+          <w:bCs/>
+          <w:kern w:val="0"/>
+          <w:szCs w:val="20"/>
+        </w:rPr>
+        <w:t>eoul National University</w:t>
+      </w:r>
+      <w:r>
+        <w:rPr>
+          <w:rFonts w:ascii="Linux Libertine Display" w:hAnsi="Linux Libertine Display" w:cs="Linux Libertine Display"/>
+          <w:bCs/>
+          <w:kern w:val="0"/>
+          <w:szCs w:val="20"/>
+        </w:rPr>
+        <w:t>, 2023.</w:t>
       </w:r>
     </w:p>
     <w:p>
@@ -5157,34 +5207,61 @@
         <w:rPr>
           <w:rFonts w:ascii="Linux Libertine Display" w:hAnsi="Linux Libertine Display" w:cs="Linux Libertine Display"/>
           <w:b/>
-          <w:color w:val="262626"/>
-          <w:kern w:val="0"/>
-          <w:szCs w:val="20"/>
-        </w:rPr>
-        <w:lastRenderedPageBreak/>
-        <w:t xml:space="preserve">Scholarship of Foundation for SNU ECE - Kim Jung </w:t>
-      </w:r>
-      <w:proofErr w:type="spellStart"/>
-      <w:r>
-        <w:rPr>
-          <w:rFonts w:ascii="Linux Libertine Display" w:hAnsi="Linux Libertine Display" w:cs="Linux Libertine Display"/>
-          <w:b/>
-          <w:color w:val="262626"/>
-          <w:kern w:val="0"/>
-          <w:szCs w:val="20"/>
-        </w:rPr>
-        <w:t>Sik</w:t>
-      </w:r>
-      <w:proofErr w:type="spellEnd"/>
-      <w:r>
-        <w:rPr>
-          <w:rFonts w:ascii="Linux Libertine Display" w:hAnsi="Linux Libertine Display" w:cs="Linux Libertine Display"/>
-          <w:b/>
-          <w:color w:val="262626"/>
-          <w:kern w:val="0"/>
-          <w:szCs w:val="20"/>
-        </w:rPr>
-        <w:t xml:space="preserve"> Fund</w:t>
+          <w:bCs/>
+          <w:kern w:val="0"/>
+          <w:szCs w:val="20"/>
+        </w:rPr>
+        <w:t>Silver Prize</w:t>
+      </w:r>
+      <w:r>
+        <w:rPr>
+          <w:rFonts w:ascii="Linux Libertine Display" w:hAnsi="Linux Libertine Display" w:cs="Linux Libertine Display"/>
+          <w:b/>
+          <w:bCs/>
+          <w:kern w:val="0"/>
+          <w:szCs w:val="20"/>
+        </w:rPr>
+        <w:t>, Samsung Display Industry-</w:t>
+      </w:r>
+      <w:r>
+        <w:rPr>
+          <w:rFonts w:ascii="Linux Libertine Display" w:hAnsi="Linux Libertine Display" w:cs="Linux Libertine Display"/>
+          <w:b/>
+          <w:bCs/>
+          <w:kern w:val="0"/>
+          <w:szCs w:val="20"/>
+        </w:rPr>
+        <w:t>Academia</w:t>
+      </w:r>
+      <w:r>
+        <w:rPr>
+          <w:rFonts w:ascii="Linux Libertine Display" w:hAnsi="Linux Libertine Display" w:cs="Linux Libertine Display"/>
+          <w:b/>
+          <w:bCs/>
+          <w:kern w:val="0"/>
+          <w:szCs w:val="20"/>
+        </w:rPr>
+        <w:t xml:space="preserve"> </w:t>
+      </w:r>
+      <w:r>
+        <w:rPr>
+          <w:rFonts w:ascii="Linux Libertine Display" w:hAnsi="Linux Libertine Display" w:cs="Linux Libertine Display"/>
+          <w:b/>
+          <w:bCs/>
+          <w:kern w:val="0"/>
+          <w:szCs w:val="20"/>
+        </w:rPr>
+        <w:t>Technical</w:t>
+      </w:r>
+      <w:r>
+        <w:rPr>
+          <w:rFonts w:ascii="Linux Libertine Display" w:hAnsi="Linux Libertine Display" w:cs="Linux Libertine Display"/>
+          <w:b/>
+          <w:bCs/>
+          <w:kern w:val="0"/>
+          <w:szCs w:val="20"/>
+        </w:rPr>
+        <w:t xml:space="preserve"> Paper Awards</w:t>
       </w:r>
     </w:p>
     <w:p>
@@ -5209,7 +5286,7 @@
           <w:kern w:val="0"/>
           <w:szCs w:val="20"/>
         </w:rPr>
-        <w:t>Seoul National University, 2021.</w:t>
+        <w:t>Samsung Display, 2023.</w:t>
       </w:r>
     </w:p>
     <w:p>
@@ -5237,31 +5314,33 @@
         <w:rPr>
           <w:rFonts w:ascii="Linux Libertine Display" w:hAnsi="Linux Libertine Display" w:cs="Linux Libertine Display"/>
           <w:b/>
-          <w:bCs/>
-          <w:kern w:val="0"/>
-          <w:szCs w:val="20"/>
-        </w:rPr>
-        <w:t xml:space="preserve">Best Poster </w:t>
-      </w:r>
-      <w:r>
-        <w:rPr>
-          <w:rFonts w:ascii="Linux Libertine Display" w:hAnsi="Linux Libertine Display" w:cs="Linux Libertine Display"/>
-          <w:b/>
-          <w:bCs/>
-          <w:kern w:val="0"/>
-          <w:szCs w:val="20"/>
-        </w:rPr>
-        <w:t xml:space="preserve">Paper </w:t>
-      </w:r>
-      <w:r>
-        <w:rPr>
-          <w:rFonts w:ascii="Linux Libertine Display" w:hAnsi="Linux Libertine Display" w:cs="Linux Libertine Display"/>
-          <w:b/>
-          <w:bCs/>
-          <w:kern w:val="0"/>
-          <w:szCs w:val="20"/>
-        </w:rPr>
-        <w:t>Awards</w:t>
+          <w:color w:val="262626"/>
+          <w:kern w:val="0"/>
+          <w:szCs w:val="20"/>
+        </w:rPr>
+        <w:t xml:space="preserve">Scholarship of Foundation for SNU ECE - Kim Jung </w:t>
+      </w:r>
+      <w:proofErr w:type="spellStart"/>
+      <w:r>
+        <w:rPr>
+          <w:rFonts w:ascii="Linux Libertine Display" w:hAnsi="Linux Libertine Display" w:cs="Linux Libertine Display"/>
+          <w:b/>
+          <w:color w:val="262626"/>
+          <w:kern w:val="0"/>
+          <w:szCs w:val="20"/>
+        </w:rPr>
+        <w:t>Sik</w:t>
+      </w:r>
+      <w:proofErr w:type="spellEnd"/>
+      <w:r>
+        <w:rPr>
+          <w:rFonts w:ascii="Linux Libertine Display" w:hAnsi="Linux Libertine Display" w:cs="Linux Libertine Display"/>
+          <w:b/>
+          <w:color w:val="262626"/>
+          <w:kern w:val="0"/>
+          <w:szCs w:val="20"/>
+        </w:rPr>
+        <w:t xml:space="preserve"> Fund</w:t>
       </w:r>
     </w:p>
     <w:p>
@@ -5286,6 +5365,83 @@
           <w:kern w:val="0"/>
           <w:szCs w:val="20"/>
         </w:rPr>
+        <w:t>Seoul National University, 2021.</w:t>
+      </w:r>
+    </w:p>
+    <w:p>
+      <w:pPr>
+        <w:pStyle w:val="a6"/>
+        <w:numPr>
+          <w:ilvl w:val="0"/>
+          <w:numId w:val="9"/>
+        </w:numPr>
+        <w:wordWrap/>
+        <w:adjustRightInd w:val="0"/>
+        <w:spacing w:after="0" w:line="360" w:lineRule="auto"/>
+        <w:ind w:leftChars="0" w:left="600"/>
+        <w:jc w:val="left"/>
+        <w:outlineLvl w:val="0"/>
+        <w:rPr>
+          <w:rFonts w:ascii="Linux Libertine Display" w:hAnsi="Linux Libertine Display" w:cs="Linux Libertine Display"/>
+          <w:b/>
+          <w:bCs/>
+          <w:kern w:val="0"/>
+          <w:szCs w:val="20"/>
+        </w:rPr>
+      </w:pPr>
+      <w:r>
+        <w:rPr>
+          <w:rFonts w:ascii="Linux Libertine Display" w:hAnsi="Linux Libertine Display" w:cs="Linux Libertine Display"/>
+          <w:b/>
+          <w:bCs/>
+          <w:kern w:val="0"/>
+          <w:szCs w:val="20"/>
+        </w:rPr>
+        <w:t xml:space="preserve">Best Poster </w:t>
+      </w:r>
+      <w:r>
+        <w:rPr>
+          <w:rFonts w:ascii="Linux Libertine Display" w:hAnsi="Linux Libertine Display" w:cs="Linux Libertine Display"/>
+          <w:b/>
+          <w:bCs/>
+          <w:kern w:val="0"/>
+          <w:szCs w:val="20"/>
+        </w:rPr>
+        <w:t xml:space="preserve">Paper </w:t>
+      </w:r>
+      <w:r>
+        <w:rPr>
+          <w:rFonts w:ascii="Linux Libertine Display" w:hAnsi="Linux Libertine Display" w:cs="Linux Libertine Display"/>
+          <w:b/>
+          <w:bCs/>
+          <w:kern w:val="0"/>
+          <w:szCs w:val="20"/>
+        </w:rPr>
+        <w:t>Awards</w:t>
+      </w:r>
+    </w:p>
+    <w:p>
+      <w:pPr>
+        <w:wordWrap/>
+        <w:adjustRightInd w:val="0"/>
+        <w:spacing w:after="0" w:line="360" w:lineRule="auto"/>
+        <w:ind w:left="600"/>
+        <w:jc w:val="left"/>
+        <w:outlineLvl w:val="0"/>
+        <w:rPr>
+          <w:rFonts w:ascii="Linux Libertine Display" w:hAnsi="Linux Libertine Display" w:cs="Linux Libertine Display"/>
+          <w:bCs/>
+          <w:kern w:val="0"/>
+          <w:szCs w:val="20"/>
+        </w:rPr>
+      </w:pPr>
+      <w:r>
+        <w:rPr>
+          <w:rFonts w:ascii="Linux Libertine Display" w:hAnsi="Linux Libertine Display" w:cs="Linux Libertine Display"/>
+          <w:bCs/>
+          <w:kern w:val="0"/>
+          <w:szCs w:val="20"/>
+        </w:rPr>
         <w:t>Optics and Photonics Congress</w:t>
       </w:r>
       <w:r>
@@ -5297,6 +5453,7 @@
         </w:rPr>
         <w:t xml:space="preserve">, </w:t>
       </w:r>
+      <w:proofErr w:type="spellStart"/>
       <w:r>
         <w:rPr>
           <w:rFonts w:ascii="Linux Libertine Display" w:hAnsi="Linux Libertine Display" w:cs="Linux Libertine Display"/>
@@ -5306,6 +5463,7 @@
         </w:rPr>
         <w:t>Jeju</w:t>
       </w:r>
+      <w:proofErr w:type="spellEnd"/>
       <w:r>
         <w:rPr>
           <w:rFonts w:ascii="Linux Libertine Display" w:hAnsi="Linux Libertine Display" w:cs="Linux Libertine Display"/>
@@ -5323,6 +5481,15 @@
           <w:szCs w:val="20"/>
         </w:rPr>
         <w:t>.</w:t>
+      </w:r>
+      <w:r>
+        <w:rPr>
+          <w:rFonts w:ascii="Linux Libertine Display" w:hAnsi="Linux Libertine Display" w:cs="Linux Libertine Display"/>
+          <w:bCs/>
+          <w:kern w:val="0"/>
+          <w:szCs w:val="20"/>
+        </w:rPr>
+        <w:br/>
       </w:r>
     </w:p>
     <w:p>
@@ -5386,7 +5553,7 @@
               </wp:inline>
             </w:drawing>
           </mc:Choice>
-          <mc:Fallback xmlns:oel="http://schemas.microsoft.com/office/2019/extlst" xmlns:w16cex="http://schemas.microsoft.com/office/word/2018/wordml/cex" xmlns:w16="http://schemas.microsoft.com/office/word/2018/wordml" xmlns:w16du="http://schemas.microsoft.com/office/word/2023/wordml/word16du" xmlns:w16sdtdh="http://schemas.microsoft.com/office/word/2020/wordml/sdtdatahash">
+          <mc:Fallback xmlns:w16sdtdh="http://schemas.microsoft.com/office/word/2020/wordml/sdtdatahash" xmlns:w16du="http://schemas.microsoft.com/office/word/2023/wordml/word16du" xmlns:w16="http://schemas.microsoft.com/office/word/2018/wordml" xmlns:w16cex="http://schemas.microsoft.com/office/word/2018/wordml/cex" xmlns:oel="http://schemas.microsoft.com/office/2019/extlst">
             <w:pict>
               <v:line w14:anchorId="6A60165C" id="직선 연결선 2" o:spid="_x0000_s1026" style="visibility:visible;mso-wrap-style:square;mso-left-percent:-10001;mso-top-percent:-10001;mso-position-horizontal:absolute;mso-position-horizontal-relative:char;mso-position-vertical:absolute;mso-position-vertical-relative:line;mso-left-percent:-10001;mso-top-percent:-10001" from="0,0" to="447.85pt,0" o:gfxdata="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" strokecolor="windowText">
                 <o:lock v:ext="edit" shapetype="f"/>
@@ -5583,18 +5750,20 @@
           <w:b/>
           <w:color w:val="000000"/>
           <w:szCs w:val="20"/>
+          <w:u w:val="single"/>
           <w:shd w:val="clear" w:color="auto" w:fill="FFFFFF"/>
         </w:rPr>
-        <w:t xml:space="preserve">Y. Kim, </w:t>
-      </w:r>
-      <w:r>
-        <w:rPr>
-          <w:rFonts w:ascii="Linux Libertine Display" w:hAnsi="Linux Libertine Display" w:cs="Linux Libertine Display"/>
+        <w:t>Y. Kim</w:t>
+      </w:r>
+      <w:r>
+        <w:rPr>
+          <w:rFonts w:ascii="Linux Libertine Display" w:hAnsi="Linux Libertine Display" w:cs="Linux Libertine Display"/>
+          <w:b/>
           <w:color w:val="000000"/>
           <w:szCs w:val="20"/>
           <w:shd w:val="clear" w:color="auto" w:fill="FFFFFF"/>
         </w:rPr>
-        <w:t>G.</w:t>
+        <w:t xml:space="preserve">, </w:t>
       </w:r>
       <w:r>
         <w:rPr>
@@ -5603,16 +5772,7 @@
           <w:szCs w:val="20"/>
           <w:shd w:val="clear" w:color="auto" w:fill="FFFFFF"/>
         </w:rPr>
-        <w:t xml:space="preserve"> </w:t>
-      </w:r>
-      <w:r>
-        <w:rPr>
-          <w:rFonts w:ascii="Linux Libertine Display" w:hAnsi="Linux Libertine Display" w:cs="Linux Libertine Display"/>
-          <w:color w:val="000000"/>
-          <w:szCs w:val="20"/>
-          <w:shd w:val="clear" w:color="auto" w:fill="FFFFFF"/>
-        </w:rPr>
-        <w:t xml:space="preserve">-Y. Lee, J. Sung, J. Jang, </w:t>
+        <w:t xml:space="preserve">G.-Y. Lee, J. Sung, J. Jang, </w:t>
       </w:r>
       <w:r>
         <w:rPr>
@@ -5717,25 +5877,7 @@
           <w:kern w:val="0"/>
           <w:szCs w:val="20"/>
         </w:rPr>
-        <w:t>S.</w:t>
-      </w:r>
-      <w:r>
-        <w:rPr>
-          <w:rFonts w:ascii="Linux Libertine Display" w:hAnsi="Linux Libertine Display" w:cs="Linux Libertine Display"/>
-          <w:bCs/>
-          <w:kern w:val="0"/>
-          <w:szCs w:val="20"/>
-        </w:rPr>
-        <w:t xml:space="preserve"> </w:t>
-      </w:r>
-      <w:r>
-        <w:rPr>
-          <w:rFonts w:ascii="Linux Libertine Display" w:hAnsi="Linux Libertine Display" w:cs="Linux Libertine Display"/>
-          <w:bCs/>
-          <w:kern w:val="0"/>
-          <w:szCs w:val="20"/>
-        </w:rPr>
-        <w:t>-W. Nam</w:t>
+        <w:t>S.-W. Nam</w:t>
       </w:r>
       <w:r>
         <w:rPr>
@@ -5763,6 +5905,7 @@
           <w:bCs/>
           <w:kern w:val="0"/>
           <w:szCs w:val="20"/>
+          <w:u w:val="single"/>
         </w:rPr>
         <w:t>Y. Kim</w:t>
       </w:r>
@@ -5965,6 +6108,7 @@
           <w:b/>
           <w:kern w:val="0"/>
           <w:szCs w:val="20"/>
+          <w:u w:val="single"/>
         </w:rPr>
         <w:t>Y. Kim</w:t>
       </w:r>
@@ -6190,7 +6334,18 @@
           <w:kern w:val="0"/>
           <w:szCs w:val="20"/>
         </w:rPr>
-        <w:t xml:space="preserve"> Y. Kim</w:t>
+        <w:t xml:space="preserve"> </w:t>
+      </w:r>
+      <w:r>
+        <w:rPr>
+          <w:rFonts w:ascii="Linux Libertine Display" w:hAnsi="Linux Libertine Display" w:cs="Linux Libertine Display"/>
+          <w:b/>
+          <w:bCs/>
+          <w:kern w:val="0"/>
+          <w:szCs w:val="20"/>
+          <w:u w:val="single"/>
+        </w:rPr>
+        <w:t>Y. Kim</w:t>
       </w:r>
       <w:r>
         <w:rPr>
@@ -6220,7 +6375,7 @@
           <w:kern w:val="0"/>
           <w:szCs w:val="20"/>
         </w:rPr>
-        <w:t xml:space="preserve">C. Kim, G. -Y. Lee, H. Choi, T. Choi, Y. </w:t>
+        <w:t xml:space="preserve">C. Kim, G.-Y. Lee, H. Choi, T. Choi, Y. </w:t>
       </w:r>
       <w:proofErr w:type="spellStart"/>
       <w:r>
@@ -6240,7 +6395,25 @@
           <w:kern w:val="0"/>
           <w:szCs w:val="20"/>
         </w:rPr>
-        <w:t xml:space="preserve">, and B. Lee, “Neural </w:t>
+        <w:t>, and B. Lee, “</w:t>
+      </w:r>
+      <w:r>
+        <w:rPr>
+          <w:rFonts w:ascii="Linux Libertine Display" w:hAnsi="Linux Libertine Display" w:cs="Linux Libertine Display"/>
+          <w:bCs/>
+          <w:kern w:val="0"/>
+          <w:szCs w:val="20"/>
+        </w:rPr>
+        <w:t>End-to-end Optimization</w:t>
+      </w:r>
+      <w:r>
+        <w:rPr>
+          <w:rFonts w:ascii="Linux Libertine Display" w:hAnsi="Linux Libertine Display" w:cs="Linux Libertine Display"/>
+          <w:bCs/>
+          <w:kern w:val="0"/>
+          <w:szCs w:val="20"/>
+        </w:rPr>
+        <w:t xml:space="preserve"> of </w:t>
       </w:r>
       <w:proofErr w:type="spellStart"/>
       <w:r>
@@ -6288,25 +6461,61 @@
           <w:kern w:val="0"/>
           <w:szCs w:val="20"/>
         </w:rPr>
-        <w:t>2024. (</w:t>
-      </w:r>
-      <w:r>
-        <w:rPr>
-          <w:rFonts w:ascii="Linux Libertine Display" w:hAnsi="Linux Libertine Display" w:cs="Linux Libertine Display"/>
-          <w:bCs/>
-          <w:kern w:val="0"/>
-          <w:szCs w:val="20"/>
-        </w:rPr>
-        <w:t>Under revision</w:t>
-      </w:r>
-      <w:r>
-        <w:rPr>
-          <w:rFonts w:ascii="Linux Libertine Display" w:hAnsi="Linux Libertine Display" w:cs="Linux Libertine Display"/>
-          <w:bCs/>
-          <w:kern w:val="0"/>
-          <w:szCs w:val="20"/>
-        </w:rPr>
-        <w:t>)</w:t>
+        <w:t>202</w:t>
+      </w:r>
+      <w:r>
+        <w:rPr>
+          <w:rFonts w:ascii="Linux Libertine Display" w:hAnsi="Linux Libertine Display" w:cs="Linux Libertine Display"/>
+          <w:bCs/>
+          <w:kern w:val="0"/>
+          <w:szCs w:val="20"/>
+        </w:rPr>
+        <w:t>5</w:t>
+      </w:r>
+      <w:r>
+        <w:rPr>
+          <w:rFonts w:ascii="Linux Libertine Display" w:hAnsi="Linux Libertine Display" w:cs="Linux Libertine Display"/>
+          <w:bCs/>
+          <w:kern w:val="0"/>
+          <w:szCs w:val="20"/>
+        </w:rPr>
+        <w:t xml:space="preserve">. </w:t>
+      </w:r>
+      <w:r>
+        <w:rPr>
+          <w:rFonts w:ascii="Linux Libertine Display" w:hAnsi="Linux Libertine Display" w:cs="Linux Libertine Display"/>
+          <w:bCs/>
+          <w:kern w:val="0"/>
+          <w:szCs w:val="20"/>
+        </w:rPr>
+        <w:t>(</w:t>
+      </w:r>
+      <w:r>
+        <w:rPr>
+          <w:rFonts w:ascii="Linux Libertine Display" w:hAnsi="Linux Libertine Display" w:cs="Linux Libertine Display" w:hint="eastAsia"/>
+          <w:bCs/>
+          <w:kern w:val="0"/>
+          <w:szCs w:val="20"/>
+        </w:rPr>
+        <w:t>A</w:t>
+      </w:r>
+      <w:r>
+        <w:rPr>
+          <w:rFonts w:ascii="Linux Libertine Display" w:hAnsi="Linux Libertine Display" w:cs="Linux Libertine Display"/>
+          <w:bCs/>
+          <w:kern w:val="0"/>
+          <w:szCs w:val="20"/>
+        </w:rPr>
+        <w:t>ccepted)</w:t>
+      </w:r>
+      <w:r>
+        <w:rPr>
+          <w:rFonts w:ascii="Linux Libertine Display" w:hAnsi="Linux Libertine Display" w:cs="Linux Libertine Display"/>
+          <w:bCs/>
+          <w:kern w:val="0"/>
+          <w:szCs w:val="20"/>
+        </w:rPr>
+        <w:br/>
       </w:r>
     </w:p>
     <w:p>
@@ -6382,7 +6591,7 @@
               </wp:inline>
             </w:drawing>
           </mc:Choice>
-          <mc:Fallback xmlns:oel="http://schemas.microsoft.com/office/2019/extlst" xmlns:w16cex="http://schemas.microsoft.com/office/word/2018/wordml/cex" xmlns:w16="http://schemas.microsoft.com/office/word/2018/wordml" xmlns:w16du="http://schemas.microsoft.com/office/word/2023/wordml/word16du" xmlns:w16sdtdh="http://schemas.microsoft.com/office/word/2020/wordml/sdtdatahash">
+          <mc:Fallback xmlns:w16sdtdh="http://schemas.microsoft.com/office/word/2020/wordml/sdtdatahash" xmlns:w16du="http://schemas.microsoft.com/office/word/2023/wordml/word16du" xmlns:w16="http://schemas.microsoft.com/office/word/2018/wordml" xmlns:w16cex="http://schemas.microsoft.com/office/word/2018/wordml/cex" xmlns:oel="http://schemas.microsoft.com/office/2019/extlst">
             <w:pict>
               <v:line w14:anchorId="23BF7A76" id="직선 연결선 2" o:spid="_x0000_s1026" style="visibility:visible;mso-wrap-style:square;mso-left-percent:-10001;mso-top-percent:-10001;mso-position-horizontal:absolute;mso-position-horizontal-relative:char;mso-position-vertical:absolute;mso-position-vertical-relative:line;mso-left-percent:-10001;mso-top-percent:-10001" from="0,0" to="447.85pt,0" o:gfxdata="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" strokecolor="black [3213]">
                 <o:lock v:ext="edit" shapetype="f"/>
@@ -6573,6 +6782,7 @@
           <w:bCs/>
           <w:kern w:val="0"/>
           <w:szCs w:val="28"/>
+          <w:u w:val="single"/>
         </w:rPr>
         <w:t>Y. Kim</w:t>
       </w:r>
@@ -6818,12 +7028,13 @@
         <w:rPr>
           <w:rFonts w:ascii="Linux Libertine Display" w:hAnsi="Linux Libertine Display" w:cs="Linux Libertine Display"/>
         </w:rPr>
-        <w:t xml:space="preserve">J. Jang, G. -Y. Lee, </w:t>
-      </w:r>
-      <w:r>
-        <w:rPr>
-          <w:rFonts w:ascii="Linux Libertine Display" w:hAnsi="Linux Libertine Display" w:cs="Linux Libertine Display"/>
-          <w:b/>
+        <w:t xml:space="preserve">J. Jang, G.-Y. Lee, </w:t>
+      </w:r>
+      <w:r>
+        <w:rPr>
+          <w:rFonts w:ascii="Linux Libertine Display" w:hAnsi="Linux Libertine Display" w:cs="Linux Libertine Display"/>
+          <w:b/>
+          <w:u w:val="single"/>
         </w:rPr>
         <w:t>Y. Kim</w:t>
       </w:r>
@@ -6956,7 +7167,7 @@
           <w:kern w:val="0"/>
           <w:szCs w:val="28"/>
         </w:rPr>
-        <w:t xml:space="preserve">. -Y. Lee, </w:t>
+        <w:t xml:space="preserve">.-Y. Lee, </w:t>
       </w:r>
       <w:r>
         <w:rPr>
@@ -6965,6 +7176,7 @@
           <w:bCs/>
           <w:kern w:val="0"/>
           <w:szCs w:val="28"/>
+          <w:u w:val="single"/>
         </w:rPr>
         <w:t>Y. Kim</w:t>
       </w:r>
@@ -7128,6 +7340,7 @@
           <w:rFonts w:ascii="Linux Libertine Display" w:hAnsi="Linux Libertine Display" w:cs="Linux Libertine Display"/>
           <w:b/>
           <w:bCs/>
+          <w:u w:val="single"/>
         </w:rPr>
         <w:t>Y. Kim</w:t>
       </w:r>
@@ -7269,6 +7482,7 @@
           <w:rFonts w:ascii="Linux Libertine Display" w:hAnsi="Linux Libertine Display" w:cs="Linux Libertine Display"/>
           <w:b/>
           <w:bCs/>
+          <w:u w:val="single"/>
         </w:rPr>
         <w:t>Y</w:t>
       </w:r>
@@ -7277,6 +7491,7 @@
           <w:rFonts w:ascii="Linux Libertine Display" w:hAnsi="Linux Libertine Display" w:cs="Linux Libertine Display"/>
           <w:b/>
           <w:bCs/>
+          <w:u w:val="single"/>
         </w:rPr>
         <w:t>.</w:t>
       </w:r>
@@ -7285,6 +7500,7 @@
           <w:rFonts w:ascii="Linux Libertine Display" w:hAnsi="Linux Libertine Display" w:cs="Linux Libertine Display"/>
           <w:b/>
           <w:bCs/>
+          <w:u w:val="single"/>
         </w:rPr>
         <w:t xml:space="preserve"> Kim</w:t>
       </w:r>
@@ -7412,6 +7628,7 @@
         <w:rPr>
           <w:rFonts w:ascii="Linux Libertine Display" w:hAnsi="Linux Libertine Display" w:cs="Linux Libertine Display"/>
         </w:rPr>
+        <w:lastRenderedPageBreak/>
         <w:t>E. Lee</w:t>
       </w:r>
       <w:r>
@@ -7455,6 +7672,7 @@
           <w:rFonts w:ascii="Linux Libertine Display" w:hAnsi="Linux Libertine Display" w:cs="Linux Libertine Display"/>
           <w:b/>
           <w:bCs/>
+          <w:u w:val="single"/>
         </w:rPr>
         <w:t>Y. Kim</w:t>
       </w:r>
@@ -7527,6 +7745,12 @@
           <w:rFonts w:ascii="Linux Libertine Display" w:hAnsi="Linux Libertine Display" w:cs="Linux Libertine Display"/>
         </w:rPr>
         <w:t>2024.</w:t>
+      </w:r>
+      <w:r>
+        <w:rPr>
+          <w:rFonts w:ascii="Linux Libertine Display" w:hAnsi="Linux Libertine Display" w:cs="Linux Libertine Display"/>
+        </w:rPr>
+        <w:br/>
       </w:r>
     </w:p>
     <w:p>
@@ -7596,7 +7820,7 @@
               </wp:inline>
             </w:drawing>
           </mc:Choice>
-          <mc:Fallback xmlns:oel="http://schemas.microsoft.com/office/2019/extlst" xmlns:w16cex="http://schemas.microsoft.com/office/word/2018/wordml/cex" xmlns:w16="http://schemas.microsoft.com/office/word/2018/wordml" xmlns:w16du="http://schemas.microsoft.com/office/word/2023/wordml/word16du" xmlns:w16sdtdh="http://schemas.microsoft.com/office/word/2020/wordml/sdtdatahash">
+          <mc:Fallback xmlns:w16sdtdh="http://schemas.microsoft.com/office/word/2020/wordml/sdtdatahash" xmlns:w16du="http://schemas.microsoft.com/office/word/2023/wordml/word16du" xmlns:w16="http://schemas.microsoft.com/office/word/2018/wordml" xmlns:w16cex="http://schemas.microsoft.com/office/word/2018/wordml/cex" xmlns:oel="http://schemas.microsoft.com/office/2019/extlst">
             <w:pict>
               <v:line w14:anchorId="1366E60E" id="직선 연결선 2" o:spid="_x0000_s1026" style="visibility:visible;mso-wrap-style:square;mso-left-percent:-10001;mso-top-percent:-10001;mso-position-horizontal:absolute;mso-position-horizontal-relative:char;mso-position-vertical:absolute;mso-position-vertical-relative:line;mso-left-percent:-10001;mso-top-percent:-10001" from="0,0" to="447.85pt,0" o:gfxdata="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" strokecolor="black [3213]">
                 <o:lock v:ext="edit" shapetype="f"/>
@@ -7724,10 +7948,6 @@
     <w:p>
       <w:pPr>
         <w:pStyle w:val="051"/>
-        <w:numPr>
-          <w:ilvl w:val="0"/>
-          <w:numId w:val="4"/>
-        </w:numPr>
         <w:spacing w:after="120"/>
         <w:rPr>
           <w:rFonts w:ascii="Linux Libertine Display" w:hAnsi="Linux Libertine Display" w:cs="Linux Libertine Display"/>
@@ -7738,6 +7958,7 @@
           <w:rFonts w:ascii="Linux Libertine Display" w:hAnsi="Linux Libertine Display" w:cs="Linux Libertine Display"/>
           <w:b/>
           <w:bCs/>
+          <w:u w:val="single"/>
         </w:rPr>
         <w:t>Y</w:t>
       </w:r>
@@ -7746,6 +7967,7 @@
           <w:rFonts w:ascii="Linux Libertine Display" w:hAnsi="Linux Libertine Display" w:cs="Linux Libertine Display"/>
           <w:b/>
           <w:bCs/>
+          <w:u w:val="single"/>
         </w:rPr>
         <w:t>. Kim</w:t>
       </w:r>
@@ -7973,10 +8195,6 @@
     <w:p>
       <w:pPr>
         <w:pStyle w:val="051"/>
-        <w:numPr>
-          <w:ilvl w:val="0"/>
-          <w:numId w:val="4"/>
-        </w:numPr>
         <w:spacing w:after="120"/>
         <w:rPr>
           <w:rFonts w:ascii="Linux Libertine Display" w:hAnsi="Linux Libertine Display" w:cs="Linux Libertine Display"/>
@@ -7986,8 +8204,16 @@
         <w:rPr>
           <w:rFonts w:ascii="Linux Libertine Display" w:hAnsi="Linux Libertine Display" w:cs="Linux Libertine Display"/>
           <w:b/>
-        </w:rPr>
-        <w:t xml:space="preserve">Y. Kim, </w:t>
+          <w:u w:val="single"/>
+        </w:rPr>
+        <w:t>Y. Kim</w:t>
+      </w:r>
+      <w:r>
+        <w:rPr>
+          <w:rFonts w:ascii="Linux Libertine Display" w:hAnsi="Linux Libertine Display" w:cs="Linux Libertine Display"/>
+          <w:b/>
+        </w:rPr>
+        <w:t xml:space="preserve">, </w:t>
       </w:r>
       <w:r>
         <w:rPr>
@@ -8050,10 +8276,6 @@
     <w:p>
       <w:pPr>
         <w:pStyle w:val="051"/>
-        <w:numPr>
-          <w:ilvl w:val="0"/>
-          <w:numId w:val="4"/>
-        </w:numPr>
         <w:spacing w:after="120"/>
         <w:rPr>
           <w:rFonts w:ascii="Linux Libertine Display" w:hAnsi="Linux Libertine Display" w:cs="Linux Libertine Display"/>
@@ -8063,8 +8285,8 @@
         <w:rPr>
           <w:rFonts w:ascii="Linux Libertine Display" w:hAnsi="Linux Libertine Display" w:cs="Linux Libertine Display"/>
           <w:b/>
-        </w:rPr>
-        <w:lastRenderedPageBreak/>
+          <w:u w:val="single"/>
+        </w:rPr>
         <w:t>Y. Kim</w:t>
       </w:r>
       <w:r>
@@ -8122,10 +8344,6 @@
     <w:p>
       <w:pPr>
         <w:pStyle w:val="051"/>
-        <w:numPr>
-          <w:ilvl w:val="0"/>
-          <w:numId w:val="4"/>
-        </w:numPr>
         <w:spacing w:after="120"/>
         <w:rPr>
           <w:rFonts w:ascii="Linux Libertine Display" w:hAnsi="Linux Libertine Display" w:cs="Linux Libertine Display"/>
@@ -8135,8 +8353,16 @@
         <w:rPr>
           <w:rFonts w:ascii="Linux Libertine Display" w:hAnsi="Linux Libertine Display" w:cs="Linux Libertine Display"/>
           <w:b/>
-        </w:rPr>
-        <w:t xml:space="preserve">Y. Kim, </w:t>
+          <w:u w:val="single"/>
+        </w:rPr>
+        <w:t>Y. Kim</w:t>
+      </w:r>
+      <w:r>
+        <w:rPr>
+          <w:rFonts w:ascii="Linux Libertine Display" w:hAnsi="Linux Libertine Display" w:cs="Linux Libertine Display"/>
+          <w:b/>
+        </w:rPr>
+        <w:t xml:space="preserve">, </w:t>
       </w:r>
       <w:r>
         <w:rPr>
@@ -8204,10 +8430,6 @@
     <w:p>
       <w:pPr>
         <w:pStyle w:val="051"/>
-        <w:numPr>
-          <w:ilvl w:val="0"/>
-          <w:numId w:val="4"/>
-        </w:numPr>
         <w:spacing w:after="120"/>
         <w:rPr>
           <w:rFonts w:ascii="Linux Libertine Display" w:hAnsi="Linux Libertine Display" w:cs="Linux Libertine Display"/>
@@ -8219,8 +8441,9 @@
         <w:rPr>
           <w:rFonts w:ascii="Linux Libertine Display" w:hAnsi="Linux Libertine Display" w:cs="Linux Libertine Display"/>
           <w:b/>
-        </w:rPr>
-        <w:t>Y. J. Kim</w:t>
+          <w:u w:val="single"/>
+        </w:rPr>
+        <w:t>Y. Kim</w:t>
       </w:r>
       <w:r>
         <w:rPr>
@@ -8293,6 +8516,12 @@
           <w:rFonts w:ascii="Linux Libertine Display" w:hAnsi="Linux Libertine Display" w:cs="Linux Libertine Display"/>
         </w:rPr>
         <w:t>, Sep. 2019.</w:t>
+      </w:r>
+      <w:r>
+        <w:rPr>
+          <w:rFonts w:ascii="Linux Libertine Display" w:hAnsi="Linux Libertine Display" w:cs="Linux Libertine Display"/>
+        </w:rPr>
+        <w:br/>
       </w:r>
     </w:p>
     <w:p>
@@ -8355,7 +8584,7 @@
               </wp:inline>
             </w:drawing>
           </mc:Choice>
-          <mc:Fallback xmlns:oel="http://schemas.microsoft.com/office/2019/extlst" xmlns:w16cex="http://schemas.microsoft.com/office/word/2018/wordml/cex" xmlns:w16="http://schemas.microsoft.com/office/word/2018/wordml" xmlns:w16du="http://schemas.microsoft.com/office/word/2023/wordml/word16du" xmlns:w16sdtdh="http://schemas.microsoft.com/office/word/2020/wordml/sdtdatahash">
+          <mc:Fallback xmlns:w16sdtdh="http://schemas.microsoft.com/office/word/2020/wordml/sdtdatahash" xmlns:w16du="http://schemas.microsoft.com/office/word/2023/wordml/word16du" xmlns:w16="http://schemas.microsoft.com/office/word/2018/wordml" xmlns:w16cex="http://schemas.microsoft.com/office/word/2018/wordml/cex" xmlns:oel="http://schemas.microsoft.com/office/2019/extlst">
             <w:pict>
               <v:line w14:anchorId="541D2091" id="직선 연결선 2" o:spid="_x0000_s1026" style="visibility:visible;mso-wrap-style:square;mso-left-percent:-10001;mso-top-percent:-10001;mso-position-horizontal:absolute;mso-position-horizontal-relative:char;mso-position-vertical:absolute;mso-position-vertical-relative:line;mso-left-percent:-10001;mso-top-percent:-10001" from="0,0" to="444.9pt,0" o:gfxdata="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" strokecolor="windowText">
                 <o:lock v:ext="edit" shapetype="f"/>
@@ -8365,6 +8594,342 @@
           </mc:Fallback>
         </mc:AlternateContent>
       </w:r>
+    </w:p>
+    <w:p>
+      <w:pPr>
+        <w:wordWrap/>
+        <w:adjustRightInd w:val="0"/>
+        <w:spacing w:after="0" w:line="360" w:lineRule="auto"/>
+        <w:jc w:val="left"/>
+        <w:outlineLvl w:val="0"/>
+        <w:rPr>
+          <w:rFonts w:ascii="Linux Libertine Display" w:hAnsi="Linux Libertine Display" w:cs="Linux Libertine Display"/>
+          <w:b/>
+          <w:bCs/>
+          <w:kern w:val="0"/>
+          <w:sz w:val="28"/>
+          <w:szCs w:val="28"/>
+        </w:rPr>
+      </w:pPr>
+      <w:r>
+        <w:rPr>
+          <w:rFonts w:ascii="Linux Libertine Display" w:hAnsi="Linux Libertine Display" w:cs="Linux Libertine Display"/>
+          <w:b/>
+          <w:bCs/>
+          <w:kern w:val="0"/>
+          <w:sz w:val="28"/>
+          <w:szCs w:val="28"/>
+        </w:rPr>
+        <w:t xml:space="preserve">PATENTS </w:t>
+      </w:r>
+    </w:p>
+    <w:p>
+      <w:pPr>
+        <w:pStyle w:val="051"/>
+        <w:numPr>
+          <w:ilvl w:val="0"/>
+          <w:numId w:val="17"/>
+        </w:numPr>
+        <w:spacing w:after="120"/>
+        <w:rPr>
+          <w:rFonts w:ascii="Linux Libertine Display" w:hAnsi="Linux Libertine Display" w:cs="Linux Libertine Display"/>
+        </w:rPr>
+      </w:pPr>
+      <w:r>
+        <w:rPr>
+          <w:rFonts w:ascii="Linux Libertine Display" w:hAnsi="Linux Libertine Display" w:cs="Linux Libertine Display"/>
+          <w:bCs/>
+        </w:rPr>
+        <w:t>Y. Park</w:t>
+      </w:r>
+      <w:r>
+        <w:rPr>
+          <w:rFonts w:ascii="Linux Libertine Display" w:hAnsi="Linux Libertine Display" w:cs="Linux Libertine Display"/>
+          <w:bCs/>
+        </w:rPr>
+        <w:t xml:space="preserve">, </w:t>
+      </w:r>
+      <w:r>
+        <w:rPr>
+          <w:rFonts w:ascii="Linux Libertine Display" w:hAnsi="Linux Libertine Display" w:cs="Linux Libertine Display"/>
+          <w:b/>
+          <w:bCs/>
+          <w:u w:val="single"/>
+        </w:rPr>
+        <w:t>Y. Kim</w:t>
+      </w:r>
+      <w:r>
+        <w:rPr>
+          <w:rFonts w:ascii="Linux Libertine Display" w:hAnsi="Linux Libertine Display" w:cs="Linux Libertine Display"/>
+          <w:bCs/>
+        </w:rPr>
+        <w:t xml:space="preserve">, </w:t>
+      </w:r>
+      <w:r>
+        <w:rPr>
+          <w:rFonts w:ascii="Linux Libertine Display" w:hAnsi="Linux Libertine Display" w:cs="Linux Libertine Display"/>
+          <w:color w:val="000000"/>
+          <w:shd w:val="clear" w:color="auto" w:fill="FFFFFF"/>
+        </w:rPr>
+        <w:t>G.-Y. Lee</w:t>
+      </w:r>
+      <w:r>
+        <w:rPr>
+          <w:rFonts w:ascii="Linux Libertine Display" w:hAnsi="Linux Libertine Display" w:cs="Linux Libertine Display"/>
+          <w:bCs/>
+        </w:rPr>
+        <w:t xml:space="preserve">, </w:t>
+      </w:r>
+      <w:r>
+        <w:rPr>
+          <w:rFonts w:ascii="Linux Libertine Display" w:hAnsi="Linux Libertine Display" w:cs="Linux Libertine Display"/>
+          <w:bCs/>
+        </w:rPr>
+        <w:t xml:space="preserve">B. Lee, Y. </w:t>
+      </w:r>
+      <w:proofErr w:type="spellStart"/>
+      <w:r>
+        <w:rPr>
+          <w:rFonts w:ascii="Linux Libertine Display" w:hAnsi="Linux Libertine Display" w:cs="Linux Libertine Display"/>
+          <w:bCs/>
+        </w:rPr>
+        <w:t>Jeong</w:t>
+      </w:r>
+      <w:proofErr w:type="spellEnd"/>
+      <w:r>
+        <w:rPr>
+          <w:rFonts w:ascii="Linux Libertine Display" w:hAnsi="Linux Libertine Display" w:cs="Linux Libertine Display"/>
+          <w:bCs/>
+        </w:rPr>
+        <w:t xml:space="preserve">, </w:t>
+      </w:r>
+      <w:r>
+        <w:rPr>
+          <w:rFonts w:ascii="Linux Libertine Display" w:hAnsi="Linux Libertine Display" w:cs="Linux Libertine Display"/>
+          <w:bCs/>
+        </w:rPr>
+        <w:t>“</w:t>
+      </w:r>
+      <w:r>
+        <w:rPr>
+          <w:rFonts w:ascii="Linux Libertine Display" w:hAnsi="Linux Libertine Display" w:cs="Linux Libertine Display"/>
+          <w:bCs/>
+        </w:rPr>
+        <w:t xml:space="preserve">Double sided </w:t>
+      </w:r>
+      <w:proofErr w:type="spellStart"/>
+      <w:r>
+        <w:rPr>
+          <w:rFonts w:ascii="Linux Libertine Display" w:hAnsi="Linux Libertine Display" w:cs="Linux Libertine Display"/>
+          <w:bCs/>
+        </w:rPr>
+        <w:t>metalens</w:t>
+      </w:r>
+      <w:proofErr w:type="spellEnd"/>
+      <w:r>
+        <w:rPr>
+          <w:rFonts w:ascii="Linux Libertine Display" w:hAnsi="Linux Libertine Display" w:cs="Linux Libertine Display"/>
+          <w:bCs/>
+        </w:rPr>
+        <w:t xml:space="preserve"> and electronic device including the same</w:t>
+      </w:r>
+      <w:r>
+        <w:rPr>
+          <w:rFonts w:ascii="Linux Libertine Display" w:hAnsi="Linux Libertine Display" w:cs="Linux Libertine Display"/>
+          <w:bCs/>
+        </w:rPr>
+        <w:t xml:space="preserve">” </w:t>
+      </w:r>
+      <w:r>
+        <w:rPr>
+          <w:rFonts w:ascii="Linux Libertine Display" w:hAnsi="Linux Libertine Display" w:cs="Linux Libertine Display"/>
+          <w:bCs/>
+        </w:rPr>
+        <w:t>(US – Application No. 18/490</w:t>
+      </w:r>
+      <w:r>
+        <w:rPr>
+          <w:rFonts w:ascii="Linux Libertine Display" w:hAnsi="Linux Libertine Display" w:cs="Linux Libertine Display"/>
+          <w:bCs/>
+        </w:rPr>
+        <w:t>,</w:t>
+      </w:r>
+      <w:r>
+        <w:rPr>
+          <w:rFonts w:ascii="Linux Libertine Display" w:hAnsi="Linux Libertine Display" w:cs="Linux Libertine Display"/>
+          <w:bCs/>
+        </w:rPr>
+        <w:t>121)</w:t>
+      </w:r>
+    </w:p>
+    <w:p>
+      <w:pPr>
+        <w:pStyle w:val="051"/>
+        <w:spacing w:after="120"/>
+        <w:rPr>
+          <w:rFonts w:ascii="Linux Libertine Display" w:hAnsi="Linux Libertine Display" w:cs="Linux Libertine Display"/>
+        </w:rPr>
+      </w:pPr>
+      <w:r>
+        <w:rPr>
+          <w:rFonts w:ascii="Linux Libertine Display" w:hAnsi="Linux Libertine Display" w:cs="Linux Libertine Display"/>
+        </w:rPr>
+        <w:t xml:space="preserve">Y. </w:t>
+      </w:r>
+      <w:proofErr w:type="spellStart"/>
+      <w:r>
+        <w:rPr>
+          <w:rFonts w:ascii="Linux Libertine Display" w:hAnsi="Linux Libertine Display" w:cs="Linux Libertine Display"/>
+        </w:rPr>
+        <w:t>Jeong</w:t>
+      </w:r>
+      <w:proofErr w:type="spellEnd"/>
+      <w:r>
+        <w:rPr>
+          <w:rFonts w:ascii="Linux Libertine Display" w:hAnsi="Linux Libertine Display" w:cs="Linux Libertine Display"/>
+        </w:rPr>
+        <w:t xml:space="preserve">, S.-W. Nam, </w:t>
+      </w:r>
+      <w:r>
+        <w:rPr>
+          <w:rFonts w:ascii="Linux Libertine Display" w:hAnsi="Linux Libertine Display" w:cs="Linux Libertine Display"/>
+          <w:b/>
+          <w:u w:val="single"/>
+        </w:rPr>
+        <w:t>Y. Kim</w:t>
+      </w:r>
+      <w:r>
+        <w:rPr>
+          <w:rFonts w:ascii="Linux Libertine Display" w:hAnsi="Linux Libertine Display" w:cs="Linux Libertine Display"/>
+        </w:rPr>
+        <w:t>, D. Kim</w:t>
+      </w:r>
+      <w:r>
+        <w:rPr>
+          <w:rFonts w:ascii="Linux Libertine Display" w:hAnsi="Linux Libertine Display" w:cs="Linux Libertine Display"/>
+        </w:rPr>
+        <w:t>, “</w:t>
+      </w:r>
+      <w:r>
+        <w:rPr>
+          <w:rFonts w:ascii="Linux Libertine Display" w:hAnsi="Linux Libertine Display" w:cs="Linux Libertine Display"/>
+        </w:rPr>
+        <w:t xml:space="preserve">Holographic display using </w:t>
+      </w:r>
+      <w:proofErr w:type="spellStart"/>
+      <w:r>
+        <w:rPr>
+          <w:rFonts w:ascii="Linux Libertine Display" w:hAnsi="Linux Libertine Display" w:cs="Linux Libertine Display"/>
+        </w:rPr>
+        <w:t>metasurface</w:t>
+      </w:r>
+      <w:proofErr w:type="spellEnd"/>
+      <w:r>
+        <w:rPr>
+          <w:rFonts w:ascii="Linux Libertine Display" w:hAnsi="Linux Libertine Display" w:cs="Linux Libertine Display"/>
+        </w:rPr>
+        <w:t xml:space="preserve"> and </w:t>
+      </w:r>
+      <w:proofErr w:type="spellStart"/>
+      <w:r>
+        <w:rPr>
+          <w:rFonts w:ascii="Linux Libertine Display" w:hAnsi="Linux Libertine Display" w:cs="Linux Libertine Display"/>
+        </w:rPr>
+        <w:t>metasurface</w:t>
+      </w:r>
+      <w:proofErr w:type="spellEnd"/>
+      <w:r>
+        <w:rPr>
+          <w:rFonts w:ascii="Linux Libertine Display" w:hAnsi="Linux Libertine Display" w:cs="Linux Libertine Display"/>
+        </w:rPr>
+        <w:t xml:space="preserve"> optimization method” (US – Application No. 18/737,648)</w:t>
+      </w:r>
+    </w:p>
+    <w:p>
+      <w:pPr>
+        <w:pStyle w:val="051"/>
+        <w:numPr>
+          <w:ilvl w:val="0"/>
+          <w:numId w:val="0"/>
+        </w:numPr>
+        <w:spacing w:after="120"/>
+        <w:rPr>
+          <w:rFonts w:ascii="Linux Libertine Display" w:hAnsi="Linux Libertine Display" w:cs="Linux Libertine Display"/>
+          <w:noProof/>
+          <w:kern w:val="0"/>
+        </w:rPr>
+      </w:pPr>
+      <w:r>
+        <w:rPr>
+          <w:rFonts w:ascii="Linux Libertine Display" w:hAnsi="Linux Libertine Display" w:cs="Linux Libertine Display"/>
+          <w:noProof/>
+          <w:kern w:val="0"/>
+        </w:rPr>
+        <mc:AlternateContent>
+          <mc:Choice Requires="wps">
+            <w:drawing>
+              <wp:inline distT="0" distB="0" distL="0" distR="0" wp14:anchorId="390E5C9D" wp14:editId="7703CC1F">
+                <wp:extent cx="5650230" cy="0"/>
+                <wp:effectExtent l="0" t="0" r="26670" b="19050"/>
+                <wp:docPr id="5" name="직선 연결선 2"/>
+                <wp:cNvGraphicFramePr>
+                  <a:graphicFrameLocks xmlns:a="http://schemas.openxmlformats.org/drawingml/2006/main"/>
+                </wp:cNvGraphicFramePr>
+                <a:graphic xmlns:a="http://schemas.openxmlformats.org/drawingml/2006/main">
+                  <a:graphicData uri="http://schemas.microsoft.com/office/word/2010/wordprocessingShape">
+                    <wps:wsp>
+                      <wps:cNvCnPr>
+                        <a:cxnSpLocks/>
+                      </wps:cNvCnPr>
+                      <wps:spPr>
+                        <a:xfrm>
+                          <a:off x="0" y="0"/>
+                          <a:ext cx="5650230" cy="0"/>
+                        </a:xfrm>
+                        <a:prstGeom prst="line">
+                          <a:avLst/>
+                        </a:prstGeom>
+                        <a:noFill/>
+                        <a:ln w="9525" cap="flat" cmpd="sng" algn="ctr">
+                          <a:solidFill>
+                            <a:sysClr val="windowText" lastClr="000000"/>
+                          </a:solidFill>
+                          <a:prstDash val="solid"/>
+                        </a:ln>
+                        <a:effectLst/>
+                      </wps:spPr>
+                      <wps:bodyPr/>
+                    </wps:wsp>
+                  </a:graphicData>
+                </a:graphic>
+              </wp:inline>
+            </w:drawing>
+          </mc:Choice>
+          <mc:Fallback>
+            <w:pict>
+              <v:line w14:anchorId="4697703B" id="직선 연결선 2" o:spid="_x0000_s1026" style="visibility:visible;mso-wrap-style:square;mso-left-percent:-10001;mso-top-percent:-10001;mso-position-horizontal:absolute;mso-position-horizontal-relative:char;mso-position-vertical:absolute;mso-position-vertical-relative:line;mso-left-percent:-10001;mso-top-percent:-10001" from="0,0" to="444.9pt,0" o:gfxdata="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" strokecolor="windowText">
+                <o:lock v:ext="edit" shapetype="f"/>
+                <w10:anchorlock/>
+              </v:line>
+            </w:pict>
+          </mc:Fallback>
+        </mc:AlternateContent>
+      </w:r>
+    </w:p>
+    <w:p>
+      <w:pPr>
+        <w:pStyle w:val="051"/>
+        <w:numPr>
+          <w:ilvl w:val="0"/>
+          <w:numId w:val="0"/>
+        </w:numPr>
+        <w:spacing w:after="120"/>
+        <w:rPr>
+          <w:rFonts w:ascii="Linux Libertine Display" w:hAnsi="Linux Libertine Display" w:cs="Linux Libertine Display" w:hint="eastAsia"/>
+          <w:noProof/>
+          <w:kern w:val="0"/>
+        </w:rPr>
+      </w:pPr>
     </w:p>
     <w:sectPr>
       <w:headerReference w:type="default" r:id="rId21"/>
@@ -8849,7 +9414,7 @@
             </wp:inline>
           </w:drawing>
         </mc:Choice>
-        <mc:Fallback xmlns:oel="http://schemas.microsoft.com/office/2019/extlst" xmlns:w16cex="http://schemas.microsoft.com/office/word/2018/wordml/cex" xmlns:w16="http://schemas.microsoft.com/office/word/2018/wordml" xmlns:w16du="http://schemas.microsoft.com/office/word/2023/wordml/word16du" xmlns:w16sdtdh="http://schemas.microsoft.com/office/word/2020/wordml/sdtdatahash">
+        <mc:Fallback xmlns:w16sdtdh="http://schemas.microsoft.com/office/word/2020/wordml/sdtdatahash" xmlns:w16du="http://schemas.microsoft.com/office/word/2023/wordml/word16du" xmlns:w16="http://schemas.microsoft.com/office/word/2018/wordml" xmlns:w16cex="http://schemas.microsoft.com/office/word/2018/wordml/cex" xmlns:oel="http://schemas.microsoft.com/office/2019/extlst">
           <w:pict>
             <v:line w14:anchorId="33EE1EC9" id="직선 연결선 2" o:spid="_x0000_s1026" style="visibility:visible;mso-wrap-style:square;mso-left-percent:-10001;mso-top-percent:-10001;mso-position-horizontal:absolute;mso-position-horizontal-relative:char;mso-position-vertical:absolute;mso-position-vertical-relative:line;mso-left-percent:-10001;mso-top-percent:-10001" from="0,0" to="447.85pt,0" o:gfxdata="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" strokecolor="black [3213]">
               <o:lock v:ext="edit" shapetype="f"/>
@@ -8886,14 +9451,14 @@
         <v:path o:extrusionok="f" gradientshapeok="t" o:connecttype="rect"/>
         <o:lock v:ext="edit" aspectratio="t"/>
       </v:shapetype>
-      <v:shape id="_x0000_i1040" type="#_x0000_t75" style="width:540pt;height:540pt;visibility:visible;mso-wrap-style:square" o:bullet="t">
+      <v:shape id="_x0000_i1065" type="#_x0000_t75" style="width:540.2pt;height:540.2pt;visibility:visible;mso-wrap-style:square" o:bullet="t">
         <v:imagedata r:id="rId1" o:title="" croptop="3115f" cropbottom="3115f" cropleft="3115f" cropright="3115f"/>
       </v:shape>
     </w:pict>
   </w:numPicBullet>
   <w:numPicBullet w:numPicBulletId="1">
     <w:pict>
-      <v:shape id="_x0000_i1041" type="#_x0000_t75" style="width:14.25pt;height:14.25pt;visibility:visible" o:bullet="t">
+      <v:shape id="_x0000_i1066" type="#_x0000_t75" style="width:14.15pt;height:14.15pt;visibility:visible" o:bullet="t">
         <v:imagedata r:id="rId2" o:title="" cropbottom="-1179f" cropright="-1179f"/>
       </v:shape>
     </w:pict>
@@ -9309,8 +9874,8 @@
   <w:abstractNum w:abstractNumId="4" w15:restartNumberingAfterBreak="0">
     <w:nsid w:val="19DF3515"/>
     <w:multiLevelType w:val="hybridMultilevel"/>
-    <w:tmpl w:val="A0788F20"/>
-    <w:lvl w:ilvl="0" w:tplc="B0765342">
+    <w:tmpl w:val="9CE8DFF4"/>
+    <w:lvl w:ilvl="0" w:tplc="71B8410A">
       <w:start w:val="1"/>
       <w:numFmt w:val="decimal"/>
       <w:pStyle w:val="051"/>
@@ -10548,9 +11113,6 @@
   </w:num>
   <w:num w:numId="4">
     <w:abstractNumId w:val="4"/>
-    <w:lvlOverride w:ilvl="0">
-      <w:startOverride w:val="1"/>
-    </w:lvlOverride>
   </w:num>
   <w:num w:numId="5">
     <w:abstractNumId w:val="1"/>
@@ -10587,6 +11149,12 @@
   </w:num>
   <w:num w:numId="16">
     <w:abstractNumId w:val="6"/>
+  </w:num>
+  <w:num w:numId="17">
+    <w:abstractNumId w:val="4"/>
+    <w:lvlOverride w:ilvl="0">
+      <w:startOverride w:val="1"/>
+    </w:lvlOverride>
   </w:num>
   <w:numIdMacAtCleanup w:val="9"/>
 </w:numbering>
@@ -11140,7 +11708,7 @@
     <w:rsid w:val="00FC1AA3"/>
     <w:pPr>
       <w:numPr>
-        <w:numId w:val="1"/>
+        <w:numId w:val="4"/>
       </w:numPr>
       <w:wordWrap/>
       <w:adjustRightInd w:val="0"/>
@@ -11600,7 +12168,7 @@
 </file>
 
 <file path=customXml/itemProps1.xml><?xml version="1.0" encoding="utf-8"?>
-<ds:datastoreItem xmlns:ds="http://schemas.openxmlformats.org/officeDocument/2006/customXml" ds:itemID="{8386508D-0E34-4C83-9C5C-043D8FD7D8F9}">
+<ds:datastoreItem xmlns:ds="http://schemas.openxmlformats.org/officeDocument/2006/customXml" ds:itemID="{D1EC7677-91E9-450D-84CC-FB3032A6D306}">
   <ds:schemaRefs>
     <ds:schemaRef ds:uri="http://schemas.openxmlformats.org/officeDocument/2006/bibliography"/>
   </ds:schemaRefs>

</xml_diff>

<commit_message>
Deploying to gh-pages from @ YoungJIn94/YoungJIn94.github.io@252366e4a750aef6afa30ae349f0b1fa45c6ad4e 🚀
</commit_message>
<xml_diff>
--- a/assets/pdf/YJKim_CV.docx
+++ b/assets/pdf/YJKim_CV.docx
@@ -542,7 +542,7 @@
               </wp:inline>
             </w:drawing>
           </mc:Choice>
-          <mc:Fallback xmlns:oel="http://schemas.microsoft.com/office/2019/extlst" xmlns:w16cex="http://schemas.microsoft.com/office/word/2018/wordml/cex" xmlns:w16="http://schemas.microsoft.com/office/word/2018/wordml" xmlns:w16du="http://schemas.microsoft.com/office/word/2023/wordml/word16du" xmlns:w16sdtdh="http://schemas.microsoft.com/office/word/2020/wordml/sdtdatahash">
+          <mc:Fallback xmlns:w16sdtdh="http://schemas.microsoft.com/office/word/2020/wordml/sdtdatahash" xmlns:w16du="http://schemas.microsoft.com/office/word/2023/wordml/word16du" xmlns:w16="http://schemas.microsoft.com/office/word/2018/wordml" xmlns:w16cex="http://schemas.microsoft.com/office/word/2018/wordml/cex" xmlns:oel="http://schemas.microsoft.com/office/2019/extlst">
             <w:pict>
               <v:line w14:anchorId="11BCC3A6" id="직선 연결선 2" o:spid="_x0000_s1026" style="visibility:visible;mso-wrap-style:square;mso-left-percent:-10001;mso-top-percent:-10001;mso-position-horizontal:absolute;mso-position-horizontal-relative:char;mso-position-vertical:absolute;mso-position-vertical-relative:line;mso-left-percent:-10001;mso-top-percent:-10001" from="0,0" to="447.85pt,0" o:gfxdata="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" strokecolor="windowText">
                 <o:lock v:ext="edit" shapetype="f"/>
@@ -1555,7 +1555,7 @@
               </wp:inline>
             </w:drawing>
           </mc:Choice>
-          <mc:Fallback xmlns:oel="http://schemas.microsoft.com/office/2019/extlst" xmlns:w16cex="http://schemas.microsoft.com/office/word/2018/wordml/cex" xmlns:w16="http://schemas.microsoft.com/office/word/2018/wordml" xmlns:w16du="http://schemas.microsoft.com/office/word/2023/wordml/word16du" xmlns:w16sdtdh="http://schemas.microsoft.com/office/word/2020/wordml/sdtdatahash">
+          <mc:Fallback xmlns:w16sdtdh="http://schemas.microsoft.com/office/word/2020/wordml/sdtdatahash" xmlns:w16du="http://schemas.microsoft.com/office/word/2023/wordml/word16du" xmlns:w16="http://schemas.microsoft.com/office/word/2018/wordml" xmlns:w16cex="http://schemas.microsoft.com/office/word/2018/wordml/cex" xmlns:oel="http://schemas.microsoft.com/office/2019/extlst">
             <w:pict>
               <v:line w14:anchorId="3F6884F7" id="직선 연결선 2" o:spid="_x0000_s1026" style="visibility:visible;mso-wrap-style:square;mso-left-percent:-10001;mso-top-percent:-10001;mso-position-horizontal:absolute;mso-position-horizontal-relative:char;mso-position-vertical:absolute;mso-position-vertical-relative:line;mso-left-percent:-10001;mso-top-percent:-10001" from="0,0" to="447.85pt,0" o:gfxdata="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" strokecolor="black [3213]">
                 <o:lock v:ext="edit" shapetype="f"/>
@@ -2248,7 +2248,7 @@
               </wp:inline>
             </w:drawing>
           </mc:Choice>
-          <mc:Fallback xmlns:oel="http://schemas.microsoft.com/office/2019/extlst" xmlns:w16cex="http://schemas.microsoft.com/office/word/2018/wordml/cex" xmlns:w16="http://schemas.microsoft.com/office/word/2018/wordml" xmlns:w16du="http://schemas.microsoft.com/office/word/2023/wordml/word16du" xmlns:w16sdtdh="http://schemas.microsoft.com/office/word/2020/wordml/sdtdatahash">
+          <mc:Fallback xmlns:w16sdtdh="http://schemas.microsoft.com/office/word/2020/wordml/sdtdatahash" xmlns:w16du="http://schemas.microsoft.com/office/word/2023/wordml/word16du" xmlns:w16="http://schemas.microsoft.com/office/word/2018/wordml" xmlns:w16cex="http://schemas.microsoft.com/office/word/2018/wordml/cex" xmlns:oel="http://schemas.microsoft.com/office/2019/extlst">
             <w:pict>
               <v:line w14:anchorId="22FE2562" id="직선 연결선 2" o:spid="_x0000_s1026" style="visibility:visible;mso-wrap-style:square;mso-left-percent:-10001;mso-top-percent:-10001;mso-position-horizontal:absolute;mso-position-horizontal-relative:char;mso-position-vertical:absolute;mso-position-vertical-relative:line;mso-left-percent:-10001;mso-top-percent:-10001" from="0,0" to="447.85pt,0" o:gfxdata="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" strokecolor="black [3213]">
                 <o:lock v:ext="edit" shapetype="f"/>
@@ -3208,7 +3208,7 @@
               </wp:inline>
             </w:drawing>
           </mc:Choice>
-          <mc:Fallback xmlns:oel="http://schemas.microsoft.com/office/2019/extlst" xmlns:w16cex="http://schemas.microsoft.com/office/word/2018/wordml/cex" xmlns:w16="http://schemas.microsoft.com/office/word/2018/wordml" xmlns:w16du="http://schemas.microsoft.com/office/word/2023/wordml/word16du" xmlns:w16sdtdh="http://schemas.microsoft.com/office/word/2020/wordml/sdtdatahash">
+          <mc:Fallback xmlns:w16sdtdh="http://schemas.microsoft.com/office/word/2020/wordml/sdtdatahash" xmlns:w16du="http://schemas.microsoft.com/office/word/2023/wordml/word16du" xmlns:w16="http://schemas.microsoft.com/office/word/2018/wordml" xmlns:w16cex="http://schemas.microsoft.com/office/word/2018/wordml/cex" xmlns:oel="http://schemas.microsoft.com/office/2019/extlst">
             <w:pict>
               <v:line w14:anchorId="3AFA4388" id="직선 연결선 2" o:spid="_x0000_s1026" style="visibility:visible;mso-wrap-style:square;mso-left-percent:-10001;mso-top-percent:-10001;mso-position-horizontal:absolute;mso-position-horizontal-relative:char;mso-position-vertical:absolute;mso-position-vertical-relative:line;mso-left-percent:-10001;mso-top-percent:-10001" from="0,0" to="447.85pt,0" o:gfxdata="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" strokecolor="black [3213]">
                 <o:lock v:ext="edit" shapetype="f"/>
@@ -3763,7 +3763,7 @@
               </wp:inline>
             </w:drawing>
           </mc:Choice>
-          <mc:Fallback xmlns:oel="http://schemas.microsoft.com/office/2019/extlst" xmlns:w16cex="http://schemas.microsoft.com/office/word/2018/wordml/cex" xmlns:w16="http://schemas.microsoft.com/office/word/2018/wordml" xmlns:w16du="http://schemas.microsoft.com/office/word/2023/wordml/word16du" xmlns:w16sdtdh="http://schemas.microsoft.com/office/word/2020/wordml/sdtdatahash">
+          <mc:Fallback xmlns:w16sdtdh="http://schemas.microsoft.com/office/word/2020/wordml/sdtdatahash" xmlns:w16du="http://schemas.microsoft.com/office/word/2023/wordml/word16du" xmlns:w16="http://schemas.microsoft.com/office/word/2018/wordml" xmlns:w16cex="http://schemas.microsoft.com/office/word/2018/wordml/cex" xmlns:oel="http://schemas.microsoft.com/office/2019/extlst">
             <w:pict>
               <v:line w14:anchorId="6A60165C" id="직선 연결선 2" o:spid="_x0000_s1026" style="visibility:visible;mso-wrap-style:square;mso-left-percent:-10001;mso-top-percent:-10001;mso-position-horizontal:absolute;mso-position-horizontal-relative:char;mso-position-vertical:absolute;mso-position-vertical-relative:line;mso-left-percent:-10001;mso-top-percent:-10001" from="0,0" to="447.85pt,0" o:gfxdata="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" strokecolor="windowText">
                 <o:lock v:ext="edit" shapetype="f"/>
@@ -3947,9 +3947,11 @@
         <w:ind w:leftChars="0"/>
         <w:rPr>
           <w:rFonts w:ascii="Linux Libertine Display" w:hAnsi="Linux Libertine Display" w:cs="Linux Libertine Display"/>
-          <w:bCs/>
-          <w:kern w:val="0"/>
-          <w:szCs w:val="20"/>
+          <w:b/>
+          <w:bCs/>
+          <w:kern w:val="0"/>
+          <w:sz w:val="28"/>
+          <w:szCs w:val="28"/>
         </w:rPr>
       </w:pPr>
       <w:r>
@@ -4127,134 +4129,6 @@
         <w:ind w:leftChars="0"/>
         <w:rPr>
           <w:rFonts w:ascii="Linux Libertine Display" w:hAnsi="Linux Libertine Display" w:cs="Linux Libertine Display"/>
-          <w:b/>
-          <w:bCs/>
-          <w:kern w:val="0"/>
-          <w:sz w:val="28"/>
-          <w:szCs w:val="28"/>
-        </w:rPr>
-      </w:pPr>
-      <w:r>
-        <w:rPr>
-          <w:rFonts w:ascii="Linux Libertine Display" w:hAnsi="Linux Libertine Display" w:cs="Linux Libertine Display"/>
-          <w:b/>
-          <w:color w:val="000000"/>
-          <w:szCs w:val="20"/>
-          <w:u w:val="single"/>
-          <w:shd w:val="clear" w:color="auto" w:fill="FFFFFF"/>
-        </w:rPr>
-        <w:t>Y. Kim</w:t>
-      </w:r>
-      <w:r>
-        <w:rPr>
-          <w:rFonts w:ascii="Linux Libertine Display" w:hAnsi="Linux Libertine Display" w:cs="Linux Libertine Display"/>
-          <w:b/>
-          <w:color w:val="000000"/>
-          <w:szCs w:val="20"/>
-          <w:shd w:val="clear" w:color="auto" w:fill="FFFFFF"/>
-        </w:rPr>
-        <w:t xml:space="preserve">, </w:t>
-      </w:r>
-      <w:r>
-        <w:rPr>
-          <w:rFonts w:ascii="Linux Libertine Display" w:hAnsi="Linux Libertine Display" w:cs="Linux Libertine Display"/>
-          <w:color w:val="000000"/>
-          <w:szCs w:val="20"/>
-          <w:shd w:val="clear" w:color="auto" w:fill="FFFFFF"/>
-        </w:rPr>
-        <w:t xml:space="preserve">G.-Y. Lee, J. Sung, J. Jang, </w:t>
-      </w:r>
-      <w:r>
-        <w:rPr>
-          <w:rFonts w:ascii="Linux Libertine Display" w:hAnsi="Linux Libertine Display" w:cs="Linux Libertine Display"/>
-          <w:color w:val="000000"/>
-          <w:szCs w:val="20"/>
-          <w:shd w:val="clear" w:color="auto" w:fill="FFFFFF"/>
-        </w:rPr>
-        <w:t xml:space="preserve">and </w:t>
-      </w:r>
-      <w:r>
-        <w:rPr>
-          <w:rFonts w:ascii="Linux Libertine Display" w:hAnsi="Linux Libertine Display" w:cs="Linux Libertine Display"/>
-          <w:color w:val="000000"/>
-          <w:szCs w:val="20"/>
-          <w:shd w:val="clear" w:color="auto" w:fill="FFFFFF"/>
-        </w:rPr>
-        <w:t>B. Lee,</w:t>
-      </w:r>
-      <w:r>
-        <w:rPr>
-          <w:rFonts w:ascii="Linux Libertine Display" w:hAnsi="Linux Libertine Display" w:cs="Linux Libertine Display"/>
-          <w:b/>
-          <w:color w:val="000000"/>
-          <w:szCs w:val="20"/>
-          <w:shd w:val="clear" w:color="auto" w:fill="FFFFFF"/>
-        </w:rPr>
-        <w:t xml:space="preserve"> </w:t>
-      </w:r>
-      <w:r>
-        <w:rPr>
-          <w:rFonts w:ascii="Linux Libertine Display" w:hAnsi="Linux Libertine Display" w:cs="Linux Libertine Display"/>
-          <w:color w:val="000000"/>
-          <w:szCs w:val="20"/>
-          <w:shd w:val="clear" w:color="auto" w:fill="FFFFFF"/>
-        </w:rPr>
-        <w:t>“</w:t>
-      </w:r>
-      <w:hyperlink r:id="rId13" w:history="1">
-        <w:r>
-          <w:rPr>
-            <w:rStyle w:val="a3"/>
-            <w:rFonts w:ascii="Linux Libertine Display" w:hAnsi="Linux Libertine Display" w:cs="Linux Libertine Display"/>
-            <w:color w:val="1F497D" w:themeColor="text2"/>
-            <w:szCs w:val="20"/>
-            <w:shd w:val="clear" w:color="auto" w:fill="FFFFFF"/>
-          </w:rPr>
-          <w:t>Spiral Metalens for Phase Contrast Imaging</w:t>
-        </w:r>
-      </w:hyperlink>
-      <w:r>
-        <w:rPr>
-          <w:rFonts w:ascii="Linux Libertine Display" w:hAnsi="Linux Libertine Display" w:cs="Linux Libertine Display"/>
-          <w:color w:val="000000"/>
-          <w:szCs w:val="20"/>
-          <w:shd w:val="clear" w:color="auto" w:fill="FFFFFF"/>
-        </w:rPr>
-        <w:t xml:space="preserve">,” </w:t>
-      </w:r>
-      <w:r>
-        <w:rPr>
-          <w:rFonts w:ascii="Linux Libertine Display" w:hAnsi="Linux Libertine Display" w:cs="Linux Libertine Display"/>
-          <w:b/>
-          <w:color w:val="000000"/>
-          <w:szCs w:val="20"/>
-          <w:shd w:val="clear" w:color="auto" w:fill="FFFFFF"/>
-        </w:rPr>
-        <w:t>Advanced Functional Materials</w:t>
-      </w:r>
-      <w:r>
-        <w:rPr>
-          <w:rFonts w:ascii="Linux Libertine Display" w:hAnsi="Linux Libertine Display" w:cs="Linux Libertine Display"/>
-          <w:color w:val="000000"/>
-          <w:szCs w:val="20"/>
-          <w:shd w:val="clear" w:color="auto" w:fill="FFFFFF"/>
-        </w:rPr>
-        <w:t>, vol. 32, no. 5, pp. 2106050, 2022.</w:t>
-      </w:r>
-    </w:p>
-    <w:p>
-      <w:pPr>
-        <w:pStyle w:val="a6"/>
-        <w:numPr>
-          <w:ilvl w:val="0"/>
-          <w:numId w:val="16"/>
-        </w:numPr>
-        <w:wordWrap/>
-        <w:adjustRightInd w:val="0"/>
-        <w:spacing w:after="0" w:line="360" w:lineRule="auto"/>
-        <w:ind w:leftChars="0"/>
-        <w:rPr>
-          <w:rFonts w:ascii="Linux Libertine Display" w:hAnsi="Linux Libertine Display" w:cs="Linux Libertine Display"/>
           <w:bCs/>
           <w:kern w:val="0"/>
           <w:szCs w:val="20"/>
@@ -4328,7 +4202,7 @@
         </w:rPr>
         <w:t>, “</w:t>
       </w:r>
-      <w:hyperlink r:id="rId14" w:history="1">
+      <w:hyperlink r:id="rId13" w:history="1">
         <w:r>
           <w:rPr>
             <w:rStyle w:val="a3"/>
@@ -4482,6 +4356,127 @@
           <w:szCs w:val="20"/>
         </w:rPr>
         <w:t>)</w:t>
+      </w:r>
+      <w:r>
+        <w:rPr>
+          <w:rFonts w:ascii="Linux Libertine Display" w:hAnsi="Linux Libertine Display" w:cs="Linux Libertine Display"/>
+          <w:bCs/>
+          <w:kern w:val="0"/>
+          <w:szCs w:val="20"/>
+        </w:rPr>
+        <w:t xml:space="preserve"> </w:t>
+      </w:r>
+      <w:bookmarkStart w:id="0" w:name="_GoBack"/>
+      <w:bookmarkEnd w:id="0"/>
+    </w:p>
+    <w:p>
+      <w:pPr>
+        <w:pStyle w:val="a6"/>
+        <w:numPr>
+          <w:ilvl w:val="0"/>
+          <w:numId w:val="16"/>
+        </w:numPr>
+        <w:wordWrap/>
+        <w:adjustRightInd w:val="0"/>
+        <w:spacing w:after="0" w:line="360" w:lineRule="auto"/>
+        <w:ind w:leftChars="0"/>
+        <w:rPr>
+          <w:rFonts w:ascii="Linux Libertine Display" w:hAnsi="Linux Libertine Display" w:cs="Linux Libertine Display"/>
+          <w:b/>
+          <w:bCs/>
+          <w:kern w:val="0"/>
+          <w:sz w:val="28"/>
+          <w:szCs w:val="28"/>
+        </w:rPr>
+      </w:pPr>
+      <w:r>
+        <w:rPr>
+          <w:rFonts w:ascii="Linux Libertine Display" w:hAnsi="Linux Libertine Display" w:cs="Linux Libertine Display"/>
+          <w:b/>
+          <w:color w:val="000000"/>
+          <w:szCs w:val="20"/>
+          <w:u w:val="single"/>
+          <w:shd w:val="clear" w:color="auto" w:fill="FFFFFF"/>
+        </w:rPr>
+        <w:t>Y. Kim</w:t>
+      </w:r>
+      <w:r>
+        <w:rPr>
+          <w:rFonts w:ascii="Linux Libertine Display" w:hAnsi="Linux Libertine Display" w:cs="Linux Libertine Display"/>
+          <w:b/>
+          <w:color w:val="000000"/>
+          <w:szCs w:val="20"/>
+          <w:shd w:val="clear" w:color="auto" w:fill="FFFFFF"/>
+        </w:rPr>
+        <w:t xml:space="preserve">, </w:t>
+      </w:r>
+      <w:r>
+        <w:rPr>
+          <w:rFonts w:ascii="Linux Libertine Display" w:hAnsi="Linux Libertine Display" w:cs="Linux Libertine Display"/>
+          <w:color w:val="000000"/>
+          <w:szCs w:val="20"/>
+          <w:shd w:val="clear" w:color="auto" w:fill="FFFFFF"/>
+        </w:rPr>
+        <w:t>G.-Y. Lee, J. Sung, J. Jang, and B. Lee,</w:t>
+      </w:r>
+      <w:r>
+        <w:rPr>
+          <w:rFonts w:ascii="Linux Libertine Display" w:hAnsi="Linux Libertine Display" w:cs="Linux Libertine Display"/>
+          <w:b/>
+          <w:color w:val="000000"/>
+          <w:szCs w:val="20"/>
+          <w:shd w:val="clear" w:color="auto" w:fill="FFFFFF"/>
+        </w:rPr>
+        <w:t xml:space="preserve"> </w:t>
+      </w:r>
+      <w:r>
+        <w:rPr>
+          <w:rFonts w:ascii="Linux Libertine Display" w:hAnsi="Linux Libertine Display" w:cs="Linux Libertine Display"/>
+          <w:color w:val="000000"/>
+          <w:szCs w:val="20"/>
+          <w:shd w:val="clear" w:color="auto" w:fill="FFFFFF"/>
+        </w:rPr>
+        <w:t>“</w:t>
+      </w:r>
+      <w:hyperlink r:id="rId14" w:history="1">
+        <w:r>
+          <w:rPr>
+            <w:rStyle w:val="a3"/>
+            <w:rFonts w:ascii="Linux Libertine Display" w:hAnsi="Linux Libertine Display" w:cs="Linux Libertine Display"/>
+            <w:color w:val="1F497D" w:themeColor="text2"/>
+            <w:szCs w:val="20"/>
+            <w:shd w:val="clear" w:color="auto" w:fill="FFFFFF"/>
+          </w:rPr>
+          <w:t>Spiral Metalens for Phase Contrast Imaging</w:t>
+        </w:r>
+      </w:hyperlink>
+      <w:r>
+        <w:rPr>
+          <w:rFonts w:ascii="Linux Libertine Display" w:hAnsi="Linux Libertine Display" w:cs="Linux Libertine Display"/>
+          <w:color w:val="000000"/>
+          <w:szCs w:val="20"/>
+          <w:shd w:val="clear" w:color="auto" w:fill="FFFFFF"/>
+        </w:rPr>
+        <w:t xml:space="preserve">,” </w:t>
+      </w:r>
+      <w:r>
+        <w:rPr>
+          <w:rFonts w:ascii="Linux Libertine Display" w:hAnsi="Linux Libertine Display" w:cs="Linux Libertine Display"/>
+          <w:b/>
+          <w:color w:val="000000"/>
+          <w:szCs w:val="20"/>
+          <w:shd w:val="clear" w:color="auto" w:fill="FFFFFF"/>
+        </w:rPr>
+        <w:t>Advanced Functional Materials</w:t>
+      </w:r>
+      <w:r>
+        <w:rPr>
+          <w:rFonts w:ascii="Linux Libertine Display" w:hAnsi="Linux Libertine Display" w:cs="Linux Libertine Display"/>
+          <w:color w:val="000000"/>
+          <w:szCs w:val="20"/>
+          <w:shd w:val="clear" w:color="auto" w:fill="FFFFFF"/>
+        </w:rPr>
+        <w:t>, vol. 32, no. 5, pp. 2106050, 2022.</w:t>
       </w:r>
     </w:p>
     <w:p>
@@ -4795,7 +4790,7 @@
               </wp:inline>
             </w:drawing>
           </mc:Choice>
-          <mc:Fallback xmlns:oel="http://schemas.microsoft.com/office/2019/extlst" xmlns:w16cex="http://schemas.microsoft.com/office/word/2018/wordml/cex" xmlns:w16="http://schemas.microsoft.com/office/word/2018/wordml" xmlns:w16du="http://schemas.microsoft.com/office/word/2023/wordml/word16du" xmlns:w16sdtdh="http://schemas.microsoft.com/office/word/2020/wordml/sdtdatahash">
+          <mc:Fallback xmlns:w16sdtdh="http://schemas.microsoft.com/office/word/2020/wordml/sdtdatahash" xmlns:w16du="http://schemas.microsoft.com/office/word/2023/wordml/word16du" xmlns:w16="http://schemas.microsoft.com/office/word/2018/wordml" xmlns:w16cex="http://schemas.microsoft.com/office/word/2018/wordml/cex" xmlns:oel="http://schemas.microsoft.com/office/2019/extlst">
             <w:pict>
               <v:line w14:anchorId="23BF7A76" id="직선 연결선 2" o:spid="_x0000_s1026" style="visibility:visible;mso-wrap-style:square;mso-left-percent:-10001;mso-top-percent:-10001;mso-position-horizontal:absolute;mso-position-horizontal-relative:char;mso-position-vertical:absolute;mso-position-vertical-relative:line;mso-left-percent:-10001;mso-top-percent:-10001" from="0,0" to="447.85pt,0" o:gfxdata="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" strokecolor="black [3213]">
                 <o:lock v:ext="edit" shapetype="f"/>
@@ -6024,7 +6019,7 @@
               </wp:inline>
             </w:drawing>
           </mc:Choice>
-          <mc:Fallback xmlns:oel="http://schemas.microsoft.com/office/2019/extlst" xmlns:w16cex="http://schemas.microsoft.com/office/word/2018/wordml/cex" xmlns:w16="http://schemas.microsoft.com/office/word/2018/wordml" xmlns:w16du="http://schemas.microsoft.com/office/word/2023/wordml/word16du" xmlns:w16sdtdh="http://schemas.microsoft.com/office/word/2020/wordml/sdtdatahash">
+          <mc:Fallback xmlns:w16sdtdh="http://schemas.microsoft.com/office/word/2020/wordml/sdtdatahash" xmlns:w16du="http://schemas.microsoft.com/office/word/2023/wordml/word16du" xmlns:w16="http://schemas.microsoft.com/office/word/2018/wordml" xmlns:w16cex="http://schemas.microsoft.com/office/word/2018/wordml/cex" xmlns:oel="http://schemas.microsoft.com/office/2019/extlst">
             <w:pict>
               <v:line w14:anchorId="1366E60E" id="직선 연결선 2" o:spid="_x0000_s1026" style="visibility:visible;mso-wrap-style:square;mso-left-percent:-10001;mso-top-percent:-10001;mso-position-horizontal:absolute;mso-position-horizontal-relative:char;mso-position-vertical:absolute;mso-position-vertical-relative:line;mso-left-percent:-10001;mso-top-percent:-10001" from="0,0" to="447.85pt,0" o:gfxdata="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" strokecolor="black [3213]">
                 <o:lock v:ext="edit" shapetype="f"/>
@@ -6788,7 +6783,7 @@
               </wp:inline>
             </w:drawing>
           </mc:Choice>
-          <mc:Fallback xmlns:oel="http://schemas.microsoft.com/office/2019/extlst" xmlns:w16cex="http://schemas.microsoft.com/office/word/2018/wordml/cex" xmlns:w16="http://schemas.microsoft.com/office/word/2018/wordml" xmlns:w16du="http://schemas.microsoft.com/office/word/2023/wordml/word16du" xmlns:w16sdtdh="http://schemas.microsoft.com/office/word/2020/wordml/sdtdatahash">
+          <mc:Fallback xmlns:w16sdtdh="http://schemas.microsoft.com/office/word/2020/wordml/sdtdatahash" xmlns:w16du="http://schemas.microsoft.com/office/word/2023/wordml/word16du" xmlns:w16="http://schemas.microsoft.com/office/word/2018/wordml" xmlns:w16cex="http://schemas.microsoft.com/office/word/2018/wordml/cex" xmlns:oel="http://schemas.microsoft.com/office/2019/extlst">
             <w:pict>
               <v:line w14:anchorId="541D2091" id="직선 연결선 2" o:spid="_x0000_s1026" style="visibility:visible;mso-wrap-style:square;mso-left-percent:-10001;mso-top-percent:-10001;mso-position-horizontal:absolute;mso-position-horizontal-relative:char;mso-position-vertical:absolute;mso-position-vertical-relative:line;mso-left-percent:-10001;mso-top-percent:-10001" from="0,0" to="444.9pt,0" o:gfxdata="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" strokecolor="windowText">
                 <o:lock v:ext="edit" shapetype="f"/>
@@ -8016,8 +8011,6 @@
                 <w:szCs w:val="20"/>
               </w:rPr>
             </w:pPr>
-            <w:bookmarkStart w:id="0" w:name="_GoBack"/>
-            <w:bookmarkEnd w:id="0"/>
           </w:p>
         </w:tc>
       </w:tr>
@@ -9207,7 +9200,7 @@
             </wp:inline>
           </w:drawing>
         </mc:Choice>
-        <mc:Fallback xmlns:oel="http://schemas.microsoft.com/office/2019/extlst" xmlns:w16cex="http://schemas.microsoft.com/office/word/2018/wordml/cex" xmlns:w16="http://schemas.microsoft.com/office/word/2018/wordml" xmlns:w16du="http://schemas.microsoft.com/office/word/2023/wordml/word16du" xmlns:w16sdtdh="http://schemas.microsoft.com/office/word/2020/wordml/sdtdatahash">
+        <mc:Fallback xmlns:w16sdtdh="http://schemas.microsoft.com/office/word/2020/wordml/sdtdatahash" xmlns:w16du="http://schemas.microsoft.com/office/word/2023/wordml/word16du" xmlns:w16="http://schemas.microsoft.com/office/word/2018/wordml" xmlns:w16cex="http://schemas.microsoft.com/office/word/2018/wordml/cex" xmlns:oel="http://schemas.microsoft.com/office/2019/extlst">
           <w:pict>
             <v:line w14:anchorId="33EE1EC9" id="직선 연결선 2" o:spid="_x0000_s1026" style="visibility:visible;mso-wrap-style:square;mso-left-percent:-10001;mso-top-percent:-10001;mso-position-horizontal:absolute;mso-position-horizontal-relative:char;mso-position-vertical:absolute;mso-position-vertical-relative:line;mso-left-percent:-10001;mso-top-percent:-10001" from="0,0" to="447.85pt,0" o:gfxdata="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" strokecolor="black [3213]">
               <o:lock v:ext="edit" shapetype="f"/>
@@ -9244,14 +9237,14 @@
         <v:path o:extrusionok="f" gradientshapeok="t" o:connecttype="rect"/>
         <o:lock v:ext="edit" aspectratio="t"/>
       </v:shapetype>
-      <v:shape id="_x0000_i1034" type="#_x0000_t75" style="width:540.2pt;height:540.2pt;visibility:visible;mso-wrap-style:square" o:bullet="t">
+      <v:shape id="_x0000_i1030" type="#_x0000_t75" style="width:540.2pt;height:540.2pt;visibility:visible;mso-wrap-style:square" o:bullet="t">
         <v:imagedata r:id="rId1" o:title="" croptop="3115f" cropbottom="3115f" cropleft="3115f" cropright="3115f"/>
       </v:shape>
     </w:pict>
   </w:numPicBullet>
   <w:numPicBullet w:numPicBulletId="1">
     <w:pict>
-      <v:shape id="_x0000_i1035" type="#_x0000_t75" style="width:14.15pt;height:14.15pt;visibility:visible" o:bullet="t">
+      <v:shape id="_x0000_i1031" type="#_x0000_t75" style="width:14.15pt;height:14.15pt;visibility:visible" o:bullet="t">
         <v:imagedata r:id="rId2" o:title="" cropbottom="-1179f" cropright="-1179f"/>
       </v:shape>
     </w:pict>
@@ -11961,7 +11954,7 @@
 </file>
 
 <file path=customXml/itemProps1.xml><?xml version="1.0" encoding="utf-8"?>
-<ds:datastoreItem xmlns:ds="http://schemas.openxmlformats.org/officeDocument/2006/customXml" ds:itemID="{12ECEFB7-FC1A-49FB-96C2-8CDDE32EBD6A}">
+<ds:datastoreItem xmlns:ds="http://schemas.openxmlformats.org/officeDocument/2006/customXml" ds:itemID="{246B930F-9BEB-4FD3-91DA-2C3EC232C571}">
   <ds:schemaRefs>
     <ds:schemaRef ds:uri="http://schemas.openxmlformats.org/officeDocument/2006/bibliography"/>
   </ds:schemaRefs>

</xml_diff>

<commit_message>
Deploying to gh-pages from @ YoungJIn94/YoungJIn94.github.io@8e320158fa990dc7b53896dc2ebf59f576f81615 🚀
</commit_message>
<xml_diff>
--- a/assets/pdf/YJKim_CV.docx
+++ b/assets/pdf/YJKim_CV.docx
@@ -542,7 +542,7 @@
               </wp:inline>
             </w:drawing>
           </mc:Choice>
-          <mc:Fallback xmlns:w16sdtdh="http://schemas.microsoft.com/office/word/2020/wordml/sdtdatahash" xmlns:w16du="http://schemas.microsoft.com/office/word/2023/wordml/word16du" xmlns:w16="http://schemas.microsoft.com/office/word/2018/wordml" xmlns:w16cex="http://schemas.microsoft.com/office/word/2018/wordml/cex" xmlns:oel="http://schemas.microsoft.com/office/2019/extlst">
+          <mc:Fallback xmlns:oel="http://schemas.microsoft.com/office/2019/extlst" xmlns:w16cex="http://schemas.microsoft.com/office/word/2018/wordml/cex" xmlns:w16="http://schemas.microsoft.com/office/word/2018/wordml" xmlns:w16du="http://schemas.microsoft.com/office/word/2023/wordml/word16du" xmlns:w16sdtdh="http://schemas.microsoft.com/office/word/2020/wordml/sdtdatahash">
             <w:pict>
               <v:line w14:anchorId="11BCC3A6" id="직선 연결선 2" o:spid="_x0000_s1026" style="visibility:visible;mso-wrap-style:square;mso-left-percent:-10001;mso-top-percent:-10001;mso-position-horizontal:absolute;mso-position-horizontal-relative:char;mso-position-vertical:absolute;mso-position-vertical-relative:line;mso-left-percent:-10001;mso-top-percent:-10001" from="0,0" to="447.85pt,0" o:gfxdata="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" strokecolor="windowText">
                 <o:lock v:ext="edit" shapetype="f"/>
@@ -1555,7 +1555,7 @@
               </wp:inline>
             </w:drawing>
           </mc:Choice>
-          <mc:Fallback xmlns:w16sdtdh="http://schemas.microsoft.com/office/word/2020/wordml/sdtdatahash" xmlns:w16du="http://schemas.microsoft.com/office/word/2023/wordml/word16du" xmlns:w16="http://schemas.microsoft.com/office/word/2018/wordml" xmlns:w16cex="http://schemas.microsoft.com/office/word/2018/wordml/cex" xmlns:oel="http://schemas.microsoft.com/office/2019/extlst">
+          <mc:Fallback xmlns:oel="http://schemas.microsoft.com/office/2019/extlst" xmlns:w16cex="http://schemas.microsoft.com/office/word/2018/wordml/cex" xmlns:w16="http://schemas.microsoft.com/office/word/2018/wordml" xmlns:w16du="http://schemas.microsoft.com/office/word/2023/wordml/word16du" xmlns:w16sdtdh="http://schemas.microsoft.com/office/word/2020/wordml/sdtdatahash">
             <w:pict>
               <v:line w14:anchorId="3F6884F7" id="직선 연결선 2" o:spid="_x0000_s1026" style="visibility:visible;mso-wrap-style:square;mso-left-percent:-10001;mso-top-percent:-10001;mso-position-horizontal:absolute;mso-position-horizontal-relative:char;mso-position-vertical:absolute;mso-position-vertical-relative:line;mso-left-percent:-10001;mso-top-percent:-10001" from="0,0" to="447.85pt,0" o:gfxdata="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" strokecolor="black [3213]">
                 <o:lock v:ext="edit" shapetype="f"/>
@@ -2248,7 +2248,7 @@
               </wp:inline>
             </w:drawing>
           </mc:Choice>
-          <mc:Fallback xmlns:w16sdtdh="http://schemas.microsoft.com/office/word/2020/wordml/sdtdatahash" xmlns:w16du="http://schemas.microsoft.com/office/word/2023/wordml/word16du" xmlns:w16="http://schemas.microsoft.com/office/word/2018/wordml" xmlns:w16cex="http://schemas.microsoft.com/office/word/2018/wordml/cex" xmlns:oel="http://schemas.microsoft.com/office/2019/extlst">
+          <mc:Fallback xmlns:oel="http://schemas.microsoft.com/office/2019/extlst" xmlns:w16cex="http://schemas.microsoft.com/office/word/2018/wordml/cex" xmlns:w16="http://schemas.microsoft.com/office/word/2018/wordml" xmlns:w16du="http://schemas.microsoft.com/office/word/2023/wordml/word16du" xmlns:w16sdtdh="http://schemas.microsoft.com/office/word/2020/wordml/sdtdatahash">
             <w:pict>
               <v:line w14:anchorId="22FE2562" id="직선 연결선 2" o:spid="_x0000_s1026" style="visibility:visible;mso-wrap-style:square;mso-left-percent:-10001;mso-top-percent:-10001;mso-position-horizontal:absolute;mso-position-horizontal-relative:char;mso-position-vertical:absolute;mso-position-vertical-relative:line;mso-left-percent:-10001;mso-top-percent:-10001" from="0,0" to="447.85pt,0" o:gfxdata="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" strokecolor="black [3213]">
                 <o:lock v:ext="edit" shapetype="f"/>
@@ -3208,7 +3208,7 @@
               </wp:inline>
             </w:drawing>
           </mc:Choice>
-          <mc:Fallback xmlns:w16sdtdh="http://schemas.microsoft.com/office/word/2020/wordml/sdtdatahash" xmlns:w16du="http://schemas.microsoft.com/office/word/2023/wordml/word16du" xmlns:w16="http://schemas.microsoft.com/office/word/2018/wordml" xmlns:w16cex="http://schemas.microsoft.com/office/word/2018/wordml/cex" xmlns:oel="http://schemas.microsoft.com/office/2019/extlst">
+          <mc:Fallback xmlns:oel="http://schemas.microsoft.com/office/2019/extlst" xmlns:w16cex="http://schemas.microsoft.com/office/word/2018/wordml/cex" xmlns:w16="http://schemas.microsoft.com/office/word/2018/wordml" xmlns:w16du="http://schemas.microsoft.com/office/word/2023/wordml/word16du" xmlns:w16sdtdh="http://schemas.microsoft.com/office/word/2020/wordml/sdtdatahash">
             <w:pict>
               <v:line w14:anchorId="3AFA4388" id="직선 연결선 2" o:spid="_x0000_s1026" style="visibility:visible;mso-wrap-style:square;mso-left-percent:-10001;mso-top-percent:-10001;mso-position-horizontal:absolute;mso-position-horizontal-relative:char;mso-position-vertical:absolute;mso-position-vertical-relative:line;mso-left-percent:-10001;mso-top-percent:-10001" from="0,0" to="447.85pt,0" o:gfxdata="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" strokecolor="black [3213]">
                 <o:lock v:ext="edit" shapetype="f"/>
@@ -3577,6 +3577,8 @@
         </w:rPr>
         <w:t>Seoul National University, 2021.</w:t>
       </w:r>
+      <w:bookmarkStart w:id="0" w:name="_GoBack"/>
+      <w:bookmarkEnd w:id="0"/>
     </w:p>
     <w:p>
       <w:pPr>
@@ -3763,7 +3765,7 @@
               </wp:inline>
             </w:drawing>
           </mc:Choice>
-          <mc:Fallback xmlns:w16sdtdh="http://schemas.microsoft.com/office/word/2020/wordml/sdtdatahash" xmlns:w16du="http://schemas.microsoft.com/office/word/2023/wordml/word16du" xmlns:w16="http://schemas.microsoft.com/office/word/2018/wordml" xmlns:w16cex="http://schemas.microsoft.com/office/word/2018/wordml/cex" xmlns:oel="http://schemas.microsoft.com/office/2019/extlst">
+          <mc:Fallback xmlns:oel="http://schemas.microsoft.com/office/2019/extlst" xmlns:w16cex="http://schemas.microsoft.com/office/word/2018/wordml/cex" xmlns:w16="http://schemas.microsoft.com/office/word/2018/wordml" xmlns:w16du="http://schemas.microsoft.com/office/word/2023/wordml/word16du" xmlns:w16sdtdh="http://schemas.microsoft.com/office/word/2020/wordml/sdtdatahash">
             <w:pict>
               <v:line w14:anchorId="6A60165C" id="직선 연결선 2" o:spid="_x0000_s1026" style="visibility:visible;mso-wrap-style:square;mso-left-percent:-10001;mso-top-percent:-10001;mso-position-horizontal:absolute;mso-position-horizontal-relative:char;mso-position-vertical:absolute;mso-position-vertical-relative:line;mso-left-percent:-10001;mso-top-percent:-10001" from="0,0" to="447.85pt,0" o:gfxdata="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" strokecolor="windowText">
                 <o:lock v:ext="edit" shapetype="f"/>
@@ -4366,8 +4368,6 @@
         </w:rPr>
         <w:t xml:space="preserve"> </w:t>
       </w:r>
-      <w:bookmarkStart w:id="0" w:name="_GoBack"/>
-      <w:bookmarkEnd w:id="0"/>
     </w:p>
     <w:p>
       <w:pPr>
@@ -4660,6 +4660,15 @@
           <w:kern w:val="0"/>
           <w:szCs w:val="20"/>
         </w:rPr>
+        <w:t xml:space="preserve">2402853, </w:t>
+      </w:r>
+      <w:r>
+        <w:rPr>
+          <w:rFonts w:ascii="Linux Libertine Display" w:hAnsi="Linux Libertine Display" w:cs="Linux Libertine Display"/>
+          <w:bCs/>
+          <w:kern w:val="0"/>
+          <w:szCs w:val="20"/>
+        </w:rPr>
         <w:t>202</w:t>
       </w:r>
       <w:r>
@@ -4678,34 +4687,25 @@
           <w:kern w:val="0"/>
           <w:szCs w:val="20"/>
         </w:rPr>
-        <w:t xml:space="preserve">. </w:t>
-      </w:r>
-      <w:r>
-        <w:rPr>
-          <w:rFonts w:ascii="Linux Libertine Display" w:hAnsi="Linux Libertine Display" w:cs="Linux Libertine Display"/>
-          <w:bCs/>
-          <w:kern w:val="0"/>
-          <w:szCs w:val="20"/>
-        </w:rPr>
-        <w:t>(</w:t>
-      </w:r>
-      <w:r>
-        <w:rPr>
-          <w:rFonts w:ascii="Linux Libertine Display" w:hAnsi="Linux Libertine Display" w:cs="Linux Libertine Display" w:hint="eastAsia"/>
-          <w:bCs/>
-          <w:kern w:val="0"/>
-          <w:szCs w:val="20"/>
-        </w:rPr>
-        <w:t>A</w:t>
-      </w:r>
-      <w:r>
-        <w:rPr>
-          <w:rFonts w:ascii="Linux Libertine Display" w:hAnsi="Linux Libertine Display" w:cs="Linux Libertine Display"/>
-          <w:bCs/>
-          <w:kern w:val="0"/>
-          <w:szCs w:val="20"/>
-        </w:rPr>
-        <w:t>ccepted)</w:t>
+        <w:t xml:space="preserve"> (Early View)</w:t>
+      </w:r>
+      <w:r>
+        <w:rPr>
+          <w:rFonts w:ascii="Linux Libertine Display" w:hAnsi="Linux Libertine Display" w:cs="Linux Libertine Display"/>
+          <w:bCs/>
+          <w:kern w:val="0"/>
+          <w:szCs w:val="20"/>
+        </w:rPr>
+        <w:t>.</w:t>
+      </w:r>
+      <w:r>
+        <w:rPr>
+          <w:rFonts w:ascii="Linux Libertine Display" w:hAnsi="Linux Libertine Display" w:cs="Linux Libertine Display"/>
+          <w:bCs/>
+          <w:kern w:val="0"/>
+          <w:szCs w:val="20"/>
+        </w:rPr>
+        <w:t xml:space="preserve"> </w:t>
       </w:r>
       <w:r>
         <w:rPr>
@@ -4790,7 +4790,7 @@
               </wp:inline>
             </w:drawing>
           </mc:Choice>
-          <mc:Fallback xmlns:w16sdtdh="http://schemas.microsoft.com/office/word/2020/wordml/sdtdatahash" xmlns:w16du="http://schemas.microsoft.com/office/word/2023/wordml/word16du" xmlns:w16="http://schemas.microsoft.com/office/word/2018/wordml" xmlns:w16cex="http://schemas.microsoft.com/office/word/2018/wordml/cex" xmlns:oel="http://schemas.microsoft.com/office/2019/extlst">
+          <mc:Fallback xmlns:oel="http://schemas.microsoft.com/office/2019/extlst" xmlns:w16cex="http://schemas.microsoft.com/office/word/2018/wordml/cex" xmlns:w16="http://schemas.microsoft.com/office/word/2018/wordml" xmlns:w16du="http://schemas.microsoft.com/office/word/2023/wordml/word16du" xmlns:w16sdtdh="http://schemas.microsoft.com/office/word/2020/wordml/sdtdatahash">
             <w:pict>
               <v:line w14:anchorId="23BF7A76" id="직선 연결선 2" o:spid="_x0000_s1026" style="visibility:visible;mso-wrap-style:square;mso-left-percent:-10001;mso-top-percent:-10001;mso-position-horizontal:absolute;mso-position-horizontal-relative:char;mso-position-vertical:absolute;mso-position-vertical-relative:line;mso-left-percent:-10001;mso-top-percent:-10001" from="0,0" to="447.85pt,0" o:gfxdata="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" strokecolor="black [3213]">
                 <o:lock v:ext="edit" shapetype="f"/>
@@ -6019,7 +6019,7 @@
               </wp:inline>
             </w:drawing>
           </mc:Choice>
-          <mc:Fallback xmlns:w16sdtdh="http://schemas.microsoft.com/office/word/2020/wordml/sdtdatahash" xmlns:w16du="http://schemas.microsoft.com/office/word/2023/wordml/word16du" xmlns:w16="http://schemas.microsoft.com/office/word/2018/wordml" xmlns:w16cex="http://schemas.microsoft.com/office/word/2018/wordml/cex" xmlns:oel="http://schemas.microsoft.com/office/2019/extlst">
+          <mc:Fallback xmlns:oel="http://schemas.microsoft.com/office/2019/extlst" xmlns:w16cex="http://schemas.microsoft.com/office/word/2018/wordml/cex" xmlns:w16="http://schemas.microsoft.com/office/word/2018/wordml" xmlns:w16du="http://schemas.microsoft.com/office/word/2023/wordml/word16du" xmlns:w16sdtdh="http://schemas.microsoft.com/office/word/2020/wordml/sdtdatahash">
             <w:pict>
               <v:line w14:anchorId="1366E60E" id="직선 연결선 2" o:spid="_x0000_s1026" style="visibility:visible;mso-wrap-style:square;mso-left-percent:-10001;mso-top-percent:-10001;mso-position-horizontal:absolute;mso-position-horizontal-relative:char;mso-position-vertical:absolute;mso-position-vertical-relative:line;mso-left-percent:-10001;mso-top-percent:-10001" from="0,0" to="447.85pt,0" o:gfxdata="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" strokecolor="black [3213]">
                 <o:lock v:ext="edit" shapetype="f"/>
@@ -6783,7 +6783,7 @@
               </wp:inline>
             </w:drawing>
           </mc:Choice>
-          <mc:Fallback xmlns:w16sdtdh="http://schemas.microsoft.com/office/word/2020/wordml/sdtdatahash" xmlns:w16du="http://schemas.microsoft.com/office/word/2023/wordml/word16du" xmlns:w16="http://schemas.microsoft.com/office/word/2018/wordml" xmlns:w16cex="http://schemas.microsoft.com/office/word/2018/wordml/cex" xmlns:oel="http://schemas.microsoft.com/office/2019/extlst">
+          <mc:Fallback xmlns:oel="http://schemas.microsoft.com/office/2019/extlst" xmlns:w16cex="http://schemas.microsoft.com/office/word/2018/wordml/cex" xmlns:w16="http://schemas.microsoft.com/office/word/2018/wordml" xmlns:w16du="http://schemas.microsoft.com/office/word/2023/wordml/word16du" xmlns:w16sdtdh="http://schemas.microsoft.com/office/word/2020/wordml/sdtdatahash">
             <w:pict>
               <v:line w14:anchorId="541D2091" id="직선 연결선 2" o:spid="_x0000_s1026" style="visibility:visible;mso-wrap-style:square;mso-left-percent:-10001;mso-top-percent:-10001;mso-position-horizontal:absolute;mso-position-horizontal-relative:char;mso-position-vertical:absolute;mso-position-vertical-relative:line;mso-left-percent:-10001;mso-top-percent:-10001" from="0,0" to="444.9pt,0" o:gfxdata="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" strokecolor="windowText">
                 <o:lock v:ext="edit" shapetype="f"/>
@@ -9200,7 +9200,7 @@
             </wp:inline>
           </w:drawing>
         </mc:Choice>
-        <mc:Fallback xmlns:w16sdtdh="http://schemas.microsoft.com/office/word/2020/wordml/sdtdatahash" xmlns:w16du="http://schemas.microsoft.com/office/word/2023/wordml/word16du" xmlns:w16="http://schemas.microsoft.com/office/word/2018/wordml" xmlns:w16cex="http://schemas.microsoft.com/office/word/2018/wordml/cex" xmlns:oel="http://schemas.microsoft.com/office/2019/extlst">
+        <mc:Fallback xmlns:oel="http://schemas.microsoft.com/office/2019/extlst" xmlns:w16cex="http://schemas.microsoft.com/office/word/2018/wordml/cex" xmlns:w16="http://schemas.microsoft.com/office/word/2018/wordml" xmlns:w16du="http://schemas.microsoft.com/office/word/2023/wordml/word16du" xmlns:w16sdtdh="http://schemas.microsoft.com/office/word/2020/wordml/sdtdatahash">
           <w:pict>
             <v:line w14:anchorId="33EE1EC9" id="직선 연결선 2" o:spid="_x0000_s1026" style="visibility:visible;mso-wrap-style:square;mso-left-percent:-10001;mso-top-percent:-10001;mso-position-horizontal:absolute;mso-position-horizontal-relative:char;mso-position-vertical:absolute;mso-position-vertical-relative:line;mso-left-percent:-10001;mso-top-percent:-10001" from="0,0" to="447.85pt,0" o:gfxdata="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" strokecolor="black [3213]">
               <o:lock v:ext="edit" shapetype="f"/>
@@ -9237,14 +9237,14 @@
         <v:path o:extrusionok="f" gradientshapeok="t" o:connecttype="rect"/>
         <o:lock v:ext="edit" aspectratio="t"/>
       </v:shapetype>
-      <v:shape id="_x0000_i1030" type="#_x0000_t75" style="width:540.2pt;height:540.2pt;visibility:visible;mso-wrap-style:square" o:bullet="t">
+      <v:shape id="_x0000_i1034" type="#_x0000_t75" style="width:540.2pt;height:540.2pt;visibility:visible;mso-wrap-style:square" o:bullet="t">
         <v:imagedata r:id="rId1" o:title="" croptop="3115f" cropbottom="3115f" cropleft="3115f" cropright="3115f"/>
       </v:shape>
     </w:pict>
   </w:numPicBullet>
   <w:numPicBullet w:numPicBulletId="1">
     <w:pict>
-      <v:shape id="_x0000_i1031" type="#_x0000_t75" style="width:14.15pt;height:14.15pt;visibility:visible" o:bullet="t">
+      <v:shape id="_x0000_i1035" type="#_x0000_t75" style="width:14.15pt;height:14.15pt;visibility:visible" o:bullet="t">
         <v:imagedata r:id="rId2" o:title="" cropbottom="-1179f" cropright="-1179f"/>
       </v:shape>
     </w:pict>
@@ -11954,7 +11954,7 @@
 </file>
 
 <file path=customXml/itemProps1.xml><?xml version="1.0" encoding="utf-8"?>
-<ds:datastoreItem xmlns:ds="http://schemas.openxmlformats.org/officeDocument/2006/customXml" ds:itemID="{246B930F-9BEB-4FD3-91DA-2C3EC232C571}">
+<ds:datastoreItem xmlns:ds="http://schemas.openxmlformats.org/officeDocument/2006/customXml" ds:itemID="{9B610FFB-5BE7-406E-9613-F270BEB58D8D}">
   <ds:schemaRefs>
     <ds:schemaRef ds:uri="http://schemas.openxmlformats.org/officeDocument/2006/bibliography"/>
   </ds:schemaRefs>

</xml_diff>

<commit_message>
Deploying to gh-pages from @ YoungJIn94/YoungJIn94.github.io@2608e9546b7e733738e364a5c4622eaf7ecef4cf 🚀
</commit_message>
<xml_diff>
--- a/assets/pdf/YJKim_CV.docx
+++ b/assets/pdf/YJKim_CV.docx
@@ -542,7 +542,7 @@
               </wp:inline>
             </w:drawing>
           </mc:Choice>
-          <mc:Fallback xmlns:oel="http://schemas.microsoft.com/office/2019/extlst" xmlns:w16cex="http://schemas.microsoft.com/office/word/2018/wordml/cex" xmlns:w16="http://schemas.microsoft.com/office/word/2018/wordml" xmlns:w16du="http://schemas.microsoft.com/office/word/2023/wordml/word16du" xmlns:w16sdtdh="http://schemas.microsoft.com/office/word/2020/wordml/sdtdatahash">
+          <mc:Fallback xmlns:w16sdtdh="http://schemas.microsoft.com/office/word/2020/wordml/sdtdatahash" xmlns:w16du="http://schemas.microsoft.com/office/word/2023/wordml/word16du" xmlns:w16="http://schemas.microsoft.com/office/word/2018/wordml" xmlns:w16cex="http://schemas.microsoft.com/office/word/2018/wordml/cex" xmlns:oel="http://schemas.microsoft.com/office/2019/extlst">
             <w:pict>
               <v:line w14:anchorId="11BCC3A6" id="직선 연결선 2" o:spid="_x0000_s1026" style="visibility:visible;mso-wrap-style:square;mso-left-percent:-10001;mso-top-percent:-10001;mso-position-horizontal:absolute;mso-position-horizontal-relative:char;mso-position-vertical:absolute;mso-position-vertical-relative:line;mso-left-percent:-10001;mso-top-percent:-10001" from="0,0" to="447.85pt,0" o:gfxdata="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" strokecolor="windowText">
                 <o:lock v:ext="edit" shapetype="f"/>
@@ -592,6 +592,660 @@
         <w:t>DUCATION</w:t>
       </w:r>
     </w:p>
+    <w:tbl>
+      <w:tblPr>
+        <w:tblStyle w:val="ab"/>
+        <w:tblW w:w="0" w:type="auto"/>
+        <w:tblBorders>
+          <w:top w:val="none" w:sz="0" w:space="0" w:color="auto"/>
+          <w:left w:val="none" w:sz="0" w:space="0" w:color="auto"/>
+          <w:bottom w:val="none" w:sz="0" w:space="0" w:color="auto"/>
+          <w:right w:val="none" w:sz="0" w:space="0" w:color="auto"/>
+          <w:insideH w:val="none" w:sz="0" w:space="0" w:color="auto"/>
+          <w:insideV w:val="none" w:sz="0" w:space="0" w:color="auto"/>
+        </w:tblBorders>
+        <w:tblCellMar>
+          <w:top w:w="113" w:type="dxa"/>
+          <w:left w:w="113" w:type="dxa"/>
+          <w:bottom w:w="113" w:type="dxa"/>
+          <w:right w:w="113" w:type="dxa"/>
+        </w:tblCellMar>
+        <w:tblLook w:val="04A0" w:firstRow="1" w:lastRow="0" w:firstColumn="1" w:lastColumn="0" w:noHBand="0" w:noVBand="1"/>
+      </w:tblPr>
+      <w:tblGrid>
+        <w:gridCol w:w="1555"/>
+        <w:gridCol w:w="5386"/>
+        <w:gridCol w:w="2075"/>
+      </w:tblGrid>
+      <w:tr>
+        <w:tc>
+          <w:tcPr>
+            <w:tcW w:w="1555" w:type="dxa"/>
+            <w:vAlign w:val="center"/>
+          </w:tcPr>
+          <w:p>
+            <w:pPr>
+              <w:wordWrap/>
+              <w:adjustRightInd w:val="0"/>
+              <w:spacing w:line="360" w:lineRule="auto"/>
+              <w:jc w:val="center"/>
+              <w:outlineLvl w:val="0"/>
+              <w:rPr>
+                <w:rFonts w:ascii="Linux Libertine Display" w:hAnsi="Linux Libertine Display" w:cs="Linux Libertine Display" w:hint="eastAsia"/>
+                <w:b/>
+                <w:bCs/>
+                <w:kern w:val="0"/>
+                <w:sz w:val="28"/>
+                <w:szCs w:val="28"/>
+              </w:rPr>
+            </w:pPr>
+            <w:r>
+              <w:rPr>
+                <w:rFonts w:ascii="Linux Libertine Display" w:hAnsi="Linux Libertine Display" w:cs="Linux Libertine Display"/>
+                <w:b/>
+                <w:bCs/>
+                <w:kern w:val="0"/>
+                <w:sz w:val="22"/>
+              </w:rPr>
+              <w:t>B.S</w:t>
+            </w:r>
+            <w:r>
+              <w:rPr>
+                <w:rFonts w:ascii="Linux Libertine Display" w:hAnsi="Linux Libertine Display" w:cs="Linux Libertine Display"/>
+                <w:b/>
+                <w:bCs/>
+                <w:kern w:val="0"/>
+                <w:sz w:val="22"/>
+              </w:rPr>
+              <w:t>.</w:t>
+            </w:r>
+          </w:p>
+        </w:tc>
+        <w:tc>
+          <w:tcPr>
+            <w:tcW w:w="5386" w:type="dxa"/>
+            <w:vAlign w:val="center"/>
+          </w:tcPr>
+          <w:p>
+            <w:pPr>
+              <w:wordWrap/>
+              <w:adjustRightInd w:val="0"/>
+              <w:spacing w:line="276" w:lineRule="auto"/>
+              <w:ind w:firstLineChars="50" w:firstLine="110"/>
+              <w:jc w:val="left"/>
+              <w:rPr>
+                <w:rFonts w:ascii="Linux Libertine Display" w:hAnsi="Linux Libertine Display" w:cs="Linux Libertine Display"/>
+                <w:b/>
+                <w:bCs/>
+                <w:kern w:val="0"/>
+                <w:sz w:val="22"/>
+              </w:rPr>
+            </w:pPr>
+            <w:r>
+              <w:rPr>
+                <w:rFonts w:ascii="Linux Libertine Display" w:hAnsi="Linux Libertine Display" w:cs="Linux Libertine Display"/>
+                <w:b/>
+                <w:bCs/>
+                <w:kern w:val="0"/>
+                <w:sz w:val="22"/>
+              </w:rPr>
+              <w:t>Electrical and Computer Engineering</w:t>
+            </w:r>
+          </w:p>
+          <w:p>
+            <w:pPr>
+              <w:wordWrap/>
+              <w:adjustRightInd w:val="0"/>
+              <w:spacing w:line="276" w:lineRule="auto"/>
+              <w:ind w:firstLineChars="50" w:firstLine="100"/>
+              <w:jc w:val="left"/>
+              <w:rPr>
+                <w:rFonts w:ascii="Linux Libertine Display" w:hAnsi="Linux Libertine Display" w:cs="Linux Libertine Display"/>
+                <w:bCs/>
+                <w:kern w:val="0"/>
+                <w:szCs w:val="20"/>
+              </w:rPr>
+            </w:pPr>
+            <w:r>
+              <w:rPr>
+                <w:rFonts w:ascii="Linux Libertine Display" w:hAnsi="Linux Libertine Display" w:cs="Linux Libertine Display"/>
+                <w:bCs/>
+                <w:kern w:val="0"/>
+                <w:szCs w:val="20"/>
+              </w:rPr>
+              <w:t>Seoul National University, Republic of Korea</w:t>
+            </w:r>
+          </w:p>
+          <w:p>
+            <w:pPr>
+              <w:wordWrap/>
+              <w:adjustRightInd w:val="0"/>
+              <w:spacing w:line="276" w:lineRule="auto"/>
+              <w:ind w:firstLineChars="50" w:firstLine="100"/>
+              <w:jc w:val="left"/>
+              <w:rPr>
+                <w:rFonts w:ascii="Linux Libertine Display" w:hAnsi="Linux Libertine Display" w:cs="Linux Libertine Display" w:hint="eastAsia"/>
+                <w:bCs/>
+                <w:kern w:val="0"/>
+                <w:sz w:val="22"/>
+              </w:rPr>
+            </w:pPr>
+            <w:r>
+              <w:rPr>
+                <w:rFonts w:ascii="Linux Libertine Display" w:hAnsi="Linux Libertine Display" w:cs="Linux Libertine Display"/>
+                <w:bCs/>
+                <w:kern w:val="0"/>
+                <w:szCs w:val="20"/>
+              </w:rPr>
+              <w:t>Advisor: Byung Gook Park (deceased)</w:t>
+            </w:r>
+          </w:p>
+        </w:tc>
+        <w:tc>
+          <w:tcPr>
+            <w:tcW w:w="2075" w:type="dxa"/>
+            <w:vAlign w:val="center"/>
+          </w:tcPr>
+          <w:p>
+            <w:pPr>
+              <w:wordWrap/>
+              <w:adjustRightInd w:val="0"/>
+              <w:spacing w:line="360" w:lineRule="auto"/>
+              <w:jc w:val="center"/>
+              <w:outlineLvl w:val="0"/>
+              <w:rPr>
+                <w:rFonts w:ascii="Linux Libertine Display" w:hAnsi="Linux Libertine Display" w:cs="Linux Libertine Display" w:hint="eastAsia"/>
+                <w:b/>
+                <w:bCs/>
+                <w:kern w:val="0"/>
+                <w:sz w:val="28"/>
+                <w:szCs w:val="28"/>
+              </w:rPr>
+            </w:pPr>
+            <w:r>
+              <w:rPr>
+                <w:rFonts w:ascii="Linux Libertine Display" w:hAnsi="Linux Libertine Display" w:cs="Linux Libertine Display"/>
+                <w:bCs/>
+                <w:kern w:val="0"/>
+                <w:sz w:val="22"/>
+              </w:rPr>
+              <w:t>2012. 3 – 2019. 2</w:t>
+            </w:r>
+          </w:p>
+        </w:tc>
+      </w:tr>
+      <w:tr>
+        <w:tc>
+          <w:tcPr>
+            <w:tcW w:w="1555" w:type="dxa"/>
+            <w:vAlign w:val="center"/>
+          </w:tcPr>
+          <w:p>
+            <w:pPr>
+              <w:wordWrap/>
+              <w:adjustRightInd w:val="0"/>
+              <w:spacing w:line="360" w:lineRule="auto"/>
+              <w:jc w:val="center"/>
+              <w:outlineLvl w:val="0"/>
+              <w:rPr>
+                <w:rFonts w:ascii="Linux Libertine Display" w:hAnsi="Linux Libertine Display" w:cs="Linux Libertine Display" w:hint="eastAsia"/>
+                <w:b/>
+                <w:bCs/>
+                <w:kern w:val="0"/>
+                <w:sz w:val="28"/>
+                <w:szCs w:val="28"/>
+              </w:rPr>
+            </w:pPr>
+            <w:r>
+              <w:rPr>
+                <w:rFonts w:ascii="Linux Libertine Display" w:hAnsi="Linux Libertine Display" w:cs="Linux Libertine Display"/>
+                <w:b/>
+                <w:bCs/>
+                <w:kern w:val="0"/>
+                <w:sz w:val="22"/>
+              </w:rPr>
+              <w:t>Ph.D</w:t>
+            </w:r>
+            <w:r>
+              <w:rPr>
+                <w:rFonts w:ascii="Linux Libertine Display" w:hAnsi="Linux Libertine Display" w:cs="Linux Libertine Display"/>
+                <w:b/>
+                <w:bCs/>
+                <w:kern w:val="0"/>
+                <w:sz w:val="22"/>
+              </w:rPr>
+              <w:t>.</w:t>
+            </w:r>
+          </w:p>
+        </w:tc>
+        <w:tc>
+          <w:tcPr>
+            <w:tcW w:w="5386" w:type="dxa"/>
+            <w:vAlign w:val="center"/>
+          </w:tcPr>
+          <w:p>
+            <w:pPr>
+              <w:wordWrap/>
+              <w:adjustRightInd w:val="0"/>
+              <w:spacing w:line="276" w:lineRule="auto"/>
+              <w:ind w:firstLineChars="50" w:firstLine="110"/>
+              <w:jc w:val="left"/>
+              <w:rPr>
+                <w:rFonts w:ascii="Linux Libertine Display" w:hAnsi="Linux Libertine Display" w:cs="Linux Libertine Display"/>
+                <w:b/>
+                <w:bCs/>
+                <w:kern w:val="0"/>
+                <w:sz w:val="22"/>
+              </w:rPr>
+            </w:pPr>
+            <w:r>
+              <w:rPr>
+                <w:rFonts w:ascii="Linux Libertine Display" w:hAnsi="Linux Libertine Display" w:cs="Linux Libertine Display"/>
+                <w:b/>
+                <w:bCs/>
+                <w:kern w:val="0"/>
+                <w:sz w:val="22"/>
+              </w:rPr>
+              <w:t>Electrical and Computer Engineering</w:t>
+            </w:r>
+          </w:p>
+          <w:p>
+            <w:pPr>
+              <w:wordWrap/>
+              <w:adjustRightInd w:val="0"/>
+              <w:spacing w:line="276" w:lineRule="auto"/>
+              <w:ind w:firstLineChars="50" w:firstLine="100"/>
+              <w:jc w:val="left"/>
+              <w:rPr>
+                <w:rFonts w:ascii="Linux Libertine Display" w:hAnsi="Linux Libertine Display" w:cs="Linux Libertine Display"/>
+                <w:bCs/>
+                <w:kern w:val="0"/>
+                <w:szCs w:val="20"/>
+              </w:rPr>
+            </w:pPr>
+            <w:r>
+              <w:rPr>
+                <w:rFonts w:ascii="Linux Libertine Display" w:hAnsi="Linux Libertine Display" w:cs="Linux Libertine Display"/>
+                <w:bCs/>
+                <w:kern w:val="0"/>
+                <w:szCs w:val="20"/>
+              </w:rPr>
+              <w:t>Seoul National University, Republic of Korea</w:t>
+            </w:r>
+          </w:p>
+          <w:p>
+            <w:pPr>
+              <w:wordWrap/>
+              <w:adjustRightInd w:val="0"/>
+              <w:spacing w:line="276" w:lineRule="auto"/>
+              <w:ind w:firstLineChars="50" w:firstLine="100"/>
+              <w:jc w:val="left"/>
+              <w:rPr>
+                <w:rFonts w:ascii="Linux Libertine Display" w:hAnsi="Linux Libertine Display" w:cs="Linux Libertine Display"/>
+                <w:iCs/>
+                <w:kern w:val="0"/>
+                <w:szCs w:val="20"/>
+              </w:rPr>
+            </w:pPr>
+            <w:r>
+              <w:rPr>
+                <w:rFonts w:ascii="Linux Libertine Display" w:hAnsi="Linux Libertine Display" w:cs="Linux Libertine Display"/>
+                <w:bCs/>
+                <w:kern w:val="0"/>
+                <w:szCs w:val="20"/>
+              </w:rPr>
+              <w:t>A</w:t>
+            </w:r>
+            <w:r>
+              <w:rPr>
+                <w:rFonts w:ascii="Linux Libertine Display" w:hAnsi="Linux Libertine Display" w:cs="Linux Libertine Display"/>
+                <w:bCs/>
+                <w:kern w:val="0"/>
+                <w:szCs w:val="20"/>
+              </w:rPr>
+              <w:t xml:space="preserve">dvisor: </w:t>
+            </w:r>
+            <w:hyperlink r:id="rId12" w:history="1">
+              <w:r>
+                <w:rPr>
+                  <w:rStyle w:val="a3"/>
+                  <w:rFonts w:ascii="Linux Libertine Display" w:hAnsi="Linux Libertine Display" w:cs="Linux Libertine Display"/>
+                  <w:bCs/>
+                  <w:color w:val="1F497D" w:themeColor="text2"/>
+                  <w:kern w:val="0"/>
+                  <w:szCs w:val="20"/>
+                </w:rPr>
+                <w:t>Byoungho Lee</w:t>
+              </w:r>
+            </w:hyperlink>
+            <w:r>
+              <w:rPr>
+                <w:rFonts w:ascii="Linux Libertine Display" w:hAnsi="Linux Libertine Display" w:cs="Linux Libertine Display"/>
+                <w:bCs/>
+                <w:kern w:val="0"/>
+                <w:szCs w:val="20"/>
+              </w:rPr>
+              <w:t xml:space="preserve"> (deceased)</w:t>
+            </w:r>
+          </w:p>
+          <w:p>
+            <w:pPr>
+              <w:wordWrap/>
+              <w:adjustRightInd w:val="0"/>
+              <w:spacing w:line="276" w:lineRule="auto"/>
+              <w:ind w:firstLineChars="50" w:firstLine="100"/>
+              <w:jc w:val="left"/>
+              <w:rPr>
+                <w:rFonts w:ascii="Linux Libertine Display" w:hAnsi="Linux Libertine Display" w:cs="Linux Libertine Display" w:hint="eastAsia"/>
+                <w:b/>
+                <w:bCs/>
+                <w:kern w:val="0"/>
+                <w:sz w:val="28"/>
+                <w:szCs w:val="28"/>
+              </w:rPr>
+            </w:pPr>
+            <w:r>
+              <w:rPr>
+                <w:rFonts w:ascii="Linux Libertine Display" w:hAnsi="Linux Libertine Display" w:cs="Linux Libertine Display"/>
+                <w:iCs/>
+                <w:color w:val="FFFFFF" w:themeColor="background1"/>
+                <w:kern w:val="0"/>
+                <w:szCs w:val="20"/>
+              </w:rPr>
+              <w:t>A</w:t>
+            </w:r>
+            <w:r>
+              <w:rPr>
+                <w:rFonts w:ascii="Linux Libertine Display" w:hAnsi="Linux Libertine Display" w:cs="Linux Libertine Display"/>
+                <w:iCs/>
+                <w:color w:val="FFFFFF" w:themeColor="background1"/>
+                <w:kern w:val="0"/>
+                <w:szCs w:val="20"/>
+              </w:rPr>
+              <w:t xml:space="preserve">dvisor: </w:t>
+            </w:r>
+            <w:hyperlink r:id="rId13" w:history="1">
+              <w:r>
+                <w:rPr>
+                  <w:rStyle w:val="a3"/>
+                  <w:rFonts w:ascii="Linux Libertine Display" w:hAnsi="Linux Libertine Display" w:cs="Linux Libertine Display"/>
+                  <w:iCs/>
+                  <w:color w:val="1F497D" w:themeColor="text2"/>
+                  <w:kern w:val="0"/>
+                  <w:szCs w:val="20"/>
+                </w:rPr>
+                <w:t>Yoonchan Jeong</w:t>
+              </w:r>
+            </w:hyperlink>
+          </w:p>
+        </w:tc>
+        <w:tc>
+          <w:tcPr>
+            <w:tcW w:w="2075" w:type="dxa"/>
+            <w:vAlign w:val="center"/>
+          </w:tcPr>
+          <w:p>
+            <w:pPr>
+              <w:wordWrap/>
+              <w:adjustRightInd w:val="0"/>
+              <w:spacing w:line="360" w:lineRule="auto"/>
+              <w:jc w:val="center"/>
+              <w:outlineLvl w:val="0"/>
+              <w:rPr>
+                <w:rFonts w:ascii="Linux Libertine Display" w:hAnsi="Linux Libertine Display" w:cs="Linux Libertine Display" w:hint="eastAsia"/>
+                <w:b/>
+                <w:bCs/>
+                <w:kern w:val="0"/>
+                <w:sz w:val="28"/>
+                <w:szCs w:val="28"/>
+              </w:rPr>
+            </w:pPr>
+            <w:r>
+              <w:rPr>
+                <w:rFonts w:ascii="Linux Libertine Display" w:hAnsi="Linux Libertine Display" w:cs="Linux Libertine Display"/>
+                <w:bCs/>
+                <w:kern w:val="0"/>
+                <w:sz w:val="22"/>
+              </w:rPr>
+              <w:t>2019.3 – 20</w:t>
+            </w:r>
+            <w:r>
+              <w:rPr>
+                <w:rFonts w:ascii="Linux Libertine Display" w:hAnsi="Linux Libertine Display" w:cs="Linux Libertine Display"/>
+                <w:bCs/>
+                <w:kern w:val="0"/>
+                <w:sz w:val="22"/>
+              </w:rPr>
+              <w:t>25</w:t>
+            </w:r>
+            <w:r>
+              <w:rPr>
+                <w:rFonts w:ascii="Linux Libertine Display" w:hAnsi="Linux Libertine Display" w:cs="Linux Libertine Display"/>
+                <w:bCs/>
+                <w:kern w:val="0"/>
+                <w:sz w:val="22"/>
+              </w:rPr>
+              <w:t xml:space="preserve">. </w:t>
+            </w:r>
+            <w:r>
+              <w:rPr>
+                <w:rFonts w:ascii="Linux Libertine Display" w:hAnsi="Linux Libertine Display" w:cs="Linux Libertine Display"/>
+                <w:bCs/>
+                <w:kern w:val="0"/>
+                <w:sz w:val="22"/>
+              </w:rPr>
+              <w:t>2</w:t>
+            </w:r>
+          </w:p>
+        </w:tc>
+      </w:tr>
+      <w:tr>
+        <w:tc>
+          <w:tcPr>
+            <w:tcW w:w="1555" w:type="dxa"/>
+            <w:vAlign w:val="center"/>
+          </w:tcPr>
+          <w:p>
+            <w:pPr>
+              <w:wordWrap/>
+              <w:adjustRightInd w:val="0"/>
+              <w:spacing w:line="360" w:lineRule="auto"/>
+              <w:jc w:val="center"/>
+              <w:outlineLvl w:val="0"/>
+              <w:rPr>
+                <w:rFonts w:ascii="Linux Libertine Display" w:hAnsi="Linux Libertine Display" w:cs="Linux Libertine Display" w:hint="eastAsia"/>
+                <w:b/>
+                <w:bCs/>
+                <w:kern w:val="0"/>
+                <w:sz w:val="22"/>
+              </w:rPr>
+            </w:pPr>
+            <w:r>
+              <w:rPr>
+                <w:rFonts w:ascii="Linux Libertine Display" w:hAnsi="Linux Libertine Display" w:cs="Linux Libertine Display" w:hint="eastAsia"/>
+                <w:b/>
+                <w:bCs/>
+                <w:kern w:val="0"/>
+                <w:sz w:val="22"/>
+              </w:rPr>
+              <w:t>P</w:t>
+            </w:r>
+            <w:r>
+              <w:rPr>
+                <w:rFonts w:ascii="Linux Libertine Display" w:hAnsi="Linux Libertine Display" w:cs="Linux Libertine Display"/>
+                <w:b/>
+                <w:bCs/>
+                <w:kern w:val="0"/>
+                <w:sz w:val="22"/>
+              </w:rPr>
+              <w:t>ostdoc</w:t>
+            </w:r>
+            <w:r>
+              <w:rPr>
+                <w:rFonts w:ascii="Linux Libertine Display" w:hAnsi="Linux Libertine Display" w:cs="Linux Libertine Display"/>
+                <w:b/>
+                <w:bCs/>
+                <w:kern w:val="0"/>
+                <w:sz w:val="22"/>
+              </w:rPr>
+              <w:t>.</w:t>
+            </w:r>
+          </w:p>
+        </w:tc>
+        <w:tc>
+          <w:tcPr>
+            <w:tcW w:w="5386" w:type="dxa"/>
+            <w:vAlign w:val="center"/>
+          </w:tcPr>
+          <w:p>
+            <w:pPr>
+              <w:wordWrap/>
+              <w:adjustRightInd w:val="0"/>
+              <w:spacing w:line="276" w:lineRule="auto"/>
+              <w:ind w:firstLineChars="50" w:firstLine="110"/>
+              <w:jc w:val="left"/>
+              <w:rPr>
+                <w:rFonts w:ascii="Linux Libertine Display" w:hAnsi="Linux Libertine Display" w:cs="Linux Libertine Display"/>
+                <w:b/>
+                <w:bCs/>
+                <w:kern w:val="0"/>
+                <w:sz w:val="22"/>
+              </w:rPr>
+            </w:pPr>
+            <w:r>
+              <w:rPr>
+                <w:rFonts w:ascii="Linux Libertine Display" w:hAnsi="Linux Libertine Display" w:cs="Linux Libertine Display"/>
+                <w:b/>
+                <w:bCs/>
+                <w:kern w:val="0"/>
+                <w:sz w:val="22"/>
+              </w:rPr>
+              <w:t>Electrical and Computer Engineering</w:t>
+            </w:r>
+          </w:p>
+          <w:p>
+            <w:pPr>
+              <w:wordWrap/>
+              <w:adjustRightInd w:val="0"/>
+              <w:spacing w:line="276" w:lineRule="auto"/>
+              <w:ind w:firstLineChars="50" w:firstLine="100"/>
+              <w:jc w:val="left"/>
+              <w:rPr>
+                <w:rFonts w:ascii="Linux Libertine Display" w:hAnsi="Linux Libertine Display" w:cs="Linux Libertine Display"/>
+                <w:bCs/>
+                <w:kern w:val="0"/>
+                <w:szCs w:val="20"/>
+              </w:rPr>
+            </w:pPr>
+            <w:r>
+              <w:rPr>
+                <w:rFonts w:ascii="Linux Libertine Display" w:hAnsi="Linux Libertine Display" w:cs="Linux Libertine Display"/>
+                <w:bCs/>
+                <w:kern w:val="0"/>
+                <w:szCs w:val="20"/>
+              </w:rPr>
+              <w:t>Seoul National University, Republic of Korea</w:t>
+            </w:r>
+          </w:p>
+          <w:p>
+            <w:pPr>
+              <w:wordWrap/>
+              <w:adjustRightInd w:val="0"/>
+              <w:spacing w:line="276" w:lineRule="auto"/>
+              <w:ind w:firstLineChars="50" w:firstLine="100"/>
+              <w:jc w:val="left"/>
+              <w:rPr>
+                <w:rFonts w:ascii="Linux Libertine Display" w:hAnsi="Linux Libertine Display" w:cs="Linux Libertine Display" w:hint="eastAsia"/>
+                <w:bCs/>
+                <w:kern w:val="0"/>
+                <w:sz w:val="22"/>
+              </w:rPr>
+            </w:pPr>
+            <w:r>
+              <w:rPr>
+                <w:rFonts w:ascii="Linux Libertine Display" w:hAnsi="Linux Libertine Display" w:cs="Linux Libertine Display"/>
+                <w:iCs/>
+                <w:kern w:val="0"/>
+                <w:szCs w:val="20"/>
+              </w:rPr>
+              <w:t>A</w:t>
+            </w:r>
+            <w:r>
+              <w:rPr>
+                <w:rFonts w:ascii="Linux Libertine Display" w:hAnsi="Linux Libertine Display" w:cs="Linux Libertine Display"/>
+                <w:iCs/>
+                <w:kern w:val="0"/>
+                <w:szCs w:val="20"/>
+              </w:rPr>
+              <w:t xml:space="preserve">dvisor: </w:t>
+            </w:r>
+            <w:hyperlink r:id="rId14" w:history="1">
+              <w:r>
+                <w:rPr>
+                  <w:rStyle w:val="a3"/>
+                  <w:rFonts w:ascii="Linux Libertine Display" w:hAnsi="Linux Libertine Display" w:cs="Linux Libertine Display"/>
+                  <w:iCs/>
+                  <w:color w:val="1F497D" w:themeColor="text2"/>
+                  <w:kern w:val="0"/>
+                  <w:szCs w:val="20"/>
+                </w:rPr>
+                <w:t>Yoonchan Jeong</w:t>
+              </w:r>
+            </w:hyperlink>
+          </w:p>
+        </w:tc>
+        <w:tc>
+          <w:tcPr>
+            <w:tcW w:w="2075" w:type="dxa"/>
+            <w:vAlign w:val="center"/>
+          </w:tcPr>
+          <w:p>
+            <w:pPr>
+              <w:wordWrap/>
+              <w:adjustRightInd w:val="0"/>
+              <w:spacing w:line="360" w:lineRule="auto"/>
+              <w:jc w:val="center"/>
+              <w:outlineLvl w:val="0"/>
+              <w:rPr>
+                <w:rFonts w:ascii="Linux Libertine Display" w:hAnsi="Linux Libertine Display" w:cs="Linux Libertine Display" w:hint="eastAsia"/>
+                <w:b/>
+                <w:bCs/>
+                <w:kern w:val="0"/>
+                <w:sz w:val="28"/>
+                <w:szCs w:val="28"/>
+              </w:rPr>
+            </w:pPr>
+            <w:r>
+              <w:rPr>
+                <w:rFonts w:ascii="Linux Libertine Display" w:hAnsi="Linux Libertine Display" w:cs="Linux Libertine Display"/>
+                <w:bCs/>
+                <w:kern w:val="0"/>
+                <w:sz w:val="22"/>
+              </w:rPr>
+              <w:t>20</w:t>
+            </w:r>
+            <w:r>
+              <w:rPr>
+                <w:rFonts w:ascii="Linux Libertine Display" w:hAnsi="Linux Libertine Display" w:cs="Linux Libertine Display"/>
+                <w:bCs/>
+                <w:kern w:val="0"/>
+                <w:sz w:val="22"/>
+              </w:rPr>
+              <w:t>25</w:t>
+            </w:r>
+            <w:r>
+              <w:rPr>
+                <w:rFonts w:ascii="Linux Libertine Display" w:hAnsi="Linux Libertine Display" w:cs="Linux Libertine Display"/>
+                <w:bCs/>
+                <w:kern w:val="0"/>
+                <w:sz w:val="22"/>
+              </w:rPr>
+              <w:t xml:space="preserve">.3 – </w:t>
+            </w:r>
+          </w:p>
+        </w:tc>
+      </w:tr>
+    </w:tbl>
     <w:p>
       <w:pPr>
         <w:wordWrap/>
@@ -600,887 +1254,12 @@
         <w:ind w:firstLineChars="50" w:firstLine="110"/>
         <w:jc w:val="left"/>
         <w:rPr>
-          <w:rFonts w:ascii="Linux Libertine Display" w:hAnsi="Linux Libertine Display" w:cs="Linux Libertine Display"/>
-          <w:b/>
-          <w:bCs/>
+          <w:rFonts w:ascii="Linux Libertine Display" w:hAnsi="Linux Libertine Display" w:cs="Linux Libertine Display" w:hint="eastAsia"/>
+          <w:iCs/>
           <w:kern w:val="0"/>
           <w:sz w:val="22"/>
         </w:rPr>
       </w:pPr>
-      <w:r>
-        <w:rPr>
-          <w:rFonts w:ascii="Linux Libertine Display" w:hAnsi="Linux Libertine Display" w:cs="Linux Libertine Display"/>
-          <w:b/>
-          <w:bCs/>
-          <w:kern w:val="0"/>
-          <w:sz w:val="22"/>
-        </w:rPr>
-        <w:t>B</w:t>
-      </w:r>
-      <w:r>
-        <w:rPr>
-          <w:rFonts w:ascii="Linux Libertine Display" w:hAnsi="Linux Libertine Display" w:cs="Linux Libertine Display"/>
-          <w:b/>
-          <w:bCs/>
-          <w:kern w:val="0"/>
-          <w:sz w:val="22"/>
-        </w:rPr>
-        <w:t>.</w:t>
-      </w:r>
-      <w:r>
-        <w:rPr>
-          <w:rFonts w:ascii="Linux Libertine Display" w:hAnsi="Linux Libertine Display" w:cs="Linux Libertine Display"/>
-          <w:b/>
-          <w:bCs/>
-          <w:kern w:val="0"/>
-          <w:sz w:val="22"/>
-        </w:rPr>
-        <w:t>S</w:t>
-      </w:r>
-      <w:r>
-        <w:rPr>
-          <w:rFonts w:ascii="Linux Libertine Display" w:hAnsi="Linux Libertine Display" w:cs="Linux Libertine Display"/>
-          <w:b/>
-          <w:bCs/>
-          <w:kern w:val="0"/>
-          <w:sz w:val="22"/>
-        </w:rPr>
-        <w:t>.</w:t>
-      </w:r>
-      <w:r>
-        <w:rPr>
-          <w:rFonts w:ascii="Linux Libertine Display" w:hAnsi="Linux Libertine Display" w:cs="Linux Libertine Display"/>
-          <w:b/>
-          <w:bCs/>
-          <w:kern w:val="0"/>
-          <w:sz w:val="22"/>
-        </w:rPr>
-        <w:tab/>
-      </w:r>
-      <w:r>
-        <w:rPr>
-          <w:rFonts w:ascii="Linux Libertine Display" w:hAnsi="Linux Libertine Display" w:cs="Linux Libertine Display"/>
-          <w:b/>
-          <w:bCs/>
-          <w:kern w:val="0"/>
-          <w:sz w:val="22"/>
-        </w:rPr>
-        <w:tab/>
-      </w:r>
-      <w:r>
-        <w:rPr>
-          <w:rFonts w:ascii="Linux Libertine Display" w:hAnsi="Linux Libertine Display" w:cs="Linux Libertine Display"/>
-          <w:bCs/>
-          <w:kern w:val="0"/>
-          <w:sz w:val="22"/>
-        </w:rPr>
-        <w:t xml:space="preserve">Electrical </w:t>
-      </w:r>
-      <w:r>
-        <w:rPr>
-          <w:rFonts w:ascii="Linux Libertine Display" w:hAnsi="Linux Libertine Display" w:cs="Linux Libertine Display"/>
-          <w:bCs/>
-          <w:kern w:val="0"/>
-          <w:sz w:val="22"/>
-        </w:rPr>
-        <w:t xml:space="preserve">and </w:t>
-      </w:r>
-      <w:r>
-        <w:rPr>
-          <w:rFonts w:ascii="Linux Libertine Display" w:hAnsi="Linux Libertine Display" w:cs="Linux Libertine Display"/>
-          <w:bCs/>
-          <w:kern w:val="0"/>
-          <w:sz w:val="22"/>
-        </w:rPr>
-        <w:t>Computer</w:t>
-      </w:r>
-      <w:r>
-        <w:rPr>
-          <w:rFonts w:ascii="Linux Libertine Display" w:hAnsi="Linux Libertine Display" w:cs="Linux Libertine Display"/>
-          <w:bCs/>
-          <w:kern w:val="0"/>
-          <w:sz w:val="22"/>
-        </w:rPr>
-        <w:t xml:space="preserve"> </w:t>
-      </w:r>
-      <w:r>
-        <w:rPr>
-          <w:rFonts w:ascii="Linux Libertine Display" w:hAnsi="Linux Libertine Display" w:cs="Linux Libertine Display"/>
-          <w:bCs/>
-          <w:kern w:val="0"/>
-          <w:sz w:val="22"/>
-        </w:rPr>
-        <w:t>Engineering</w:t>
-      </w:r>
-      <w:r>
-        <w:rPr>
-          <w:rFonts w:ascii="Linux Libertine Display" w:hAnsi="Linux Libertine Display" w:cs="Linux Libertine Display"/>
-          <w:bCs/>
-          <w:kern w:val="0"/>
-          <w:sz w:val="22"/>
-        </w:rPr>
-        <w:t xml:space="preserve">               </w:t>
-      </w:r>
-      <w:r>
-        <w:rPr>
-          <w:rFonts w:ascii="Linux Libertine Display" w:hAnsi="Linux Libertine Display" w:cs="Linux Libertine Display"/>
-          <w:bCs/>
-          <w:kern w:val="0"/>
-          <w:sz w:val="22"/>
-        </w:rPr>
-        <w:t xml:space="preserve"> </w:t>
-      </w:r>
-      <w:r>
-        <w:rPr>
-          <w:rFonts w:ascii="Linux Libertine Display" w:hAnsi="Linux Libertine Display" w:cs="Linux Libertine Display"/>
-          <w:bCs/>
-          <w:kern w:val="0"/>
-          <w:sz w:val="22"/>
-        </w:rPr>
-        <w:t xml:space="preserve">      </w:t>
-      </w:r>
-      <w:r>
-        <w:rPr>
-          <w:rFonts w:ascii="Linux Libertine Display" w:hAnsi="Linux Libertine Display" w:cs="Linux Libertine Display"/>
-          <w:bCs/>
-          <w:kern w:val="0"/>
-          <w:sz w:val="22"/>
-        </w:rPr>
-        <w:t xml:space="preserve">  </w:t>
-      </w:r>
-      <w:r>
-        <w:rPr>
-          <w:rFonts w:ascii="Linux Libertine Display" w:hAnsi="Linux Libertine Display" w:cs="Linux Libertine Display"/>
-          <w:bCs/>
-          <w:kern w:val="0"/>
-          <w:sz w:val="22"/>
-        </w:rPr>
-        <w:t>20</w:t>
-      </w:r>
-      <w:r>
-        <w:rPr>
-          <w:rFonts w:ascii="Linux Libertine Display" w:hAnsi="Linux Libertine Display" w:cs="Linux Libertine Display"/>
-          <w:bCs/>
-          <w:kern w:val="0"/>
-          <w:sz w:val="22"/>
-        </w:rPr>
-        <w:t>12</w:t>
-      </w:r>
-      <w:r>
-        <w:rPr>
-          <w:rFonts w:ascii="Linux Libertine Display" w:hAnsi="Linux Libertine Display" w:cs="Linux Libertine Display"/>
-          <w:bCs/>
-          <w:kern w:val="0"/>
-          <w:sz w:val="22"/>
-        </w:rPr>
-        <w:t>. 3</w:t>
-      </w:r>
-      <w:r>
-        <w:rPr>
-          <w:rFonts w:ascii="Linux Libertine Display" w:hAnsi="Linux Libertine Display" w:cs="Linux Libertine Display"/>
-          <w:bCs/>
-          <w:kern w:val="0"/>
-          <w:sz w:val="22"/>
-        </w:rPr>
-        <w:t xml:space="preserve"> </w:t>
-      </w:r>
-      <w:r>
-        <w:rPr>
-          <w:rFonts w:ascii="Linux Libertine Display" w:hAnsi="Linux Libertine Display" w:cs="Linux Libertine Display"/>
-          <w:bCs/>
-          <w:kern w:val="0"/>
-          <w:sz w:val="22"/>
-        </w:rPr>
-        <w:t>–</w:t>
-      </w:r>
-      <w:r>
-        <w:rPr>
-          <w:rFonts w:ascii="Linux Libertine Display" w:hAnsi="Linux Libertine Display" w:cs="Linux Libertine Display"/>
-          <w:bCs/>
-          <w:kern w:val="0"/>
-          <w:sz w:val="22"/>
-        </w:rPr>
-        <w:t xml:space="preserve"> 20</w:t>
-      </w:r>
-      <w:r>
-        <w:rPr>
-          <w:rFonts w:ascii="Linux Libertine Display" w:hAnsi="Linux Libertine Display" w:cs="Linux Libertine Display"/>
-          <w:bCs/>
-          <w:kern w:val="0"/>
-          <w:sz w:val="22"/>
-        </w:rPr>
-        <w:t>1</w:t>
-      </w:r>
-      <w:r>
-        <w:rPr>
-          <w:rFonts w:ascii="Linux Libertine Display" w:hAnsi="Linux Libertine Display" w:cs="Linux Libertine Display"/>
-          <w:bCs/>
-          <w:kern w:val="0"/>
-          <w:sz w:val="22"/>
-        </w:rPr>
-        <w:t>9</w:t>
-      </w:r>
-      <w:r>
-        <w:rPr>
-          <w:rFonts w:ascii="Linux Libertine Display" w:hAnsi="Linux Libertine Display" w:cs="Linux Libertine Display"/>
-          <w:bCs/>
-          <w:kern w:val="0"/>
-          <w:sz w:val="22"/>
-        </w:rPr>
-        <w:t>. 2</w:t>
-      </w:r>
-    </w:p>
-    <w:p>
-      <w:pPr>
-        <w:wordWrap/>
-        <w:adjustRightInd w:val="0"/>
-        <w:spacing w:after="0" w:line="240" w:lineRule="auto"/>
-        <w:ind w:left="800" w:firstLine="800"/>
-        <w:jc w:val="left"/>
-        <w:rPr>
-          <w:rFonts w:ascii="Linux Libertine Display" w:hAnsi="Linux Libertine Display" w:cs="Linux Libertine Display"/>
-          <w:bCs/>
-          <w:kern w:val="0"/>
-          <w:sz w:val="22"/>
-        </w:rPr>
-      </w:pPr>
-      <w:r>
-        <w:rPr>
-          <w:rFonts w:ascii="Linux Libertine Display" w:hAnsi="Linux Libertine Display" w:cs="Linux Libertine Display"/>
-          <w:bCs/>
-          <w:kern w:val="0"/>
-          <w:sz w:val="22"/>
-        </w:rPr>
-        <w:t>Seoul National U</w:t>
-      </w:r>
-      <w:r>
-        <w:rPr>
-          <w:rFonts w:ascii="Linux Libertine Display" w:hAnsi="Linux Libertine Display" w:cs="Linux Libertine Display"/>
-          <w:bCs/>
-          <w:kern w:val="0"/>
-          <w:sz w:val="22"/>
-        </w:rPr>
-        <w:t>niversity</w:t>
-      </w:r>
-      <w:r>
-        <w:rPr>
-          <w:rFonts w:ascii="Linux Libertine Display" w:hAnsi="Linux Libertine Display" w:cs="Linux Libertine Display"/>
-          <w:bCs/>
-          <w:kern w:val="0"/>
-          <w:sz w:val="22"/>
-        </w:rPr>
-        <w:t xml:space="preserve">, </w:t>
-      </w:r>
-      <w:r>
-        <w:rPr>
-          <w:rFonts w:ascii="Linux Libertine Display" w:hAnsi="Linux Libertine Display" w:cs="Linux Libertine Display"/>
-          <w:bCs/>
-          <w:kern w:val="0"/>
-          <w:sz w:val="22"/>
-        </w:rPr>
-        <w:t>Seoul</w:t>
-      </w:r>
-      <w:r>
-        <w:rPr>
-          <w:rFonts w:ascii="Linux Libertine Display" w:hAnsi="Linux Libertine Display" w:cs="Linux Libertine Display"/>
-          <w:bCs/>
-          <w:kern w:val="0"/>
-          <w:sz w:val="22"/>
-        </w:rPr>
-        <w:t xml:space="preserve">, </w:t>
-      </w:r>
-      <w:r>
-        <w:rPr>
-          <w:rFonts w:ascii="Linux Libertine Display" w:hAnsi="Linux Libertine Display" w:cs="Linux Libertine Display"/>
-          <w:bCs/>
-          <w:kern w:val="0"/>
-          <w:sz w:val="22"/>
-        </w:rPr>
-        <w:t xml:space="preserve">Republic of </w:t>
-      </w:r>
-      <w:r>
-        <w:rPr>
-          <w:rFonts w:ascii="Linux Libertine Display" w:hAnsi="Linux Libertine Display" w:cs="Linux Libertine Display"/>
-          <w:bCs/>
-          <w:kern w:val="0"/>
-          <w:sz w:val="22"/>
-        </w:rPr>
-        <w:t>Korea</w:t>
-      </w:r>
-      <w:r>
-        <w:rPr>
-          <w:rFonts w:ascii="Linux Libertine Display" w:hAnsi="Linux Libertine Display" w:cs="Linux Libertine Display"/>
-          <w:bCs/>
-          <w:kern w:val="0"/>
-          <w:sz w:val="22"/>
-        </w:rPr>
-        <w:tab/>
-      </w:r>
-    </w:p>
-    <w:p>
-      <w:pPr>
-        <w:wordWrap/>
-        <w:adjustRightInd w:val="0"/>
-        <w:spacing w:after="0" w:line="240" w:lineRule="auto"/>
-        <w:jc w:val="left"/>
-        <w:rPr>
-          <w:rFonts w:ascii="Linux Libertine Display" w:hAnsi="Linux Libertine Display" w:cs="Linux Libertine Display"/>
-          <w:bCs/>
-          <w:kern w:val="0"/>
-          <w:sz w:val="22"/>
-        </w:rPr>
-      </w:pPr>
-      <w:r>
-        <w:rPr>
-          <w:rFonts w:ascii="Linux Libertine Display" w:hAnsi="Linux Libertine Display" w:cs="Linux Libertine Display"/>
-          <w:bCs/>
-          <w:kern w:val="0"/>
-          <w:sz w:val="22"/>
-        </w:rPr>
-        <w:t xml:space="preserve">  </w:t>
-      </w:r>
-      <w:r>
-        <w:rPr>
-          <w:rFonts w:ascii="Linux Libertine Display" w:hAnsi="Linux Libertine Display" w:cs="Linux Libertine Display"/>
-          <w:bCs/>
-          <w:kern w:val="0"/>
-          <w:sz w:val="22"/>
-        </w:rPr>
-        <w:tab/>
-      </w:r>
-      <w:r>
-        <w:rPr>
-          <w:rFonts w:ascii="Linux Libertine Display" w:hAnsi="Linux Libertine Display" w:cs="Linux Libertine Display"/>
-          <w:bCs/>
-          <w:kern w:val="0"/>
-          <w:sz w:val="22"/>
-        </w:rPr>
-        <w:tab/>
-        <w:t>Advisor: Byung Gook Park</w:t>
-      </w:r>
-      <w:r>
-        <w:rPr>
-          <w:rFonts w:ascii="Linux Libertine Display" w:hAnsi="Linux Libertine Display" w:cs="Linux Libertine Display"/>
-          <w:bCs/>
-          <w:kern w:val="0"/>
-          <w:sz w:val="22"/>
-        </w:rPr>
-        <w:t xml:space="preserve"> </w:t>
-      </w:r>
-      <w:r>
-        <w:rPr>
-          <w:rFonts w:ascii="Linux Libertine Display" w:hAnsi="Linux Libertine Display" w:cs="Linux Libertine Display"/>
-          <w:bCs/>
-          <w:kern w:val="0"/>
-          <w:sz w:val="22"/>
-        </w:rPr>
-        <w:t>(</w:t>
-      </w:r>
-      <w:r>
-        <w:rPr>
-          <w:rFonts w:ascii="Linux Libertine Display" w:hAnsi="Linux Libertine Display" w:cs="Linux Libertine Display"/>
-          <w:bCs/>
-          <w:kern w:val="0"/>
-          <w:sz w:val="22"/>
-        </w:rPr>
-        <w:t>d</w:t>
-      </w:r>
-      <w:r>
-        <w:rPr>
-          <w:rFonts w:ascii="Linux Libertine Display" w:hAnsi="Linux Libertine Display" w:cs="Linux Libertine Display"/>
-          <w:bCs/>
-          <w:kern w:val="0"/>
-          <w:sz w:val="22"/>
-        </w:rPr>
-        <w:t>eceased)</w:t>
-      </w:r>
-      <w:r>
-        <w:rPr>
-          <w:rFonts w:ascii="Linux Libertine Display" w:hAnsi="Linux Libertine Display" w:cs="Linux Libertine Display"/>
-          <w:bCs/>
-          <w:kern w:val="0"/>
-          <w:sz w:val="22"/>
-        </w:rPr>
-        <w:br/>
-      </w:r>
-    </w:p>
-    <w:p>
-      <w:pPr>
-        <w:wordWrap/>
-        <w:adjustRightInd w:val="0"/>
-        <w:spacing w:after="0" w:line="240" w:lineRule="auto"/>
-        <w:ind w:firstLineChars="50" w:firstLine="110"/>
-        <w:jc w:val="left"/>
-        <w:rPr>
-          <w:rFonts w:ascii="Linux Libertine Display" w:hAnsi="Linux Libertine Display" w:cs="Linux Libertine Display"/>
-          <w:bCs/>
-          <w:i/>
-          <w:kern w:val="0"/>
-          <w:sz w:val="22"/>
-        </w:rPr>
-      </w:pPr>
-      <w:r>
-        <w:rPr>
-          <w:rFonts w:ascii="Linux Libertine Display" w:hAnsi="Linux Libertine Display" w:cs="Linux Libertine Display"/>
-          <w:b/>
-          <w:bCs/>
-          <w:kern w:val="0"/>
-          <w:sz w:val="22"/>
-        </w:rPr>
-        <w:t xml:space="preserve">M.S. - </w:t>
-      </w:r>
-      <w:r>
-        <w:rPr>
-          <w:rFonts w:ascii="Linux Libertine Display" w:hAnsi="Linux Libertine Display" w:cs="Linux Libertine Display"/>
-          <w:b/>
-          <w:bCs/>
-          <w:kern w:val="0"/>
-          <w:sz w:val="22"/>
-        </w:rPr>
-        <w:t>Ph.D.</w:t>
-      </w:r>
-      <w:r>
-        <w:rPr>
-          <w:rFonts w:ascii="Linux Libertine Display" w:hAnsi="Linux Libertine Display" w:cs="Linux Libertine Display"/>
-          <w:b/>
-          <w:bCs/>
-          <w:kern w:val="0"/>
-          <w:sz w:val="22"/>
-        </w:rPr>
-        <w:t xml:space="preserve">   </w:t>
-      </w:r>
-      <w:r>
-        <w:rPr>
-          <w:rFonts w:ascii="Linux Libertine Display" w:hAnsi="Linux Libertine Display" w:cs="Linux Libertine Display"/>
-          <w:b/>
-          <w:bCs/>
-          <w:kern w:val="0"/>
-          <w:sz w:val="22"/>
-        </w:rPr>
-        <w:t xml:space="preserve"> </w:t>
-      </w:r>
-      <w:r>
-        <w:rPr>
-          <w:rFonts w:ascii="Linux Libertine Display" w:hAnsi="Linux Libertine Display" w:cs="Linux Libertine Display"/>
-          <w:bCs/>
-          <w:kern w:val="0"/>
-          <w:sz w:val="22"/>
-        </w:rPr>
-        <w:t>Electrical and Computer Engineering</w:t>
-      </w:r>
-      <w:r>
-        <w:rPr>
-          <w:rFonts w:ascii="Linux Libertine Display" w:hAnsi="Linux Libertine Display" w:cs="Linux Libertine Display"/>
-          <w:bCs/>
-          <w:i/>
-          <w:kern w:val="0"/>
-          <w:sz w:val="22"/>
-        </w:rPr>
-        <w:t xml:space="preserve">               </w:t>
-      </w:r>
-      <w:r>
-        <w:rPr>
-          <w:rFonts w:ascii="Linux Libertine Display" w:hAnsi="Linux Libertine Display" w:cs="Linux Libertine Display"/>
-          <w:bCs/>
-          <w:i/>
-          <w:kern w:val="0"/>
-          <w:sz w:val="22"/>
-        </w:rPr>
-        <w:t xml:space="preserve"> </w:t>
-      </w:r>
-      <w:r>
-        <w:rPr>
-          <w:rFonts w:ascii="Linux Libertine Display" w:hAnsi="Linux Libertine Display" w:cs="Linux Libertine Display"/>
-          <w:bCs/>
-          <w:i/>
-          <w:kern w:val="0"/>
-          <w:sz w:val="22"/>
-        </w:rPr>
-        <w:tab/>
-        <w:t xml:space="preserve">   </w:t>
-      </w:r>
-      <w:r>
-        <w:rPr>
-          <w:rFonts w:ascii="Linux Libertine Display" w:hAnsi="Linux Libertine Display" w:cs="Linux Libertine Display"/>
-          <w:bCs/>
-          <w:kern w:val="0"/>
-          <w:sz w:val="22"/>
-        </w:rPr>
-        <w:t>201</w:t>
-      </w:r>
-      <w:r>
-        <w:rPr>
-          <w:rFonts w:ascii="Linux Libertine Display" w:hAnsi="Linux Libertine Display" w:cs="Linux Libertine Display"/>
-          <w:bCs/>
-          <w:kern w:val="0"/>
-          <w:sz w:val="22"/>
-        </w:rPr>
-        <w:t>9</w:t>
-      </w:r>
-      <w:r>
-        <w:rPr>
-          <w:rFonts w:ascii="Linux Libertine Display" w:hAnsi="Linux Libertine Display" w:cs="Linux Libertine Display"/>
-          <w:bCs/>
-          <w:kern w:val="0"/>
-          <w:sz w:val="22"/>
-        </w:rPr>
-        <w:t>.3</w:t>
-      </w:r>
-      <w:r>
-        <w:rPr>
-          <w:rFonts w:ascii="Linux Libertine Display" w:hAnsi="Linux Libertine Display" w:cs="Linux Libertine Display"/>
-          <w:bCs/>
-          <w:kern w:val="0"/>
-          <w:sz w:val="22"/>
-        </w:rPr>
-        <w:t xml:space="preserve"> – </w:t>
-      </w:r>
-      <w:r>
-        <w:rPr>
-          <w:rFonts w:ascii="Linux Libertine Display" w:hAnsi="Linux Libertine Display" w:cs="Linux Libertine Display"/>
-          <w:bCs/>
-          <w:kern w:val="0"/>
-          <w:sz w:val="22"/>
-        </w:rPr>
-        <w:t>20</w:t>
-      </w:r>
-      <w:r>
-        <w:rPr>
-          <w:rFonts w:ascii="Linux Libertine Display" w:hAnsi="Linux Libertine Display" w:cs="Linux Libertine Display"/>
-          <w:bCs/>
-          <w:kern w:val="0"/>
-          <w:sz w:val="22"/>
-        </w:rPr>
-        <w:t>2</w:t>
-      </w:r>
-      <w:r>
-        <w:rPr>
-          <w:rFonts w:ascii="Linux Libertine Display" w:hAnsi="Linux Libertine Display" w:cs="Linux Libertine Display"/>
-          <w:bCs/>
-          <w:kern w:val="0"/>
-          <w:sz w:val="22"/>
-        </w:rPr>
-        <w:t>5</w:t>
-      </w:r>
-      <w:r>
-        <w:rPr>
-          <w:rFonts w:ascii="Linux Libertine Display" w:hAnsi="Linux Libertine Display" w:cs="Linux Libertine Display"/>
-          <w:bCs/>
-          <w:kern w:val="0"/>
-          <w:sz w:val="22"/>
-        </w:rPr>
-        <w:t xml:space="preserve">. </w:t>
-      </w:r>
-      <w:r>
-        <w:rPr>
-          <w:rFonts w:ascii="Linux Libertine Display" w:hAnsi="Linux Libertine Display" w:cs="Linux Libertine Display"/>
-          <w:bCs/>
-          <w:kern w:val="0"/>
-          <w:sz w:val="22"/>
-        </w:rPr>
-        <w:t>2</w:t>
-      </w:r>
-    </w:p>
-    <w:p>
-      <w:pPr>
-        <w:wordWrap/>
-        <w:adjustRightInd w:val="0"/>
-        <w:spacing w:after="0" w:line="240" w:lineRule="auto"/>
-        <w:jc w:val="left"/>
-        <w:rPr>
-          <w:rFonts w:ascii="Linux Libertine Display" w:hAnsi="Linux Libertine Display" w:cs="Linux Libertine Display"/>
-          <w:bCs/>
-          <w:kern w:val="0"/>
-          <w:sz w:val="22"/>
-        </w:rPr>
-      </w:pPr>
-      <w:r>
-        <w:rPr>
-          <w:rFonts w:ascii="Linux Libertine Display" w:hAnsi="Linux Libertine Display" w:cs="Linux Libertine Display"/>
-          <w:bCs/>
-          <w:i/>
-          <w:kern w:val="0"/>
-          <w:sz w:val="22"/>
-        </w:rPr>
-        <w:tab/>
-      </w:r>
-      <w:r>
-        <w:rPr>
-          <w:rFonts w:ascii="Linux Libertine Display" w:hAnsi="Linux Libertine Display" w:cs="Linux Libertine Display"/>
-          <w:bCs/>
-          <w:i/>
-          <w:kern w:val="0"/>
-          <w:sz w:val="22"/>
-        </w:rPr>
-        <w:tab/>
-      </w:r>
-      <w:r>
-        <w:rPr>
-          <w:rFonts w:ascii="Linux Libertine Display" w:hAnsi="Linux Libertine Display" w:cs="Linux Libertine Display"/>
-          <w:bCs/>
-          <w:kern w:val="0"/>
-          <w:sz w:val="22"/>
-        </w:rPr>
-        <w:t xml:space="preserve">Seoul National University, Seoul, </w:t>
-      </w:r>
-      <w:r>
-        <w:rPr>
-          <w:rFonts w:ascii="Linux Libertine Display" w:hAnsi="Linux Libertine Display" w:cs="Linux Libertine Display"/>
-          <w:bCs/>
-          <w:kern w:val="0"/>
-          <w:sz w:val="22"/>
-        </w:rPr>
-        <w:t>Republic of Korea</w:t>
-      </w:r>
-    </w:p>
-    <w:p>
-      <w:pPr>
-        <w:wordWrap/>
-        <w:adjustRightInd w:val="0"/>
-        <w:spacing w:after="0" w:line="240" w:lineRule="auto"/>
-        <w:jc w:val="left"/>
-        <w:rPr>
-          <w:rFonts w:ascii="Linux Libertine Display" w:hAnsi="Linux Libertine Display" w:cs="Linux Libertine Display"/>
-          <w:bCs/>
-          <w:kern w:val="0"/>
-          <w:sz w:val="22"/>
-        </w:rPr>
-      </w:pPr>
-      <w:r>
-        <w:rPr>
-          <w:rFonts w:ascii="Linux Libertine Display" w:hAnsi="Linux Libertine Display" w:cs="Linux Libertine Display"/>
-          <w:i/>
-          <w:iCs/>
-          <w:kern w:val="0"/>
-          <w:sz w:val="22"/>
-        </w:rPr>
-        <w:tab/>
-      </w:r>
-      <w:r>
-        <w:rPr>
-          <w:rFonts w:ascii="Linux Libertine Display" w:hAnsi="Linux Libertine Display" w:cs="Linux Libertine Display"/>
-          <w:i/>
-          <w:iCs/>
-          <w:kern w:val="0"/>
-          <w:sz w:val="22"/>
-        </w:rPr>
-        <w:tab/>
-      </w:r>
-      <w:r>
-        <w:rPr>
-          <w:rFonts w:ascii="Linux Libertine Display" w:hAnsi="Linux Libertine Display" w:cs="Linux Libertine Display"/>
-          <w:bCs/>
-          <w:kern w:val="0"/>
-          <w:sz w:val="22"/>
-        </w:rPr>
-        <w:t>Former a</w:t>
-      </w:r>
-      <w:r>
-        <w:rPr>
-          <w:rFonts w:ascii="Linux Libertine Display" w:hAnsi="Linux Libertine Display" w:cs="Linux Libertine Display"/>
-          <w:bCs/>
-          <w:kern w:val="0"/>
-          <w:sz w:val="22"/>
-        </w:rPr>
-        <w:t xml:space="preserve">dvisor: </w:t>
-      </w:r>
-      <w:proofErr w:type="spellStart"/>
-      <w:r>
-        <w:rPr>
-          <w:rFonts w:ascii="Linux Libertine Display" w:hAnsi="Linux Libertine Display" w:cs="Linux Libertine Display"/>
-          <w:bCs/>
-          <w:kern w:val="0"/>
-          <w:sz w:val="22"/>
-        </w:rPr>
-        <w:t>Byoungho</w:t>
-      </w:r>
-      <w:proofErr w:type="spellEnd"/>
-      <w:r>
-        <w:rPr>
-          <w:rFonts w:ascii="Linux Libertine Display" w:hAnsi="Linux Libertine Display" w:cs="Linux Libertine Display"/>
-          <w:bCs/>
-          <w:kern w:val="0"/>
-          <w:sz w:val="22"/>
-        </w:rPr>
-        <w:t xml:space="preserve"> Lee</w:t>
-      </w:r>
-      <w:r>
-        <w:rPr>
-          <w:rFonts w:ascii="Linux Libertine Display" w:hAnsi="Linux Libertine Display" w:cs="Linux Libertine Display"/>
-          <w:bCs/>
-          <w:kern w:val="0"/>
-          <w:sz w:val="22"/>
-        </w:rPr>
-        <w:t xml:space="preserve"> (</w:t>
-      </w:r>
-      <w:r>
-        <w:rPr>
-          <w:rFonts w:ascii="Linux Libertine Display" w:hAnsi="Linux Libertine Display" w:cs="Linux Libertine Display"/>
-          <w:bCs/>
-          <w:kern w:val="0"/>
-          <w:sz w:val="22"/>
-        </w:rPr>
-        <w:t>d</w:t>
-      </w:r>
-      <w:r>
-        <w:rPr>
-          <w:rFonts w:ascii="Linux Libertine Display" w:hAnsi="Linux Libertine Display" w:cs="Linux Libertine Display"/>
-          <w:bCs/>
-          <w:kern w:val="0"/>
-          <w:sz w:val="22"/>
-        </w:rPr>
-        <w:t>eceased)</w:t>
-      </w:r>
-    </w:p>
-    <w:p>
-      <w:pPr>
-        <w:wordWrap/>
-        <w:adjustRightInd w:val="0"/>
-        <w:spacing w:after="0" w:line="240" w:lineRule="auto"/>
-        <w:jc w:val="left"/>
-        <w:rPr>
-          <w:rFonts w:ascii="Linux Libertine Display" w:hAnsi="Linux Libertine Display" w:cs="Linux Libertine Display"/>
-          <w:iCs/>
-          <w:kern w:val="0"/>
-          <w:sz w:val="22"/>
-        </w:rPr>
-      </w:pPr>
-      <w:r>
-        <w:rPr>
-          <w:rFonts w:ascii="Linux Libertine Display" w:hAnsi="Linux Libertine Display" w:cs="Linux Libertine Display"/>
-          <w:i/>
-          <w:iCs/>
-          <w:kern w:val="0"/>
-          <w:sz w:val="22"/>
-        </w:rPr>
-        <w:tab/>
-      </w:r>
-      <w:r>
-        <w:rPr>
-          <w:rFonts w:ascii="Linux Libertine Display" w:hAnsi="Linux Libertine Display" w:cs="Linux Libertine Display"/>
-          <w:i/>
-          <w:iCs/>
-          <w:kern w:val="0"/>
-          <w:sz w:val="22"/>
-        </w:rPr>
-        <w:tab/>
-      </w:r>
-      <w:r>
-        <w:rPr>
-          <w:rFonts w:ascii="Linux Libertine Display" w:hAnsi="Linux Libertine Display" w:cs="Linux Libertine Display"/>
-          <w:iCs/>
-          <w:kern w:val="0"/>
-          <w:sz w:val="22"/>
-        </w:rPr>
-        <w:t>Current</w:t>
-      </w:r>
-      <w:r>
-        <w:rPr>
-          <w:rFonts w:ascii="Linux Libertine Display" w:hAnsi="Linux Libertine Display" w:cs="Linux Libertine Display"/>
-          <w:iCs/>
-          <w:kern w:val="0"/>
-          <w:sz w:val="22"/>
-        </w:rPr>
-        <w:t xml:space="preserve"> </w:t>
-      </w:r>
-      <w:r>
-        <w:rPr>
-          <w:rFonts w:ascii="Linux Libertine Display" w:hAnsi="Linux Libertine Display" w:cs="Linux Libertine Display"/>
-          <w:iCs/>
-          <w:kern w:val="0"/>
-          <w:sz w:val="22"/>
-        </w:rPr>
-        <w:t>a</w:t>
-      </w:r>
-      <w:r>
-        <w:rPr>
-          <w:rFonts w:ascii="Linux Libertine Display" w:hAnsi="Linux Libertine Display" w:cs="Linux Libertine Display"/>
-          <w:iCs/>
-          <w:kern w:val="0"/>
-          <w:sz w:val="22"/>
-        </w:rPr>
-        <w:t>dvisor:</w:t>
-      </w:r>
-      <w:r>
-        <w:rPr>
-          <w:rFonts w:ascii="Linux Libertine Display" w:hAnsi="Linux Libertine Display" w:cs="Linux Libertine Display"/>
-          <w:iCs/>
-          <w:kern w:val="0"/>
-          <w:sz w:val="22"/>
-        </w:rPr>
-        <w:t xml:space="preserve"> </w:t>
-      </w:r>
-      <w:proofErr w:type="spellStart"/>
-      <w:r>
-        <w:rPr>
-          <w:rFonts w:ascii="Linux Libertine Display" w:hAnsi="Linux Libertine Display" w:cs="Linux Libertine Display"/>
-          <w:iCs/>
-          <w:kern w:val="0"/>
-          <w:sz w:val="22"/>
-        </w:rPr>
-        <w:t>Yoonchan</w:t>
-      </w:r>
-      <w:proofErr w:type="spellEnd"/>
-      <w:r>
-        <w:rPr>
-          <w:rFonts w:ascii="Linux Libertine Display" w:hAnsi="Linux Libertine Display" w:cs="Linux Libertine Display"/>
-          <w:iCs/>
-          <w:kern w:val="0"/>
-          <w:sz w:val="22"/>
-        </w:rPr>
-        <w:t xml:space="preserve"> </w:t>
-      </w:r>
-      <w:proofErr w:type="spellStart"/>
-      <w:r>
-        <w:rPr>
-          <w:rFonts w:ascii="Linux Libertine Display" w:hAnsi="Linux Libertine Display" w:cs="Linux Libertine Display"/>
-          <w:iCs/>
-          <w:kern w:val="0"/>
-          <w:sz w:val="22"/>
-        </w:rPr>
-        <w:t>Jeong</w:t>
-      </w:r>
-      <w:proofErr w:type="spellEnd"/>
-      <w:r>
-        <w:rPr>
-          <w:rFonts w:ascii="Linux Libertine Display" w:hAnsi="Linux Libertine Display" w:cs="Linux Libertine Display"/>
-          <w:iCs/>
-          <w:kern w:val="0"/>
-          <w:sz w:val="22"/>
-        </w:rPr>
-        <w:t xml:space="preserve"> (</w:t>
-      </w:r>
-      <w:hyperlink r:id="rId12" w:history="1">
-        <w:r>
-          <w:rPr>
-            <w:rStyle w:val="a3"/>
-            <w:rFonts w:ascii="Linux Libertine Display" w:hAnsi="Linux Libertine Display" w:cs="Linux Libertine Display"/>
-            <w:iCs/>
-            <w:color w:val="1F497D" w:themeColor="text2"/>
-            <w:kern w:val="0"/>
-            <w:sz w:val="22"/>
-          </w:rPr>
-          <w:t>yoonchan@snu.ac.kr</w:t>
-        </w:r>
-      </w:hyperlink>
-      <w:r>
-        <w:rPr>
-          <w:rFonts w:ascii="Linux Libertine Display" w:hAnsi="Linux Libertine Display" w:cs="Linux Libertine Display"/>
-          <w:iCs/>
-          <w:kern w:val="0"/>
-          <w:sz w:val="22"/>
-        </w:rPr>
-        <w:t>)</w:t>
-      </w:r>
-      <w:r>
-        <w:rPr>
-          <w:rFonts w:ascii="Linux Libertine Display" w:hAnsi="Linux Libertine Display" w:cs="Linux Libertine Display"/>
-          <w:iCs/>
-          <w:kern w:val="0"/>
-          <w:sz w:val="22"/>
-        </w:rPr>
-        <w:br/>
-      </w:r>
     </w:p>
     <w:p>
       <w:pPr>
@@ -1555,7 +1334,7 @@
               </wp:inline>
             </w:drawing>
           </mc:Choice>
-          <mc:Fallback xmlns:oel="http://schemas.microsoft.com/office/2019/extlst" xmlns:w16cex="http://schemas.microsoft.com/office/word/2018/wordml/cex" xmlns:w16="http://schemas.microsoft.com/office/word/2018/wordml" xmlns:w16du="http://schemas.microsoft.com/office/word/2023/wordml/word16du" xmlns:w16sdtdh="http://schemas.microsoft.com/office/word/2020/wordml/sdtdatahash">
+          <mc:Fallback xmlns:w16sdtdh="http://schemas.microsoft.com/office/word/2020/wordml/sdtdatahash" xmlns:w16du="http://schemas.microsoft.com/office/word/2023/wordml/word16du" xmlns:w16="http://schemas.microsoft.com/office/word/2018/wordml" xmlns:w16cex="http://schemas.microsoft.com/office/word/2018/wordml/cex" xmlns:oel="http://schemas.microsoft.com/office/2019/extlst">
             <w:pict>
               <v:line w14:anchorId="3F6884F7" id="직선 연결선 2" o:spid="_x0000_s1026" style="visibility:visible;mso-wrap-style:square;mso-left-percent:-10001;mso-top-percent:-10001;mso-position-horizontal:absolute;mso-position-horizontal-relative:char;mso-position-vertical:absolute;mso-position-vertical-relative:line;mso-left-percent:-10001;mso-top-percent:-10001" from="0,0" to="447.85pt,0" o:gfxdata="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" strokecolor="black [3213]">
                 <o:lock v:ext="edit" shapetype="f"/>
@@ -1826,6 +1605,19 @@
         </w:rPr>
         <w:t xml:space="preserve">: </w:t>
       </w:r>
+      <w:hyperlink r:id="rId15" w:history="1">
+        <w:r>
+          <w:rPr>
+            <w:rStyle w:val="a3"/>
+            <w:rFonts w:ascii="Linux Libertine Display" w:hAnsi="Linux Libertine Display" w:cs="Linux Libertine Display"/>
+            <w:bCs/>
+            <w:color w:val="1F497D" w:themeColor="text2"/>
+            <w:kern w:val="0"/>
+            <w:sz w:val="22"/>
+          </w:rPr>
+          <w:t>Mark Brongersma</w:t>
+        </w:r>
+      </w:hyperlink>
       <w:r>
         <w:rPr>
           <w:rFonts w:ascii="Linux Libertine Display" w:hAnsi="Linux Libertine Display" w:cs="Linux Libertine Display"/>
@@ -1833,9 +1625,8 @@
           <w:kern w:val="0"/>
           <w:sz w:val="22"/>
         </w:rPr>
-        <w:t xml:space="preserve">Mark </w:t>
-      </w:r>
-      <w:proofErr w:type="spellStart"/>
+        <w:t>, Department of</w:t>
+      </w:r>
       <w:r>
         <w:rPr>
           <w:rFonts w:ascii="Linux Libertine Display" w:hAnsi="Linux Libertine Display" w:cs="Linux Libertine Display"/>
@@ -1843,9 +1634,10 @@
           <w:kern w:val="0"/>
           <w:sz w:val="22"/>
         </w:rPr>
-        <w:t>Brongersma</w:t>
-      </w:r>
-      <w:proofErr w:type="spellEnd"/>
+        <w:t xml:space="preserve"> Materials Sci</w:t>
+      </w:r>
+      <w:bookmarkStart w:id="0" w:name="_GoBack"/>
+      <w:bookmarkEnd w:id="0"/>
       <w:r>
         <w:rPr>
           <w:rFonts w:ascii="Linux Libertine Display" w:hAnsi="Linux Libertine Display" w:cs="Linux Libertine Display"/>
@@ -1853,16 +1645,7 @@
           <w:kern w:val="0"/>
           <w:sz w:val="22"/>
         </w:rPr>
-        <w:t>, Department of</w:t>
-      </w:r>
-      <w:r>
-        <w:rPr>
-          <w:rFonts w:ascii="Linux Libertine Display" w:hAnsi="Linux Libertine Display" w:cs="Linux Libertine Display"/>
-          <w:bCs/>
-          <w:kern w:val="0"/>
-          <w:sz w:val="22"/>
-        </w:rPr>
-        <w:t xml:space="preserve"> Materials Science and Engineering</w:t>
+        <w:t>ence and Engineering</w:t>
       </w:r>
     </w:p>
     <w:p>
@@ -2248,7 +2031,7 @@
               </wp:inline>
             </w:drawing>
           </mc:Choice>
-          <mc:Fallback xmlns:oel="http://schemas.microsoft.com/office/2019/extlst" xmlns:w16cex="http://schemas.microsoft.com/office/word/2018/wordml/cex" xmlns:w16="http://schemas.microsoft.com/office/word/2018/wordml" xmlns:w16du="http://schemas.microsoft.com/office/word/2023/wordml/word16du" xmlns:w16sdtdh="http://schemas.microsoft.com/office/word/2020/wordml/sdtdatahash">
+          <mc:Fallback xmlns:w16sdtdh="http://schemas.microsoft.com/office/word/2020/wordml/sdtdatahash" xmlns:w16du="http://schemas.microsoft.com/office/word/2023/wordml/word16du" xmlns:w16="http://schemas.microsoft.com/office/word/2018/wordml" xmlns:w16cex="http://schemas.microsoft.com/office/word/2018/wordml/cex" xmlns:oel="http://schemas.microsoft.com/office/2019/extlst">
             <w:pict>
               <v:line w14:anchorId="22FE2562" id="직선 연결선 2" o:spid="_x0000_s1026" style="visibility:visible;mso-wrap-style:square;mso-left-percent:-10001;mso-top-percent:-10001;mso-position-horizontal:absolute;mso-position-horizontal-relative:char;mso-position-vertical:absolute;mso-position-vertical-relative:line;mso-left-percent:-10001;mso-top-percent:-10001" from="0,0" to="447.85pt,0" o:gfxdata="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" strokecolor="black [3213]">
                 <o:lock v:ext="edit" shapetype="f"/>
@@ -2952,7 +2735,6 @@
           <w:kern w:val="0"/>
           <w:szCs w:val="20"/>
         </w:rPr>
-        <w:lastRenderedPageBreak/>
         <w:t>Metasurface</w:t>
       </w:r>
       <w:proofErr w:type="spellEnd"/>
@@ -3208,7 +2990,7 @@
               </wp:inline>
             </w:drawing>
           </mc:Choice>
-          <mc:Fallback xmlns:oel="http://schemas.microsoft.com/office/2019/extlst" xmlns:w16cex="http://schemas.microsoft.com/office/word/2018/wordml/cex" xmlns:w16="http://schemas.microsoft.com/office/word/2018/wordml" xmlns:w16du="http://schemas.microsoft.com/office/word/2023/wordml/word16du" xmlns:w16sdtdh="http://schemas.microsoft.com/office/word/2020/wordml/sdtdatahash">
+          <mc:Fallback xmlns:w16sdtdh="http://schemas.microsoft.com/office/word/2020/wordml/sdtdatahash" xmlns:w16du="http://schemas.microsoft.com/office/word/2023/wordml/word16du" xmlns:w16="http://schemas.microsoft.com/office/word/2018/wordml" xmlns:w16cex="http://schemas.microsoft.com/office/word/2018/wordml/cex" xmlns:oel="http://schemas.microsoft.com/office/2019/extlst">
             <w:pict>
               <v:line w14:anchorId="3AFA4388" id="직선 연결선 2" o:spid="_x0000_s1026" style="visibility:visible;mso-wrap-style:square;mso-left-percent:-10001;mso-top-percent:-10001;mso-position-horizontal:absolute;mso-position-horizontal-relative:char;mso-position-vertical:absolute;mso-position-vertical-relative:line;mso-left-percent:-10001;mso-top-percent:-10001" from="0,0" to="447.85pt,0" o:gfxdata="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" strokecolor="black [3213]">
                 <o:lock v:ext="edit" shapetype="f"/>
@@ -3577,8 +3359,6 @@
         </w:rPr>
         <w:t>Seoul National University, 2021.</w:t>
       </w:r>
-      <w:bookmarkStart w:id="0" w:name="_GoBack"/>
-      <w:bookmarkEnd w:id="0"/>
     </w:p>
     <w:p>
       <w:pPr>
@@ -3765,7 +3545,7 @@
               </wp:inline>
             </w:drawing>
           </mc:Choice>
-          <mc:Fallback xmlns:oel="http://schemas.microsoft.com/office/2019/extlst" xmlns:w16cex="http://schemas.microsoft.com/office/word/2018/wordml/cex" xmlns:w16="http://schemas.microsoft.com/office/word/2018/wordml" xmlns:w16du="http://schemas.microsoft.com/office/word/2023/wordml/word16du" xmlns:w16sdtdh="http://schemas.microsoft.com/office/word/2020/wordml/sdtdatahash">
+          <mc:Fallback xmlns:w16sdtdh="http://schemas.microsoft.com/office/word/2020/wordml/sdtdatahash" xmlns:w16du="http://schemas.microsoft.com/office/word/2023/wordml/word16du" xmlns:w16="http://schemas.microsoft.com/office/word/2018/wordml" xmlns:w16cex="http://schemas.microsoft.com/office/word/2018/wordml/cex" xmlns:oel="http://schemas.microsoft.com/office/2019/extlst">
             <w:pict>
               <v:line w14:anchorId="6A60165C" id="직선 연결선 2" o:spid="_x0000_s1026" style="visibility:visible;mso-wrap-style:square;mso-left-percent:-10001;mso-top-percent:-10001;mso-position-horizontal:absolute;mso-position-horizontal-relative:char;mso-position-vertical:absolute;mso-position-vertical-relative:line;mso-left-percent:-10001;mso-top-percent:-10001" from="0,0" to="447.85pt,0" o:gfxdata="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" strokecolor="windowText">
                 <o:lock v:ext="edit" shapetype="f"/>
@@ -4204,7 +3984,7 @@
         </w:rPr>
         <w:t>, “</w:t>
       </w:r>
-      <w:hyperlink r:id="rId13" w:history="1">
+      <w:hyperlink r:id="rId16" w:history="1">
         <w:r>
           <w:rPr>
             <w:rStyle w:val="a3"/>
@@ -4438,7 +4218,7 @@
         </w:rPr>
         <w:t>“</w:t>
       </w:r>
-      <w:hyperlink r:id="rId14" w:history="1">
+      <w:hyperlink r:id="rId17" w:history="1">
         <w:r>
           <w:rPr>
             <w:rStyle w:val="a3"/>
@@ -4790,7 +4570,7 @@
               </wp:inline>
             </w:drawing>
           </mc:Choice>
-          <mc:Fallback xmlns:oel="http://schemas.microsoft.com/office/2019/extlst" xmlns:w16cex="http://schemas.microsoft.com/office/word/2018/wordml/cex" xmlns:w16="http://schemas.microsoft.com/office/word/2018/wordml" xmlns:w16du="http://schemas.microsoft.com/office/word/2023/wordml/word16du" xmlns:w16sdtdh="http://schemas.microsoft.com/office/word/2020/wordml/sdtdatahash">
+          <mc:Fallback xmlns:w16sdtdh="http://schemas.microsoft.com/office/word/2020/wordml/sdtdatahash" xmlns:w16du="http://schemas.microsoft.com/office/word/2023/wordml/word16du" xmlns:w16="http://schemas.microsoft.com/office/word/2018/wordml" xmlns:w16cex="http://schemas.microsoft.com/office/word/2018/wordml/cex" xmlns:oel="http://schemas.microsoft.com/office/2019/extlst">
             <w:pict>
               <v:line w14:anchorId="23BF7A76" id="직선 연결선 2" o:spid="_x0000_s1026" style="visibility:visible;mso-wrap-style:square;mso-left-percent:-10001;mso-top-percent:-10001;mso-position-horizontal:absolute;mso-position-horizontal-relative:char;mso-position-vertical:absolute;mso-position-vertical-relative:line;mso-left-percent:-10001;mso-top-percent:-10001" from="0,0" to="447.85pt,0" o:gfxdata="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" strokecolor="black [3213]">
                 <o:lock v:ext="edit" shapetype="f"/>
@@ -5111,7 +4891,7 @@
         </w:rPr>
         <w:t xml:space="preserve"> “</w:t>
       </w:r>
-      <w:hyperlink r:id="rId15" w:history="1">
+      <w:hyperlink r:id="rId18" w:history="1">
         <w:r>
           <w:rPr>
             <w:rStyle w:val="a3"/>
@@ -5262,7 +5042,7 @@
         </w:rPr>
         <w:t>“</w:t>
       </w:r>
-      <w:hyperlink r:id="rId16" w:history="1">
+      <w:hyperlink r:id="rId19" w:history="1">
         <w:r>
           <w:rPr>
             <w:rStyle w:val="a3"/>
@@ -5307,7 +5087,14 @@
         <w:rPr>
           <w:rFonts w:ascii="Linux Libertine Display" w:hAnsi="Linux Libertine Display" w:cs="Linux Libertine Display"/>
         </w:rPr>
-        <w:t xml:space="preserve"> vol. 15, no. 4, pp. 1-9, 2023</w:t>
+        <w:t xml:space="preserve"> vol. 15, no. 4, pp. 1-</w:t>
+      </w:r>
+      <w:r>
+        <w:rPr>
+          <w:rFonts w:ascii="Linux Libertine Display" w:hAnsi="Linux Libertine Display" w:cs="Linux Libertine Display"/>
+        </w:rPr>
+        <w:lastRenderedPageBreak/>
+        <w:t>9, 2023</w:t>
       </w:r>
       <w:r>
         <w:rPr>
@@ -5416,7 +5203,7 @@
         </w:rPr>
         <w:t>“</w:t>
       </w:r>
-      <w:hyperlink r:id="rId17" w:history="1">
+      <w:hyperlink r:id="rId20" w:history="1">
         <w:r>
           <w:rPr>
             <w:rStyle w:val="a3"/>
@@ -5532,7 +5319,6 @@
         <w:rPr>
           <w:rFonts w:ascii="Linux Libertine Display" w:hAnsi="Linux Libertine Display" w:cs="Linux Libertine Display"/>
         </w:rPr>
-        <w:lastRenderedPageBreak/>
         <w:t xml:space="preserve">H. Son, T. Choi, K. Kim, </w:t>
       </w:r>
       <w:r>
@@ -5569,7 +5355,7 @@
         </w:rPr>
         <w:t>“</w:t>
       </w:r>
-      <w:hyperlink r:id="rId18" w:history="1">
+      <w:hyperlink r:id="rId21" w:history="1">
         <w:r>
           <w:rPr>
             <w:rStyle w:val="a3"/>
@@ -5752,7 +5538,7 @@
         </w:rPr>
         <w:t>, Y. Jeong, and B. Lee, “</w:t>
       </w:r>
-      <w:hyperlink r:id="rId19" w:tgtFrame="_blank" w:history="1">
+      <w:hyperlink r:id="rId22" w:tgtFrame="_blank" w:history="1">
         <w:r>
           <w:rPr>
             <w:rStyle w:val="a3"/>
@@ -5894,7 +5680,7 @@
         </w:rPr>
         <w:t>“</w:t>
       </w:r>
-      <w:hyperlink r:id="rId20" w:history="1">
+      <w:hyperlink r:id="rId23" w:history="1">
         <w:r>
           <w:rPr>
             <w:rStyle w:val="a3"/>
@@ -6019,7 +5805,7 @@
               </wp:inline>
             </w:drawing>
           </mc:Choice>
-          <mc:Fallback xmlns:oel="http://schemas.microsoft.com/office/2019/extlst" xmlns:w16cex="http://schemas.microsoft.com/office/word/2018/wordml/cex" xmlns:w16="http://schemas.microsoft.com/office/word/2018/wordml" xmlns:w16du="http://schemas.microsoft.com/office/word/2023/wordml/word16du" xmlns:w16sdtdh="http://schemas.microsoft.com/office/word/2020/wordml/sdtdatahash">
+          <mc:Fallback xmlns:w16sdtdh="http://schemas.microsoft.com/office/word/2020/wordml/sdtdatahash" xmlns:w16du="http://schemas.microsoft.com/office/word/2023/wordml/word16du" xmlns:w16="http://schemas.microsoft.com/office/word/2018/wordml" xmlns:w16cex="http://schemas.microsoft.com/office/word/2018/wordml/cex" xmlns:oel="http://schemas.microsoft.com/office/2019/extlst">
             <w:pict>
               <v:line w14:anchorId="1366E60E" id="직선 연결선 2" o:spid="_x0000_s1026" style="visibility:visible;mso-wrap-style:square;mso-left-percent:-10001;mso-top-percent:-10001;mso-position-horizontal:absolute;mso-position-horizontal-relative:char;mso-position-vertical:absolute;mso-position-vertical-relative:line;mso-left-percent:-10001;mso-top-percent:-10001" from="0,0" to="447.85pt,0" o:gfxdata="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" strokecolor="black [3213]">
                 <o:lock v:ext="edit" shapetype="f"/>
@@ -6783,7 +6569,7 @@
               </wp:inline>
             </w:drawing>
           </mc:Choice>
-          <mc:Fallback xmlns:oel="http://schemas.microsoft.com/office/2019/extlst" xmlns:w16cex="http://schemas.microsoft.com/office/word/2018/wordml/cex" xmlns:w16="http://schemas.microsoft.com/office/word/2018/wordml" xmlns:w16du="http://schemas.microsoft.com/office/word/2023/wordml/word16du" xmlns:w16sdtdh="http://schemas.microsoft.com/office/word/2020/wordml/sdtdatahash">
+          <mc:Fallback xmlns:w16sdtdh="http://schemas.microsoft.com/office/word/2020/wordml/sdtdatahash" xmlns:w16du="http://schemas.microsoft.com/office/word/2023/wordml/word16du" xmlns:w16="http://schemas.microsoft.com/office/word/2018/wordml" xmlns:w16cex="http://schemas.microsoft.com/office/word/2018/wordml/cex" xmlns:oel="http://schemas.microsoft.com/office/2019/extlst">
             <w:pict>
               <v:line w14:anchorId="541D2091" id="직선 연결선 2" o:spid="_x0000_s1026" style="visibility:visible;mso-wrap-style:square;mso-left-percent:-10001;mso-top-percent:-10001;mso-position-horizontal:absolute;mso-position-horizontal-relative:char;mso-position-vertical:absolute;mso-position-vertical-relative:line;mso-left-percent:-10001;mso-top-percent:-10001" from="0,0" to="444.9pt,0" o:gfxdata="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" strokecolor="windowText">
                 <o:lock v:ext="edit" shapetype="f"/>
@@ -7476,7 +7262,6 @@
                 <w:kern w:val="0"/>
                 <w:sz w:val="22"/>
               </w:rPr>
-              <w:lastRenderedPageBreak/>
               <w:t>Computational optics design</w:t>
             </w:r>
             <w:r>
@@ -8718,10 +8503,10 @@
       </w:pPr>
     </w:p>
     <w:sectPr>
-      <w:headerReference w:type="default" r:id="rId21"/>
-      <w:footerReference w:type="default" r:id="rId22"/>
-      <w:headerReference w:type="first" r:id="rId23"/>
-      <w:footerReference w:type="first" r:id="rId24"/>
+      <w:headerReference w:type="default" r:id="rId24"/>
+      <w:footerReference w:type="default" r:id="rId25"/>
+      <w:headerReference w:type="first" r:id="rId26"/>
+      <w:footerReference w:type="first" r:id="rId27"/>
       <w:type w:val="continuous"/>
       <w:pgSz w:w="11906" w:h="16838"/>
       <w:pgMar w:top="1701" w:right="1440" w:bottom="1440" w:left="1440" w:header="964" w:footer="907" w:gutter="0"/>
@@ -9200,7 +8985,7 @@
             </wp:inline>
           </w:drawing>
         </mc:Choice>
-        <mc:Fallback xmlns:oel="http://schemas.microsoft.com/office/2019/extlst" xmlns:w16cex="http://schemas.microsoft.com/office/word/2018/wordml/cex" xmlns:w16="http://schemas.microsoft.com/office/word/2018/wordml" xmlns:w16du="http://schemas.microsoft.com/office/word/2023/wordml/word16du" xmlns:w16sdtdh="http://schemas.microsoft.com/office/word/2020/wordml/sdtdatahash">
+        <mc:Fallback xmlns:w16sdtdh="http://schemas.microsoft.com/office/word/2020/wordml/sdtdatahash" xmlns:w16du="http://schemas.microsoft.com/office/word/2023/wordml/word16du" xmlns:w16="http://schemas.microsoft.com/office/word/2018/wordml" xmlns:w16cex="http://schemas.microsoft.com/office/word/2018/wordml/cex" xmlns:oel="http://schemas.microsoft.com/office/2019/extlst">
           <w:pict>
             <v:line w14:anchorId="33EE1EC9" id="직선 연결선 2" o:spid="_x0000_s1026" style="visibility:visible;mso-wrap-style:square;mso-left-percent:-10001;mso-top-percent:-10001;mso-position-horizontal:absolute;mso-position-horizontal-relative:char;mso-position-vertical:absolute;mso-position-vertical-relative:line;mso-left-percent:-10001;mso-top-percent:-10001" from="0,0" to="447.85pt,0" o:gfxdata="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" strokecolor="black [3213]">
               <o:lock v:ext="edit" shapetype="f"/>
@@ -9237,14 +9022,14 @@
         <v:path o:extrusionok="f" gradientshapeok="t" o:connecttype="rect"/>
         <o:lock v:ext="edit" aspectratio="t"/>
       </v:shapetype>
-      <v:shape id="_x0000_i1034" type="#_x0000_t75" style="width:540.2pt;height:540.2pt;visibility:visible;mso-wrap-style:square" o:bullet="t">
+      <v:shape id="_x0000_i1046" type="#_x0000_t75" style="width:540.2pt;height:540.2pt;visibility:visible;mso-wrap-style:square" o:bullet="t">
         <v:imagedata r:id="rId1" o:title="" croptop="3115f" cropbottom="3115f" cropleft="3115f" cropright="3115f"/>
       </v:shape>
     </w:pict>
   </w:numPicBullet>
   <w:numPicBullet w:numPicBulletId="1">
     <w:pict>
-      <v:shape id="_x0000_i1035" type="#_x0000_t75" style="width:14.15pt;height:14.15pt;visibility:visible" o:bullet="t">
+      <v:shape id="_x0000_i1047" type="#_x0000_t75" style="width:14.15pt;height:14.15pt;visibility:visible" o:bullet="t">
         <v:imagedata r:id="rId2" o:title="" cropbottom="-1179f" cropright="-1179f"/>
       </v:shape>
     </w:pict>
@@ -11344,7 +11129,7 @@
   <w:style w:type="paragraph" w:default="1" w:styleId="a">
     <w:name w:val="Normal"/>
     <w:qFormat/>
-    <w:rsid w:val="001E0799"/>
+    <w:rsid w:val="001F0136"/>
     <w:pPr>
       <w:widowControl w:val="0"/>
       <w:wordWrap w:val="0"/>
@@ -11954,7 +11739,7 @@
 </file>
 
 <file path=customXml/itemProps1.xml><?xml version="1.0" encoding="utf-8"?>
-<ds:datastoreItem xmlns:ds="http://schemas.openxmlformats.org/officeDocument/2006/customXml" ds:itemID="{9B610FFB-5BE7-406E-9613-F270BEB58D8D}">
+<ds:datastoreItem xmlns:ds="http://schemas.openxmlformats.org/officeDocument/2006/customXml" ds:itemID="{E7B1DF2D-891E-46B5-8955-3EDA32724B2F}">
   <ds:schemaRefs>
     <ds:schemaRef ds:uri="http://schemas.openxmlformats.org/officeDocument/2006/bibliography"/>
   </ds:schemaRefs>

</xml_diff>

<commit_message>
Deploying to gh-pages from @ YoungJIn94/YoungJIn94.github.io@08b378fc503ba2879774183715eeefc7fa0a74b4 🚀
</commit_message>
<xml_diff>
--- a/assets/pdf/YJKim_CV.docx
+++ b/assets/pdf/YJKim_CV.docx
@@ -542,7 +542,7 @@
               </wp:inline>
             </w:drawing>
           </mc:Choice>
-          <mc:Fallback xmlns:w16sdtdh="http://schemas.microsoft.com/office/word/2020/wordml/sdtdatahash" xmlns:w16du="http://schemas.microsoft.com/office/word/2023/wordml/word16du" xmlns:w16="http://schemas.microsoft.com/office/word/2018/wordml" xmlns:w16cex="http://schemas.microsoft.com/office/word/2018/wordml/cex" xmlns:oel="http://schemas.microsoft.com/office/2019/extlst">
+          <mc:Fallback xmlns:oel="http://schemas.microsoft.com/office/2019/extlst" xmlns:w16cex="http://schemas.microsoft.com/office/word/2018/wordml/cex" xmlns:w16="http://schemas.microsoft.com/office/word/2018/wordml" xmlns:w16du="http://schemas.microsoft.com/office/word/2023/wordml/word16du" xmlns:w16sdtdh="http://schemas.microsoft.com/office/word/2020/wordml/sdtdatahash">
             <w:pict>
               <v:line w14:anchorId="11BCC3A6" id="직선 연결선 2" o:spid="_x0000_s1026" style="visibility:visible;mso-wrap-style:square;mso-left-percent:-10001;mso-top-percent:-10001;mso-position-horizontal:absolute;mso-position-horizontal-relative:char;mso-position-vertical:absolute;mso-position-vertical-relative:line;mso-left-percent:-10001;mso-top-percent:-10001" from="0,0" to="447.85pt,0" o:gfxdata="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" strokecolor="windowText">
                 <o:lock v:ext="edit" shapetype="f"/>
@@ -631,7 +631,7 @@
               <w:jc w:val="center"/>
               <w:outlineLvl w:val="0"/>
               <w:rPr>
-                <w:rFonts w:ascii="Linux Libertine Display" w:hAnsi="Linux Libertine Display" w:cs="Linux Libertine Display" w:hint="eastAsia"/>
+                <w:rFonts w:ascii="Linux Libertine Display" w:hAnsi="Linux Libertine Display" w:cs="Linux Libertine Display"/>
                 <w:b/>
                 <w:bCs/>
                 <w:kern w:val="0"/>
@@ -724,7 +724,7 @@
               <w:ind w:firstLineChars="50" w:firstLine="100"/>
               <w:jc w:val="left"/>
               <w:rPr>
-                <w:rFonts w:ascii="Linux Libertine Display" w:hAnsi="Linux Libertine Display" w:cs="Linux Libertine Display" w:hint="eastAsia"/>
+                <w:rFonts w:ascii="Linux Libertine Display" w:hAnsi="Linux Libertine Display" w:cs="Linux Libertine Display"/>
                 <w:bCs/>
                 <w:kern w:val="0"/>
                 <w:sz w:val="22"/>
@@ -754,7 +754,7 @@
               <w:jc w:val="center"/>
               <w:outlineLvl w:val="0"/>
               <w:rPr>
-                <w:rFonts w:ascii="Linux Libertine Display" w:hAnsi="Linux Libertine Display" w:cs="Linux Libertine Display" w:hint="eastAsia"/>
+                <w:rFonts w:ascii="Linux Libertine Display" w:hAnsi="Linux Libertine Display" w:cs="Linux Libertine Display"/>
                 <w:b/>
                 <w:bCs/>
                 <w:kern w:val="0"/>
@@ -788,7 +788,7 @@
               <w:jc w:val="center"/>
               <w:outlineLvl w:val="0"/>
               <w:rPr>
-                <w:rFonts w:ascii="Linux Libertine Display" w:hAnsi="Linux Libertine Display" w:cs="Linux Libertine Display" w:hint="eastAsia"/>
+                <w:rFonts w:ascii="Linux Libertine Display" w:hAnsi="Linux Libertine Display" w:cs="Linux Libertine Display"/>
                 <w:b/>
                 <w:bCs/>
                 <w:kern w:val="0"/>
@@ -936,7 +936,7 @@
               <w:ind w:firstLineChars="50" w:firstLine="100"/>
               <w:jc w:val="left"/>
               <w:rPr>
-                <w:rFonts w:ascii="Linux Libertine Display" w:hAnsi="Linux Libertine Display" w:cs="Linux Libertine Display" w:hint="eastAsia"/>
+                <w:rFonts w:ascii="Linux Libertine Display" w:hAnsi="Linux Libertine Display" w:cs="Linux Libertine Display"/>
                 <w:b/>
                 <w:bCs/>
                 <w:kern w:val="0"/>
@@ -992,7 +992,7 @@
               <w:jc w:val="center"/>
               <w:outlineLvl w:val="0"/>
               <w:rPr>
-                <w:rFonts w:ascii="Linux Libertine Display" w:hAnsi="Linux Libertine Display" w:cs="Linux Libertine Display" w:hint="eastAsia"/>
+                <w:rFonts w:ascii="Linux Libertine Display" w:hAnsi="Linux Libertine Display" w:cs="Linux Libertine Display"/>
                 <w:b/>
                 <w:bCs/>
                 <w:kern w:val="0"/>
@@ -1053,7 +1053,7 @@
               <w:jc w:val="center"/>
               <w:outlineLvl w:val="0"/>
               <w:rPr>
-                <w:rFonts w:ascii="Linux Libertine Display" w:hAnsi="Linux Libertine Display" w:cs="Linux Libertine Display" w:hint="eastAsia"/>
+                <w:rFonts w:ascii="Linux Libertine Display" w:hAnsi="Linux Libertine Display" w:cs="Linux Libertine Display"/>
                 <w:b/>
                 <w:bCs/>
                 <w:kern w:val="0"/>
@@ -1155,7 +1155,7 @@
               <w:ind w:firstLineChars="50" w:firstLine="100"/>
               <w:jc w:val="left"/>
               <w:rPr>
-                <w:rFonts w:ascii="Linux Libertine Display" w:hAnsi="Linux Libertine Display" w:cs="Linux Libertine Display" w:hint="eastAsia"/>
+                <w:rFonts w:ascii="Linux Libertine Display" w:hAnsi="Linux Libertine Display" w:cs="Linux Libertine Display"/>
                 <w:bCs/>
                 <w:kern w:val="0"/>
                 <w:sz w:val="22"/>
@@ -1168,16 +1168,7 @@
                 <w:kern w:val="0"/>
                 <w:szCs w:val="20"/>
               </w:rPr>
-              <w:t>A</w:t>
-            </w:r>
-            <w:r>
-              <w:rPr>
-                <w:rFonts w:ascii="Linux Libertine Display" w:hAnsi="Linux Libertine Display" w:cs="Linux Libertine Display"/>
-                <w:iCs/>
-                <w:kern w:val="0"/>
-                <w:szCs w:val="20"/>
-              </w:rPr>
-              <w:t xml:space="preserve">dvisor: </w:t>
+              <w:t xml:space="preserve">Advisor: </w:t>
             </w:r>
             <w:hyperlink r:id="rId14" w:history="1">
               <w:r>
@@ -1207,7 +1198,7 @@
               <w:jc w:val="center"/>
               <w:outlineLvl w:val="0"/>
               <w:rPr>
-                <w:rFonts w:ascii="Linux Libertine Display" w:hAnsi="Linux Libertine Display" w:cs="Linux Libertine Display" w:hint="eastAsia"/>
+                <w:rFonts w:ascii="Linux Libertine Display" w:hAnsi="Linux Libertine Display" w:cs="Linux Libertine Display"/>
                 <w:b/>
                 <w:bCs/>
                 <w:kern w:val="0"/>
@@ -1254,7 +1245,7 @@
         <w:ind w:firstLineChars="50" w:firstLine="110"/>
         <w:jc w:val="left"/>
         <w:rPr>
-          <w:rFonts w:ascii="Linux Libertine Display" w:hAnsi="Linux Libertine Display" w:cs="Linux Libertine Display" w:hint="eastAsia"/>
+          <w:rFonts w:ascii="Linux Libertine Display" w:hAnsi="Linux Libertine Display" w:cs="Linux Libertine Display"/>
           <w:iCs/>
           <w:kern w:val="0"/>
           <w:sz w:val="22"/>
@@ -1334,7 +1325,7 @@
               </wp:inline>
             </w:drawing>
           </mc:Choice>
-          <mc:Fallback xmlns:w16sdtdh="http://schemas.microsoft.com/office/word/2020/wordml/sdtdatahash" xmlns:w16du="http://schemas.microsoft.com/office/word/2023/wordml/word16du" xmlns:w16="http://schemas.microsoft.com/office/word/2018/wordml" xmlns:w16cex="http://schemas.microsoft.com/office/word/2018/wordml/cex" xmlns:oel="http://schemas.microsoft.com/office/2019/extlst">
+          <mc:Fallback xmlns:oel="http://schemas.microsoft.com/office/2019/extlst" xmlns:w16cex="http://schemas.microsoft.com/office/word/2018/wordml/cex" xmlns:w16="http://schemas.microsoft.com/office/word/2018/wordml" xmlns:w16du="http://schemas.microsoft.com/office/word/2023/wordml/word16du" xmlns:w16sdtdh="http://schemas.microsoft.com/office/word/2020/wordml/sdtdatahash">
             <w:pict>
               <v:line w14:anchorId="3F6884F7" id="직선 연결선 2" o:spid="_x0000_s1026" style="visibility:visible;mso-wrap-style:square;mso-left-percent:-10001;mso-top-percent:-10001;mso-position-horizontal:absolute;mso-position-horizontal-relative:char;mso-position-vertical:absolute;mso-position-vertical-relative:line;mso-left-percent:-10001;mso-top-percent:-10001" from="0,0" to="447.85pt,0" o:gfxdata="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" strokecolor="black [3213]">
                 <o:lock v:ext="edit" shapetype="f"/>
@@ -1634,18 +1625,7 @@
           <w:kern w:val="0"/>
           <w:sz w:val="22"/>
         </w:rPr>
-        <w:t xml:space="preserve"> Materials Sci</w:t>
-      </w:r>
-      <w:bookmarkStart w:id="0" w:name="_GoBack"/>
-      <w:bookmarkEnd w:id="0"/>
-      <w:r>
-        <w:rPr>
-          <w:rFonts w:ascii="Linux Libertine Display" w:hAnsi="Linux Libertine Display" w:cs="Linux Libertine Display"/>
-          <w:bCs/>
-          <w:kern w:val="0"/>
-          <w:sz w:val="22"/>
-        </w:rPr>
-        <w:t>ence and Engineering</w:t>
+        <w:t xml:space="preserve"> Materials Science and Engineering</w:t>
       </w:r>
     </w:p>
     <w:p>
@@ -2031,7 +2011,7 @@
               </wp:inline>
             </w:drawing>
           </mc:Choice>
-          <mc:Fallback xmlns:w16sdtdh="http://schemas.microsoft.com/office/word/2020/wordml/sdtdatahash" xmlns:w16du="http://schemas.microsoft.com/office/word/2023/wordml/word16du" xmlns:w16="http://schemas.microsoft.com/office/word/2018/wordml" xmlns:w16cex="http://schemas.microsoft.com/office/word/2018/wordml/cex" xmlns:oel="http://schemas.microsoft.com/office/2019/extlst">
+          <mc:Fallback xmlns:oel="http://schemas.microsoft.com/office/2019/extlst" xmlns:w16cex="http://schemas.microsoft.com/office/word/2018/wordml/cex" xmlns:w16="http://schemas.microsoft.com/office/word/2018/wordml" xmlns:w16du="http://schemas.microsoft.com/office/word/2023/wordml/word16du" xmlns:w16sdtdh="http://schemas.microsoft.com/office/word/2020/wordml/sdtdatahash">
             <w:pict>
               <v:line w14:anchorId="22FE2562" id="직선 연결선 2" o:spid="_x0000_s1026" style="visibility:visible;mso-wrap-style:square;mso-left-percent:-10001;mso-top-percent:-10001;mso-position-horizontal:absolute;mso-position-horizontal-relative:char;mso-position-vertical:absolute;mso-position-vertical-relative:line;mso-left-percent:-10001;mso-top-percent:-10001" from="0,0" to="447.85pt,0" o:gfxdata="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" strokecolor="black [3213]">
                 <o:lock v:ext="edit" shapetype="f"/>
@@ -2990,7 +2970,7 @@
               </wp:inline>
             </w:drawing>
           </mc:Choice>
-          <mc:Fallback xmlns:w16sdtdh="http://schemas.microsoft.com/office/word/2020/wordml/sdtdatahash" xmlns:w16du="http://schemas.microsoft.com/office/word/2023/wordml/word16du" xmlns:w16="http://schemas.microsoft.com/office/word/2018/wordml" xmlns:w16cex="http://schemas.microsoft.com/office/word/2018/wordml/cex" xmlns:oel="http://schemas.microsoft.com/office/2019/extlst">
+          <mc:Fallback xmlns:oel="http://schemas.microsoft.com/office/2019/extlst" xmlns:w16cex="http://schemas.microsoft.com/office/word/2018/wordml/cex" xmlns:w16="http://schemas.microsoft.com/office/word/2018/wordml" xmlns:w16du="http://schemas.microsoft.com/office/word/2023/wordml/word16du" xmlns:w16sdtdh="http://schemas.microsoft.com/office/word/2020/wordml/sdtdatahash">
             <w:pict>
               <v:line w14:anchorId="3AFA4388" id="직선 연결선 2" o:spid="_x0000_s1026" style="visibility:visible;mso-wrap-style:square;mso-left-percent:-10001;mso-top-percent:-10001;mso-position-horizontal:absolute;mso-position-horizontal-relative:char;mso-position-vertical:absolute;mso-position-vertical-relative:line;mso-left-percent:-10001;mso-top-percent:-10001" from="0,0" to="447.85pt,0" o:gfxdata="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" strokecolor="black [3213]">
                 <o:lock v:ext="edit" shapetype="f"/>
@@ -3545,7 +3525,7 @@
               </wp:inline>
             </w:drawing>
           </mc:Choice>
-          <mc:Fallback xmlns:w16sdtdh="http://schemas.microsoft.com/office/word/2020/wordml/sdtdatahash" xmlns:w16du="http://schemas.microsoft.com/office/word/2023/wordml/word16du" xmlns:w16="http://schemas.microsoft.com/office/word/2018/wordml" xmlns:w16cex="http://schemas.microsoft.com/office/word/2018/wordml/cex" xmlns:oel="http://schemas.microsoft.com/office/2019/extlst">
+          <mc:Fallback xmlns:oel="http://schemas.microsoft.com/office/2019/extlst" xmlns:w16cex="http://schemas.microsoft.com/office/word/2018/wordml/cex" xmlns:w16="http://schemas.microsoft.com/office/word/2018/wordml" xmlns:w16du="http://schemas.microsoft.com/office/word/2023/wordml/word16du" xmlns:w16sdtdh="http://schemas.microsoft.com/office/word/2020/wordml/sdtdatahash">
             <w:pict>
               <v:line w14:anchorId="6A60165C" id="직선 연결선 2" o:spid="_x0000_s1026" style="visibility:visible;mso-wrap-style:square;mso-left-percent:-10001;mso-top-percent:-10001;mso-position-horizontal:absolute;mso-position-horizontal-relative:char;mso-position-vertical:absolute;mso-position-vertical-relative:line;mso-left-percent:-10001;mso-top-percent:-10001" from="0,0" to="447.85pt,0" o:gfxdata="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" strokecolor="windowText">
                 <o:lock v:ext="edit" shapetype="f"/>
@@ -4290,6 +4270,7 @@
         <w:rPr>
           <w:rFonts w:ascii="Linux Libertine Display" w:hAnsi="Linux Libertine Display" w:cs="Linux Libertine Display"/>
           <w:color w:val="000000"/>
+          <w:kern w:val="0"/>
           <w:szCs w:val="20"/>
           <w:shd w:val="clear" w:color="auto" w:fill="FFFFFF"/>
           <w:vertAlign w:val="superscript"/>
@@ -4331,6 +4312,7 @@
           <w:rFonts w:ascii="Linux Libertine Display" w:hAnsi="Linux Libertine Display" w:cs="Linux Libertine Display"/>
           <w:b/>
           <w:color w:val="000000"/>
+          <w:kern w:val="0"/>
           <w:szCs w:val="20"/>
           <w:shd w:val="clear" w:color="auto" w:fill="FFFFFF"/>
           <w:vertAlign w:val="superscript"/>
@@ -4376,43 +4358,27 @@
         </w:rPr>
         <w:t>, and B. Lee, “</w:t>
       </w:r>
-      <w:r>
-        <w:rPr>
-          <w:rFonts w:ascii="Linux Libertine Display" w:hAnsi="Linux Libertine Display" w:cs="Linux Libertine Display"/>
-          <w:bCs/>
-          <w:kern w:val="0"/>
-          <w:szCs w:val="20"/>
-        </w:rPr>
-        <w:t>End-to-end Optimization</w:t>
-      </w:r>
-      <w:r>
-        <w:rPr>
-          <w:rFonts w:ascii="Linux Libertine Display" w:hAnsi="Linux Libertine Display" w:cs="Linux Libertine Display"/>
-          <w:bCs/>
-          <w:kern w:val="0"/>
-          <w:szCs w:val="20"/>
-        </w:rPr>
-        <w:t xml:space="preserve"> of </w:t>
-      </w:r>
-      <w:proofErr w:type="spellStart"/>
-      <w:r>
-        <w:rPr>
-          <w:rFonts w:ascii="Linux Libertine Display" w:hAnsi="Linux Libertine Display" w:cs="Linux Libertine Display"/>
-          <w:bCs/>
-          <w:kern w:val="0"/>
-          <w:szCs w:val="20"/>
-        </w:rPr>
-        <w:t>Metalens</w:t>
-      </w:r>
-      <w:proofErr w:type="spellEnd"/>
-      <w:r>
-        <w:rPr>
-          <w:rFonts w:ascii="Linux Libertine Display" w:hAnsi="Linux Libertine Display" w:cs="Linux Libertine Display"/>
-          <w:bCs/>
-          <w:kern w:val="0"/>
-          <w:szCs w:val="20"/>
-        </w:rPr>
-        <w:t xml:space="preserve"> for Broadband and Wide-angle Imaging,” </w:t>
+      <w:hyperlink r:id="rId18" w:history="1">
+        <w:r>
+          <w:rPr>
+            <w:rStyle w:val="a3"/>
+            <w:rFonts w:ascii="Linux Libertine Display" w:hAnsi="Linux Libertine Display" w:cs="Linux Libertine Display"/>
+            <w:bCs/>
+            <w:color w:val="1F497D" w:themeColor="text2"/>
+            <w:kern w:val="0"/>
+            <w:szCs w:val="20"/>
+          </w:rPr>
+          <w:t>End-to-end Optimization of Metalens for Broadband and Wide-angle Imaging</w:t>
+        </w:r>
+      </w:hyperlink>
+      <w:r>
+        <w:rPr>
+          <w:rFonts w:ascii="Linux Libertine Display" w:hAnsi="Linux Libertine Display" w:cs="Linux Libertine Display"/>
+          <w:bCs/>
+          <w:kern w:val="0"/>
+          <w:szCs w:val="20"/>
+        </w:rPr>
+        <w:t xml:space="preserve">,” </w:t>
       </w:r>
       <w:r>
         <w:rPr>
@@ -4431,43 +4397,7 @@
           <w:kern w:val="0"/>
           <w:szCs w:val="20"/>
         </w:rPr>
-        <w:t xml:space="preserve">, </w:t>
-      </w:r>
-      <w:r>
-        <w:rPr>
-          <w:rFonts w:ascii="Linux Libertine Display" w:hAnsi="Linux Libertine Display" w:cs="Linux Libertine Display"/>
-          <w:bCs/>
-          <w:kern w:val="0"/>
-          <w:szCs w:val="20"/>
-        </w:rPr>
-        <w:t xml:space="preserve">2402853, </w:t>
-      </w:r>
-      <w:r>
-        <w:rPr>
-          <w:rFonts w:ascii="Linux Libertine Display" w:hAnsi="Linux Libertine Display" w:cs="Linux Libertine Display"/>
-          <w:bCs/>
-          <w:kern w:val="0"/>
-          <w:szCs w:val="20"/>
-        </w:rPr>
-        <w:t>202</w:t>
-      </w:r>
-      <w:r>
-        <w:rPr>
-          <w:rFonts w:ascii="Linux Libertine Display" w:hAnsi="Linux Libertine Display" w:cs="Linux Libertine Display"/>
-          <w:bCs/>
-          <w:kern w:val="0"/>
-          <w:szCs w:val="20"/>
-        </w:rPr>
-        <w:t>5</w:t>
-      </w:r>
-      <w:r>
-        <w:rPr>
-          <w:rFonts w:ascii="Linux Libertine Display" w:hAnsi="Linux Libertine Display" w:cs="Linux Libertine Display"/>
-          <w:bCs/>
-          <w:kern w:val="0"/>
-          <w:szCs w:val="20"/>
-        </w:rPr>
-        <w:t xml:space="preserve"> (Early View)</w:t>
+        <w:t>, 2402853, 2025 (Early View)</w:t>
       </w:r>
       <w:r>
         <w:rPr>
@@ -4570,7 +4500,7 @@
               </wp:inline>
             </w:drawing>
           </mc:Choice>
-          <mc:Fallback xmlns:w16sdtdh="http://schemas.microsoft.com/office/word/2020/wordml/sdtdatahash" xmlns:w16du="http://schemas.microsoft.com/office/word/2023/wordml/word16du" xmlns:w16="http://schemas.microsoft.com/office/word/2018/wordml" xmlns:w16cex="http://schemas.microsoft.com/office/word/2018/wordml/cex" xmlns:oel="http://schemas.microsoft.com/office/2019/extlst">
+          <mc:Fallback xmlns:oel="http://schemas.microsoft.com/office/2019/extlst" xmlns:w16cex="http://schemas.microsoft.com/office/word/2018/wordml/cex" xmlns:w16="http://schemas.microsoft.com/office/word/2018/wordml" xmlns:w16du="http://schemas.microsoft.com/office/word/2023/wordml/word16du" xmlns:w16sdtdh="http://schemas.microsoft.com/office/word/2020/wordml/sdtdatahash">
             <w:pict>
               <v:line w14:anchorId="23BF7A76" id="직선 연결선 2" o:spid="_x0000_s1026" style="visibility:visible;mso-wrap-style:square;mso-left-percent:-10001;mso-top-percent:-10001;mso-position-horizontal:absolute;mso-position-horizontal-relative:char;mso-position-vertical:absolute;mso-position-vertical-relative:line;mso-left-percent:-10001;mso-top-percent:-10001" from="0,0" to="447.85pt,0" o:gfxdata="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" strokecolor="black [3213]">
                 <o:lock v:ext="edit" shapetype="f"/>
@@ -4716,7 +4646,7 @@
           <w:sz w:val="24"/>
           <w:szCs w:val="24"/>
         </w:rPr>
-        <w:t>6</w:t>
+        <w:t>7</w:t>
       </w:r>
       <w:r>
         <w:rPr>
@@ -4891,7 +4821,7 @@
         </w:rPr>
         <w:t xml:space="preserve"> “</w:t>
       </w:r>
-      <w:hyperlink r:id="rId18" w:history="1">
+      <w:hyperlink r:id="rId19" w:history="1">
         <w:r>
           <w:rPr>
             <w:rStyle w:val="a3"/>
@@ -5042,7 +4972,7 @@
         </w:rPr>
         <w:t>“</w:t>
       </w:r>
-      <w:hyperlink r:id="rId19" w:history="1">
+      <w:hyperlink r:id="rId20" w:history="1">
         <w:r>
           <w:rPr>
             <w:rStyle w:val="a3"/>
@@ -5203,7 +5133,7 @@
         </w:rPr>
         <w:t>“</w:t>
       </w:r>
-      <w:hyperlink r:id="rId20" w:history="1">
+      <w:hyperlink r:id="rId21" w:history="1">
         <w:r>
           <w:rPr>
             <w:rStyle w:val="a3"/>
@@ -5355,7 +5285,7 @@
         </w:rPr>
         <w:t>“</w:t>
       </w:r>
-      <w:hyperlink r:id="rId21" w:history="1">
+      <w:hyperlink r:id="rId22" w:history="1">
         <w:r>
           <w:rPr>
             <w:rStyle w:val="a3"/>
@@ -5538,7 +5468,7 @@
         </w:rPr>
         <w:t>, Y. Jeong, and B. Lee, “</w:t>
       </w:r>
-      <w:hyperlink r:id="rId22" w:tgtFrame="_blank" w:history="1">
+      <w:hyperlink r:id="rId23" w:tgtFrame="_blank" w:history="1">
         <w:r>
           <w:rPr>
             <w:rStyle w:val="a3"/>
@@ -5680,7 +5610,7 @@
         </w:rPr>
         <w:t>“</w:t>
       </w:r>
-      <w:hyperlink r:id="rId23" w:history="1">
+      <w:hyperlink r:id="rId24" w:history="1">
         <w:r>
           <w:rPr>
             <w:rStyle w:val="a3"/>
@@ -5730,6 +5660,70 @@
           <w:rFonts w:ascii="Linux Libertine Display" w:hAnsi="Linux Libertine Display" w:cs="Linux Libertine Display"/>
         </w:rPr>
         <w:t>2024.</w:t>
+      </w:r>
+    </w:p>
+    <w:p>
+      <w:pPr>
+        <w:pStyle w:val="a6"/>
+        <w:numPr>
+          <w:ilvl w:val="0"/>
+          <w:numId w:val="6"/>
+        </w:numPr>
+        <w:wordWrap/>
+        <w:adjustRightInd w:val="0"/>
+        <w:spacing w:after="0" w:line="360" w:lineRule="auto"/>
+        <w:ind w:leftChars="0"/>
+        <w:outlineLvl w:val="0"/>
+        <w:rPr>
+          <w:rFonts w:ascii="Linux Libertine Display" w:hAnsi="Linux Libertine Display" w:cs="Linux Libertine Display"/>
+        </w:rPr>
+      </w:pPr>
+      <w:r>
+        <w:rPr>
+          <w:rFonts w:ascii="Linux Libertine Display" w:hAnsi="Linux Libertine Display" w:cs="Linux Libertine Display"/>
+        </w:rPr>
+        <w:t xml:space="preserve">J. Bang, </w:t>
+      </w:r>
+      <w:r>
+        <w:rPr>
+          <w:rFonts w:ascii="Linux Libertine Display" w:hAnsi="Linux Libertine Display" w:cs="Linux Libertine Display"/>
+          <w:b/>
+          <w:u w:val="single"/>
+        </w:rPr>
+        <w:t>Y. Kim</w:t>
+      </w:r>
+      <w:r>
+        <w:rPr>
+          <w:rFonts w:ascii="Linux Libertine Display" w:hAnsi="Linux Libertine Display" w:cs="Linux Libertine Display"/>
+        </w:rPr>
+        <w:t xml:space="preserve">, T. Choi, C. Kim, H. Son, S.-J. Kim, Y. </w:t>
+      </w:r>
+      <w:proofErr w:type="spellStart"/>
+      <w:r>
+        <w:rPr>
+          <w:rFonts w:ascii="Linux Libertine Display" w:hAnsi="Linux Libertine Display" w:cs="Linux Libertine Display"/>
+        </w:rPr>
+        <w:t>Jeong</w:t>
+      </w:r>
+      <w:proofErr w:type="spellEnd"/>
+      <w:r>
+        <w:rPr>
+          <w:rFonts w:ascii="Linux Libertine Display" w:hAnsi="Linux Libertine Display" w:cs="Linux Libertine Display"/>
+        </w:rPr>
+        <w:t xml:space="preserve">, and B. Lee, “Cascaded Janus meta-optics: generalized platform for bidirectional asymmetric modulation of light,” </w:t>
+      </w:r>
+      <w:r>
+        <w:rPr>
+          <w:rFonts w:ascii="Linux Libertine Display" w:hAnsi="Linux Libertine Display" w:cs="Linux Libertine Display"/>
+          <w:b/>
+        </w:rPr>
+        <w:t>ACS Photonics</w:t>
+      </w:r>
+      <w:r>
+        <w:rPr>
+          <w:rFonts w:ascii="Linux Libertine Display" w:hAnsi="Linux Libertine Display" w:cs="Linux Libertine Display"/>
+        </w:rPr>
+        <w:t>, 2025 (Accepted).</w:t>
       </w:r>
       <w:r>
         <w:rPr>
@@ -5805,7 +5799,7 @@
               </wp:inline>
             </w:drawing>
           </mc:Choice>
-          <mc:Fallback xmlns:w16sdtdh="http://schemas.microsoft.com/office/word/2020/wordml/sdtdatahash" xmlns:w16du="http://schemas.microsoft.com/office/word/2023/wordml/word16du" xmlns:w16="http://schemas.microsoft.com/office/word/2018/wordml" xmlns:w16cex="http://schemas.microsoft.com/office/word/2018/wordml/cex" xmlns:oel="http://schemas.microsoft.com/office/2019/extlst">
+          <mc:Fallback xmlns:oel="http://schemas.microsoft.com/office/2019/extlst" xmlns:w16cex="http://schemas.microsoft.com/office/word/2018/wordml/cex" xmlns:w16="http://schemas.microsoft.com/office/word/2018/wordml" xmlns:w16du="http://schemas.microsoft.com/office/word/2023/wordml/word16du" xmlns:w16sdtdh="http://schemas.microsoft.com/office/word/2020/wordml/sdtdatahash">
             <w:pict>
               <v:line w14:anchorId="1366E60E" id="직선 연결선 2" o:spid="_x0000_s1026" style="visibility:visible;mso-wrap-style:square;mso-left-percent:-10001;mso-top-percent:-10001;mso-position-horizontal:absolute;mso-position-horizontal-relative:char;mso-position-vertical:absolute;mso-position-vertical-relative:line;mso-left-percent:-10001;mso-top-percent:-10001" from="0,0" to="447.85pt,0" o:gfxdata="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" strokecolor="black [3213]">
                 <o:lock v:ext="edit" shapetype="f"/>
@@ -6411,6 +6405,8 @@
         </w:rPr>
         <w:t xml:space="preserve"> 2020.</w:t>
       </w:r>
+      <w:bookmarkStart w:id="0" w:name="_GoBack"/>
+      <w:bookmarkEnd w:id="0"/>
     </w:p>
     <w:p>
       <w:pPr>
@@ -6569,7 +6565,7 @@
               </wp:inline>
             </w:drawing>
           </mc:Choice>
-          <mc:Fallback xmlns:w16sdtdh="http://schemas.microsoft.com/office/word/2020/wordml/sdtdatahash" xmlns:w16du="http://schemas.microsoft.com/office/word/2023/wordml/word16du" xmlns:w16="http://schemas.microsoft.com/office/word/2018/wordml" xmlns:w16cex="http://schemas.microsoft.com/office/word/2018/wordml/cex" xmlns:oel="http://schemas.microsoft.com/office/2019/extlst">
+          <mc:Fallback xmlns:oel="http://schemas.microsoft.com/office/2019/extlst" xmlns:w16cex="http://schemas.microsoft.com/office/word/2018/wordml/cex" xmlns:w16="http://schemas.microsoft.com/office/word/2018/wordml" xmlns:w16du="http://schemas.microsoft.com/office/word/2023/wordml/word16du" xmlns:w16sdtdh="http://schemas.microsoft.com/office/word/2020/wordml/sdtdatahash">
             <w:pict>
               <v:line w14:anchorId="541D2091" id="직선 연결선 2" o:spid="_x0000_s1026" style="visibility:visible;mso-wrap-style:square;mso-left-percent:-10001;mso-top-percent:-10001;mso-position-horizontal:absolute;mso-position-horizontal-relative:char;mso-position-vertical:absolute;mso-position-vertical-relative:line;mso-left-percent:-10001;mso-top-percent:-10001" from="0,0" to="444.9pt,0" o:gfxdata="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" strokecolor="windowText">
                 <o:lock v:ext="edit" shapetype="f"/>
@@ -6828,6 +6824,12 @@
           <w:rFonts w:ascii="Linux Libertine Display" w:hAnsi="Linux Libertine Display" w:cs="Linux Libertine Display"/>
         </w:rPr>
         <w:t xml:space="preserve"> optimization method” (US – Application No. 18/737,648)</w:t>
+      </w:r>
+      <w:r>
+        <w:rPr>
+          <w:rFonts w:ascii="Linux Libertine Display" w:hAnsi="Linux Libertine Display" w:cs="Linux Libertine Display"/>
+        </w:rPr>
+        <w:br/>
       </w:r>
       <w:r>
         <w:rPr>
@@ -6932,6 +6934,7 @@
           <w:sz w:val="28"/>
           <w:szCs w:val="28"/>
         </w:rPr>
+        <w:lastRenderedPageBreak/>
         <w:t>SKILLS</w:t>
       </w:r>
     </w:p>
@@ -7483,7 +7486,6 @@
                 <w:kern w:val="0"/>
                 <w:sz w:val="22"/>
               </w:rPr>
-              <w:lastRenderedPageBreak/>
               <w:t>Experimental</w:t>
             </w:r>
           </w:p>
@@ -8503,10 +8505,10 @@
       </w:pPr>
     </w:p>
     <w:sectPr>
-      <w:headerReference w:type="default" r:id="rId24"/>
-      <w:footerReference w:type="default" r:id="rId25"/>
-      <w:headerReference w:type="first" r:id="rId26"/>
-      <w:footerReference w:type="first" r:id="rId27"/>
+      <w:headerReference w:type="default" r:id="rId25"/>
+      <w:footerReference w:type="default" r:id="rId26"/>
+      <w:headerReference w:type="first" r:id="rId27"/>
+      <w:footerReference w:type="first" r:id="rId28"/>
       <w:type w:val="continuous"/>
       <w:pgSz w:w="11906" w:h="16838"/>
       <w:pgMar w:top="1701" w:right="1440" w:bottom="1440" w:left="1440" w:header="964" w:footer="907" w:gutter="0"/>
@@ -8985,7 +8987,7 @@
             </wp:inline>
           </w:drawing>
         </mc:Choice>
-        <mc:Fallback xmlns:w16sdtdh="http://schemas.microsoft.com/office/word/2020/wordml/sdtdatahash" xmlns:w16du="http://schemas.microsoft.com/office/word/2023/wordml/word16du" xmlns:w16="http://schemas.microsoft.com/office/word/2018/wordml" xmlns:w16cex="http://schemas.microsoft.com/office/word/2018/wordml/cex" xmlns:oel="http://schemas.microsoft.com/office/2019/extlst">
+        <mc:Fallback xmlns:oel="http://schemas.microsoft.com/office/2019/extlst" xmlns:w16cex="http://schemas.microsoft.com/office/word/2018/wordml/cex" xmlns:w16="http://schemas.microsoft.com/office/word/2018/wordml" xmlns:w16du="http://schemas.microsoft.com/office/word/2023/wordml/word16du" xmlns:w16sdtdh="http://schemas.microsoft.com/office/word/2020/wordml/sdtdatahash">
           <w:pict>
             <v:line w14:anchorId="33EE1EC9" id="직선 연결선 2" o:spid="_x0000_s1026" style="visibility:visible;mso-wrap-style:square;mso-left-percent:-10001;mso-top-percent:-10001;mso-position-horizontal:absolute;mso-position-horizontal-relative:char;mso-position-vertical:absolute;mso-position-vertical-relative:line;mso-left-percent:-10001;mso-top-percent:-10001" from="0,0" to="447.85pt,0" o:gfxdata="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" strokecolor="black [3213]">
               <o:lock v:ext="edit" shapetype="f"/>
@@ -9022,14 +9024,14 @@
         <v:path o:extrusionok="f" gradientshapeok="t" o:connecttype="rect"/>
         <o:lock v:ext="edit" aspectratio="t"/>
       </v:shapetype>
-      <v:shape id="_x0000_i1046" type="#_x0000_t75" style="width:540.2pt;height:540.2pt;visibility:visible;mso-wrap-style:square" o:bullet="t">
+      <v:shape id="_x0000_i1032" type="#_x0000_t75" style="width:540.2pt;height:540.2pt;visibility:visible;mso-wrap-style:square" o:bullet="t">
         <v:imagedata r:id="rId1" o:title="" croptop="3115f" cropbottom="3115f" cropleft="3115f" cropright="3115f"/>
       </v:shape>
     </w:pict>
   </w:numPicBullet>
   <w:numPicBullet w:numPicBulletId="1">
     <w:pict>
-      <v:shape id="_x0000_i1047" type="#_x0000_t75" style="width:14.15pt;height:14.15pt;visibility:visible" o:bullet="t">
+      <v:shape id="_x0000_i1033" type="#_x0000_t75" style="width:14.15pt;height:14.15pt;visibility:visible" o:bullet="t">
         <v:imagedata r:id="rId2" o:title="" cropbottom="-1179f" cropright="-1179f"/>
       </v:shape>
     </w:pict>
@@ -10724,6 +10726,36 @@
   <w:num w:numId="17">
     <w:abstractNumId w:val="4"/>
     <w:lvlOverride w:ilvl="0">
+      <w:startOverride w:val="1"/>
+    </w:lvlOverride>
+  </w:num>
+  <w:num w:numId="18">
+    <w:abstractNumId w:val="3"/>
+    <w:lvlOverride w:ilvl="0">
+      <w:startOverride w:val="1"/>
+    </w:lvlOverride>
+    <w:lvlOverride w:ilvl="1">
+      <w:startOverride w:val="1"/>
+    </w:lvlOverride>
+    <w:lvlOverride w:ilvl="2">
+      <w:startOverride w:val="1"/>
+    </w:lvlOverride>
+    <w:lvlOverride w:ilvl="3">
+      <w:startOverride w:val="1"/>
+    </w:lvlOverride>
+    <w:lvlOverride w:ilvl="4">
+      <w:startOverride w:val="1"/>
+    </w:lvlOverride>
+    <w:lvlOverride w:ilvl="5">
+      <w:startOverride w:val="1"/>
+    </w:lvlOverride>
+    <w:lvlOverride w:ilvl="6">
+      <w:startOverride w:val="1"/>
+    </w:lvlOverride>
+    <w:lvlOverride w:ilvl="7">
+      <w:startOverride w:val="1"/>
+    </w:lvlOverride>
+    <w:lvlOverride w:ilvl="8">
       <w:startOverride w:val="1"/>
     </w:lvlOverride>
   </w:num>
@@ -11739,7 +11771,7 @@
 </file>
 
 <file path=customXml/itemProps1.xml><?xml version="1.0" encoding="utf-8"?>
-<ds:datastoreItem xmlns:ds="http://schemas.openxmlformats.org/officeDocument/2006/customXml" ds:itemID="{E7B1DF2D-891E-46B5-8955-3EDA32724B2F}">
+<ds:datastoreItem xmlns:ds="http://schemas.openxmlformats.org/officeDocument/2006/customXml" ds:itemID="{4A31A1B5-B548-4BCC-B014-68A276A26581}">
   <ds:schemaRefs>
     <ds:schemaRef ds:uri="http://schemas.openxmlformats.org/officeDocument/2006/bibliography"/>
   </ds:schemaRefs>

</xml_diff>

<commit_message>
Deploying to gh-pages from @ YoungJIn94/YoungJIn94.github.io@42baa7ca9dfcac5cad410854140924253aaa3ab5 🚀
</commit_message>
<xml_diff>
--- a/assets/pdf/YJKim_CV.docx
+++ b/assets/pdf/YJKim_CV.docx
@@ -472,7 +472,7 @@
       <w:pPr>
         <w:wordWrap/>
         <w:adjustRightInd w:val="0"/>
-        <w:spacing w:after="0" w:line="360" w:lineRule="auto"/>
+        <w:spacing w:after="0" w:line="240" w:lineRule="auto"/>
         <w:jc w:val="left"/>
         <w:outlineLvl w:val="0"/>
         <w:rPr>
@@ -531,7 +531,7 @@
               </wp:inline>
             </w:drawing>
           </mc:Choice>
-          <mc:Fallback xmlns:oel="http://schemas.microsoft.com/office/2019/extlst" xmlns:w16cex="http://schemas.microsoft.com/office/word/2018/wordml/cex" xmlns:w16="http://schemas.microsoft.com/office/word/2018/wordml" xmlns:w16du="http://schemas.microsoft.com/office/word/2023/wordml/word16du" xmlns:w16sdtdh="http://schemas.microsoft.com/office/word/2020/wordml/sdtdatahash">
+          <mc:Fallback xmlns:w16sdtdh="http://schemas.microsoft.com/office/word/2020/wordml/sdtdatahash" xmlns:w16du="http://schemas.microsoft.com/office/word/2023/wordml/word16du" xmlns:w16="http://schemas.microsoft.com/office/word/2018/wordml" xmlns:w16cex="http://schemas.microsoft.com/office/word/2018/wordml/cex" xmlns:oel="http://schemas.microsoft.com/office/2019/extlst">
             <w:pict>
               <v:line w14:anchorId="11BCC3A6" id="직선 연결선 2" o:spid="_x0000_s1026" style="visibility:visible;mso-wrap-style:square;mso-left-percent:-10001;mso-top-percent:-10001;mso-position-horizontal:absolute;mso-position-horizontal-relative:char;mso-position-vertical:absolute;mso-position-vertical-relative:line;mso-left-percent:-10001;mso-top-percent:-10001" from="0,0" to="447.85pt,0" o:gfxdata="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" strokecolor="windowText">
                 <o:lock v:ext="edit" shapetype="f"/>
@@ -846,6 +846,57 @@
               <w:ind w:firstLineChars="50" w:firstLine="100"/>
               <w:jc w:val="left"/>
               <w:rPr>
+                <w:rFonts w:ascii="Linux Libertine Display" w:hAnsi="Linux Libertine Display" w:cs="Linux Libertine Display" w:hint="eastAsia"/>
+                <w:bCs/>
+                <w:kern w:val="0"/>
+                <w:szCs w:val="20"/>
+              </w:rPr>
+            </w:pPr>
+            <w:r>
+              <w:rPr>
+                <w:rFonts w:ascii="Linux Libertine Display" w:hAnsi="Linux Libertine Display" w:cs="Linux Libertine Display"/>
+                <w:bCs/>
+                <w:kern w:val="0"/>
+                <w:szCs w:val="20"/>
+              </w:rPr>
+              <w:t xml:space="preserve">(Graduation with </w:t>
+            </w:r>
+            <w:r>
+              <w:rPr>
+                <w:rFonts w:ascii="Linux Libertine Display" w:hAnsi="Linux Libertine Display" w:cs="Linux Libertine Display" w:hint="eastAsia"/>
+                <w:bCs/>
+                <w:kern w:val="0"/>
+                <w:szCs w:val="20"/>
+              </w:rPr>
+              <w:t>D</w:t>
+            </w:r>
+            <w:r>
+              <w:rPr>
+                <w:rFonts w:ascii="Linux Libertine Display" w:hAnsi="Linux Libertine Display" w:cs="Linux Libertine Display"/>
+                <w:bCs/>
+                <w:kern w:val="0"/>
+                <w:szCs w:val="20"/>
+              </w:rPr>
+              <w:t>istinguished Dissertation Award</w:t>
+            </w:r>
+            <w:r>
+              <w:rPr>
+                <w:rFonts w:ascii="Linux Libertine Display" w:hAnsi="Linux Libertine Display" w:cs="Linux Libertine Display"/>
+                <w:bCs/>
+                <w:kern w:val="0"/>
+                <w:szCs w:val="20"/>
+              </w:rPr>
+              <w:t>)</w:t>
+            </w:r>
+          </w:p>
+          <w:p>
+            <w:pPr>
+              <w:wordWrap/>
+              <w:adjustRightInd w:val="0"/>
+              <w:spacing w:line="276" w:lineRule="auto"/>
+              <w:ind w:firstLineChars="50" w:firstLine="100"/>
+              <w:jc w:val="left"/>
+              <w:rPr>
                 <w:rFonts w:ascii="Linux Libertine Display" w:hAnsi="Linux Libertine Display" w:cs="Linux Libertine Display"/>
                 <w:iCs/>
                 <w:kern w:val="0"/>
@@ -1008,7 +1059,7 @@
       <w:pPr>
         <w:wordWrap/>
         <w:adjustRightInd w:val="0"/>
-        <w:spacing w:after="0" w:line="360" w:lineRule="auto"/>
+        <w:spacing w:after="0" w:line="240" w:lineRule="auto"/>
         <w:jc w:val="center"/>
         <w:rPr>
           <w:rFonts w:ascii="Linux Libertine Display" w:hAnsi="Linux Libertine Display" w:cs="Linux Libertine Display"/>
@@ -1077,7 +1128,7 @@
               </wp:inline>
             </w:drawing>
           </mc:Choice>
-          <mc:Fallback xmlns:oel="http://schemas.microsoft.com/office/2019/extlst" xmlns:w16cex="http://schemas.microsoft.com/office/word/2018/wordml/cex" xmlns:w16="http://schemas.microsoft.com/office/word/2018/wordml" xmlns:w16du="http://schemas.microsoft.com/office/word/2023/wordml/word16du" xmlns:w16sdtdh="http://schemas.microsoft.com/office/word/2020/wordml/sdtdatahash">
+          <mc:Fallback xmlns:w16sdtdh="http://schemas.microsoft.com/office/word/2020/wordml/sdtdatahash" xmlns:w16du="http://schemas.microsoft.com/office/word/2023/wordml/word16du" xmlns:w16="http://schemas.microsoft.com/office/word/2018/wordml" xmlns:w16cex="http://schemas.microsoft.com/office/word/2018/wordml/cex" xmlns:oel="http://schemas.microsoft.com/office/2019/extlst">
             <w:pict>
               <v:line w14:anchorId="3F6884F7" id="직선 연결선 2" o:spid="_x0000_s1026" style="visibility:visible;mso-wrap-style:square;mso-left-percent:-10001;mso-top-percent:-10001;mso-position-horizontal:absolute;mso-position-horizontal-relative:char;mso-position-vertical:absolute;mso-position-vertical-relative:line;mso-left-percent:-10001;mso-top-percent:-10001" from="0,0" to="447.85pt,0" o:gfxdata="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" strokecolor="black [3213]">
                 <o:lock v:ext="edit" shapetype="f"/>
@@ -1754,7 +1805,7 @@
       <w:pPr>
         <w:wordWrap/>
         <w:adjustRightInd w:val="0"/>
-        <w:spacing w:after="0" w:line="360" w:lineRule="auto"/>
+        <w:spacing w:after="0" w:line="240" w:lineRule="auto"/>
         <w:jc w:val="center"/>
         <w:rPr>
           <w:rFonts w:ascii="Linux Libertine Display" w:hAnsi="Linux Libertine Display" w:cs="Linux Libertine Display"/>
@@ -1823,7 +1874,7 @@
               </wp:inline>
             </w:drawing>
           </mc:Choice>
-          <mc:Fallback xmlns:oel="http://schemas.microsoft.com/office/2019/extlst" xmlns:w16cex="http://schemas.microsoft.com/office/word/2018/wordml/cex" xmlns:w16="http://schemas.microsoft.com/office/word/2018/wordml" xmlns:w16du="http://schemas.microsoft.com/office/word/2023/wordml/word16du" xmlns:w16sdtdh="http://schemas.microsoft.com/office/word/2020/wordml/sdtdatahash">
+          <mc:Fallback xmlns:w16sdtdh="http://schemas.microsoft.com/office/word/2020/wordml/sdtdatahash" xmlns:w16du="http://schemas.microsoft.com/office/word/2023/wordml/word16du" xmlns:w16="http://schemas.microsoft.com/office/word/2018/wordml" xmlns:w16cex="http://schemas.microsoft.com/office/word/2018/wordml/cex" xmlns:oel="http://schemas.microsoft.com/office/2019/extlst">
             <w:pict>
               <v:line w14:anchorId="22FE2562" id="직선 연결선 2" o:spid="_x0000_s1026" style="visibility:visible;mso-wrap-style:square;mso-left-percent:-10001;mso-top-percent:-10001;mso-position-horizontal:absolute;mso-position-horizontal-relative:char;mso-position-vertical:absolute;mso-position-vertical-relative:line;mso-left-percent:-10001;mso-top-percent:-10001" from="0,0" to="447.85pt,0" o:gfxdata="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" strokecolor="black [3213]">
                 <o:lock v:ext="edit" shapetype="f"/>
@@ -1842,7 +1893,7 @@
         <w:jc w:val="left"/>
         <w:outlineLvl w:val="0"/>
         <w:rPr>
-          <w:rFonts w:ascii="Linux Libertine Display" w:hAnsi="Linux Libertine Display" w:cs="Linux Libertine Display"/>
+          <w:rFonts w:ascii="Linux Libertine Display" w:hAnsi="Linux Libertine Display" w:cs="Linux Libertine Display" w:hint="eastAsia"/>
           <w:b/>
           <w:bCs/>
           <w:kern w:val="0"/>
@@ -1882,6 +1933,350 @@
           <w:szCs w:val="20"/>
         </w:rPr>
       </w:pPr>
+      <w:proofErr w:type="spellStart"/>
+      <w:r>
+        <w:rPr>
+          <w:rFonts w:ascii="Linux Libertine Display" w:hAnsi="Linux Libertine Display" w:cs="Linux Libertine Display"/>
+          <w:b/>
+          <w:bCs/>
+          <w:kern w:val="0"/>
+          <w:sz w:val="22"/>
+        </w:rPr>
+        <w:t>Metasurface</w:t>
+      </w:r>
+      <w:proofErr w:type="spellEnd"/>
+      <w:r>
+        <w:rPr>
+          <w:rFonts w:ascii="Linux Libertine Display" w:hAnsi="Linux Libertine Display" w:cs="Linux Libertine Display"/>
+          <w:b/>
+          <w:bCs/>
+          <w:kern w:val="0"/>
+          <w:sz w:val="22"/>
+        </w:rPr>
+        <w:t xml:space="preserve"> folded optics</w:t>
+      </w:r>
+      <w:r>
+        <w:rPr>
+          <w:rFonts w:ascii="Linux Libertine Display" w:hAnsi="Linux Libertine Display" w:cs="Linux Libertine Display"/>
+          <w:b/>
+          <w:bCs/>
+          <w:kern w:val="0"/>
+          <w:sz w:val="22"/>
+        </w:rPr>
+        <w:t xml:space="preserve"> (Waveguide</w:t>
+      </w:r>
+      <w:r>
+        <w:rPr>
+          <w:rFonts w:ascii="Linux Libertine Display" w:hAnsi="Linux Libertine Display" w:cs="Linux Libertine Display"/>
+          <w:b/>
+          <w:bCs/>
+          <w:kern w:val="0"/>
+          <w:sz w:val="22"/>
+        </w:rPr>
+        <w:t>-type</w:t>
+      </w:r>
+      <w:r>
+        <w:rPr>
+          <w:rFonts w:ascii="Linux Libertine Display" w:hAnsi="Linux Libertine Display" w:cs="Linux Libertine Display"/>
+          <w:b/>
+          <w:bCs/>
+          <w:kern w:val="0"/>
+          <w:sz w:val="22"/>
+        </w:rPr>
+        <w:t>)</w:t>
+      </w:r>
+    </w:p>
+    <w:p>
+      <w:pPr>
+        <w:pStyle w:val="a6"/>
+        <w:numPr>
+          <w:ilvl w:val="0"/>
+          <w:numId w:val="13"/>
+        </w:numPr>
+        <w:wordWrap/>
+        <w:adjustRightInd w:val="0"/>
+        <w:spacing w:after="0"/>
+        <w:ind w:leftChars="0" w:left="970" w:hanging="403"/>
+        <w:jc w:val="left"/>
+        <w:outlineLvl w:val="0"/>
+        <w:rPr>
+          <w:rFonts w:ascii="Linux Libertine Display" w:hAnsi="Linux Libertine Display" w:cs="Linux Libertine Display"/>
+          <w:bCs/>
+          <w:kern w:val="0"/>
+          <w:szCs w:val="20"/>
+        </w:rPr>
+      </w:pPr>
+      <w:r>
+        <w:rPr>
+          <w:rFonts w:ascii="Linux Libertine Display" w:hAnsi="Linux Libertine Display" w:cs="Linux Libertine Display"/>
+          <w:bCs/>
+          <w:kern w:val="0"/>
+          <w:szCs w:val="20"/>
+        </w:rPr>
+        <w:t>Nanostructure</w:t>
+      </w:r>
+      <w:r>
+        <w:rPr>
+          <w:rFonts w:ascii="Linux Libertine Display" w:hAnsi="Linux Libertine Display" w:cs="Linux Libertine Display"/>
+          <w:bCs/>
+          <w:kern w:val="0"/>
+          <w:szCs w:val="20"/>
+        </w:rPr>
+        <w:t xml:space="preserve"> design using near-field </w:t>
+      </w:r>
+      <w:r>
+        <w:rPr>
+          <w:rFonts w:ascii="Linux Libertine Display" w:hAnsi="Linux Libertine Display" w:cs="Linux Libertine Display"/>
+          <w:bCs/>
+          <w:kern w:val="0"/>
+          <w:szCs w:val="20"/>
+        </w:rPr>
+        <w:t xml:space="preserve">simulation </w:t>
+      </w:r>
+      <w:r>
+        <w:rPr>
+          <w:rFonts w:ascii="Linux Libertine Display" w:hAnsi="Linux Libertine Display" w:cs="Linux Libertine Display"/>
+          <w:bCs/>
+          <w:kern w:val="0"/>
+          <w:szCs w:val="20"/>
+        </w:rPr>
+        <w:t>(</w:t>
+      </w:r>
+      <w:r>
+        <w:rPr>
+          <w:rFonts w:ascii="Linux Libertine Display" w:hAnsi="Linux Libertine Display" w:cs="Linux Libertine Display"/>
+          <w:bCs/>
+          <w:kern w:val="0"/>
+          <w:szCs w:val="20"/>
+        </w:rPr>
+        <w:t>RCWA, FDTD, FEM, etc.</w:t>
+      </w:r>
+      <w:r>
+        <w:rPr>
+          <w:rFonts w:ascii="Linux Libertine Display" w:hAnsi="Linux Libertine Display" w:cs="Linux Libertine Display"/>
+          <w:bCs/>
+          <w:kern w:val="0"/>
+          <w:szCs w:val="20"/>
+        </w:rPr>
+        <w:t>)</w:t>
+      </w:r>
+    </w:p>
+    <w:p>
+      <w:pPr>
+        <w:pStyle w:val="a6"/>
+        <w:numPr>
+          <w:ilvl w:val="0"/>
+          <w:numId w:val="13"/>
+        </w:numPr>
+        <w:wordWrap/>
+        <w:adjustRightInd w:val="0"/>
+        <w:spacing w:after="0"/>
+        <w:ind w:leftChars="0" w:left="970" w:hanging="403"/>
+        <w:jc w:val="left"/>
+        <w:outlineLvl w:val="0"/>
+        <w:rPr>
+          <w:rFonts w:ascii="Linux Libertine Display" w:hAnsi="Linux Libertine Display" w:cs="Linux Libertine Display"/>
+          <w:bCs/>
+          <w:kern w:val="0"/>
+          <w:szCs w:val="20"/>
+        </w:rPr>
+      </w:pPr>
+      <w:r>
+        <w:rPr>
+          <w:rFonts w:ascii="Linux Libertine Display" w:hAnsi="Linux Libertine Display" w:cs="Linux Libertine Display"/>
+          <w:bCs/>
+          <w:kern w:val="0"/>
+          <w:szCs w:val="20"/>
+        </w:rPr>
+        <w:t>Design of w</w:t>
+      </w:r>
+      <w:r>
+        <w:rPr>
+          <w:rFonts w:ascii="Linux Libertine Display" w:hAnsi="Linux Libertine Display" w:cs="Linux Libertine Display"/>
+          <w:bCs/>
+          <w:kern w:val="0"/>
+          <w:szCs w:val="20"/>
+        </w:rPr>
+        <w:t xml:space="preserve">aveguide-type folded </w:t>
+      </w:r>
+      <w:proofErr w:type="spellStart"/>
+      <w:r>
+        <w:rPr>
+          <w:rFonts w:ascii="Linux Libertine Display" w:hAnsi="Linux Libertine Display" w:cs="Linux Libertine Display"/>
+          <w:bCs/>
+          <w:kern w:val="0"/>
+          <w:szCs w:val="20"/>
+        </w:rPr>
+        <w:t>metasurface</w:t>
+      </w:r>
+      <w:proofErr w:type="spellEnd"/>
+      <w:r>
+        <w:rPr>
+          <w:rFonts w:ascii="Linux Libertine Display" w:hAnsi="Linux Libertine Display" w:cs="Linux Libertine Display"/>
+          <w:bCs/>
+          <w:kern w:val="0"/>
+          <w:szCs w:val="20"/>
+        </w:rPr>
+        <w:t xml:space="preserve"> system using ray-tracing</w:t>
+      </w:r>
+      <w:r>
+        <w:rPr>
+          <w:rFonts w:ascii="Linux Libertine Display" w:hAnsi="Linux Libertine Display" w:cs="Linux Libertine Display"/>
+          <w:bCs/>
+          <w:kern w:val="0"/>
+          <w:szCs w:val="20"/>
+        </w:rPr>
+        <w:t xml:space="preserve"> </w:t>
+      </w:r>
+      <w:r>
+        <w:rPr>
+          <w:rFonts w:ascii="Linux Libertine Display" w:hAnsi="Linux Libertine Display" w:cs="Linux Libertine Display"/>
+          <w:bCs/>
+          <w:kern w:val="0"/>
+          <w:szCs w:val="20"/>
+        </w:rPr>
+        <w:t xml:space="preserve">or </w:t>
+      </w:r>
+      <w:r>
+        <w:rPr>
+          <w:rFonts w:ascii="Linux Libertine Display" w:hAnsi="Linux Libertine Display" w:cs="Linux Libertine Display"/>
+          <w:bCs/>
+          <w:kern w:val="0"/>
+          <w:szCs w:val="20"/>
+        </w:rPr>
+        <w:t xml:space="preserve">customized </w:t>
+      </w:r>
+      <w:r>
+        <w:rPr>
+          <w:rFonts w:ascii="Linux Libertine Display" w:hAnsi="Linux Libertine Display" w:cs="Linux Libertine Display"/>
+          <w:bCs/>
+          <w:kern w:val="0"/>
+          <w:szCs w:val="20"/>
+        </w:rPr>
+        <w:t>wave-optics simulations</w:t>
+      </w:r>
+      <w:r>
+        <w:rPr>
+          <w:rFonts w:ascii="Linux Libertine Display" w:hAnsi="Linux Libertine Display" w:cs="Linux Libertine Display"/>
+          <w:bCs/>
+          <w:kern w:val="0"/>
+          <w:szCs w:val="20"/>
+        </w:rPr>
+        <w:t xml:space="preserve"> for </w:t>
+      </w:r>
+      <w:proofErr w:type="spellStart"/>
+      <w:r>
+        <w:rPr>
+          <w:rFonts w:ascii="Linux Libertine Display" w:hAnsi="Linux Libertine Display" w:cs="Linux Libertine Display"/>
+          <w:bCs/>
+          <w:kern w:val="0"/>
+          <w:szCs w:val="20"/>
+        </w:rPr>
+        <w:t>ultraslim</w:t>
+      </w:r>
+      <w:proofErr w:type="spellEnd"/>
+      <w:r>
+        <w:rPr>
+          <w:rFonts w:ascii="Linux Libertine Display" w:hAnsi="Linux Libertine Display" w:cs="Linux Libertine Display"/>
+          <w:bCs/>
+          <w:kern w:val="0"/>
+          <w:szCs w:val="20"/>
+        </w:rPr>
+        <w:t xml:space="preserve"> and integrated imaging system</w:t>
+      </w:r>
+    </w:p>
+    <w:p>
+      <w:pPr>
+        <w:pStyle w:val="a6"/>
+        <w:numPr>
+          <w:ilvl w:val="0"/>
+          <w:numId w:val="13"/>
+        </w:numPr>
+        <w:wordWrap/>
+        <w:adjustRightInd w:val="0"/>
+        <w:spacing w:after="0"/>
+        <w:ind w:leftChars="0" w:left="970" w:hanging="403"/>
+        <w:jc w:val="left"/>
+        <w:outlineLvl w:val="0"/>
+        <w:rPr>
+          <w:rFonts w:ascii="Linux Libertine Display" w:hAnsi="Linux Libertine Display" w:cs="Linux Libertine Display"/>
+          <w:bCs/>
+          <w:kern w:val="0"/>
+          <w:szCs w:val="20"/>
+        </w:rPr>
+      </w:pPr>
+      <w:r>
+        <w:rPr>
+          <w:rFonts w:ascii="Linux Libertine Display" w:hAnsi="Linux Libertine Display" w:cs="Linux Libertine Display"/>
+          <w:bCs/>
+          <w:kern w:val="0"/>
+          <w:szCs w:val="20"/>
+        </w:rPr>
+        <w:t xml:space="preserve">Hands-on wafer </w:t>
+      </w:r>
+      <w:r>
+        <w:rPr>
+          <w:rFonts w:ascii="Linux Libertine Display" w:hAnsi="Linux Libertine Display" w:cs="Linux Libertine Display"/>
+          <w:bCs/>
+          <w:kern w:val="0"/>
+          <w:szCs w:val="20"/>
+        </w:rPr>
+        <w:t xml:space="preserve">single-side / </w:t>
+      </w:r>
+      <w:r>
+        <w:rPr>
+          <w:rFonts w:ascii="Linux Libertine Display" w:hAnsi="Linux Libertine Display" w:cs="Linux Libertine Display"/>
+          <w:bCs/>
+          <w:kern w:val="0"/>
+          <w:szCs w:val="20"/>
+        </w:rPr>
+        <w:t>double-side nanofabrication using lithography-techniques</w:t>
+      </w:r>
+      <w:r>
+        <w:rPr>
+          <w:rFonts w:ascii="Linux Libertine Display" w:hAnsi="Linux Libertine Display" w:cs="Linux Libertine Display"/>
+          <w:bCs/>
+          <w:kern w:val="0"/>
+          <w:szCs w:val="20"/>
+        </w:rPr>
+        <w:t xml:space="preserve"> (+5 years)</w:t>
+      </w:r>
+    </w:p>
+    <w:p>
+      <w:pPr>
+        <w:wordWrap/>
+        <w:adjustRightInd w:val="0"/>
+        <w:spacing w:after="0" w:line="240" w:lineRule="auto"/>
+        <w:jc w:val="left"/>
+        <w:rPr>
+          <w:rFonts w:ascii="Linux Libertine Display" w:hAnsi="Linux Libertine Display" w:cs="Linux Libertine Display"/>
+          <w:bCs/>
+          <w:kern w:val="0"/>
+          <w:sz w:val="10"/>
+          <w:szCs w:val="10"/>
+        </w:rPr>
+      </w:pPr>
+    </w:p>
+    <w:p>
+      <w:pPr>
+        <w:pStyle w:val="a6"/>
+        <w:numPr>
+          <w:ilvl w:val="0"/>
+          <w:numId w:val="3"/>
+        </w:numPr>
+        <w:wordWrap/>
+        <w:adjustRightInd w:val="0"/>
+        <w:spacing w:after="0"/>
+        <w:ind w:leftChars="100" w:left="600"/>
+        <w:jc w:val="left"/>
+        <w:outlineLvl w:val="0"/>
+        <w:rPr>
+          <w:rFonts w:ascii="Linux Libertine Display" w:hAnsi="Linux Libertine Display" w:cs="Linux Libertine Display"/>
+          <w:bCs/>
+          <w:kern w:val="0"/>
+          <w:szCs w:val="20"/>
+        </w:rPr>
+      </w:pPr>
       <w:r>
         <w:rPr>
           <w:rFonts w:ascii="Linux Libertine Display" w:hAnsi="Linux Libertine Display" w:cs="Linux Libertine Display"/>
@@ -2123,366 +2518,6 @@
         </w:rPr>
         <w:t xml:space="preserve"> optimization through rigorous coupled-wave analysis using automatic differentiation</w:t>
       </w:r>
-    </w:p>
-    <w:p>
-      <w:pPr>
-        <w:wordWrap/>
-        <w:adjustRightInd w:val="0"/>
-        <w:spacing w:after="0" w:line="360" w:lineRule="auto"/>
-        <w:jc w:val="left"/>
-        <w:outlineLvl w:val="0"/>
-        <w:rPr>
-          <w:rFonts w:ascii="Linux Libertine Display" w:hAnsi="Linux Libertine Display" w:cs="Linux Libertine Display"/>
-          <w:bCs/>
-          <w:kern w:val="0"/>
-          <w:sz w:val="10"/>
-          <w:szCs w:val="10"/>
-        </w:rPr>
-      </w:pPr>
-    </w:p>
-    <w:p>
-      <w:pPr>
-        <w:pStyle w:val="a6"/>
-        <w:numPr>
-          <w:ilvl w:val="0"/>
-          <w:numId w:val="3"/>
-        </w:numPr>
-        <w:wordWrap/>
-        <w:adjustRightInd w:val="0"/>
-        <w:spacing w:after="0"/>
-        <w:ind w:leftChars="100" w:left="600"/>
-        <w:jc w:val="left"/>
-        <w:outlineLvl w:val="0"/>
-        <w:rPr>
-          <w:rFonts w:ascii="Linux Libertine Display" w:hAnsi="Linux Libertine Display" w:cs="Linux Libertine Display"/>
-          <w:bCs/>
-          <w:kern w:val="0"/>
-          <w:szCs w:val="20"/>
-        </w:rPr>
-      </w:pPr>
-      <w:proofErr w:type="spellStart"/>
-      <w:r>
-        <w:rPr>
-          <w:rFonts w:ascii="Linux Libertine Display" w:hAnsi="Linux Libertine Display" w:cs="Linux Libertine Display"/>
-          <w:b/>
-          <w:bCs/>
-          <w:kern w:val="0"/>
-          <w:sz w:val="22"/>
-        </w:rPr>
-        <w:t>Metasurface</w:t>
-      </w:r>
-      <w:proofErr w:type="spellEnd"/>
-      <w:r>
-        <w:rPr>
-          <w:rFonts w:ascii="Linux Libertine Display" w:hAnsi="Linux Libertine Display" w:cs="Linux Libertine Display"/>
-          <w:b/>
-          <w:bCs/>
-          <w:kern w:val="0"/>
-          <w:sz w:val="22"/>
-        </w:rPr>
-        <w:t xml:space="preserve"> folded optics</w:t>
-      </w:r>
-      <w:r>
-        <w:rPr>
-          <w:rFonts w:ascii="Linux Libertine Display" w:hAnsi="Linux Libertine Display" w:cs="Linux Libertine Display"/>
-          <w:b/>
-          <w:bCs/>
-          <w:kern w:val="0"/>
-          <w:sz w:val="22"/>
-        </w:rPr>
-        <w:t xml:space="preserve"> (Waveguide</w:t>
-      </w:r>
-      <w:r>
-        <w:rPr>
-          <w:rFonts w:ascii="Linux Libertine Display" w:hAnsi="Linux Libertine Display" w:cs="Linux Libertine Display"/>
-          <w:b/>
-          <w:bCs/>
-          <w:kern w:val="0"/>
-          <w:sz w:val="22"/>
-        </w:rPr>
-        <w:t>-type</w:t>
-      </w:r>
-      <w:r>
-        <w:rPr>
-          <w:rFonts w:ascii="Linux Libertine Display" w:hAnsi="Linux Libertine Display" w:cs="Linux Libertine Display"/>
-          <w:b/>
-          <w:bCs/>
-          <w:kern w:val="0"/>
-          <w:sz w:val="22"/>
-        </w:rPr>
-        <w:t>)</w:t>
-      </w:r>
-    </w:p>
-    <w:p>
-      <w:pPr>
-        <w:pStyle w:val="a6"/>
-        <w:numPr>
-          <w:ilvl w:val="0"/>
-          <w:numId w:val="13"/>
-        </w:numPr>
-        <w:wordWrap/>
-        <w:adjustRightInd w:val="0"/>
-        <w:spacing w:after="0"/>
-        <w:ind w:leftChars="0" w:left="970" w:hanging="403"/>
-        <w:jc w:val="left"/>
-        <w:outlineLvl w:val="0"/>
-        <w:rPr>
-          <w:rFonts w:ascii="Linux Libertine Display" w:hAnsi="Linux Libertine Display" w:cs="Linux Libertine Display"/>
-          <w:bCs/>
-          <w:kern w:val="0"/>
-          <w:szCs w:val="20"/>
-        </w:rPr>
-      </w:pPr>
-      <w:r>
-        <w:rPr>
-          <w:rFonts w:ascii="Linux Libertine Display" w:hAnsi="Linux Libertine Display" w:cs="Linux Libertine Display"/>
-          <w:bCs/>
-          <w:kern w:val="0"/>
-          <w:szCs w:val="20"/>
-        </w:rPr>
-        <w:t>Nanostructure</w:t>
-      </w:r>
-      <w:r>
-        <w:rPr>
-          <w:rFonts w:ascii="Linux Libertine Display" w:hAnsi="Linux Libertine Display" w:cs="Linux Libertine Display"/>
-          <w:bCs/>
-          <w:kern w:val="0"/>
-          <w:szCs w:val="20"/>
-        </w:rPr>
-        <w:t xml:space="preserve"> design using near-field </w:t>
-      </w:r>
-      <w:r>
-        <w:rPr>
-          <w:rFonts w:ascii="Linux Libertine Display" w:hAnsi="Linux Libertine Display" w:cs="Linux Libertine Display"/>
-          <w:bCs/>
-          <w:kern w:val="0"/>
-          <w:szCs w:val="20"/>
-        </w:rPr>
-        <w:t xml:space="preserve">simulation </w:t>
-      </w:r>
-      <w:r>
-        <w:rPr>
-          <w:rFonts w:ascii="Linux Libertine Display" w:hAnsi="Linux Libertine Display" w:cs="Linux Libertine Display"/>
-          <w:bCs/>
-          <w:kern w:val="0"/>
-          <w:szCs w:val="20"/>
-        </w:rPr>
-        <w:t>(</w:t>
-      </w:r>
-      <w:r>
-        <w:rPr>
-          <w:rFonts w:ascii="Linux Libertine Display" w:hAnsi="Linux Libertine Display" w:cs="Linux Libertine Display"/>
-          <w:bCs/>
-          <w:kern w:val="0"/>
-          <w:szCs w:val="20"/>
-        </w:rPr>
-        <w:t>RCWA, FDTD, FEM, etc.</w:t>
-      </w:r>
-      <w:r>
-        <w:rPr>
-          <w:rFonts w:ascii="Linux Libertine Display" w:hAnsi="Linux Libertine Display" w:cs="Linux Libertine Display"/>
-          <w:bCs/>
-          <w:kern w:val="0"/>
-          <w:szCs w:val="20"/>
-        </w:rPr>
-        <w:t>)</w:t>
-      </w:r>
-    </w:p>
-    <w:p>
-      <w:pPr>
-        <w:pStyle w:val="a6"/>
-        <w:numPr>
-          <w:ilvl w:val="0"/>
-          <w:numId w:val="13"/>
-        </w:numPr>
-        <w:wordWrap/>
-        <w:adjustRightInd w:val="0"/>
-        <w:spacing w:after="0"/>
-        <w:ind w:leftChars="0" w:left="970" w:hanging="403"/>
-        <w:jc w:val="left"/>
-        <w:outlineLvl w:val="0"/>
-        <w:rPr>
-          <w:rFonts w:ascii="Linux Libertine Display" w:hAnsi="Linux Libertine Display" w:cs="Linux Libertine Display"/>
-          <w:bCs/>
-          <w:kern w:val="0"/>
-          <w:szCs w:val="20"/>
-        </w:rPr>
-      </w:pPr>
-      <w:r>
-        <w:rPr>
-          <w:rFonts w:ascii="Linux Libertine Display" w:hAnsi="Linux Libertine Display" w:cs="Linux Libertine Display"/>
-          <w:bCs/>
-          <w:kern w:val="0"/>
-          <w:szCs w:val="20"/>
-        </w:rPr>
-        <w:t>Design of w</w:t>
-      </w:r>
-      <w:r>
-        <w:rPr>
-          <w:rFonts w:ascii="Linux Libertine Display" w:hAnsi="Linux Libertine Display" w:cs="Linux Libertine Display"/>
-          <w:bCs/>
-          <w:kern w:val="0"/>
-          <w:szCs w:val="20"/>
-        </w:rPr>
-        <w:t xml:space="preserve">aveguide-type folded </w:t>
-      </w:r>
-      <w:proofErr w:type="spellStart"/>
-      <w:r>
-        <w:rPr>
-          <w:rFonts w:ascii="Linux Libertine Display" w:hAnsi="Linux Libertine Display" w:cs="Linux Libertine Display"/>
-          <w:bCs/>
-          <w:kern w:val="0"/>
-          <w:szCs w:val="20"/>
-        </w:rPr>
-        <w:t>metasurface</w:t>
-      </w:r>
-      <w:proofErr w:type="spellEnd"/>
-      <w:r>
-        <w:rPr>
-          <w:rFonts w:ascii="Linux Libertine Display" w:hAnsi="Linux Libertine Display" w:cs="Linux Libertine Display"/>
-          <w:bCs/>
-          <w:kern w:val="0"/>
-          <w:szCs w:val="20"/>
-        </w:rPr>
-        <w:t xml:space="preserve"> system using ray-tracing</w:t>
-      </w:r>
-      <w:r>
-        <w:rPr>
-          <w:rFonts w:ascii="Linux Libertine Display" w:hAnsi="Linux Libertine Display" w:cs="Linux Libertine Display"/>
-          <w:bCs/>
-          <w:kern w:val="0"/>
-          <w:szCs w:val="20"/>
-        </w:rPr>
-        <w:t xml:space="preserve"> </w:t>
-      </w:r>
-      <w:r>
-        <w:rPr>
-          <w:rFonts w:ascii="Linux Libertine Display" w:hAnsi="Linux Libertine Display" w:cs="Linux Libertine Display"/>
-          <w:bCs/>
-          <w:kern w:val="0"/>
-          <w:szCs w:val="20"/>
-        </w:rPr>
-        <w:t xml:space="preserve">or </w:t>
-      </w:r>
-      <w:r>
-        <w:rPr>
-          <w:rFonts w:ascii="Linux Libertine Display" w:hAnsi="Linux Libertine Display" w:cs="Linux Libertine Display"/>
-          <w:bCs/>
-          <w:kern w:val="0"/>
-          <w:szCs w:val="20"/>
-        </w:rPr>
-        <w:t xml:space="preserve">customized </w:t>
-      </w:r>
-      <w:r>
-        <w:rPr>
-          <w:rFonts w:ascii="Linux Libertine Display" w:hAnsi="Linux Libertine Display" w:cs="Linux Libertine Display"/>
-          <w:bCs/>
-          <w:kern w:val="0"/>
-          <w:szCs w:val="20"/>
-        </w:rPr>
-        <w:t>wave-optics simulations</w:t>
-      </w:r>
-      <w:r>
-        <w:rPr>
-          <w:rFonts w:ascii="Linux Libertine Display" w:hAnsi="Linux Libertine Display" w:cs="Linux Libertine Display"/>
-          <w:bCs/>
-          <w:kern w:val="0"/>
-          <w:szCs w:val="20"/>
-        </w:rPr>
-        <w:t xml:space="preserve"> for </w:t>
-      </w:r>
-      <w:proofErr w:type="spellStart"/>
-      <w:r>
-        <w:rPr>
-          <w:rFonts w:ascii="Linux Libertine Display" w:hAnsi="Linux Libertine Display" w:cs="Linux Libertine Display"/>
-          <w:bCs/>
-          <w:kern w:val="0"/>
-          <w:szCs w:val="20"/>
-        </w:rPr>
-        <w:t>ultraslim</w:t>
-      </w:r>
-      <w:proofErr w:type="spellEnd"/>
-      <w:r>
-        <w:rPr>
-          <w:rFonts w:ascii="Linux Libertine Display" w:hAnsi="Linux Libertine Display" w:cs="Linux Libertine Display"/>
-          <w:bCs/>
-          <w:kern w:val="0"/>
-          <w:szCs w:val="20"/>
-        </w:rPr>
-        <w:t xml:space="preserve"> and integrated imaging system</w:t>
-      </w:r>
-    </w:p>
-    <w:p>
-      <w:pPr>
-        <w:pStyle w:val="a6"/>
-        <w:numPr>
-          <w:ilvl w:val="0"/>
-          <w:numId w:val="13"/>
-        </w:numPr>
-        <w:wordWrap/>
-        <w:adjustRightInd w:val="0"/>
-        <w:spacing w:after="0"/>
-        <w:ind w:leftChars="0" w:left="970" w:hanging="403"/>
-        <w:jc w:val="left"/>
-        <w:outlineLvl w:val="0"/>
-        <w:rPr>
-          <w:rFonts w:ascii="Linux Libertine Display" w:hAnsi="Linux Libertine Display" w:cs="Linux Libertine Display"/>
-          <w:bCs/>
-          <w:kern w:val="0"/>
-          <w:szCs w:val="20"/>
-        </w:rPr>
-      </w:pPr>
-      <w:r>
-        <w:rPr>
-          <w:rFonts w:ascii="Linux Libertine Display" w:hAnsi="Linux Libertine Display" w:cs="Linux Libertine Display"/>
-          <w:bCs/>
-          <w:kern w:val="0"/>
-          <w:szCs w:val="20"/>
-        </w:rPr>
-        <w:t xml:space="preserve">Hands-on wafer </w:t>
-      </w:r>
-      <w:r>
-        <w:rPr>
-          <w:rFonts w:ascii="Linux Libertine Display" w:hAnsi="Linux Libertine Display" w:cs="Linux Libertine Display"/>
-          <w:bCs/>
-          <w:kern w:val="0"/>
-          <w:szCs w:val="20"/>
-        </w:rPr>
-        <w:t xml:space="preserve">single-side / </w:t>
-      </w:r>
-      <w:r>
-        <w:rPr>
-          <w:rFonts w:ascii="Linux Libertine Display" w:hAnsi="Linux Libertine Display" w:cs="Linux Libertine Display"/>
-          <w:bCs/>
-          <w:kern w:val="0"/>
-          <w:szCs w:val="20"/>
-        </w:rPr>
-        <w:t>double-side nanofabrication using lithography-techniques</w:t>
-      </w:r>
-      <w:r>
-        <w:rPr>
-          <w:rFonts w:ascii="Linux Libertine Display" w:hAnsi="Linux Libertine Display" w:cs="Linux Libertine Display"/>
-          <w:bCs/>
-          <w:kern w:val="0"/>
-          <w:szCs w:val="20"/>
-        </w:rPr>
-        <w:t xml:space="preserve"> (+5 years)</w:t>
-      </w:r>
-    </w:p>
-    <w:p>
-      <w:pPr>
-        <w:wordWrap/>
-        <w:adjustRightInd w:val="0"/>
-        <w:spacing w:after="0" w:line="240" w:lineRule="auto"/>
-        <w:jc w:val="left"/>
-        <w:rPr>
-          <w:rFonts w:ascii="Linux Libertine Display" w:hAnsi="Linux Libertine Display" w:cs="Linux Libertine Display"/>
-          <w:bCs/>
-          <w:kern w:val="0"/>
-          <w:sz w:val="10"/>
-          <w:szCs w:val="10"/>
-        </w:rPr>
-      </w:pPr>
     </w:p>
     <w:p>
       <w:pPr>
@@ -4410,15 +4445,6 @@
         </w:rPr>
         <w:t xml:space="preserve">, 2402853, 2025 (Early View). </w:t>
       </w:r>
-      <w:r>
-        <w:rPr>
-          <w:rFonts w:ascii="Linux Libertine Display" w:hAnsi="Linux Libertine Display" w:cs="Linux Libertine Display"/>
-          <w:bCs/>
-          <w:kern w:val="0"/>
-          <w:szCs w:val="20"/>
-        </w:rPr>
-        <w:br/>
-      </w:r>
     </w:p>
     <w:p>
       <w:pPr>
@@ -4840,14 +4866,7 @@
         <w:rPr>
           <w:rFonts w:ascii="Linux Libertine Display" w:hAnsi="Linux Libertine Display" w:cs="Linux Libertine Display"/>
         </w:rPr>
-        <w:t xml:space="preserve"> vol. 15, no. 4, pp. 1-</w:t>
-      </w:r>
-      <w:r>
-        <w:rPr>
-          <w:rFonts w:ascii="Linux Libertine Display" w:hAnsi="Linux Libertine Display" w:cs="Linux Libertine Display"/>
-        </w:rPr>
-        <w:lastRenderedPageBreak/>
-        <w:t>9, 2023.</w:t>
+        <w:t xml:space="preserve"> vol. 15, no. 4, pp. 1-9, 2023.</w:t>
       </w:r>
     </w:p>
     <w:p>
@@ -4873,6 +4892,7 @@
           <w:kern w:val="0"/>
           <w:szCs w:val="28"/>
         </w:rPr>
+        <w:lastRenderedPageBreak/>
         <w:t xml:space="preserve">C. Kim, </w:t>
       </w:r>
       <w:r>
@@ -5546,7 +5566,37 @@
         <w:rPr>
           <w:rFonts w:ascii="Linux Libertine Display" w:hAnsi="Linux Libertine Display" w:cs="Linux Libertine Display"/>
         </w:rPr>
-        <w:t xml:space="preserve">, and B. Lee, “Cascaded Janus meta-optics: generalized platform for bidirectional asymmetric modulation of light,” </w:t>
+        <w:t xml:space="preserve">, and B. Lee, </w:t>
+      </w:r>
+      <w:r>
+        <w:rPr>
+          <w:rFonts w:ascii="Linux Libertine Display" w:hAnsi="Linux Libertine Display" w:cs="Linux Libertine Display"/>
+          <w:color w:val="1F497D" w:themeColor="text2"/>
+        </w:rPr>
+        <w:t>“</w:t>
+      </w:r>
+      <w:hyperlink r:id="rId25" w:history="1">
+        <w:r>
+          <w:rPr>
+            <w:rStyle w:val="a3"/>
+            <w:rFonts w:ascii="Linux Libertine Display" w:hAnsi="Linux Libertine Display" w:cs="Linux Libertine Display"/>
+            <w:color w:val="1F497D" w:themeColor="text2"/>
+          </w:rPr>
+          <w:t>Cascaded Janus meta-optics: generalized platform for bidirectional asymmetric modulation of light</w:t>
+        </w:r>
+      </w:hyperlink>
+      <w:r>
+        <w:rPr>
+          <w:rFonts w:ascii="Linux Libertine Display" w:hAnsi="Linux Libertine Display" w:cs="Linux Libertine Display"/>
+          <w:color w:val="1F497D" w:themeColor="text2"/>
+        </w:rPr>
+        <w:t>,”</w:t>
+      </w:r>
+      <w:r>
+        <w:rPr>
+          <w:rFonts w:ascii="Linux Libertine Display" w:hAnsi="Linux Libertine Display" w:cs="Linux Libertine Display"/>
+        </w:rPr>
+        <w:t xml:space="preserve"> </w:t>
       </w:r>
       <w:r>
         <w:rPr>
@@ -5559,8 +5609,19 @@
         <w:rPr>
           <w:rFonts w:ascii="Linux Libertine Display" w:hAnsi="Linux Libertine Display" w:cs="Linux Libertine Display"/>
         </w:rPr>
-        <w:t>, 2025 (Accepted).</w:t>
-      </w:r>
+        <w:t>, 2025 (Article ASAP).</w:t>
+      </w:r>
+    </w:p>
+    <w:p>
+      <w:pPr>
+        <w:wordWrap/>
+        <w:adjustRightInd w:val="0"/>
+        <w:spacing w:after="0" w:line="360" w:lineRule="auto"/>
+        <w:outlineLvl w:val="0"/>
+        <w:rPr>
+          <w:rFonts w:ascii="Linux Libertine Display" w:hAnsi="Linux Libertine Display" w:cs="Linux Libertine Display" w:hint="eastAsia"/>
+        </w:rPr>
+      </w:pPr>
     </w:p>
     <w:p>
       <w:pPr>
@@ -5991,6 +6052,22 @@
           <w:numId w:val="0"/>
         </w:numPr>
         <w:spacing w:after="120"/>
+        <w:ind w:left="360" w:hanging="360"/>
+        <w:rPr>
+          <w:rFonts w:ascii="Linux Libertine Display" w:hAnsi="Linux Libertine Display" w:cs="Linux Libertine Display"/>
+          <w:noProof/>
+          <w:kern w:val="0"/>
+        </w:rPr>
+      </w:pPr>
+    </w:p>
+    <w:p>
+      <w:pPr>
+        <w:pStyle w:val="051"/>
+        <w:numPr>
+          <w:ilvl w:val="0"/>
+          <w:numId w:val="0"/>
+        </w:numPr>
+        <w:spacing w:after="120"/>
         <w:rPr>
           <w:rFonts w:ascii="Linux Libertine Display" w:hAnsi="Linux Libertine Display" w:cs="Linux Libertine Display"/>
           <w:noProof/>
@@ -6289,12 +6366,54 @@
     </w:p>
     <w:p>
       <w:pPr>
+        <w:pStyle w:val="051"/>
+        <w:numPr>
+          <w:ilvl w:val="0"/>
+          <w:numId w:val="0"/>
+        </w:numPr>
+        <w:spacing w:after="120"/>
+        <w:ind w:left="360" w:hanging="360"/>
+        <w:rPr>
+          <w:rFonts w:ascii="Linux Libertine Display" w:hAnsi="Linux Libertine Display" w:cs="Linux Libertine Display"/>
+        </w:rPr>
+      </w:pPr>
+    </w:p>
+    <w:p>
+      <w:pPr>
+        <w:pStyle w:val="051"/>
+        <w:numPr>
+          <w:ilvl w:val="0"/>
+          <w:numId w:val="0"/>
+        </w:numPr>
+        <w:spacing w:after="120"/>
+        <w:ind w:left="360" w:hanging="360"/>
+        <w:rPr>
+          <w:rFonts w:ascii="Linux Libertine Display" w:hAnsi="Linux Libertine Display" w:cs="Linux Libertine Display"/>
+        </w:rPr>
+      </w:pPr>
+    </w:p>
+    <w:p>
+      <w:pPr>
+        <w:pStyle w:val="051"/>
+        <w:numPr>
+          <w:ilvl w:val="0"/>
+          <w:numId w:val="0"/>
+        </w:numPr>
+        <w:spacing w:after="120"/>
+        <w:ind w:left="360" w:hanging="360"/>
+        <w:rPr>
+          <w:rFonts w:ascii="Linux Libertine Display" w:hAnsi="Linux Libertine Display" w:cs="Linux Libertine Display" w:hint="eastAsia"/>
+        </w:rPr>
+      </w:pPr>
+    </w:p>
+    <w:p>
+      <w:pPr>
         <w:wordWrap/>
         <w:adjustRightInd w:val="0"/>
         <w:spacing w:after="0" w:line="360" w:lineRule="auto"/>
         <w:jc w:val="left"/>
         <w:rPr>
-          <w:rFonts w:ascii="Linux Libertine Display" w:hAnsi="Linux Libertine Display" w:cs="Linux Libertine Display"/>
+          <w:rFonts w:ascii="Linux Libertine Display" w:hAnsi="Linux Libertine Display" w:cs="Linux Libertine Display" w:hint="eastAsia"/>
           <w:bCs/>
           <w:kern w:val="0"/>
           <w:szCs w:val="20"/>
@@ -6306,6 +6425,7 @@
           <w:noProof/>
           <w:kern w:val="0"/>
         </w:rPr>
+        <w:lastRenderedPageBreak/>
         <mc:AlternateContent>
           <mc:Choice Requires="wps">
             <w:drawing>
@@ -6363,50 +6483,6 @@
         <w:adjustRightInd w:val="0"/>
         <w:spacing w:after="0" w:line="360" w:lineRule="auto"/>
         <w:jc w:val="left"/>
-        <w:rPr>
-          <w:rFonts w:ascii="Linux Libertine Display" w:hAnsi="Linux Libertine Display" w:cs="Linux Libertine Display"/>
-          <w:bCs/>
-          <w:kern w:val="0"/>
-          <w:szCs w:val="20"/>
-        </w:rPr>
-      </w:pPr>
-    </w:p>
-    <w:p>
-      <w:pPr>
-        <w:wordWrap/>
-        <w:adjustRightInd w:val="0"/>
-        <w:spacing w:after="0" w:line="360" w:lineRule="auto"/>
-        <w:jc w:val="left"/>
-        <w:rPr>
-          <w:rFonts w:ascii="Linux Libertine Display" w:hAnsi="Linux Libertine Display" w:cs="Linux Libertine Display"/>
-          <w:bCs/>
-          <w:kern w:val="0"/>
-          <w:szCs w:val="20"/>
-        </w:rPr>
-      </w:pPr>
-    </w:p>
-    <w:p>
-      <w:pPr>
-        <w:wordWrap/>
-        <w:adjustRightInd w:val="0"/>
-        <w:spacing w:after="0" w:line="360" w:lineRule="auto"/>
-        <w:jc w:val="left"/>
-        <w:rPr>
-          <w:rFonts w:ascii="Linux Libertine Display" w:hAnsi="Linux Libertine Display" w:cs="Linux Libertine Display" w:hint="eastAsia"/>
-          <w:bCs/>
-          <w:kern w:val="0"/>
-          <w:szCs w:val="20"/>
-        </w:rPr>
-      </w:pPr>
-      <w:bookmarkStart w:id="1" w:name="_GoBack"/>
-      <w:bookmarkEnd w:id="1"/>
-    </w:p>
-    <w:p>
-      <w:pPr>
-        <w:wordWrap/>
-        <w:adjustRightInd w:val="0"/>
-        <w:spacing w:after="0" w:line="360" w:lineRule="auto"/>
-        <w:jc w:val="left"/>
         <w:outlineLvl w:val="0"/>
         <w:rPr>
           <w:rFonts w:ascii="Linux Libertine Display" w:hAnsi="Linux Libertine Display" w:cs="Linux Libertine Display"/>
@@ -6426,7 +6502,6 @@
           <w:sz w:val="28"/>
           <w:szCs w:val="28"/>
         </w:rPr>
-        <w:lastRenderedPageBreak/>
         <w:t xml:space="preserve">RESEARCH EXPERIENCE </w:t>
       </w:r>
       <w:r>
@@ -7082,6 +7157,8 @@
         </w:rPr>
         <w:t>Seoul National University, 2025.</w:t>
       </w:r>
+      <w:bookmarkStart w:id="1" w:name="_GoBack"/>
+      <w:bookmarkEnd w:id="1"/>
     </w:p>
     <w:p>
       <w:pPr>
@@ -7463,10 +7540,10 @@
       </w:r>
     </w:p>
     <w:sectPr>
-      <w:headerReference w:type="default" r:id="rId25"/>
-      <w:footerReference w:type="default" r:id="rId26"/>
-      <w:headerReference w:type="first" r:id="rId27"/>
-      <w:footerReference w:type="first" r:id="rId28"/>
+      <w:headerReference w:type="default" r:id="rId26"/>
+      <w:footerReference w:type="default" r:id="rId27"/>
+      <w:headerReference w:type="first" r:id="rId28"/>
+      <w:footerReference w:type="first" r:id="rId29"/>
       <w:type w:val="continuous"/>
       <w:pgSz w:w="11906" w:h="16838"/>
       <w:pgMar w:top="1701" w:right="1440" w:bottom="1440" w:left="1440" w:header="964" w:footer="907" w:gutter="0"/>
@@ -7945,7 +8022,7 @@
             </wp:inline>
           </w:drawing>
         </mc:Choice>
-        <mc:Fallback xmlns:oel="http://schemas.microsoft.com/office/2019/extlst" xmlns:w16cex="http://schemas.microsoft.com/office/word/2018/wordml/cex" xmlns:w16="http://schemas.microsoft.com/office/word/2018/wordml" xmlns:w16du="http://schemas.microsoft.com/office/word/2023/wordml/word16du" xmlns:w16sdtdh="http://schemas.microsoft.com/office/word/2020/wordml/sdtdatahash">
+        <mc:Fallback xmlns:w16sdtdh="http://schemas.microsoft.com/office/word/2020/wordml/sdtdatahash" xmlns:w16du="http://schemas.microsoft.com/office/word/2023/wordml/word16du" xmlns:w16="http://schemas.microsoft.com/office/word/2018/wordml" xmlns:w16cex="http://schemas.microsoft.com/office/word/2018/wordml/cex" xmlns:oel="http://schemas.microsoft.com/office/2019/extlst">
           <w:pict>
             <v:line w14:anchorId="33EE1EC9" id="직선 연결선 2" o:spid="_x0000_s1026" style="visibility:visible;mso-wrap-style:square;mso-left-percent:-10001;mso-top-percent:-10001;mso-position-horizontal:absolute;mso-position-horizontal-relative:char;mso-position-vertical:absolute;mso-position-vertical-relative:line;mso-left-percent:-10001;mso-top-percent:-10001" from="0,0" to="447.85pt,0" o:gfxdata="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" strokecolor="black [3213]">
               <o:lock v:ext="edit" shapetype="f"/>
@@ -7982,14 +8059,14 @@
         <v:path o:extrusionok="f" gradientshapeok="t" o:connecttype="rect"/>
         <o:lock v:ext="edit" aspectratio="t"/>
       </v:shapetype>
-      <v:shape id="_x0000_i1032" type="#_x0000_t75" style="width:540.2pt;height:540.2pt;visibility:visible;mso-wrap-style:square" o:bullet="t">
+      <v:shape id="_x0000_i1058" type="#_x0000_t75" style="width:540pt;height:540pt;visibility:visible;mso-wrap-style:square" o:bullet="t">
         <v:imagedata r:id="rId1" o:title="" croptop="3115f" cropbottom="3115f" cropleft="3115f" cropright="3115f"/>
       </v:shape>
     </w:pict>
   </w:numPicBullet>
   <w:numPicBullet w:numPicBulletId="1">
     <w:pict>
-      <v:shape id="_x0000_i1033" type="#_x0000_t75" style="width:14.15pt;height:14.15pt;visibility:visible" o:bullet="t">
+      <v:shape id="_x0000_i1059" type="#_x0000_t75" style="width:14pt;height:14pt;visibility:visible" o:bullet="t">
         <v:imagedata r:id="rId2" o:title="" cropbottom="-1179f" cropright="-1179f"/>
       </v:shape>
     </w:pict>
@@ -10699,7 +10776,7 @@
 </file>
 
 <file path=customXml/itemProps1.xml><?xml version="1.0" encoding="utf-8"?>
-<ds:datastoreItem xmlns:ds="http://schemas.openxmlformats.org/officeDocument/2006/customXml" ds:itemID="{64DDC0E3-A928-4585-86DF-9D22B013E398}">
+<ds:datastoreItem xmlns:ds="http://schemas.openxmlformats.org/officeDocument/2006/customXml" ds:itemID="{F17E6F1C-C0EC-411C-AB0C-020A1AC982B7}">
   <ds:schemaRefs>
     <ds:schemaRef ds:uri="http://schemas.openxmlformats.org/officeDocument/2006/bibliography"/>
   </ds:schemaRefs>

</xml_diff>

<commit_message>
Deploying to gh-pages from @ YoungJIn94/YoungJIn94.github.io@c24a48c895e9c315a643d0071ec419ddfa5e5835 🚀
</commit_message>
<xml_diff>
--- a/assets/pdf/YJKim_CV.docx
+++ b/assets/pdf/YJKim_CV.docx
@@ -531,7 +531,7 @@
               </wp:inline>
             </w:drawing>
           </mc:Choice>
-          <mc:Fallback xmlns:w16sdtdh="http://schemas.microsoft.com/office/word/2020/wordml/sdtdatahash" xmlns:w16du="http://schemas.microsoft.com/office/word/2023/wordml/word16du" xmlns:w16="http://schemas.microsoft.com/office/word/2018/wordml" xmlns:w16cex="http://schemas.microsoft.com/office/word/2018/wordml/cex" xmlns:oel="http://schemas.microsoft.com/office/2019/extlst">
+          <mc:Fallback xmlns:oel="http://schemas.microsoft.com/office/2019/extlst" xmlns:w16cex="http://schemas.microsoft.com/office/word/2018/wordml/cex" xmlns:w16="http://schemas.microsoft.com/office/word/2018/wordml" xmlns:w16du="http://schemas.microsoft.com/office/word/2023/wordml/word16du" xmlns:w16sdtdh="http://schemas.microsoft.com/office/word/2020/wordml/sdtdatahash">
             <w:pict>
               <v:line w14:anchorId="11BCC3A6" id="직선 연결선 2" o:spid="_x0000_s1026" style="visibility:visible;mso-wrap-style:square;mso-left-percent:-10001;mso-top-percent:-10001;mso-position-horizontal:absolute;mso-position-horizontal-relative:char;mso-position-vertical:absolute;mso-position-vertical-relative:line;mso-left-percent:-10001;mso-top-percent:-10001" from="0,0" to="447.85pt,0" o:gfxdata="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" strokecolor="windowText">
                 <o:lock v:ext="edit" shapetype="f"/>
@@ -846,7 +846,7 @@
               <w:ind w:firstLineChars="50" w:firstLine="100"/>
               <w:jc w:val="left"/>
               <w:rPr>
-                <w:rFonts w:ascii="Linux Libertine Display" w:hAnsi="Linux Libertine Display" w:cs="Linux Libertine Display" w:hint="eastAsia"/>
+                <w:rFonts w:ascii="Linux Libertine Display" w:hAnsi="Linux Libertine Display" w:cs="Linux Libertine Display"/>
                 <w:bCs/>
                 <w:kern w:val="0"/>
                 <w:szCs w:val="20"/>
@@ -1128,7 +1128,7 @@
               </wp:inline>
             </w:drawing>
           </mc:Choice>
-          <mc:Fallback xmlns:w16sdtdh="http://schemas.microsoft.com/office/word/2020/wordml/sdtdatahash" xmlns:w16du="http://schemas.microsoft.com/office/word/2023/wordml/word16du" xmlns:w16="http://schemas.microsoft.com/office/word/2018/wordml" xmlns:w16cex="http://schemas.microsoft.com/office/word/2018/wordml/cex" xmlns:oel="http://schemas.microsoft.com/office/2019/extlst">
+          <mc:Fallback xmlns:oel="http://schemas.microsoft.com/office/2019/extlst" xmlns:w16cex="http://schemas.microsoft.com/office/word/2018/wordml/cex" xmlns:w16="http://schemas.microsoft.com/office/word/2018/wordml" xmlns:w16du="http://schemas.microsoft.com/office/word/2023/wordml/word16du" xmlns:w16sdtdh="http://schemas.microsoft.com/office/word/2020/wordml/sdtdatahash">
             <w:pict>
               <v:line w14:anchorId="3F6884F7" id="직선 연결선 2" o:spid="_x0000_s1026" style="visibility:visible;mso-wrap-style:square;mso-left-percent:-10001;mso-top-percent:-10001;mso-position-horizontal:absolute;mso-position-horizontal-relative:char;mso-position-vertical:absolute;mso-position-vertical-relative:line;mso-left-percent:-10001;mso-top-percent:-10001" from="0,0" to="447.85pt,0" o:gfxdata="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" strokecolor="black [3213]">
                 <o:lock v:ext="edit" shapetype="f"/>
@@ -1874,7 +1874,7 @@
               </wp:inline>
             </w:drawing>
           </mc:Choice>
-          <mc:Fallback xmlns:w16sdtdh="http://schemas.microsoft.com/office/word/2020/wordml/sdtdatahash" xmlns:w16du="http://schemas.microsoft.com/office/word/2023/wordml/word16du" xmlns:w16="http://schemas.microsoft.com/office/word/2018/wordml" xmlns:w16cex="http://schemas.microsoft.com/office/word/2018/wordml/cex" xmlns:oel="http://schemas.microsoft.com/office/2019/extlst">
+          <mc:Fallback xmlns:oel="http://schemas.microsoft.com/office/2019/extlst" xmlns:w16cex="http://schemas.microsoft.com/office/word/2018/wordml/cex" xmlns:w16="http://schemas.microsoft.com/office/word/2018/wordml" xmlns:w16du="http://schemas.microsoft.com/office/word/2023/wordml/word16du" xmlns:w16sdtdh="http://schemas.microsoft.com/office/word/2020/wordml/sdtdatahash">
             <w:pict>
               <v:line w14:anchorId="22FE2562" id="직선 연결선 2" o:spid="_x0000_s1026" style="visibility:visible;mso-wrap-style:square;mso-left-percent:-10001;mso-top-percent:-10001;mso-position-horizontal:absolute;mso-position-horizontal-relative:char;mso-position-vertical:absolute;mso-position-vertical-relative:line;mso-left-percent:-10001;mso-top-percent:-10001" from="0,0" to="447.85pt,0" o:gfxdata="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" strokecolor="black [3213]">
                 <o:lock v:ext="edit" shapetype="f"/>
@@ -1893,7 +1893,7 @@
         <w:jc w:val="left"/>
         <w:outlineLvl w:val="0"/>
         <w:rPr>
-          <w:rFonts w:ascii="Linux Libertine Display" w:hAnsi="Linux Libertine Display" w:cs="Linux Libertine Display" w:hint="eastAsia"/>
+          <w:rFonts w:ascii="Linux Libertine Display" w:hAnsi="Linux Libertine Display" w:cs="Linux Libertine Display"/>
           <w:b/>
           <w:bCs/>
           <w:kern w:val="0"/>
@@ -4443,7 +4443,61 @@
           <w:kern w:val="0"/>
           <w:szCs w:val="20"/>
         </w:rPr>
-        <w:t xml:space="preserve">, 2402853, 2025 (Early View). </w:t>
+        <w:t xml:space="preserve">, </w:t>
+      </w:r>
+      <w:r>
+        <w:rPr>
+          <w:rFonts w:ascii="Linux Libertine Display" w:hAnsi="Linux Libertine Display" w:cs="Linux Libertine Display" w:hint="eastAsia"/>
+          <w:bCs/>
+          <w:kern w:val="0"/>
+          <w:szCs w:val="20"/>
+        </w:rPr>
+        <w:t>vol</w:t>
+      </w:r>
+      <w:r>
+        <w:rPr>
+          <w:rFonts w:ascii="Linux Libertine Display" w:hAnsi="Linux Libertine Display" w:cs="Linux Libertine Display"/>
+          <w:bCs/>
+          <w:kern w:val="0"/>
+          <w:szCs w:val="20"/>
+        </w:rPr>
+        <w:t xml:space="preserve">. 13, </w:t>
+      </w:r>
+      <w:r>
+        <w:rPr>
+          <w:rFonts w:ascii="Linux Libertine Display" w:hAnsi="Linux Libertine Display" w:cs="Linux Libertine Display" w:hint="eastAsia"/>
+          <w:bCs/>
+          <w:kern w:val="0"/>
+          <w:szCs w:val="20"/>
+        </w:rPr>
+        <w:t>no.</w:t>
+      </w:r>
+      <w:r>
+        <w:rPr>
+          <w:rFonts w:ascii="Linux Libertine Display" w:hAnsi="Linux Libertine Display" w:cs="Linux Libertine Display"/>
+          <w:bCs/>
+          <w:kern w:val="0"/>
+          <w:szCs w:val="20"/>
+        </w:rPr>
+        <w:t xml:space="preserve"> 9, </w:t>
+      </w:r>
+      <w:r>
+        <w:rPr>
+          <w:rFonts w:ascii="Linux Libertine Display" w:hAnsi="Linux Libertine Display" w:cs="Linux Libertine Display"/>
+          <w:bCs/>
+          <w:kern w:val="0"/>
+          <w:szCs w:val="20"/>
+        </w:rPr>
+        <w:t xml:space="preserve">pp. </w:t>
+      </w:r>
+      <w:r>
+        <w:rPr>
+          <w:rFonts w:ascii="Linux Libertine Display" w:hAnsi="Linux Libertine Display" w:cs="Linux Libertine Display"/>
+          <w:bCs/>
+          <w:kern w:val="0"/>
+          <w:szCs w:val="20"/>
+        </w:rPr>
+        <w:t xml:space="preserve">2402853, 2025. </w:t>
       </w:r>
     </w:p>
     <w:p>
@@ -4866,7 +4920,14 @@
         <w:rPr>
           <w:rFonts w:ascii="Linux Libertine Display" w:hAnsi="Linux Libertine Display" w:cs="Linux Libertine Display"/>
         </w:rPr>
-        <w:t xml:space="preserve"> vol. 15, no. 4, pp. 1-9, 2023.</w:t>
+        <w:t xml:space="preserve"> vol. 15, no. 4, pp. 1-</w:t>
+      </w:r>
+      <w:r>
+        <w:rPr>
+          <w:rFonts w:ascii="Linux Libertine Display" w:hAnsi="Linux Libertine Display" w:cs="Linux Libertine Display"/>
+        </w:rPr>
+        <w:lastRenderedPageBreak/>
+        <w:t>9, 2023.</w:t>
       </w:r>
     </w:p>
     <w:p>
@@ -4892,7 +4953,6 @@
           <w:kern w:val="0"/>
           <w:szCs w:val="28"/>
         </w:rPr>
-        <w:lastRenderedPageBreak/>
         <w:t xml:space="preserve">C. Kim, </w:t>
       </w:r>
       <w:r>
@@ -5609,7 +5669,31 @@
         <w:rPr>
           <w:rFonts w:ascii="Linux Libertine Display" w:hAnsi="Linux Libertine Display" w:cs="Linux Libertine Display"/>
         </w:rPr>
-        <w:t>, 2025 (Article ASAP).</w:t>
+        <w:t>,</w:t>
+      </w:r>
+      <w:r>
+        <w:rPr>
+          <w:rFonts w:ascii="Linux Libertine Display" w:hAnsi="Linux Libertine Display" w:cs="Linux Libertine Display"/>
+        </w:rPr>
+        <w:t xml:space="preserve"> vol. 12, no. 3, pp. 1666-1675, </w:t>
+      </w:r>
+      <w:r>
+        <w:rPr>
+          <w:rFonts w:ascii="Linux Libertine Display" w:hAnsi="Linux Libertine Display" w:cs="Linux Libertine Display"/>
+        </w:rPr>
+        <w:t>202</w:t>
+      </w:r>
+      <w:r>
+        <w:rPr>
+          <w:rFonts w:ascii="Linux Libertine Display" w:hAnsi="Linux Libertine Display" w:cs="Linux Libertine Display"/>
+        </w:rPr>
+        <w:t>5</w:t>
+      </w:r>
+      <w:r>
+        <w:rPr>
+          <w:rFonts w:ascii="Linux Libertine Display" w:hAnsi="Linux Libertine Display" w:cs="Linux Libertine Display"/>
+        </w:rPr>
+        <w:t>.</w:t>
       </w:r>
     </w:p>
     <w:p>
@@ -5619,7 +5703,7 @@
         <w:spacing w:after="0" w:line="360" w:lineRule="auto"/>
         <w:outlineLvl w:val="0"/>
         <w:rPr>
-          <w:rFonts w:ascii="Linux Libertine Display" w:hAnsi="Linux Libertine Display" w:cs="Linux Libertine Display" w:hint="eastAsia"/>
+          <w:rFonts w:ascii="Linux Libertine Display" w:hAnsi="Linux Libertine Display" w:cs="Linux Libertine Display"/>
         </w:rPr>
       </w:pPr>
     </w:p>
@@ -6374,34 +6458,6 @@
         <w:spacing w:after="120"/>
         <w:ind w:left="360" w:hanging="360"/>
         <w:rPr>
-          <w:rFonts w:ascii="Linux Libertine Display" w:hAnsi="Linux Libertine Display" w:cs="Linux Libertine Display"/>
-        </w:rPr>
-      </w:pPr>
-    </w:p>
-    <w:p>
-      <w:pPr>
-        <w:pStyle w:val="051"/>
-        <w:numPr>
-          <w:ilvl w:val="0"/>
-          <w:numId w:val="0"/>
-        </w:numPr>
-        <w:spacing w:after="120"/>
-        <w:ind w:left="360" w:hanging="360"/>
-        <w:rPr>
-          <w:rFonts w:ascii="Linux Libertine Display" w:hAnsi="Linux Libertine Display" w:cs="Linux Libertine Display"/>
-        </w:rPr>
-      </w:pPr>
-    </w:p>
-    <w:p>
-      <w:pPr>
-        <w:pStyle w:val="051"/>
-        <w:numPr>
-          <w:ilvl w:val="0"/>
-          <w:numId w:val="0"/>
-        </w:numPr>
-        <w:spacing w:after="120"/>
-        <w:ind w:left="360" w:hanging="360"/>
-        <w:rPr>
           <w:rFonts w:ascii="Linux Libertine Display" w:hAnsi="Linux Libertine Display" w:cs="Linux Libertine Display" w:hint="eastAsia"/>
         </w:rPr>
       </w:pPr>
@@ -6413,7 +6469,7 @@
         <w:spacing w:after="0" w:line="360" w:lineRule="auto"/>
         <w:jc w:val="left"/>
         <w:rPr>
-          <w:rFonts w:ascii="Linux Libertine Display" w:hAnsi="Linux Libertine Display" w:cs="Linux Libertine Display" w:hint="eastAsia"/>
+          <w:rFonts w:ascii="Linux Libertine Display" w:hAnsi="Linux Libertine Display" w:cs="Linux Libertine Display"/>
           <w:bCs/>
           <w:kern w:val="0"/>
           <w:szCs w:val="20"/>
@@ -7130,35 +7186,112 @@
       </w:pPr>
       <w:r>
         <w:rPr>
-          <w:rFonts w:ascii="Linux Libertine Display" w:hAnsi="Linux Libertine Display" w:cs="Linux Libertine Display"/>
-          <w:b/>
-          <w:bCs/>
-          <w:kern w:val="0"/>
-          <w:szCs w:val="20"/>
-        </w:rPr>
-        <w:t>Distinguished Dissertation Award</w:t>
-      </w:r>
-      <w:r>
-        <w:rPr>
-          <w:rFonts w:ascii="Linux Libertine Display" w:hAnsi="Linux Libertine Display" w:cs="Linux Libertine Display"/>
-          <w:b/>
-          <w:bCs/>
-          <w:kern w:val="0"/>
-          <w:szCs w:val="20"/>
-        </w:rPr>
-        <w:br/>
-      </w:r>
-      <w:r>
-        <w:rPr>
-          <w:rFonts w:ascii="Linux Libertine Display" w:hAnsi="Linux Libertine Display" w:cs="Linux Libertine Display"/>
-          <w:bCs/>
-          <w:kern w:val="0"/>
-          <w:szCs w:val="20"/>
-        </w:rPr>
-        <w:t>Seoul National University, 2025.</w:t>
+          <w:rFonts w:ascii="Linux Libertine Display" w:hAnsi="Linux Libertine Display" w:cs="Linux Libertine Display" w:hint="eastAsia"/>
+          <w:b/>
+          <w:bCs/>
+          <w:kern w:val="0"/>
+          <w:szCs w:val="20"/>
+        </w:rPr>
+        <w:t>S</w:t>
+      </w:r>
+      <w:r>
+        <w:rPr>
+          <w:rFonts w:ascii="Linux Libertine Display" w:hAnsi="Linux Libertine Display" w:cs="Linux Libertine Display"/>
+          <w:b/>
+          <w:bCs/>
+          <w:kern w:val="0"/>
+          <w:szCs w:val="20"/>
+        </w:rPr>
+        <w:t>ejong Science Fellowship (Overseas Training Track)</w:t>
+      </w:r>
+    </w:p>
+    <w:p>
+      <w:pPr>
+        <w:pStyle w:val="a6"/>
+        <w:wordWrap/>
+        <w:adjustRightInd w:val="0"/>
+        <w:spacing w:after="0" w:line="360" w:lineRule="auto"/>
+        <w:ind w:leftChars="0" w:left="600"/>
+        <w:jc w:val="left"/>
+        <w:outlineLvl w:val="0"/>
+        <w:rPr>
+          <w:rFonts w:ascii="Linux Libertine Display" w:hAnsi="Linux Libertine Display" w:cs="Linux Libertine Display"/>
+          <w:bCs/>
+          <w:kern w:val="0"/>
+          <w:szCs w:val="20"/>
+        </w:rPr>
+      </w:pPr>
+      <w:r>
+        <w:rPr>
+          <w:rFonts w:ascii="Linux Libertine Display" w:hAnsi="Linux Libertine Display" w:cs="Linux Libertine Display"/>
+          <w:bCs/>
+          <w:kern w:val="0"/>
+          <w:szCs w:val="20"/>
+        </w:rPr>
+        <w:t>National Research Foundation of Korea, 2025</w:t>
+      </w:r>
+      <w:r>
+        <w:rPr>
+          <w:rFonts w:ascii="Linux Libertine Display" w:hAnsi="Linux Libertine Display" w:cs="Linux Libertine Display"/>
+          <w:bCs/>
+          <w:kern w:val="0"/>
+          <w:szCs w:val="20"/>
+        </w:rPr>
+        <w:t>.</w:t>
       </w:r>
       <w:bookmarkStart w:id="1" w:name="_GoBack"/>
       <w:bookmarkEnd w:id="1"/>
+    </w:p>
+    <w:p>
+      <w:pPr>
+        <w:pStyle w:val="a6"/>
+        <w:numPr>
+          <w:ilvl w:val="0"/>
+          <w:numId w:val="9"/>
+        </w:numPr>
+        <w:wordWrap/>
+        <w:adjustRightInd w:val="0"/>
+        <w:spacing w:after="0" w:line="360" w:lineRule="auto"/>
+        <w:ind w:leftChars="0" w:left="600"/>
+        <w:jc w:val="left"/>
+        <w:outlineLvl w:val="0"/>
+        <w:rPr>
+          <w:rFonts w:ascii="Linux Libertine Display" w:hAnsi="Linux Libertine Display" w:cs="Linux Libertine Display"/>
+          <w:b/>
+          <w:bCs/>
+          <w:kern w:val="0"/>
+          <w:szCs w:val="20"/>
+        </w:rPr>
+      </w:pPr>
+      <w:r>
+        <w:rPr>
+          <w:rFonts w:ascii="Linux Libertine Display" w:hAnsi="Linux Libertine Display" w:cs="Linux Libertine Display"/>
+          <w:b/>
+          <w:bCs/>
+          <w:kern w:val="0"/>
+          <w:szCs w:val="20"/>
+        </w:rPr>
+        <w:t>Distinguished Dissertation Award</w:t>
+      </w:r>
+      <w:r>
+        <w:rPr>
+          <w:rFonts w:ascii="Linux Libertine Display" w:hAnsi="Linux Libertine Display" w:cs="Linux Libertine Display"/>
+          <w:b/>
+          <w:bCs/>
+          <w:kern w:val="0"/>
+          <w:szCs w:val="20"/>
+        </w:rPr>
+        <w:br/>
+      </w:r>
+      <w:r>
+        <w:rPr>
+          <w:rFonts w:ascii="Linux Libertine Display" w:hAnsi="Linux Libertine Display" w:cs="Linux Libertine Display"/>
+          <w:bCs/>
+          <w:kern w:val="0"/>
+          <w:szCs w:val="20"/>
+        </w:rPr>
+        <w:t>Seoul National University, 2025.</w:t>
+      </w:r>
     </w:p>
     <w:p>
       <w:pPr>
@@ -8022,7 +8155,7 @@
             </wp:inline>
           </w:drawing>
         </mc:Choice>
-        <mc:Fallback xmlns:w16sdtdh="http://schemas.microsoft.com/office/word/2020/wordml/sdtdatahash" xmlns:w16du="http://schemas.microsoft.com/office/word/2023/wordml/word16du" xmlns:w16="http://schemas.microsoft.com/office/word/2018/wordml" xmlns:w16cex="http://schemas.microsoft.com/office/word/2018/wordml/cex" xmlns:oel="http://schemas.microsoft.com/office/2019/extlst">
+        <mc:Fallback xmlns:oel="http://schemas.microsoft.com/office/2019/extlst" xmlns:w16cex="http://schemas.microsoft.com/office/word/2018/wordml/cex" xmlns:w16="http://schemas.microsoft.com/office/word/2018/wordml" xmlns:w16du="http://schemas.microsoft.com/office/word/2023/wordml/word16du" xmlns:w16sdtdh="http://schemas.microsoft.com/office/word/2020/wordml/sdtdatahash">
           <w:pict>
             <v:line w14:anchorId="33EE1EC9" id="직선 연결선 2" o:spid="_x0000_s1026" style="visibility:visible;mso-wrap-style:square;mso-left-percent:-10001;mso-top-percent:-10001;mso-position-horizontal:absolute;mso-position-horizontal-relative:char;mso-position-vertical:absolute;mso-position-vertical-relative:line;mso-left-percent:-10001;mso-top-percent:-10001" from="0,0" to="447.85pt,0" o:gfxdata="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" strokecolor="black [3213]">
               <o:lock v:ext="edit" shapetype="f"/>
@@ -8059,14 +8192,14 @@
         <v:path o:extrusionok="f" gradientshapeok="t" o:connecttype="rect"/>
         <o:lock v:ext="edit" aspectratio="t"/>
       </v:shapetype>
-      <v:shape id="_x0000_i1058" type="#_x0000_t75" style="width:540pt;height:540pt;visibility:visible;mso-wrap-style:square" o:bullet="t">
+      <v:shape id="_x0000_i1036" type="#_x0000_t75" style="width:540.25pt;height:540.25pt;visibility:visible;mso-wrap-style:square" o:bullet="t">
         <v:imagedata r:id="rId1" o:title="" croptop="3115f" cropbottom="3115f" cropleft="3115f" cropright="3115f"/>
       </v:shape>
     </w:pict>
   </w:numPicBullet>
   <w:numPicBullet w:numPicBulletId="1">
     <w:pict>
-      <v:shape id="_x0000_i1059" type="#_x0000_t75" style="width:14pt;height:14pt;visibility:visible" o:bullet="t">
+      <v:shape id="_x0000_i1037" type="#_x0000_t75" style="width:14.1pt;height:14.1pt;visibility:visible" o:bullet="t">
         <v:imagedata r:id="rId2" o:title="" cropbottom="-1179f" cropright="-1179f"/>
       </v:shape>
     </w:pict>
@@ -10776,7 +10909,7 @@
 </file>
 
 <file path=customXml/itemProps1.xml><?xml version="1.0" encoding="utf-8"?>
-<ds:datastoreItem xmlns:ds="http://schemas.openxmlformats.org/officeDocument/2006/customXml" ds:itemID="{F17E6F1C-C0EC-411C-AB0C-020A1AC982B7}">
+<ds:datastoreItem xmlns:ds="http://schemas.openxmlformats.org/officeDocument/2006/customXml" ds:itemID="{56E9FCF7-DF5C-4ABA-AAFF-C6E2874B7201}">
   <ds:schemaRefs>
     <ds:schemaRef ds:uri="http://schemas.openxmlformats.org/officeDocument/2006/bibliography"/>
   </ds:schemaRefs>

</xml_diff>

<commit_message>
Deploying to gh-pages from @ YoungJIn94/YoungJIn94.github.io@95f674f3dd0869d1e823924162a6e1a20e236d97 🚀
</commit_message>
<xml_diff>
--- a/assets/pdf/YJKim_CV.docx
+++ b/assets/pdf/YJKim_CV.docx
@@ -1,6 +1,6 @@
 
 <file path=word/document.xml><?xml version="1.0" encoding="utf-8"?>
-<w:document xmlns:wpc="http://schemas.microsoft.com/office/word/2010/wordprocessingCanvas" xmlns:cx="http://schemas.microsoft.com/office/drawing/2014/chartex" xmlns:cx1="http://schemas.microsoft.com/office/drawing/2015/9/8/chartex" xmlns:cx2="http://schemas.microsoft.com/office/drawing/2015/10/21/chartex" xmlns:cx3="http://schemas.microsoft.com/office/drawing/2016/5/9/chartex" xmlns:cx4="http://schemas.microsoft.com/office/drawing/2016/5/10/chartex" xmlns:cx5="http://schemas.microsoft.com/office/drawing/2016/5/11/chartex" xmlns:cx6="http://schemas.microsoft.com/office/drawing/2016/5/12/chartex" xmlns:cx7="http://schemas.microsoft.com/office/drawing/2016/5/13/chartex" xmlns:cx8="http://schemas.microsoft.com/office/drawing/2016/5/14/chartex" xmlns:mc="http://schemas.openxmlformats.org/markup-compatibility/2006" xmlns:aink="http://schemas.microsoft.com/office/drawing/2016/ink" xmlns:am3d="http://schemas.microsoft.com/office/drawing/2017/model3d" xmlns:o="urn:schemas-microsoft-com:office:office" xmlns:r="http://schemas.openxmlformats.org/officeDocument/2006/relationships" xmlns:m="http://schemas.openxmlformats.org/officeDocument/2006/math" xmlns:v="urn:schemas-microsoft-com:vml" xmlns:wp14="http://schemas.microsoft.com/office/word/2010/wordprocessingDrawing" xmlns:wp="http://schemas.openxmlformats.org/drawingml/2006/wordprocessingDrawing" xmlns:w10="urn:schemas-microsoft-com:office:word" xmlns:w="http://schemas.openxmlformats.org/wordprocessingml/2006/main" xmlns:w14="http://schemas.microsoft.com/office/word/2010/wordml" xmlns:w15="http://schemas.microsoft.com/office/word/2012/wordml" xmlns:w16cid="http://schemas.microsoft.com/office/word/2016/wordml/cid" xmlns:w16se="http://schemas.microsoft.com/office/word/2015/wordml/symex" xmlns:wpg="http://schemas.microsoft.com/office/word/2010/wordprocessingGroup" xmlns:wpi="http://schemas.microsoft.com/office/word/2010/wordprocessingInk" xmlns:wne="http://schemas.microsoft.com/office/word/2006/wordml" xmlns:wps="http://schemas.microsoft.com/office/word/2010/wordprocessingShape" mc:Ignorable="w14 w15 w16se w16cid wp14">
+<w:document xmlns:wpc="http://schemas.microsoft.com/office/word/2010/wordprocessingCanvas" xmlns:cx="http://schemas.microsoft.com/office/drawing/2014/chartex" xmlns:cx1="http://schemas.microsoft.com/office/drawing/2015/9/8/chartex" xmlns:cx2="http://schemas.microsoft.com/office/drawing/2015/10/21/chartex" xmlns:cx3="http://schemas.microsoft.com/office/drawing/2016/5/9/chartex" xmlns:cx4="http://schemas.microsoft.com/office/drawing/2016/5/10/chartex" xmlns:cx5="http://schemas.microsoft.com/office/drawing/2016/5/11/chartex" xmlns:cx6="http://schemas.microsoft.com/office/drawing/2016/5/12/chartex" xmlns:cx7="http://schemas.microsoft.com/office/drawing/2016/5/13/chartex" xmlns:cx8="http://schemas.microsoft.com/office/drawing/2016/5/14/chartex" xmlns:mc="http://schemas.openxmlformats.org/markup-compatibility/2006" xmlns:aink="http://schemas.microsoft.com/office/drawing/2016/ink" xmlns:am3d="http://schemas.microsoft.com/office/drawing/2017/model3d" xmlns:o="urn:schemas-microsoft-com:office:office" xmlns:oel="http://schemas.microsoft.com/office/2019/extlst" xmlns:r="http://schemas.openxmlformats.org/officeDocument/2006/relationships" xmlns:m="http://schemas.openxmlformats.org/officeDocument/2006/math" xmlns:v="urn:schemas-microsoft-com:vml" xmlns:wp14="http://schemas.microsoft.com/office/word/2010/wordprocessingDrawing" xmlns:wp="http://schemas.openxmlformats.org/drawingml/2006/wordprocessingDrawing" xmlns:w10="urn:schemas-microsoft-com:office:word" xmlns:w="http://schemas.openxmlformats.org/wordprocessingml/2006/main" xmlns:w14="http://schemas.microsoft.com/office/word/2010/wordml" xmlns:w15="http://schemas.microsoft.com/office/word/2012/wordml" xmlns:w16cex="http://schemas.microsoft.com/office/word/2018/wordml/cex" xmlns:w16cid="http://schemas.microsoft.com/office/word/2016/wordml/cid" xmlns:w16="http://schemas.microsoft.com/office/word/2018/wordml" xmlns:w16du="http://schemas.microsoft.com/office/word/2023/wordml/word16du" xmlns:w16sdtdh="http://schemas.microsoft.com/office/word/2020/wordml/sdtdatahash" xmlns:w16sdtfl="http://schemas.microsoft.com/office/word/2024/wordml/sdtformatlock" xmlns:w16se="http://schemas.microsoft.com/office/word/2015/wordml/symex" xmlns:wpg="http://schemas.microsoft.com/office/word/2010/wordprocessingGroup" xmlns:wpi="http://schemas.microsoft.com/office/word/2010/wordprocessingInk" xmlns:wne="http://schemas.microsoft.com/office/word/2006/wordml" xmlns:wps="http://schemas.microsoft.com/office/word/2010/wordprocessingShape" mc:Ignorable="w14 w15 w16se w16cid w16 w16cex w16sdtdh w16sdtfl w16du wp14">
   <w:body>
     <w:p>
       <w:pPr>
@@ -145,7 +145,7 @@
     </w:p>
     <w:tbl>
       <w:tblPr>
-        <w:tblStyle w:val="ab"/>
+        <w:tblStyle w:val="TableGrid"/>
         <w:tblW w:w="0" w:type="auto"/>
         <w:jc w:val="center"/>
         <w:tblBorders>
@@ -333,7 +333,7 @@
             <w:hyperlink r:id="rId8" w:history="1">
               <w:r>
                 <w:rPr>
-                  <w:rStyle w:val="a3"/>
+                  <w:rStyle w:val="Hyperlink"/>
                   <w:rFonts w:ascii="Linux Libertine Display" w:hAnsi="Linux Libertine Display" w:cs="Linux Libertine Display"/>
                   <w:bCs/>
                   <w:color w:val="1F497D" w:themeColor="text2"/>
@@ -367,7 +367,7 @@
             <w:hyperlink r:id="rId9" w:history="1">
               <w:r>
                 <w:rPr>
-                  <w:rStyle w:val="a3"/>
+                  <w:rStyle w:val="Hyperlink"/>
                   <w:rFonts w:ascii="Linux Libertine Display" w:hAnsi="Linux Libertine Display" w:cs="Linux Libertine Display" w:hint="eastAsia"/>
                   <w:bCs/>
                   <w:color w:val="244061" w:themeColor="accent1" w:themeShade="80"/>
@@ -378,7 +378,7 @@
               </w:r>
               <w:r>
                 <w:rPr>
-                  <w:rStyle w:val="a3"/>
+                  <w:rStyle w:val="Hyperlink"/>
                   <w:rFonts w:ascii="Linux Libertine Display" w:hAnsi="Linux Libertine Display" w:cs="Linux Libertine Display"/>
                   <w:bCs/>
                   <w:color w:val="244061" w:themeColor="accent1" w:themeShade="80"/>
@@ -409,7 +409,7 @@
             <w:hyperlink r:id="rId10" w:history="1">
               <w:r>
                 <w:rPr>
-                  <w:rStyle w:val="a3"/>
+                  <w:rStyle w:val="Hyperlink"/>
                   <w:rFonts w:ascii="Linux Libertine Display" w:hAnsi="Linux Libertine Display" w:cs="Linux Libertine Display" w:hint="eastAsia"/>
                   <w:color w:val="1F497D" w:themeColor="text2"/>
                   <w:szCs w:val="20"/>
@@ -418,7 +418,7 @@
               </w:r>
               <w:r>
                 <w:rPr>
-                  <w:rStyle w:val="a3"/>
+                  <w:rStyle w:val="Hyperlink"/>
                   <w:rFonts w:ascii="Linux Libertine Display" w:hAnsi="Linux Libertine Display" w:cs="Linux Libertine Display"/>
                   <w:color w:val="1F497D" w:themeColor="text2"/>
                   <w:szCs w:val="20"/>
@@ -443,7 +443,7 @@
             <w:hyperlink r:id="rId11" w:history="1">
               <w:r>
                 <w:rPr>
-                  <w:rStyle w:val="a3"/>
+                  <w:rStyle w:val="Hyperlink"/>
                   <w:rFonts w:ascii="Linux Libertine Display" w:hAnsi="Linux Libertine Display" w:cs="Linux Libertine Display" w:hint="eastAsia"/>
                   <w:bCs/>
                   <w:color w:val="1F497D" w:themeColor="text2"/>
@@ -454,7 +454,7 @@
               </w:r>
               <w:r>
                 <w:rPr>
-                  <w:rStyle w:val="a3"/>
+                  <w:rStyle w:val="Hyperlink"/>
                   <w:rFonts w:ascii="Linux Libertine Display" w:hAnsi="Linux Libertine Display" w:cs="Linux Libertine Display"/>
                   <w:bCs/>
                   <w:color w:val="1F497D" w:themeColor="text2"/>
@@ -531,7 +531,7 @@
               </wp:inline>
             </w:drawing>
           </mc:Choice>
-          <mc:Fallback xmlns:oel="http://schemas.microsoft.com/office/2019/extlst" xmlns:w16cex="http://schemas.microsoft.com/office/word/2018/wordml/cex" xmlns:w16="http://schemas.microsoft.com/office/word/2018/wordml" xmlns:w16du="http://schemas.microsoft.com/office/word/2023/wordml/word16du" xmlns:w16sdtdh="http://schemas.microsoft.com/office/word/2020/wordml/sdtdatahash">
+          <mc:Fallback>
             <w:pict>
               <v:line w14:anchorId="11BCC3A6" id="직선 연결선 2" o:spid="_x0000_s1026" style="visibility:visible;mso-wrap-style:square;mso-left-percent:-10001;mso-top-percent:-10001;mso-position-horizontal:absolute;mso-position-horizontal-relative:char;mso-position-vertical:absolute;mso-position-vertical-relative:line;mso-left-percent:-10001;mso-top-percent:-10001" from="0,0" to="447.85pt,0" o:gfxdata="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" strokecolor="windowText">
                 <o:lock v:ext="edit" shapetype="f"/>
@@ -583,7 +583,7 @@
     </w:p>
     <w:tbl>
       <w:tblPr>
-        <w:tblStyle w:val="ab"/>
+        <w:tblStyle w:val="TableGrid"/>
         <w:tblW w:w="0" w:type="auto"/>
         <w:tblBorders>
           <w:top w:val="none" w:sz="0" w:space="0" w:color="auto"/>
@@ -924,7 +924,7 @@
             <w:hyperlink r:id="rId12" w:history="1">
               <w:r>
                 <w:rPr>
-                  <w:rStyle w:val="a3"/>
+                  <w:rStyle w:val="Hyperlink"/>
                   <w:rFonts w:ascii="Linux Libertine Display" w:hAnsi="Linux Libertine Display" w:cs="Linux Libertine Display"/>
                   <w:bCs/>
                   <w:color w:val="1F497D" w:themeColor="text2"/>
@@ -982,7 +982,7 @@
             <w:hyperlink r:id="rId13" w:history="1">
               <w:r>
                 <w:rPr>
-                  <w:rStyle w:val="a3"/>
+                  <w:rStyle w:val="Hyperlink"/>
                   <w:rFonts w:ascii="Linux Libertine Display" w:hAnsi="Linux Libertine Display" w:cs="Linux Libertine Display"/>
                   <w:iCs/>
                   <w:color w:val="1F497D" w:themeColor="text2"/>
@@ -1128,7 +1128,7 @@
               </wp:inline>
             </w:drawing>
           </mc:Choice>
-          <mc:Fallback xmlns:oel="http://schemas.microsoft.com/office/2019/extlst" xmlns:w16cex="http://schemas.microsoft.com/office/word/2018/wordml/cex" xmlns:w16="http://schemas.microsoft.com/office/word/2018/wordml" xmlns:w16du="http://schemas.microsoft.com/office/word/2023/wordml/word16du" xmlns:w16sdtdh="http://schemas.microsoft.com/office/word/2020/wordml/sdtdatahash">
+          <mc:Fallback>
             <w:pict>
               <v:line w14:anchorId="3F6884F7" id="직선 연결선 2" o:spid="_x0000_s1026" style="visibility:visible;mso-wrap-style:square;mso-left-percent:-10001;mso-top-percent:-10001;mso-position-horizontal:absolute;mso-position-horizontal-relative:char;mso-position-vertical:absolute;mso-position-vertical-relative:line;mso-left-percent:-10001;mso-top-percent:-10001" from="0,0" to="447.85pt,0" o:gfxdata="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